<commit_message>
changed postnatal weight loss to percent weight loss.
</commit_message>
<xml_diff>
--- a/Manuscripts/GDF15 during Pregnancy/GDF15.Manuscript_trackedchanges.docx
+++ b/Manuscripts/GDF15 during Pregnancy/GDF15.Manuscript_trackedchanges.docx
@@ -774,7 +774,6 @@
         <w:rPr>
           <w:rFonts w:cs="Times New Roman"/>
         </w:rPr>
-        <w:lastRenderedPageBreak/>
         <w:t>Abstract</w:t>
       </w:r>
     </w:p>
@@ -1321,7 +1320,6 @@
         <w:rPr>
           <w:rFonts w:cs="Times New Roman"/>
         </w:rPr>
-        <w:lastRenderedPageBreak/>
         <w:t>Introduction</w:t>
       </w:r>
     </w:p>
@@ -2502,14 +2500,7 @@
         <w:rPr>
           <w:rFonts w:ascii="Times New Roman" w:hAnsi="Times New Roman" w:cs="Times New Roman"/>
         </w:rPr>
-        <w:t xml:space="preserve"> and weight </w:t>
-      </w:r>
-      <w:r>
-        <w:rPr>
-          <w:rFonts w:ascii="Times New Roman" w:hAnsi="Times New Roman" w:cs="Times New Roman"/>
-        </w:rPr>
-        <w:lastRenderedPageBreak/>
-        <w:t xml:space="preserve">gain from eating a hyperpalatable diet </w:t>
+        <w:t xml:space="preserve"> and weight gain from eating a hyperpalatable diet </w:t>
       </w:r>
       <w:r>
         <w:rPr>
@@ -3967,7 +3958,6 @@
         <w:rPr>
           <w:rFonts w:ascii="Times New Roman" w:hAnsi="Times New Roman" w:cs="Times New Roman"/>
         </w:rPr>
-        <w:lastRenderedPageBreak/>
         <w:t>while others f</w:t>
       </w:r>
       <w:r>
@@ -4406,7 +4396,6 @@
         <w:rPr>
           <w:rFonts w:cs="Times New Roman"/>
         </w:rPr>
-        <w:lastRenderedPageBreak/>
         <w:t>Materials and Methods:</w:t>
       </w:r>
     </w:p>
@@ -5107,7 +5096,6 @@
           <w:i/>
           <w:iCs/>
         </w:rPr>
-        <w:lastRenderedPageBreak/>
         <w:t>Gdf15</w:t>
       </w:r>
       <w:r>
@@ -5966,14 +5954,7 @@
         <w:rPr>
           <w:rFonts w:ascii="Times New Roman" w:hAnsi="Times New Roman" w:cs="Times New Roman"/>
         </w:rPr>
-        <w:t xml:space="preserve">(60°C for 40 seconds), and elongation (72°C for 1 minute), and a final amplification step at 72°C for 5 </w:t>
-      </w:r>
-      <w:r>
-        <w:rPr>
-          <w:rFonts w:ascii="Times New Roman" w:hAnsi="Times New Roman" w:cs="Times New Roman"/>
-        </w:rPr>
-        <w:lastRenderedPageBreak/>
-        <w:t xml:space="preserve">minutes. </w:t>
+        <w:t xml:space="preserve">(60°C for 40 seconds), and elongation (72°C for 1 minute), and a final amplification step at 72°C for 5 minutes. </w:t>
       </w:r>
       <w:r>
         <w:rPr>
@@ -6610,7 +6591,6 @@
         <w:rPr>
           <w:rFonts w:ascii="Times New Roman" w:hAnsi="Times New Roman" w:cs="Times New Roman"/>
         </w:rPr>
-        <w:lastRenderedPageBreak/>
         <w:t xml:space="preserve">GDF15 </w:t>
       </w:r>
       <w:r>
@@ -7156,14 +7136,7 @@
         <w:rPr>
           <w:rFonts w:ascii="Times New Roman" w:hAnsi="Times New Roman" w:cs="Times New Roman"/>
         </w:rPr>
-        <w:t xml:space="preserve">. After one hour, the final weights were taken for both dams and </w:t>
-      </w:r>
-      <w:r>
-        <w:rPr>
-          <w:rFonts w:ascii="Times New Roman" w:hAnsi="Times New Roman" w:cs="Times New Roman"/>
-        </w:rPr>
-        <w:lastRenderedPageBreak/>
-        <w:t xml:space="preserve">pups in aggregate. </w:t>
+        <w:t xml:space="preserve">. After one hour, the final weights were taken for both dams and pups in aggregate. </w:t>
       </w:r>
       <w:r>
         <w:rPr>
@@ -7547,7 +7520,6 @@
         <w:spacing w:line="480" w:lineRule="auto"/>
       </w:pPr>
       <w:r>
-        <w:lastRenderedPageBreak/>
         <w:t>Statistical Analyses</w:t>
       </w:r>
     </w:p>
@@ -8437,14 +8409,7 @@
         <w:rPr>
           <w:rFonts w:ascii="Times New Roman" w:hAnsi="Times New Roman" w:cs="Times New Roman"/>
         </w:rPr>
-        <w:t xml:space="preserve">/dL) elevated in pregnant animals compared to non-pregnant mice </w:t>
-      </w:r>
-      <w:r>
-        <w:rPr>
-          <w:rFonts w:ascii="Times New Roman" w:hAnsi="Times New Roman" w:cs="Times New Roman"/>
-        </w:rPr>
-        <w:lastRenderedPageBreak/>
-        <w:t>(</w:t>
+        <w:t>/dL) elevated in pregnant animals compared to non-pregnant mice (</w:t>
       </w:r>
       <w:r>
         <w:rPr>
@@ -9507,7 +9472,6 @@
         <w:rPr>
           <w:rFonts w:ascii="Times New Roman" w:hAnsi="Times New Roman" w:cs="Times New Roman"/>
         </w:rPr>
-        <w:lastRenderedPageBreak/>
         <w:tab/>
       </w:r>
       <w:r>
@@ -9862,7 +9826,14 @@
         <w:rPr>
           <w:rFonts w:ascii="Times New Roman" w:hAnsi="Times New Roman" w:cs="Times New Roman"/>
         </w:rPr>
-        <w:t xml:space="preserve">, p=0.94).  </w:t>
+        <w:t>, p=0.94</w:t>
+      </w:r>
+      <w:bookmarkStart w:id="9" w:name="_Hlk172127450"/>
+      <w:r>
+        <w:rPr>
+          <w:rFonts w:ascii="Times New Roman" w:hAnsi="Times New Roman" w:cs="Times New Roman"/>
+        </w:rPr>
+        <w:t xml:space="preserve">).  </w:t>
       </w:r>
       <w:r>
         <w:rPr>
@@ -9894,7 +9865,43 @@
         <w:rPr>
           <w:rFonts w:ascii="Times New Roman" w:hAnsi="Times New Roman" w:cs="Times New Roman"/>
         </w:rPr>
-        <w:t>had 54% lower postnatal weight loss</w:t>
+        <w:t>had 5</w:t>
+      </w:r>
+      <w:ins w:id="10" w:author="Molly C. MULCAHY" w:date="2024-07-17T16:46:00Z" w16du:dateUtc="2024-07-17T21:46:00Z">
+        <w:r>
+          <w:rPr>
+            <w:rFonts w:ascii="Times New Roman" w:hAnsi="Times New Roman" w:cs="Times New Roman"/>
+          </w:rPr>
+          <w:t>1</w:t>
+        </w:r>
+      </w:ins>
+      <w:del w:id="11" w:author="Molly C. MULCAHY" w:date="2024-07-17T16:46:00Z" w16du:dateUtc="2024-07-17T21:46:00Z">
+        <w:r>
+          <w:rPr>
+            <w:rFonts w:ascii="Times New Roman" w:hAnsi="Times New Roman" w:cs="Times New Roman"/>
+          </w:rPr>
+          <w:delText>4</w:delText>
+        </w:r>
+      </w:del>
+      <w:r>
+        <w:rPr>
+          <w:rFonts w:ascii="Times New Roman" w:hAnsi="Times New Roman" w:cs="Times New Roman"/>
+        </w:rPr>
+        <w:t>% lower</w:t>
+      </w:r>
+      <w:ins w:id="12" w:author="Molly C. MULCAHY" w:date="2024-07-17T16:47:00Z" w16du:dateUtc="2024-07-17T21:47:00Z">
+        <w:r>
+          <w:rPr>
+            <w:rFonts w:ascii="Times New Roman" w:hAnsi="Times New Roman" w:cs="Times New Roman"/>
+          </w:rPr>
+          <w:t xml:space="preserve"> percent</w:t>
+        </w:r>
+      </w:ins>
+      <w:r>
+        <w:rPr>
+          <w:rFonts w:ascii="Times New Roman" w:hAnsi="Times New Roman" w:cs="Times New Roman"/>
+        </w:rPr>
+        <w:t xml:space="preserve"> postnatal weight loss</w:t>
       </w:r>
       <w:r>
         <w:rPr>
@@ -9981,8 +9988,24 @@
         <w:rPr>
           <w:rFonts w:ascii="Times New Roman" w:hAnsi="Times New Roman" w:cs="Times New Roman"/>
         </w:rPr>
-        <w:t>=0.20</w:t>
-      </w:r>
+        <w:t>=0.</w:t>
+      </w:r>
+      <w:ins w:id="13" w:author="Molly C. MULCAHY" w:date="2024-07-17T16:48:00Z" w16du:dateUtc="2024-07-17T21:48:00Z">
+        <w:r>
+          <w:rPr>
+            <w:rFonts w:ascii="Times New Roman" w:hAnsi="Times New Roman" w:cs="Times New Roman"/>
+          </w:rPr>
+          <w:t>14</w:t>
+        </w:r>
+      </w:ins>
+      <w:del w:id="14" w:author="Molly C. MULCAHY" w:date="2024-07-17T16:48:00Z" w16du:dateUtc="2024-07-17T21:48:00Z">
+        <w:r>
+          <w:rPr>
+            <w:rFonts w:ascii="Times New Roman" w:hAnsi="Times New Roman" w:cs="Times New Roman"/>
+          </w:rPr>
+          <w:delText>20</w:delText>
+        </w:r>
+      </w:del>
       <w:r>
         <w:rPr>
           <w:rFonts w:ascii="Times New Roman" w:hAnsi="Times New Roman" w:cs="Times New Roman"/>
@@ -10003,6 +10026,7 @@
         </w:rPr>
         <w:t>)</w:t>
       </w:r>
+      <w:bookmarkEnd w:id="9"/>
       <w:r>
         <w:rPr>
           <w:rFonts w:ascii="Times New Roman" w:hAnsi="Times New Roman" w:cs="Times New Roman"/>
@@ -10669,7 +10693,6 @@
         <w:spacing w:line="480" w:lineRule="auto"/>
       </w:pPr>
       <w:r>
-        <w:lastRenderedPageBreak/>
         <w:t>Gdf15</w:t>
       </w:r>
       <w:r>
@@ -11802,14 +11825,7 @@
         <w:rPr>
           <w:rFonts w:ascii="Times New Roman" w:hAnsi="Times New Roman" w:cs="Times New Roman"/>
         </w:rPr>
-        <w:t xml:space="preserve"> Next, we </w:t>
-      </w:r>
-      <w:r>
-        <w:rPr>
-          <w:rFonts w:ascii="Times New Roman" w:hAnsi="Times New Roman" w:cs="Times New Roman"/>
-        </w:rPr>
-        <w:lastRenderedPageBreak/>
-        <w:t xml:space="preserve">evaluated whether the major macronutrient in milk, fat, was changed by </w:t>
+        <w:t xml:space="preserve"> Next, we evaluated whether the major macronutrient in milk, fat, was changed by </w:t>
       </w:r>
       <w:r>
         <w:rPr>
@@ -12754,14 +12770,7 @@
         <w:rPr>
           <w:rFonts w:ascii="Times New Roman" w:hAnsi="Times New Roman" w:cs="Times New Roman"/>
         </w:rPr>
-        <w:t xml:space="preserve"> </w:t>
-      </w:r>
-      <w:r>
-        <w:rPr>
-          <w:rFonts w:ascii="Times New Roman" w:hAnsi="Times New Roman" w:cs="Times New Roman"/>
-        </w:rPr>
-        <w:lastRenderedPageBreak/>
-        <w:t>associated with body weight and BMI is inconsistent in human cohorts. Elevated c</w:t>
+        <w:t xml:space="preserve"> associated with body weight and BMI is inconsistent in human cohorts. Elevated c</w:t>
       </w:r>
       <w:r>
         <w:rPr>
@@ -12787,7 +12796,7 @@
         </w:rPr>
         <w:t xml:space="preserve"> have been documented in expectant </w:t>
       </w:r>
-      <w:ins w:id="9" w:author="Molly C. MULCAHY" w:date="2024-07-16T15:14:00Z" w16du:dateUtc="2024-07-16T20:14:00Z">
+      <w:ins w:id="15" w:author="Molly C. MULCAHY" w:date="2024-07-16T15:14:00Z" w16du:dateUtc="2024-07-16T20:14:00Z">
         <w:r>
           <w:rPr>
             <w:rFonts w:ascii="Times New Roman" w:hAnsi="Times New Roman" w:cs="Times New Roman"/>
@@ -13552,14 +13561,7 @@
         <w:rPr>
           <w:rFonts w:ascii="Times New Roman" w:hAnsi="Times New Roman" w:cs="Times New Roman"/>
         </w:rPr>
-        <w:t xml:space="preserve">weight </w:t>
-      </w:r>
-      <w:r>
-        <w:rPr>
-          <w:rFonts w:ascii="Times New Roman" w:hAnsi="Times New Roman" w:cs="Times New Roman"/>
-        </w:rPr>
-        <w:lastRenderedPageBreak/>
-        <w:t xml:space="preserve">accretion during a normal </w:t>
+        <w:t xml:space="preserve">weight accretion during a normal </w:t>
       </w:r>
       <w:r>
         <w:rPr>
@@ -14213,14 +14215,7 @@
         <w:rPr>
           <w:rFonts w:ascii="Times New Roman" w:hAnsi="Times New Roman" w:cs="Times New Roman"/>
         </w:rPr>
-        <w:t xml:space="preserve">It is also </w:t>
-      </w:r>
-      <w:r>
-        <w:rPr>
-          <w:rFonts w:ascii="Times New Roman" w:hAnsi="Times New Roman" w:cs="Times New Roman"/>
-        </w:rPr>
-        <w:lastRenderedPageBreak/>
-        <w:t xml:space="preserve">possible that compensatory adaptations, such as other feeding hormones occur alongside with life-long loss of GDF15. </w:t>
+        <w:t xml:space="preserve">It is also possible that compensatory adaptations, such as other feeding hormones occur alongside with life-long loss of GDF15. </w:t>
       </w:r>
       <w:r>
         <w:rPr>
@@ -14808,7 +14803,6 @@
         <w:pStyle w:val="Heading1"/>
       </w:pPr>
       <w:r>
-        <w:lastRenderedPageBreak/>
         <w:t>Acknowledgements</w:t>
       </w:r>
     </w:p>
@@ -14938,7 +14932,6 @@
         <w:rPr>
           <w:rFonts w:cs="Times New Roman"/>
         </w:rPr>
-        <w:lastRenderedPageBreak/>
         <w:t>References</w:t>
       </w:r>
     </w:p>
@@ -15536,7 +15529,6 @@
         <w:rPr>
           <w:rFonts w:ascii="Calibri" w:hAnsi="Calibri" w:cs="Calibri"/>
         </w:rPr>
-        <w:lastRenderedPageBreak/>
         <w:t xml:space="preserve">10. </w:t>
       </w:r>
       <w:r>
@@ -16087,7 +16079,6 @@
         <w:rPr>
           <w:rFonts w:ascii="Calibri" w:hAnsi="Calibri" w:cs="Calibri"/>
         </w:rPr>
-        <w:lastRenderedPageBreak/>
         <w:t xml:space="preserve">19. </w:t>
       </w:r>
       <w:r>
@@ -16717,7 +16708,6 @@
         <w:rPr>
           <w:rFonts w:ascii="Calibri" w:hAnsi="Calibri" w:cs="Calibri"/>
         </w:rPr>
-        <w:lastRenderedPageBreak/>
         <w:t xml:space="preserve">28. </w:t>
       </w:r>
       <w:r>
@@ -17252,7 +17242,6 @@
         <w:rPr>
           <w:rFonts w:ascii="Calibri" w:hAnsi="Calibri" w:cs="Calibri"/>
         </w:rPr>
-        <w:lastRenderedPageBreak/>
         <w:t xml:space="preserve">40. </w:t>
       </w:r>
       <w:r>
@@ -17526,7 +17515,6 @@
         <w:spacing w:line="480" w:lineRule="auto"/>
       </w:pPr>
       <w:r>
-        <w:lastRenderedPageBreak/>
         <w:t>Figure</w:t>
       </w:r>
       <w:r>
@@ -17758,7 +17746,7 @@
         </w:rPr>
         <w:t>mice given plain water and age-matched non-pregnant females. Values are relative to fasting blood glucose and were assessed using a linear mixed effect model. B) Fasting blood glucose values in pregnant dams given water and non-pregnant females, assessed using student’s T test</w:t>
       </w:r>
-      <w:bookmarkStart w:id="10" w:name="_Hlk172037327"/>
+      <w:bookmarkStart w:id="16" w:name="_Hlk172037327"/>
       <w:r>
         <w:rPr>
           <w:rFonts w:ascii="Times New Roman" w:hAnsi="Times New Roman" w:cs="Times New Roman"/>
@@ -17771,7 +17759,7 @@
         </w:rPr>
         <w:t xml:space="preserve">) GDF15 levels at ZT1 </w:t>
       </w:r>
-      <w:ins w:id="11" w:author="Molly C. MULCAHY" w:date="2024-07-16T15:48:00Z" w16du:dateUtc="2024-07-16T20:48:00Z">
+      <w:ins w:id="17" w:author="Molly C. MULCAHY" w:date="2024-07-16T15:48:00Z" w16du:dateUtc="2024-07-16T20:48:00Z">
         <w:r>
           <w:rPr>
             <w:rFonts w:ascii="Times New Roman" w:hAnsi="Times New Roman" w:cs="Times New Roman"/>
@@ -17791,7 +17779,7 @@
         </w:rPr>
         <w:t xml:space="preserve">assessed </w:t>
       </w:r>
-      <w:del w:id="12" w:author="Molly C. MULCAHY" w:date="2024-07-16T15:46:00Z" w16du:dateUtc="2024-07-16T20:46:00Z">
+      <w:del w:id="18" w:author="Molly C. MULCAHY" w:date="2024-07-16T15:46:00Z" w16du:dateUtc="2024-07-16T20:46:00Z">
         <w:r>
           <w:rPr>
             <w:rFonts w:ascii="Times New Roman" w:hAnsi="Times New Roman" w:cs="Times New Roman"/>
@@ -17799,7 +17787,7 @@
           <w:delText>as paired t tests</w:delText>
         </w:r>
       </w:del>
-      <w:ins w:id="13" w:author="Molly C. MULCAHY" w:date="2024-07-16T15:46:00Z" w16du:dateUtc="2024-07-16T20:46:00Z">
+      <w:ins w:id="19" w:author="Molly C. MULCAHY" w:date="2024-07-16T15:46:00Z" w16du:dateUtc="2024-07-16T20:46:00Z">
         <w:r>
           <w:rPr>
             <w:rFonts w:ascii="Times New Roman" w:hAnsi="Times New Roman" w:cs="Times New Roman"/>
@@ -17841,7 +17829,7 @@
         </w:rPr>
         <w:t xml:space="preserve">. </w:t>
       </w:r>
-      <w:bookmarkEnd w:id="10"/>
+      <w:bookmarkEnd w:id="16"/>
       <w:r>
         <w:rPr>
           <w:rFonts w:ascii="Times New Roman" w:hAnsi="Times New Roman" w:cs="Times New Roman"/>
@@ -17872,7 +17860,7 @@
         </w:rPr>
         <w:t xml:space="preserve">ssessed </w:t>
       </w:r>
-      <w:del w:id="14" w:author="Molly C. MULCAHY" w:date="2024-07-16T15:47:00Z" w16du:dateUtc="2024-07-16T20:47:00Z">
+      <w:del w:id="20" w:author="Molly C. MULCAHY" w:date="2024-07-16T15:47:00Z" w16du:dateUtc="2024-07-16T20:47:00Z">
         <w:r>
           <w:rPr>
             <w:rFonts w:ascii="Times New Roman" w:hAnsi="Times New Roman" w:cs="Times New Roman"/>
@@ -17880,7 +17868,7 @@
           <w:delText>as paired t tests</w:delText>
         </w:r>
       </w:del>
-      <w:ins w:id="15" w:author="Molly C. MULCAHY" w:date="2024-07-16T15:47:00Z" w16du:dateUtc="2024-07-16T20:47:00Z">
+      <w:ins w:id="21" w:author="Molly C. MULCAHY" w:date="2024-07-16T15:47:00Z" w16du:dateUtc="2024-07-16T20:47:00Z">
         <w:r>
           <w:rPr>
             <w:rFonts w:ascii="Times New Roman" w:hAnsi="Times New Roman" w:cs="Times New Roman"/>
@@ -18511,7 +18499,6 @@
         <w:pStyle w:val="Heading1"/>
       </w:pPr>
       <w:r>
-        <w:lastRenderedPageBreak/>
         <w:t>Supplementary Figure Legends</w:t>
       </w:r>
     </w:p>

</xml_diff>

<commit_message>
updated glucose plots, reformatted and checked line statements, erased tasks already completed.
</commit_message>
<xml_diff>
--- a/Manuscripts/GDF15 during Pregnancy/GDF15.Manuscript_trackedchanges.docx
+++ b/Manuscripts/GDF15 during Pregnancy/GDF15.Manuscript_trackedchanges.docx
@@ -116,8 +116,16 @@
         <w:rPr>
           <w:rFonts w:ascii="Times New Roman" w:hAnsi="Times New Roman" w:cs="Times New Roman"/>
         </w:rPr>
-        <w:t>, JeAnna</w:t>
-      </w:r>
+        <w:t xml:space="preserve">, </w:t>
+      </w:r>
+      <w:proofErr w:type="spellStart"/>
+      <w:r>
+        <w:rPr>
+          <w:rFonts w:ascii="Times New Roman" w:hAnsi="Times New Roman" w:cs="Times New Roman"/>
+        </w:rPr>
+        <w:t>JeAnna</w:t>
+      </w:r>
+      <w:proofErr w:type="spellEnd"/>
       <w:r>
         <w:rPr>
           <w:rFonts w:ascii="Times New Roman" w:hAnsi="Times New Roman" w:cs="Times New Roman"/>
@@ -135,8 +143,16 @@
         <w:rPr>
           <w:rFonts w:ascii="Times New Roman" w:hAnsi="Times New Roman" w:cs="Times New Roman"/>
         </w:rPr>
-        <w:t>, Haijing</w:t>
-      </w:r>
+        <w:t xml:space="preserve">, </w:t>
+      </w:r>
+      <w:proofErr w:type="spellStart"/>
+      <w:r>
+        <w:rPr>
+          <w:rFonts w:ascii="Times New Roman" w:hAnsi="Times New Roman" w:cs="Times New Roman"/>
+        </w:rPr>
+        <w:t>Haijing</w:t>
+      </w:r>
+      <w:proofErr w:type="spellEnd"/>
       <w:r>
         <w:rPr>
           <w:rFonts w:ascii="Times New Roman" w:hAnsi="Times New Roman" w:cs="Times New Roman"/>
@@ -552,8 +568,16 @@
         <w:rPr>
           <w:rFonts w:ascii="Times New Roman" w:hAnsi="Times New Roman" w:cs="Times New Roman"/>
         </w:rPr>
-        <w:t>MCM is supported by a Rackham Merit Fellowship.  This study was supported by funds from the University of Michigan (MCubed</w:t>
-      </w:r>
+        <w:t>MCM is supported by a Rackham Merit Fellowship.  This study was supported by funds from the University of Michigan (</w:t>
+      </w:r>
+      <w:proofErr w:type="spellStart"/>
+      <w:r>
+        <w:rPr>
+          <w:rFonts w:ascii="Times New Roman" w:hAnsi="Times New Roman" w:cs="Times New Roman"/>
+        </w:rPr>
+        <w:t>MCubed</w:t>
+      </w:r>
+      <w:proofErr w:type="spellEnd"/>
       <w:r>
         <w:rPr>
           <w:rFonts w:ascii="Times New Roman" w:hAnsi="Times New Roman" w:cs="Times New Roman"/>
@@ -750,6 +774,7 @@
         <w:rPr>
           <w:rFonts w:cs="Times New Roman"/>
         </w:rPr>
+        <w:lastRenderedPageBreak/>
         <w:t>Abstract</w:t>
       </w:r>
     </w:p>
@@ -1012,7 +1037,21 @@
         <w:rPr>
           <w:rFonts w:ascii="Times New Roman" w:hAnsi="Times New Roman" w:cs="Times New Roman"/>
         </w:rPr>
-        <w:t xml:space="preserve"> weight during the course of pregnancy </w:t>
+        <w:t xml:space="preserve"> weight </w:t>
+      </w:r>
+      <w:proofErr w:type="gramStart"/>
+      <w:r>
+        <w:rPr>
+          <w:rFonts w:ascii="Times New Roman" w:hAnsi="Times New Roman" w:cs="Times New Roman"/>
+        </w:rPr>
+        <w:t>during the course of</w:t>
+      </w:r>
+      <w:proofErr w:type="gramEnd"/>
+      <w:r>
+        <w:rPr>
+          <w:rFonts w:ascii="Times New Roman" w:hAnsi="Times New Roman" w:cs="Times New Roman"/>
+        </w:rPr>
+        <w:t xml:space="preserve"> pregnancy </w:t>
       </w:r>
       <w:r>
         <w:rPr>
@@ -1296,6 +1335,7 @@
         <w:rPr>
           <w:rFonts w:cs="Times New Roman"/>
         </w:rPr>
+        <w:lastRenderedPageBreak/>
         <w:t>Introduction</w:t>
       </w:r>
     </w:p>
@@ -2580,7 +2620,14 @@
         <w:rPr>
           <w:rFonts w:ascii="Times New Roman" w:hAnsi="Times New Roman" w:cs="Times New Roman"/>
         </w:rPr>
-        <w:t xml:space="preserve"> and weight gain from eating a hyperpalatable diet </w:t>
+        <w:t xml:space="preserve"> </w:t>
+      </w:r>
+      <w:r>
+        <w:rPr>
+          <w:rFonts w:ascii="Times New Roman" w:hAnsi="Times New Roman" w:cs="Times New Roman"/>
+        </w:rPr>
+        <w:lastRenderedPageBreak/>
+        <w:t xml:space="preserve">and weight gain from eating a hyperpalatable diet </w:t>
       </w:r>
       <w:r>
         <w:rPr>
@@ -3970,7 +4017,14 @@
         <w:rPr>
           <w:rFonts w:ascii="Times New Roman" w:hAnsi="Times New Roman" w:cs="Times New Roman"/>
         </w:rPr>
-        <w:t xml:space="preserve">in serum compared to non-preeclamptic, normotensive parents. </w:t>
+        <w:t>in serum compared to non-</w:t>
+      </w:r>
+      <w:r>
+        <w:rPr>
+          <w:rFonts w:ascii="Times New Roman" w:hAnsi="Times New Roman" w:cs="Times New Roman"/>
+        </w:rPr>
+        <w:lastRenderedPageBreak/>
+        <w:t xml:space="preserve">preeclamptic, normotensive parents. </w:t>
       </w:r>
       <w:r>
         <w:rPr>
@@ -4687,11 +4741,19 @@
         </w:rPr>
         <w:t xml:space="preserve"> </w:t>
       </w:r>
-      <w:r>
-        <w:rPr>
-          <w:rFonts w:ascii="Times New Roman" w:hAnsi="Times New Roman" w:cs="Times New Roman"/>
-        </w:rPr>
-        <w:t xml:space="preserve">during the course of </w:t>
+      <w:proofErr w:type="gramStart"/>
+      <w:r>
+        <w:rPr>
+          <w:rFonts w:ascii="Times New Roman" w:hAnsi="Times New Roman" w:cs="Times New Roman"/>
+        </w:rPr>
+        <w:t>during the course of</w:t>
+      </w:r>
+      <w:proofErr w:type="gramEnd"/>
+      <w:r>
+        <w:rPr>
+          <w:rFonts w:ascii="Times New Roman" w:hAnsi="Times New Roman" w:cs="Times New Roman"/>
+        </w:rPr>
+        <w:t xml:space="preserve"> </w:t>
       </w:r>
       <w:ins w:id="35" w:author="Molly C. MULCAHY" w:date="2024-07-19T14:33:00Z" w16du:dateUtc="2024-07-19T19:33:00Z">
         <w:r>
@@ -4768,6 +4830,7 @@
         <w:rPr>
           <w:rFonts w:cs="Times New Roman"/>
         </w:rPr>
+        <w:lastRenderedPageBreak/>
         <w:t>Materials and Methods:</w:t>
       </w:r>
     </w:p>
@@ -5056,7 +5119,21 @@
         <w:rPr>
           <w:rFonts w:ascii="Times New Roman" w:eastAsia="Times New Roman" w:hAnsi="Times New Roman" w:cs="Times New Roman"/>
         </w:rPr>
-        <w:t>CD, Picolab Laboratory Rodent diet</w:t>
+        <w:t xml:space="preserve">CD, </w:t>
+      </w:r>
+      <w:proofErr w:type="spellStart"/>
+      <w:r>
+        <w:rPr>
+          <w:rFonts w:ascii="Times New Roman" w:eastAsia="Times New Roman" w:hAnsi="Times New Roman" w:cs="Times New Roman"/>
+        </w:rPr>
+        <w:t>Picolab</w:t>
+      </w:r>
+      <w:proofErr w:type="spellEnd"/>
+      <w:r>
+        <w:rPr>
+          <w:rFonts w:ascii="Times New Roman" w:eastAsia="Times New Roman" w:hAnsi="Times New Roman" w:cs="Times New Roman"/>
+        </w:rPr>
+        <w:t xml:space="preserve"> Laboratory Rodent diet</w:t>
       </w:r>
       <w:r>
         <w:rPr>
@@ -5454,6 +5531,7 @@
           <w:i/>
           <w:iCs/>
         </w:rPr>
+        <w:lastRenderedPageBreak/>
         <w:t>Gdf15</w:t>
       </w:r>
       <w:r>
@@ -5501,13 +5579,27 @@
         <w:rPr>
           <w:rFonts w:ascii="Times New Roman" w:hAnsi="Times New Roman" w:cs="Times New Roman"/>
         </w:rPr>
-        <w:t xml:space="preserve"> in dam serum as the fet</w:t>
-      </w:r>
-      <w:r>
-        <w:rPr>
-          <w:rFonts w:ascii="Times New Roman" w:hAnsi="Times New Roman" w:cs="Times New Roman"/>
-        </w:rPr>
-        <w:t>o-placental unit</w:t>
+        <w:t xml:space="preserve"> in dam serum as the </w:t>
+      </w:r>
+      <w:proofErr w:type="spellStart"/>
+      <w:r>
+        <w:rPr>
+          <w:rFonts w:ascii="Times New Roman" w:hAnsi="Times New Roman" w:cs="Times New Roman"/>
+        </w:rPr>
+        <w:t>fet</w:t>
+      </w:r>
+      <w:r>
+        <w:rPr>
+          <w:rFonts w:ascii="Times New Roman" w:hAnsi="Times New Roman" w:cs="Times New Roman"/>
+        </w:rPr>
+        <w:t>o</w:t>
+      </w:r>
+      <w:proofErr w:type="spellEnd"/>
+      <w:r>
+        <w:rPr>
+          <w:rFonts w:ascii="Times New Roman" w:hAnsi="Times New Roman" w:cs="Times New Roman"/>
+        </w:rPr>
+        <w:t>-placental unit</w:t>
       </w:r>
       <w:r>
         <w:rPr>
@@ -6132,7 +6224,21 @@
         <w:rPr>
           <w:rFonts w:ascii="Times New Roman" w:hAnsi="Times New Roman" w:cs="Times New Roman"/>
         </w:rPr>
-        <w:t xml:space="preserve"> DreamTaq </w:t>
+        <w:t xml:space="preserve"> </w:t>
+      </w:r>
+      <w:proofErr w:type="spellStart"/>
+      <w:r>
+        <w:rPr>
+          <w:rFonts w:ascii="Times New Roman" w:hAnsi="Times New Roman" w:cs="Times New Roman"/>
+        </w:rPr>
+        <w:t>DreamTaq</w:t>
+      </w:r>
+      <w:proofErr w:type="spellEnd"/>
+      <w:r>
+        <w:rPr>
+          <w:rFonts w:ascii="Times New Roman" w:hAnsi="Times New Roman" w:cs="Times New Roman"/>
+        </w:rPr>
+        <w:t xml:space="preserve"> </w:t>
       </w:r>
       <w:r>
         <w:rPr>
@@ -6162,7 +6268,21 @@
         <w:rPr>
           <w:rFonts w:ascii="Times New Roman" w:hAnsi="Times New Roman" w:cs="Times New Roman"/>
         </w:rPr>
-        <w:t>(ThermoFisher Scientific, Catalog #K1081)</w:t>
+        <w:t>(</w:t>
+      </w:r>
+      <w:proofErr w:type="spellStart"/>
+      <w:r>
+        <w:rPr>
+          <w:rFonts w:ascii="Times New Roman" w:hAnsi="Times New Roman" w:cs="Times New Roman"/>
+        </w:rPr>
+        <w:t>ThermoFisher</w:t>
+      </w:r>
+      <w:proofErr w:type="spellEnd"/>
+      <w:r>
+        <w:rPr>
+          <w:rFonts w:ascii="Times New Roman" w:hAnsi="Times New Roman" w:cs="Times New Roman"/>
+        </w:rPr>
+        <w:t xml:space="preserve"> Scientific, Catalog #K1081)</w:t>
       </w:r>
       <w:r>
         <w:rPr>
@@ -6270,7 +6390,14 @@
         <w:rPr>
           <w:rFonts w:ascii="Times New Roman" w:hAnsi="Times New Roman" w:cs="Times New Roman"/>
         </w:rPr>
-        <w:t xml:space="preserve">(60°C for 40 seconds), and elongation (72°C for 1 minute), and a final amplification step at 72°C for 5 minutes. </w:t>
+        <w:t xml:space="preserve">(60°C for 40 seconds), and elongation (72°C for 1 minute), and a final amplification step at 72°C for 5 </w:t>
+      </w:r>
+      <w:r>
+        <w:rPr>
+          <w:rFonts w:ascii="Times New Roman" w:hAnsi="Times New Roman" w:cs="Times New Roman"/>
+        </w:rPr>
+        <w:lastRenderedPageBreak/>
+        <w:t xml:space="preserve">minutes. </w:t>
       </w:r>
       <w:r>
         <w:rPr>
@@ -6907,6 +7034,7 @@
         <w:rPr>
           <w:rFonts w:ascii="Times New Roman" w:hAnsi="Times New Roman" w:cs="Times New Roman"/>
         </w:rPr>
+        <w:lastRenderedPageBreak/>
         <w:t xml:space="preserve">GDF15 </w:t>
       </w:r>
       <w:r>
@@ -7452,7 +7580,14 @@
         <w:rPr>
           <w:rFonts w:ascii="Times New Roman" w:hAnsi="Times New Roman" w:cs="Times New Roman"/>
         </w:rPr>
-        <w:t xml:space="preserve">. After one hour, the final weights were taken for both dams and pups in aggregate. </w:t>
+        <w:t xml:space="preserve">. After one hour, the final weights were taken for both dams and </w:t>
+      </w:r>
+      <w:r>
+        <w:rPr>
+          <w:rFonts w:ascii="Times New Roman" w:hAnsi="Times New Roman" w:cs="Times New Roman"/>
+        </w:rPr>
+        <w:lastRenderedPageBreak/>
+        <w:t xml:space="preserve">pups in aggregate. </w:t>
       </w:r>
       <w:r>
         <w:rPr>
@@ -7603,7 +7738,21 @@
         <w:rPr>
           <w:rFonts w:ascii="Times New Roman" w:hAnsi="Times New Roman" w:cs="Times New Roman"/>
         </w:rPr>
-        <w:t xml:space="preserve">forelimb. Once the dam was fully anesthetized, an oxytocin injection (2U per dam) was given in the forelimb muscle to </w:t>
+        <w:t xml:space="preserve">forelimb. Once the dam was fully anesthetized, an oxytocin injection (2U per </w:t>
+      </w:r>
+      <w:proofErr w:type="spellStart"/>
+      <w:r>
+        <w:rPr>
+          <w:rFonts w:ascii="Times New Roman" w:hAnsi="Times New Roman" w:cs="Times New Roman"/>
+        </w:rPr>
+        <w:t>dam</w:t>
+      </w:r>
+      <w:proofErr w:type="spellEnd"/>
+      <w:r>
+        <w:rPr>
+          <w:rFonts w:ascii="Times New Roman" w:hAnsi="Times New Roman" w:cs="Times New Roman"/>
+        </w:rPr>
+        <w:t xml:space="preserve">) was given in the forelimb muscle to </w:t>
       </w:r>
       <w:r>
         <w:rPr>
@@ -7743,7 +7892,35 @@
         <w:rPr>
           <w:rFonts w:ascii="Times New Roman" w:hAnsi="Times New Roman" w:cs="Times New Roman"/>
         </w:rPr>
-        <w:t>Iris Sample Processing, StatSpin CritSpin M961-122</w:t>
+        <w:t xml:space="preserve">Iris Sample Processing, </w:t>
+      </w:r>
+      <w:proofErr w:type="spellStart"/>
+      <w:r>
+        <w:rPr>
+          <w:rFonts w:ascii="Times New Roman" w:hAnsi="Times New Roman" w:cs="Times New Roman"/>
+        </w:rPr>
+        <w:t>StatSpin</w:t>
+      </w:r>
+      <w:proofErr w:type="spellEnd"/>
+      <w:r>
+        <w:rPr>
+          <w:rFonts w:ascii="Times New Roman" w:hAnsi="Times New Roman" w:cs="Times New Roman"/>
+        </w:rPr>
+        <w:t xml:space="preserve"> </w:t>
+      </w:r>
+      <w:proofErr w:type="spellStart"/>
+      <w:r>
+        <w:rPr>
+          <w:rFonts w:ascii="Times New Roman" w:hAnsi="Times New Roman" w:cs="Times New Roman"/>
+        </w:rPr>
+        <w:t>CritSpin</w:t>
+      </w:r>
+      <w:proofErr w:type="spellEnd"/>
+      <w:r>
+        <w:rPr>
+          <w:rFonts w:ascii="Times New Roman" w:hAnsi="Times New Roman" w:cs="Times New Roman"/>
+        </w:rPr>
+        <w:t xml:space="preserve"> M961-122</w:t>
       </w:r>
       <w:r>
         <w:rPr>
@@ -7794,6 +7971,7 @@
         <w:spacing w:line="480" w:lineRule="auto"/>
       </w:pPr>
       <w:r>
+        <w:lastRenderedPageBreak/>
         <w:t>Statistical Analyses</w:t>
       </w:r>
     </w:p>
@@ -8250,7 +8428,35 @@
         <w:rPr>
           <w:rFonts w:ascii="Times New Roman" w:hAnsi="Times New Roman" w:cs="Times New Roman"/>
         </w:rPr>
-        <w:t>e sought to understand if GDF15 levels related to either pregnancy or a model of excess insulin resistance in pregnancy</w:t>
+        <w:t xml:space="preserve">e sought to understand if GDF15 levels related to either pregnancy or a model of </w:t>
+      </w:r>
+      <w:ins w:id="36" w:author="Molly C. MULCAHY" w:date="2024-07-22T15:21:00Z" w16du:dateUtc="2024-07-22T20:21:00Z">
+        <w:r>
+          <w:rPr>
+            <w:rFonts w:ascii="Times New Roman" w:hAnsi="Times New Roman" w:cs="Times New Roman"/>
+          </w:rPr>
+          <w:t xml:space="preserve">chronic stress-related </w:t>
+        </w:r>
+      </w:ins>
+      <w:r>
+        <w:rPr>
+          <w:rFonts w:ascii="Times New Roman" w:hAnsi="Times New Roman" w:cs="Times New Roman"/>
+        </w:rPr>
+        <w:t>excess</w:t>
+      </w:r>
+      <w:ins w:id="37" w:author="Molly C. MULCAHY" w:date="2024-07-22T15:21:00Z" w16du:dateUtc="2024-07-22T20:21:00Z">
+        <w:r>
+          <w:rPr>
+            <w:rFonts w:ascii="Times New Roman" w:hAnsi="Times New Roman" w:cs="Times New Roman"/>
+          </w:rPr>
+          <w:t>ive</w:t>
+        </w:r>
+      </w:ins>
+      <w:r>
+        <w:rPr>
+          <w:rFonts w:ascii="Times New Roman" w:hAnsi="Times New Roman" w:cs="Times New Roman"/>
+        </w:rPr>
+        <w:t xml:space="preserve"> insulin resistance in pregnancy</w:t>
       </w:r>
       <w:r>
         <w:rPr>
@@ -8480,7 +8686,7 @@
         </w:rPr>
         <w:t>.</w:t>
       </w:r>
-      <w:del w:id="36" w:author="Molly C. MULCAHY" w:date="2024-07-16T14:16:00Z" w16du:dateUtc="2024-07-16T19:16:00Z">
+      <w:del w:id="38" w:author="Molly C. MULCAHY" w:date="2024-07-16T14:16:00Z" w16du:dateUtc="2024-07-16T19:16:00Z">
         <w:r>
           <w:rPr>
             <w:rFonts w:ascii="Times New Roman" w:hAnsi="Times New Roman" w:cs="Times New Roman"/>
@@ -8488,7 +8694,7 @@
           <w:delText xml:space="preserve"> </w:delText>
         </w:r>
       </w:del>
-      <w:ins w:id="37" w:author="Molly C. MULCAHY" w:date="2024-07-16T14:17:00Z" w16du:dateUtc="2024-07-16T19:17:00Z">
+      <w:ins w:id="39" w:author="Molly C. MULCAHY" w:date="2024-07-16T14:17:00Z" w16du:dateUtc="2024-07-16T19:17:00Z">
         <w:r>
           <w:rPr>
             <w:rFonts w:ascii="Times New Roman" w:hAnsi="Times New Roman" w:cs="Times New Roman"/>
@@ -8496,7 +8702,7 @@
           <w:t xml:space="preserve"> Consistent with other murine models of pregnancy</w:t>
         </w:r>
       </w:ins>
-      <w:del w:id="38" w:author="Molly C. MULCAHY" w:date="2024-07-16T14:16:00Z" w16du:dateUtc="2024-07-16T19:16:00Z">
+      <w:del w:id="40" w:author="Molly C. MULCAHY" w:date="2024-07-16T14:16:00Z" w16du:dateUtc="2024-07-16T19:16:00Z">
         <w:r>
           <w:rPr>
             <w:rFonts w:ascii="Times New Roman" w:hAnsi="Times New Roman" w:cs="Times New Roman"/>
@@ -8522,7 +8728,7 @@
         </w:rPr>
         <w:t>,</w:t>
       </w:r>
-      <w:del w:id="39" w:author="Molly C. MULCAHY" w:date="2024-07-16T14:17:00Z" w16du:dateUtc="2024-07-16T19:17:00Z">
+      <w:del w:id="41" w:author="Molly C. MULCAHY" w:date="2024-07-16T14:17:00Z" w16du:dateUtc="2024-07-16T19:17:00Z">
         <w:r>
           <w:rPr>
             <w:rFonts w:ascii="Times New Roman" w:hAnsi="Times New Roman" w:cs="Times New Roman"/>
@@ -8554,7 +8760,7 @@
         </w:rPr>
         <w:t xml:space="preserve"> fasting blood glucose</w:t>
       </w:r>
-      <w:ins w:id="40" w:author="Molly C. MULCAHY" w:date="2024-07-16T14:17:00Z" w16du:dateUtc="2024-07-16T19:17:00Z">
+      <w:ins w:id="42" w:author="Molly C. MULCAHY" w:date="2024-07-16T14:17:00Z" w16du:dateUtc="2024-07-16T19:17:00Z">
         <w:r>
           <w:rPr>
             <w:rFonts w:ascii="Times New Roman" w:hAnsi="Times New Roman" w:cs="Times New Roman"/>
@@ -8658,7 +8864,7 @@
         </w:rPr>
         <w:t xml:space="preserve"> </w:t>
       </w:r>
-      <w:bookmarkStart w:id="41" w:name="_Hlk172037173"/>
+      <w:bookmarkStart w:id="43" w:name="_Hlk172037173"/>
       <w:r>
         <w:rPr>
           <w:rFonts w:ascii="Times New Roman" w:hAnsi="Times New Roman" w:cs="Times New Roman"/>
@@ -8671,11 +8877,26 @@
         </w:rPr>
         <w:t xml:space="preserve">±18.8 </w:t>
       </w:r>
-      <w:r>
-        <w:rPr>
-          <w:rFonts w:ascii="Times New Roman" w:hAnsi="Times New Roman" w:cs="Times New Roman"/>
-        </w:rPr>
-        <w:t>pg/dL) elevated in pregnant animals compared to non-pregnant mice (</w:t>
+      <w:proofErr w:type="spellStart"/>
+      <w:r>
+        <w:rPr>
+          <w:rFonts w:ascii="Times New Roman" w:hAnsi="Times New Roman" w:cs="Times New Roman"/>
+        </w:rPr>
+        <w:t>pg</w:t>
+      </w:r>
+      <w:proofErr w:type="spellEnd"/>
+      <w:r>
+        <w:rPr>
+          <w:rFonts w:ascii="Times New Roman" w:hAnsi="Times New Roman" w:cs="Times New Roman"/>
+        </w:rPr>
+        <w:t xml:space="preserve">/dL) elevated in pregnant animals </w:t>
+      </w:r>
+      <w:r>
+        <w:rPr>
+          <w:rFonts w:ascii="Times New Roman" w:hAnsi="Times New Roman" w:cs="Times New Roman"/>
+        </w:rPr>
+        <w:lastRenderedPageBreak/>
+        <w:t>compared to non-pregnant mice (</w:t>
       </w:r>
       <w:r>
         <w:rPr>
@@ -8719,7 +8940,7 @@
         </w:rPr>
         <w:t>)</w:t>
       </w:r>
-      <w:ins w:id="42" w:author="Molly C. MULCAHY" w:date="2024-07-16T15:44:00Z" w16du:dateUtc="2024-07-16T20:44:00Z">
+      <w:ins w:id="44" w:author="Molly C. MULCAHY" w:date="2024-07-16T15:44:00Z" w16du:dateUtc="2024-07-16T20:44:00Z">
         <w:r>
           <w:rPr>
             <w:rFonts w:ascii="Times New Roman" w:hAnsi="Times New Roman" w:cs="Times New Roman"/>
@@ -8727,7 +8948,7 @@
           <w:t>, but does not differ based on collection time (</w:t>
         </w:r>
       </w:ins>
-      <w:ins w:id="43" w:author="Molly C. MULCAHY" w:date="2024-07-16T15:45:00Z" w16du:dateUtc="2024-07-16T20:45:00Z">
+      <w:ins w:id="45" w:author="Molly C. MULCAHY" w:date="2024-07-16T15:45:00Z" w16du:dateUtc="2024-07-16T20:45:00Z">
         <w:r>
           <w:rPr>
             <w:rFonts w:ascii="Times New Roman" w:hAnsi="Times New Roman" w:cs="Times New Roman"/>
@@ -8735,7 +8956,7 @@
           <w:t>p=0.98</w:t>
         </w:r>
       </w:ins>
-      <w:ins w:id="44" w:author="Molly C. MULCAHY" w:date="2024-07-16T15:44:00Z" w16du:dateUtc="2024-07-16T20:44:00Z">
+      <w:ins w:id="46" w:author="Molly C. MULCAHY" w:date="2024-07-16T15:44:00Z" w16du:dateUtc="2024-07-16T20:44:00Z">
         <w:r>
           <w:rPr>
             <w:rFonts w:ascii="Times New Roman" w:hAnsi="Times New Roman" w:cs="Times New Roman"/>
@@ -8749,7 +8970,7 @@
         </w:rPr>
         <w:t>.</w:t>
       </w:r>
-      <w:bookmarkEnd w:id="41"/>
+      <w:bookmarkEnd w:id="43"/>
       <w:r>
         <w:rPr>
           <w:rFonts w:ascii="Times New Roman" w:hAnsi="Times New Roman" w:cs="Times New Roman"/>
@@ -8901,7 +9122,21 @@
         <w:rPr>
           <w:rFonts w:ascii="Times New Roman" w:hAnsi="Times New Roman" w:cs="Times New Roman"/>
         </w:rPr>
-        <w:t xml:space="preserve"> (dex)</w:t>
+        <w:t xml:space="preserve"> (</w:t>
+      </w:r>
+      <w:proofErr w:type="spellStart"/>
+      <w:r>
+        <w:rPr>
+          <w:rFonts w:ascii="Times New Roman" w:hAnsi="Times New Roman" w:cs="Times New Roman"/>
+        </w:rPr>
+        <w:t>dex</w:t>
+      </w:r>
+      <w:proofErr w:type="spellEnd"/>
+      <w:r>
+        <w:rPr>
+          <w:rFonts w:ascii="Times New Roman" w:hAnsi="Times New Roman" w:cs="Times New Roman"/>
+        </w:rPr>
+        <w:t>)</w:t>
       </w:r>
       <w:r>
         <w:rPr>
@@ -9165,14 +9400,29 @@
         <w:rPr>
           <w:rFonts w:ascii="Times New Roman" w:hAnsi="Times New Roman" w:cs="Times New Roman"/>
         </w:rPr>
-        <w:t>, p</w:t>
+        <w:t xml:space="preserve">, </w:t>
+      </w:r>
+      <w:proofErr w:type="spellStart"/>
+      <w:r>
+        <w:rPr>
+          <w:rFonts w:ascii="Times New Roman" w:hAnsi="Times New Roman" w:cs="Times New Roman"/>
+        </w:rPr>
+        <w:t>p</w:t>
       </w:r>
       <w:r>
         <w:rPr>
           <w:rFonts w:ascii="Times New Roman" w:hAnsi="Times New Roman" w:cs="Times New Roman"/>
           <w:vertAlign w:val="subscript"/>
         </w:rPr>
-        <w:t>dex*time</w:t>
+        <w:t>dex</w:t>
+      </w:r>
+      <w:proofErr w:type="spellEnd"/>
+      <w:r>
+        <w:rPr>
+          <w:rFonts w:ascii="Times New Roman" w:hAnsi="Times New Roman" w:cs="Times New Roman"/>
+          <w:vertAlign w:val="subscript"/>
+        </w:rPr>
+        <w:t>*time</w:t>
       </w:r>
       <w:r>
         <w:rPr>
@@ -9268,7 +9518,14 @@
         <w:rPr>
           <w:rFonts w:ascii="Times New Roman" w:hAnsi="Times New Roman" w:cs="Times New Roman"/>
         </w:rPr>
-        <w:t>, p</w:t>
+        <w:t xml:space="preserve">, </w:t>
+      </w:r>
+      <w:proofErr w:type="spellStart"/>
+      <w:r>
+        <w:rPr>
+          <w:rFonts w:ascii="Times New Roman" w:hAnsi="Times New Roman" w:cs="Times New Roman"/>
+        </w:rPr>
+        <w:t>p</w:t>
       </w:r>
       <w:r>
         <w:rPr>
@@ -9277,6 +9534,7 @@
         </w:rPr>
         <w:t>dex</w:t>
       </w:r>
+      <w:proofErr w:type="spellEnd"/>
       <w:r>
         <w:rPr>
           <w:rFonts w:ascii="Times New Roman" w:hAnsi="Times New Roman" w:cs="Times New Roman"/>
@@ -9351,7 +9609,21 @@
         <w:rPr>
           <w:rFonts w:ascii="Times New Roman" w:hAnsi="Times New Roman" w:cs="Times New Roman"/>
         </w:rPr>
-        <w:t xml:space="preserve"> in those treated with dex compared to </w:t>
+        <w:t xml:space="preserve"> in those treated with </w:t>
+      </w:r>
+      <w:proofErr w:type="spellStart"/>
+      <w:r>
+        <w:rPr>
+          <w:rFonts w:ascii="Times New Roman" w:hAnsi="Times New Roman" w:cs="Times New Roman"/>
+        </w:rPr>
+        <w:t>dex</w:t>
+      </w:r>
+      <w:proofErr w:type="spellEnd"/>
+      <w:r>
+        <w:rPr>
+          <w:rFonts w:ascii="Times New Roman" w:hAnsi="Times New Roman" w:cs="Times New Roman"/>
+        </w:rPr>
+        <w:t xml:space="preserve"> compared to </w:t>
       </w:r>
       <w:r>
         <w:rPr>
@@ -9687,6 +9959,7 @@
         <w:rPr>
           <w:rFonts w:ascii="Times New Roman" w:hAnsi="Times New Roman" w:cs="Times New Roman"/>
         </w:rPr>
+        <w:lastRenderedPageBreak/>
         <w:tab/>
       </w:r>
       <w:r>
@@ -9809,7 +10082,21 @@
         <w:rPr>
           <w:rFonts w:ascii="Times New Roman" w:hAnsi="Times New Roman" w:cs="Times New Roman"/>
         </w:rPr>
-        <w:t xml:space="preserve"> during the course of pregnanc</w:t>
+        <w:t xml:space="preserve"> </w:t>
+      </w:r>
+      <w:proofErr w:type="gramStart"/>
+      <w:r>
+        <w:rPr>
+          <w:rFonts w:ascii="Times New Roman" w:hAnsi="Times New Roman" w:cs="Times New Roman"/>
+        </w:rPr>
+        <w:t>during the course of</w:t>
+      </w:r>
+      <w:proofErr w:type="gramEnd"/>
+      <w:r>
+        <w:rPr>
+          <w:rFonts w:ascii="Times New Roman" w:hAnsi="Times New Roman" w:cs="Times New Roman"/>
+        </w:rPr>
+        <w:t xml:space="preserve"> pregnanc</w:t>
       </w:r>
       <w:r>
         <w:rPr>
@@ -9919,6 +10206,7 @@
         </w:rPr>
         <w:t xml:space="preserve">, </w:t>
       </w:r>
+      <w:proofErr w:type="spellStart"/>
       <w:r>
         <w:rPr>
           <w:rFonts w:ascii="Times New Roman" w:hAnsi="Times New Roman" w:cs="Times New Roman"/>
@@ -9932,6 +10220,7 @@
         </w:rPr>
         <w:t>genotype</w:t>
       </w:r>
+      <w:proofErr w:type="spellEnd"/>
       <w:r>
         <w:rPr>
           <w:rFonts w:ascii="Times New Roman" w:hAnsi="Times New Roman" w:cs="Times New Roman"/>
@@ -9950,6 +10239,7 @@
         </w:rPr>
         <w:t xml:space="preserve">. </w:t>
       </w:r>
+      <w:bookmarkStart w:id="47" w:name="_Hlk172556722"/>
       <w:r>
         <w:rPr>
           <w:rFonts w:ascii="Times New Roman" w:hAnsi="Times New Roman" w:cs="Times New Roman"/>
@@ -9968,59 +10258,62 @@
         </w:rPr>
         <w:t xml:space="preserve"> of pregnancy</w:t>
       </w:r>
-      <w:r>
-        <w:rPr>
-          <w:rFonts w:ascii="Times New Roman" w:hAnsi="Times New Roman" w:cs="Times New Roman"/>
-        </w:rPr>
-        <w:t>, with smaller increase</w:t>
-      </w:r>
-      <w:r>
-        <w:rPr>
-          <w:rFonts w:ascii="Times New Roman" w:hAnsi="Times New Roman" w:cs="Times New Roman"/>
-        </w:rPr>
-        <w:t>s</w:t>
-      </w:r>
-      <w:r>
-        <w:rPr>
-          <w:rFonts w:ascii="Times New Roman" w:hAnsi="Times New Roman" w:cs="Times New Roman"/>
-        </w:rPr>
-        <w:t xml:space="preserve"> in the </w:t>
-      </w:r>
-      <w:r>
-        <w:rPr>
-          <w:rFonts w:ascii="Times New Roman" w:hAnsi="Times New Roman" w:cs="Times New Roman"/>
-          <w:i/>
-          <w:iCs/>
-        </w:rPr>
-        <w:t>Gdf15</w:t>
-      </w:r>
-      <w:r>
-        <w:rPr>
-          <w:rFonts w:ascii="Times New Roman" w:hAnsi="Times New Roman" w:cs="Times New Roman"/>
-          <w:i/>
-          <w:iCs/>
-          <w:vertAlign w:val="superscript"/>
-        </w:rPr>
-        <w:t>-/-</w:t>
-      </w:r>
-      <w:r>
-        <w:rPr>
-          <w:rFonts w:ascii="Times New Roman" w:hAnsi="Times New Roman" w:cs="Times New Roman"/>
-        </w:rPr>
-        <w:t xml:space="preserve"> </w:t>
-      </w:r>
-      <w:r>
-        <w:rPr>
-          <w:rFonts w:ascii="Times New Roman" w:hAnsi="Times New Roman" w:cs="Times New Roman"/>
-        </w:rPr>
-        <w:t>dams</w:t>
-      </w:r>
+      <w:del w:id="48" w:author="Molly C. MULCAHY" w:date="2024-07-22T16:04:00Z" w16du:dateUtc="2024-07-22T21:04:00Z">
+        <w:r>
+          <w:rPr>
+            <w:rFonts w:ascii="Times New Roman" w:hAnsi="Times New Roman" w:cs="Times New Roman"/>
+          </w:rPr>
+          <w:delText>, with smaller increase</w:delText>
+        </w:r>
+        <w:r>
+          <w:rPr>
+            <w:rFonts w:ascii="Times New Roman" w:hAnsi="Times New Roman" w:cs="Times New Roman"/>
+          </w:rPr>
+          <w:delText>s</w:delText>
+        </w:r>
+        <w:r>
+          <w:rPr>
+            <w:rFonts w:ascii="Times New Roman" w:hAnsi="Times New Roman" w:cs="Times New Roman"/>
+          </w:rPr>
+          <w:delText xml:space="preserve"> in the </w:delText>
+        </w:r>
+        <w:r>
+          <w:rPr>
+            <w:rFonts w:ascii="Times New Roman" w:hAnsi="Times New Roman" w:cs="Times New Roman"/>
+            <w:i/>
+            <w:iCs/>
+          </w:rPr>
+          <w:delText>Gdf15</w:delText>
+        </w:r>
+        <w:r>
+          <w:rPr>
+            <w:rFonts w:ascii="Times New Roman" w:hAnsi="Times New Roman" w:cs="Times New Roman"/>
+            <w:i/>
+            <w:iCs/>
+            <w:vertAlign w:val="superscript"/>
+          </w:rPr>
+          <w:delText>-/-</w:delText>
+        </w:r>
+        <w:r>
+          <w:rPr>
+            <w:rFonts w:ascii="Times New Roman" w:hAnsi="Times New Roman" w:cs="Times New Roman"/>
+          </w:rPr>
+          <w:delText xml:space="preserve"> </w:delText>
+        </w:r>
+        <w:r>
+          <w:rPr>
+            <w:rFonts w:ascii="Times New Roman" w:hAnsi="Times New Roman" w:cs="Times New Roman"/>
+          </w:rPr>
+          <w:delText>dams</w:delText>
+        </w:r>
+      </w:del>
       <w:r>
         <w:rPr>
           <w:rFonts w:ascii="Times New Roman" w:hAnsi="Times New Roman" w:cs="Times New Roman"/>
         </w:rPr>
         <w:t xml:space="preserve">.  </w:t>
       </w:r>
+      <w:bookmarkEnd w:id="47"/>
       <w:r>
         <w:rPr>
           <w:rFonts w:ascii="Times New Roman" w:hAnsi="Times New Roman" w:cs="Times New Roman"/>
@@ -10041,7 +10334,7 @@
         </w:rPr>
         <w:t>, p=0.94</w:t>
       </w:r>
-      <w:bookmarkStart w:id="45" w:name="_Hlk172127450"/>
+      <w:bookmarkStart w:id="49" w:name="_Hlk172127450"/>
       <w:r>
         <w:rPr>
           <w:rFonts w:ascii="Times New Roman" w:hAnsi="Times New Roman" w:cs="Times New Roman"/>
@@ -10080,7 +10373,7 @@
         </w:rPr>
         <w:t>had 5</w:t>
       </w:r>
-      <w:ins w:id="46" w:author="Molly C. MULCAHY" w:date="2024-07-17T16:46:00Z" w16du:dateUtc="2024-07-17T21:46:00Z">
+      <w:ins w:id="50" w:author="Molly C. MULCAHY" w:date="2024-07-17T16:46:00Z" w16du:dateUtc="2024-07-17T21:46:00Z">
         <w:r>
           <w:rPr>
             <w:rFonts w:ascii="Times New Roman" w:hAnsi="Times New Roman" w:cs="Times New Roman"/>
@@ -10088,7 +10381,7 @@
           <w:t>1</w:t>
         </w:r>
       </w:ins>
-      <w:del w:id="47" w:author="Molly C. MULCAHY" w:date="2024-07-17T16:46:00Z" w16du:dateUtc="2024-07-17T21:46:00Z">
+      <w:del w:id="51" w:author="Molly C. MULCAHY" w:date="2024-07-17T16:46:00Z" w16du:dateUtc="2024-07-17T21:46:00Z">
         <w:r>
           <w:rPr>
             <w:rFonts w:ascii="Times New Roman" w:hAnsi="Times New Roman" w:cs="Times New Roman"/>
@@ -10102,7 +10395,7 @@
         </w:rPr>
         <w:t>% lower</w:t>
       </w:r>
-      <w:ins w:id="48" w:author="Molly C. MULCAHY" w:date="2024-07-17T16:47:00Z" w16du:dateUtc="2024-07-17T21:47:00Z">
+      <w:ins w:id="52" w:author="Molly C. MULCAHY" w:date="2024-07-17T16:47:00Z" w16du:dateUtc="2024-07-17T21:47:00Z">
         <w:r>
           <w:rPr>
             <w:rFonts w:ascii="Times New Roman" w:hAnsi="Times New Roman" w:cs="Times New Roman"/>
@@ -10203,7 +10496,7 @@
         </w:rPr>
         <w:t>=0.</w:t>
       </w:r>
-      <w:ins w:id="49" w:author="Molly C. MULCAHY" w:date="2024-07-17T16:48:00Z" w16du:dateUtc="2024-07-17T21:48:00Z">
+      <w:ins w:id="53" w:author="Molly C. MULCAHY" w:date="2024-07-17T16:48:00Z" w16du:dateUtc="2024-07-17T21:48:00Z">
         <w:r>
           <w:rPr>
             <w:rFonts w:ascii="Times New Roman" w:hAnsi="Times New Roman" w:cs="Times New Roman"/>
@@ -10211,7 +10504,7 @@
           <w:t>14</w:t>
         </w:r>
       </w:ins>
-      <w:del w:id="50" w:author="Molly C. MULCAHY" w:date="2024-07-17T16:48:00Z" w16du:dateUtc="2024-07-17T21:48:00Z">
+      <w:del w:id="54" w:author="Molly C. MULCAHY" w:date="2024-07-17T16:48:00Z" w16du:dateUtc="2024-07-17T21:48:00Z">
         <w:r>
           <w:rPr>
             <w:rFonts w:ascii="Times New Roman" w:hAnsi="Times New Roman" w:cs="Times New Roman"/>
@@ -10239,7 +10532,7 @@
         </w:rPr>
         <w:t>)</w:t>
       </w:r>
-      <w:bookmarkEnd w:id="45"/>
+      <w:bookmarkEnd w:id="49"/>
       <w:r>
         <w:rPr>
           <w:rFonts w:ascii="Times New Roman" w:hAnsi="Times New Roman" w:cs="Times New Roman"/>
@@ -10532,7 +10825,14 @@
         <w:rPr>
           <w:rFonts w:ascii="Times New Roman" w:hAnsi="Times New Roman" w:cs="Times New Roman"/>
         </w:rPr>
-        <w:t>(p</w:t>
+        <w:t>(</w:t>
+      </w:r>
+      <w:proofErr w:type="spellStart"/>
+      <w:r>
+        <w:rPr>
+          <w:rFonts w:ascii="Times New Roman" w:hAnsi="Times New Roman" w:cs="Times New Roman"/>
+        </w:rPr>
+        <w:t>p</w:t>
       </w:r>
       <w:r>
         <w:rPr>
@@ -10548,6 +10848,7 @@
         </w:rPr>
         <w:t>type</w:t>
       </w:r>
+      <w:proofErr w:type="spellEnd"/>
       <w:r>
         <w:rPr>
           <w:rFonts w:ascii="Times New Roman" w:hAnsi="Times New Roman" w:cs="Times New Roman"/>
@@ -10898,6 +11199,7 @@
         <w:spacing w:line="480" w:lineRule="auto"/>
       </w:pPr>
       <w:r>
+        <w:lastRenderedPageBreak/>
         <w:t>Gdf15</w:t>
       </w:r>
       <w:r>
@@ -12030,7 +12332,14 @@
         <w:rPr>
           <w:rFonts w:ascii="Times New Roman" w:hAnsi="Times New Roman" w:cs="Times New Roman"/>
         </w:rPr>
-        <w:t xml:space="preserve"> Next, we evaluated whether the major macronutrient in milk, fat, was changed by </w:t>
+        <w:t xml:space="preserve"> Next, we </w:t>
+      </w:r>
+      <w:r>
+        <w:rPr>
+          <w:rFonts w:ascii="Times New Roman" w:hAnsi="Times New Roman" w:cs="Times New Roman"/>
+        </w:rPr>
+        <w:lastRenderedPageBreak/>
+        <w:t xml:space="preserve">evaluated whether the major macronutrient in milk, fat, was changed by </w:t>
       </w:r>
       <w:r>
         <w:rPr>
@@ -12604,6 +12913,7 @@
         </w:rPr>
         <w:t xml:space="preserve">, </w:t>
       </w:r>
+      <w:proofErr w:type="spellStart"/>
       <w:r>
         <w:rPr>
           <w:rFonts w:ascii="Times New Roman" w:hAnsi="Times New Roman" w:cs="Times New Roman"/>
@@ -12617,6 +12927,7 @@
         </w:rPr>
         <w:t>genotype</w:t>
       </w:r>
+      <w:proofErr w:type="spellEnd"/>
       <w:r>
         <w:rPr>
           <w:rFonts w:ascii="Times New Roman" w:hAnsi="Times New Roman" w:cs="Times New Roman"/>
@@ -12687,7 +12998,14 @@
         <w:rPr>
           <w:rFonts w:ascii="Times New Roman" w:hAnsi="Times New Roman" w:cs="Times New Roman"/>
         </w:rPr>
-        <w:t>effect of sex on body weight from birth to PND 14.5 (p</w:t>
+        <w:t>effect of sex on body weight from birth to PND 14.5 (</w:t>
+      </w:r>
+      <w:proofErr w:type="spellStart"/>
+      <w:r>
+        <w:rPr>
+          <w:rFonts w:ascii="Times New Roman" w:hAnsi="Times New Roman" w:cs="Times New Roman"/>
+        </w:rPr>
+        <w:t>p</w:t>
       </w:r>
       <w:r>
         <w:rPr>
@@ -12696,6 +13014,7 @@
         </w:rPr>
         <w:t>sex</w:t>
       </w:r>
+      <w:proofErr w:type="spellEnd"/>
       <w:r>
         <w:rPr>
           <w:rFonts w:ascii="Times New Roman" w:hAnsi="Times New Roman" w:cs="Times New Roman"/>
@@ -12965,7 +13284,14 @@
         <w:rPr>
           <w:rFonts w:ascii="Times New Roman" w:hAnsi="Times New Roman" w:cs="Times New Roman"/>
         </w:rPr>
-        <w:t xml:space="preserve"> associated with body weight and BMI is inconsistent in human cohorts. Elevated c</w:t>
+        <w:t xml:space="preserve"> </w:t>
+      </w:r>
+      <w:r>
+        <w:rPr>
+          <w:rFonts w:ascii="Times New Roman" w:hAnsi="Times New Roman" w:cs="Times New Roman"/>
+        </w:rPr>
+        <w:lastRenderedPageBreak/>
+        <w:t>associated with body weight and BMI is inconsistent in human cohorts. Elevated c</w:t>
       </w:r>
       <w:r>
         <w:rPr>
@@ -12991,7 +13317,7 @@
         </w:rPr>
         <w:t xml:space="preserve"> have been documented in expectant </w:t>
       </w:r>
-      <w:ins w:id="51" w:author="Molly C. MULCAHY" w:date="2024-07-16T15:14:00Z" w16du:dateUtc="2024-07-16T20:14:00Z">
+      <w:ins w:id="55" w:author="Molly C. MULCAHY" w:date="2024-07-16T15:14:00Z" w16du:dateUtc="2024-07-16T20:14:00Z">
         <w:r>
           <w:rPr>
             <w:rFonts w:ascii="Times New Roman" w:hAnsi="Times New Roman" w:cs="Times New Roman"/>
@@ -13198,12 +13524,21 @@
         </w:rPr>
         <w:t xml:space="preserve">or </w:t>
       </w:r>
-      <w:r>
-        <w:rPr>
-          <w:rFonts w:ascii="Times New Roman" w:hAnsi="Times New Roman" w:cs="Times New Roman"/>
-          <w:i/>
-        </w:rPr>
-        <w:t xml:space="preserve">Gfral </w:t>
+      <w:proofErr w:type="spellStart"/>
+      <w:r>
+        <w:rPr>
+          <w:rFonts w:ascii="Times New Roman" w:hAnsi="Times New Roman" w:cs="Times New Roman"/>
+          <w:i/>
+        </w:rPr>
+        <w:t>Gfral</w:t>
+      </w:r>
+      <w:proofErr w:type="spellEnd"/>
+      <w:r>
+        <w:rPr>
+          <w:rFonts w:ascii="Times New Roman" w:hAnsi="Times New Roman" w:cs="Times New Roman"/>
+          <w:i/>
+        </w:rPr>
+        <w:t xml:space="preserve"> </w:t>
       </w:r>
       <w:r>
         <w:rPr>
@@ -13747,7 +14082,14 @@
         <w:rPr>
           <w:rFonts w:ascii="Times New Roman" w:hAnsi="Times New Roman" w:cs="Times New Roman"/>
         </w:rPr>
-        <w:t xml:space="preserve">weight accretion during a normal </w:t>
+        <w:t xml:space="preserve">weight </w:t>
+      </w:r>
+      <w:r>
+        <w:rPr>
+          <w:rFonts w:ascii="Times New Roman" w:hAnsi="Times New Roman" w:cs="Times New Roman"/>
+        </w:rPr>
+        <w:lastRenderedPageBreak/>
+        <w:t xml:space="preserve">accretion during a normal </w:t>
       </w:r>
       <w:r>
         <w:rPr>
@@ -14082,7 +14424,21 @@
         <w:rPr>
           <w:rFonts w:ascii="Times New Roman" w:hAnsi="Times New Roman" w:cs="Times New Roman"/>
         </w:rPr>
-        <w:t xml:space="preserve"> feto-placental implantation. </w:t>
+        <w:t xml:space="preserve"> </w:t>
+      </w:r>
+      <w:proofErr w:type="spellStart"/>
+      <w:r>
+        <w:rPr>
+          <w:rFonts w:ascii="Times New Roman" w:hAnsi="Times New Roman" w:cs="Times New Roman"/>
+        </w:rPr>
+        <w:t>feto</w:t>
+      </w:r>
+      <w:proofErr w:type="spellEnd"/>
+      <w:r>
+        <w:rPr>
+          <w:rFonts w:ascii="Times New Roman" w:hAnsi="Times New Roman" w:cs="Times New Roman"/>
+        </w:rPr>
+        <w:t xml:space="preserve">-placental implantation. </w:t>
       </w:r>
       <w:r>
         <w:rPr>
@@ -14141,12 +14497,14 @@
         </w:rPr>
         <w:t xml:space="preserve">Murine pregnancy is not entirely comparable to human pregnancy. </w:t>
       </w:r>
+      <w:proofErr w:type="gramStart"/>
       <w:r>
         <w:rPr>
           <w:rFonts w:ascii="Times New Roman" w:hAnsi="Times New Roman" w:cs="Times New Roman"/>
         </w:rPr>
         <w:t>The majority of</w:t>
       </w:r>
+      <w:proofErr w:type="gramEnd"/>
       <w:r>
         <w:rPr>
           <w:rFonts w:ascii="Times New Roman" w:hAnsi="Times New Roman" w:cs="Times New Roman"/>
@@ -14253,7 +14611,21 @@
         <w:rPr>
           <w:rFonts w:ascii="Times New Roman" w:hAnsi="Times New Roman" w:cs="Times New Roman"/>
         </w:rPr>
-        <w:t xml:space="preserve"> feto-placental contribution of </w:t>
+        <w:t xml:space="preserve"> </w:t>
+      </w:r>
+      <w:proofErr w:type="spellStart"/>
+      <w:r>
+        <w:rPr>
+          <w:rFonts w:ascii="Times New Roman" w:hAnsi="Times New Roman" w:cs="Times New Roman"/>
+        </w:rPr>
+        <w:t>feto</w:t>
+      </w:r>
+      <w:proofErr w:type="spellEnd"/>
+      <w:r>
+        <w:rPr>
+          <w:rFonts w:ascii="Times New Roman" w:hAnsi="Times New Roman" w:cs="Times New Roman"/>
+        </w:rPr>
+        <w:t xml:space="preserve">-placental contribution of </w:t>
       </w:r>
       <w:r>
         <w:rPr>
@@ -14373,7 +14745,14 @@
         <w:rPr>
           <w:rFonts w:ascii="Times New Roman" w:hAnsi="Times New Roman" w:cs="Times New Roman"/>
         </w:rPr>
-        <w:t xml:space="preserve">It is also possible that compensatory adaptations, such as other feeding hormones occur alongside with life-long loss of GDF15. </w:t>
+        <w:t xml:space="preserve">It is also </w:t>
+      </w:r>
+      <w:r>
+        <w:rPr>
+          <w:rFonts w:ascii="Times New Roman" w:hAnsi="Times New Roman" w:cs="Times New Roman"/>
+        </w:rPr>
+        <w:lastRenderedPageBreak/>
+        <w:t xml:space="preserve">possible that compensatory adaptations, such as other feeding hormones occur alongside with life-long loss of GDF15. </w:t>
       </w:r>
       <w:r>
         <w:rPr>
@@ -14961,6 +15340,7 @@
         <w:pStyle w:val="Heading1"/>
       </w:pPr>
       <w:r>
+        <w:lastRenderedPageBreak/>
         <w:t>Acknowledgements</w:t>
       </w:r>
     </w:p>
@@ -15090,6 +15470,7 @@
         <w:rPr>
           <w:rFonts w:cs="Times New Roman"/>
         </w:rPr>
+        <w:lastRenderedPageBreak/>
         <w:t>References</w:t>
       </w:r>
     </w:p>
@@ -15120,7 +15501,34 @@
           <w:rFonts w:ascii="Calibri" w:hAnsi="Calibri" w:cs="Calibri"/>
         </w:rPr>
         <w:tab/>
-        <w:t xml:space="preserve">Bootcov MR, Bauskin AR, Valenzuela SM, Moore AG, Bansal M, He XY, Zhang HP, Donnellan M, Mahler S, Pryor K, Walsh BJ, Nicholson RC, Fairlie WD, Por SB, Robbins JM, Breit SN. MIC-1, a novel macrophage inhibitory cytokine, is a divergent member of the TGF-β superfamily. </w:t>
+      </w:r>
+      <w:proofErr w:type="spellStart"/>
+      <w:r>
+        <w:rPr>
+          <w:rFonts w:ascii="Calibri" w:hAnsi="Calibri" w:cs="Calibri"/>
+        </w:rPr>
+        <w:t>Bootcov</w:t>
+      </w:r>
+      <w:proofErr w:type="spellEnd"/>
+      <w:r>
+        <w:rPr>
+          <w:rFonts w:ascii="Calibri" w:hAnsi="Calibri" w:cs="Calibri"/>
+        </w:rPr>
+        <w:t xml:space="preserve"> MR, </w:t>
+      </w:r>
+      <w:proofErr w:type="spellStart"/>
+      <w:r>
+        <w:rPr>
+          <w:rFonts w:ascii="Calibri" w:hAnsi="Calibri" w:cs="Calibri"/>
+        </w:rPr>
+        <w:t>Bauskin</w:t>
+      </w:r>
+      <w:proofErr w:type="spellEnd"/>
+      <w:r>
+        <w:rPr>
+          <w:rFonts w:ascii="Calibri" w:hAnsi="Calibri" w:cs="Calibri"/>
+        </w:rPr>
+        <w:t xml:space="preserve"> AR, Valenzuela SM, Moore AG, Bansal M, He XY, Zhang HP, Donnellan M, Mahler S, Pryor K, Walsh BJ, Nicholson RC, Fairlie WD, Por SB, Robbins JM, Breit SN. MIC-1, a novel macrophage inhibitory cytokine, is a divergent member of the TGF-β superfamily. </w:t>
       </w:r>
       <w:r>
         <w:rPr>
@@ -15155,7 +15563,21 @@
           <w:rFonts w:ascii="Calibri" w:hAnsi="Calibri" w:cs="Calibri"/>
         </w:rPr>
         <w:tab/>
-        <w:t xml:space="preserve">Welsh P, Kimenai DM, Marioni RE, Hayward C, Campbell A, Porteous D, Mills NL, O’Rahilly S, Sattar N. Reference ranges for GDF-15, and risk factors associated with GDF-15, in a large general population cohort. </w:t>
+        <w:t xml:space="preserve">Welsh P, </w:t>
+      </w:r>
+      <w:proofErr w:type="spellStart"/>
+      <w:r>
+        <w:rPr>
+          <w:rFonts w:ascii="Calibri" w:hAnsi="Calibri" w:cs="Calibri"/>
+        </w:rPr>
+        <w:t>Kimenai</w:t>
+      </w:r>
+      <w:proofErr w:type="spellEnd"/>
+      <w:r>
+        <w:rPr>
+          <w:rFonts w:ascii="Calibri" w:hAnsi="Calibri" w:cs="Calibri"/>
+        </w:rPr>
+        <w:t xml:space="preserve"> DM, Marioni RE, Hayward C, Campbell A, Porteous D, Mills NL, O’Rahilly S, Sattar N. Reference ranges for GDF-15, and risk factors associated with GDF-15, in a large general population cohort. </w:t>
       </w:r>
       <w:r>
         <w:rPr>
@@ -15190,7 +15612,35 @@
           <w:rFonts w:ascii="Calibri" w:hAnsi="Calibri" w:cs="Calibri"/>
         </w:rPr>
         <w:tab/>
-        <w:t xml:space="preserve">Kempf T, Eden M, Strelau J, Naguib M, Willenbockel C, Tongers J, Heineke J, Kotlarz D, Xu J, Molkentin JD, Niessen HW, Drexler H, Wollert KC. The transforming growth factor-beta superfamily member growth-differentiation factor-15 protects the heart from ischemia/reperfusion injury. </w:t>
+        <w:t xml:space="preserve">Kempf T, Eden M, Strelau J, Naguib M, </w:t>
+      </w:r>
+      <w:proofErr w:type="spellStart"/>
+      <w:r>
+        <w:rPr>
+          <w:rFonts w:ascii="Calibri" w:hAnsi="Calibri" w:cs="Calibri"/>
+        </w:rPr>
+        <w:t>Willenbockel</w:t>
+      </w:r>
+      <w:proofErr w:type="spellEnd"/>
+      <w:r>
+        <w:rPr>
+          <w:rFonts w:ascii="Calibri" w:hAnsi="Calibri" w:cs="Calibri"/>
+        </w:rPr>
+        <w:t xml:space="preserve"> C, </w:t>
+      </w:r>
+      <w:proofErr w:type="spellStart"/>
+      <w:r>
+        <w:rPr>
+          <w:rFonts w:ascii="Calibri" w:hAnsi="Calibri" w:cs="Calibri"/>
+        </w:rPr>
+        <w:t>Tongers</w:t>
+      </w:r>
+      <w:proofErr w:type="spellEnd"/>
+      <w:r>
+        <w:rPr>
+          <w:rFonts w:ascii="Calibri" w:hAnsi="Calibri" w:cs="Calibri"/>
+        </w:rPr>
+        <w:t xml:space="preserve"> J, Heineke J, Kotlarz D, Xu J, Molkentin JD, Niessen HW, Drexler H, Wollert KC. The transforming growth factor-beta superfamily member growth-differentiation factor-15 protects the heart from ischemia/reperfusion injury. </w:t>
       </w:r>
       <w:r>
         <w:rPr>
@@ -15225,7 +15675,132 @@
           <w:rFonts w:ascii="Calibri" w:hAnsi="Calibri" w:cs="Calibri"/>
         </w:rPr>
         <w:tab/>
-        <w:t xml:space="preserve">Suriben R, Chen M, Higbee J, Oeffinger J, Ventura R, Li B, Mondal K, Gao Z, Ayupova D, Taskar P, Li D, Starck SR, Chen H-IH, McEntee M, Katewa SD, Phung V, Wang M, Kekatpure A, Lakshminarasimhan D, White A, Olland A, Haldankar R, Solloway MJ, Hsu J-Y, Wang Y, Tang J, Lindhout DA, Allan BB. Antibody-mediated inhibition of GDF15-GFRAL activity reverses cancer cachexia in mice. </w:t>
+      </w:r>
+      <w:proofErr w:type="spellStart"/>
+      <w:r>
+        <w:rPr>
+          <w:rFonts w:ascii="Calibri" w:hAnsi="Calibri" w:cs="Calibri"/>
+        </w:rPr>
+        <w:t>Suriben</w:t>
+      </w:r>
+      <w:proofErr w:type="spellEnd"/>
+      <w:r>
+        <w:rPr>
+          <w:rFonts w:ascii="Calibri" w:hAnsi="Calibri" w:cs="Calibri"/>
+        </w:rPr>
+        <w:t xml:space="preserve"> R, Chen M, Higbee J, </w:t>
+      </w:r>
+      <w:proofErr w:type="spellStart"/>
+      <w:r>
+        <w:rPr>
+          <w:rFonts w:ascii="Calibri" w:hAnsi="Calibri" w:cs="Calibri"/>
+        </w:rPr>
+        <w:t>Oeffinger</w:t>
+      </w:r>
+      <w:proofErr w:type="spellEnd"/>
+      <w:r>
+        <w:rPr>
+          <w:rFonts w:ascii="Calibri" w:hAnsi="Calibri" w:cs="Calibri"/>
+        </w:rPr>
+        <w:t xml:space="preserve"> J, Ventura R, Li B, Mondal K, Gao Z, </w:t>
+      </w:r>
+      <w:proofErr w:type="spellStart"/>
+      <w:r>
+        <w:rPr>
+          <w:rFonts w:ascii="Calibri" w:hAnsi="Calibri" w:cs="Calibri"/>
+        </w:rPr>
+        <w:t>Ayupova</w:t>
+      </w:r>
+      <w:proofErr w:type="spellEnd"/>
+      <w:r>
+        <w:rPr>
+          <w:rFonts w:ascii="Calibri" w:hAnsi="Calibri" w:cs="Calibri"/>
+        </w:rPr>
+        <w:t xml:space="preserve"> D, </w:t>
+      </w:r>
+      <w:proofErr w:type="spellStart"/>
+      <w:r>
+        <w:rPr>
+          <w:rFonts w:ascii="Calibri" w:hAnsi="Calibri" w:cs="Calibri"/>
+        </w:rPr>
+        <w:t>Taskar</w:t>
+      </w:r>
+      <w:proofErr w:type="spellEnd"/>
+      <w:r>
+        <w:rPr>
+          <w:rFonts w:ascii="Calibri" w:hAnsi="Calibri" w:cs="Calibri"/>
+        </w:rPr>
+        <w:t xml:space="preserve"> P, Li D, Starck SR, Chen H-IH, McEntee M, </w:t>
+      </w:r>
+      <w:proofErr w:type="spellStart"/>
+      <w:r>
+        <w:rPr>
+          <w:rFonts w:ascii="Calibri" w:hAnsi="Calibri" w:cs="Calibri"/>
+        </w:rPr>
+        <w:t>Katewa</w:t>
+      </w:r>
+      <w:proofErr w:type="spellEnd"/>
+      <w:r>
+        <w:rPr>
+          <w:rFonts w:ascii="Calibri" w:hAnsi="Calibri" w:cs="Calibri"/>
+        </w:rPr>
+        <w:t xml:space="preserve"> SD, Phung V, Wang M, </w:t>
+      </w:r>
+      <w:proofErr w:type="spellStart"/>
+      <w:r>
+        <w:rPr>
+          <w:rFonts w:ascii="Calibri" w:hAnsi="Calibri" w:cs="Calibri"/>
+        </w:rPr>
+        <w:t>Kekatpure</w:t>
+      </w:r>
+      <w:proofErr w:type="spellEnd"/>
+      <w:r>
+        <w:rPr>
+          <w:rFonts w:ascii="Calibri" w:hAnsi="Calibri" w:cs="Calibri"/>
+        </w:rPr>
+        <w:t xml:space="preserve"> A, </w:t>
+      </w:r>
+      <w:proofErr w:type="spellStart"/>
+      <w:r>
+        <w:rPr>
+          <w:rFonts w:ascii="Calibri" w:hAnsi="Calibri" w:cs="Calibri"/>
+        </w:rPr>
+        <w:t>Lakshminarasimhan</w:t>
+      </w:r>
+      <w:proofErr w:type="spellEnd"/>
+      <w:r>
+        <w:rPr>
+          <w:rFonts w:ascii="Calibri" w:hAnsi="Calibri" w:cs="Calibri"/>
+        </w:rPr>
+        <w:t xml:space="preserve"> D, White A, </w:t>
+      </w:r>
+      <w:proofErr w:type="spellStart"/>
+      <w:r>
+        <w:rPr>
+          <w:rFonts w:ascii="Calibri" w:hAnsi="Calibri" w:cs="Calibri"/>
+        </w:rPr>
+        <w:t>Olland</w:t>
+      </w:r>
+      <w:proofErr w:type="spellEnd"/>
+      <w:r>
+        <w:rPr>
+          <w:rFonts w:ascii="Calibri" w:hAnsi="Calibri" w:cs="Calibri"/>
+        </w:rPr>
+        <w:t xml:space="preserve"> A, </w:t>
+      </w:r>
+      <w:proofErr w:type="spellStart"/>
+      <w:r>
+        <w:rPr>
+          <w:rFonts w:ascii="Calibri" w:hAnsi="Calibri" w:cs="Calibri"/>
+        </w:rPr>
+        <w:t>Haldankar</w:t>
+      </w:r>
+      <w:proofErr w:type="spellEnd"/>
+      <w:r>
+        <w:rPr>
+          <w:rFonts w:ascii="Calibri" w:hAnsi="Calibri" w:cs="Calibri"/>
+        </w:rPr>
+        <w:t xml:space="preserve"> R, Solloway MJ, Hsu J-Y, Wang Y, Tang J, Lindhout DA, Allan BB. Antibody-mediated inhibition of GDF15-GFRAL activity reverses cancer cachexia in mice. </w:t>
       </w:r>
       <w:r>
         <w:rPr>
@@ -15260,7 +15835,21 @@
           <w:rFonts w:ascii="Calibri" w:hAnsi="Calibri" w:cs="Calibri"/>
         </w:rPr>
         <w:tab/>
-        <w:t xml:space="preserve">Ost M, Igual Gil C, Coleman V, Keipert S, Efstathiou S, Vidic V, Weyers M, Klaus S. Muscle-derived GDF15 drives diurnal anorexia and systemic metabolic remodeling during mitochondrial stress. </w:t>
+        <w:t xml:space="preserve">Ost M, </w:t>
+      </w:r>
+      <w:proofErr w:type="spellStart"/>
+      <w:r>
+        <w:rPr>
+          <w:rFonts w:ascii="Calibri" w:hAnsi="Calibri" w:cs="Calibri"/>
+        </w:rPr>
+        <w:t>Igual</w:t>
+      </w:r>
+      <w:proofErr w:type="spellEnd"/>
+      <w:r>
+        <w:rPr>
+          <w:rFonts w:ascii="Calibri" w:hAnsi="Calibri" w:cs="Calibri"/>
+        </w:rPr>
+        <w:t xml:space="preserve"> Gil C, Coleman V, Keipert S, Efstathiou S, Vidic V, Weyers M, Klaus S. Muscle-derived GDF15 drives diurnal anorexia and systemic metabolic remodeling during mitochondrial stress. </w:t>
       </w:r>
       <w:r>
         <w:rPr>
@@ -15303,8 +15892,18 @@
           <w:i/>
           <w:iCs/>
         </w:rPr>
-        <w:t>Nat Commun</w:t>
-      </w:r>
+        <w:t xml:space="preserve">Nat </w:t>
+      </w:r>
+      <w:proofErr w:type="spellStart"/>
+      <w:r>
+        <w:rPr>
+          <w:rFonts w:ascii="Calibri" w:hAnsi="Calibri" w:cs="Calibri"/>
+          <w:i/>
+          <w:iCs/>
+        </w:rPr>
+        <w:t>Commun</w:t>
+      </w:r>
+      <w:proofErr w:type="spellEnd"/>
       <w:r>
         <w:rPr>
           <w:rFonts w:ascii="Calibri" w:hAnsi="Calibri" w:cs="Calibri"/>
@@ -15330,7 +15929,21 @@
           <w:rFonts w:ascii="Calibri" w:hAnsi="Calibri" w:cs="Calibri"/>
         </w:rPr>
         <w:tab/>
-        <w:t xml:space="preserve">Cimino I, Kim H, Tung YCL, Pedersen K, Rimmington D, Tadross JA, Kohnke SN, Neves-Costa A, Barros A, Joaquim S, Bennett D, Melvin A, Lockhart SM, Rostron AJ, Scott J, Liu H, Burling K, Barker P, Clatworthy MR, Lee E-C, Simpson AJ, Yeo GSH, Moita LF, Bence KK, Jørgensen SB, Coll AP, Breen DM, O’Rahilly S. Activation of the hypothalamic–pituitary–adrenal axis by exogenous and endogenous GDF15. </w:t>
+        <w:t xml:space="preserve">Cimino I, Kim H, Tung YCL, Pedersen K, Rimmington D, </w:t>
+      </w:r>
+      <w:proofErr w:type="spellStart"/>
+      <w:r>
+        <w:rPr>
+          <w:rFonts w:ascii="Calibri" w:hAnsi="Calibri" w:cs="Calibri"/>
+        </w:rPr>
+        <w:t>Tadross</w:t>
+      </w:r>
+      <w:proofErr w:type="spellEnd"/>
+      <w:r>
+        <w:rPr>
+          <w:rFonts w:ascii="Calibri" w:hAnsi="Calibri" w:cs="Calibri"/>
+        </w:rPr>
+        <w:t xml:space="preserve"> JA, Kohnke SN, Neves-Costa A, Barros A, Joaquim S, Bennett D, Melvin A, Lockhart SM, Rostron AJ, Scott J, Liu H, Burling K, Barker P, Clatworthy MR, Lee E-C, Simpson AJ, Yeo GSH, Moita LF, Bence KK, Jørgensen SB, Coll AP, Breen DM, O’Rahilly S. Activation of the hypothalamic–pituitary–adrenal axis by exogenous and endogenous GDF15. </w:t>
       </w:r>
       <w:r>
         <w:rPr>
@@ -15365,7 +15978,21 @@
           <w:rFonts w:ascii="Calibri" w:hAnsi="Calibri" w:cs="Calibri"/>
         </w:rPr>
         <w:tab/>
-        <w:t xml:space="preserve">Andersson-Hall U, Joelsson L, Svedin P, Mallard C, Holmäng A. Growth-differentiation-factor 15 levels in obese and healthy pregnancies: Relation to insulin resistance and insulin secretory function. </w:t>
+        <w:t xml:space="preserve">Andersson-Hall U, Joelsson L, Svedin P, Mallard C, </w:t>
+      </w:r>
+      <w:proofErr w:type="spellStart"/>
+      <w:r>
+        <w:rPr>
+          <w:rFonts w:ascii="Calibri" w:hAnsi="Calibri" w:cs="Calibri"/>
+        </w:rPr>
+        <w:t>Holmäng</w:t>
+      </w:r>
+      <w:proofErr w:type="spellEnd"/>
+      <w:r>
+        <w:rPr>
+          <w:rFonts w:ascii="Calibri" w:hAnsi="Calibri" w:cs="Calibri"/>
+        </w:rPr>
+        <w:t xml:space="preserve"> A. Growth-differentiation-factor 15 levels in obese and healthy pregnancies: Relation to insulin resistance and insulin secretory function. </w:t>
       </w:r>
       <w:r>
         <w:rPr>
@@ -15393,6 +16020,7 @@
         <w:rPr>
           <w:rFonts w:ascii="Calibri" w:hAnsi="Calibri" w:cs="Calibri"/>
         </w:rPr>
+        <w:lastRenderedPageBreak/>
         <w:t xml:space="preserve">9. </w:t>
       </w:r>
       <w:r>
@@ -15435,7 +16063,34 @@
           <w:rFonts w:ascii="Calibri" w:hAnsi="Calibri" w:cs="Calibri"/>
         </w:rPr>
         <w:tab/>
-        <w:t xml:space="preserve">Marjono AB, Brown DA, Horton KE, Wallace EM, Breit SN, Manuelpillai U. Macrophage Inhibitory Cytokine-1 in Gestational Tissues and Maternal Serum in Normal and Pre-eclamptic Pregnancy. </w:t>
+      </w:r>
+      <w:proofErr w:type="spellStart"/>
+      <w:r>
+        <w:rPr>
+          <w:rFonts w:ascii="Calibri" w:hAnsi="Calibri" w:cs="Calibri"/>
+        </w:rPr>
+        <w:t>Marjono</w:t>
+      </w:r>
+      <w:proofErr w:type="spellEnd"/>
+      <w:r>
+        <w:rPr>
+          <w:rFonts w:ascii="Calibri" w:hAnsi="Calibri" w:cs="Calibri"/>
+        </w:rPr>
+        <w:t xml:space="preserve"> AB, Brown DA, Horton KE, Wallace EM, Breit SN, </w:t>
+      </w:r>
+      <w:proofErr w:type="spellStart"/>
+      <w:r>
+        <w:rPr>
+          <w:rFonts w:ascii="Calibri" w:hAnsi="Calibri" w:cs="Calibri"/>
+        </w:rPr>
+        <w:t>Manuelpillai</w:t>
+      </w:r>
+      <w:proofErr w:type="spellEnd"/>
+      <w:r>
+        <w:rPr>
+          <w:rFonts w:ascii="Calibri" w:hAnsi="Calibri" w:cs="Calibri"/>
+        </w:rPr>
+        <w:t xml:space="preserve"> U. Macrophage Inhibitory Cytokine-1 in Gestational Tissues and Maternal Serum in Normal and Pre-eclamptic Pregnancy. </w:t>
       </w:r>
       <w:r>
         <w:rPr>
@@ -15470,7 +16125,48 @@
           <w:rFonts w:ascii="Calibri" w:hAnsi="Calibri" w:cs="Calibri"/>
         </w:rPr>
         <w:tab/>
-        <w:t xml:space="preserve">Sugulle M, Dechend R, Herse F, Weedon-Fekjaer MS, Johnsen GM, Brosnihan KB, Anton L, Luft FC, Wollert KC, Kempf T, Staff AC. Circulating and Placental Growth-Differentiation Factor 15 in Preeclampsia and in Pregnancy Complicated by Diabetes Mellitus. </w:t>
+      </w:r>
+      <w:proofErr w:type="spellStart"/>
+      <w:r>
+        <w:rPr>
+          <w:rFonts w:ascii="Calibri" w:hAnsi="Calibri" w:cs="Calibri"/>
+        </w:rPr>
+        <w:t>Sugulle</w:t>
+      </w:r>
+      <w:proofErr w:type="spellEnd"/>
+      <w:r>
+        <w:rPr>
+          <w:rFonts w:ascii="Calibri" w:hAnsi="Calibri" w:cs="Calibri"/>
+        </w:rPr>
+        <w:t xml:space="preserve"> M, </w:t>
+      </w:r>
+      <w:proofErr w:type="spellStart"/>
+      <w:r>
+        <w:rPr>
+          <w:rFonts w:ascii="Calibri" w:hAnsi="Calibri" w:cs="Calibri"/>
+        </w:rPr>
+        <w:t>Dechend</w:t>
+      </w:r>
+      <w:proofErr w:type="spellEnd"/>
+      <w:r>
+        <w:rPr>
+          <w:rFonts w:ascii="Calibri" w:hAnsi="Calibri" w:cs="Calibri"/>
+        </w:rPr>
+        <w:t xml:space="preserve"> R, Herse F, Weedon-</w:t>
+      </w:r>
+      <w:proofErr w:type="spellStart"/>
+      <w:r>
+        <w:rPr>
+          <w:rFonts w:ascii="Calibri" w:hAnsi="Calibri" w:cs="Calibri"/>
+        </w:rPr>
+        <w:t>Fekjaer</w:t>
+      </w:r>
+      <w:proofErr w:type="spellEnd"/>
+      <w:r>
+        <w:rPr>
+          <w:rFonts w:ascii="Calibri" w:hAnsi="Calibri" w:cs="Calibri"/>
+        </w:rPr>
+        <w:t xml:space="preserve"> MS, Johnsen GM, Brosnihan KB, Anton L, Luft FC, Wollert KC, Kempf T, Staff AC. Circulating and Placental Growth-Differentiation Factor 15 in Preeclampsia and in Pregnancy Complicated by Diabetes Mellitus. </w:t>
       </w:r>
       <w:r>
         <w:rPr>
@@ -15505,7 +16201,63 @@
           <w:rFonts w:ascii="Calibri" w:hAnsi="Calibri" w:cs="Calibri"/>
         </w:rPr>
         <w:tab/>
-        <w:t xml:space="preserve">Hsu J-Y, Crawley S, Chen M, Ayupova DA, Lindhout DA, Higbee J, Kutach A, Joo W, Gao Z, Fu D, To C, Mondal K, Li B, Kekatpure A, Wang M, Laird T, Horner G, Chan J, McEntee M, Lopez M, Lakshminarasimhan D, White A, Wang S-P, Yao J, Yie J, Matern H, Solloway M, Haldankar R, Parsons T, Tang J, Shen WD, Alice Chen Y, Tian H, Allan BB. Non-homeostatic body weight regulation through a brainstem-restricted receptor for GDF15. </w:t>
+        <w:t xml:space="preserve">Hsu J-Y, Crawley S, Chen M, </w:t>
+      </w:r>
+      <w:proofErr w:type="spellStart"/>
+      <w:r>
+        <w:rPr>
+          <w:rFonts w:ascii="Calibri" w:hAnsi="Calibri" w:cs="Calibri"/>
+        </w:rPr>
+        <w:t>Ayupova</w:t>
+      </w:r>
+      <w:proofErr w:type="spellEnd"/>
+      <w:r>
+        <w:rPr>
+          <w:rFonts w:ascii="Calibri" w:hAnsi="Calibri" w:cs="Calibri"/>
+        </w:rPr>
+        <w:t xml:space="preserve"> DA, Lindhout DA, Higbee J, Kutach A, Joo W, Gao Z, Fu D, To C, Mondal K, Li B, </w:t>
+      </w:r>
+      <w:proofErr w:type="spellStart"/>
+      <w:r>
+        <w:rPr>
+          <w:rFonts w:ascii="Calibri" w:hAnsi="Calibri" w:cs="Calibri"/>
+        </w:rPr>
+        <w:t>Kekatpure</w:t>
+      </w:r>
+      <w:proofErr w:type="spellEnd"/>
+      <w:r>
+        <w:rPr>
+          <w:rFonts w:ascii="Calibri" w:hAnsi="Calibri" w:cs="Calibri"/>
+        </w:rPr>
+        <w:t xml:space="preserve"> A, Wang M, Laird T, Horner G, Chan J, McEntee M, Lopez M, </w:t>
+      </w:r>
+      <w:proofErr w:type="spellStart"/>
+      <w:r>
+        <w:rPr>
+          <w:rFonts w:ascii="Calibri" w:hAnsi="Calibri" w:cs="Calibri"/>
+        </w:rPr>
+        <w:t>Lakshminarasimhan</w:t>
+      </w:r>
+      <w:proofErr w:type="spellEnd"/>
+      <w:r>
+        <w:rPr>
+          <w:rFonts w:ascii="Calibri" w:hAnsi="Calibri" w:cs="Calibri"/>
+        </w:rPr>
+        <w:t xml:space="preserve"> D, White A, Wang S-P, Yao J, Yie J, Matern H, Solloway M, </w:t>
+      </w:r>
+      <w:proofErr w:type="spellStart"/>
+      <w:r>
+        <w:rPr>
+          <w:rFonts w:ascii="Calibri" w:hAnsi="Calibri" w:cs="Calibri"/>
+        </w:rPr>
+        <w:t>Haldankar</w:t>
+      </w:r>
+      <w:proofErr w:type="spellEnd"/>
+      <w:r>
+        <w:rPr>
+          <w:rFonts w:ascii="Calibri" w:hAnsi="Calibri" w:cs="Calibri"/>
+        </w:rPr>
+        <w:t xml:space="preserve"> R, Parsons T, Tang J, Shen WD, Alice Chen Y, Tian H, Allan BB. Non-homeostatic body weight regulation through a brainstem-restricted receptor for GDF15. </w:t>
       </w:r>
       <w:r>
         <w:rPr>
@@ -15540,16 +16292,40 @@
           <w:rFonts w:ascii="Calibri" w:hAnsi="Calibri" w:cs="Calibri"/>
         </w:rPr>
         <w:tab/>
-        <w:t xml:space="preserve">Tsai VW-W, Zhang HP, Manandhar R, Schofield P, Christ D, Lee-Ng KKM, Lebhar H, Marquis CP, Husaini Y, Brown DA, Breit SN. GDF15 mediates adiposity resistance through actions on GFRAL neurons in the hindbrain AP/NTS. </w:t>
-      </w:r>
-      <w:r>
-        <w:rPr>
-          <w:rFonts w:ascii="Calibri" w:hAnsi="Calibri" w:cs="Calibri"/>
-          <w:i/>
-          <w:iCs/>
-        </w:rPr>
-        <w:t>Int J Obes</w:t>
-      </w:r>
+        <w:t xml:space="preserve">Tsai VW-W, Zhang HP, Manandhar R, Schofield P, Christ D, Lee-Ng KKM, </w:t>
+      </w:r>
+      <w:proofErr w:type="spellStart"/>
+      <w:r>
+        <w:rPr>
+          <w:rFonts w:ascii="Calibri" w:hAnsi="Calibri" w:cs="Calibri"/>
+        </w:rPr>
+        <w:t>Lebhar</w:t>
+      </w:r>
+      <w:proofErr w:type="spellEnd"/>
+      <w:r>
+        <w:rPr>
+          <w:rFonts w:ascii="Calibri" w:hAnsi="Calibri" w:cs="Calibri"/>
+        </w:rPr>
+        <w:t xml:space="preserve"> H, Marquis CP, Husaini Y, Brown DA, Breit SN. GDF15 mediates adiposity resistance through actions on GFRAL neurons in the hindbrain AP/NTS. </w:t>
+      </w:r>
+      <w:r>
+        <w:rPr>
+          <w:rFonts w:ascii="Calibri" w:hAnsi="Calibri" w:cs="Calibri"/>
+          <w:i/>
+          <w:iCs/>
+        </w:rPr>
+        <w:t xml:space="preserve">Int J </w:t>
+      </w:r>
+      <w:proofErr w:type="spellStart"/>
+      <w:r>
+        <w:rPr>
+          <w:rFonts w:ascii="Calibri" w:hAnsi="Calibri" w:cs="Calibri"/>
+          <w:i/>
+          <w:iCs/>
+        </w:rPr>
+        <w:t>Obes</w:t>
+      </w:r>
+      <w:proofErr w:type="spellEnd"/>
       <w:r>
         <w:rPr>
           <w:rFonts w:ascii="Calibri" w:hAnsi="Calibri" w:cs="Calibri"/>
@@ -15575,16 +16351,54 @@
           <w:rFonts w:ascii="Calibri" w:hAnsi="Calibri" w:cs="Calibri"/>
         </w:rPr>
         <w:tab/>
-        <w:t xml:space="preserve">Borner T, Shaulson ED, Ghidewon MY, Barnett AB, Horn CC, Doyle RP, Grill HJ, Hayes MR, De Jonghe BC. GDF15 Induces Anorexia through Nausea and Emesis. </w:t>
-      </w:r>
-      <w:r>
-        <w:rPr>
-          <w:rFonts w:ascii="Calibri" w:hAnsi="Calibri" w:cs="Calibri"/>
-          <w:i/>
-          <w:iCs/>
-        </w:rPr>
-        <w:t>Cell Metab</w:t>
-      </w:r>
+        <w:t xml:space="preserve">Borner T, </w:t>
+      </w:r>
+      <w:proofErr w:type="spellStart"/>
+      <w:r>
+        <w:rPr>
+          <w:rFonts w:ascii="Calibri" w:hAnsi="Calibri" w:cs="Calibri"/>
+        </w:rPr>
+        <w:t>Shaulson</w:t>
+      </w:r>
+      <w:proofErr w:type="spellEnd"/>
+      <w:r>
+        <w:rPr>
+          <w:rFonts w:ascii="Calibri" w:hAnsi="Calibri" w:cs="Calibri"/>
+        </w:rPr>
+        <w:t xml:space="preserve"> ED, </w:t>
+      </w:r>
+      <w:proofErr w:type="spellStart"/>
+      <w:r>
+        <w:rPr>
+          <w:rFonts w:ascii="Calibri" w:hAnsi="Calibri" w:cs="Calibri"/>
+        </w:rPr>
+        <w:t>Ghidewon</w:t>
+      </w:r>
+      <w:proofErr w:type="spellEnd"/>
+      <w:r>
+        <w:rPr>
+          <w:rFonts w:ascii="Calibri" w:hAnsi="Calibri" w:cs="Calibri"/>
+        </w:rPr>
+        <w:t xml:space="preserve"> MY, Barnett AB, Horn CC, Doyle RP, Grill HJ, Hayes MR, De Jonghe BC. GDF15 Induces Anorexia through Nausea and Emesis. </w:t>
+      </w:r>
+      <w:r>
+        <w:rPr>
+          <w:rFonts w:ascii="Calibri" w:hAnsi="Calibri" w:cs="Calibri"/>
+          <w:i/>
+          <w:iCs/>
+        </w:rPr>
+        <w:t xml:space="preserve">Cell </w:t>
+      </w:r>
+      <w:proofErr w:type="spellStart"/>
+      <w:r>
+        <w:rPr>
+          <w:rFonts w:ascii="Calibri" w:hAnsi="Calibri" w:cs="Calibri"/>
+          <w:i/>
+          <w:iCs/>
+        </w:rPr>
+        <w:t>Metab</w:t>
+      </w:r>
+      <w:proofErr w:type="spellEnd"/>
       <w:r>
         <w:rPr>
           <w:rFonts w:ascii="Calibri" w:hAnsi="Calibri" w:cs="Calibri"/>
@@ -15610,7 +16424,21 @@
           <w:rFonts w:ascii="Calibri" w:hAnsi="Calibri" w:cs="Calibri"/>
         </w:rPr>
         <w:tab/>
-        <w:t xml:space="preserve">Sjøberg KA, Sigvardsen CM, Alvarado-Diaz A, Andersen NR, Larance M, Seeley RJ, Schjerling P, Knudsen JG, Katzilieris-Petras G, Clemmensen C, Jørgensen SB, Bock KD, Richter EA. GDF15 increases insulin action in the liver and adipose tissue via a β-adrenergic receptor-mediated mechanism. </w:t>
+        <w:t xml:space="preserve">Sjøberg KA, Sigvardsen CM, Alvarado-Diaz A, Andersen NR, Larance M, Seeley RJ, Schjerling P, Knudsen JG, </w:t>
+      </w:r>
+      <w:proofErr w:type="spellStart"/>
+      <w:r>
+        <w:rPr>
+          <w:rFonts w:ascii="Calibri" w:hAnsi="Calibri" w:cs="Calibri"/>
+        </w:rPr>
+        <w:t>Katzilieris</w:t>
+      </w:r>
+      <w:proofErr w:type="spellEnd"/>
+      <w:r>
+        <w:rPr>
+          <w:rFonts w:ascii="Calibri" w:hAnsi="Calibri" w:cs="Calibri"/>
+        </w:rPr>
+        <w:t xml:space="preserve">-Petras G, Clemmensen C, Jørgensen SB, Bock KD, Richter EA. GDF15 increases insulin action in the liver and adipose tissue via a β-adrenergic receptor-mediated mechanism. </w:t>
       </w:r>
       <w:r>
         <w:rPr>
@@ -15647,13 +16475,23 @@
         <w:tab/>
         <w:t xml:space="preserve">Tran T, Yang J, Gardner J, Xiong Y. GDF15 deficiency promotes high fat diet-induced obesity in mice. </w:t>
       </w:r>
-      <w:r>
-        <w:rPr>
-          <w:rFonts w:ascii="Calibri" w:hAnsi="Calibri" w:cs="Calibri"/>
-          <w:i/>
-          <w:iCs/>
-        </w:rPr>
-        <w:t>PLoS One</w:t>
+      <w:proofErr w:type="spellStart"/>
+      <w:r>
+        <w:rPr>
+          <w:rFonts w:ascii="Calibri" w:hAnsi="Calibri" w:cs="Calibri"/>
+          <w:i/>
+          <w:iCs/>
+        </w:rPr>
+        <w:t>PLoS</w:t>
+      </w:r>
+      <w:proofErr w:type="spellEnd"/>
+      <w:r>
+        <w:rPr>
+          <w:rFonts w:ascii="Calibri" w:hAnsi="Calibri" w:cs="Calibri"/>
+          <w:i/>
+          <w:iCs/>
+        </w:rPr>
+        <w:t xml:space="preserve"> One</w:t>
       </w:r>
       <w:r>
         <w:rPr>
@@ -15680,7 +16518,21 @@
           <w:rFonts w:ascii="Calibri" w:hAnsi="Calibri" w:cs="Calibri"/>
         </w:rPr>
         <w:tab/>
-        <w:t xml:space="preserve">Mullican SE, Lin-Schmidt X, Chin C-N, Chavez JA, Furman JL, Armstrong AA, Beck SC, South VJ, Dinh TQ, Cash-Mason TD, Cavanaugh CR, Nelson S, Huang C, Hunter MJ, Rangwala SM. GFRAL is the receptor for GDF15 and the ligand promotes weight loss in mice and nonhuman primates. </w:t>
+        <w:t xml:space="preserve">Mullican SE, Lin-Schmidt X, Chin C-N, Chavez JA, Furman JL, Armstrong AA, Beck SC, South VJ, Dinh TQ, Cash-Mason TD, Cavanaugh CR, Nelson S, Huang C, Hunter MJ, Rangwala SM. GFRAL is the receptor for </w:t>
+      </w:r>
+      <w:proofErr w:type="gramStart"/>
+      <w:r>
+        <w:rPr>
+          <w:rFonts w:ascii="Calibri" w:hAnsi="Calibri" w:cs="Calibri"/>
+        </w:rPr>
+        <w:t>GDF15</w:t>
+      </w:r>
+      <w:proofErr w:type="gramEnd"/>
+      <w:r>
+        <w:rPr>
+          <w:rFonts w:ascii="Calibri" w:hAnsi="Calibri" w:cs="Calibri"/>
+        </w:rPr>
+        <w:t xml:space="preserve"> and the ligand promotes weight loss in mice and nonhuman primates. </w:t>
       </w:r>
       <w:r>
         <w:rPr>
@@ -15715,7 +16567,14 @@
           <w:rFonts w:ascii="Calibri" w:hAnsi="Calibri" w:cs="Calibri"/>
         </w:rPr>
         <w:tab/>
-        <w:t xml:space="preserve">Yang L, Chang C-C, Sun Z, Madsen D, Zhu H, Padkjær SB, Wu X, Huang T, Hultman K, Paulsen SJ, Wang J, Bugge A, Frantzen JB, Nørgaard P, Jeppesen JF, Yang Z, Secher A, Chen H, Li X, John LM, Shan B, He Z, Gao X, Su J, Hansen KT, Yang W, Jørgensen SB. GFRAL is the receptor for GDF15 and is required for the anti-obesity effects of the ligand. </w:t>
+        <w:t xml:space="preserve">Yang L, Chang C-C, Sun Z, Madsen D, Zhu H, Padkjær SB, Wu X, Huang T, Hultman K, Paulsen SJ, Wang J, Bugge A, Frantzen JB, Nørgaard P, Jeppesen JF, Yang Z, Secher A, Chen H, Li X, John LM, Shan B, He Z, Gao X, Su J, Hansen KT, Yang W, Jørgensen SB. GFRAL is the </w:t>
+      </w:r>
+      <w:r>
+        <w:rPr>
+          <w:rFonts w:ascii="Calibri" w:hAnsi="Calibri" w:cs="Calibri"/>
+        </w:rPr>
+        <w:lastRenderedPageBreak/>
+        <w:t xml:space="preserve">receptor for GDF15 and is required for the anti-obesity effects of the ligand. </w:t>
       </w:r>
       <w:r>
         <w:rPr>
@@ -15750,16 +16609,40 @@
           <w:rFonts w:ascii="Calibri" w:hAnsi="Calibri" w:cs="Calibri"/>
         </w:rPr>
         <w:tab/>
-        <w:t xml:space="preserve">Frikke-Schmidt H, Hultman K, Galaske JW, Jørgensen SB, Myers MG, Seeley RJ. GDF15 acts synergistically with liraglutide but is not necessary for the weight loss induced by bariatric surgery in mice. </w:t>
-      </w:r>
-      <w:r>
-        <w:rPr>
-          <w:rFonts w:ascii="Calibri" w:hAnsi="Calibri" w:cs="Calibri"/>
-          <w:i/>
-          <w:iCs/>
-        </w:rPr>
-        <w:t>Mol Metab</w:t>
-      </w:r>
+        <w:t xml:space="preserve">Frikke-Schmidt H, Hultman K, </w:t>
+      </w:r>
+      <w:proofErr w:type="spellStart"/>
+      <w:r>
+        <w:rPr>
+          <w:rFonts w:ascii="Calibri" w:hAnsi="Calibri" w:cs="Calibri"/>
+        </w:rPr>
+        <w:t>Galaske</w:t>
+      </w:r>
+      <w:proofErr w:type="spellEnd"/>
+      <w:r>
+        <w:rPr>
+          <w:rFonts w:ascii="Calibri" w:hAnsi="Calibri" w:cs="Calibri"/>
+        </w:rPr>
+        <w:t xml:space="preserve"> JW, Jørgensen SB, Myers MG, Seeley RJ. GDF15 acts synergistically with liraglutide but is not necessary for the weight loss induced by bariatric surgery in mice. </w:t>
+      </w:r>
+      <w:r>
+        <w:rPr>
+          <w:rFonts w:ascii="Calibri" w:hAnsi="Calibri" w:cs="Calibri"/>
+          <w:i/>
+          <w:iCs/>
+        </w:rPr>
+        <w:t xml:space="preserve">Mol </w:t>
+      </w:r>
+      <w:proofErr w:type="spellStart"/>
+      <w:r>
+        <w:rPr>
+          <w:rFonts w:ascii="Calibri" w:hAnsi="Calibri" w:cs="Calibri"/>
+          <w:i/>
+          <w:iCs/>
+        </w:rPr>
+        <w:t>Metab</w:t>
+      </w:r>
+      <w:proofErr w:type="spellEnd"/>
       <w:r>
         <w:rPr>
           <w:rFonts w:ascii="Calibri" w:hAnsi="Calibri" w:cs="Calibri"/>
@@ -15785,7 +16668,35 @@
           <w:rFonts w:ascii="Calibri" w:hAnsi="Calibri" w:cs="Calibri"/>
         </w:rPr>
         <w:tab/>
-        <w:t xml:space="preserve">Emmerson PJ, Wang F, Du Y, Liu Q, Pickard RT, Gonciarz MD, Coskun T, Hamang MJ, Sindelar DK, Ballman KK, Foltz LA, Muppidi A, Alsina-Fernandez J, Barnard GC, Tang JX, Liu X, Mao X, Siegel R, Sloan JH, Mitchell PJ, Zhang BB, Gimeno RE, Shan B, Wu X. The metabolic effects of GDF15 are mediated by the orphan receptor GFRAL. </w:t>
+        <w:t xml:space="preserve">Emmerson PJ, Wang F, Du Y, Liu Q, Pickard RT, </w:t>
+      </w:r>
+      <w:proofErr w:type="spellStart"/>
+      <w:r>
+        <w:rPr>
+          <w:rFonts w:ascii="Calibri" w:hAnsi="Calibri" w:cs="Calibri"/>
+        </w:rPr>
+        <w:t>Gonciarz</w:t>
+      </w:r>
+      <w:proofErr w:type="spellEnd"/>
+      <w:r>
+        <w:rPr>
+          <w:rFonts w:ascii="Calibri" w:hAnsi="Calibri" w:cs="Calibri"/>
+        </w:rPr>
+        <w:t xml:space="preserve"> MD, Coskun T, </w:t>
+      </w:r>
+      <w:proofErr w:type="spellStart"/>
+      <w:r>
+        <w:rPr>
+          <w:rFonts w:ascii="Calibri" w:hAnsi="Calibri" w:cs="Calibri"/>
+        </w:rPr>
+        <w:t>Hamang</w:t>
+      </w:r>
+      <w:proofErr w:type="spellEnd"/>
+      <w:r>
+        <w:rPr>
+          <w:rFonts w:ascii="Calibri" w:hAnsi="Calibri" w:cs="Calibri"/>
+        </w:rPr>
+        <w:t xml:space="preserve"> MJ, Sindelar DK, Ballman KK, Foltz LA, Muppidi A, Alsina-Fernandez J, Barnard GC, Tang JX, Liu X, Mao X, Siegel R, Sloan JH, Mitchell PJ, Zhang BB, Gimeno RE, Shan B, Wu X. The metabolic effects of GDF15 are mediated by the orphan receptor GFRAL. </w:t>
       </w:r>
       <w:r>
         <w:rPr>
@@ -15820,16 +16731,40 @@
           <w:rFonts w:ascii="Calibri" w:hAnsi="Calibri" w:cs="Calibri"/>
         </w:rPr>
         <w:tab/>
-        <w:t xml:space="preserve">Moore AG, Brown DA, Fairlie WD, Bauskin AR, Brown PK, Munier ML, Russell PK, Salamonsen LA, Wallace EM, Breit SN. The transforming growth factor-ss superfamily cytokine macrophage inhibitory cytokine-1 is present in high concentrations in the serum of pregnant women. </w:t>
-      </w:r>
-      <w:r>
-        <w:rPr>
-          <w:rFonts w:ascii="Calibri" w:hAnsi="Calibri" w:cs="Calibri"/>
-          <w:i/>
-          <w:iCs/>
-        </w:rPr>
-        <w:t>J Clin Endocrinol Metab</w:t>
-      </w:r>
+        <w:t xml:space="preserve">Moore AG, Brown DA, Fairlie WD, </w:t>
+      </w:r>
+      <w:proofErr w:type="spellStart"/>
+      <w:r>
+        <w:rPr>
+          <w:rFonts w:ascii="Calibri" w:hAnsi="Calibri" w:cs="Calibri"/>
+        </w:rPr>
+        <w:t>Bauskin</w:t>
+      </w:r>
+      <w:proofErr w:type="spellEnd"/>
+      <w:r>
+        <w:rPr>
+          <w:rFonts w:ascii="Calibri" w:hAnsi="Calibri" w:cs="Calibri"/>
+        </w:rPr>
+        <w:t xml:space="preserve"> AR, Brown PK, Munier ML, Russell PK, Salamonsen LA, Wallace EM, Breit SN. The transforming growth factor-ss superfamily cytokine macrophage inhibitory cytokine-1 is present in high concentrations in the serum of pregnant women. </w:t>
+      </w:r>
+      <w:r>
+        <w:rPr>
+          <w:rFonts w:ascii="Calibri" w:hAnsi="Calibri" w:cs="Calibri"/>
+          <w:i/>
+          <w:iCs/>
+        </w:rPr>
+        <w:t xml:space="preserve">J Clin Endocrinol </w:t>
+      </w:r>
+      <w:proofErr w:type="spellStart"/>
+      <w:r>
+        <w:rPr>
+          <w:rFonts w:ascii="Calibri" w:hAnsi="Calibri" w:cs="Calibri"/>
+          <w:i/>
+          <w:iCs/>
+        </w:rPr>
+        <w:t>Metab</w:t>
+      </w:r>
+      <w:proofErr w:type="spellEnd"/>
       <w:r>
         <w:rPr>
           <w:rFonts w:ascii="Calibri" w:hAnsi="Calibri" w:cs="Calibri"/>
@@ -15855,7 +16790,91 @@
           <w:rFonts w:ascii="Calibri" w:hAnsi="Calibri" w:cs="Calibri"/>
         </w:rPr>
         <w:tab/>
-        <w:t xml:space="preserve">Fejzo M, Rocha N, Cimino I, Lockhart SM, Petry CJ, Kay RG, Burling K, Barker P, George AL, Yasara N, Premawardhena A, Gong S, Cook E, Rimmington D, Rainbow K, Withers DJ, Cortessis V, Mullin PM, MacGibbon KW, Jin E, Kam A, Campbell A, Polasek O, Tzoneva G, Gribble FM, Yeo GSH, Lam BYH, Saudek V, Hughes IA, Ong KK, Perry JRB, Sutton Cole A, Baumgarten M, Welsh P, Sattar N, Smith GCS, Charnock-Jones DS, Coll AP, Meek CL, Mettananda S, Hayward C, Mancuso N, O’Rahilly S. GDF15 linked to maternal risk of nausea and vomiting during pregnancy. </w:t>
+        <w:t xml:space="preserve">Fejzo M, Rocha N, Cimino I, Lockhart SM, Petry CJ, Kay RG, Burling K, Barker P, George AL, </w:t>
+      </w:r>
+      <w:proofErr w:type="spellStart"/>
+      <w:r>
+        <w:rPr>
+          <w:rFonts w:ascii="Calibri" w:hAnsi="Calibri" w:cs="Calibri"/>
+        </w:rPr>
+        <w:t>Yasara</w:t>
+      </w:r>
+      <w:proofErr w:type="spellEnd"/>
+      <w:r>
+        <w:rPr>
+          <w:rFonts w:ascii="Calibri" w:hAnsi="Calibri" w:cs="Calibri"/>
+        </w:rPr>
+        <w:t xml:space="preserve"> N, </w:t>
+      </w:r>
+      <w:proofErr w:type="spellStart"/>
+      <w:r>
+        <w:rPr>
+          <w:rFonts w:ascii="Calibri" w:hAnsi="Calibri" w:cs="Calibri"/>
+        </w:rPr>
+        <w:t>Premawardhena</w:t>
+      </w:r>
+      <w:proofErr w:type="spellEnd"/>
+      <w:r>
+        <w:rPr>
+          <w:rFonts w:ascii="Calibri" w:hAnsi="Calibri" w:cs="Calibri"/>
+        </w:rPr>
+        <w:t xml:space="preserve"> A, Gong S, Cook E, Rimmington D, Rainbow K, Withers DJ, </w:t>
+      </w:r>
+      <w:proofErr w:type="spellStart"/>
+      <w:r>
+        <w:rPr>
+          <w:rFonts w:ascii="Calibri" w:hAnsi="Calibri" w:cs="Calibri"/>
+        </w:rPr>
+        <w:t>Cortessis</w:t>
+      </w:r>
+      <w:proofErr w:type="spellEnd"/>
+      <w:r>
+        <w:rPr>
+          <w:rFonts w:ascii="Calibri" w:hAnsi="Calibri" w:cs="Calibri"/>
+        </w:rPr>
+        <w:t xml:space="preserve"> V, Mullin PM, MacGibbon KW, Jin E, Kam A, Campbell A, Polasek O, </w:t>
+      </w:r>
+      <w:proofErr w:type="spellStart"/>
+      <w:r>
+        <w:rPr>
+          <w:rFonts w:ascii="Calibri" w:hAnsi="Calibri" w:cs="Calibri"/>
+        </w:rPr>
+        <w:t>Tzoneva</w:t>
+      </w:r>
+      <w:proofErr w:type="spellEnd"/>
+      <w:r>
+        <w:rPr>
+          <w:rFonts w:ascii="Calibri" w:hAnsi="Calibri" w:cs="Calibri"/>
+        </w:rPr>
+        <w:t xml:space="preserve"> G, Gribble FM, Yeo GSH, Lam BYH, </w:t>
+      </w:r>
+      <w:proofErr w:type="spellStart"/>
+      <w:r>
+        <w:rPr>
+          <w:rFonts w:ascii="Calibri" w:hAnsi="Calibri" w:cs="Calibri"/>
+        </w:rPr>
+        <w:t>Saudek</w:t>
+      </w:r>
+      <w:proofErr w:type="spellEnd"/>
+      <w:r>
+        <w:rPr>
+          <w:rFonts w:ascii="Calibri" w:hAnsi="Calibri" w:cs="Calibri"/>
+        </w:rPr>
+        <w:t xml:space="preserve"> V, Hughes IA, Ong KK, Perry JRB, Sutton Cole A, Baumgarten M, Welsh P, Sattar N, Smith GCS, Charnock-Jones DS, Coll AP, Meek CL, </w:t>
+      </w:r>
+      <w:proofErr w:type="spellStart"/>
+      <w:r>
+        <w:rPr>
+          <w:rFonts w:ascii="Calibri" w:hAnsi="Calibri" w:cs="Calibri"/>
+        </w:rPr>
+        <w:t>Mettananda</w:t>
+      </w:r>
+      <w:proofErr w:type="spellEnd"/>
+      <w:r>
+        <w:rPr>
+          <w:rFonts w:ascii="Calibri" w:hAnsi="Calibri" w:cs="Calibri"/>
+        </w:rPr>
+        <w:t xml:space="preserve"> S, Hayward C, Mancuso N, O’Rahilly S. GDF15 linked to maternal risk of nausea and vomiting during pregnancy. </w:t>
       </w:r>
       <w:r>
         <w:rPr>
@@ -15890,7 +16909,35 @@
           <w:rFonts w:ascii="Calibri" w:hAnsi="Calibri" w:cs="Calibri"/>
         </w:rPr>
         <w:tab/>
-        <w:t xml:space="preserve">Tong S, Marjono B, Brown DA, Mulvey S, Breit SN, Manuelpillai U, Wallace EM. Serum concentrations of macrophage inhibitory cytokine 1 (MIC 1) as a predictor of miscarriage. </w:t>
+        <w:t xml:space="preserve">Tong S, </w:t>
+      </w:r>
+      <w:proofErr w:type="spellStart"/>
+      <w:r>
+        <w:rPr>
+          <w:rFonts w:ascii="Calibri" w:hAnsi="Calibri" w:cs="Calibri"/>
+        </w:rPr>
+        <w:t>Marjono</w:t>
+      </w:r>
+      <w:proofErr w:type="spellEnd"/>
+      <w:r>
+        <w:rPr>
+          <w:rFonts w:ascii="Calibri" w:hAnsi="Calibri" w:cs="Calibri"/>
+        </w:rPr>
+        <w:t xml:space="preserve"> B, Brown DA, Mulvey S, Breit SN, </w:t>
+      </w:r>
+      <w:proofErr w:type="spellStart"/>
+      <w:r>
+        <w:rPr>
+          <w:rFonts w:ascii="Calibri" w:hAnsi="Calibri" w:cs="Calibri"/>
+        </w:rPr>
+        <w:t>Manuelpillai</w:t>
+      </w:r>
+      <w:proofErr w:type="spellEnd"/>
+      <w:r>
+        <w:rPr>
+          <w:rFonts w:ascii="Calibri" w:hAnsi="Calibri" w:cs="Calibri"/>
+        </w:rPr>
+        <w:t xml:space="preserve"> U, Wallace EM. Serum concentrations of macrophage inhibitory cytokine 1 (MIC 1) as a predictor of miscarriage. </w:t>
       </w:r>
       <w:r>
         <w:rPr>
@@ -15960,15 +17007,53 @@
           <w:rFonts w:ascii="Calibri" w:hAnsi="Calibri" w:cs="Calibri"/>
         </w:rPr>
         <w:tab/>
-        <w:t xml:space="preserve">Petry CJ, Ong KK, Burling KA, Barker P, Goodburn SF, Perry JRB, Acerini CL, Hughes IA, Painter RC, Afink GB, Dunger DB, O’Rahilly S. Associations of vomiting and antiemetic use in pregnancy with levels of circulating GDF15 early in the second trimester: A nested case-control study. </w:t>
-      </w:r>
-      <w:r>
-        <w:rPr>
-          <w:rFonts w:ascii="Calibri" w:hAnsi="Calibri" w:cs="Calibri"/>
-          <w:i/>
-          <w:iCs/>
-        </w:rPr>
-        <w:t>Wellcome Open Res</w:t>
+        <w:t xml:space="preserve">Petry CJ, Ong KK, Burling KA, Barker P, Goodburn SF, Perry JRB, </w:t>
+      </w:r>
+      <w:proofErr w:type="spellStart"/>
+      <w:r>
+        <w:rPr>
+          <w:rFonts w:ascii="Calibri" w:hAnsi="Calibri" w:cs="Calibri"/>
+        </w:rPr>
+        <w:t>Acerini</w:t>
+      </w:r>
+      <w:proofErr w:type="spellEnd"/>
+      <w:r>
+        <w:rPr>
+          <w:rFonts w:ascii="Calibri" w:hAnsi="Calibri" w:cs="Calibri"/>
+        </w:rPr>
+        <w:t xml:space="preserve"> CL, Hughes IA, Painter RC, </w:t>
+      </w:r>
+      <w:proofErr w:type="spellStart"/>
+      <w:r>
+        <w:rPr>
+          <w:rFonts w:ascii="Calibri" w:hAnsi="Calibri" w:cs="Calibri"/>
+        </w:rPr>
+        <w:t>Afink</w:t>
+      </w:r>
+      <w:proofErr w:type="spellEnd"/>
+      <w:r>
+        <w:rPr>
+          <w:rFonts w:ascii="Calibri" w:hAnsi="Calibri" w:cs="Calibri"/>
+        </w:rPr>
+        <w:t xml:space="preserve"> GB, Dunger DB, O’Rahilly S. Associations of vomiting and antiemetic use in pregnancy with levels of circulating GDF15 early in the second trimester: A nested case-control study. </w:t>
+      </w:r>
+      <w:proofErr w:type="spellStart"/>
+      <w:r>
+        <w:rPr>
+          <w:rFonts w:ascii="Calibri" w:hAnsi="Calibri" w:cs="Calibri"/>
+          <w:i/>
+          <w:iCs/>
+        </w:rPr>
+        <w:t>Wellcome</w:t>
+      </w:r>
+      <w:proofErr w:type="spellEnd"/>
+      <w:r>
+        <w:rPr>
+          <w:rFonts w:ascii="Calibri" w:hAnsi="Calibri" w:cs="Calibri"/>
+          <w:i/>
+          <w:iCs/>
+        </w:rPr>
+        <w:t xml:space="preserve"> Open Res</w:t>
       </w:r>
       <w:r>
         <w:rPr>
@@ -16003,7 +17088,25 @@
           <w:i/>
           <w:iCs/>
         </w:rPr>
-        <w:t>Horm Metab Res</w:t>
+        <w:t xml:space="preserve">Horm </w:t>
+      </w:r>
+      <w:proofErr w:type="spellStart"/>
+      <w:r>
+        <w:rPr>
+          <w:rFonts w:ascii="Calibri" w:hAnsi="Calibri" w:cs="Calibri"/>
+          <w:i/>
+          <w:iCs/>
+        </w:rPr>
+        <w:t>Metab</w:t>
+      </w:r>
+      <w:proofErr w:type="spellEnd"/>
+      <w:r>
+        <w:rPr>
+          <w:rFonts w:ascii="Calibri" w:hAnsi="Calibri" w:cs="Calibri"/>
+          <w:i/>
+          <w:iCs/>
+        </w:rPr>
+        <w:t xml:space="preserve"> Res</w:t>
       </w:r>
       <w:r>
         <w:rPr>
@@ -16030,7 +17133,21 @@
           <w:rFonts w:ascii="Calibri" w:hAnsi="Calibri" w:cs="Calibri"/>
         </w:rPr>
         <w:tab/>
-        <w:t xml:space="preserve">Yakut K, Öcal DF, Öztürk FH, Öztürk M, Oğuz Y, Sınacı S, Çağlar T. Is GDF-15 level associated with gestational diabetes mellitus and adverse perinatal outcomes? </w:t>
+        <w:t xml:space="preserve">Yakut K, Öcal DF, Öztürk FH, Öztürk M, Oğuz Y, </w:t>
+      </w:r>
+      <w:proofErr w:type="spellStart"/>
+      <w:r>
+        <w:rPr>
+          <w:rFonts w:ascii="Calibri" w:hAnsi="Calibri" w:cs="Calibri"/>
+        </w:rPr>
+        <w:t>Sınacı</w:t>
+      </w:r>
+      <w:proofErr w:type="spellEnd"/>
+      <w:r>
+        <w:rPr>
+          <w:rFonts w:ascii="Calibri" w:hAnsi="Calibri" w:cs="Calibri"/>
+        </w:rPr>
+        <w:t xml:space="preserve"> S, Çağlar T. Is GDF-15 level associated with gestational diabetes mellitus and adverse perinatal outcomes? </w:t>
       </w:r>
       <w:r>
         <w:rPr>
@@ -16058,6 +17175,7 @@
         <w:rPr>
           <w:rFonts w:ascii="Calibri" w:hAnsi="Calibri" w:cs="Calibri"/>
         </w:rPr>
+        <w:lastRenderedPageBreak/>
         <w:t xml:space="preserve">28. </w:t>
       </w:r>
       <w:r>
@@ -16065,16 +17183,40 @@
           <w:rFonts w:ascii="Calibri" w:hAnsi="Calibri" w:cs="Calibri"/>
         </w:rPr>
         <w:tab/>
-        <w:t xml:space="preserve">Jacobsen DP, Røysland R, Strand H, Moe K, Sugulle M, Omland T, Staff AC. Cardiovascular biomarkers in pregnancy with diabetes and associations to glucose control. </w:t>
-      </w:r>
-      <w:r>
-        <w:rPr>
-          <w:rFonts w:ascii="Calibri" w:hAnsi="Calibri" w:cs="Calibri"/>
-          <w:i/>
-          <w:iCs/>
-        </w:rPr>
-        <w:t>Acta Diabetol</w:t>
-      </w:r>
+        <w:t xml:space="preserve">Jacobsen DP, Røysland R, Strand H, Moe K, </w:t>
+      </w:r>
+      <w:proofErr w:type="spellStart"/>
+      <w:r>
+        <w:rPr>
+          <w:rFonts w:ascii="Calibri" w:hAnsi="Calibri" w:cs="Calibri"/>
+        </w:rPr>
+        <w:t>Sugulle</w:t>
+      </w:r>
+      <w:proofErr w:type="spellEnd"/>
+      <w:r>
+        <w:rPr>
+          <w:rFonts w:ascii="Calibri" w:hAnsi="Calibri" w:cs="Calibri"/>
+        </w:rPr>
+        <w:t xml:space="preserve"> M, Omland T, Staff AC. Cardiovascular biomarkers in pregnancy with diabetes and associations to glucose control. </w:t>
+      </w:r>
+      <w:r>
+        <w:rPr>
+          <w:rFonts w:ascii="Calibri" w:hAnsi="Calibri" w:cs="Calibri"/>
+          <w:i/>
+          <w:iCs/>
+        </w:rPr>
+        <w:t xml:space="preserve">Acta </w:t>
+      </w:r>
+      <w:proofErr w:type="spellStart"/>
+      <w:r>
+        <w:rPr>
+          <w:rFonts w:ascii="Calibri" w:hAnsi="Calibri" w:cs="Calibri"/>
+          <w:i/>
+          <w:iCs/>
+        </w:rPr>
+        <w:t>Diabetol</w:t>
+      </w:r>
+      <w:proofErr w:type="spellEnd"/>
       <w:r>
         <w:rPr>
           <w:rFonts w:ascii="Calibri" w:hAnsi="Calibri" w:cs="Calibri"/>
@@ -16100,7 +17242,91 @@
           <w:rFonts w:ascii="Calibri" w:hAnsi="Calibri" w:cs="Calibri"/>
         </w:rPr>
         <w:tab/>
-        <w:t xml:space="preserve">Fejzo MS, Sazonova OV, Sathirapongsasuti JF, Hallgrímsdóttir IB, Vacic V, MacGibbon KW, Schoenberg FP, Mancuso N, Slamon DJ, Mullin PM, Agee M, Alipanahi B, Auton A, Bell RK, Bryc K, Elson SL, Fontanillas P, Furlotte NA, Hinds DA, Hromatka BS, Huber KE, Kleinman A, Litterman NK, McIntyre MH, Mountain JL, Noblin ES, Northover CAM, Pitts SJ, Shelton JF, Shringarpure S, Tian C, Tung JY, Wilson CH. Placenta and appetite genes GDF15 and IGFBP7 are associated with hyperemesis gravidarum. </w:t>
+        <w:t xml:space="preserve">Fejzo MS, Sazonova OV, </w:t>
+      </w:r>
+      <w:proofErr w:type="spellStart"/>
+      <w:r>
+        <w:rPr>
+          <w:rFonts w:ascii="Calibri" w:hAnsi="Calibri" w:cs="Calibri"/>
+        </w:rPr>
+        <w:t>Sathirapongsasuti</w:t>
+      </w:r>
+      <w:proofErr w:type="spellEnd"/>
+      <w:r>
+        <w:rPr>
+          <w:rFonts w:ascii="Calibri" w:hAnsi="Calibri" w:cs="Calibri"/>
+        </w:rPr>
+        <w:t xml:space="preserve"> JF, Hallgrímsdóttir IB, </w:t>
+      </w:r>
+      <w:proofErr w:type="spellStart"/>
+      <w:r>
+        <w:rPr>
+          <w:rFonts w:ascii="Calibri" w:hAnsi="Calibri" w:cs="Calibri"/>
+        </w:rPr>
+        <w:t>Vacic</w:t>
+      </w:r>
+      <w:proofErr w:type="spellEnd"/>
+      <w:r>
+        <w:rPr>
+          <w:rFonts w:ascii="Calibri" w:hAnsi="Calibri" w:cs="Calibri"/>
+        </w:rPr>
+        <w:t xml:space="preserve"> V, MacGibbon KW, Schoenberg FP, Mancuso N, Slamon DJ, Mullin PM, Agee M, Alipanahi B, Auton A, Bell RK, Bryc K, Elson SL, </w:t>
+      </w:r>
+      <w:proofErr w:type="spellStart"/>
+      <w:r>
+        <w:rPr>
+          <w:rFonts w:ascii="Calibri" w:hAnsi="Calibri" w:cs="Calibri"/>
+        </w:rPr>
+        <w:t>Fontanillas</w:t>
+      </w:r>
+      <w:proofErr w:type="spellEnd"/>
+      <w:r>
+        <w:rPr>
+          <w:rFonts w:ascii="Calibri" w:hAnsi="Calibri" w:cs="Calibri"/>
+        </w:rPr>
+        <w:t xml:space="preserve"> P, Furlotte NA, Hinds DA, </w:t>
+      </w:r>
+      <w:proofErr w:type="spellStart"/>
+      <w:r>
+        <w:rPr>
+          <w:rFonts w:ascii="Calibri" w:hAnsi="Calibri" w:cs="Calibri"/>
+        </w:rPr>
+        <w:t>Hromatka</w:t>
+      </w:r>
+      <w:proofErr w:type="spellEnd"/>
+      <w:r>
+        <w:rPr>
+          <w:rFonts w:ascii="Calibri" w:hAnsi="Calibri" w:cs="Calibri"/>
+        </w:rPr>
+        <w:t xml:space="preserve"> BS, Huber KE, Kleinman A, </w:t>
+      </w:r>
+      <w:proofErr w:type="spellStart"/>
+      <w:r>
+        <w:rPr>
+          <w:rFonts w:ascii="Calibri" w:hAnsi="Calibri" w:cs="Calibri"/>
+        </w:rPr>
+        <w:t>Litterman</w:t>
+      </w:r>
+      <w:proofErr w:type="spellEnd"/>
+      <w:r>
+        <w:rPr>
+          <w:rFonts w:ascii="Calibri" w:hAnsi="Calibri" w:cs="Calibri"/>
+        </w:rPr>
+        <w:t xml:space="preserve"> NK, McIntyre MH, Mountain JL, Noblin ES, Northover CAM, Pitts SJ, Shelton JF, </w:t>
+      </w:r>
+      <w:proofErr w:type="spellStart"/>
+      <w:r>
+        <w:rPr>
+          <w:rFonts w:ascii="Calibri" w:hAnsi="Calibri" w:cs="Calibri"/>
+        </w:rPr>
+        <w:t>Shringarpure</w:t>
+      </w:r>
+      <w:proofErr w:type="spellEnd"/>
+      <w:r>
+        <w:rPr>
+          <w:rFonts w:ascii="Calibri" w:hAnsi="Calibri" w:cs="Calibri"/>
+        </w:rPr>
+        <w:t xml:space="preserve"> S, Tian C, Tung JY, Wilson CH. Placenta and appetite genes GDF15 and IGFBP7 are associated with hyperemesis gravidarum. </w:t>
       </w:r>
       <w:r>
         <w:rPr>
@@ -16135,16 +17361,50 @@
           <w:rFonts w:ascii="Calibri" w:hAnsi="Calibri" w:cs="Calibri"/>
         </w:rPr>
         <w:tab/>
-        <w:t xml:space="preserve">Fejzo MS, Fasching PA, Schneider MO, Schwitulla J, Beckmann MW, Schwenke E, MacGibbon KW, Mullin PM. Analysis of GDF15 and IGFBP7 in Hyperemesis Gravidarum Support Causality. </w:t>
-      </w:r>
-      <w:r>
-        <w:rPr>
-          <w:rFonts w:ascii="Calibri" w:hAnsi="Calibri" w:cs="Calibri"/>
-          <w:i/>
-          <w:iCs/>
-        </w:rPr>
-        <w:t>Geburtshilfe Frauenheilkd</w:t>
-      </w:r>
+        <w:t xml:space="preserve">Fejzo MS, Fasching PA, Schneider MO, </w:t>
+      </w:r>
+      <w:proofErr w:type="spellStart"/>
+      <w:r>
+        <w:rPr>
+          <w:rFonts w:ascii="Calibri" w:hAnsi="Calibri" w:cs="Calibri"/>
+        </w:rPr>
+        <w:t>Schwitulla</w:t>
+      </w:r>
+      <w:proofErr w:type="spellEnd"/>
+      <w:r>
+        <w:rPr>
+          <w:rFonts w:ascii="Calibri" w:hAnsi="Calibri" w:cs="Calibri"/>
+        </w:rPr>
+        <w:t xml:space="preserve"> J, Beckmann MW, Schwenke E, MacGibbon KW, Mullin PM. Analysis of GDF15 and IGFBP7 in Hyperemesis Gravidarum Support Causality. </w:t>
+      </w:r>
+      <w:proofErr w:type="spellStart"/>
+      <w:r>
+        <w:rPr>
+          <w:rFonts w:ascii="Calibri" w:hAnsi="Calibri" w:cs="Calibri"/>
+          <w:i/>
+          <w:iCs/>
+        </w:rPr>
+        <w:t>Geburtshilfe</w:t>
+      </w:r>
+      <w:proofErr w:type="spellEnd"/>
+      <w:r>
+        <w:rPr>
+          <w:rFonts w:ascii="Calibri" w:hAnsi="Calibri" w:cs="Calibri"/>
+          <w:i/>
+          <w:iCs/>
+        </w:rPr>
+        <w:t xml:space="preserve"> </w:t>
+      </w:r>
+      <w:proofErr w:type="spellStart"/>
+      <w:r>
+        <w:rPr>
+          <w:rFonts w:ascii="Calibri" w:hAnsi="Calibri" w:cs="Calibri"/>
+          <w:i/>
+          <w:iCs/>
+        </w:rPr>
+        <w:t>Frauenheilkd</w:t>
+      </w:r>
+      <w:proofErr w:type="spellEnd"/>
       <w:r>
         <w:rPr>
           <w:rFonts w:ascii="Calibri" w:hAnsi="Calibri" w:cs="Calibri"/>
@@ -16261,7 +17521,21 @@
           <w:rFonts w:ascii="Calibri" w:hAnsi="Calibri" w:cs="Calibri"/>
         </w:rPr>
         <w:tab/>
-        <w:t xml:space="preserve">Bates D, Mächler M, Bolker B, Walker S. Fitting Linear Mixed-Effects Models Using lme4. </w:t>
+        <w:t xml:space="preserve">Bates D, </w:t>
+      </w:r>
+      <w:proofErr w:type="spellStart"/>
+      <w:r>
+        <w:rPr>
+          <w:rFonts w:ascii="Calibri" w:hAnsi="Calibri" w:cs="Calibri"/>
+        </w:rPr>
+        <w:t>Mächler</w:t>
+      </w:r>
+      <w:proofErr w:type="spellEnd"/>
+      <w:r>
+        <w:rPr>
+          <w:rFonts w:ascii="Calibri" w:hAnsi="Calibri" w:cs="Calibri"/>
+        </w:rPr>
+        <w:t xml:space="preserve"> M, Bolker B, Walker S. Fitting Linear Mixed-Effects Models Using lme4. </w:t>
       </w:r>
       <w:r>
         <w:rPr>
@@ -16331,7 +17605,49 @@
           <w:rFonts w:ascii="Calibri" w:hAnsi="Calibri" w:cs="Calibri"/>
         </w:rPr>
         <w:tab/>
-        <w:t xml:space="preserve">Musial B, Fernandez-Twinn DS, Vaughan OR, Ozanne SE, Voshol P, Sferruzzi-Perri AN, Fowden AL. Proximity to Delivery Alters Insulin Sensitivity and Glucose Metabolism in Pregnant Mice. </w:t>
+        <w:t xml:space="preserve">Musial B, Fernandez-Twinn DS, Vaughan OR, Ozanne SE, </w:t>
+      </w:r>
+      <w:proofErr w:type="spellStart"/>
+      <w:r>
+        <w:rPr>
+          <w:rFonts w:ascii="Calibri" w:hAnsi="Calibri" w:cs="Calibri"/>
+        </w:rPr>
+        <w:t>Voshol</w:t>
+      </w:r>
+      <w:proofErr w:type="spellEnd"/>
+      <w:r>
+        <w:rPr>
+          <w:rFonts w:ascii="Calibri" w:hAnsi="Calibri" w:cs="Calibri"/>
+        </w:rPr>
+        <w:t xml:space="preserve"> P, </w:t>
+      </w:r>
+      <w:proofErr w:type="spellStart"/>
+      <w:r>
+        <w:rPr>
+          <w:rFonts w:ascii="Calibri" w:hAnsi="Calibri" w:cs="Calibri"/>
+        </w:rPr>
+        <w:t>Sferruzzi</w:t>
+      </w:r>
+      <w:proofErr w:type="spellEnd"/>
+      <w:r>
+        <w:rPr>
+          <w:rFonts w:ascii="Calibri" w:hAnsi="Calibri" w:cs="Calibri"/>
+        </w:rPr>
+        <w:t xml:space="preserve">-Perri AN, </w:t>
+      </w:r>
+      <w:proofErr w:type="spellStart"/>
+      <w:r>
+        <w:rPr>
+          <w:rFonts w:ascii="Calibri" w:hAnsi="Calibri" w:cs="Calibri"/>
+        </w:rPr>
+        <w:t>Fowden</w:t>
+      </w:r>
+      <w:proofErr w:type="spellEnd"/>
+      <w:r>
+        <w:rPr>
+          <w:rFonts w:ascii="Calibri" w:hAnsi="Calibri" w:cs="Calibri"/>
+        </w:rPr>
+        <w:t xml:space="preserve"> AL. Proximity to Delivery Alters Insulin Sensitivity and Glucose Metabolism in Pregnant Mice. </w:t>
       </w:r>
       <w:r>
         <w:rPr>
@@ -16366,7 +17682,21 @@
           <w:rFonts w:ascii="Calibri" w:hAnsi="Calibri" w:cs="Calibri"/>
         </w:rPr>
         <w:tab/>
-        <w:t xml:space="preserve">Rossi G, Lapaczewski P, Diamond MP, Jacob RJ, Shulman GI, Sherwin RS. Inhibitory effect of pregnancy on counterregulatory hormone responses to hypoglycemia in awake rat. </w:t>
+        <w:t xml:space="preserve">Rossi G, </w:t>
+      </w:r>
+      <w:proofErr w:type="spellStart"/>
+      <w:r>
+        <w:rPr>
+          <w:rFonts w:ascii="Calibri" w:hAnsi="Calibri" w:cs="Calibri"/>
+        </w:rPr>
+        <w:t>Lapaczewski</w:t>
+      </w:r>
+      <w:proofErr w:type="spellEnd"/>
+      <w:r>
+        <w:rPr>
+          <w:rFonts w:ascii="Calibri" w:hAnsi="Calibri" w:cs="Calibri"/>
+        </w:rPr>
+        <w:t xml:space="preserve"> P, Diamond MP, Jacob RJ, Shulman GI, Sherwin RS. Inhibitory effect of pregnancy on counterregulatory hormone responses to hypoglycemia in awake rat. </w:t>
       </w:r>
       <w:r>
         <w:rPr>
@@ -16429,6 +17759,7 @@
         <w:rPr>
           <w:rFonts w:ascii="Calibri" w:hAnsi="Calibri" w:cs="Calibri"/>
         </w:rPr>
+        <w:lastRenderedPageBreak/>
         <w:t xml:space="preserve">39. </w:t>
       </w:r>
       <w:r>
@@ -16506,15 +17837,39 @@
           <w:rFonts w:ascii="Calibri" w:hAnsi="Calibri" w:cs="Calibri"/>
         </w:rPr>
         <w:tab/>
-        <w:t xml:space="preserve">Binder AK, Kosak JP, Janhardhan KS, Moser G, Eling TE, Korach KS. Expression of Human NSAID Activated Gene 1 in Mice Leads to Altered Mammary Gland Differentiation and Impaired Lactation. </w:t>
-      </w:r>
-      <w:r>
-        <w:rPr>
-          <w:rFonts w:ascii="Calibri" w:hAnsi="Calibri" w:cs="Calibri"/>
-          <w:i/>
-          <w:iCs/>
-        </w:rPr>
-        <w:t>PLoS One</w:t>
+        <w:t xml:space="preserve">Binder AK, Kosak JP, </w:t>
+      </w:r>
+      <w:proofErr w:type="spellStart"/>
+      <w:r>
+        <w:rPr>
+          <w:rFonts w:ascii="Calibri" w:hAnsi="Calibri" w:cs="Calibri"/>
+        </w:rPr>
+        <w:t>Janhardhan</w:t>
+      </w:r>
+      <w:proofErr w:type="spellEnd"/>
+      <w:r>
+        <w:rPr>
+          <w:rFonts w:ascii="Calibri" w:hAnsi="Calibri" w:cs="Calibri"/>
+        </w:rPr>
+        <w:t xml:space="preserve"> KS, Moser G, Eling TE, Korach KS. Expression of Human NSAID Activated Gene 1 in Mice Leads to Altered Mammary Gland Differentiation and Impaired Lactation. </w:t>
+      </w:r>
+      <w:proofErr w:type="spellStart"/>
+      <w:r>
+        <w:rPr>
+          <w:rFonts w:ascii="Calibri" w:hAnsi="Calibri" w:cs="Calibri"/>
+          <w:i/>
+          <w:iCs/>
+        </w:rPr>
+        <w:t>PLoS</w:t>
+      </w:r>
+      <w:proofErr w:type="spellEnd"/>
+      <w:r>
+        <w:rPr>
+          <w:rFonts w:ascii="Calibri" w:hAnsi="Calibri" w:cs="Calibri"/>
+          <w:i/>
+          <w:iCs/>
+        </w:rPr>
+        <w:t xml:space="preserve"> One</w:t>
       </w:r>
       <w:r>
         <w:rPr>
@@ -16541,7 +17896,35 @@
           <w:rFonts w:ascii="Calibri" w:hAnsi="Calibri" w:cs="Calibri"/>
         </w:rPr>
         <w:tab/>
-        <w:t xml:space="preserve">Böttner M, Laaff M, Schechinger B, Rappold G, Unsicker K, Suter-Crazzolara C. Characterization of the rat, mouse, and human genes of growth/differentiation factor-15/macrophage inhibiting cytokine-1 (GDF-15/MIC-1). </w:t>
+        <w:t xml:space="preserve">Böttner M, </w:t>
+      </w:r>
+      <w:proofErr w:type="spellStart"/>
+      <w:r>
+        <w:rPr>
+          <w:rFonts w:ascii="Calibri" w:hAnsi="Calibri" w:cs="Calibri"/>
+        </w:rPr>
+        <w:t>Laaff</w:t>
+      </w:r>
+      <w:proofErr w:type="spellEnd"/>
+      <w:r>
+        <w:rPr>
+          <w:rFonts w:ascii="Calibri" w:hAnsi="Calibri" w:cs="Calibri"/>
+        </w:rPr>
+        <w:t xml:space="preserve"> M, Schechinger B, Rappold G, Unsicker K, Suter-</w:t>
+      </w:r>
+      <w:proofErr w:type="spellStart"/>
+      <w:r>
+        <w:rPr>
+          <w:rFonts w:ascii="Calibri" w:hAnsi="Calibri" w:cs="Calibri"/>
+        </w:rPr>
+        <w:t>Crazzolara</w:t>
+      </w:r>
+      <w:proofErr w:type="spellEnd"/>
+      <w:r>
+        <w:rPr>
+          <w:rFonts w:ascii="Calibri" w:hAnsi="Calibri" w:cs="Calibri"/>
+        </w:rPr>
+        <w:t xml:space="preserve"> C. Characterization of the rat, mouse, and human genes of growth/differentiation factor-15/macrophage inhibiting cytokine-1 (GDF-15/MIC-1). </w:t>
       </w:r>
       <w:r>
         <w:rPr>
@@ -16576,7 +17959,63 @@
           <w:rFonts w:ascii="Calibri" w:hAnsi="Calibri" w:cs="Calibri"/>
         </w:rPr>
         <w:tab/>
-        <w:t xml:space="preserve">Patel S, Alvarez-Guaita A, Melvin A, Rimmington D, Dattilo A, Miedzybrodzka EL, Cimino I, Maurin A-C, Roberts GP, Meek CL, Virtue S, Sparks LM, Parsons SA, Redman LM, Bray GA, Liou AP, Woods RM, Parry SA, Jeppesen PB, Kolnes AJ, Harding HP, Ron D, Vidal-Puig A, Reimann F, Gribble FM, Hulston CJ, Farooqi IS, Fafournoux P, Smith SR, Jensen J, Breen D, Wu Z, Zhang BB, Coll AP, Savage DB, O’Rahilly S. GDF15 Provides an Endocrine Signal of Nutritional Stress in Mice and Humans. </w:t>
+        <w:t>Patel S, Alvarez-</w:t>
+      </w:r>
+      <w:proofErr w:type="spellStart"/>
+      <w:r>
+        <w:rPr>
+          <w:rFonts w:ascii="Calibri" w:hAnsi="Calibri" w:cs="Calibri"/>
+        </w:rPr>
+        <w:t>Guaita</w:t>
+      </w:r>
+      <w:proofErr w:type="spellEnd"/>
+      <w:r>
+        <w:rPr>
+          <w:rFonts w:ascii="Calibri" w:hAnsi="Calibri" w:cs="Calibri"/>
+        </w:rPr>
+        <w:t xml:space="preserve"> A, Melvin A, Rimmington D, Dattilo A, </w:t>
+      </w:r>
+      <w:proofErr w:type="spellStart"/>
+      <w:r>
+        <w:rPr>
+          <w:rFonts w:ascii="Calibri" w:hAnsi="Calibri" w:cs="Calibri"/>
+        </w:rPr>
+        <w:t>Miedzybrodzka</w:t>
+      </w:r>
+      <w:proofErr w:type="spellEnd"/>
+      <w:r>
+        <w:rPr>
+          <w:rFonts w:ascii="Calibri" w:hAnsi="Calibri" w:cs="Calibri"/>
+        </w:rPr>
+        <w:t xml:space="preserve"> EL, Cimino I, Maurin A-C, Roberts GP, Meek CL, Virtue S, Sparks LM, Parsons SA, Redman LM, Bray GA, Liou AP, Woods RM, Parry SA, Jeppesen PB, Kolnes AJ, Harding HP, Ron D, Vidal-Puig A, Reimann F, Gribble FM, </w:t>
+      </w:r>
+      <w:proofErr w:type="spellStart"/>
+      <w:r>
+        <w:rPr>
+          <w:rFonts w:ascii="Calibri" w:hAnsi="Calibri" w:cs="Calibri"/>
+        </w:rPr>
+        <w:t>Hulston</w:t>
+      </w:r>
+      <w:proofErr w:type="spellEnd"/>
+      <w:r>
+        <w:rPr>
+          <w:rFonts w:ascii="Calibri" w:hAnsi="Calibri" w:cs="Calibri"/>
+        </w:rPr>
+        <w:t xml:space="preserve"> CJ, Farooqi IS, </w:t>
+      </w:r>
+      <w:proofErr w:type="spellStart"/>
+      <w:r>
+        <w:rPr>
+          <w:rFonts w:ascii="Calibri" w:hAnsi="Calibri" w:cs="Calibri"/>
+        </w:rPr>
+        <w:t>Fafournoux</w:t>
+      </w:r>
+      <w:proofErr w:type="spellEnd"/>
+      <w:r>
+        <w:rPr>
+          <w:rFonts w:ascii="Calibri" w:hAnsi="Calibri" w:cs="Calibri"/>
+        </w:rPr>
+        <w:t xml:space="preserve"> P, Smith SR, Jensen J, Breen D, Wu Z, Zhang BB, Coll AP, Savage DB, O’Rahilly S. GDF15 Provides an Endocrine Signal of Nutritional Stress in Mice and Humans. </w:t>
       </w:r>
       <w:r>
         <w:rPr>
@@ -16611,7 +18050,21 @@
           <w:rFonts w:ascii="Calibri" w:hAnsi="Calibri" w:cs="Calibri"/>
         </w:rPr>
         <w:tab/>
-        <w:t xml:space="preserve">Klein AB, Ranea-Robles P, Nicolaisen TS, Gil C, Johann K, Quesada JP, Pistolevij N, Hviid KVR, Fich L, Offersen SM, Helge JW, Nielsen HS, Bakker J, Kleinert M, Clemmensen C. Cross-species comparison of pregnancy-induced GDF15. </w:t>
+        <w:t xml:space="preserve">Klein AB, Ranea-Robles P, Nicolaisen TS, Gil C, Johann K, Quesada JP, </w:t>
+      </w:r>
+      <w:proofErr w:type="spellStart"/>
+      <w:r>
+        <w:rPr>
+          <w:rFonts w:ascii="Calibri" w:hAnsi="Calibri" w:cs="Calibri"/>
+        </w:rPr>
+        <w:t>Pistolevij</w:t>
+      </w:r>
+      <w:proofErr w:type="spellEnd"/>
+      <w:r>
+        <w:rPr>
+          <w:rFonts w:ascii="Calibri" w:hAnsi="Calibri" w:cs="Calibri"/>
+        </w:rPr>
+        <w:t xml:space="preserve"> N, Hviid KVR, Fich L, Offersen SM, Helge JW, Nielsen HS, Bakker J, Kleinert M, Clemmensen C. Cross-species comparison of pregnancy-induced GDF15. </w:t>
       </w:r>
       <w:r>
         <w:rPr>
@@ -16646,7 +18099,21 @@
           <w:rFonts w:ascii="Calibri" w:hAnsi="Calibri" w:cs="Calibri"/>
         </w:rPr>
         <w:tab/>
-        <w:t xml:space="preserve">Schmidt A, Morales-Prieto DM, Pastuschek J, Fröhlich K, Markert UR. Only humans have human placentas: molecular differences between mice and humans. </w:t>
+        <w:t xml:space="preserve">Schmidt A, Morales-Prieto DM, </w:t>
+      </w:r>
+      <w:proofErr w:type="spellStart"/>
+      <w:r>
+        <w:rPr>
+          <w:rFonts w:ascii="Calibri" w:hAnsi="Calibri" w:cs="Calibri"/>
+        </w:rPr>
+        <w:t>Pastuschek</w:t>
+      </w:r>
+      <w:proofErr w:type="spellEnd"/>
+      <w:r>
+        <w:rPr>
+          <w:rFonts w:ascii="Calibri" w:hAnsi="Calibri" w:cs="Calibri"/>
+        </w:rPr>
+        <w:t xml:space="preserve"> J, Fröhlich K, Markert UR. Only humans have human placentas: molecular differences between mice and humans. </w:t>
       </w:r>
       <w:r>
         <w:rPr>
@@ -16695,6 +18162,7 @@
         <w:spacing w:line="480" w:lineRule="auto"/>
       </w:pPr>
       <w:r>
+        <w:lastRenderedPageBreak/>
         <w:t>Figure</w:t>
       </w:r>
       <w:r>
@@ -16926,7 +18394,7 @@
         </w:rPr>
         <w:t>mice given plain water and age-matched non-pregnant females. Values are relative to fasting blood glucose and were assessed using a linear mixed effect model. B) Fasting blood glucose values in pregnant dams given water and non-pregnant females, assessed using student’s T test</w:t>
       </w:r>
-      <w:bookmarkStart w:id="52" w:name="_Hlk172037327"/>
+      <w:bookmarkStart w:id="56" w:name="_Hlk172037327"/>
       <w:r>
         <w:rPr>
           <w:rFonts w:ascii="Times New Roman" w:hAnsi="Times New Roman" w:cs="Times New Roman"/>
@@ -16939,7 +18407,7 @@
         </w:rPr>
         <w:t xml:space="preserve">) GDF15 levels at ZT1 </w:t>
       </w:r>
-      <w:ins w:id="53" w:author="Molly C. MULCAHY" w:date="2024-07-16T15:48:00Z" w16du:dateUtc="2024-07-16T20:48:00Z">
+      <w:ins w:id="57" w:author="Molly C. MULCAHY" w:date="2024-07-16T15:48:00Z" w16du:dateUtc="2024-07-16T20:48:00Z">
         <w:r>
           <w:rPr>
             <w:rFonts w:ascii="Times New Roman" w:hAnsi="Times New Roman" w:cs="Times New Roman"/>
@@ -16959,7 +18427,7 @@
         </w:rPr>
         <w:t xml:space="preserve">assessed </w:t>
       </w:r>
-      <w:del w:id="54" w:author="Molly C. MULCAHY" w:date="2024-07-16T15:46:00Z" w16du:dateUtc="2024-07-16T20:46:00Z">
+      <w:del w:id="58" w:author="Molly C. MULCAHY" w:date="2024-07-16T15:46:00Z" w16du:dateUtc="2024-07-16T20:46:00Z">
         <w:r>
           <w:rPr>
             <w:rFonts w:ascii="Times New Roman" w:hAnsi="Times New Roman" w:cs="Times New Roman"/>
@@ -16967,12 +18435,40 @@
           <w:delText>as paired t tests</w:delText>
         </w:r>
       </w:del>
-      <w:ins w:id="55" w:author="Molly C. MULCAHY" w:date="2024-07-16T15:46:00Z" w16du:dateUtc="2024-07-16T20:46:00Z">
+      <w:ins w:id="59" w:author="Molly C. MULCAHY" w:date="2024-07-16T15:46:00Z" w16du:dateUtc="2024-07-16T20:46:00Z">
         <w:r>
           <w:rPr>
             <w:rFonts w:ascii="Times New Roman" w:hAnsi="Times New Roman" w:cs="Times New Roman"/>
           </w:rPr>
-          <w:t>by two way anova for effect of time and of pregnancy status</w:t>
+          <w:t xml:space="preserve">by </w:t>
+        </w:r>
+        <w:proofErr w:type="gramStart"/>
+        <w:r>
+          <w:rPr>
+            <w:rFonts w:ascii="Times New Roman" w:hAnsi="Times New Roman" w:cs="Times New Roman"/>
+          </w:rPr>
+          <w:t>two way</w:t>
+        </w:r>
+        <w:proofErr w:type="gramEnd"/>
+        <w:r>
+          <w:rPr>
+            <w:rFonts w:ascii="Times New Roman" w:hAnsi="Times New Roman" w:cs="Times New Roman"/>
+          </w:rPr>
+          <w:t xml:space="preserve"> </w:t>
+        </w:r>
+        <w:proofErr w:type="spellStart"/>
+        <w:r>
+          <w:rPr>
+            <w:rFonts w:ascii="Times New Roman" w:hAnsi="Times New Roman" w:cs="Times New Roman"/>
+          </w:rPr>
+          <w:t>anova</w:t>
+        </w:r>
+        <w:proofErr w:type="spellEnd"/>
+        <w:r>
+          <w:rPr>
+            <w:rFonts w:ascii="Times New Roman" w:hAnsi="Times New Roman" w:cs="Times New Roman"/>
+          </w:rPr>
+          <w:t xml:space="preserve"> for effect of time and of pregnancy status</w:t>
         </w:r>
       </w:ins>
       <w:r>
@@ -16981,7 +18477,7 @@
         </w:rPr>
         <w:t xml:space="preserve">. </w:t>
       </w:r>
-      <w:bookmarkEnd w:id="52"/>
+      <w:bookmarkEnd w:id="56"/>
       <w:r>
         <w:rPr>
           <w:rFonts w:ascii="Times New Roman" w:hAnsi="Times New Roman" w:cs="Times New Roman"/>
@@ -17012,7 +18508,7 @@
         </w:rPr>
         <w:t xml:space="preserve">ssessed </w:t>
       </w:r>
-      <w:del w:id="56" w:author="Molly C. MULCAHY" w:date="2024-07-16T15:47:00Z" w16du:dateUtc="2024-07-16T20:47:00Z">
+      <w:del w:id="60" w:author="Molly C. MULCAHY" w:date="2024-07-16T15:47:00Z" w16du:dateUtc="2024-07-16T20:47:00Z">
         <w:r>
           <w:rPr>
             <w:rFonts w:ascii="Times New Roman" w:hAnsi="Times New Roman" w:cs="Times New Roman"/>
@@ -17020,12 +18516,26 @@
           <w:delText>as paired t tests</w:delText>
         </w:r>
       </w:del>
-      <w:ins w:id="57" w:author="Molly C. MULCAHY" w:date="2024-07-16T15:47:00Z" w16du:dateUtc="2024-07-16T20:47:00Z">
+      <w:ins w:id="61" w:author="Molly C. MULCAHY" w:date="2024-07-16T15:47:00Z" w16du:dateUtc="2024-07-16T20:47:00Z">
         <w:r>
           <w:rPr>
             <w:rFonts w:ascii="Times New Roman" w:hAnsi="Times New Roman" w:cs="Times New Roman"/>
           </w:rPr>
-          <w:t>by two-way anova for effect of time and of pregnancy status</w:t>
+          <w:t xml:space="preserve">by two-way </w:t>
+        </w:r>
+        <w:proofErr w:type="spellStart"/>
+        <w:r>
+          <w:rPr>
+            <w:rFonts w:ascii="Times New Roman" w:hAnsi="Times New Roman" w:cs="Times New Roman"/>
+          </w:rPr>
+          <w:t>anova</w:t>
+        </w:r>
+        <w:proofErr w:type="spellEnd"/>
+        <w:r>
+          <w:rPr>
+            <w:rFonts w:ascii="Times New Roman" w:hAnsi="Times New Roman" w:cs="Times New Roman"/>
+          </w:rPr>
+          <w:t xml:space="preserve"> for effect of time and of pregnancy status</w:t>
         </w:r>
       </w:ins>
       <w:r>
@@ -17623,6 +19133,7 @@
         <w:pStyle w:val="Heading1"/>
       </w:pPr>
       <w:r>
+        <w:lastRenderedPageBreak/>
         <w:t>Supplementary Figure Legends</w:t>
       </w:r>
     </w:p>
@@ -17662,7 +19173,21 @@
         <w:rPr>
           <w:rFonts w:ascii="Times New Roman" w:hAnsi="Times New Roman" w:cs="Times New Roman"/>
         </w:rPr>
-        <w:t xml:space="preserve">15 levels in mouse serum (pg/mL) collected E16.5 at ZT1 and ZT13 in </w:t>
+        <w:t>15 levels in mouse serum (</w:t>
+      </w:r>
+      <w:proofErr w:type="spellStart"/>
+      <w:r>
+        <w:rPr>
+          <w:rFonts w:ascii="Times New Roman" w:hAnsi="Times New Roman" w:cs="Times New Roman"/>
+        </w:rPr>
+        <w:t>pg</w:t>
+      </w:r>
+      <w:proofErr w:type="spellEnd"/>
+      <w:r>
+        <w:rPr>
+          <w:rFonts w:ascii="Times New Roman" w:hAnsi="Times New Roman" w:cs="Times New Roman"/>
+        </w:rPr>
+        <w:t xml:space="preserve">/mL) collected E16.5 at ZT1 and ZT13 in </w:t>
       </w:r>
       <w:r>
         <w:rPr>

</xml_diff>

<commit_message>
Made a few small changes for clarity, re-saved figures pdf file
</commit_message>
<xml_diff>
--- a/Manuscripts/GDF15 during Pregnancy/GDF15.Manuscript_trackedchanges.docx
+++ b/Manuscripts/GDF15 during Pregnancy/GDF15.Manuscript_trackedchanges.docx
@@ -1,6 +1,6 @@
 
 <file path=word/document.xml><?xml version="1.0" encoding="utf-8"?>
-<w:document xmlns:wpc="http://schemas.microsoft.com/office/word/2010/wordprocessingCanvas" xmlns:cx="http://schemas.microsoft.com/office/drawing/2014/chartex" xmlns:cx1="http://schemas.microsoft.com/office/drawing/2015/9/8/chartex" xmlns:cx2="http://schemas.microsoft.com/office/drawing/2015/10/21/chartex" xmlns:cx3="http://schemas.microsoft.com/office/drawing/2016/5/9/chartex" xmlns:cx4="http://schemas.microsoft.com/office/drawing/2016/5/10/chartex" xmlns:cx5="http://schemas.microsoft.com/office/drawing/2016/5/11/chartex" xmlns:cx6="http://schemas.microsoft.com/office/drawing/2016/5/12/chartex" xmlns:cx7="http://schemas.microsoft.com/office/drawing/2016/5/13/chartex" xmlns:cx8="http://schemas.microsoft.com/office/drawing/2016/5/14/chartex" xmlns:mc="http://schemas.openxmlformats.org/markup-compatibility/2006" xmlns:aink="http://schemas.microsoft.com/office/drawing/2016/ink" xmlns:am3d="http://schemas.microsoft.com/office/drawing/2017/model3d" xmlns:o="urn:schemas-microsoft-com:office:office" xmlns:oel="http://schemas.microsoft.com/office/2019/extlst" xmlns:r="http://schemas.openxmlformats.org/officeDocument/2006/relationships" xmlns:m="http://schemas.openxmlformats.org/officeDocument/2006/math" xmlns:v="urn:schemas-microsoft-com:vml" xmlns:wp14="http://schemas.microsoft.com/office/word/2010/wordprocessingDrawing" xmlns:wp="http://schemas.openxmlformats.org/drawingml/2006/wordprocessingDrawing" xmlns:w10="urn:schemas-microsoft-com:office:word" xmlns:w="http://schemas.openxmlformats.org/wordprocessingml/2006/main" xmlns:w14="http://schemas.microsoft.com/office/word/2010/wordml" xmlns:w15="http://schemas.microsoft.com/office/word/2012/wordml" xmlns:w16cex="http://schemas.microsoft.com/office/word/2018/wordml/cex" xmlns:w16cid="http://schemas.microsoft.com/office/word/2016/wordml/cid" xmlns:w16="http://schemas.microsoft.com/office/word/2018/wordml" xmlns:w16du="http://schemas.microsoft.com/office/word/2023/wordml/word16du" xmlns:w16sdtdh="http://schemas.microsoft.com/office/word/2020/wordml/sdtdatahash" xmlns:w16se="http://schemas.microsoft.com/office/word/2015/wordml/symex" xmlns:wpg="http://schemas.microsoft.com/office/word/2010/wordprocessingGroup" xmlns:wpi="http://schemas.microsoft.com/office/word/2010/wordprocessingInk" xmlns:wne="http://schemas.microsoft.com/office/word/2006/wordml" xmlns:wps="http://schemas.microsoft.com/office/word/2010/wordprocessingShape" mc:Ignorable="w14 w15 w16se w16cid w16 w16cex w16sdtdh w16du wp14">
+<w:document xmlns:wpc="http://schemas.microsoft.com/office/word/2010/wordprocessingCanvas" xmlns:cx="http://schemas.microsoft.com/office/drawing/2014/chartex" xmlns:cx1="http://schemas.microsoft.com/office/drawing/2015/9/8/chartex" xmlns:cx2="http://schemas.microsoft.com/office/drawing/2015/10/21/chartex" xmlns:cx3="http://schemas.microsoft.com/office/drawing/2016/5/9/chartex" xmlns:cx4="http://schemas.microsoft.com/office/drawing/2016/5/10/chartex" xmlns:cx5="http://schemas.microsoft.com/office/drawing/2016/5/11/chartex" xmlns:cx6="http://schemas.microsoft.com/office/drawing/2016/5/12/chartex" xmlns:cx7="http://schemas.microsoft.com/office/drawing/2016/5/13/chartex" xmlns:cx8="http://schemas.microsoft.com/office/drawing/2016/5/14/chartex" xmlns:mc="http://schemas.openxmlformats.org/markup-compatibility/2006" xmlns:aink="http://schemas.microsoft.com/office/drawing/2016/ink" xmlns:am3d="http://schemas.microsoft.com/office/drawing/2017/model3d" xmlns:o="urn:schemas-microsoft-com:office:office" xmlns:oel="http://schemas.microsoft.com/office/2019/extlst" xmlns:r="http://schemas.openxmlformats.org/officeDocument/2006/relationships" xmlns:m="http://schemas.openxmlformats.org/officeDocument/2006/math" xmlns:v="urn:schemas-microsoft-com:vml" xmlns:wp14="http://schemas.microsoft.com/office/word/2010/wordprocessingDrawing" xmlns:wp="http://schemas.openxmlformats.org/drawingml/2006/wordprocessingDrawing" xmlns:w10="urn:schemas-microsoft-com:office:word" xmlns:w="http://schemas.openxmlformats.org/wordprocessingml/2006/main" xmlns:w14="http://schemas.microsoft.com/office/word/2010/wordml" xmlns:w15="http://schemas.microsoft.com/office/word/2012/wordml" xmlns:w16cex="http://schemas.microsoft.com/office/word/2018/wordml/cex" xmlns:w16cid="http://schemas.microsoft.com/office/word/2016/wordml/cid" xmlns:w16="http://schemas.microsoft.com/office/word/2018/wordml" xmlns:w16sdtdh="http://schemas.microsoft.com/office/word/2020/wordml/sdtdatahash" xmlns:w16se="http://schemas.microsoft.com/office/word/2015/wordml/symex" xmlns:wpg="http://schemas.microsoft.com/office/word/2010/wordprocessingGroup" xmlns:wpi="http://schemas.microsoft.com/office/word/2010/wordprocessingInk" xmlns:wne="http://schemas.microsoft.com/office/word/2006/wordml" xmlns:wps="http://schemas.microsoft.com/office/word/2010/wordprocessingShape" mc:Ignorable="w14 w15 w16se w16cid w16 w16cex w16sdtdh wp14">
   <w:body>
     <w:p>
       <w:pPr>
@@ -116,8 +116,16 @@
         <w:rPr>
           <w:rFonts w:ascii="Times New Roman" w:hAnsi="Times New Roman" w:cs="Times New Roman"/>
         </w:rPr>
-        <w:t>, JeAnna</w:t>
-      </w:r>
+        <w:t xml:space="preserve">, </w:t>
+      </w:r>
+      <w:proofErr w:type="spellStart"/>
+      <w:r>
+        <w:rPr>
+          <w:rFonts w:ascii="Times New Roman" w:hAnsi="Times New Roman" w:cs="Times New Roman"/>
+        </w:rPr>
+        <w:t>JeAnna</w:t>
+      </w:r>
+      <w:proofErr w:type="spellEnd"/>
       <w:r>
         <w:rPr>
           <w:rFonts w:ascii="Times New Roman" w:hAnsi="Times New Roman" w:cs="Times New Roman"/>
@@ -135,8 +143,16 @@
         <w:rPr>
           <w:rFonts w:ascii="Times New Roman" w:hAnsi="Times New Roman" w:cs="Times New Roman"/>
         </w:rPr>
-        <w:t>, Haijing</w:t>
-      </w:r>
+        <w:t xml:space="preserve">, </w:t>
+      </w:r>
+      <w:proofErr w:type="spellStart"/>
+      <w:r>
+        <w:rPr>
+          <w:rFonts w:ascii="Times New Roman" w:hAnsi="Times New Roman" w:cs="Times New Roman"/>
+        </w:rPr>
+        <w:t>Haijing</w:t>
+      </w:r>
+      <w:proofErr w:type="spellEnd"/>
       <w:r>
         <w:rPr>
           <w:rFonts w:ascii="Times New Roman" w:hAnsi="Times New Roman" w:cs="Times New Roman"/>
@@ -387,7 +403,14 @@
         <w:rPr>
           <w:rFonts w:ascii="Times New Roman" w:hAnsi="Times New Roman" w:cs="Times New Roman"/>
         </w:rPr>
-        <w:t>M, NEH</w:t>
+        <w:t xml:space="preserve">M, </w:t>
+      </w:r>
+      <w:proofErr w:type="gramStart"/>
+      <w:r>
+        <w:rPr>
+          <w:rFonts w:ascii="Times New Roman" w:hAnsi="Times New Roman" w:cs="Times New Roman"/>
+        </w:rPr>
+        <w:t>NEH</w:t>
       </w:r>
       <w:r>
         <w:rPr>
@@ -399,7 +422,14 @@
         <w:rPr>
           <w:rFonts w:ascii="Times New Roman" w:hAnsi="Times New Roman" w:cs="Times New Roman"/>
         </w:rPr>
-        <w:t xml:space="preserve">, BEG, </w:t>
+        <w:t>,</w:t>
+      </w:r>
+      <w:proofErr w:type="gramEnd"/>
+      <w:r>
+        <w:rPr>
+          <w:rFonts w:ascii="Times New Roman" w:hAnsi="Times New Roman" w:cs="Times New Roman"/>
+        </w:rPr>
+        <w:t xml:space="preserve"> BEG, </w:t>
       </w:r>
       <w:r>
         <w:rPr>
@@ -552,8 +582,16 @@
         <w:rPr>
           <w:rFonts w:ascii="Times New Roman" w:hAnsi="Times New Roman" w:cs="Times New Roman"/>
         </w:rPr>
-        <w:t>MCM is supported by a Rackham Merit Fellowship.  This study was supported by funds from the University of Michigan (MCubed</w:t>
-      </w:r>
+        <w:t>MCM is supported by a Rackham Merit Fellowship.  This study was supported by funds from the University of Michigan (</w:t>
+      </w:r>
+      <w:proofErr w:type="spellStart"/>
+      <w:r>
+        <w:rPr>
+          <w:rFonts w:ascii="Times New Roman" w:hAnsi="Times New Roman" w:cs="Times New Roman"/>
+        </w:rPr>
+        <w:t>MCubed</w:t>
+      </w:r>
+      <w:proofErr w:type="spellEnd"/>
       <w:r>
         <w:rPr>
           <w:rFonts w:ascii="Times New Roman" w:hAnsi="Times New Roman" w:cs="Times New Roman"/>
@@ -913,6 +951,87 @@
           <w:iCs/>
           <w:vertAlign w:val="superscript"/>
         </w:rPr>
+        <w:t>-/</w:t>
+      </w:r>
+      <w:proofErr w:type="gramStart"/>
+      <w:r>
+        <w:rPr>
+          <w:rFonts w:ascii="Times New Roman" w:hAnsi="Times New Roman" w:cs="Times New Roman"/>
+          <w:i/>
+          <w:iCs/>
+          <w:vertAlign w:val="superscript"/>
+        </w:rPr>
+        <w:t>-</w:t>
+      </w:r>
+      <w:r>
+        <w:rPr>
+          <w:rFonts w:ascii="Times New Roman" w:hAnsi="Times New Roman" w:cs="Times New Roman"/>
+          <w:vertAlign w:val="superscript"/>
+        </w:rPr>
+        <w:t xml:space="preserve"> </w:t>
+      </w:r>
+      <w:r>
+        <w:rPr>
+          <w:rFonts w:ascii="Times New Roman" w:hAnsi="Times New Roman" w:cs="Times New Roman"/>
+          <w:vertAlign w:val="superscript"/>
+        </w:rPr>
+        <w:t>)</w:t>
+      </w:r>
+      <w:proofErr w:type="gramEnd"/>
+      <w:r>
+        <w:rPr>
+          <w:rFonts w:ascii="Times New Roman" w:hAnsi="Times New Roman" w:cs="Times New Roman"/>
+          <w:vertAlign w:val="superscript"/>
+        </w:rPr>
+        <w:t xml:space="preserve">  </w:t>
+      </w:r>
+      <w:r>
+        <w:rPr>
+          <w:rFonts w:ascii="Times New Roman" w:hAnsi="Times New Roman" w:cs="Times New Roman"/>
+        </w:rPr>
+        <w:t>to assess the role of</w:t>
+      </w:r>
+      <w:r>
+        <w:rPr>
+          <w:rFonts w:ascii="Times New Roman" w:hAnsi="Times New Roman" w:cs="Times New Roman"/>
+        </w:rPr>
+        <w:t xml:space="preserve"> GDF15</w:t>
+      </w:r>
+      <w:r>
+        <w:rPr>
+          <w:rFonts w:ascii="Times New Roman" w:hAnsi="Times New Roman" w:cs="Times New Roman"/>
+          <w:i/>
+          <w:iCs/>
+        </w:rPr>
+        <w:t xml:space="preserve"> </w:t>
+      </w:r>
+      <w:r>
+        <w:rPr>
+          <w:rFonts w:ascii="Times New Roman" w:hAnsi="Times New Roman" w:cs="Times New Roman"/>
+        </w:rPr>
+        <w:t xml:space="preserve"> in body weight regulation and food intake during pregnancy. W</w:t>
+      </w:r>
+      <w:r>
+        <w:rPr>
+          <w:rFonts w:ascii="Times New Roman" w:hAnsi="Times New Roman" w:cs="Times New Roman"/>
+        </w:rPr>
+        <w:t xml:space="preserve">e found that </w:t>
+      </w:r>
+      <w:r>
+        <w:rPr>
+          <w:rFonts w:ascii="Times New Roman" w:hAnsi="Times New Roman" w:cs="Times New Roman"/>
+          <w:i/>
+          <w:iCs/>
+        </w:rPr>
+        <w:t>Gdf15</w:t>
+      </w:r>
+      <w:r>
+        <w:rPr>
+          <w:rFonts w:ascii="Times New Roman" w:hAnsi="Times New Roman" w:cs="Times New Roman"/>
+          <w:i/>
+          <w:iCs/>
+          <w:vertAlign w:val="superscript"/>
+        </w:rPr>
         <w:t>-/-</w:t>
       </w:r>
       <w:r>
@@ -925,69 +1044,6 @@
       <w:r>
         <w:rPr>
           <w:rFonts w:ascii="Times New Roman" w:hAnsi="Times New Roman" w:cs="Times New Roman"/>
-          <w:vertAlign w:val="superscript"/>
-        </w:rPr>
-        <w:t xml:space="preserve">)  </w:t>
-      </w:r>
-      <w:r>
-        <w:rPr>
-          <w:rFonts w:ascii="Times New Roman" w:hAnsi="Times New Roman" w:cs="Times New Roman"/>
-        </w:rPr>
-        <w:t>to assess the role of</w:t>
-      </w:r>
-      <w:r>
-        <w:rPr>
-          <w:rFonts w:ascii="Times New Roman" w:hAnsi="Times New Roman" w:cs="Times New Roman"/>
-        </w:rPr>
-        <w:t xml:space="preserve"> GDF15</w:t>
-      </w:r>
-      <w:r>
-        <w:rPr>
-          <w:rFonts w:ascii="Times New Roman" w:hAnsi="Times New Roman" w:cs="Times New Roman"/>
-          <w:i/>
-          <w:iCs/>
-        </w:rPr>
-        <w:t xml:space="preserve"> </w:t>
-      </w:r>
-      <w:r>
-        <w:rPr>
-          <w:rFonts w:ascii="Times New Roman" w:hAnsi="Times New Roman" w:cs="Times New Roman"/>
-        </w:rPr>
-        <w:t xml:space="preserve"> in body weight regulation and food intake during pregnancy. W</w:t>
-      </w:r>
-      <w:r>
-        <w:rPr>
-          <w:rFonts w:ascii="Times New Roman" w:hAnsi="Times New Roman" w:cs="Times New Roman"/>
-        </w:rPr>
-        <w:t xml:space="preserve">e found that </w:t>
-      </w:r>
-      <w:r>
-        <w:rPr>
-          <w:rFonts w:ascii="Times New Roman" w:hAnsi="Times New Roman" w:cs="Times New Roman"/>
-          <w:i/>
-          <w:iCs/>
-        </w:rPr>
-        <w:t>Gdf15</w:t>
-      </w:r>
-      <w:r>
-        <w:rPr>
-          <w:rFonts w:ascii="Times New Roman" w:hAnsi="Times New Roman" w:cs="Times New Roman"/>
-          <w:i/>
-          <w:iCs/>
-          <w:vertAlign w:val="superscript"/>
-        </w:rPr>
-        <w:t>-/-</w:t>
-      </w:r>
-      <w:r>
-        <w:rPr>
-          <w:rFonts w:ascii="Times New Roman" w:hAnsi="Times New Roman" w:cs="Times New Roman"/>
-          <w:vertAlign w:val="superscript"/>
-        </w:rPr>
-        <w:t xml:space="preserve"> </w:t>
-      </w:r>
-      <w:r>
-        <w:rPr>
-          <w:rFonts w:ascii="Times New Roman" w:hAnsi="Times New Roman" w:cs="Times New Roman"/>
         </w:rPr>
         <w:t xml:space="preserve">dams </w:t>
       </w:r>
@@ -1013,7 +1069,21 @@
         <w:rPr>
           <w:rFonts w:ascii="Times New Roman" w:hAnsi="Times New Roman" w:cs="Times New Roman"/>
         </w:rPr>
-        <w:t xml:space="preserve"> weight during the course of pregnancy </w:t>
+        <w:t xml:space="preserve"> weight </w:t>
+      </w:r>
+      <w:proofErr w:type="gramStart"/>
+      <w:r>
+        <w:rPr>
+          <w:rFonts w:ascii="Times New Roman" w:hAnsi="Times New Roman" w:cs="Times New Roman"/>
+        </w:rPr>
+        <w:t>during the course of</w:t>
+      </w:r>
+      <w:proofErr w:type="gramEnd"/>
+      <w:r>
+        <w:rPr>
+          <w:rFonts w:ascii="Times New Roman" w:hAnsi="Times New Roman" w:cs="Times New Roman"/>
+        </w:rPr>
+        <w:t xml:space="preserve"> pregnancy </w:t>
       </w:r>
       <w:r>
         <w:rPr>
@@ -1860,7 +1930,7 @@
         </w:rPr>
         <w:t xml:space="preserve">, </w:t>
       </w:r>
-      <w:ins w:id="0" w:author="Molly C. MULCAHY" w:date="2024-07-19T12:50:00Z" w16du:dateUtc="2024-07-19T17:50:00Z">
+      <w:ins w:id="0" w:author="Molly C. MULCAHY" w:date="2024-07-19T12:50:00Z">
         <w:r>
           <w:rPr>
             <w:rFonts w:ascii="Times New Roman" w:hAnsi="Times New Roman" w:cs="Times New Roman"/>
@@ -1898,7 +1968,7 @@
         </w:rPr>
         <w:fldChar w:fldCharType="end"/>
       </w:r>
-      <w:ins w:id="1" w:author="Molly C. MULCAHY" w:date="2024-07-19T12:50:00Z" w16du:dateUtc="2024-07-19T17:50:00Z">
+      <w:ins w:id="1" w:author="Molly C. MULCAHY" w:date="2024-07-19T12:50:00Z">
         <w:r>
           <w:rPr>
             <w:rFonts w:ascii="Times New Roman" w:hAnsi="Times New Roman" w:cs="Times New Roman"/>
@@ -1906,7 +1976,7 @@
           <w:t>,</w:t>
         </w:r>
       </w:ins>
-      <w:ins w:id="2" w:author="Molly C. MULCAHY" w:date="2024-07-22T16:36:00Z" w16du:dateUtc="2024-07-22T21:36:00Z">
+      <w:ins w:id="2" w:author="Molly C. MULCAHY" w:date="2024-07-22T16:36:00Z">
         <w:r>
           <w:rPr>
             <w:rFonts w:ascii="Times New Roman" w:hAnsi="Times New Roman" w:cs="Times New Roman"/>
@@ -2007,7 +2077,7 @@
         </w:rPr>
         <w:t xml:space="preserve">models </w:t>
       </w:r>
-      <w:del w:id="3" w:author="Molly C. MULCAHY" w:date="2024-07-22T16:37:00Z" w16du:dateUtc="2024-07-22T21:37:00Z">
+      <w:del w:id="3" w:author="Molly C. MULCAHY" w:date="2024-07-22T16:37:00Z">
         <w:r>
           <w:rPr>
             <w:rFonts w:ascii="Times New Roman" w:hAnsi="Times New Roman" w:cs="Times New Roman"/>
@@ -2033,7 +2103,7 @@
         </w:rPr>
         <w:t>highlight</w:t>
       </w:r>
-      <w:del w:id="4" w:author="Molly C. MULCAHY" w:date="2024-07-22T16:37:00Z" w16du:dateUtc="2024-07-22T21:37:00Z">
+      <w:del w:id="4" w:author="Molly C. MULCAHY" w:date="2024-07-22T16:37:00Z">
         <w:r>
           <w:rPr>
             <w:rFonts w:ascii="Times New Roman" w:hAnsi="Times New Roman" w:cs="Times New Roman"/>
@@ -2152,7 +2222,7 @@
         </w:rPr>
         <w:t>,</w:t>
       </w:r>
-      <w:del w:id="5" w:author="Molly C. MULCAHY" w:date="2024-07-19T12:42:00Z" w16du:dateUtc="2024-07-19T17:42:00Z">
+      <w:del w:id="5" w:author="Molly C. MULCAHY" w:date="2024-07-19T12:42:00Z">
         <w:r>
           <w:rPr>
             <w:rFonts w:ascii="Times New Roman" w:hAnsi="Times New Roman" w:cs="Times New Roman"/>
@@ -2202,7 +2272,7 @@
         </w:rPr>
         <w:fldChar w:fldCharType="end"/>
       </w:r>
-      <w:ins w:id="6" w:author="Molly C. MULCAHY" w:date="2024-07-19T12:42:00Z" w16du:dateUtc="2024-07-19T17:42:00Z">
+      <w:ins w:id="6" w:author="Molly C. MULCAHY" w:date="2024-07-19T12:42:00Z">
         <w:r>
           <w:rPr>
             <w:rFonts w:ascii="Times New Roman" w:hAnsi="Times New Roman" w:cs="Times New Roman"/>
@@ -2210,7 +2280,7 @@
           <w:t>, and insulin sensitivity</w:t>
         </w:r>
       </w:ins>
-      <w:ins w:id="7" w:author="Molly C. MULCAHY" w:date="2024-07-22T16:37:00Z" w16du:dateUtc="2024-07-22T21:37:00Z">
+      <w:ins w:id="7" w:author="Molly C. MULCAHY" w:date="2024-07-22T16:37:00Z">
         <w:r>
           <w:rPr>
             <w:rFonts w:ascii="Times New Roman" w:hAnsi="Times New Roman" w:cs="Times New Roman"/>
@@ -2258,7 +2328,7 @@
         <w:rPr>
           <w:rFonts w:ascii="Times New Roman" w:hAnsi="Times New Roman" w:cs="Times New Roman"/>
           <w:highlight w:val="yellow"/>
-          <w:rPrChange w:id="8" w:author="Molly C. MULCAHY" w:date="2024-07-22T16:39:00Z" w16du:dateUtc="2024-07-22T21:39:00Z">
+          <w:rPrChange w:id="8" w:author="Molly C. MULCAHY" w:date="2024-07-22T16:39:00Z">
             <w:rPr>
               <w:rFonts w:ascii="Times New Roman" w:hAnsi="Times New Roman" w:cs="Times New Roman"/>
             </w:rPr>
@@ -2266,7 +2336,7 @@
         </w:rPr>
         <w:t>In rodents,</w:t>
       </w:r>
-      <w:ins w:id="9" w:author="Molly C. MULCAHY" w:date="2024-07-22T16:40:00Z" w16du:dateUtc="2024-07-22T21:40:00Z">
+      <w:ins w:id="9" w:author="Molly C. MULCAHY" w:date="2024-07-22T16:40:00Z">
         <w:r>
           <w:rPr>
             <w:rFonts w:ascii="Times New Roman" w:hAnsi="Times New Roman" w:cs="Times New Roman"/>
@@ -2275,7 +2345,7 @@
           <w:t xml:space="preserve"> GDF15 signal interruption </w:t>
         </w:r>
       </w:ins>
-      <w:ins w:id="10" w:author="Molly C. MULCAHY" w:date="2024-07-22T16:41:00Z" w16du:dateUtc="2024-07-22T21:41:00Z">
+      <w:ins w:id="10" w:author="Molly C. MULCAHY" w:date="2024-07-22T16:41:00Z">
         <w:r>
           <w:rPr>
             <w:rFonts w:ascii="Times New Roman" w:hAnsi="Times New Roman" w:cs="Times New Roman"/>
@@ -2284,12 +2354,12 @@
           <w:t xml:space="preserve">impacts </w:t>
         </w:r>
       </w:ins>
-      <w:del w:id="11" w:author="Molly C. MULCAHY" w:date="2024-07-22T16:40:00Z" w16du:dateUtc="2024-07-22T21:40:00Z">
+      <w:del w:id="11" w:author="Molly C. MULCAHY" w:date="2024-07-22T16:40:00Z">
         <w:r>
           <w:rPr>
             <w:rFonts w:ascii="Times New Roman" w:hAnsi="Times New Roman" w:cs="Times New Roman"/>
             <w:highlight w:val="yellow"/>
-            <w:rPrChange w:id="12" w:author="Molly C. MULCAHY" w:date="2024-07-22T16:39:00Z" w16du:dateUtc="2024-07-22T21:39:00Z">
+            <w:rPrChange w:id="12" w:author="Molly C. MULCAHY" w:date="2024-07-22T16:39:00Z">
               <w:rPr>
                 <w:rFonts w:ascii="Times New Roman" w:hAnsi="Times New Roman" w:cs="Times New Roman"/>
               </w:rPr>
@@ -2298,12 +2368,12 @@
           <w:delText xml:space="preserve"> </w:delText>
         </w:r>
       </w:del>
-      <w:del w:id="13" w:author="Molly C. MULCAHY" w:date="2024-07-22T16:37:00Z" w16du:dateUtc="2024-07-22T21:37:00Z">
+      <w:del w:id="13" w:author="Molly C. MULCAHY" w:date="2024-07-22T16:37:00Z">
         <w:r>
           <w:rPr>
             <w:rFonts w:ascii="Times New Roman" w:hAnsi="Times New Roman" w:cs="Times New Roman"/>
             <w:highlight w:val="yellow"/>
-            <w:rPrChange w:id="14" w:author="Molly C. MULCAHY" w:date="2024-07-22T16:39:00Z" w16du:dateUtc="2024-07-22T21:39:00Z">
+            <w:rPrChange w:id="14" w:author="Molly C. MULCAHY" w:date="2024-07-22T16:39:00Z">
               <w:rPr>
                 <w:rFonts w:ascii="Times New Roman" w:hAnsi="Times New Roman" w:cs="Times New Roman"/>
               </w:rPr>
@@ -2312,12 +2382,12 @@
           <w:delText xml:space="preserve">the effect of </w:delText>
         </w:r>
       </w:del>
-      <w:del w:id="15" w:author="Molly C. MULCAHY" w:date="2024-07-22T16:38:00Z" w16du:dateUtc="2024-07-22T21:38:00Z">
+      <w:del w:id="15" w:author="Molly C. MULCAHY" w:date="2024-07-22T16:38:00Z">
         <w:r>
           <w:rPr>
             <w:rFonts w:ascii="Times New Roman" w:hAnsi="Times New Roman" w:cs="Times New Roman"/>
             <w:highlight w:val="yellow"/>
-            <w:rPrChange w:id="16" w:author="Molly C. MULCAHY" w:date="2024-07-22T16:39:00Z" w16du:dateUtc="2024-07-22T21:39:00Z">
+            <w:rPrChange w:id="16" w:author="Molly C. MULCAHY" w:date="2024-07-22T16:39:00Z">
               <w:rPr>
                 <w:rFonts w:ascii="Times New Roman" w:hAnsi="Times New Roman" w:cs="Times New Roman"/>
               </w:rPr>
@@ -2326,12 +2396,12 @@
           <w:delText>GDF15 antagonism</w:delText>
         </w:r>
       </w:del>
-      <w:del w:id="17" w:author="Molly C. MULCAHY" w:date="2024-07-22T16:37:00Z" w16du:dateUtc="2024-07-22T21:37:00Z">
+      <w:del w:id="17" w:author="Molly C. MULCAHY" w:date="2024-07-22T16:37:00Z">
         <w:r>
           <w:rPr>
             <w:rFonts w:ascii="Times New Roman" w:hAnsi="Times New Roman" w:cs="Times New Roman"/>
             <w:highlight w:val="yellow"/>
-            <w:rPrChange w:id="18" w:author="Molly C. MULCAHY" w:date="2024-07-22T16:39:00Z" w16du:dateUtc="2024-07-22T21:39:00Z">
+            <w:rPrChange w:id="18" w:author="Molly C. MULCAHY" w:date="2024-07-22T16:39:00Z">
               <w:rPr>
                 <w:rFonts w:ascii="Times New Roman" w:hAnsi="Times New Roman" w:cs="Times New Roman"/>
               </w:rPr>
@@ -2340,12 +2410,12 @@
           <w:delText xml:space="preserve"> </w:delText>
         </w:r>
       </w:del>
-      <w:del w:id="19" w:author="Molly C. MULCAHY" w:date="2024-07-22T16:40:00Z" w16du:dateUtc="2024-07-22T21:40:00Z">
+      <w:del w:id="19" w:author="Molly C. MULCAHY" w:date="2024-07-22T16:40:00Z">
         <w:r>
           <w:rPr>
             <w:rFonts w:ascii="Times New Roman" w:hAnsi="Times New Roman" w:cs="Times New Roman"/>
             <w:highlight w:val="yellow"/>
-            <w:rPrChange w:id="20" w:author="Molly C. MULCAHY" w:date="2024-07-22T16:39:00Z" w16du:dateUtc="2024-07-22T21:39:00Z">
+            <w:rPrChange w:id="20" w:author="Molly C. MULCAHY" w:date="2024-07-22T16:39:00Z">
               <w:rPr>
                 <w:rFonts w:ascii="Times New Roman" w:hAnsi="Times New Roman" w:cs="Times New Roman"/>
               </w:rPr>
@@ -2360,7 +2430,7 @@
           <w:delText xml:space="preserve"> o</w:delText>
         </w:r>
       </w:del>
-      <w:del w:id="21" w:author="Molly C. MULCAHY" w:date="2024-07-22T16:41:00Z" w16du:dateUtc="2024-07-22T21:41:00Z">
+      <w:del w:id="21" w:author="Molly C. MULCAHY" w:date="2024-07-22T16:41:00Z">
         <w:r>
           <w:rPr>
             <w:rFonts w:ascii="Times New Roman" w:hAnsi="Times New Roman" w:cs="Times New Roman"/>
@@ -2374,7 +2444,7 @@
         </w:rPr>
         <w:t xml:space="preserve"> food intake </w:t>
       </w:r>
-      <w:del w:id="22" w:author="Molly C. MULCAHY" w:date="2024-07-22T16:41:00Z" w16du:dateUtc="2024-07-22T21:41:00Z">
+      <w:del w:id="22" w:author="Molly C. MULCAHY" w:date="2024-07-22T16:41:00Z">
         <w:r>
           <w:rPr>
             <w:rFonts w:ascii="Times New Roman" w:hAnsi="Times New Roman" w:cs="Times New Roman"/>
@@ -2382,7 +2452,7 @@
           <w:delText>depends on diet</w:delText>
         </w:r>
       </w:del>
-      <w:ins w:id="23" w:author="Molly C. MULCAHY" w:date="2024-07-22T16:41:00Z" w16du:dateUtc="2024-07-22T21:41:00Z">
+      <w:ins w:id="23" w:author="Molly C. MULCAHY" w:date="2024-07-22T16:41:00Z">
         <w:r>
           <w:rPr>
             <w:rFonts w:ascii="Times New Roman" w:hAnsi="Times New Roman" w:cs="Times New Roman"/>
@@ -2456,7 +2526,7 @@
         </w:rPr>
         <w:t xml:space="preserve"> </w:t>
       </w:r>
-      <w:ins w:id="24" w:author="Molly C. MULCAHY" w:date="2024-07-22T16:50:00Z" w16du:dateUtc="2024-07-22T21:50:00Z">
+      <w:ins w:id="24" w:author="Molly C. MULCAHY" w:date="2024-07-22T16:50:00Z">
         <w:r>
           <w:rPr>
             <w:rFonts w:ascii="Times New Roman" w:hAnsi="Times New Roman" w:cs="Times New Roman"/>
@@ -2518,7 +2588,7 @@
         </w:rPr>
         <w:t>.</w:t>
       </w:r>
-      <w:del w:id="25" w:author="Molly C. MULCAHY" w:date="2024-07-22T16:42:00Z" w16du:dateUtc="2024-07-22T21:42:00Z">
+      <w:del w:id="25" w:author="Molly C. MULCAHY" w:date="2024-07-22T16:42:00Z">
         <w:r>
           <w:rPr>
             <w:rFonts w:ascii="Times New Roman" w:hAnsi="Times New Roman" w:cs="Times New Roman"/>
@@ -2630,7 +2700,7 @@
         </w:rPr>
         <w:t xml:space="preserve"> brain</w:t>
       </w:r>
-      <w:ins w:id="26" w:author="Molly C. MULCAHY" w:date="2024-07-22T16:51:00Z" w16du:dateUtc="2024-07-22T21:51:00Z">
+      <w:ins w:id="26" w:author="Molly C. MULCAHY" w:date="2024-07-22T16:51:00Z">
         <w:r>
           <w:rPr>
             <w:rFonts w:ascii="Times New Roman" w:hAnsi="Times New Roman" w:cs="Times New Roman"/>
@@ -2638,7 +2708,7 @@
           <w:t xml:space="preserve">, where it plays a crucial role in </w:t>
         </w:r>
       </w:ins>
-      <w:del w:id="27" w:author="Molly C. MULCAHY" w:date="2024-07-22T16:52:00Z" w16du:dateUtc="2024-07-22T21:52:00Z">
+      <w:del w:id="27" w:author="Molly C. MULCAHY" w:date="2024-07-22T16:52:00Z">
         <w:r>
           <w:rPr>
             <w:rFonts w:ascii="Times New Roman" w:hAnsi="Times New Roman" w:cs="Times New Roman"/>
@@ -2658,7 +2728,7 @@
         </w:rPr>
         <w:t xml:space="preserve"> body weight and food </w:t>
       </w:r>
-      <w:del w:id="28" w:author="Molly C. MULCAHY" w:date="2024-07-22T16:52:00Z" w16du:dateUtc="2024-07-22T21:52:00Z">
+      <w:del w:id="28" w:author="Molly C. MULCAHY" w:date="2024-07-22T16:52:00Z">
         <w:r>
           <w:rPr>
             <w:rFonts w:ascii="Times New Roman" w:hAnsi="Times New Roman" w:cs="Times New Roman"/>
@@ -2690,7 +2760,7 @@
           <w:delText>.</w:delText>
         </w:r>
       </w:del>
-      <w:ins w:id="29" w:author="Molly C. MULCAHY" w:date="2024-07-22T16:52:00Z" w16du:dateUtc="2024-07-22T21:52:00Z">
+      <w:ins w:id="29" w:author="Molly C. MULCAHY" w:date="2024-07-22T16:52:00Z">
         <w:r>
           <w:rPr>
             <w:rFonts w:ascii="Times New Roman" w:hAnsi="Times New Roman" w:cs="Times New Roman"/>
@@ -2698,7 +2768,7 @@
           <w:t xml:space="preserve">intake regulation. </w:t>
         </w:r>
       </w:ins>
-      <w:del w:id="30" w:author="Molly C. MULCAHY" w:date="2024-07-22T16:52:00Z" w16du:dateUtc="2024-07-22T21:52:00Z">
+      <w:del w:id="30" w:author="Molly C. MULCAHY" w:date="2024-07-22T16:52:00Z">
         <w:r>
           <w:rPr>
             <w:rFonts w:ascii="Times New Roman" w:hAnsi="Times New Roman" w:cs="Times New Roman"/>
@@ -2718,7 +2788,7 @@
           <w:delText xml:space="preserve"> a </w:delText>
         </w:r>
       </w:del>
-      <w:ins w:id="31" w:author="Molly C. MULCAHY" w:date="2024-07-22T16:52:00Z" w16du:dateUtc="2024-07-22T21:52:00Z">
+      <w:ins w:id="31" w:author="Molly C. MULCAHY" w:date="2024-07-22T16:52:00Z">
         <w:r>
           <w:rPr>
             <w:rFonts w:ascii="Times New Roman" w:hAnsi="Times New Roman" w:cs="Times New Roman"/>
@@ -2726,7 +2796,7 @@
           <w:t>P</w:t>
         </w:r>
       </w:ins>
-      <w:del w:id="32" w:author="Molly C. MULCAHY" w:date="2024-07-22T16:52:00Z" w16du:dateUtc="2024-07-22T21:52:00Z">
+      <w:del w:id="32" w:author="Molly C. MULCAHY" w:date="2024-07-22T16:52:00Z">
         <w:r>
           <w:rPr>
             <w:rFonts w:ascii="Times New Roman" w:hAnsi="Times New Roman" w:cs="Times New Roman"/>
@@ -2740,7 +2810,7 @@
         </w:rPr>
         <w:t xml:space="preserve">ositive association between </w:t>
       </w:r>
-      <w:ins w:id="33" w:author="Molly C. MULCAHY" w:date="2024-07-22T16:52:00Z" w16du:dateUtc="2024-07-22T21:52:00Z">
+      <w:ins w:id="33" w:author="Molly C. MULCAHY" w:date="2024-07-22T16:52:00Z">
         <w:r>
           <w:rPr>
             <w:rFonts w:ascii="Times New Roman" w:hAnsi="Times New Roman" w:cs="Times New Roman"/>
@@ -2754,7 +2824,7 @@
         </w:rPr>
         <w:t xml:space="preserve">GFRAL positive neurons and fat mass/body weight gain </w:t>
       </w:r>
-      <w:ins w:id="34" w:author="Molly C. MULCAHY" w:date="2024-07-22T16:52:00Z" w16du:dateUtc="2024-07-22T21:52:00Z">
+      <w:ins w:id="34" w:author="Molly C. MULCAHY" w:date="2024-07-22T16:52:00Z">
         <w:r>
           <w:rPr>
             <w:rFonts w:ascii="Times New Roman" w:hAnsi="Times New Roman" w:cs="Times New Roman"/>
@@ -2762,7 +2832,7 @@
           <w:t xml:space="preserve">reinforce its role in </w:t>
         </w:r>
       </w:ins>
-      <w:ins w:id="35" w:author="Molly C. MULCAHY" w:date="2024-07-22T16:53:00Z" w16du:dateUtc="2024-07-22T21:53:00Z">
+      <w:ins w:id="35" w:author="Molly C. MULCAHY" w:date="2024-07-22T16:53:00Z">
         <w:r>
           <w:rPr>
             <w:rFonts w:ascii="Times New Roman" w:hAnsi="Times New Roman" w:cs="Times New Roman"/>
@@ -2806,7 +2876,7 @@
         </w:rPr>
         <w:t xml:space="preserve">. </w:t>
       </w:r>
-      <w:ins w:id="36" w:author="Molly C. MULCAHY" w:date="2024-07-22T16:53:00Z" w16du:dateUtc="2024-07-22T21:53:00Z">
+      <w:ins w:id="36" w:author="Molly C. MULCAHY" w:date="2024-07-22T16:53:00Z">
         <w:r>
           <w:rPr>
             <w:rFonts w:ascii="Times New Roman" w:hAnsi="Times New Roman" w:cs="Times New Roman"/>
@@ -2814,7 +2884,7 @@
           <w:t xml:space="preserve">The </w:t>
         </w:r>
       </w:ins>
-      <w:ins w:id="37" w:author="Molly C. MULCAHY" w:date="2024-07-22T16:54:00Z" w16du:dateUtc="2024-07-22T21:54:00Z">
+      <w:ins w:id="37" w:author="Molly C. MULCAHY" w:date="2024-07-22T16:54:00Z">
         <w:r>
           <w:rPr>
             <w:rFonts w:ascii="Times New Roman" w:hAnsi="Times New Roman" w:cs="Times New Roman"/>
@@ -2822,7 +2892,7 @@
           <w:t>role</w:t>
         </w:r>
       </w:ins>
-      <w:ins w:id="38" w:author="Molly C. MULCAHY" w:date="2024-07-22T16:53:00Z" w16du:dateUtc="2024-07-22T21:53:00Z">
+      <w:ins w:id="38" w:author="Molly C. MULCAHY" w:date="2024-07-22T16:53:00Z">
         <w:r>
           <w:rPr>
             <w:rFonts w:ascii="Times New Roman" w:hAnsi="Times New Roman" w:cs="Times New Roman"/>
@@ -2830,7 +2900,7 @@
           <w:t xml:space="preserve"> of</w:t>
         </w:r>
       </w:ins>
-      <w:del w:id="39" w:author="Molly C. MULCAHY" w:date="2024-07-22T16:53:00Z" w16du:dateUtc="2024-07-22T21:53:00Z">
+      <w:del w:id="39" w:author="Molly C. MULCAHY" w:date="2024-07-22T16:53:00Z">
         <w:r>
           <w:rPr>
             <w:rFonts w:ascii="Times New Roman" w:hAnsi="Times New Roman" w:cs="Times New Roman"/>
@@ -2844,7 +2914,7 @@
         </w:rPr>
         <w:t xml:space="preserve"> GFRAL</w:t>
       </w:r>
-      <w:del w:id="40" w:author="Molly C. MULCAHY" w:date="2024-07-22T16:54:00Z" w16du:dateUtc="2024-07-22T21:54:00Z">
+      <w:del w:id="40" w:author="Molly C. MULCAHY" w:date="2024-07-22T16:54:00Z">
         <w:r>
           <w:rPr>
             <w:rFonts w:ascii="Times New Roman" w:hAnsi="Times New Roman" w:cs="Times New Roman"/>
@@ -2858,7 +2928,7 @@
         </w:rPr>
         <w:t xml:space="preserve"> in </w:t>
       </w:r>
-      <w:ins w:id="41" w:author="Molly C. MULCAHY" w:date="2024-07-22T16:53:00Z" w16du:dateUtc="2024-07-22T21:53:00Z">
+      <w:ins w:id="41" w:author="Molly C. MULCAHY" w:date="2024-07-22T16:53:00Z">
         <w:r>
           <w:rPr>
             <w:rFonts w:ascii="Times New Roman" w:hAnsi="Times New Roman" w:cs="Times New Roman"/>
@@ -2866,7 +2936,7 @@
           <w:t>weight and f</w:t>
         </w:r>
       </w:ins>
-      <w:ins w:id="42" w:author="Molly C. MULCAHY" w:date="2024-07-22T16:54:00Z" w16du:dateUtc="2024-07-22T21:54:00Z">
+      <w:ins w:id="42" w:author="Molly C. MULCAHY" w:date="2024-07-22T16:54:00Z">
         <w:r>
           <w:rPr>
             <w:rFonts w:ascii="Times New Roman" w:hAnsi="Times New Roman" w:cs="Times New Roman"/>
@@ -2874,12 +2944,12 @@
           <w:t xml:space="preserve">eeding behavior is not clear. </w:t>
         </w:r>
       </w:ins>
-      <w:del w:id="43" w:author="Molly C. MULCAHY" w:date="2024-07-22T16:54:00Z" w16du:dateUtc="2024-07-22T21:54:00Z">
+      <w:del w:id="43" w:author="Molly C. MULCAHY" w:date="2024-07-22T16:54:00Z">
         <w:r>
           <w:rPr>
             <w:rFonts w:ascii="Times New Roman" w:hAnsi="Times New Roman" w:cs="Times New Roman"/>
             <w:highlight w:val="yellow"/>
-            <w:rPrChange w:id="44" w:author="Molly C. MULCAHY" w:date="2024-07-22T16:42:00Z" w16du:dateUtc="2024-07-22T21:42:00Z">
+            <w:rPrChange w:id="44" w:author="Molly C. MULCAHY" w:date="2024-07-22T16:42:00Z">
               <w:rPr>
                 <w:rFonts w:ascii="Times New Roman" w:hAnsi="Times New Roman" w:cs="Times New Roman"/>
               </w:rPr>
@@ -2891,7 +2961,7 @@
           <w:rPr>
             <w:rFonts w:ascii="Times New Roman" w:hAnsi="Times New Roman" w:cs="Times New Roman"/>
             <w:highlight w:val="yellow"/>
-            <w:rPrChange w:id="45" w:author="Molly C. MULCAHY" w:date="2024-07-22T16:42:00Z" w16du:dateUtc="2024-07-22T21:42:00Z">
+            <w:rPrChange w:id="45" w:author="Molly C. MULCAHY" w:date="2024-07-22T16:42:00Z">
               <w:rPr>
                 <w:rFonts w:ascii="Times New Roman" w:hAnsi="Times New Roman" w:cs="Times New Roman"/>
               </w:rPr>
@@ -2903,7 +2973,7 @@
           <w:rPr>
             <w:rFonts w:ascii="Times New Roman" w:hAnsi="Times New Roman" w:cs="Times New Roman"/>
             <w:highlight w:val="yellow"/>
-            <w:rPrChange w:id="46" w:author="Molly C. MULCAHY" w:date="2024-07-22T16:42:00Z" w16du:dateUtc="2024-07-22T21:42:00Z">
+            <w:rPrChange w:id="46" w:author="Molly C. MULCAHY" w:date="2024-07-22T16:42:00Z">
               <w:rPr>
                 <w:rFonts w:ascii="Times New Roman" w:hAnsi="Times New Roman" w:cs="Times New Roman"/>
               </w:rPr>
@@ -2915,7 +2985,7 @@
           <w:rPr>
             <w:rFonts w:ascii="Times New Roman" w:hAnsi="Times New Roman" w:cs="Times New Roman"/>
             <w:highlight w:val="yellow"/>
-            <w:rPrChange w:id="47" w:author="Molly C. MULCAHY" w:date="2024-07-22T16:42:00Z" w16du:dateUtc="2024-07-22T21:42:00Z">
+            <w:rPrChange w:id="47" w:author="Molly C. MULCAHY" w:date="2024-07-22T16:42:00Z">
               <w:rPr>
                 <w:rFonts w:ascii="Times New Roman" w:hAnsi="Times New Roman" w:cs="Times New Roman"/>
               </w:rPr>
@@ -2927,7 +2997,7 @@
           <w:rPr>
             <w:rFonts w:ascii="Times New Roman" w:hAnsi="Times New Roman" w:cs="Times New Roman"/>
             <w:highlight w:val="yellow"/>
-            <w:rPrChange w:id="48" w:author="Molly C. MULCAHY" w:date="2024-07-22T16:42:00Z" w16du:dateUtc="2024-07-22T21:42:00Z">
+            <w:rPrChange w:id="48" w:author="Molly C. MULCAHY" w:date="2024-07-22T16:42:00Z">
               <w:rPr>
                 <w:rFonts w:ascii="Times New Roman" w:hAnsi="Times New Roman" w:cs="Times New Roman"/>
               </w:rPr>
@@ -2942,7 +3012,7 @@
           <w:delText xml:space="preserve"> </w:delText>
         </w:r>
       </w:del>
-      <w:del w:id="49" w:author="Molly C. MULCAHY" w:date="2024-07-22T16:55:00Z" w16du:dateUtc="2024-07-22T21:55:00Z">
+      <w:del w:id="49" w:author="Molly C. MULCAHY" w:date="2024-07-22T16:55:00Z">
         <w:r>
           <w:rPr>
             <w:rFonts w:ascii="Times New Roman" w:hAnsi="Times New Roman" w:cs="Times New Roman"/>
@@ -2962,7 +3032,7 @@
           <w:delText xml:space="preserve"> a</w:delText>
         </w:r>
       </w:del>
-      <w:ins w:id="50" w:author="Molly C. MULCAHY" w:date="2024-07-22T16:55:00Z" w16du:dateUtc="2024-07-22T21:55:00Z">
+      <w:ins w:id="50" w:author="Molly C. MULCAHY" w:date="2024-07-22T16:55:00Z">
         <w:r>
           <w:rPr>
             <w:rFonts w:ascii="Times New Roman" w:hAnsi="Times New Roman" w:cs="Times New Roman"/>
@@ -2970,7 +3040,7 @@
           <w:t>Ablating</w:t>
         </w:r>
       </w:ins>
-      <w:del w:id="51" w:author="Molly C. MULCAHY" w:date="2024-07-22T16:55:00Z" w16du:dateUtc="2024-07-22T21:55:00Z">
+      <w:del w:id="51" w:author="Molly C. MULCAHY" w:date="2024-07-22T16:55:00Z">
         <w:r>
           <w:rPr>
             <w:rFonts w:ascii="Times New Roman" w:hAnsi="Times New Roman" w:cs="Times New Roman"/>
@@ -2984,7 +3054,7 @@
         </w:rPr>
         <w:t xml:space="preserve"> GFRAL </w:t>
       </w:r>
-      <w:ins w:id="52" w:author="Molly C. MULCAHY" w:date="2024-07-22T16:55:00Z" w16du:dateUtc="2024-07-22T21:55:00Z">
+      <w:ins w:id="52" w:author="Molly C. MULCAHY" w:date="2024-07-22T16:55:00Z">
         <w:r>
           <w:rPr>
             <w:rFonts w:ascii="Times New Roman" w:hAnsi="Times New Roman" w:cs="Times New Roman"/>
@@ -2992,7 +3062,7 @@
           <w:t xml:space="preserve">has </w:t>
         </w:r>
       </w:ins>
-      <w:ins w:id="53" w:author="Molly C. MULCAHY" w:date="2024-07-22T16:56:00Z" w16du:dateUtc="2024-07-22T21:56:00Z">
+      <w:ins w:id="53" w:author="Molly C. MULCAHY" w:date="2024-07-22T16:56:00Z">
         <w:r>
           <w:rPr>
             <w:rFonts w:ascii="Times New Roman" w:hAnsi="Times New Roman" w:cs="Times New Roman"/>
@@ -3030,7 +3100,7 @@
         </w:rPr>
         <w:fldChar w:fldCharType="end"/>
       </w:r>
-      <w:ins w:id="54" w:author="Molly C. MULCAHY" w:date="2024-07-22T16:56:00Z" w16du:dateUtc="2024-07-22T21:56:00Z">
+      <w:ins w:id="54" w:author="Molly C. MULCAHY" w:date="2024-07-22T16:56:00Z">
         <w:r>
           <w:rPr>
             <w:rFonts w:ascii="Times New Roman" w:hAnsi="Times New Roman" w:cs="Times New Roman"/>
@@ -3038,7 +3108,7 @@
           <w:t xml:space="preserve"> and </w:t>
         </w:r>
       </w:ins>
-      <w:ins w:id="55" w:author="Molly C. MULCAHY" w:date="2024-07-22T16:57:00Z" w16du:dateUtc="2024-07-22T21:57:00Z">
+      <w:ins w:id="55" w:author="Molly C. MULCAHY" w:date="2024-07-22T16:57:00Z">
         <w:r>
           <w:rPr>
             <w:rFonts w:ascii="Times New Roman" w:hAnsi="Times New Roman" w:cs="Times New Roman"/>
@@ -3046,7 +3116,7 @@
           <w:t xml:space="preserve">mice with no notable </w:t>
         </w:r>
       </w:ins>
-      <w:del w:id="56" w:author="Molly C. MULCAHY" w:date="2024-07-22T16:57:00Z" w16du:dateUtc="2024-07-22T21:57:00Z">
+      <w:del w:id="56" w:author="Molly C. MULCAHY" w:date="2024-07-22T16:57:00Z">
         <w:r>
           <w:rPr>
             <w:rFonts w:ascii="Times New Roman" w:hAnsi="Times New Roman" w:cs="Times New Roman"/>
@@ -3132,7 +3202,7 @@
         </w:rPr>
         <w:t xml:space="preserve">differences in food intake, weight accretion, or </w:t>
       </w:r>
-      <w:ins w:id="57" w:author="Molly C. MULCAHY" w:date="2024-07-22T16:57:00Z" w16du:dateUtc="2024-07-22T21:57:00Z">
+      <w:ins w:id="57" w:author="Molly C. MULCAHY" w:date="2024-07-22T16:57:00Z">
         <w:r>
           <w:rPr>
             <w:rFonts w:ascii="Times New Roman" w:hAnsi="Times New Roman" w:cs="Times New Roman"/>
@@ -3140,7 +3210,7 @@
           <w:t xml:space="preserve">body </w:t>
         </w:r>
       </w:ins>
-      <w:del w:id="58" w:author="Molly C. MULCAHY" w:date="2024-07-22T16:57:00Z" w16du:dateUtc="2024-07-22T21:57:00Z">
+      <w:del w:id="58" w:author="Molly C. MULCAHY" w:date="2024-07-22T16:57:00Z">
         <w:r>
           <w:rPr>
             <w:rFonts w:ascii="Times New Roman" w:hAnsi="Times New Roman" w:cs="Times New Roman"/>
@@ -3154,7 +3224,7 @@
         </w:rPr>
         <w:t xml:space="preserve">size </w:t>
       </w:r>
-      <w:del w:id="59" w:author="Molly C. MULCAHY" w:date="2024-07-22T16:57:00Z" w16du:dateUtc="2024-07-22T21:57:00Z">
+      <w:del w:id="59" w:author="Molly C. MULCAHY" w:date="2024-07-22T16:57:00Z">
         <w:r>
           <w:rPr>
             <w:rFonts w:ascii="Times New Roman" w:hAnsi="Times New Roman" w:cs="Times New Roman"/>
@@ -3364,7 +3434,7 @@
         </w:rPr>
         <w:t xml:space="preserve">, </w:t>
       </w:r>
-      <w:ins w:id="60" w:author="Molly C. MULCAHY" w:date="2024-07-23T09:28:00Z" w16du:dateUtc="2024-07-23T14:28:00Z">
+      <w:ins w:id="60" w:author="Molly C. MULCAHY" w:date="2024-07-23T09:28:00Z">
         <w:r>
           <w:rPr>
             <w:rFonts w:ascii="Times New Roman" w:hAnsi="Times New Roman" w:cs="Times New Roman"/>
@@ -3372,7 +3442,7 @@
           <w:t>loss of</w:t>
         </w:r>
       </w:ins>
-      <w:ins w:id="61" w:author="Molly C. MULCAHY" w:date="2024-07-23T11:28:00Z" w16du:dateUtc="2024-07-23T16:28:00Z">
+      <w:ins w:id="61" w:author="Molly C. MULCAHY" w:date="2024-07-23T11:28:00Z">
         <w:r>
           <w:rPr>
             <w:rFonts w:ascii="Times New Roman" w:hAnsi="Times New Roman" w:cs="Times New Roman"/>
@@ -3380,7 +3450,7 @@
           <w:t xml:space="preserve"> </w:t>
         </w:r>
       </w:ins>
-      <w:ins w:id="62" w:author="Molly C. MULCAHY" w:date="2024-07-23T09:28:00Z" w16du:dateUtc="2024-07-23T14:28:00Z">
+      <w:ins w:id="62" w:author="Molly C. MULCAHY" w:date="2024-07-23T09:28:00Z">
         <w:r>
           <w:rPr>
             <w:rFonts w:ascii="Times New Roman" w:hAnsi="Times New Roman" w:cs="Times New Roman"/>
@@ -3388,12 +3458,12 @@
           <w:t xml:space="preserve">fat taste preference </w:t>
         </w:r>
       </w:ins>
-      <w:del w:id="63" w:author="Molly C. MULCAHY" w:date="2024-07-23T09:28:00Z" w16du:dateUtc="2024-07-23T14:28:00Z">
+      <w:del w:id="63" w:author="Molly C. MULCAHY" w:date="2024-07-23T09:28:00Z">
         <w:r>
           <w:rPr>
             <w:rFonts w:ascii="Times New Roman" w:hAnsi="Times New Roman" w:cs="Times New Roman"/>
             <w:highlight w:val="yellow"/>
-            <w:rPrChange w:id="64" w:author="Molly C. MULCAHY" w:date="2024-07-22T16:58:00Z" w16du:dateUtc="2024-07-22T21:58:00Z">
+            <w:rPrChange w:id="64" w:author="Molly C. MULCAHY" w:date="2024-07-22T16:58:00Z">
               <w:rPr>
                 <w:rFonts w:ascii="Times New Roman" w:hAnsi="Times New Roman" w:cs="Times New Roman"/>
               </w:rPr>
@@ -3493,7 +3563,7 @@
         </w:rPr>
         <w:t xml:space="preserve"> </w:t>
       </w:r>
-      <w:ins w:id="65" w:author="Molly C. MULCAHY" w:date="2024-07-19T12:51:00Z" w16du:dateUtc="2024-07-19T17:51:00Z">
+      <w:ins w:id="65" w:author="Molly C. MULCAHY" w:date="2024-07-19T12:51:00Z">
         <w:r>
           <w:rPr>
             <w:rFonts w:ascii="Times New Roman" w:hAnsi="Times New Roman" w:cs="Times New Roman"/>
@@ -3501,7 +3571,7 @@
           <w:t>Exogenous</w:t>
         </w:r>
       </w:ins>
-      <w:ins w:id="66" w:author="Molly C. MULCAHY" w:date="2024-07-19T12:43:00Z" w16du:dateUtc="2024-07-19T17:43:00Z">
+      <w:ins w:id="66" w:author="Molly C. MULCAHY" w:date="2024-07-19T12:43:00Z">
         <w:r>
           <w:rPr>
             <w:rFonts w:ascii="Times New Roman" w:hAnsi="Times New Roman" w:cs="Times New Roman"/>
@@ -3509,7 +3579,7 @@
           <w:t xml:space="preserve"> GDF15</w:t>
         </w:r>
       </w:ins>
-      <w:ins w:id="67" w:author="Molly C. MULCAHY" w:date="2024-07-19T12:44:00Z" w16du:dateUtc="2024-07-19T17:44:00Z">
+      <w:ins w:id="67" w:author="Molly C. MULCAHY" w:date="2024-07-19T12:44:00Z">
         <w:r>
           <w:rPr>
             <w:rFonts w:ascii="Times New Roman" w:hAnsi="Times New Roman" w:cs="Times New Roman"/>
@@ -3517,7 +3587,7 @@
           <w:t xml:space="preserve"> can improve </w:t>
         </w:r>
       </w:ins>
-      <w:ins w:id="68" w:author="Molly C. MULCAHY" w:date="2024-07-23T11:33:00Z" w16du:dateUtc="2024-07-23T16:33:00Z">
+      <w:ins w:id="68" w:author="Molly C. MULCAHY" w:date="2024-07-23T11:33:00Z">
         <w:r>
           <w:rPr>
             <w:rFonts w:ascii="Times New Roman" w:hAnsi="Times New Roman" w:cs="Times New Roman"/>
@@ -3525,7 +3595,7 @@
           <w:t>glycemia</w:t>
         </w:r>
       </w:ins>
-      <w:ins w:id="69" w:author="Molly C. MULCAHY" w:date="2024-07-19T12:44:00Z" w16du:dateUtc="2024-07-19T17:44:00Z">
+      <w:ins w:id="69" w:author="Molly C. MULCAHY" w:date="2024-07-19T12:44:00Z">
         <w:r>
           <w:rPr>
             <w:rFonts w:ascii="Times New Roman" w:hAnsi="Times New Roman" w:cs="Times New Roman"/>
@@ -3533,7 +3603,7 @@
           <w:t xml:space="preserve"> </w:t>
         </w:r>
       </w:ins>
-      <w:ins w:id="70" w:author="Molly C. MULCAHY" w:date="2024-07-23T11:33:00Z" w16du:dateUtc="2024-07-23T16:33:00Z">
+      <w:ins w:id="70" w:author="Molly C. MULCAHY" w:date="2024-07-23T11:33:00Z">
         <w:r>
           <w:rPr>
             <w:rFonts w:ascii="Times New Roman" w:hAnsi="Times New Roman" w:cs="Times New Roman"/>
@@ -3541,7 +3611,7 @@
           <w:t>by reducing</w:t>
         </w:r>
       </w:ins>
-      <w:ins w:id="71" w:author="Molly C. MULCAHY" w:date="2024-07-19T12:44:00Z" w16du:dateUtc="2024-07-19T17:44:00Z">
+      <w:ins w:id="71" w:author="Molly C. MULCAHY" w:date="2024-07-19T12:44:00Z">
         <w:r>
           <w:rPr>
             <w:rFonts w:ascii="Times New Roman" w:hAnsi="Times New Roman" w:cs="Times New Roman"/>
@@ -3549,7 +3619,7 @@
           <w:t xml:space="preserve"> endogenous glucose production and improv</w:t>
         </w:r>
       </w:ins>
-      <w:ins w:id="72" w:author="Molly C. MULCAHY" w:date="2024-07-23T11:33:00Z" w16du:dateUtc="2024-07-23T16:33:00Z">
+      <w:ins w:id="72" w:author="Molly C. MULCAHY" w:date="2024-07-23T11:33:00Z">
         <w:r>
           <w:rPr>
             <w:rFonts w:ascii="Times New Roman" w:hAnsi="Times New Roman" w:cs="Times New Roman"/>
@@ -3557,7 +3627,7 @@
           <w:t>ing</w:t>
         </w:r>
       </w:ins>
-      <w:ins w:id="73" w:author="Molly C. MULCAHY" w:date="2024-07-19T12:45:00Z" w16du:dateUtc="2024-07-19T17:45:00Z">
+      <w:ins w:id="73" w:author="Molly C. MULCAHY" w:date="2024-07-19T12:45:00Z">
         <w:r>
           <w:rPr>
             <w:rFonts w:ascii="Times New Roman" w:hAnsi="Times New Roman" w:cs="Times New Roman"/>
@@ -3565,7 +3635,7 @@
           <w:t xml:space="preserve"> peripheral insulin </w:t>
         </w:r>
       </w:ins>
-      <w:ins w:id="74" w:author="Molly C. MULCAHY" w:date="2024-07-23T11:33:00Z" w16du:dateUtc="2024-07-23T16:33:00Z">
+      <w:ins w:id="74" w:author="Molly C. MULCAHY" w:date="2024-07-23T11:33:00Z">
         <w:r>
           <w:rPr>
             <w:rFonts w:ascii="Times New Roman" w:hAnsi="Times New Roman" w:cs="Times New Roman"/>
@@ -3573,7 +3643,7 @@
           <w:t>resistance</w:t>
         </w:r>
       </w:ins>
-      <w:ins w:id="75" w:author="Molly C. MULCAHY" w:date="2024-07-19T12:46:00Z" w16du:dateUtc="2024-07-19T17:46:00Z">
+      <w:ins w:id="75" w:author="Molly C. MULCAHY" w:date="2024-07-19T12:46:00Z">
         <w:r>
           <w:rPr>
             <w:rFonts w:ascii="Times New Roman" w:hAnsi="Times New Roman" w:cs="Times New Roman"/>
@@ -3581,7 +3651,7 @@
           <w:t xml:space="preserve">, which </w:t>
         </w:r>
       </w:ins>
-      <w:ins w:id="76" w:author="Molly C. MULCAHY" w:date="2024-07-19T12:52:00Z" w16du:dateUtc="2024-07-19T17:52:00Z">
+      <w:ins w:id="76" w:author="Molly C. MULCAHY" w:date="2024-07-19T12:52:00Z">
         <w:r>
           <w:rPr>
             <w:rFonts w:ascii="Times New Roman" w:hAnsi="Times New Roman" w:cs="Times New Roman"/>
@@ -3589,7 +3659,7 @@
           <w:t>i</w:t>
         </w:r>
       </w:ins>
-      <w:ins w:id="77" w:author="Molly C. MULCAHY" w:date="2024-07-19T12:46:00Z" w16du:dateUtc="2024-07-19T17:46:00Z">
+      <w:ins w:id="77" w:author="Molly C. MULCAHY" w:date="2024-07-19T12:46:00Z">
         <w:r>
           <w:rPr>
             <w:rFonts w:ascii="Times New Roman" w:hAnsi="Times New Roman" w:cs="Times New Roman"/>
@@ -3627,7 +3697,7 @@
         </w:rPr>
         <w:fldChar w:fldCharType="end"/>
       </w:r>
-      <w:ins w:id="78" w:author="Molly C. MULCAHY" w:date="2024-07-19T12:46:00Z" w16du:dateUtc="2024-07-19T17:46:00Z">
+      <w:ins w:id="78" w:author="Molly C. MULCAHY" w:date="2024-07-19T12:46:00Z">
         <w:r>
           <w:rPr>
             <w:rFonts w:ascii="Times New Roman" w:hAnsi="Times New Roman" w:cs="Times New Roman"/>
@@ -3787,7 +3857,7 @@
         </w:rPr>
         <w:t xml:space="preserve">increases across gestation and </w:t>
       </w:r>
-      <w:del w:id="79" w:author="Molly C. MULCAHY" w:date="2024-07-23T11:34:00Z" w16du:dateUtc="2024-07-23T16:34:00Z">
+      <w:del w:id="79" w:author="Molly C. MULCAHY" w:date="2024-07-23T11:34:00Z">
         <w:r>
           <w:rPr>
             <w:rFonts w:ascii="Times New Roman" w:hAnsi="Times New Roman" w:cs="Times New Roman"/>
@@ -3795,7 +3865,7 @@
           <w:delText>reaches its highest levels</w:delText>
         </w:r>
       </w:del>
-      <w:ins w:id="80" w:author="Molly C. MULCAHY" w:date="2024-07-23T11:34:00Z" w16du:dateUtc="2024-07-23T16:34:00Z">
+      <w:ins w:id="80" w:author="Molly C. MULCAHY" w:date="2024-07-23T11:34:00Z">
         <w:r>
           <w:rPr>
             <w:rFonts w:ascii="Times New Roman" w:hAnsi="Times New Roman" w:cs="Times New Roman"/>
@@ -3941,7 +4011,7 @@
         </w:rPr>
         <w:t xml:space="preserve">secreted into </w:t>
       </w:r>
-      <w:ins w:id="81" w:author="Molly C. MULCAHY" w:date="2024-07-23T11:34:00Z" w16du:dateUtc="2024-07-23T16:34:00Z">
+      <w:ins w:id="81" w:author="Molly C. MULCAHY" w:date="2024-07-23T11:34:00Z">
         <w:r>
           <w:rPr>
             <w:rFonts w:ascii="Times New Roman" w:hAnsi="Times New Roman" w:cs="Times New Roman"/>
@@ -3955,7 +4025,7 @@
         </w:rPr>
         <w:t>parent</w:t>
       </w:r>
-      <w:del w:id="82" w:author="Molly C. MULCAHY" w:date="2024-07-23T11:34:00Z" w16du:dateUtc="2024-07-23T16:34:00Z">
+      <w:del w:id="82" w:author="Molly C. MULCAHY" w:date="2024-07-23T11:34:00Z">
         <w:r>
           <w:rPr>
             <w:rFonts w:ascii="Times New Roman" w:hAnsi="Times New Roman" w:cs="Times New Roman"/>
@@ -4144,11 +4214,19 @@
         </w:rPr>
         <w:t xml:space="preserve"> </w:t>
       </w:r>
-      <w:r>
-        <w:rPr>
-          <w:rFonts w:ascii="Times New Roman" w:hAnsi="Times New Roman" w:cs="Times New Roman"/>
-        </w:rPr>
-        <w:t xml:space="preserve">in  pregnancy </w:t>
+      <w:proofErr w:type="gramStart"/>
+      <w:r>
+        <w:rPr>
+          <w:rFonts w:ascii="Times New Roman" w:hAnsi="Times New Roman" w:cs="Times New Roman"/>
+        </w:rPr>
+        <w:t>in  pregnancy</w:t>
+      </w:r>
+      <w:proofErr w:type="gramEnd"/>
+      <w:r>
+        <w:rPr>
+          <w:rFonts w:ascii="Times New Roman" w:hAnsi="Times New Roman" w:cs="Times New Roman"/>
+        </w:rPr>
+        <w:t xml:space="preserve"> </w:t>
       </w:r>
       <w:r>
         <w:rPr>
@@ -4294,7 +4372,7 @@
         </w:rPr>
         <w:t xml:space="preserve">15 </w:t>
       </w:r>
-      <w:ins w:id="83" w:author="Molly C. MULCAHY" w:date="2024-07-23T11:35:00Z" w16du:dateUtc="2024-07-23T16:35:00Z">
+      <w:ins w:id="83" w:author="Molly C. MULCAHY" w:date="2024-07-23T11:35:00Z">
         <w:r>
           <w:rPr>
             <w:rFonts w:ascii="Times New Roman" w:hAnsi="Times New Roman" w:cs="Times New Roman"/>
@@ -4302,7 +4380,7 @@
           <w:t>elevations are</w:t>
         </w:r>
       </w:ins>
-      <w:del w:id="84" w:author="Molly C. MULCAHY" w:date="2024-07-23T11:35:00Z" w16du:dateUtc="2024-07-23T16:35:00Z">
+      <w:del w:id="84" w:author="Molly C. MULCAHY" w:date="2024-07-23T11:35:00Z">
         <w:r>
           <w:rPr>
             <w:rFonts w:ascii="Times New Roman" w:hAnsi="Times New Roman" w:cs="Times New Roman"/>
@@ -4346,7 +4424,7 @@
         </w:rPr>
         <w:t xml:space="preserve"> </w:t>
       </w:r>
-      <w:del w:id="85" w:author="Molly C. MULCAHY" w:date="2024-07-23T11:36:00Z" w16du:dateUtc="2024-07-23T16:36:00Z">
+      <w:del w:id="85" w:author="Molly C. MULCAHY" w:date="2024-07-23T11:36:00Z">
         <w:r>
           <w:rPr>
             <w:rFonts w:ascii="Times New Roman" w:hAnsi="Times New Roman" w:cs="Times New Roman"/>
@@ -4354,99 +4432,93 @@
           <w:delText xml:space="preserve">negatively </w:delText>
         </w:r>
       </w:del>
-      <w:ins w:id="86" w:author="Molly C. MULCAHY" w:date="2024-07-23T11:36:00Z" w16du:dateUtc="2024-07-23T16:36:00Z">
+      <w:ins w:id="86" w:author="Molly C. MULCAHY" w:date="2024-07-23T11:36:00Z">
         <w:r>
           <w:rPr>
             <w:rFonts w:ascii="Times New Roman" w:hAnsi="Times New Roman" w:cs="Times New Roman"/>
           </w:rPr>
-          <w:t>inversely</w:t>
-        </w:r>
+          <w:t xml:space="preserve">inversely </w:t>
+        </w:r>
+      </w:ins>
+      <w:r>
+        <w:rPr>
+          <w:rFonts w:ascii="Times New Roman" w:hAnsi="Times New Roman" w:cs="Times New Roman"/>
+        </w:rPr>
+        <w:t xml:space="preserve">associated with </w:t>
+      </w:r>
+      <w:del w:id="87" w:author="Molly C. MULCAHY" w:date="2024-07-23T11:36:00Z">
         <w:r>
           <w:rPr>
             <w:rFonts w:ascii="Times New Roman" w:hAnsi="Times New Roman" w:cs="Times New Roman"/>
           </w:rPr>
-          <w:t xml:space="preserve"> </w:t>
+          <w:delText xml:space="preserve">cumulative </w:delText>
+        </w:r>
+      </w:del>
+      <w:r>
+        <w:rPr>
+          <w:rFonts w:ascii="Times New Roman" w:hAnsi="Times New Roman" w:cs="Times New Roman"/>
+        </w:rPr>
+        <w:t xml:space="preserve">gestational weight gain </w:t>
+      </w:r>
+      <w:ins w:id="88" w:author="Molly C. MULCAHY" w:date="2024-07-23T11:36:00Z">
+        <w:r>
+          <w:rPr>
+            <w:rFonts w:ascii="Times New Roman" w:hAnsi="Times New Roman" w:cs="Times New Roman"/>
+          </w:rPr>
+          <w:t xml:space="preserve">and </w:t>
         </w:r>
       </w:ins>
-      <w:r>
-        <w:rPr>
-          <w:rFonts w:ascii="Times New Roman" w:hAnsi="Times New Roman" w:cs="Times New Roman"/>
-        </w:rPr>
-        <w:t xml:space="preserve">associated with </w:t>
-      </w:r>
-      <w:del w:id="87" w:author="Molly C. MULCAHY" w:date="2024-07-23T11:36:00Z" w16du:dateUtc="2024-07-23T16:36:00Z">
+      <w:del w:id="89" w:author="Molly C. MULCAHY" w:date="2024-07-23T11:36:00Z">
         <w:r>
           <w:rPr>
             <w:rFonts w:ascii="Times New Roman" w:hAnsi="Times New Roman" w:cs="Times New Roman"/>
           </w:rPr>
-          <w:delText xml:space="preserve">cumulative </w:delText>
+          <w:fldChar w:fldCharType="begin"/>
+        </w:r>
+        <w:r>
+          <w:rPr>
+            <w:rFonts w:ascii="Times New Roman" w:hAnsi="Times New Roman" w:cs="Times New Roman"/>
+          </w:rPr>
+          <w:delInstrText xml:space="preserve"> ADDIN ZOTERO_ITEM CSL_CITATION {"citationID":"qR3HRkMK","properties":{"formattedCitation":"(24)","plainCitation":"(24)","noteIndex":0},"citationItems":[{"id":441,"uris":["http://zotero.org/users/5073745/items/9VI47QZ9"],"itemData":{"id":441,"type":"article-journal","abstract":"Objectives\nBased on a prospective birth cohort, we aimed to investigate the associations between maternal circulating metals exposure and gestational weight gain (GWG) across pregnancy, and explore whether maternal inflammatory cytokines could contribute to the GWG changes associated with metals exposure.\nMethods\nA total of 234 pregnant women from the Shanghai Maternal-Child Pairs cohort were enrolled in this panel study. 547 blood and serum samples were collected from pregnant women during three follow-up visits, and the circulating concentrations of 27 metals were determined by using the ICP-MS method. Five inflammatory cytokines in serum samples were measured through multiplexed immunoassays. The linear mixed models were used to estimate the association between each ln-transformed metal concentration and GWG across pregnancy. Robust generalized linear regression models were used to estimate the associations among circulating metals, GWG, and inflammatory cytokines.\nResults\nThe GWG during pregnancy was 13.76 ± 1.40 kg. The concentrations Co, Zn, Mo, B, Ag and Te in second or third trimesters were significantly higher than those in early second trimester. The concentration of Mg decreased with the increase of pregnant weeks and no significant statistical differences were found in the concentrations of other metals in different trimesters. Among the detected 26 metals, Li and Sr concentrations were positively associated with GWG in the third trimester. The GWG increased by 0.100 kg (95% CI 0.005, 0.195) and 0.120 kg (95% CI 0.009, 0.232) with each one ln-concentration increase in circulating Li and Sr concentrations, respectively. Concentrations of Li and Sr in the third trimester were positively associated with tumor necrosis factor-alpha (TNF-α) and interleukin (IL)-6, but negatively associated with growth differentiation factor-15 (GDF-15) significantly. Besides, IL-6 and GDF-15 levels were associated with the increase or decrease of overall pregnancy GWG, respectively.\nConclusions\nResults showed that maternal exposure to Li and Sr were associated with increased GWG, in which maternal IL-6 and GDF-15 could contribute to the associations between metal exposures and GWG in pregnant women.","container-title":"Ecotoxicology and Environmental Safety","DOI":"10.1016/j.ecoenv.2020.110697","ISSN":"0147-6513","journalAbbreviation":"Ecotoxicology and Environmental Safety","language":"en","page":"110697","source":"ScienceDirect","title":"Circulating metal concentrations, inflammatory cytokines and gestational weight gain: Shanghai MCPC cohort","title-short":"Circulating metal concentrations, inflammatory cytokines and gestational weight gain","volume":"199","author":[{"family":"Wang","given":"Pengpeng"},{"family":"Ma","given":"Wenjuan"},{"family":"Zhou","given":"Yuhan"},{"family":"Zhao","given":"Yingya"},{"family":"Shi","given":"Huijing"},{"family":"Yang","given":"Qing"},{"family":"Zhang","given":"Yunhui"}],"issued":{"date-parts":[["2020",8,1]]}}}],"schema":"https://github.com/citation-style-language/schema/raw/master/csl-citation.json"} </w:delInstrText>
+        </w:r>
+        <w:r>
+          <w:rPr>
+            <w:rFonts w:ascii="Times New Roman" w:hAnsi="Times New Roman" w:cs="Times New Roman"/>
+          </w:rPr>
+          <w:fldChar w:fldCharType="separate"/>
+        </w:r>
+        <w:r>
+          <w:rPr>
+            <w:rFonts w:ascii="Times New Roman" w:hAnsi="Times New Roman" w:cs="Times New Roman"/>
+          </w:rPr>
+          <w:delText>(24)</w:delText>
+        </w:r>
+        <w:r>
+          <w:rPr>
+            <w:rFonts w:ascii="Times New Roman" w:hAnsi="Times New Roman" w:cs="Times New Roman"/>
+          </w:rPr>
+          <w:fldChar w:fldCharType="end"/>
+        </w:r>
+        <w:r>
+          <w:rPr>
+            <w:rFonts w:ascii="Times New Roman" w:hAnsi="Times New Roman" w:cs="Times New Roman"/>
+          </w:rPr>
+          <w:delText xml:space="preserve">. </w:delText>
+        </w:r>
+        <w:r>
+          <w:rPr>
+            <w:rFonts w:ascii="Times New Roman" w:hAnsi="Times New Roman" w:cs="Times New Roman"/>
+          </w:rPr>
+          <w:delText xml:space="preserve">Petry and colleagues found </w:delText>
         </w:r>
       </w:del>
       <w:r>
         <w:rPr>
           <w:rFonts w:ascii="Times New Roman" w:hAnsi="Times New Roman" w:cs="Times New Roman"/>
         </w:rPr>
-        <w:t xml:space="preserve">gestational weight gain </w:t>
-      </w:r>
-      <w:ins w:id="88" w:author="Molly C. MULCAHY" w:date="2024-07-23T11:36:00Z" w16du:dateUtc="2024-07-23T16:36:00Z">
-        <w:r>
-          <w:rPr>
-            <w:rFonts w:ascii="Times New Roman" w:hAnsi="Times New Roman" w:cs="Times New Roman"/>
-          </w:rPr>
-          <w:t xml:space="preserve">and </w:t>
-        </w:r>
-      </w:ins>
-      <w:del w:id="89" w:author="Molly C. MULCAHY" w:date="2024-07-23T11:36:00Z" w16du:dateUtc="2024-07-23T16:36:00Z">
-        <w:r>
-          <w:rPr>
-            <w:rFonts w:ascii="Times New Roman" w:hAnsi="Times New Roman" w:cs="Times New Roman"/>
-          </w:rPr>
-          <w:fldChar w:fldCharType="begin"/>
-        </w:r>
-        <w:r>
-          <w:rPr>
-            <w:rFonts w:ascii="Times New Roman" w:hAnsi="Times New Roman" w:cs="Times New Roman"/>
-          </w:rPr>
-          <w:delInstrText xml:space="preserve"> ADDIN ZOTERO_ITEM CSL_CITATION {"citationID":"qR3HRkMK","properties":{"formattedCitation":"(24)","plainCitation":"(24)","noteIndex":0},"citationItems":[{"id":441,"uris":["http://zotero.org/users/5073745/items/9VI47QZ9"],"itemData":{"id":441,"type":"article-journal","abstract":"Objectives\nBased on a prospective birth cohort, we aimed to investigate the associations between maternal circulating metals exposure and gestational weight gain (GWG) across pregnancy, and explore whether maternal inflammatory cytokines could contribute to the GWG changes associated with metals exposure.\nMethods\nA total of 234 pregnant women from the Shanghai Maternal-Child Pairs cohort were enrolled in this panel study. 547 blood and serum samples were collected from pregnant women during three follow-up visits, and the circulating concentrations of 27 metals were determined by using the ICP-MS method. Five inflammatory cytokines in serum samples were measured through multiplexed immunoassays. The linear mixed models were used to estimate the association between each ln-transformed metal concentration and GWG across pregnancy. Robust generalized linear regression models were used to estimate the associations among circulating metals, GWG, and inflammatory cytokines.\nResults\nThe GWG during pregnancy was 13.76 ± 1.40 kg. The concentrations Co, Zn, Mo, B, Ag and Te in second or third trimesters were significantly higher than those in early second trimester. The concentration of Mg decreased with the increase of pregnant weeks and no significant statistical differences were found in the concentrations of other metals in different trimesters. Among the detected 26 metals, Li and Sr concentrations were positively associated with GWG in the third trimester. The GWG increased by 0.100 kg (95% CI 0.005, 0.195) and 0.120 kg (95% CI 0.009, 0.232) with each one ln-concentration increase in circulating Li and Sr concentrations, respectively. Concentrations of Li and Sr in the third trimester were positively associated with tumor necrosis factor-alpha (TNF-α) and interleukin (IL)-6, but negatively associated with growth differentiation factor-15 (GDF-15) significantly. Besides, IL-6 and GDF-15 levels were associated with the increase or decrease of overall pregnancy GWG, respectively.\nConclusions\nResults showed that maternal exposure to Li and Sr were associated with increased GWG, in which maternal IL-6 and GDF-15 could contribute to the associations between metal exposures and GWG in pregnant women.","container-title":"Ecotoxicology and Environmental Safety","DOI":"10.1016/j.ecoenv.2020.110697","ISSN":"0147-6513","journalAbbreviation":"Ecotoxicology and Environmental Safety","language":"en","page":"110697","source":"ScienceDirect","title":"Circulating metal concentrations, inflammatory cytokines and gestational weight gain: Shanghai MCPC cohort","title-short":"Circulating metal concentrations, inflammatory cytokines and gestational weight gain","volume":"199","author":[{"family":"Wang","given":"Pengpeng"},{"family":"Ma","given":"Wenjuan"},{"family":"Zhou","given":"Yuhan"},{"family":"Zhao","given":"Yingya"},{"family":"Shi","given":"Huijing"},{"family":"Yang","given":"Qing"},{"family":"Zhang","given":"Yunhui"}],"issued":{"date-parts":[["2020",8,1]]}}}],"schema":"https://github.com/citation-style-language/schema/raw/master/csl-citation.json"} </w:delInstrText>
-        </w:r>
-        <w:r>
-          <w:rPr>
-            <w:rFonts w:ascii="Times New Roman" w:hAnsi="Times New Roman" w:cs="Times New Roman"/>
-          </w:rPr>
-          <w:fldChar w:fldCharType="separate"/>
-        </w:r>
-        <w:r>
-          <w:rPr>
-            <w:rFonts w:ascii="Times New Roman" w:hAnsi="Times New Roman" w:cs="Times New Roman"/>
-          </w:rPr>
-          <w:delText>(24)</w:delText>
-        </w:r>
-        <w:r>
-          <w:rPr>
-            <w:rFonts w:ascii="Times New Roman" w:hAnsi="Times New Roman" w:cs="Times New Roman"/>
-          </w:rPr>
-          <w:fldChar w:fldCharType="end"/>
-        </w:r>
-        <w:r>
-          <w:rPr>
-            <w:rFonts w:ascii="Times New Roman" w:hAnsi="Times New Roman" w:cs="Times New Roman"/>
-          </w:rPr>
-          <w:delText xml:space="preserve">. </w:delText>
-        </w:r>
-        <w:r>
-          <w:rPr>
-            <w:rFonts w:ascii="Times New Roman" w:hAnsi="Times New Roman" w:cs="Times New Roman"/>
-          </w:rPr>
-          <w:delText xml:space="preserve">Petry and colleagues found </w:delText>
-        </w:r>
-      </w:del>
-      <w:r>
-        <w:rPr>
-          <w:rFonts w:ascii="Times New Roman" w:hAnsi="Times New Roman" w:cs="Times New Roman"/>
-        </w:rPr>
         <w:t xml:space="preserve">pre-pregnancy BMI </w:t>
       </w:r>
-      <w:del w:id="90" w:author="Molly C. MULCAHY" w:date="2024-07-23T11:36:00Z" w16du:dateUtc="2024-07-23T16:36:00Z">
+      <w:del w:id="90" w:author="Molly C. MULCAHY" w:date="2024-07-23T11:36:00Z">
         <w:r>
           <w:rPr>
             <w:rFonts w:ascii="Times New Roman" w:hAnsi="Times New Roman" w:cs="Times New Roman"/>
@@ -5182,7 +5254,7 @@
         </w:rPr>
         <w:t xml:space="preserve">. </w:t>
       </w:r>
-      <w:ins w:id="91" w:author="Molly C. MULCAHY" w:date="2024-07-19T12:34:00Z" w16du:dateUtc="2024-07-19T17:34:00Z">
+      <w:ins w:id="91" w:author="Molly C. MULCAHY" w:date="2024-07-19T12:34:00Z">
         <w:r>
           <w:rPr>
             <w:rFonts w:ascii="Times New Roman" w:hAnsi="Times New Roman" w:cs="Times New Roman"/>
@@ -5190,7 +5262,7 @@
           <w:t xml:space="preserve">GDF15 </w:t>
         </w:r>
       </w:ins>
-      <w:ins w:id="92" w:author="Molly C. MULCAHY" w:date="2024-07-19T12:53:00Z" w16du:dateUtc="2024-07-19T17:53:00Z">
+      <w:ins w:id="92" w:author="Molly C. MULCAHY" w:date="2024-07-19T12:53:00Z">
         <w:r>
           <w:rPr>
             <w:rFonts w:ascii="Times New Roman" w:hAnsi="Times New Roman" w:cs="Times New Roman"/>
@@ -5198,7 +5270,7 @@
           <w:t>elevations</w:t>
         </w:r>
       </w:ins>
-      <w:ins w:id="93" w:author="Molly C. MULCAHY" w:date="2024-07-19T12:35:00Z" w16du:dateUtc="2024-07-19T17:35:00Z">
+      <w:ins w:id="93" w:author="Molly C. MULCAHY" w:date="2024-07-19T12:35:00Z">
         <w:r>
           <w:rPr>
             <w:rFonts w:ascii="Times New Roman" w:hAnsi="Times New Roman" w:cs="Times New Roman"/>
@@ -5206,7 +5278,7 @@
           <w:t xml:space="preserve"> in circu</w:t>
         </w:r>
       </w:ins>
-      <w:ins w:id="94" w:author="Molly C. MULCAHY" w:date="2024-07-19T12:37:00Z" w16du:dateUtc="2024-07-19T17:37:00Z">
+      <w:ins w:id="94" w:author="Molly C. MULCAHY" w:date="2024-07-19T12:37:00Z">
         <w:r>
           <w:rPr>
             <w:rFonts w:ascii="Times New Roman" w:hAnsi="Times New Roman" w:cs="Times New Roman"/>
@@ -5214,7 +5286,7 @@
           <w:t xml:space="preserve">lation </w:t>
         </w:r>
       </w:ins>
-      <w:ins w:id="95" w:author="Molly C. MULCAHY" w:date="2024-07-19T12:53:00Z" w16du:dateUtc="2024-07-19T17:53:00Z">
+      <w:ins w:id="95" w:author="Molly C. MULCAHY" w:date="2024-07-19T12:53:00Z">
         <w:r>
           <w:rPr>
             <w:rFonts w:ascii="Times New Roman" w:hAnsi="Times New Roman" w:cs="Times New Roman"/>
@@ -5222,7 +5294,7 @@
           <w:t>are</w:t>
         </w:r>
       </w:ins>
-      <w:ins w:id="96" w:author="Molly C. MULCAHY" w:date="2024-07-19T12:37:00Z" w16du:dateUtc="2024-07-19T17:37:00Z">
+      <w:ins w:id="96" w:author="Molly C. MULCAHY" w:date="2024-07-19T12:37:00Z">
         <w:r>
           <w:rPr>
             <w:rFonts w:ascii="Times New Roman" w:hAnsi="Times New Roman" w:cs="Times New Roman"/>
@@ -5230,7 +5302,7 @@
           <w:t xml:space="preserve"> thought t</w:t>
         </w:r>
       </w:ins>
-      <w:ins w:id="97" w:author="Molly C. MULCAHY" w:date="2024-07-19T12:38:00Z" w16du:dateUtc="2024-07-19T17:38:00Z">
+      <w:ins w:id="97" w:author="Molly C. MULCAHY" w:date="2024-07-19T12:38:00Z">
         <w:r>
           <w:rPr>
             <w:rFonts w:ascii="Times New Roman" w:hAnsi="Times New Roman" w:cs="Times New Roman"/>
@@ -5238,7 +5310,7 @@
           <w:t xml:space="preserve">o be </w:t>
         </w:r>
       </w:ins>
-      <w:ins w:id="98" w:author="Molly C. MULCAHY" w:date="2024-07-19T14:29:00Z" w16du:dateUtc="2024-07-19T19:29:00Z">
+      <w:ins w:id="98" w:author="Molly C. MULCAHY" w:date="2024-07-19T14:29:00Z">
         <w:r>
           <w:rPr>
             <w:rFonts w:ascii="Times New Roman" w:hAnsi="Times New Roman" w:cs="Times New Roman"/>
@@ -5246,7 +5318,7 @@
           <w:t>sentinels</w:t>
         </w:r>
       </w:ins>
-      <w:ins w:id="99" w:author="Molly C. MULCAHY" w:date="2024-07-19T12:38:00Z" w16du:dateUtc="2024-07-19T17:38:00Z">
+      <w:ins w:id="99" w:author="Molly C. MULCAHY" w:date="2024-07-19T12:38:00Z">
         <w:r>
           <w:rPr>
             <w:rFonts w:ascii="Times New Roman" w:hAnsi="Times New Roman" w:cs="Times New Roman"/>
@@ -5254,7 +5326,7 @@
           <w:t xml:space="preserve"> of stress</w:t>
         </w:r>
       </w:ins>
-      <w:ins w:id="100" w:author="Molly C. MULCAHY" w:date="2024-07-19T12:53:00Z" w16du:dateUtc="2024-07-19T17:53:00Z">
+      <w:ins w:id="100" w:author="Molly C. MULCAHY" w:date="2024-07-19T12:53:00Z">
         <w:r>
           <w:rPr>
             <w:rFonts w:ascii="Times New Roman" w:hAnsi="Times New Roman" w:cs="Times New Roman"/>
@@ -5262,7 +5334,7 @@
           <w:t>ors present in the body</w:t>
         </w:r>
       </w:ins>
-      <w:ins w:id="101" w:author="Molly C. MULCAHY" w:date="2024-07-19T12:39:00Z" w16du:dateUtc="2024-07-19T17:39:00Z">
+      <w:ins w:id="101" w:author="Molly C. MULCAHY" w:date="2024-07-19T12:39:00Z">
         <w:r>
           <w:rPr>
             <w:rFonts w:ascii="Times New Roman" w:hAnsi="Times New Roman" w:cs="Times New Roman"/>
@@ -5270,7 +5342,7 @@
           <w:t xml:space="preserve">. </w:t>
         </w:r>
       </w:ins>
-      <w:ins w:id="102" w:author="Molly C. MULCAHY" w:date="2024-07-19T14:30:00Z" w16du:dateUtc="2024-07-19T19:30:00Z">
+      <w:ins w:id="102" w:author="Molly C. MULCAHY" w:date="2024-07-19T14:30:00Z">
         <w:r>
           <w:rPr>
             <w:rFonts w:ascii="Times New Roman" w:hAnsi="Times New Roman" w:cs="Times New Roman"/>
@@ -5278,7 +5350,7 @@
           <w:t>Comparisons between non-pregnant and p</w:t>
         </w:r>
       </w:ins>
-      <w:ins w:id="103" w:author="Molly C. MULCAHY" w:date="2024-07-19T12:39:00Z" w16du:dateUtc="2024-07-19T17:39:00Z">
+      <w:ins w:id="103" w:author="Molly C. MULCAHY" w:date="2024-07-19T12:39:00Z">
         <w:r>
           <w:rPr>
             <w:rFonts w:ascii="Times New Roman" w:hAnsi="Times New Roman" w:cs="Times New Roman"/>
@@ -5286,7 +5358,7 @@
           <w:t>regna</w:t>
         </w:r>
       </w:ins>
-      <w:ins w:id="104" w:author="Molly C. MULCAHY" w:date="2024-07-19T14:30:00Z" w16du:dateUtc="2024-07-19T19:30:00Z">
+      <w:ins w:id="104" w:author="Molly C. MULCAHY" w:date="2024-07-19T14:30:00Z">
         <w:r>
           <w:rPr>
             <w:rFonts w:ascii="Times New Roman" w:hAnsi="Times New Roman" w:cs="Times New Roman"/>
@@ -5294,7 +5366,7 @@
           <w:t xml:space="preserve">nt individuals and between healthy versus chronic </w:t>
         </w:r>
       </w:ins>
-      <w:ins w:id="105" w:author="Molly C. MULCAHY" w:date="2024-07-19T12:39:00Z" w16du:dateUtc="2024-07-19T17:39:00Z">
+      <w:ins w:id="105" w:author="Molly C. MULCAHY" w:date="2024-07-19T12:39:00Z">
         <w:r>
           <w:rPr>
             <w:rFonts w:ascii="Times New Roman" w:hAnsi="Times New Roman" w:cs="Times New Roman"/>
@@ -5302,7 +5374,7 @@
           <w:t>stress during pregnancy</w:t>
         </w:r>
       </w:ins>
-      <w:ins w:id="106" w:author="Molly C. MULCAHY" w:date="2024-07-19T14:30:00Z" w16du:dateUtc="2024-07-19T19:30:00Z">
+      <w:ins w:id="106" w:author="Molly C. MULCAHY" w:date="2024-07-19T14:30:00Z">
         <w:r>
           <w:rPr>
             <w:rFonts w:ascii="Times New Roman" w:hAnsi="Times New Roman" w:cs="Times New Roman"/>
@@ -5310,7 +5382,7 @@
           <w:t xml:space="preserve"> (like dexamethasone administration) are</w:t>
         </w:r>
       </w:ins>
-      <w:ins w:id="107" w:author="Molly C. MULCAHY" w:date="2024-07-19T14:31:00Z" w16du:dateUtc="2024-07-19T19:31:00Z">
+      <w:ins w:id="107" w:author="Molly C. MULCAHY" w:date="2024-07-19T14:31:00Z">
         <w:r>
           <w:rPr>
             <w:rFonts w:ascii="Times New Roman" w:hAnsi="Times New Roman" w:cs="Times New Roman"/>
@@ -5318,7 +5390,7 @@
           <w:t xml:space="preserve"> understudied in murine models</w:t>
         </w:r>
       </w:ins>
-      <w:ins w:id="108" w:author="Molly C. MULCAHY" w:date="2024-07-19T14:30:00Z" w16du:dateUtc="2024-07-19T19:30:00Z">
+      <w:ins w:id="108" w:author="Molly C. MULCAHY" w:date="2024-07-19T14:30:00Z">
         <w:r>
           <w:rPr>
             <w:rFonts w:ascii="Times New Roman" w:hAnsi="Times New Roman" w:cs="Times New Roman"/>
@@ -5344,7 +5416,7 @@
         </w:rPr>
         <w:t xml:space="preserve"> human data</w:t>
       </w:r>
-      <w:ins w:id="109" w:author="Molly C. MULCAHY" w:date="2024-07-19T14:31:00Z" w16du:dateUtc="2024-07-19T19:31:00Z">
+      <w:ins w:id="109" w:author="Molly C. MULCAHY" w:date="2024-07-19T14:31:00Z">
         <w:r>
           <w:rPr>
             <w:rFonts w:ascii="Times New Roman" w:hAnsi="Times New Roman" w:cs="Times New Roman"/>
@@ -5364,7 +5436,7 @@
         </w:rPr>
         <w:t xml:space="preserve">we sought to </w:t>
       </w:r>
-      <w:ins w:id="110" w:author="Molly C. MULCAHY" w:date="2024-07-19T14:31:00Z" w16du:dateUtc="2024-07-19T19:31:00Z">
+      <w:ins w:id="110" w:author="Molly C. MULCAHY" w:date="2024-07-19T14:31:00Z">
         <w:r>
           <w:rPr>
             <w:rFonts w:ascii="Times New Roman" w:hAnsi="Times New Roman" w:cs="Times New Roman"/>
@@ -5372,7 +5444,7 @@
           <w:t>characterize GDF15 in circulation comparing pregnant</w:t>
         </w:r>
       </w:ins>
-      <w:ins w:id="111" w:author="Molly C. MULCAHY" w:date="2024-07-19T14:32:00Z" w16du:dateUtc="2024-07-19T19:32:00Z">
+      <w:ins w:id="111" w:author="Molly C. MULCAHY" w:date="2024-07-19T14:32:00Z">
         <w:r>
           <w:rPr>
             <w:rFonts w:ascii="Times New Roman" w:hAnsi="Times New Roman" w:cs="Times New Roman"/>
@@ -5380,7 +5452,7 @@
           <w:t>,</w:t>
         </w:r>
       </w:ins>
-      <w:ins w:id="112" w:author="Molly C. MULCAHY" w:date="2024-07-19T14:31:00Z" w16du:dateUtc="2024-07-19T19:31:00Z">
+      <w:ins w:id="112" w:author="Molly C. MULCAHY" w:date="2024-07-19T14:31:00Z">
         <w:r>
           <w:rPr>
             <w:rFonts w:ascii="Times New Roman" w:hAnsi="Times New Roman" w:cs="Times New Roman"/>
@@ -5388,7 +5460,7 @@
           <w:t xml:space="preserve"> non-pregnant</w:t>
         </w:r>
       </w:ins>
-      <w:ins w:id="113" w:author="Molly C. MULCAHY" w:date="2024-07-19T14:32:00Z" w16du:dateUtc="2024-07-19T19:32:00Z">
+      <w:ins w:id="113" w:author="Molly C. MULCAHY" w:date="2024-07-19T14:32:00Z">
         <w:r>
           <w:rPr>
             <w:rFonts w:ascii="Times New Roman" w:hAnsi="Times New Roman" w:cs="Times New Roman"/>
@@ -5446,13 +5518,21 @@
         </w:rPr>
         <w:t xml:space="preserve"> </w:t>
       </w:r>
-      <w:r>
-        <w:rPr>
-          <w:rFonts w:ascii="Times New Roman" w:hAnsi="Times New Roman" w:cs="Times New Roman"/>
-        </w:rPr>
-        <w:t xml:space="preserve">during the course of </w:t>
-      </w:r>
-      <w:ins w:id="114" w:author="Molly C. MULCAHY" w:date="2024-07-19T14:33:00Z" w16du:dateUtc="2024-07-19T19:33:00Z">
+      <w:proofErr w:type="gramStart"/>
+      <w:r>
+        <w:rPr>
+          <w:rFonts w:ascii="Times New Roman" w:hAnsi="Times New Roman" w:cs="Times New Roman"/>
+        </w:rPr>
+        <w:t>during the course of</w:t>
+      </w:r>
+      <w:proofErr w:type="gramEnd"/>
+      <w:r>
+        <w:rPr>
+          <w:rFonts w:ascii="Times New Roman" w:hAnsi="Times New Roman" w:cs="Times New Roman"/>
+        </w:rPr>
+        <w:t xml:space="preserve"> </w:t>
+      </w:r>
+      <w:ins w:id="114" w:author="Molly C. MULCAHY" w:date="2024-07-19T14:33:00Z">
         <w:r>
           <w:rPr>
             <w:rFonts w:ascii="Times New Roman" w:hAnsi="Times New Roman" w:cs="Times New Roman"/>
@@ -5816,7 +5896,21 @@
         <w:rPr>
           <w:rFonts w:ascii="Times New Roman" w:eastAsia="Times New Roman" w:hAnsi="Times New Roman" w:cs="Times New Roman"/>
         </w:rPr>
-        <w:t>CD, Picolab Laboratory Rodent diet</w:t>
+        <w:t xml:space="preserve">CD, </w:t>
+      </w:r>
+      <w:proofErr w:type="spellStart"/>
+      <w:r>
+        <w:rPr>
+          <w:rFonts w:ascii="Times New Roman" w:eastAsia="Times New Roman" w:hAnsi="Times New Roman" w:cs="Times New Roman"/>
+        </w:rPr>
+        <w:t>Picolab</w:t>
+      </w:r>
+      <w:proofErr w:type="spellEnd"/>
+      <w:r>
+        <w:rPr>
+          <w:rFonts w:ascii="Times New Roman" w:eastAsia="Times New Roman" w:hAnsi="Times New Roman" w:cs="Times New Roman"/>
+        </w:rPr>
+        <w:t xml:space="preserve"> Laboratory Rodent diet</w:t>
       </w:r>
       <w:r>
         <w:rPr>
@@ -6262,13 +6356,27 @@
         <w:rPr>
           <w:rFonts w:ascii="Times New Roman" w:hAnsi="Times New Roman" w:cs="Times New Roman"/>
         </w:rPr>
-        <w:t xml:space="preserve"> in dam serum as the fet</w:t>
-      </w:r>
-      <w:r>
-        <w:rPr>
-          <w:rFonts w:ascii="Times New Roman" w:hAnsi="Times New Roman" w:cs="Times New Roman"/>
-        </w:rPr>
-        <w:t>o-placental unit</w:t>
+        <w:t xml:space="preserve"> in dam serum as the </w:t>
+      </w:r>
+      <w:proofErr w:type="spellStart"/>
+      <w:r>
+        <w:rPr>
+          <w:rFonts w:ascii="Times New Roman" w:hAnsi="Times New Roman" w:cs="Times New Roman"/>
+        </w:rPr>
+        <w:t>fet</w:t>
+      </w:r>
+      <w:r>
+        <w:rPr>
+          <w:rFonts w:ascii="Times New Roman" w:hAnsi="Times New Roman" w:cs="Times New Roman"/>
+        </w:rPr>
+        <w:t>o</w:t>
+      </w:r>
+      <w:proofErr w:type="spellEnd"/>
+      <w:r>
+        <w:rPr>
+          <w:rFonts w:ascii="Times New Roman" w:hAnsi="Times New Roman" w:cs="Times New Roman"/>
+        </w:rPr>
+        <w:t>-placental unit</w:t>
       </w:r>
       <w:r>
         <w:rPr>
@@ -6516,7 +6624,21 @@
         <w:rPr>
           <w:rFonts w:ascii="Times New Roman" w:hAnsi="Times New Roman" w:cs="Times New Roman"/>
         </w:rPr>
-        <w:t xml:space="preserve">of like-genotype </w:t>
+        <w:t xml:space="preserve">of </w:t>
+      </w:r>
+      <w:proofErr w:type="gramStart"/>
+      <w:r>
+        <w:rPr>
+          <w:rFonts w:ascii="Times New Roman" w:hAnsi="Times New Roman" w:cs="Times New Roman"/>
+        </w:rPr>
+        <w:t>like-genotype</w:t>
+      </w:r>
+      <w:proofErr w:type="gramEnd"/>
+      <w:r>
+        <w:rPr>
+          <w:rFonts w:ascii="Times New Roman" w:hAnsi="Times New Roman" w:cs="Times New Roman"/>
+        </w:rPr>
+        <w:t xml:space="preserve"> </w:t>
       </w:r>
       <w:r>
         <w:rPr>
@@ -6893,7 +7015,21 @@
         <w:rPr>
           <w:rFonts w:ascii="Times New Roman" w:hAnsi="Times New Roman" w:cs="Times New Roman"/>
         </w:rPr>
-        <w:t xml:space="preserve"> DreamTaq </w:t>
+        <w:t xml:space="preserve"> </w:t>
+      </w:r>
+      <w:proofErr w:type="spellStart"/>
+      <w:r>
+        <w:rPr>
+          <w:rFonts w:ascii="Times New Roman" w:hAnsi="Times New Roman" w:cs="Times New Roman"/>
+        </w:rPr>
+        <w:t>DreamTaq</w:t>
+      </w:r>
+      <w:proofErr w:type="spellEnd"/>
+      <w:r>
+        <w:rPr>
+          <w:rFonts w:ascii="Times New Roman" w:hAnsi="Times New Roman" w:cs="Times New Roman"/>
+        </w:rPr>
+        <w:t xml:space="preserve"> </w:t>
       </w:r>
       <w:r>
         <w:rPr>
@@ -6923,7 +7059,21 @@
         <w:rPr>
           <w:rFonts w:ascii="Times New Roman" w:hAnsi="Times New Roman" w:cs="Times New Roman"/>
         </w:rPr>
-        <w:t>(ThermoFisher Scientific, Catalog #K1081)</w:t>
+        <w:t>(</w:t>
+      </w:r>
+      <w:proofErr w:type="spellStart"/>
+      <w:r>
+        <w:rPr>
+          <w:rFonts w:ascii="Times New Roman" w:hAnsi="Times New Roman" w:cs="Times New Roman"/>
+        </w:rPr>
+        <w:t>ThermoFisher</w:t>
+      </w:r>
+      <w:proofErr w:type="spellEnd"/>
+      <w:r>
+        <w:rPr>
+          <w:rFonts w:ascii="Times New Roman" w:hAnsi="Times New Roman" w:cs="Times New Roman"/>
+        </w:rPr>
+        <w:t xml:space="preserve"> Scientific, Catalog #K1081)</w:t>
       </w:r>
       <w:r>
         <w:rPr>
@@ -8379,7 +8529,21 @@
         <w:rPr>
           <w:rFonts w:ascii="Times New Roman" w:hAnsi="Times New Roman" w:cs="Times New Roman"/>
         </w:rPr>
-        <w:t xml:space="preserve">forelimb. Once the dam was fully anesthetized, an oxytocin injection (2U per dam) was given in the forelimb muscle to </w:t>
+        <w:t xml:space="preserve">forelimb. Once the dam was fully anesthetized, an oxytocin injection (2U per </w:t>
+      </w:r>
+      <w:proofErr w:type="spellStart"/>
+      <w:r>
+        <w:rPr>
+          <w:rFonts w:ascii="Times New Roman" w:hAnsi="Times New Roman" w:cs="Times New Roman"/>
+        </w:rPr>
+        <w:t>dam</w:t>
+      </w:r>
+      <w:proofErr w:type="spellEnd"/>
+      <w:r>
+        <w:rPr>
+          <w:rFonts w:ascii="Times New Roman" w:hAnsi="Times New Roman" w:cs="Times New Roman"/>
+        </w:rPr>
+        <w:t xml:space="preserve">) was given in the forelimb muscle to </w:t>
       </w:r>
       <w:r>
         <w:rPr>
@@ -8519,7 +8683,35 @@
         <w:rPr>
           <w:rFonts w:ascii="Times New Roman" w:hAnsi="Times New Roman" w:cs="Times New Roman"/>
         </w:rPr>
-        <w:t>Iris Sample Processing, StatSpin CritSpin M961-122</w:t>
+        <w:t xml:space="preserve">Iris Sample Processing, </w:t>
+      </w:r>
+      <w:proofErr w:type="spellStart"/>
+      <w:r>
+        <w:rPr>
+          <w:rFonts w:ascii="Times New Roman" w:hAnsi="Times New Roman" w:cs="Times New Roman"/>
+        </w:rPr>
+        <w:t>StatSpin</w:t>
+      </w:r>
+      <w:proofErr w:type="spellEnd"/>
+      <w:r>
+        <w:rPr>
+          <w:rFonts w:ascii="Times New Roman" w:hAnsi="Times New Roman" w:cs="Times New Roman"/>
+        </w:rPr>
+        <w:t xml:space="preserve"> </w:t>
+      </w:r>
+      <w:proofErr w:type="spellStart"/>
+      <w:r>
+        <w:rPr>
+          <w:rFonts w:ascii="Times New Roman" w:hAnsi="Times New Roman" w:cs="Times New Roman"/>
+        </w:rPr>
+        <w:t>CritSpin</w:t>
+      </w:r>
+      <w:proofErr w:type="spellEnd"/>
+      <w:r>
+        <w:rPr>
+          <w:rFonts w:ascii="Times New Roman" w:hAnsi="Times New Roman" w:cs="Times New Roman"/>
+        </w:rPr>
+        <w:t xml:space="preserve"> M961-122</w:t>
       </w:r>
       <w:r>
         <w:rPr>
@@ -8849,7 +9041,21 @@
         <w:rPr>
           <w:rFonts w:ascii="Times New Roman" w:eastAsia="Times New Roman" w:hAnsi="Times New Roman" w:cs="Times New Roman"/>
         </w:rPr>
-        <w:t xml:space="preserve"> for normality by the Shapiro-Wilk test and equivalence of variance by Levene’s test. Variables that were not normally distributed or of equivalent variance underwent non-parametric testing via Mann-Whitney U test. Those that were normally distributed and of equivalent variance were assessed via </w:t>
+        <w:t xml:space="preserve"> for normality by the Shapiro-Wilk test and equivalence of variance by </w:t>
+      </w:r>
+      <w:proofErr w:type="spellStart"/>
+      <w:r>
+        <w:rPr>
+          <w:rFonts w:ascii="Times New Roman" w:eastAsia="Times New Roman" w:hAnsi="Times New Roman" w:cs="Times New Roman"/>
+        </w:rPr>
+        <w:t>Levene’s</w:t>
+      </w:r>
+      <w:proofErr w:type="spellEnd"/>
+      <w:r>
+        <w:rPr>
+          <w:rFonts w:ascii="Times New Roman" w:eastAsia="Times New Roman" w:hAnsi="Times New Roman" w:cs="Times New Roman"/>
+        </w:rPr>
+        <w:t xml:space="preserve"> test. Variables that were not normally distributed or of equivalent variance underwent non-parametric testing via Mann-Whitney U test. Those that were normally distributed and of equivalent variance were assessed via </w:t>
       </w:r>
       <w:r>
         <w:rPr>
@@ -9029,7 +9235,7 @@
         </w:rPr>
         <w:t xml:space="preserve">e sought to understand if GDF15 levels related to either pregnancy or a model of </w:t>
       </w:r>
-      <w:ins w:id="115" w:author="Molly C. MULCAHY" w:date="2024-07-22T15:21:00Z" w16du:dateUtc="2024-07-22T20:21:00Z">
+      <w:ins w:id="115" w:author="Molly C. MULCAHY" w:date="2024-07-22T15:21:00Z">
         <w:r>
           <w:rPr>
             <w:rFonts w:ascii="Times New Roman" w:hAnsi="Times New Roman" w:cs="Times New Roman"/>
@@ -9043,7 +9249,7 @@
         </w:rPr>
         <w:t>excess</w:t>
       </w:r>
-      <w:ins w:id="116" w:author="Molly C. MULCAHY" w:date="2024-07-22T15:21:00Z" w16du:dateUtc="2024-07-22T20:21:00Z">
+      <w:ins w:id="116" w:author="Molly C. MULCAHY" w:date="2024-07-22T15:21:00Z">
         <w:r>
           <w:rPr>
             <w:rFonts w:ascii="Times New Roman" w:hAnsi="Times New Roman" w:cs="Times New Roman"/>
@@ -9285,7 +9491,7 @@
         </w:rPr>
         <w:t>.</w:t>
       </w:r>
-      <w:del w:id="117" w:author="Molly C. MULCAHY" w:date="2024-07-16T14:16:00Z" w16du:dateUtc="2024-07-16T19:16:00Z">
+      <w:del w:id="117" w:author="Molly C. MULCAHY" w:date="2024-07-16T14:16:00Z">
         <w:r>
           <w:rPr>
             <w:rFonts w:ascii="Times New Roman" w:hAnsi="Times New Roman" w:cs="Times New Roman"/>
@@ -9293,7 +9499,7 @@
           <w:delText xml:space="preserve"> </w:delText>
         </w:r>
       </w:del>
-      <w:ins w:id="118" w:author="Molly C. MULCAHY" w:date="2024-07-16T14:17:00Z" w16du:dateUtc="2024-07-16T19:17:00Z">
+      <w:ins w:id="118" w:author="Molly C. MULCAHY" w:date="2024-07-16T14:17:00Z">
         <w:r>
           <w:rPr>
             <w:rFonts w:ascii="Times New Roman" w:hAnsi="Times New Roman" w:cs="Times New Roman"/>
@@ -9301,7 +9507,7 @@
           <w:t xml:space="preserve"> Consistent with other murine models of pregnancy</w:t>
         </w:r>
       </w:ins>
-      <w:del w:id="119" w:author="Molly C. MULCAHY" w:date="2024-07-16T14:16:00Z" w16du:dateUtc="2024-07-16T19:16:00Z">
+      <w:del w:id="119" w:author="Molly C. MULCAHY" w:date="2024-07-16T14:16:00Z">
         <w:r>
           <w:rPr>
             <w:rFonts w:ascii="Times New Roman" w:hAnsi="Times New Roman" w:cs="Times New Roman"/>
@@ -9327,7 +9533,7 @@
         </w:rPr>
         <w:t>,</w:t>
       </w:r>
-      <w:del w:id="120" w:author="Molly C. MULCAHY" w:date="2024-07-16T14:17:00Z" w16du:dateUtc="2024-07-16T19:17:00Z">
+      <w:del w:id="120" w:author="Molly C. MULCAHY" w:date="2024-07-16T14:17:00Z">
         <w:r>
           <w:rPr>
             <w:rFonts w:ascii="Times New Roman" w:hAnsi="Times New Roman" w:cs="Times New Roman"/>
@@ -9359,7 +9565,7 @@
         </w:rPr>
         <w:t xml:space="preserve"> fasting blood glucose</w:t>
       </w:r>
-      <w:ins w:id="121" w:author="Molly C. MULCAHY" w:date="2024-07-16T14:17:00Z" w16du:dateUtc="2024-07-16T19:17:00Z">
+      <w:ins w:id="121" w:author="Molly C. MULCAHY" w:date="2024-07-16T14:17:00Z">
         <w:r>
           <w:rPr>
             <w:rFonts w:ascii="Times New Roman" w:hAnsi="Times New Roman" w:cs="Times New Roman"/>
@@ -9476,11 +9682,19 @@
         </w:rPr>
         <w:t xml:space="preserve">±18.8 </w:t>
       </w:r>
-      <w:r>
-        <w:rPr>
-          <w:rFonts w:ascii="Times New Roman" w:hAnsi="Times New Roman" w:cs="Times New Roman"/>
-        </w:rPr>
-        <w:t xml:space="preserve">pg/dL) elevated in pregnant animals </w:t>
+      <w:proofErr w:type="spellStart"/>
+      <w:r>
+        <w:rPr>
+          <w:rFonts w:ascii="Times New Roman" w:hAnsi="Times New Roman" w:cs="Times New Roman"/>
+        </w:rPr>
+        <w:t>pg</w:t>
+      </w:r>
+      <w:proofErr w:type="spellEnd"/>
+      <w:r>
+        <w:rPr>
+          <w:rFonts w:ascii="Times New Roman" w:hAnsi="Times New Roman" w:cs="Times New Roman"/>
+        </w:rPr>
+        <w:t xml:space="preserve">/dL) elevated in pregnant animals </w:t>
       </w:r>
       <w:r>
         <w:rPr>
@@ -9525,13 +9739,21 @@
         </w:rPr>
         <w:t>0.007</w:t>
       </w:r>
+      <w:ins w:id="123" w:author="Dave Bridges" w:date="2024-07-26T08:50:00Z">
+        <w:r>
+          <w:rPr>
+            <w:rFonts w:ascii="Times New Roman" w:hAnsi="Times New Roman" w:cs="Times New Roman"/>
+          </w:rPr>
+          <w:t>, via a 2x2 ANOVA</w:t>
+        </w:r>
+      </w:ins>
       <w:r>
         <w:rPr>
           <w:rFonts w:ascii="Times New Roman" w:hAnsi="Times New Roman" w:cs="Times New Roman"/>
         </w:rPr>
         <w:t>)</w:t>
       </w:r>
-      <w:ins w:id="123" w:author="Molly C. MULCAHY" w:date="2024-07-16T15:44:00Z" w16du:dateUtc="2024-07-16T20:44:00Z">
+      <w:ins w:id="124" w:author="Molly C. MULCAHY" w:date="2024-07-16T15:44:00Z">
         <w:r>
           <w:rPr>
             <w:rFonts w:ascii="Times New Roman" w:hAnsi="Times New Roman" w:cs="Times New Roman"/>
@@ -9539,7 +9761,7 @@
           <w:t>, but does not differ based on collection time (</w:t>
         </w:r>
       </w:ins>
-      <w:ins w:id="124" w:author="Molly C. MULCAHY" w:date="2024-07-16T15:45:00Z" w16du:dateUtc="2024-07-16T20:45:00Z">
+      <w:ins w:id="125" w:author="Molly C. MULCAHY" w:date="2024-07-16T15:45:00Z">
         <w:r>
           <w:rPr>
             <w:rFonts w:ascii="Times New Roman" w:hAnsi="Times New Roman" w:cs="Times New Roman"/>
@@ -9547,7 +9769,7 @@
           <w:t>p=0.98</w:t>
         </w:r>
       </w:ins>
-      <w:ins w:id="125" w:author="Molly C. MULCAHY" w:date="2024-07-16T15:44:00Z" w16du:dateUtc="2024-07-16T20:44:00Z">
+      <w:ins w:id="126" w:author="Molly C. MULCAHY" w:date="2024-07-16T15:44:00Z">
         <w:r>
           <w:rPr>
             <w:rFonts w:ascii="Times New Roman" w:hAnsi="Times New Roman" w:cs="Times New Roman"/>
@@ -9713,7 +9935,21 @@
         <w:rPr>
           <w:rFonts w:ascii="Times New Roman" w:hAnsi="Times New Roman" w:cs="Times New Roman"/>
         </w:rPr>
-        <w:t xml:space="preserve"> (dex)</w:t>
+        <w:t xml:space="preserve"> (</w:t>
+      </w:r>
+      <w:proofErr w:type="spellStart"/>
+      <w:r>
+        <w:rPr>
+          <w:rFonts w:ascii="Times New Roman" w:hAnsi="Times New Roman" w:cs="Times New Roman"/>
+        </w:rPr>
+        <w:t>dex</w:t>
+      </w:r>
+      <w:proofErr w:type="spellEnd"/>
+      <w:r>
+        <w:rPr>
+          <w:rFonts w:ascii="Times New Roman" w:hAnsi="Times New Roman" w:cs="Times New Roman"/>
+        </w:rPr>
+        <w:t>)</w:t>
       </w:r>
       <w:r>
         <w:rPr>
@@ -9977,14 +10213,29 @@
         <w:rPr>
           <w:rFonts w:ascii="Times New Roman" w:hAnsi="Times New Roman" w:cs="Times New Roman"/>
         </w:rPr>
-        <w:t>, p</w:t>
+        <w:t xml:space="preserve">, </w:t>
+      </w:r>
+      <w:proofErr w:type="spellStart"/>
+      <w:r>
+        <w:rPr>
+          <w:rFonts w:ascii="Times New Roman" w:hAnsi="Times New Roman" w:cs="Times New Roman"/>
+        </w:rPr>
+        <w:t>p</w:t>
       </w:r>
       <w:r>
         <w:rPr>
           <w:rFonts w:ascii="Times New Roman" w:hAnsi="Times New Roman" w:cs="Times New Roman"/>
           <w:vertAlign w:val="subscript"/>
         </w:rPr>
-        <w:t>dex*time</w:t>
+        <w:t>dex</w:t>
+      </w:r>
+      <w:proofErr w:type="spellEnd"/>
+      <w:r>
+        <w:rPr>
+          <w:rFonts w:ascii="Times New Roman" w:hAnsi="Times New Roman" w:cs="Times New Roman"/>
+          <w:vertAlign w:val="subscript"/>
+        </w:rPr>
+        <w:t>*time</w:t>
       </w:r>
       <w:r>
         <w:rPr>
@@ -10080,7 +10331,14 @@
         <w:rPr>
           <w:rFonts w:ascii="Times New Roman" w:hAnsi="Times New Roman" w:cs="Times New Roman"/>
         </w:rPr>
-        <w:t>, p</w:t>
+        <w:t xml:space="preserve">, </w:t>
+      </w:r>
+      <w:proofErr w:type="spellStart"/>
+      <w:r>
+        <w:rPr>
+          <w:rFonts w:ascii="Times New Roman" w:hAnsi="Times New Roman" w:cs="Times New Roman"/>
+        </w:rPr>
+        <w:t>p</w:t>
       </w:r>
       <w:r>
         <w:rPr>
@@ -10089,6 +10347,7 @@
         </w:rPr>
         <w:t>dex</w:t>
       </w:r>
+      <w:proofErr w:type="spellEnd"/>
       <w:r>
         <w:rPr>
           <w:rFonts w:ascii="Times New Roman" w:hAnsi="Times New Roman" w:cs="Times New Roman"/>
@@ -10133,7 +10392,35 @@
         <w:rPr>
           <w:rFonts w:ascii="Times New Roman" w:hAnsi="Times New Roman" w:cs="Times New Roman"/>
         </w:rPr>
-        <w:t xml:space="preserve">, p=0.11). </w:t>
+        <w:t>, p=0.11</w:t>
+      </w:r>
+      <w:ins w:id="127" w:author="Dave Bridges" w:date="2024-07-26T08:52:00Z">
+        <w:r>
+          <w:rPr>
+            <w:rFonts w:ascii="Times New Roman" w:hAnsi="Times New Roman" w:cs="Times New Roman"/>
+          </w:rPr>
+          <w:t xml:space="preserve">, via a 2x2 </w:t>
+        </w:r>
+      </w:ins>
+      <w:ins w:id="128" w:author="Dave Bridges" w:date="2024-07-26T08:53:00Z">
+        <w:r>
+          <w:rPr>
+            <w:rFonts w:ascii="Times New Roman" w:hAnsi="Times New Roman" w:cs="Times New Roman"/>
+          </w:rPr>
+          <w:t>ANOVA</w:t>
+        </w:r>
+        <w:r>
+          <w:rPr>
+            <w:rFonts w:ascii="Times New Roman" w:hAnsi="Times New Roman" w:cs="Times New Roman"/>
+          </w:rPr>
+          <w:t xml:space="preserve"> testing for the effects of time and treatment</w:t>
+        </w:r>
+      </w:ins>
+      <w:r>
+        <w:rPr>
+          <w:rFonts w:ascii="Times New Roman" w:hAnsi="Times New Roman" w:cs="Times New Roman"/>
+        </w:rPr>
+        <w:t xml:space="preserve">). </w:t>
       </w:r>
       <w:r>
         <w:rPr>
@@ -10163,7 +10450,21 @@
         <w:rPr>
           <w:rFonts w:ascii="Times New Roman" w:hAnsi="Times New Roman" w:cs="Times New Roman"/>
         </w:rPr>
-        <w:t xml:space="preserve"> in those treated with dex compared to </w:t>
+        <w:t xml:space="preserve"> in those treated with </w:t>
+      </w:r>
+      <w:proofErr w:type="spellStart"/>
+      <w:r>
+        <w:rPr>
+          <w:rFonts w:ascii="Times New Roman" w:hAnsi="Times New Roman" w:cs="Times New Roman"/>
+        </w:rPr>
+        <w:t>dex</w:t>
+      </w:r>
+      <w:proofErr w:type="spellEnd"/>
+      <w:r>
+        <w:rPr>
+          <w:rFonts w:ascii="Times New Roman" w:hAnsi="Times New Roman" w:cs="Times New Roman"/>
+        </w:rPr>
+        <w:t xml:space="preserve"> compared to </w:t>
       </w:r>
       <w:r>
         <w:rPr>
@@ -10517,13 +10818,23 @@
           <w:iCs/>
           <w:vertAlign w:val="superscript"/>
         </w:rPr>
-        <w:t>-/-</w:t>
-      </w:r>
-      <w:r>
-        <w:rPr>
-          <w:rFonts w:ascii="Times New Roman" w:hAnsi="Times New Roman" w:cs="Times New Roman"/>
+        <w:t>-/</w:t>
+      </w:r>
+      <w:proofErr w:type="gramStart"/>
+      <w:r>
+        <w:rPr>
+          <w:rFonts w:ascii="Times New Roman" w:hAnsi="Times New Roman" w:cs="Times New Roman"/>
+          <w:i/>
+          <w:iCs/>
           <w:vertAlign w:val="superscript"/>
         </w:rPr>
+        <w:t>-</w:t>
+      </w:r>
+      <w:r>
+        <w:rPr>
+          <w:rFonts w:ascii="Times New Roman" w:hAnsi="Times New Roman" w:cs="Times New Roman"/>
+          <w:vertAlign w:val="superscript"/>
+        </w:rPr>
         <w:t xml:space="preserve"> </w:t>
       </w:r>
       <w:r>
@@ -10537,7 +10848,14 @@
         <w:rPr>
           <w:rFonts w:ascii="Times New Roman" w:hAnsi="Times New Roman" w:cs="Times New Roman"/>
         </w:rPr>
-        <w:t xml:space="preserve">dams </w:t>
+        <w:t>dams</w:t>
+      </w:r>
+      <w:proofErr w:type="gramEnd"/>
+      <w:r>
+        <w:rPr>
+          <w:rFonts w:ascii="Times New Roman" w:hAnsi="Times New Roman" w:cs="Times New Roman"/>
+        </w:rPr>
+        <w:t xml:space="preserve"> </w:t>
       </w:r>
       <w:r>
         <w:rPr>
@@ -10622,7 +10940,21 @@
         <w:rPr>
           <w:rFonts w:ascii="Times New Roman" w:hAnsi="Times New Roman" w:cs="Times New Roman"/>
         </w:rPr>
-        <w:t xml:space="preserve"> during the course of pregnanc</w:t>
+        <w:t xml:space="preserve"> </w:t>
+      </w:r>
+      <w:proofErr w:type="gramStart"/>
+      <w:r>
+        <w:rPr>
+          <w:rFonts w:ascii="Times New Roman" w:hAnsi="Times New Roman" w:cs="Times New Roman"/>
+        </w:rPr>
+        <w:t>during the course of</w:t>
+      </w:r>
+      <w:proofErr w:type="gramEnd"/>
+      <w:r>
+        <w:rPr>
+          <w:rFonts w:ascii="Times New Roman" w:hAnsi="Times New Roman" w:cs="Times New Roman"/>
+        </w:rPr>
+        <w:t xml:space="preserve"> pregnanc</w:t>
       </w:r>
       <w:r>
         <w:rPr>
@@ -10732,6 +11064,7 @@
         </w:rPr>
         <w:t xml:space="preserve">, </w:t>
       </w:r>
+      <w:proofErr w:type="spellStart"/>
       <w:r>
         <w:rPr>
           <w:rFonts w:ascii="Times New Roman" w:hAnsi="Times New Roman" w:cs="Times New Roman"/>
@@ -10745,6 +11078,7 @@
         </w:rPr>
         <w:t>genotype</w:t>
       </w:r>
+      <w:proofErr w:type="spellEnd"/>
       <w:r>
         <w:rPr>
           <w:rFonts w:ascii="Times New Roman" w:hAnsi="Times New Roman" w:cs="Times New Roman"/>
@@ -10763,7 +11097,7 @@
         </w:rPr>
         <w:t xml:space="preserve">. </w:t>
       </w:r>
-      <w:bookmarkStart w:id="126" w:name="_Hlk172556722"/>
+      <w:bookmarkStart w:id="129" w:name="_Hlk172556722"/>
       <w:r>
         <w:rPr>
           <w:rFonts w:ascii="Times New Roman" w:hAnsi="Times New Roman" w:cs="Times New Roman"/>
@@ -10782,7 +11116,7 @@
         </w:rPr>
         <w:t xml:space="preserve"> of pregnancy</w:t>
       </w:r>
-      <w:del w:id="127" w:author="Molly C. MULCAHY" w:date="2024-07-22T16:04:00Z" w16du:dateUtc="2024-07-22T21:04:00Z">
+      <w:del w:id="130" w:author="Molly C. MULCAHY" w:date="2024-07-22T16:04:00Z">
         <w:r>
           <w:rPr>
             <w:rFonts w:ascii="Times New Roman" w:hAnsi="Times New Roman" w:cs="Times New Roman"/>
@@ -10837,7 +11171,7 @@
         </w:rPr>
         <w:t xml:space="preserve">.  </w:t>
       </w:r>
-      <w:bookmarkEnd w:id="126"/>
+      <w:bookmarkEnd w:id="129"/>
       <w:r>
         <w:rPr>
           <w:rFonts w:ascii="Times New Roman" w:hAnsi="Times New Roman" w:cs="Times New Roman"/>
@@ -10858,7 +11192,7 @@
         </w:rPr>
         <w:t>, p=0.94</w:t>
       </w:r>
-      <w:bookmarkStart w:id="128" w:name="_Hlk172127450"/>
+      <w:bookmarkStart w:id="131" w:name="_Hlk172127450"/>
       <w:r>
         <w:rPr>
           <w:rFonts w:ascii="Times New Roman" w:hAnsi="Times New Roman" w:cs="Times New Roman"/>
@@ -10897,7 +11231,7 @@
         </w:rPr>
         <w:t>had 5</w:t>
       </w:r>
-      <w:ins w:id="129" w:author="Molly C. MULCAHY" w:date="2024-07-17T16:46:00Z" w16du:dateUtc="2024-07-17T21:46:00Z">
+      <w:ins w:id="132" w:author="Molly C. MULCAHY" w:date="2024-07-17T16:46:00Z">
         <w:r>
           <w:rPr>
             <w:rFonts w:ascii="Times New Roman" w:hAnsi="Times New Roman" w:cs="Times New Roman"/>
@@ -10905,7 +11239,7 @@
           <w:t>1</w:t>
         </w:r>
       </w:ins>
-      <w:del w:id="130" w:author="Molly C. MULCAHY" w:date="2024-07-17T16:46:00Z" w16du:dateUtc="2024-07-17T21:46:00Z">
+      <w:del w:id="133" w:author="Molly C. MULCAHY" w:date="2024-07-17T16:46:00Z">
         <w:r>
           <w:rPr>
             <w:rFonts w:ascii="Times New Roman" w:hAnsi="Times New Roman" w:cs="Times New Roman"/>
@@ -10919,7 +11253,7 @@
         </w:rPr>
         <w:t>% lower</w:t>
       </w:r>
-      <w:ins w:id="131" w:author="Molly C. MULCAHY" w:date="2024-07-17T16:47:00Z" w16du:dateUtc="2024-07-17T21:47:00Z">
+      <w:ins w:id="134" w:author="Molly C. MULCAHY" w:date="2024-07-17T16:47:00Z">
         <w:r>
           <w:rPr>
             <w:rFonts w:ascii="Times New Roman" w:hAnsi="Times New Roman" w:cs="Times New Roman"/>
@@ -11020,7 +11354,7 @@
         </w:rPr>
         <w:t>=0.</w:t>
       </w:r>
-      <w:ins w:id="132" w:author="Molly C. MULCAHY" w:date="2024-07-17T16:48:00Z" w16du:dateUtc="2024-07-17T21:48:00Z">
+      <w:ins w:id="135" w:author="Molly C. MULCAHY" w:date="2024-07-17T16:48:00Z">
         <w:r>
           <w:rPr>
             <w:rFonts w:ascii="Times New Roman" w:hAnsi="Times New Roman" w:cs="Times New Roman"/>
@@ -11028,7 +11362,7 @@
           <w:t>14</w:t>
         </w:r>
       </w:ins>
-      <w:del w:id="133" w:author="Molly C. MULCAHY" w:date="2024-07-17T16:48:00Z" w16du:dateUtc="2024-07-17T21:48:00Z">
+      <w:del w:id="136" w:author="Molly C. MULCAHY" w:date="2024-07-17T16:48:00Z">
         <w:r>
           <w:rPr>
             <w:rFonts w:ascii="Times New Roman" w:hAnsi="Times New Roman" w:cs="Times New Roman"/>
@@ -11056,7 +11390,7 @@
         </w:rPr>
         <w:t>)</w:t>
       </w:r>
-      <w:bookmarkEnd w:id="128"/>
+      <w:bookmarkEnd w:id="131"/>
       <w:r>
         <w:rPr>
           <w:rFonts w:ascii="Times New Roman" w:hAnsi="Times New Roman" w:cs="Times New Roman"/>
@@ -11349,7 +11683,14 @@
         <w:rPr>
           <w:rFonts w:ascii="Times New Roman" w:hAnsi="Times New Roman" w:cs="Times New Roman"/>
         </w:rPr>
-        <w:t>(p</w:t>
+        <w:t>(</w:t>
+      </w:r>
+      <w:proofErr w:type="spellStart"/>
+      <w:r>
+        <w:rPr>
+          <w:rFonts w:ascii="Times New Roman" w:hAnsi="Times New Roman" w:cs="Times New Roman"/>
+        </w:rPr>
+        <w:t>p</w:t>
       </w:r>
       <w:r>
         <w:rPr>
@@ -11365,6 +11706,7 @@
         </w:rPr>
         <w:t>type</w:t>
       </w:r>
+      <w:proofErr w:type="spellEnd"/>
       <w:r>
         <w:rPr>
           <w:rFonts w:ascii="Times New Roman" w:hAnsi="Times New Roman" w:cs="Times New Roman"/>
@@ -13429,6 +13771,7 @@
         </w:rPr>
         <w:t xml:space="preserve">, </w:t>
       </w:r>
+      <w:proofErr w:type="spellStart"/>
       <w:r>
         <w:rPr>
           <w:rFonts w:ascii="Times New Roman" w:hAnsi="Times New Roman" w:cs="Times New Roman"/>
@@ -13442,6 +13785,7 @@
         </w:rPr>
         <w:t>genotype</w:t>
       </w:r>
+      <w:proofErr w:type="spellEnd"/>
       <w:r>
         <w:rPr>
           <w:rFonts w:ascii="Times New Roman" w:hAnsi="Times New Roman" w:cs="Times New Roman"/>
@@ -13512,7 +13856,14 @@
         <w:rPr>
           <w:rFonts w:ascii="Times New Roman" w:hAnsi="Times New Roman" w:cs="Times New Roman"/>
         </w:rPr>
-        <w:t>effect of sex on body weight from birth to PND 14.5 (p</w:t>
+        <w:t>effect of sex on body weight from birth to PND 14.5 (</w:t>
+      </w:r>
+      <w:proofErr w:type="spellStart"/>
+      <w:r>
+        <w:rPr>
+          <w:rFonts w:ascii="Times New Roman" w:hAnsi="Times New Roman" w:cs="Times New Roman"/>
+        </w:rPr>
+        <w:t>p</w:t>
       </w:r>
       <w:r>
         <w:rPr>
@@ -13521,6 +13872,7 @@
         </w:rPr>
         <w:t>sex</w:t>
       </w:r>
+      <w:proofErr w:type="spellEnd"/>
       <w:r>
         <w:rPr>
           <w:rFonts w:ascii="Times New Roman" w:hAnsi="Times New Roman" w:cs="Times New Roman"/>
@@ -13823,7 +14175,7 @@
         </w:rPr>
         <w:t xml:space="preserve"> have been documented in expectant </w:t>
       </w:r>
-      <w:ins w:id="134" w:author="Molly C. MULCAHY" w:date="2024-07-16T15:14:00Z" w16du:dateUtc="2024-07-16T20:14:00Z">
+      <w:ins w:id="137" w:author="Molly C. MULCAHY" w:date="2024-07-16T15:14:00Z">
         <w:r>
           <w:rPr>
             <w:rFonts w:ascii="Times New Roman" w:hAnsi="Times New Roman" w:cs="Times New Roman"/>
@@ -14030,12 +14382,21 @@
         </w:rPr>
         <w:t xml:space="preserve">or </w:t>
       </w:r>
-      <w:r>
-        <w:rPr>
-          <w:rFonts w:ascii="Times New Roman" w:hAnsi="Times New Roman" w:cs="Times New Roman"/>
-          <w:i/>
-        </w:rPr>
-        <w:t xml:space="preserve">Gfral </w:t>
+      <w:proofErr w:type="spellStart"/>
+      <w:r>
+        <w:rPr>
+          <w:rFonts w:ascii="Times New Roman" w:hAnsi="Times New Roman" w:cs="Times New Roman"/>
+          <w:i/>
+        </w:rPr>
+        <w:t>Gfral</w:t>
+      </w:r>
+      <w:proofErr w:type="spellEnd"/>
+      <w:r>
+        <w:rPr>
+          <w:rFonts w:ascii="Times New Roman" w:hAnsi="Times New Roman" w:cs="Times New Roman"/>
+          <w:i/>
+        </w:rPr>
+        <w:t xml:space="preserve"> </w:t>
       </w:r>
       <w:r>
         <w:rPr>
@@ -14921,7 +15282,21 @@
         <w:rPr>
           <w:rFonts w:ascii="Times New Roman" w:hAnsi="Times New Roman" w:cs="Times New Roman"/>
         </w:rPr>
-        <w:t xml:space="preserve"> feto-placental implantation. </w:t>
+        <w:t xml:space="preserve"> </w:t>
+      </w:r>
+      <w:proofErr w:type="spellStart"/>
+      <w:r>
+        <w:rPr>
+          <w:rFonts w:ascii="Times New Roman" w:hAnsi="Times New Roman" w:cs="Times New Roman"/>
+        </w:rPr>
+        <w:t>feto</w:t>
+      </w:r>
+      <w:proofErr w:type="spellEnd"/>
+      <w:r>
+        <w:rPr>
+          <w:rFonts w:ascii="Times New Roman" w:hAnsi="Times New Roman" w:cs="Times New Roman"/>
+        </w:rPr>
+        <w:t xml:space="preserve">-placental implantation. </w:t>
       </w:r>
       <w:r>
         <w:rPr>
@@ -14980,12 +15355,14 @@
         </w:rPr>
         <w:t xml:space="preserve">Murine pregnancy is not entirely comparable to human pregnancy. </w:t>
       </w:r>
+      <w:proofErr w:type="gramStart"/>
       <w:r>
         <w:rPr>
           <w:rFonts w:ascii="Times New Roman" w:hAnsi="Times New Roman" w:cs="Times New Roman"/>
         </w:rPr>
         <w:t>The majority of</w:t>
       </w:r>
+      <w:proofErr w:type="gramEnd"/>
       <w:r>
         <w:rPr>
           <w:rFonts w:ascii="Times New Roman" w:hAnsi="Times New Roman" w:cs="Times New Roman"/>
@@ -15092,7 +15469,21 @@
         <w:rPr>
           <w:rFonts w:ascii="Times New Roman" w:hAnsi="Times New Roman" w:cs="Times New Roman"/>
         </w:rPr>
-        <w:t xml:space="preserve"> feto-placental contribution of </w:t>
+        <w:t xml:space="preserve"> </w:t>
+      </w:r>
+      <w:proofErr w:type="spellStart"/>
+      <w:r>
+        <w:rPr>
+          <w:rFonts w:ascii="Times New Roman" w:hAnsi="Times New Roman" w:cs="Times New Roman"/>
+        </w:rPr>
+        <w:t>feto</w:t>
+      </w:r>
+      <w:proofErr w:type="spellEnd"/>
+      <w:r>
+        <w:rPr>
+          <w:rFonts w:ascii="Times New Roman" w:hAnsi="Times New Roman" w:cs="Times New Roman"/>
+        </w:rPr>
+        <w:t xml:space="preserve">-placental contribution of </w:t>
       </w:r>
       <w:r>
         <w:rPr>
@@ -17785,7 +18176,7 @@
         </w:rPr>
         <w:t>mice given plain water and age-matched non-pregnant females. Values are relative to fasting blood glucose and were assessed using a linear mixed effect model. B) Fasting blood glucose values in pregnant dams given water and non-pregnant females, assessed using student’s T test</w:t>
       </w:r>
-      <w:bookmarkStart w:id="135" w:name="_Hlk172037327"/>
+      <w:bookmarkStart w:id="138" w:name="_Hlk172037327"/>
       <w:r>
         <w:rPr>
           <w:rFonts w:ascii="Times New Roman" w:hAnsi="Times New Roman" w:cs="Times New Roman"/>
@@ -17798,7 +18189,7 @@
         </w:rPr>
         <w:t xml:space="preserve">) GDF15 levels at ZT1 </w:t>
       </w:r>
-      <w:ins w:id="136" w:author="Molly C. MULCAHY" w:date="2024-07-16T15:48:00Z" w16du:dateUtc="2024-07-16T20:48:00Z">
+      <w:ins w:id="139" w:author="Molly C. MULCAHY" w:date="2024-07-16T15:48:00Z">
         <w:r>
           <w:rPr>
             <w:rFonts w:ascii="Times New Roman" w:hAnsi="Times New Roman" w:cs="Times New Roman"/>
@@ -17818,7 +18209,7 @@
         </w:rPr>
         <w:t xml:space="preserve">assessed </w:t>
       </w:r>
-      <w:del w:id="137" w:author="Molly C. MULCAHY" w:date="2024-07-16T15:46:00Z" w16du:dateUtc="2024-07-16T20:46:00Z">
+      <w:del w:id="140" w:author="Molly C. MULCAHY" w:date="2024-07-16T15:46:00Z">
         <w:r>
           <w:rPr>
             <w:rFonts w:ascii="Times New Roman" w:hAnsi="Times New Roman" w:cs="Times New Roman"/>
@@ -17826,21 +18217,101 @@
           <w:delText>as paired t tests</w:delText>
         </w:r>
       </w:del>
-      <w:ins w:id="138" w:author="Molly C. MULCAHY" w:date="2024-07-16T15:46:00Z" w16du:dateUtc="2024-07-16T20:46:00Z">
+      <w:ins w:id="141" w:author="Molly C. MULCAHY" w:date="2024-07-16T15:46:00Z">
         <w:r>
           <w:rPr>
             <w:rFonts w:ascii="Times New Roman" w:hAnsi="Times New Roman" w:cs="Times New Roman"/>
           </w:rPr>
-          <w:t>by two way anova for effect of time and of pregnancy status</w:t>
+          <w:t>by two</w:t>
         </w:r>
       </w:ins>
+      <w:ins w:id="142" w:author="Dave Bridges" w:date="2024-07-26T08:49:00Z">
+        <w:r>
+          <w:rPr>
+            <w:rFonts w:ascii="Times New Roman" w:hAnsi="Times New Roman" w:cs="Times New Roman"/>
+          </w:rPr>
+          <w:t>-</w:t>
+        </w:r>
+      </w:ins>
+      <w:ins w:id="143" w:author="Molly C. MULCAHY" w:date="2024-07-16T15:46:00Z">
+        <w:del w:id="144" w:author="Dave Bridges" w:date="2024-07-26T08:49:00Z">
+          <w:r>
+            <w:rPr>
+              <w:rFonts w:ascii="Times New Roman" w:hAnsi="Times New Roman" w:cs="Times New Roman"/>
+            </w:rPr>
+            <w:delText xml:space="preserve"> </w:delText>
+          </w:r>
+        </w:del>
+        <w:r>
+          <w:rPr>
+            <w:rFonts w:ascii="Times New Roman" w:hAnsi="Times New Roman" w:cs="Times New Roman"/>
+          </w:rPr>
+          <w:t xml:space="preserve">way </w:t>
+        </w:r>
+        <w:del w:id="145" w:author="Dave Bridges" w:date="2024-07-26T08:49:00Z">
+          <w:r>
+            <w:rPr>
+              <w:rFonts w:ascii="Times New Roman" w:hAnsi="Times New Roman" w:cs="Times New Roman"/>
+            </w:rPr>
+            <w:delText>anova</w:delText>
+          </w:r>
+        </w:del>
+      </w:ins>
+      <w:ins w:id="146" w:author="Dave Bridges" w:date="2024-07-26T08:49:00Z">
+        <w:r>
+          <w:rPr>
+            <w:rFonts w:ascii="Times New Roman" w:hAnsi="Times New Roman" w:cs="Times New Roman"/>
+          </w:rPr>
+          <w:t>ANOVA</w:t>
+        </w:r>
+      </w:ins>
+      <w:ins w:id="147" w:author="Molly C. MULCAHY" w:date="2024-07-16T15:46:00Z">
+        <w:r>
+          <w:rPr>
+            <w:rFonts w:ascii="Times New Roman" w:hAnsi="Times New Roman" w:cs="Times New Roman"/>
+          </w:rPr>
+          <w:t xml:space="preserve"> </w:t>
+        </w:r>
+      </w:ins>
+      <w:ins w:id="148" w:author="Dave Bridges" w:date="2024-07-26T08:50:00Z">
+        <w:r>
+          <w:rPr>
+            <w:rFonts w:ascii="Times New Roman" w:hAnsi="Times New Roman" w:cs="Times New Roman"/>
+          </w:rPr>
+          <w:t xml:space="preserve">testing </w:t>
+        </w:r>
+      </w:ins>
+      <w:ins w:id="149" w:author="Molly C. MULCAHY" w:date="2024-07-16T15:46:00Z">
+        <w:r>
+          <w:rPr>
+            <w:rFonts w:ascii="Times New Roman" w:hAnsi="Times New Roman" w:cs="Times New Roman"/>
+          </w:rPr>
+          <w:t>for effect</w:t>
+        </w:r>
+      </w:ins>
+      <w:ins w:id="150" w:author="Dave Bridges" w:date="2024-07-26T08:50:00Z">
+        <w:r>
+          <w:rPr>
+            <w:rFonts w:ascii="Times New Roman" w:hAnsi="Times New Roman" w:cs="Times New Roman"/>
+          </w:rPr>
+          <w:t>s</w:t>
+        </w:r>
+      </w:ins>
+      <w:ins w:id="151" w:author="Molly C. MULCAHY" w:date="2024-07-16T15:46:00Z">
+        <w:r>
+          <w:rPr>
+            <w:rFonts w:ascii="Times New Roman" w:hAnsi="Times New Roman" w:cs="Times New Roman"/>
+          </w:rPr>
+          <w:t xml:space="preserve"> of time and of pregnancy status</w:t>
+        </w:r>
+      </w:ins>
       <w:r>
         <w:rPr>
           <w:rFonts w:ascii="Times New Roman" w:hAnsi="Times New Roman" w:cs="Times New Roman"/>
         </w:rPr>
         <w:t xml:space="preserve">. </w:t>
       </w:r>
-      <w:bookmarkEnd w:id="135"/>
+      <w:bookmarkEnd w:id="138"/>
       <w:r>
         <w:rPr>
           <w:rFonts w:ascii="Times New Roman" w:hAnsi="Times New Roman" w:cs="Times New Roman"/>
@@ -17871,7 +18342,7 @@
         </w:rPr>
         <w:t xml:space="preserve">ssessed </w:t>
       </w:r>
-      <w:del w:id="139" w:author="Molly C. MULCAHY" w:date="2024-07-16T15:47:00Z" w16du:dateUtc="2024-07-16T20:47:00Z">
+      <w:del w:id="152" w:author="Molly C. MULCAHY" w:date="2024-07-16T15:47:00Z">
         <w:r>
           <w:rPr>
             <w:rFonts w:ascii="Times New Roman" w:hAnsi="Times New Roman" w:cs="Times New Roman"/>
@@ -17879,14 +18350,86 @@
           <w:delText>as paired t tests</w:delText>
         </w:r>
       </w:del>
-      <w:ins w:id="140" w:author="Molly C. MULCAHY" w:date="2024-07-16T15:47:00Z" w16du:dateUtc="2024-07-16T20:47:00Z">
+      <w:ins w:id="153" w:author="Molly C. MULCAHY" w:date="2024-07-16T15:47:00Z">
         <w:r>
           <w:rPr>
             <w:rFonts w:ascii="Times New Roman" w:hAnsi="Times New Roman" w:cs="Times New Roman"/>
           </w:rPr>
-          <w:t>by two-way anova for effect of time and of pregnancy status</w:t>
-        </w:r>
+          <w:t xml:space="preserve">by two-way </w:t>
+        </w:r>
+        <w:del w:id="154" w:author="Dave Bridges" w:date="2024-07-26T08:51:00Z">
+          <w:r>
+            <w:rPr>
+              <w:rFonts w:ascii="Times New Roman" w:hAnsi="Times New Roman" w:cs="Times New Roman"/>
+            </w:rPr>
+            <w:delText>anova</w:delText>
+          </w:r>
+        </w:del>
       </w:ins>
+      <w:ins w:id="155" w:author="Dave Bridges" w:date="2024-07-26T08:51:00Z">
+        <w:r>
+          <w:rPr>
+            <w:rFonts w:ascii="Times New Roman" w:hAnsi="Times New Roman" w:cs="Times New Roman"/>
+          </w:rPr>
+          <w:t>ANOVA</w:t>
+        </w:r>
+      </w:ins>
+      <w:ins w:id="156" w:author="Molly C. MULCAHY" w:date="2024-07-16T15:47:00Z">
+        <w:r>
+          <w:rPr>
+            <w:rFonts w:ascii="Times New Roman" w:hAnsi="Times New Roman" w:cs="Times New Roman"/>
+          </w:rPr>
+          <w:t xml:space="preserve"> </w:t>
+        </w:r>
+      </w:ins>
+      <w:ins w:id="157" w:author="Dave Bridges" w:date="2024-07-26T08:51:00Z">
+        <w:r>
+          <w:rPr>
+            <w:rFonts w:ascii="Times New Roman" w:hAnsi="Times New Roman" w:cs="Times New Roman"/>
+          </w:rPr>
+          <w:t xml:space="preserve">testing </w:t>
+        </w:r>
+      </w:ins>
+      <w:ins w:id="158" w:author="Molly C. MULCAHY" w:date="2024-07-16T15:47:00Z">
+        <w:r>
+          <w:rPr>
+            <w:rFonts w:ascii="Times New Roman" w:hAnsi="Times New Roman" w:cs="Times New Roman"/>
+          </w:rPr>
+          <w:t xml:space="preserve">for </w:t>
+        </w:r>
+      </w:ins>
+      <w:ins w:id="159" w:author="Dave Bridges" w:date="2024-07-26T08:52:00Z">
+        <w:r>
+          <w:rPr>
+            <w:rFonts w:ascii="Times New Roman" w:hAnsi="Times New Roman" w:cs="Times New Roman"/>
+          </w:rPr>
+          <w:t xml:space="preserve">the </w:t>
+        </w:r>
+      </w:ins>
+      <w:ins w:id="160" w:author="Molly C. MULCAHY" w:date="2024-07-16T15:47:00Z">
+        <w:r>
+          <w:rPr>
+            <w:rFonts w:ascii="Times New Roman" w:hAnsi="Times New Roman" w:cs="Times New Roman"/>
+          </w:rPr>
+          <w:t>effect</w:t>
+        </w:r>
+      </w:ins>
+      <w:ins w:id="161" w:author="Dave Bridges" w:date="2024-07-26T08:52:00Z">
+        <w:r>
+          <w:rPr>
+            <w:rFonts w:ascii="Times New Roman" w:hAnsi="Times New Roman" w:cs="Times New Roman"/>
+          </w:rPr>
+          <w:t>s</w:t>
+        </w:r>
+      </w:ins>
+      <w:ins w:id="162" w:author="Molly C. MULCAHY" w:date="2024-07-16T15:47:00Z">
+        <w:r>
+          <w:rPr>
+            <w:rFonts w:ascii="Times New Roman" w:hAnsi="Times New Roman" w:cs="Times New Roman"/>
+          </w:rPr>
+          <w:t xml:space="preserve"> of time and of pregnancy status</w:t>
+        </w:r>
+      </w:ins>
       <w:r>
         <w:rPr>
           <w:rFonts w:ascii="Times New Roman" w:hAnsi="Times New Roman" w:cs="Times New Roman"/>
@@ -17897,7 +18440,21 @@
         <w:rPr>
           <w:rFonts w:ascii="Times New Roman" w:hAnsi="Times New Roman" w:cs="Times New Roman"/>
         </w:rPr>
-        <w:t xml:space="preserve"> * indicates p&lt;0.05</w:t>
+        <w:t xml:space="preserve"> * </w:t>
+      </w:r>
+      <w:proofErr w:type="gramStart"/>
+      <w:r>
+        <w:rPr>
+          <w:rFonts w:ascii="Times New Roman" w:hAnsi="Times New Roman" w:cs="Times New Roman"/>
+        </w:rPr>
+        <w:t>indicates</w:t>
+      </w:r>
+      <w:proofErr w:type="gramEnd"/>
+      <w:r>
+        <w:rPr>
+          <w:rFonts w:ascii="Times New Roman" w:hAnsi="Times New Roman" w:cs="Times New Roman"/>
+        </w:rPr>
+        <w:t xml:space="preserve"> p&lt;0.05</w:t>
       </w:r>
       <w:r>
         <w:rPr>
@@ -18195,10 +18752,18 @@
         <w:spacing w:line="480" w:lineRule="auto"/>
       </w:pPr>
       <w:r>
-        <w:t>Figure 5:</w:t>
-      </w:r>
-      <w:r>
-        <w:t>Offspring Birth Weight is Reduced in Gdf15 Knockout Pregnancies</w:t>
+        <w:t xml:space="preserve">Figure </w:t>
+      </w:r>
+      <w:proofErr w:type="gramStart"/>
+      <w:r>
+        <w:t>5:</w:t>
+      </w:r>
+      <w:r>
+        <w:t>Offspring</w:t>
+      </w:r>
+      <w:proofErr w:type="gramEnd"/>
+      <w:r>
+        <w:t xml:space="preserve"> Birth Weight is Reduced in Gdf15 Knockout Pregnancies</w:t>
       </w:r>
     </w:p>
     <w:p>
@@ -18327,7 +18892,21 @@
         <w:rPr>
           <w:rFonts w:ascii="Times New Roman" w:hAnsi="Times New Roman" w:cs="Times New Roman"/>
         </w:rPr>
-        <w:t>* indicates p&lt;0.05</w:t>
+        <w:t xml:space="preserve">* </w:t>
+      </w:r>
+      <w:proofErr w:type="gramStart"/>
+      <w:r>
+        <w:rPr>
+          <w:rFonts w:ascii="Times New Roman" w:hAnsi="Times New Roman" w:cs="Times New Roman"/>
+        </w:rPr>
+        <w:t>indicates</w:t>
+      </w:r>
+      <w:proofErr w:type="gramEnd"/>
+      <w:r>
+        <w:rPr>
+          <w:rFonts w:ascii="Times New Roman" w:hAnsi="Times New Roman" w:cs="Times New Roman"/>
+        </w:rPr>
+        <w:t xml:space="preserve"> p&lt;0.05</w:t>
       </w:r>
     </w:p>
     <w:p>
@@ -18374,7 +18953,15 @@
         <w:t>ercentage</w:t>
       </w:r>
       <w:r>
-        <w:t xml:space="preserve"> Are not Changed in Gdf15 Knockout Dams</w:t>
+        <w:t xml:space="preserve"> Are </w:t>
+      </w:r>
+      <w:proofErr w:type="gramStart"/>
+      <w:r>
+        <w:t>not</w:t>
+      </w:r>
+      <w:proofErr w:type="gramEnd"/>
+      <w:r>
+        <w:t xml:space="preserve"> Changed in Gdf15 Knockout Dams</w:t>
       </w:r>
     </w:p>
     <w:p>
@@ -18522,7 +19109,21 @@
         <w:rPr>
           <w:rFonts w:ascii="Times New Roman" w:hAnsi="Times New Roman" w:cs="Times New Roman"/>
         </w:rPr>
-        <w:t xml:space="preserve">15 levels in mouse serum (pg/mL) collected E16.5 at ZT1 and ZT13 in </w:t>
+        <w:t>15 levels in mouse serum (</w:t>
+      </w:r>
+      <w:proofErr w:type="spellStart"/>
+      <w:r>
+        <w:rPr>
+          <w:rFonts w:ascii="Times New Roman" w:hAnsi="Times New Roman" w:cs="Times New Roman"/>
+        </w:rPr>
+        <w:t>pg</w:t>
+      </w:r>
+      <w:proofErr w:type="spellEnd"/>
+      <w:r>
+        <w:rPr>
+          <w:rFonts w:ascii="Times New Roman" w:hAnsi="Times New Roman" w:cs="Times New Roman"/>
+        </w:rPr>
+        <w:t xml:space="preserve">/mL) collected E16.5 at ZT1 and ZT13 in </w:t>
       </w:r>
       <w:r>
         <w:rPr>
@@ -18599,7 +19200,21 @@
         <w:rPr>
           <w:rFonts w:ascii="Times New Roman" w:hAnsi="Times New Roman" w:cs="Times New Roman"/>
         </w:rPr>
-        <w:t>* indicates p&lt;0.05</w:t>
+        <w:t xml:space="preserve">* </w:t>
+      </w:r>
+      <w:proofErr w:type="gramStart"/>
+      <w:r>
+        <w:rPr>
+          <w:rFonts w:ascii="Times New Roman" w:hAnsi="Times New Roman" w:cs="Times New Roman"/>
+        </w:rPr>
+        <w:t>indicates</w:t>
+      </w:r>
+      <w:proofErr w:type="gramEnd"/>
+      <w:r>
+        <w:rPr>
+          <w:rFonts w:ascii="Times New Roman" w:hAnsi="Times New Roman" w:cs="Times New Roman"/>
+        </w:rPr>
+        <w:t xml:space="preserve"> p&lt;0.05</w:t>
       </w:r>
     </w:p>
     <w:p>
@@ -18664,7 +19279,21 @@
         <w:rPr>
           <w:rFonts w:ascii="Times New Roman" w:hAnsi="Times New Roman" w:cs="Times New Roman"/>
         </w:rPr>
-        <w:t xml:space="preserve"> * indicates p&lt;0.05</w:t>
+        <w:t xml:space="preserve"> * </w:t>
+      </w:r>
+      <w:proofErr w:type="gramStart"/>
+      <w:r>
+        <w:rPr>
+          <w:rFonts w:ascii="Times New Roman" w:hAnsi="Times New Roman" w:cs="Times New Roman"/>
+        </w:rPr>
+        <w:t>indicates</w:t>
+      </w:r>
+      <w:proofErr w:type="gramEnd"/>
+      <w:r>
+        <w:rPr>
+          <w:rFonts w:ascii="Times New Roman" w:hAnsi="Times New Roman" w:cs="Times New Roman"/>
+        </w:rPr>
+        <w:t xml:space="preserve"> p&lt;0.05</w:t>
       </w:r>
     </w:p>
     <w:p/>
@@ -18680,7 +19309,7 @@
 </file>
 
 <file path=word/endnotes.xml><?xml version="1.0" encoding="utf-8"?>
-<w:endnotes xmlns:wpc="http://schemas.microsoft.com/office/word/2010/wordprocessingCanvas" xmlns:cx="http://schemas.microsoft.com/office/drawing/2014/chartex" xmlns:cx1="http://schemas.microsoft.com/office/drawing/2015/9/8/chartex" xmlns:cx2="http://schemas.microsoft.com/office/drawing/2015/10/21/chartex" xmlns:cx3="http://schemas.microsoft.com/office/drawing/2016/5/9/chartex" xmlns:cx4="http://schemas.microsoft.com/office/drawing/2016/5/10/chartex" xmlns:cx5="http://schemas.microsoft.com/office/drawing/2016/5/11/chartex" xmlns:cx6="http://schemas.microsoft.com/office/drawing/2016/5/12/chartex" xmlns:cx7="http://schemas.microsoft.com/office/drawing/2016/5/13/chartex" xmlns:cx8="http://schemas.microsoft.com/office/drawing/2016/5/14/chartex" xmlns:mc="http://schemas.openxmlformats.org/markup-compatibility/2006" xmlns:aink="http://schemas.microsoft.com/office/drawing/2016/ink" xmlns:am3d="http://schemas.microsoft.com/office/drawing/2017/model3d" xmlns:o="urn:schemas-microsoft-com:office:office" xmlns:oel="http://schemas.microsoft.com/office/2019/extlst" xmlns:r="http://schemas.openxmlformats.org/officeDocument/2006/relationships" xmlns:m="http://schemas.openxmlformats.org/officeDocument/2006/math" xmlns:v="urn:schemas-microsoft-com:vml" xmlns:wp14="http://schemas.microsoft.com/office/word/2010/wordprocessingDrawing" xmlns:wp="http://schemas.openxmlformats.org/drawingml/2006/wordprocessingDrawing" xmlns:w10="urn:schemas-microsoft-com:office:word" xmlns:w="http://schemas.openxmlformats.org/wordprocessingml/2006/main" xmlns:w14="http://schemas.microsoft.com/office/word/2010/wordml" xmlns:w15="http://schemas.microsoft.com/office/word/2012/wordml" xmlns:w16cex="http://schemas.microsoft.com/office/word/2018/wordml/cex" xmlns:w16cid="http://schemas.microsoft.com/office/word/2016/wordml/cid" xmlns:w16="http://schemas.microsoft.com/office/word/2018/wordml" xmlns:w16du="http://schemas.microsoft.com/office/word/2023/wordml/word16du" xmlns:w16sdtdh="http://schemas.microsoft.com/office/word/2020/wordml/sdtdatahash" xmlns:w16se="http://schemas.microsoft.com/office/word/2015/wordml/symex" xmlns:wpg="http://schemas.microsoft.com/office/word/2010/wordprocessingGroup" xmlns:wpi="http://schemas.microsoft.com/office/word/2010/wordprocessingInk" xmlns:wne="http://schemas.microsoft.com/office/word/2006/wordml" xmlns:wps="http://schemas.microsoft.com/office/word/2010/wordprocessingShape" mc:Ignorable="w14 w15 w16se w16cid w16 w16cex w16sdtdh w16du wp14">
+<w:endnotes xmlns:wpc="http://schemas.microsoft.com/office/word/2010/wordprocessingCanvas" xmlns:cx="http://schemas.microsoft.com/office/drawing/2014/chartex" xmlns:cx1="http://schemas.microsoft.com/office/drawing/2015/9/8/chartex" xmlns:cx2="http://schemas.microsoft.com/office/drawing/2015/10/21/chartex" xmlns:cx3="http://schemas.microsoft.com/office/drawing/2016/5/9/chartex" xmlns:cx4="http://schemas.microsoft.com/office/drawing/2016/5/10/chartex" xmlns:cx5="http://schemas.microsoft.com/office/drawing/2016/5/11/chartex" xmlns:cx6="http://schemas.microsoft.com/office/drawing/2016/5/12/chartex" xmlns:cx7="http://schemas.microsoft.com/office/drawing/2016/5/13/chartex" xmlns:cx8="http://schemas.microsoft.com/office/drawing/2016/5/14/chartex" xmlns:mc="http://schemas.openxmlformats.org/markup-compatibility/2006" xmlns:aink="http://schemas.microsoft.com/office/drawing/2016/ink" xmlns:am3d="http://schemas.microsoft.com/office/drawing/2017/model3d" xmlns:o="urn:schemas-microsoft-com:office:office" xmlns:oel="http://schemas.microsoft.com/office/2019/extlst" xmlns:r="http://schemas.openxmlformats.org/officeDocument/2006/relationships" xmlns:m="http://schemas.openxmlformats.org/officeDocument/2006/math" xmlns:v="urn:schemas-microsoft-com:vml" xmlns:wp14="http://schemas.microsoft.com/office/word/2010/wordprocessingDrawing" xmlns:wp="http://schemas.openxmlformats.org/drawingml/2006/wordprocessingDrawing" xmlns:w10="urn:schemas-microsoft-com:office:word" xmlns:w="http://schemas.openxmlformats.org/wordprocessingml/2006/main" xmlns:w14="http://schemas.microsoft.com/office/word/2010/wordml" xmlns:w15="http://schemas.microsoft.com/office/word/2012/wordml" xmlns:w16cex="http://schemas.microsoft.com/office/word/2018/wordml/cex" xmlns:w16cid="http://schemas.microsoft.com/office/word/2016/wordml/cid" xmlns:w16="http://schemas.microsoft.com/office/word/2018/wordml" xmlns:w16sdtdh="http://schemas.microsoft.com/office/word/2020/wordml/sdtdatahash" xmlns:w16se="http://schemas.microsoft.com/office/word/2015/wordml/symex" xmlns:wpg="http://schemas.microsoft.com/office/word/2010/wordprocessingGroup" xmlns:wpi="http://schemas.microsoft.com/office/word/2010/wordprocessingInk" xmlns:wne="http://schemas.microsoft.com/office/word/2006/wordml" xmlns:wps="http://schemas.microsoft.com/office/word/2010/wordprocessingShape" mc:Ignorable="w14 w15 w16se w16cid w16 w16cex w16sdtdh wp14">
   <w:endnote w:type="separator" w:id="-1">
     <w:p>
       <w:r>
@@ -18699,7 +19328,7 @@
 </file>
 
 <file path=word/footer1.xml><?xml version="1.0" encoding="utf-8"?>
-<w:ftr xmlns:wpc="http://schemas.microsoft.com/office/word/2010/wordprocessingCanvas" xmlns:cx="http://schemas.microsoft.com/office/drawing/2014/chartex" xmlns:cx1="http://schemas.microsoft.com/office/drawing/2015/9/8/chartex" xmlns:cx2="http://schemas.microsoft.com/office/drawing/2015/10/21/chartex" xmlns:cx3="http://schemas.microsoft.com/office/drawing/2016/5/9/chartex" xmlns:cx4="http://schemas.microsoft.com/office/drawing/2016/5/10/chartex" xmlns:cx5="http://schemas.microsoft.com/office/drawing/2016/5/11/chartex" xmlns:cx6="http://schemas.microsoft.com/office/drawing/2016/5/12/chartex" xmlns:cx7="http://schemas.microsoft.com/office/drawing/2016/5/13/chartex" xmlns:cx8="http://schemas.microsoft.com/office/drawing/2016/5/14/chartex" xmlns:mc="http://schemas.openxmlformats.org/markup-compatibility/2006" xmlns:aink="http://schemas.microsoft.com/office/drawing/2016/ink" xmlns:am3d="http://schemas.microsoft.com/office/drawing/2017/model3d" xmlns:o="urn:schemas-microsoft-com:office:office" xmlns:oel="http://schemas.microsoft.com/office/2019/extlst" xmlns:r="http://schemas.openxmlformats.org/officeDocument/2006/relationships" xmlns:m="http://schemas.openxmlformats.org/officeDocument/2006/math" xmlns:v="urn:schemas-microsoft-com:vml" xmlns:wp14="http://schemas.microsoft.com/office/word/2010/wordprocessingDrawing" xmlns:wp="http://schemas.openxmlformats.org/drawingml/2006/wordprocessingDrawing" xmlns:w10="urn:schemas-microsoft-com:office:word" xmlns:w="http://schemas.openxmlformats.org/wordprocessingml/2006/main" xmlns:w14="http://schemas.microsoft.com/office/word/2010/wordml" xmlns:w15="http://schemas.microsoft.com/office/word/2012/wordml" xmlns:w16cex="http://schemas.microsoft.com/office/word/2018/wordml/cex" xmlns:w16cid="http://schemas.microsoft.com/office/word/2016/wordml/cid" xmlns:w16="http://schemas.microsoft.com/office/word/2018/wordml" xmlns:w16du="http://schemas.microsoft.com/office/word/2023/wordml/word16du" xmlns:w16sdtdh="http://schemas.microsoft.com/office/word/2020/wordml/sdtdatahash" xmlns:w16se="http://schemas.microsoft.com/office/word/2015/wordml/symex" xmlns:wpg="http://schemas.microsoft.com/office/word/2010/wordprocessingGroup" xmlns:wpi="http://schemas.microsoft.com/office/word/2010/wordprocessingInk" xmlns:wne="http://schemas.microsoft.com/office/word/2006/wordml" xmlns:wps="http://schemas.microsoft.com/office/word/2010/wordprocessingShape" mc:Ignorable="w14 w15 w16se w16cid w16 w16cex w16sdtdh w16du wp14">
+<w:ftr xmlns:wpc="http://schemas.microsoft.com/office/word/2010/wordprocessingCanvas" xmlns:cx="http://schemas.microsoft.com/office/drawing/2014/chartex" xmlns:cx1="http://schemas.microsoft.com/office/drawing/2015/9/8/chartex" xmlns:cx2="http://schemas.microsoft.com/office/drawing/2015/10/21/chartex" xmlns:cx3="http://schemas.microsoft.com/office/drawing/2016/5/9/chartex" xmlns:cx4="http://schemas.microsoft.com/office/drawing/2016/5/10/chartex" xmlns:cx5="http://schemas.microsoft.com/office/drawing/2016/5/11/chartex" xmlns:cx6="http://schemas.microsoft.com/office/drawing/2016/5/12/chartex" xmlns:cx7="http://schemas.microsoft.com/office/drawing/2016/5/13/chartex" xmlns:cx8="http://schemas.microsoft.com/office/drawing/2016/5/14/chartex" xmlns:mc="http://schemas.openxmlformats.org/markup-compatibility/2006" xmlns:aink="http://schemas.microsoft.com/office/drawing/2016/ink" xmlns:am3d="http://schemas.microsoft.com/office/drawing/2017/model3d" xmlns:o="urn:schemas-microsoft-com:office:office" xmlns:oel="http://schemas.microsoft.com/office/2019/extlst" xmlns:r="http://schemas.openxmlformats.org/officeDocument/2006/relationships" xmlns:m="http://schemas.openxmlformats.org/officeDocument/2006/math" xmlns:v="urn:schemas-microsoft-com:vml" xmlns:wp14="http://schemas.microsoft.com/office/word/2010/wordprocessingDrawing" xmlns:wp="http://schemas.openxmlformats.org/drawingml/2006/wordprocessingDrawing" xmlns:w10="urn:schemas-microsoft-com:office:word" xmlns:w="http://schemas.openxmlformats.org/wordprocessingml/2006/main" xmlns:w14="http://schemas.microsoft.com/office/word/2010/wordml" xmlns:w15="http://schemas.microsoft.com/office/word/2012/wordml" xmlns:w16cex="http://schemas.microsoft.com/office/word/2018/wordml/cex" xmlns:w16cid="http://schemas.microsoft.com/office/word/2016/wordml/cid" xmlns:w16="http://schemas.microsoft.com/office/word/2018/wordml" xmlns:w16sdtdh="http://schemas.microsoft.com/office/word/2020/wordml/sdtdatahash" xmlns:w16se="http://schemas.microsoft.com/office/word/2015/wordml/symex" xmlns:wpg="http://schemas.microsoft.com/office/word/2010/wordprocessingGroup" xmlns:wpi="http://schemas.microsoft.com/office/word/2010/wordprocessingInk" xmlns:wne="http://schemas.microsoft.com/office/word/2006/wordml" xmlns:wps="http://schemas.microsoft.com/office/word/2010/wordprocessingShape" mc:Ignorable="w14 w15 w16se w16cid w16 w16cex w16sdtdh wp14">
   <w:sdt>
     <w:sdtPr>
       <w:rPr>
@@ -18764,7 +19393,7 @@
 </file>
 
 <file path=word/footer2.xml><?xml version="1.0" encoding="utf-8"?>
-<w:ftr xmlns:wpc="http://schemas.microsoft.com/office/word/2010/wordprocessingCanvas" xmlns:cx="http://schemas.microsoft.com/office/drawing/2014/chartex" xmlns:cx1="http://schemas.microsoft.com/office/drawing/2015/9/8/chartex" xmlns:cx2="http://schemas.microsoft.com/office/drawing/2015/10/21/chartex" xmlns:cx3="http://schemas.microsoft.com/office/drawing/2016/5/9/chartex" xmlns:cx4="http://schemas.microsoft.com/office/drawing/2016/5/10/chartex" xmlns:cx5="http://schemas.microsoft.com/office/drawing/2016/5/11/chartex" xmlns:cx6="http://schemas.microsoft.com/office/drawing/2016/5/12/chartex" xmlns:cx7="http://schemas.microsoft.com/office/drawing/2016/5/13/chartex" xmlns:cx8="http://schemas.microsoft.com/office/drawing/2016/5/14/chartex" xmlns:mc="http://schemas.openxmlformats.org/markup-compatibility/2006" xmlns:aink="http://schemas.microsoft.com/office/drawing/2016/ink" xmlns:am3d="http://schemas.microsoft.com/office/drawing/2017/model3d" xmlns:o="urn:schemas-microsoft-com:office:office" xmlns:oel="http://schemas.microsoft.com/office/2019/extlst" xmlns:r="http://schemas.openxmlformats.org/officeDocument/2006/relationships" xmlns:m="http://schemas.openxmlformats.org/officeDocument/2006/math" xmlns:v="urn:schemas-microsoft-com:vml" xmlns:wp14="http://schemas.microsoft.com/office/word/2010/wordprocessingDrawing" xmlns:wp="http://schemas.openxmlformats.org/drawingml/2006/wordprocessingDrawing" xmlns:w10="urn:schemas-microsoft-com:office:word" xmlns:w="http://schemas.openxmlformats.org/wordprocessingml/2006/main" xmlns:w14="http://schemas.microsoft.com/office/word/2010/wordml" xmlns:w15="http://schemas.microsoft.com/office/word/2012/wordml" xmlns:w16cex="http://schemas.microsoft.com/office/word/2018/wordml/cex" xmlns:w16cid="http://schemas.microsoft.com/office/word/2016/wordml/cid" xmlns:w16="http://schemas.microsoft.com/office/word/2018/wordml" xmlns:w16du="http://schemas.microsoft.com/office/word/2023/wordml/word16du" xmlns:w16sdtdh="http://schemas.microsoft.com/office/word/2020/wordml/sdtdatahash" xmlns:w16se="http://schemas.microsoft.com/office/word/2015/wordml/symex" xmlns:wpg="http://schemas.microsoft.com/office/word/2010/wordprocessingGroup" xmlns:wpi="http://schemas.microsoft.com/office/word/2010/wordprocessingInk" xmlns:wne="http://schemas.microsoft.com/office/word/2006/wordml" xmlns:wps="http://schemas.microsoft.com/office/word/2010/wordprocessingShape" mc:Ignorable="w14 w15 w16se w16cid w16 w16cex w16sdtdh w16du wp14">
+<w:ftr xmlns:wpc="http://schemas.microsoft.com/office/word/2010/wordprocessingCanvas" xmlns:cx="http://schemas.microsoft.com/office/drawing/2014/chartex" xmlns:cx1="http://schemas.microsoft.com/office/drawing/2015/9/8/chartex" xmlns:cx2="http://schemas.microsoft.com/office/drawing/2015/10/21/chartex" xmlns:cx3="http://schemas.microsoft.com/office/drawing/2016/5/9/chartex" xmlns:cx4="http://schemas.microsoft.com/office/drawing/2016/5/10/chartex" xmlns:cx5="http://schemas.microsoft.com/office/drawing/2016/5/11/chartex" xmlns:cx6="http://schemas.microsoft.com/office/drawing/2016/5/12/chartex" xmlns:cx7="http://schemas.microsoft.com/office/drawing/2016/5/13/chartex" xmlns:cx8="http://schemas.microsoft.com/office/drawing/2016/5/14/chartex" xmlns:mc="http://schemas.openxmlformats.org/markup-compatibility/2006" xmlns:aink="http://schemas.microsoft.com/office/drawing/2016/ink" xmlns:am3d="http://schemas.microsoft.com/office/drawing/2017/model3d" xmlns:o="urn:schemas-microsoft-com:office:office" xmlns:oel="http://schemas.microsoft.com/office/2019/extlst" xmlns:r="http://schemas.openxmlformats.org/officeDocument/2006/relationships" xmlns:m="http://schemas.openxmlformats.org/officeDocument/2006/math" xmlns:v="urn:schemas-microsoft-com:vml" xmlns:wp14="http://schemas.microsoft.com/office/word/2010/wordprocessingDrawing" xmlns:wp="http://schemas.openxmlformats.org/drawingml/2006/wordprocessingDrawing" xmlns:w10="urn:schemas-microsoft-com:office:word" xmlns:w="http://schemas.openxmlformats.org/wordprocessingml/2006/main" xmlns:w14="http://schemas.microsoft.com/office/word/2010/wordml" xmlns:w15="http://schemas.microsoft.com/office/word/2012/wordml" xmlns:w16cex="http://schemas.microsoft.com/office/word/2018/wordml/cex" xmlns:w16cid="http://schemas.microsoft.com/office/word/2016/wordml/cid" xmlns:w16="http://schemas.microsoft.com/office/word/2018/wordml" xmlns:w16sdtdh="http://schemas.microsoft.com/office/word/2020/wordml/sdtdatahash" xmlns:w16se="http://schemas.microsoft.com/office/word/2015/wordml/symex" xmlns:wpg="http://schemas.microsoft.com/office/word/2010/wordprocessingGroup" xmlns:wpi="http://schemas.microsoft.com/office/word/2010/wordprocessingInk" xmlns:wne="http://schemas.microsoft.com/office/word/2006/wordml" xmlns:wps="http://schemas.microsoft.com/office/word/2010/wordprocessingShape" mc:Ignorable="w14 w15 w16se w16cid w16 w16cex w16sdtdh wp14">
   <w:sdt>
     <w:sdtPr>
       <w:rPr>
@@ -18829,7 +19458,7 @@
 </file>
 
 <file path=word/footnotes.xml><?xml version="1.0" encoding="utf-8"?>
-<w:footnotes xmlns:wpc="http://schemas.microsoft.com/office/word/2010/wordprocessingCanvas" xmlns:cx="http://schemas.microsoft.com/office/drawing/2014/chartex" xmlns:cx1="http://schemas.microsoft.com/office/drawing/2015/9/8/chartex" xmlns:cx2="http://schemas.microsoft.com/office/drawing/2015/10/21/chartex" xmlns:cx3="http://schemas.microsoft.com/office/drawing/2016/5/9/chartex" xmlns:cx4="http://schemas.microsoft.com/office/drawing/2016/5/10/chartex" xmlns:cx5="http://schemas.microsoft.com/office/drawing/2016/5/11/chartex" xmlns:cx6="http://schemas.microsoft.com/office/drawing/2016/5/12/chartex" xmlns:cx7="http://schemas.microsoft.com/office/drawing/2016/5/13/chartex" xmlns:cx8="http://schemas.microsoft.com/office/drawing/2016/5/14/chartex" xmlns:mc="http://schemas.openxmlformats.org/markup-compatibility/2006" xmlns:aink="http://schemas.microsoft.com/office/drawing/2016/ink" xmlns:am3d="http://schemas.microsoft.com/office/drawing/2017/model3d" xmlns:o="urn:schemas-microsoft-com:office:office" xmlns:oel="http://schemas.microsoft.com/office/2019/extlst" xmlns:r="http://schemas.openxmlformats.org/officeDocument/2006/relationships" xmlns:m="http://schemas.openxmlformats.org/officeDocument/2006/math" xmlns:v="urn:schemas-microsoft-com:vml" xmlns:wp14="http://schemas.microsoft.com/office/word/2010/wordprocessingDrawing" xmlns:wp="http://schemas.openxmlformats.org/drawingml/2006/wordprocessingDrawing" xmlns:w10="urn:schemas-microsoft-com:office:word" xmlns:w="http://schemas.openxmlformats.org/wordprocessingml/2006/main" xmlns:w14="http://schemas.microsoft.com/office/word/2010/wordml" xmlns:w15="http://schemas.microsoft.com/office/word/2012/wordml" xmlns:w16cex="http://schemas.microsoft.com/office/word/2018/wordml/cex" xmlns:w16cid="http://schemas.microsoft.com/office/word/2016/wordml/cid" xmlns:w16="http://schemas.microsoft.com/office/word/2018/wordml" xmlns:w16du="http://schemas.microsoft.com/office/word/2023/wordml/word16du" xmlns:w16sdtdh="http://schemas.microsoft.com/office/word/2020/wordml/sdtdatahash" xmlns:w16se="http://schemas.microsoft.com/office/word/2015/wordml/symex" xmlns:wpg="http://schemas.microsoft.com/office/word/2010/wordprocessingGroup" xmlns:wpi="http://schemas.microsoft.com/office/word/2010/wordprocessingInk" xmlns:wne="http://schemas.microsoft.com/office/word/2006/wordml" xmlns:wps="http://schemas.microsoft.com/office/word/2010/wordprocessingShape" mc:Ignorable="w14 w15 w16se w16cid w16 w16cex w16sdtdh w16du wp14">
+<w:footnotes xmlns:wpc="http://schemas.microsoft.com/office/word/2010/wordprocessingCanvas" xmlns:cx="http://schemas.microsoft.com/office/drawing/2014/chartex" xmlns:cx1="http://schemas.microsoft.com/office/drawing/2015/9/8/chartex" xmlns:cx2="http://schemas.microsoft.com/office/drawing/2015/10/21/chartex" xmlns:cx3="http://schemas.microsoft.com/office/drawing/2016/5/9/chartex" xmlns:cx4="http://schemas.microsoft.com/office/drawing/2016/5/10/chartex" xmlns:cx5="http://schemas.microsoft.com/office/drawing/2016/5/11/chartex" xmlns:cx6="http://schemas.microsoft.com/office/drawing/2016/5/12/chartex" xmlns:cx7="http://schemas.microsoft.com/office/drawing/2016/5/13/chartex" xmlns:cx8="http://schemas.microsoft.com/office/drawing/2016/5/14/chartex" xmlns:mc="http://schemas.openxmlformats.org/markup-compatibility/2006" xmlns:aink="http://schemas.microsoft.com/office/drawing/2016/ink" xmlns:am3d="http://schemas.microsoft.com/office/drawing/2017/model3d" xmlns:o="urn:schemas-microsoft-com:office:office" xmlns:oel="http://schemas.microsoft.com/office/2019/extlst" xmlns:r="http://schemas.openxmlformats.org/officeDocument/2006/relationships" xmlns:m="http://schemas.openxmlformats.org/officeDocument/2006/math" xmlns:v="urn:schemas-microsoft-com:vml" xmlns:wp14="http://schemas.microsoft.com/office/word/2010/wordprocessingDrawing" xmlns:wp="http://schemas.openxmlformats.org/drawingml/2006/wordprocessingDrawing" xmlns:w10="urn:schemas-microsoft-com:office:word" xmlns:w="http://schemas.openxmlformats.org/wordprocessingml/2006/main" xmlns:w14="http://schemas.microsoft.com/office/word/2010/wordml" xmlns:w15="http://schemas.microsoft.com/office/word/2012/wordml" xmlns:w16cex="http://schemas.microsoft.com/office/word/2018/wordml/cex" xmlns:w16cid="http://schemas.microsoft.com/office/word/2016/wordml/cid" xmlns:w16="http://schemas.microsoft.com/office/word/2018/wordml" xmlns:w16sdtdh="http://schemas.microsoft.com/office/word/2020/wordml/sdtdatahash" xmlns:w16se="http://schemas.microsoft.com/office/word/2015/wordml/symex" xmlns:wpg="http://schemas.microsoft.com/office/word/2010/wordprocessingGroup" xmlns:wpi="http://schemas.microsoft.com/office/word/2010/wordprocessingInk" xmlns:wne="http://schemas.microsoft.com/office/word/2006/wordml" xmlns:wps="http://schemas.microsoft.com/office/word/2010/wordprocessingShape" mc:Ignorable="w14 w15 w16se w16cid w16 w16cex w16sdtdh wp14">
   <w:footnote w:type="separator" w:id="-1">
     <w:p>
       <w:r>
@@ -18848,7 +19477,7 @@
 </file>
 
 <file path=word/numbering.xml><?xml version="1.0" encoding="utf-8"?>
-<w:numbering xmlns:wpc="http://schemas.microsoft.com/office/word/2010/wordprocessingCanvas" xmlns:cx="http://schemas.microsoft.com/office/drawing/2014/chartex" xmlns:cx1="http://schemas.microsoft.com/office/drawing/2015/9/8/chartex" xmlns:cx2="http://schemas.microsoft.com/office/drawing/2015/10/21/chartex" xmlns:cx3="http://schemas.microsoft.com/office/drawing/2016/5/9/chartex" xmlns:cx4="http://schemas.microsoft.com/office/drawing/2016/5/10/chartex" xmlns:cx5="http://schemas.microsoft.com/office/drawing/2016/5/11/chartex" xmlns:cx6="http://schemas.microsoft.com/office/drawing/2016/5/12/chartex" xmlns:cx7="http://schemas.microsoft.com/office/drawing/2016/5/13/chartex" xmlns:cx8="http://schemas.microsoft.com/office/drawing/2016/5/14/chartex" xmlns:mc="http://schemas.openxmlformats.org/markup-compatibility/2006" xmlns:aink="http://schemas.microsoft.com/office/drawing/2016/ink" xmlns:am3d="http://schemas.microsoft.com/office/drawing/2017/model3d" xmlns:o="urn:schemas-microsoft-com:office:office" xmlns:oel="http://schemas.microsoft.com/office/2019/extlst" xmlns:r="http://schemas.openxmlformats.org/officeDocument/2006/relationships" xmlns:m="http://schemas.openxmlformats.org/officeDocument/2006/math" xmlns:v="urn:schemas-microsoft-com:vml" xmlns:wp14="http://schemas.microsoft.com/office/word/2010/wordprocessingDrawing" xmlns:wp="http://schemas.openxmlformats.org/drawingml/2006/wordprocessingDrawing" xmlns:w10="urn:schemas-microsoft-com:office:word" xmlns:w="http://schemas.openxmlformats.org/wordprocessingml/2006/main" xmlns:w14="http://schemas.microsoft.com/office/word/2010/wordml" xmlns:w15="http://schemas.microsoft.com/office/word/2012/wordml" xmlns:w16cex="http://schemas.microsoft.com/office/word/2018/wordml/cex" xmlns:w16cid="http://schemas.microsoft.com/office/word/2016/wordml/cid" xmlns:w16="http://schemas.microsoft.com/office/word/2018/wordml" xmlns:w16du="http://schemas.microsoft.com/office/word/2023/wordml/word16du" xmlns:w16sdtdh="http://schemas.microsoft.com/office/word/2020/wordml/sdtdatahash" xmlns:w16se="http://schemas.microsoft.com/office/word/2015/wordml/symex" xmlns:wpg="http://schemas.microsoft.com/office/word/2010/wordprocessingGroup" xmlns:wpi="http://schemas.microsoft.com/office/word/2010/wordprocessingInk" xmlns:wne="http://schemas.microsoft.com/office/word/2006/wordml" xmlns:wps="http://schemas.microsoft.com/office/word/2010/wordprocessingShape" mc:Ignorable="w14 w15 w16se w16cid w16 w16cex w16sdtdh w16du wp14">
+<w:numbering xmlns:wpc="http://schemas.microsoft.com/office/word/2010/wordprocessingCanvas" xmlns:cx="http://schemas.microsoft.com/office/drawing/2014/chartex" xmlns:cx1="http://schemas.microsoft.com/office/drawing/2015/9/8/chartex" xmlns:cx2="http://schemas.microsoft.com/office/drawing/2015/10/21/chartex" xmlns:cx3="http://schemas.microsoft.com/office/drawing/2016/5/9/chartex" xmlns:cx4="http://schemas.microsoft.com/office/drawing/2016/5/10/chartex" xmlns:cx5="http://schemas.microsoft.com/office/drawing/2016/5/11/chartex" xmlns:cx6="http://schemas.microsoft.com/office/drawing/2016/5/12/chartex" xmlns:cx7="http://schemas.microsoft.com/office/drawing/2016/5/13/chartex" xmlns:cx8="http://schemas.microsoft.com/office/drawing/2016/5/14/chartex" xmlns:mc="http://schemas.openxmlformats.org/markup-compatibility/2006" xmlns:aink="http://schemas.microsoft.com/office/drawing/2016/ink" xmlns:am3d="http://schemas.microsoft.com/office/drawing/2017/model3d" xmlns:o="urn:schemas-microsoft-com:office:office" xmlns:oel="http://schemas.microsoft.com/office/2019/extlst" xmlns:r="http://schemas.openxmlformats.org/officeDocument/2006/relationships" xmlns:m="http://schemas.openxmlformats.org/officeDocument/2006/math" xmlns:v="urn:schemas-microsoft-com:vml" xmlns:wp14="http://schemas.microsoft.com/office/word/2010/wordprocessingDrawing" xmlns:wp="http://schemas.openxmlformats.org/drawingml/2006/wordprocessingDrawing" xmlns:w10="urn:schemas-microsoft-com:office:word" xmlns:w="http://schemas.openxmlformats.org/wordprocessingml/2006/main" xmlns:w14="http://schemas.microsoft.com/office/word/2010/wordml" xmlns:w15="http://schemas.microsoft.com/office/word/2012/wordml" xmlns:w16cex="http://schemas.microsoft.com/office/word/2018/wordml/cex" xmlns:w16cid="http://schemas.microsoft.com/office/word/2016/wordml/cid" xmlns:w16="http://schemas.microsoft.com/office/word/2018/wordml" xmlns:w16sdtdh="http://schemas.microsoft.com/office/word/2020/wordml/sdtdatahash" xmlns:w16se="http://schemas.microsoft.com/office/word/2015/wordml/symex" xmlns:wpg="http://schemas.microsoft.com/office/word/2010/wordprocessingGroup" xmlns:wpi="http://schemas.microsoft.com/office/word/2010/wordprocessingInk" xmlns:wne="http://schemas.microsoft.com/office/word/2006/wordml" xmlns:wps="http://schemas.microsoft.com/office/word/2010/wordprocessingShape" mc:Ignorable="w14 w15 w16se w16cid w16 w16cex w16sdtdh wp14">
   <w:abstractNum w:abstractNumId="0" w15:restartNumberingAfterBreak="0">
     <w:nsid w:val="112C0551"/>
     <w:multiLevelType w:val="hybridMultilevel"/>
@@ -19569,15 +20198,18 @@
 </file>
 
 <file path=word/people.xml><?xml version="1.0" encoding="utf-8"?>
-<w15:people xmlns:wpc="http://schemas.microsoft.com/office/word/2010/wordprocessingCanvas" xmlns:cx="http://schemas.microsoft.com/office/drawing/2014/chartex" xmlns:cx1="http://schemas.microsoft.com/office/drawing/2015/9/8/chartex" xmlns:cx2="http://schemas.microsoft.com/office/drawing/2015/10/21/chartex" xmlns:cx3="http://schemas.microsoft.com/office/drawing/2016/5/9/chartex" xmlns:cx4="http://schemas.microsoft.com/office/drawing/2016/5/10/chartex" xmlns:cx5="http://schemas.microsoft.com/office/drawing/2016/5/11/chartex" xmlns:cx6="http://schemas.microsoft.com/office/drawing/2016/5/12/chartex" xmlns:cx7="http://schemas.microsoft.com/office/drawing/2016/5/13/chartex" xmlns:cx8="http://schemas.microsoft.com/office/drawing/2016/5/14/chartex" xmlns:mc="http://schemas.openxmlformats.org/markup-compatibility/2006" xmlns:aink="http://schemas.microsoft.com/office/drawing/2016/ink" xmlns:am3d="http://schemas.microsoft.com/office/drawing/2017/model3d" xmlns:o="urn:schemas-microsoft-com:office:office" xmlns:oel="http://schemas.microsoft.com/office/2019/extlst" xmlns:r="http://schemas.openxmlformats.org/officeDocument/2006/relationships" xmlns:m="http://schemas.openxmlformats.org/officeDocument/2006/math" xmlns:v="urn:schemas-microsoft-com:vml" xmlns:wp14="http://schemas.microsoft.com/office/word/2010/wordprocessingDrawing" xmlns:wp="http://schemas.openxmlformats.org/drawingml/2006/wordprocessingDrawing" xmlns:w10="urn:schemas-microsoft-com:office:word" xmlns:w="http://schemas.openxmlformats.org/wordprocessingml/2006/main" xmlns:w14="http://schemas.microsoft.com/office/word/2010/wordml" xmlns:w15="http://schemas.microsoft.com/office/word/2012/wordml" xmlns:w16cex="http://schemas.microsoft.com/office/word/2018/wordml/cex" xmlns:w16cid="http://schemas.microsoft.com/office/word/2016/wordml/cid" xmlns:w16="http://schemas.microsoft.com/office/word/2018/wordml" xmlns:w16du="http://schemas.microsoft.com/office/word/2023/wordml/word16du" xmlns:w16sdtdh="http://schemas.microsoft.com/office/word/2020/wordml/sdtdatahash" xmlns:w16se="http://schemas.microsoft.com/office/word/2015/wordml/symex" xmlns:wpg="http://schemas.microsoft.com/office/word/2010/wordprocessingGroup" xmlns:wpi="http://schemas.microsoft.com/office/word/2010/wordprocessingInk" xmlns:wne="http://schemas.microsoft.com/office/word/2006/wordml" xmlns:wps="http://schemas.microsoft.com/office/word/2010/wordprocessingShape" mc:Ignorable="w14 w15 w16se w16cid w16 w16cex w16sdtdh w16du wp14">
+<w15:people xmlns:wpc="http://schemas.microsoft.com/office/word/2010/wordprocessingCanvas" xmlns:cx="http://schemas.microsoft.com/office/drawing/2014/chartex" xmlns:cx1="http://schemas.microsoft.com/office/drawing/2015/9/8/chartex" xmlns:cx2="http://schemas.microsoft.com/office/drawing/2015/10/21/chartex" xmlns:cx3="http://schemas.microsoft.com/office/drawing/2016/5/9/chartex" xmlns:cx4="http://schemas.microsoft.com/office/drawing/2016/5/10/chartex" xmlns:cx5="http://schemas.microsoft.com/office/drawing/2016/5/11/chartex" xmlns:cx6="http://schemas.microsoft.com/office/drawing/2016/5/12/chartex" xmlns:cx7="http://schemas.microsoft.com/office/drawing/2016/5/13/chartex" xmlns:cx8="http://schemas.microsoft.com/office/drawing/2016/5/14/chartex" xmlns:mc="http://schemas.openxmlformats.org/markup-compatibility/2006" xmlns:aink="http://schemas.microsoft.com/office/drawing/2016/ink" xmlns:am3d="http://schemas.microsoft.com/office/drawing/2017/model3d" xmlns:o="urn:schemas-microsoft-com:office:office" xmlns:oel="http://schemas.microsoft.com/office/2019/extlst" xmlns:r="http://schemas.openxmlformats.org/officeDocument/2006/relationships" xmlns:m="http://schemas.openxmlformats.org/officeDocument/2006/math" xmlns:v="urn:schemas-microsoft-com:vml" xmlns:wp14="http://schemas.microsoft.com/office/word/2010/wordprocessingDrawing" xmlns:wp="http://schemas.openxmlformats.org/drawingml/2006/wordprocessingDrawing" xmlns:w10="urn:schemas-microsoft-com:office:word" xmlns:w="http://schemas.openxmlformats.org/wordprocessingml/2006/main" xmlns:w14="http://schemas.microsoft.com/office/word/2010/wordml" xmlns:w15="http://schemas.microsoft.com/office/word/2012/wordml" xmlns:w16cex="http://schemas.microsoft.com/office/word/2018/wordml/cex" xmlns:w16cid="http://schemas.microsoft.com/office/word/2016/wordml/cid" xmlns:w16="http://schemas.microsoft.com/office/word/2018/wordml" xmlns:w16sdtdh="http://schemas.microsoft.com/office/word/2020/wordml/sdtdatahash" xmlns:w16se="http://schemas.microsoft.com/office/word/2015/wordml/symex" xmlns:wpg="http://schemas.microsoft.com/office/word/2010/wordprocessingGroup" xmlns:wpi="http://schemas.microsoft.com/office/word/2010/wordprocessingInk" xmlns:wne="http://schemas.microsoft.com/office/word/2006/wordml" xmlns:wps="http://schemas.microsoft.com/office/word/2010/wordprocessingShape" mc:Ignorable="w14 w15 w16se w16cid w16 w16cex w16sdtdh wp14">
   <w15:person w15:author="Molly C. MULCAHY">
     <w15:presenceInfo w15:providerId="AD" w15:userId="S::mmulcahy3@wisc.edu::ecfe12e5-25e2-440a-a234-22f3559cd207"/>
+  </w15:person>
+  <w15:person w15:author="Dave Bridges">
+    <w15:presenceInfo w15:providerId="None" w15:userId="Dave Bridges"/>
   </w15:person>
 </w15:people>
 </file>
 
 <file path=word/styles.xml><?xml version="1.0" encoding="utf-8"?>
-<w:styles xmlns:mc="http://schemas.openxmlformats.org/markup-compatibility/2006" xmlns:r="http://schemas.openxmlformats.org/officeDocument/2006/relationships" xmlns:w="http://schemas.openxmlformats.org/wordprocessingml/2006/main" xmlns:w14="http://schemas.microsoft.com/office/word/2010/wordml" xmlns:w15="http://schemas.microsoft.com/office/word/2012/wordml" xmlns:w16cex="http://schemas.microsoft.com/office/word/2018/wordml/cex" xmlns:w16cid="http://schemas.microsoft.com/office/word/2016/wordml/cid" xmlns:w16="http://schemas.microsoft.com/office/word/2018/wordml" xmlns:w16du="http://schemas.microsoft.com/office/word/2023/wordml/word16du" xmlns:w16sdtdh="http://schemas.microsoft.com/office/word/2020/wordml/sdtdatahash" xmlns:w16se="http://schemas.microsoft.com/office/word/2015/wordml/symex" mc:Ignorable="w14 w15 w16se w16cid w16 w16cex w16sdtdh w16du">
+<w:styles xmlns:mc="http://schemas.openxmlformats.org/markup-compatibility/2006" xmlns:r="http://schemas.openxmlformats.org/officeDocument/2006/relationships" xmlns:w="http://schemas.openxmlformats.org/wordprocessingml/2006/main" xmlns:w14="http://schemas.microsoft.com/office/word/2010/wordml" xmlns:w15="http://schemas.microsoft.com/office/word/2012/wordml" xmlns:w16cex="http://schemas.microsoft.com/office/word/2018/wordml/cex" xmlns:w16cid="http://schemas.microsoft.com/office/word/2016/wordml/cid" xmlns:w16="http://schemas.microsoft.com/office/word/2018/wordml" xmlns:w16sdtdh="http://schemas.microsoft.com/office/word/2020/wordml/sdtdatahash" xmlns:w16se="http://schemas.microsoft.com/office/word/2015/wordml/symex" mc:Ignorable="w14 w15 w16se w16cid w16 w16cex w16sdtdh">
   <w:docDefaults>
     <w:rPrDefault>
       <w:rPr>
@@ -20038,6 +20670,7 @@
   <w:style w:type="character" w:default="1" w:styleId="DefaultParagraphFont">
     <w:name w:val="Default Paragraph Font"/>
     <w:uiPriority w:val="1"/>
+    <w:semiHidden/>
     <w:unhideWhenUsed/>
   </w:style>
   <w:style w:type="table" w:default="1" w:styleId="TableNormal">

</xml_diff>

<commit_message>
saved changes to tracked changes manuscript
</commit_message>
<xml_diff>
--- a/Manuscripts/GDF15 during Pregnancy/GDF15.Manuscript_trackedchanges.docx
+++ b/Manuscripts/GDF15 during Pregnancy/GDF15.Manuscript_trackedchanges.docx
@@ -116,16 +116,8 @@
         <w:rPr>
           <w:rFonts w:ascii="Times New Roman" w:hAnsi="Times New Roman" w:cs="Times New Roman"/>
         </w:rPr>
-        <w:t xml:space="preserve">, </w:t>
-      </w:r>
-      <w:proofErr w:type="spellStart"/>
-      <w:r>
-        <w:rPr>
-          <w:rFonts w:ascii="Times New Roman" w:hAnsi="Times New Roman" w:cs="Times New Roman"/>
-        </w:rPr>
-        <w:t>JeAnna</w:t>
-      </w:r>
-      <w:proofErr w:type="spellEnd"/>
+        <w:t>, JeAnna</w:t>
+      </w:r>
       <w:r>
         <w:rPr>
           <w:rFonts w:ascii="Times New Roman" w:hAnsi="Times New Roman" w:cs="Times New Roman"/>
@@ -143,16 +135,8 @@
         <w:rPr>
           <w:rFonts w:ascii="Times New Roman" w:hAnsi="Times New Roman" w:cs="Times New Roman"/>
         </w:rPr>
-        <w:t xml:space="preserve">, </w:t>
-      </w:r>
-      <w:proofErr w:type="spellStart"/>
-      <w:r>
-        <w:rPr>
-          <w:rFonts w:ascii="Times New Roman" w:hAnsi="Times New Roman" w:cs="Times New Roman"/>
-        </w:rPr>
-        <w:t>Haijing</w:t>
-      </w:r>
-      <w:proofErr w:type="spellEnd"/>
+        <w:t>, Haijing</w:t>
+      </w:r>
       <w:r>
         <w:rPr>
           <w:rFonts w:ascii="Times New Roman" w:hAnsi="Times New Roman" w:cs="Times New Roman"/>
@@ -568,16 +552,8 @@
         <w:rPr>
           <w:rFonts w:ascii="Times New Roman" w:hAnsi="Times New Roman" w:cs="Times New Roman"/>
         </w:rPr>
-        <w:t>MCM is supported by a Rackham Merit Fellowship.  This study was supported by funds from the University of Michigan (</w:t>
-      </w:r>
-      <w:proofErr w:type="spellStart"/>
-      <w:r>
-        <w:rPr>
-          <w:rFonts w:ascii="Times New Roman" w:hAnsi="Times New Roman" w:cs="Times New Roman"/>
-        </w:rPr>
-        <w:t>MCubed</w:t>
-      </w:r>
-      <w:proofErr w:type="spellEnd"/>
+        <w:t>MCM is supported by a Rackham Merit Fellowship.  This study was supported by funds from the University of Michigan (MCubed</w:t>
+      </w:r>
       <w:r>
         <w:rPr>
           <w:rFonts w:ascii="Times New Roman" w:hAnsi="Times New Roman" w:cs="Times New Roman"/>
@@ -4464,7 +4440,7 @@
         <w:rPr>
           <w:rFonts w:ascii="Times New Roman" w:hAnsi="Times New Roman" w:cs="Times New Roman"/>
         </w:rPr>
-        <w:instrText xml:space="preserve"> ADDIN ZOTERO_ITEM CSL_CITATION {"citationID":"8WHaG287","properties":{"formattedCitation":"(25)","plainCitation":"(25)","noteIndex":0},"citationItems":[{"id":464,"uris":["http://zotero.org/users/5073745/items/4M9LNJ5A"],"itemData":{"id":464,"type":"article-journal","abstract":"Background: Although nausea and vomiting are very common in pregnancy, their pathogenesis is poorly understood. We tested the hypothesis that circulating growth and differentiation factor 15 (GDF15) concentrations in early pregnancy, whose gene is implicated in hyperemesis gravidarum, are associated with nausea and vomiting., \nMethods: Blood samples for the measurement of GDF15 and human chorionic gonadotrophin (hCG) concentrations were obtained early in the second trimester (median 15.1 (interquartile range 14.4-15.7) weeks) of pregnancy from 791 women from the Cambridge Baby Growth Study, a prospective pregnancy and birth cohort. During each trimester participants completed a questionnaire which included questions about nausea, vomiting and antiemetic use. Associations with pre-pregnancy body mass indexes (BMI) were validated in 231 pregnant NIPTeR Study participants., \nResults: Circulating GDF15 concentrations were higher in women reporting vomiting in the second trimester than in women reporting no pregnancy nausea or vomiting: 11,581 (10,977-12,219) (n=175) vs. 10,593 (10,066-11,147) (n=193) pg/mL, p=0.02). In women who took antiemetic drugs during pregnancy (n=11) the GDF15 levels were also raised 13,157 (10,558-16,394) pg/mL (p =0.04). Serum GFD15 concentrations were strongly positively correlated with hCG levels but were inversely correlated with maternal BMIs, a finding replicated in the NIPTeR Study., \nConclusions: Week 15 serum GDF15 concentrations are positively associated with second trimester vomiting and maternal antiemetic use in pregnancy. Given GDF15’s site of action in the chemoreceptor trigger zone of the brainstem and its genetic associations with hyperemesis gravidarum, these data support the concept that GDF15 may be playing a pathogenic role in pregnancy-associated vomiting.","container-title":"Wellcome Open Research","DOI":"10.12688/wellcomeopenres.14818.1","ISSN":"2398-502X","journalAbbreviation":"Wellcome Open Res","note":"PMID: 30345390\nPMCID: PMC6171563","page":"123","source":"PubMed Central","title":"Associations of vomiting and antiemetic use in pregnancy with levels of circulating GDF15 early in the second trimester: A nested case-control study","title-short":"Associations of vomiting and antiemetic use in pregnancy with levels of circulating GDF15 early in the second trimester","volume":"3","author":[{"family":"Petry","given":"Clive J."},{"family":"Ong","given":"Ken K."},{"family":"Burling","given":"Keith A."},{"family":"Barker","given":"Peter"},{"family":"Goodburn","given":"Sandra F."},{"family":"Perry","given":"John R.B."},{"family":"Acerini","given":"Carlo L."},{"family":"Hughes","given":"Ieuan A."},{"family":"Painter","given":"Rebecca C."},{"family":"Afink","given":"Gijs B."},{"family":"Dunger","given":"David B."},{"family":"O'Rahilly","given":"Stephen"}],"issued":{"date-parts":[["2018",9,21]]}}}],"schema":"https://github.com/citation-style-language/schema/raw/master/csl-citation.json"} </w:instrText>
+        <w:instrText xml:space="preserve"> ADDIN ZOTERO_ITEM CSL_CITATION {"citationID":"8WHaG287","properties":{"formattedCitation":"(24)","plainCitation":"(24)","noteIndex":0},"citationItems":[{"id":464,"uris":["http://zotero.org/users/5073745/items/4M9LNJ5A"],"itemData":{"id":464,"type":"article-journal","abstract":"Background: Although nausea and vomiting are very common in pregnancy, their pathogenesis is poorly understood. We tested the hypothesis that circulating growth and differentiation factor 15 (GDF15) concentrations in early pregnancy, whose gene is implicated in hyperemesis gravidarum, are associated with nausea and vomiting., \nMethods: Blood samples for the measurement of GDF15 and human chorionic gonadotrophin (hCG) concentrations were obtained early in the second trimester (median 15.1 (interquartile range 14.4-15.7) weeks) of pregnancy from 791 women from the Cambridge Baby Growth Study, a prospective pregnancy and birth cohort. During each trimester participants completed a questionnaire which included questions about nausea, vomiting and antiemetic use. Associations with pre-pregnancy body mass indexes (BMI) were validated in 231 pregnant NIPTeR Study participants., \nResults: Circulating GDF15 concentrations were higher in women reporting vomiting in the second trimester than in women reporting no pregnancy nausea or vomiting: 11,581 (10,977-12,219) (n=175) vs. 10,593 (10,066-11,147) (n=193) pg/mL, p=0.02). In women who took antiemetic drugs during pregnancy (n=11) the GDF15 levels were also raised 13,157 (10,558-16,394) pg/mL (p =0.04). Serum GFD15 concentrations were strongly positively correlated with hCG levels but were inversely correlated with maternal BMIs, a finding replicated in the NIPTeR Study., \nConclusions: Week 15 serum GDF15 concentrations are positively associated with second trimester vomiting and maternal antiemetic use in pregnancy. Given GDF15’s site of action in the chemoreceptor trigger zone of the brainstem and its genetic associations with hyperemesis gravidarum, these data support the concept that GDF15 may be playing a pathogenic role in pregnancy-associated vomiting.","container-title":"Wellcome Open Research","DOI":"10.12688/wellcomeopenres.14818.1","ISSN":"2398-502X","journalAbbreviation":"Wellcome Open Res","note":"PMID: 30345390\nPMCID: PMC6171563","page":"123","source":"PubMed Central","title":"Associations of vomiting and antiemetic use in pregnancy with levels of circulating GDF15 early in the second trimester: A nested case-control study","title-short":"Associations of vomiting and antiemetic use in pregnancy with levels of circulating GDF15 early in the second trimester","volume":"3","author":[{"family":"Petry","given":"Clive J."},{"family":"Ong","given":"Ken K."},{"family":"Burling","given":"Keith A."},{"family":"Barker","given":"Peter"},{"family":"Goodburn","given":"Sandra F."},{"family":"Perry","given":"John R.B."},{"family":"Acerini","given":"Carlo L."},{"family":"Hughes","given":"Ieuan A."},{"family":"Painter","given":"Rebecca C."},{"family":"Afink","given":"Gijs B."},{"family":"Dunger","given":"David B."},{"family":"O'Rahilly","given":"Stephen"}],"issued":{"date-parts":[["2018",9,21]]}}}],"schema":"https://github.com/citation-style-language/schema/raw/master/csl-citation.json"} </w:instrText>
       </w:r>
       <w:r>
         <w:rPr>
@@ -4476,7 +4452,7 @@
         <w:rPr>
           <w:rFonts w:ascii="Times New Roman" w:hAnsi="Times New Roman" w:cs="Times New Roman"/>
         </w:rPr>
-        <w:t>(25)</w:t>
+        <w:t>(24)</w:t>
       </w:r>
       <w:r>
         <w:rPr>
@@ -4714,7 +4690,7 @@
         <w:rPr>
           <w:rFonts w:ascii="Times New Roman" w:hAnsi="Times New Roman" w:cs="Times New Roman"/>
         </w:rPr>
-        <w:instrText xml:space="preserve"> ADDIN ZOTERO_ITEM CSL_CITATION {"citationID":"XGa2dAjN","properties":{"formattedCitation":"(11,26)","plainCitation":"(11,26)","noteIndex":0},"citationItems":[{"id":442,"uris":["http://zotero.org/users/5073745/items/7H36LHYK"],"itemData":{"id":442,"type":"article-journal","container-title":"Hypertension","DOI":"10.1161/HYPERTENSIONAHA.109.130583","ISSN":"0194-911X, 1524-4563","issue":"1","journalAbbreviation":"Hypertension","language":"en","page":"106-112","source":"DOI.org (Crossref)","title":"Circulating and Placental Growth-Differentiation Factor 15 in Preeclampsia and in Pregnancy Complicated by Diabetes Mellitus","volume":"54","author":[{"family":"Sugulle","given":"Meryam"},{"family":"Dechend","given":"Ralf"},{"family":"Herse","given":"Florian"},{"family":"Weedon-Fekjaer","given":"M. Susanne"},{"family":"Johnsen","given":"Guro M."},{"family":"Brosnihan","given":"K. Bridget"},{"family":"Anton","given":"Lauren"},{"family":"Luft","given":"Friedrich C."},{"family":"Wollert","given":"Kai C."},{"family":"Kempf","given":"Tibor"},{"family":"Staff","given":"Anne Cathrine"}],"issued":{"date-parts":[["2009",7]]}}},{"id":603,"uris":["http://zotero.org/users/5073745/items/M7F9XMR5"],"itemData":{"id":603,"type":"article-journal","abstract":"Growth differentiation factor 15 (GDF-15) has been suggested as a potential biomarker of preeclampsia. However, previous studies evaluating circulating GDF-15 in women with preeclampsia showed inconsistent results. A meta-analysis was performed accordingly in this study. Observational studies comparing circulating GDF-15 between women with preeclampsia normal pregnancy were identified by search of electronic databases including PubMed, Embase, Web of Science, Wanfang, and CNKI. The Newcastle-Ottawa Scale (NOS) was used for assessing the quality of the studies. A randomized-effect model incorporating the possible between-study heterogeneity was used to pool the results. Eleven observational studies including 498 women with preeclampsia and 2349 women with normal pregnancy contributed to the meta-analysis. Results showed that compared to controls of women with normal pregnancy at least matched for gestational ages, women with preeclampsia had significantly higher circulating GDF-15 at the diagnosis [standard mean difference (SMD): 0.66, 95% confidence interval (CI): 0.16 to 1.17, p=0.01, I2=93%]. Subgroup analysis showed consistent results in women with preterm and term preeclampsia in Asian and non-Asian women and in studies with different quality scores, which were not statistically significant between subgroups (p for subgroup difference&gt;0.05). Moreover, a higher level of GDF-15 was also found before the diagnosis in women who subsequently developed preeclampsia than those who did not (SMD: 1.32, 95% CI: 0.45 to 2.18, p=0.003, I2=89%). In conclusion, a higher circulating GDF-15 is observed in women with preeclampsia even before the diagnosis of the disease.","container-title":"Hormone and Metabolic Research = Hormon- Und Stoffwechselforschung = Hormones Et Metabolisme","DOI":"10.1055/a-1956-2961","ISSN":"1439-4286","journalAbbreviation":"Horm Metab Res","language":"eng","note":"PMID: 36410395","source":"PubMed","title":"Circulating Growth Differentiation Factor 15 and Preeclampsia: A Meta-Analysis","title-short":"Circulating Growth Differentiation Factor 15 and Preeclampsia","author":[{"family":"Wang","given":"Lihong"},{"family":"Yang","given":"Qiuli"}],"issued":{"date-parts":[["2022",11,21]]}}}],"schema":"https://github.com/citation-style-language/schema/raw/master/csl-citation.json"} </w:instrText>
+        <w:instrText xml:space="preserve"> ADDIN ZOTERO_ITEM CSL_CITATION {"citationID":"XGa2dAjN","properties":{"formattedCitation":"(11,25)","plainCitation":"(11,25)","noteIndex":0},"citationItems":[{"id":442,"uris":["http://zotero.org/users/5073745/items/7H36LHYK"],"itemData":{"id":442,"type":"article-journal","container-title":"Hypertension","DOI":"10.1161/HYPERTENSIONAHA.109.130583","ISSN":"0194-911X, 1524-4563","issue":"1","journalAbbreviation":"Hypertension","language":"en","page":"106-112","source":"DOI.org (Crossref)","title":"Circulating and Placental Growth-Differentiation Factor 15 in Preeclampsia and in Pregnancy Complicated by Diabetes Mellitus","volume":"54","author":[{"family":"Sugulle","given":"Meryam"},{"family":"Dechend","given":"Ralf"},{"family":"Herse","given":"Florian"},{"family":"Weedon-Fekjaer","given":"M. Susanne"},{"family":"Johnsen","given":"Guro M."},{"family":"Brosnihan","given":"K. Bridget"},{"family":"Anton","given":"Lauren"},{"family":"Luft","given":"Friedrich C."},{"family":"Wollert","given":"Kai C."},{"family":"Kempf","given":"Tibor"},{"family":"Staff","given":"Anne Cathrine"}],"issued":{"date-parts":[["2009",7]]}}},{"id":603,"uris":["http://zotero.org/users/5073745/items/M7F9XMR5"],"itemData":{"id":603,"type":"article-journal","abstract":"Growth differentiation factor 15 (GDF-15) has been suggested as a potential biomarker of preeclampsia. However, previous studies evaluating circulating GDF-15 in women with preeclampsia showed inconsistent results. A meta-analysis was performed accordingly in this study. Observational studies comparing circulating GDF-15 between women with preeclampsia normal pregnancy were identified by search of electronic databases including PubMed, Embase, Web of Science, Wanfang, and CNKI. The Newcastle-Ottawa Scale (NOS) was used for assessing the quality of the studies. A randomized-effect model incorporating the possible between-study heterogeneity was used to pool the results. Eleven observational studies including 498 women with preeclampsia and 2349 women with normal pregnancy contributed to the meta-analysis. Results showed that compared to controls of women with normal pregnancy at least matched for gestational ages, women with preeclampsia had significantly higher circulating GDF-15 at the diagnosis [standard mean difference (SMD): 0.66, 95% confidence interval (CI): 0.16 to 1.17, p=0.01, I2=93%]. Subgroup analysis showed consistent results in women with preterm and term preeclampsia in Asian and non-Asian women and in studies with different quality scores, which were not statistically significant between subgroups (p for subgroup difference&gt;0.05). Moreover, a higher level of GDF-15 was also found before the diagnosis in women who subsequently developed preeclampsia than those who did not (SMD: 1.32, 95% CI: 0.45 to 2.18, p=0.003, I2=89%). In conclusion, a higher circulating GDF-15 is observed in women with preeclampsia even before the diagnosis of the disease.","container-title":"Hormone and Metabolic Research = Hormon- Und Stoffwechselforschung = Hormones Et Metabolisme","DOI":"10.1055/a-1956-2961","ISSN":"1439-4286","journalAbbreviation":"Horm Metab Res","language":"eng","note":"PMID: 36410395","source":"PubMed","title":"Circulating Growth Differentiation Factor 15 and Preeclampsia: A Meta-Analysis","title-short":"Circulating Growth Differentiation Factor 15 and Preeclampsia","author":[{"family":"Wang","given":"Lihong"},{"family":"Yang","given":"Qiuli"}],"issued":{"date-parts":[["2022",11,21]]}}}],"schema":"https://github.com/citation-style-language/schema/raw/master/csl-citation.json"} </w:instrText>
       </w:r>
       <w:r>
         <w:rPr>
@@ -4726,7 +4702,7 @@
         <w:rPr>
           <w:rFonts w:ascii="Times New Roman" w:hAnsi="Times New Roman" w:cs="Times New Roman"/>
         </w:rPr>
-        <w:t>(11,26)</w:t>
+        <w:t>(11,25)</w:t>
       </w:r>
       <w:r>
         <w:rPr>
@@ -4910,7 +4886,7 @@
         <w:rPr>
           <w:rFonts w:ascii="Times New Roman" w:hAnsi="Times New Roman" w:cs="Times New Roman"/>
         </w:rPr>
-        <w:instrText xml:space="preserve"> ADDIN ZOTERO_ITEM CSL_CITATION {"citationID":"ljedIe4J","properties":{"formattedCitation":"(27)","plainCitation":"(27)","noteIndex":0},"citationItems":[{"id":480,"uris":["http://zotero.org/users/5073745/items/DITELI98"],"itemData":{"id":480,"type":"article-journal","abstract":"Objective\nGrowth differentiation factor-15 (GDF-15), the new member of transforming growth factor (TGF)-beta family, is released as a response of oxidative stress, inflammation and tissue injury. We aimed to determine GDF-15 levels in patients with Gestational Diabetes Mellitus (GDM) and the relation between GDF-15 and adverse perinatal outcomes.\nMaterials and methods:\nForty pregnant women with GDM (receiving diet and insulin therapy) and forty healthy pregnant women as control group participated in this current study. GDF- 15 levels were analyzed by enzyme-linked immunosorbent assess kit.\nResults\nThe median serum GDF-15 level was measured higher in patients with GDM, and it was statistically meaningful (p: 0.000). Logistic regression analysis indicated that with the increase of GDF-15 level, the risk of GDM diseases increases as well. (P: 0.001, OR = 1.009; 95% CI = 1.003–1.014). There were no differences between GDF-15 levels and perinatal outcomes.\nConclusion\nWe concluded that higher GDF-15 levels are related to GDM in the third trimester. The optimal GDF-15 cut-off value was measured as 326 pg/ml for the diagnosis of GDM with 70% sensitivity and 60% specificity in our study. Further studies are needed to show the significance of GDF-15 as a biomarker for the disease.","container-title":"Taiwanese Journal of Obstetrics and Gynecology","DOI":"10.1016/j.tjog.2020.12.004","ISSN":"1028-4559","issue":"2","journalAbbreviation":"Taiwanese Journal of Obstetrics and Gynecology","language":"en","page":"221-224","source":"ScienceDirect","title":"Is GDF-15 level associated with gestational diabetes mellitus and adverse perinatal outcomes?","volume":"60","author":[{"family":"Yakut","given":"Kadriye"},{"family":"Öcal","given":"Doğa Fatma"},{"family":"Öztürk","given":"Filiz Halıcı"},{"family":"Öztürk","given":"Merve"},{"family":"Oğuz","given":"Yüksel"},{"family":"Sınacı","given":"Selcan"},{"family":"Çağlar","given":"Turhan"}],"issued":{"date-parts":[["2021",3,1]]}}}],"schema":"https://github.com/citation-style-language/schema/raw/master/csl-citation.json"} </w:instrText>
+        <w:instrText xml:space="preserve"> ADDIN ZOTERO_ITEM CSL_CITATION {"citationID":"ljedIe4J","properties":{"formattedCitation":"(26)","plainCitation":"(26)","noteIndex":0},"citationItems":[{"id":480,"uris":["http://zotero.org/users/5073745/items/DITELI98"],"itemData":{"id":480,"type":"article-journal","abstract":"Objective\nGrowth differentiation factor-15 (GDF-15), the new member of transforming growth factor (TGF)-beta family, is released as a response of oxidative stress, inflammation and tissue injury. We aimed to determine GDF-15 levels in patients with Gestational Diabetes Mellitus (GDM) and the relation between GDF-15 and adverse perinatal outcomes.\nMaterials and methods:\nForty pregnant women with GDM (receiving diet and insulin therapy) and forty healthy pregnant women as control group participated in this current study. GDF- 15 levels were analyzed by enzyme-linked immunosorbent assess kit.\nResults\nThe median serum GDF-15 level was measured higher in patients with GDM, and it was statistically meaningful (p: 0.000). Logistic regression analysis indicated that with the increase of GDF-15 level, the risk of GDM diseases increases as well. (P: 0.001, OR = 1.009; 95% CI = 1.003–1.014). There were no differences between GDF-15 levels and perinatal outcomes.\nConclusion\nWe concluded that higher GDF-15 levels are related to GDM in the third trimester. The optimal GDF-15 cut-off value was measured as 326 pg/ml for the diagnosis of GDM with 70% sensitivity and 60% specificity in our study. Further studies are needed to show the significance of GDF-15 as a biomarker for the disease.","container-title":"Taiwanese Journal of Obstetrics and Gynecology","DOI":"10.1016/j.tjog.2020.12.004","ISSN":"1028-4559","issue":"2","journalAbbreviation":"Taiwanese Journal of Obstetrics and Gynecology","language":"en","page":"221-224","source":"ScienceDirect","title":"Is GDF-15 level associated with gestational diabetes mellitus and adverse perinatal outcomes?","volume":"60","author":[{"family":"Yakut","given":"Kadriye"},{"family":"Öcal","given":"Doğa Fatma"},{"family":"Öztürk","given":"Filiz Halıcı"},{"family":"Öztürk","given":"Merve"},{"family":"Oğuz","given":"Yüksel"},{"family":"Sınacı","given":"Selcan"},{"family":"Çağlar","given":"Turhan"}],"issued":{"date-parts":[["2021",3,1]]}}}],"schema":"https://github.com/citation-style-language/schema/raw/master/csl-citation.json"} </w:instrText>
       </w:r>
       <w:r>
         <w:rPr>
@@ -4922,6 +4898,174 @@
         <w:rPr>
           <w:rFonts w:ascii="Times New Roman" w:hAnsi="Times New Roman" w:cs="Times New Roman"/>
         </w:rPr>
+        <w:t>(26)</w:t>
+      </w:r>
+      <w:r>
+        <w:rPr>
+          <w:rFonts w:ascii="Times New Roman" w:hAnsi="Times New Roman" w:cs="Times New Roman"/>
+        </w:rPr>
+        <w:fldChar w:fldCharType="end"/>
+      </w:r>
+      <w:r>
+        <w:rPr>
+          <w:rFonts w:ascii="Times New Roman" w:hAnsi="Times New Roman" w:cs="Times New Roman"/>
+        </w:rPr>
+        <w:t xml:space="preserve">, </w:t>
+      </w:r>
+      <w:r>
+        <w:rPr>
+          <w:rFonts w:ascii="Times New Roman" w:hAnsi="Times New Roman" w:cs="Times New Roman"/>
+        </w:rPr>
+        <w:t xml:space="preserve">or </w:t>
+      </w:r>
+      <w:r>
+        <w:rPr>
+          <w:rFonts w:ascii="Times New Roman" w:hAnsi="Times New Roman" w:cs="Times New Roman"/>
+        </w:rPr>
+        <w:t>type 2 diabetes (</w:t>
+      </w:r>
+      <w:r>
+        <w:rPr>
+          <w:rFonts w:ascii="Times New Roman" w:hAnsi="Times New Roman" w:cs="Times New Roman"/>
+        </w:rPr>
+        <w:t>T2D</w:t>
+      </w:r>
+      <w:r>
+        <w:rPr>
+          <w:rFonts w:ascii="Times New Roman" w:hAnsi="Times New Roman" w:cs="Times New Roman"/>
+        </w:rPr>
+        <w:t>M)</w:t>
+      </w:r>
+      <w:r>
+        <w:rPr>
+          <w:rFonts w:ascii="Times New Roman" w:hAnsi="Times New Roman" w:cs="Times New Roman"/>
+        </w:rPr>
+        <w:t xml:space="preserve"> </w:t>
+      </w:r>
+      <w:r>
+        <w:rPr>
+          <w:rFonts w:ascii="Times New Roman" w:hAnsi="Times New Roman" w:cs="Times New Roman"/>
+        </w:rPr>
+        <w:fldChar w:fldCharType="begin"/>
+      </w:r>
+      <w:r>
+        <w:rPr>
+          <w:rFonts w:ascii="Times New Roman" w:hAnsi="Times New Roman" w:cs="Times New Roman"/>
+        </w:rPr>
+        <w:instrText xml:space="preserve"> ADDIN ZOTERO_ITEM CSL_CITATION {"citationID":"t4jWlLmQ","properties":{"formattedCitation":"(11)","plainCitation":"(11)","noteIndex":0},"citationItems":[{"id":442,"uris":["http://zotero.org/users/5073745/items/7H36LHYK"],"itemData":{"id":442,"type":"article-journal","container-title":"Hypertension","DOI":"10.1161/HYPERTENSIONAHA.109.130583","ISSN":"0194-911X, 1524-4563","issue":"1","journalAbbreviation":"Hypertension","language":"en","page":"106-112","source":"DOI.org (Crossref)","title":"Circulating and Placental Growth-Differentiation Factor 15 in Preeclampsia and in Pregnancy Complicated by Diabetes Mellitus","volume":"54","author":[{"family":"Sugulle","given":"Meryam"},{"family":"Dechend","given":"Ralf"},{"family":"Herse","given":"Florian"},{"family":"Weedon-Fekjaer","given":"M. Susanne"},{"family":"Johnsen","given":"Guro M."},{"family":"Brosnihan","given":"K. Bridget"},{"family":"Anton","given":"Lauren"},{"family":"Luft","given":"Friedrich C."},{"family":"Wollert","given":"Kai C."},{"family":"Kempf","given":"Tibor"},{"family":"Staff","given":"Anne Cathrine"}],"issued":{"date-parts":[["2009",7]]}}}],"schema":"https://github.com/citation-style-language/schema/raw/master/csl-citation.json"} </w:instrText>
+      </w:r>
+      <w:r>
+        <w:rPr>
+          <w:rFonts w:ascii="Times New Roman" w:hAnsi="Times New Roman" w:cs="Times New Roman"/>
+        </w:rPr>
+        <w:fldChar w:fldCharType="separate"/>
+      </w:r>
+      <w:r>
+        <w:rPr>
+          <w:rFonts w:ascii="Times New Roman" w:hAnsi="Times New Roman" w:cs="Times New Roman"/>
+        </w:rPr>
+        <w:t>(11)</w:t>
+      </w:r>
+      <w:r>
+        <w:rPr>
+          <w:rFonts w:ascii="Times New Roman" w:hAnsi="Times New Roman" w:cs="Times New Roman"/>
+        </w:rPr>
+        <w:fldChar w:fldCharType="end"/>
+      </w:r>
+      <w:r>
+        <w:rPr>
+          <w:rFonts w:ascii="Times New Roman" w:hAnsi="Times New Roman" w:cs="Times New Roman"/>
+        </w:rPr>
+        <w:t>,</w:t>
+      </w:r>
+      <w:r>
+        <w:rPr>
+          <w:rFonts w:ascii="Times New Roman" w:hAnsi="Times New Roman" w:cs="Times New Roman"/>
+        </w:rPr>
+        <w:t xml:space="preserve"> </w:t>
+      </w:r>
+      <w:r>
+        <w:rPr>
+          <w:rFonts w:ascii="Times New Roman" w:hAnsi="Times New Roman" w:cs="Times New Roman"/>
+        </w:rPr>
+        <w:t>while others f</w:t>
+      </w:r>
+      <w:r>
+        <w:rPr>
+          <w:rFonts w:ascii="Times New Roman" w:hAnsi="Times New Roman" w:cs="Times New Roman"/>
+        </w:rPr>
+        <w:t>ou</w:t>
+      </w:r>
+      <w:r>
+        <w:rPr>
+          <w:rFonts w:ascii="Times New Roman" w:hAnsi="Times New Roman" w:cs="Times New Roman"/>
+        </w:rPr>
+        <w:t xml:space="preserve">nd it is only </w:t>
+      </w:r>
+      <w:r>
+        <w:rPr>
+          <w:rFonts w:ascii="Times New Roman" w:hAnsi="Times New Roman" w:cs="Times New Roman"/>
+        </w:rPr>
+        <w:t>significantly</w:t>
+      </w:r>
+      <w:r>
+        <w:rPr>
+          <w:rFonts w:ascii="Times New Roman" w:hAnsi="Times New Roman" w:cs="Times New Roman"/>
+        </w:rPr>
+        <w:t xml:space="preserve"> increased in pregnancies that are complicated by </w:t>
+      </w:r>
+      <w:r>
+        <w:rPr>
+          <w:rFonts w:ascii="Times New Roman" w:hAnsi="Times New Roman" w:cs="Times New Roman"/>
+        </w:rPr>
+        <w:t>type 1 diabetes (</w:t>
+      </w:r>
+      <w:r>
+        <w:rPr>
+          <w:rFonts w:ascii="Times New Roman" w:hAnsi="Times New Roman" w:cs="Times New Roman"/>
+        </w:rPr>
+        <w:t>T1DM</w:t>
+      </w:r>
+      <w:r>
+        <w:rPr>
+          <w:rFonts w:ascii="Times New Roman" w:hAnsi="Times New Roman" w:cs="Times New Roman"/>
+        </w:rPr>
+        <w:t>)</w:t>
+      </w:r>
+      <w:r>
+        <w:rPr>
+          <w:rFonts w:ascii="Times New Roman" w:hAnsi="Times New Roman" w:cs="Times New Roman"/>
+        </w:rPr>
+        <w:t xml:space="preserve"> but not T2DM or GDM</w:t>
+      </w:r>
+      <w:r>
+        <w:rPr>
+          <w:rFonts w:ascii="Times New Roman" w:hAnsi="Times New Roman" w:cs="Times New Roman"/>
+        </w:rPr>
+        <w:t xml:space="preserve"> </w:t>
+      </w:r>
+      <w:r>
+        <w:rPr>
+          <w:rFonts w:ascii="Times New Roman" w:hAnsi="Times New Roman" w:cs="Times New Roman"/>
+        </w:rPr>
+        <w:fldChar w:fldCharType="begin"/>
+      </w:r>
+      <w:r>
+        <w:rPr>
+          <w:rFonts w:ascii="Times New Roman" w:hAnsi="Times New Roman" w:cs="Times New Roman"/>
+        </w:rPr>
+        <w:instrText xml:space="preserve"> ADDIN ZOTERO_ITEM CSL_CITATION {"citationID":"Syd3pgzo","properties":{"formattedCitation":"(27)","plainCitation":"(27)","noteIndex":0},"citationItems":[{"id":478,"uris":["http://zotero.org/users/5073745/items/CHLIH6VP"],"itemData":{"id":478,"type":"article-journal","abstract":"Cardiovascular disease (CVD) is a leading cause of death in both men and women. Type 1 and 2 diabetes mellitus (DM1 and DM2) are well-known risk factors for CVD. In addition, gestational diabetes mellitus (GDM) is a female sex-specific risk factor for CVD. Here, we measure circulating concentrations of cardiac troponin T (cTNT), N-terminal pro-B-type natriuretic peptide (NT-proBNP) and growth differentiation factor 15 (GDF-15) during pregnancy—a window of time often referred to as a cardiovascular stress test for women.","container-title":"Acta Diabetologica","DOI":"10.1007/s00592-022-01916-w","ISSN":"1432-5233","issue":"9","journalAbbreviation":"Acta Diabetol","language":"en","page":"1229-1236","source":"Springer Link","title":"Cardiovascular biomarkers in pregnancy with diabetes and associations to glucose control","volume":"59","author":[{"family":"Jacobsen","given":"Daniel P."},{"family":"Røysland","given":"Ragnhild"},{"family":"Strand","given":"Heidi"},{"family":"Moe","given":"Kjartan"},{"family":"Sugulle","given":"Meryam"},{"family":"Omland","given":"Torbjørn"},{"family":"Staff","given":"Anne Cathrine"}],"issued":{"date-parts":[["2022",9,1]]}}}],"schema":"https://github.com/citation-style-language/schema/raw/master/csl-citation.json"} </w:instrText>
+      </w:r>
+      <w:r>
+        <w:rPr>
+          <w:rFonts w:ascii="Times New Roman" w:hAnsi="Times New Roman" w:cs="Times New Roman"/>
+        </w:rPr>
+        <w:fldChar w:fldCharType="separate"/>
+      </w:r>
+      <w:r>
+        <w:rPr>
+          <w:rFonts w:ascii="Times New Roman" w:hAnsi="Times New Roman" w:cs="Times New Roman"/>
+        </w:rPr>
         <w:t>(27)</w:t>
       </w:r>
       <w:r>
@@ -4934,31 +5078,20 @@
         <w:rPr>
           <w:rFonts w:ascii="Times New Roman" w:hAnsi="Times New Roman" w:cs="Times New Roman"/>
         </w:rPr>
-        <w:t xml:space="preserve">, </w:t>
-      </w:r>
-      <w:r>
-        <w:rPr>
-          <w:rFonts w:ascii="Times New Roman" w:hAnsi="Times New Roman" w:cs="Times New Roman"/>
-        </w:rPr>
-        <w:t xml:space="preserve">or </w:t>
-      </w:r>
-      <w:r>
-        <w:rPr>
-          <w:rFonts w:ascii="Times New Roman" w:hAnsi="Times New Roman" w:cs="Times New Roman"/>
-        </w:rPr>
-        <w:t>type 2 diabetes (</w:t>
-      </w:r>
-      <w:r>
-        <w:rPr>
-          <w:rFonts w:ascii="Times New Roman" w:hAnsi="Times New Roman" w:cs="Times New Roman"/>
-        </w:rPr>
-        <w:t>T2D</w:t>
-      </w:r>
-      <w:r>
-        <w:rPr>
-          <w:rFonts w:ascii="Times New Roman" w:hAnsi="Times New Roman" w:cs="Times New Roman"/>
-        </w:rPr>
-        <w:t>M)</w:t>
+        <w:t>.</w:t>
+      </w:r>
+      <w:r>
+        <w:rPr>
+          <w:rFonts w:ascii="Times New Roman" w:hAnsi="Times New Roman" w:cs="Times New Roman"/>
+        </w:rPr>
+        <w:t xml:space="preserve"> GWAS have indicated that </w:t>
+      </w:r>
+      <w:r>
+        <w:rPr>
+          <w:rFonts w:ascii="Times New Roman" w:hAnsi="Times New Roman" w:cs="Times New Roman"/>
+          <w:i/>
+        </w:rPr>
+        <w:t>GDF15</w:t>
       </w:r>
       <w:r>
         <w:rPr>
@@ -4970,13 +5103,67 @@
         <w:rPr>
           <w:rFonts w:ascii="Times New Roman" w:hAnsi="Times New Roman" w:cs="Times New Roman"/>
         </w:rPr>
+        <w:t>variants in</w:t>
+      </w:r>
+      <w:r>
+        <w:rPr>
+          <w:rFonts w:ascii="Times New Roman" w:hAnsi="Times New Roman" w:cs="Times New Roman"/>
+        </w:rPr>
+        <w:t xml:space="preserve"> humans </w:t>
+      </w:r>
+      <w:r>
+        <w:rPr>
+          <w:rFonts w:ascii="Times New Roman" w:hAnsi="Times New Roman" w:cs="Times New Roman"/>
+        </w:rPr>
+        <w:t xml:space="preserve">are associated with </w:t>
+      </w:r>
+      <w:r>
+        <w:rPr>
+          <w:rFonts w:ascii="Times New Roman" w:hAnsi="Times New Roman" w:cs="Times New Roman"/>
+        </w:rPr>
+        <w:t>hyperemesis gr</w:t>
+      </w:r>
+      <w:r>
+        <w:rPr>
+          <w:rFonts w:ascii="Times New Roman" w:hAnsi="Times New Roman" w:cs="Times New Roman"/>
+        </w:rPr>
+        <w:t>a</w:t>
+      </w:r>
+      <w:r>
+        <w:rPr>
+          <w:rFonts w:ascii="Times New Roman" w:hAnsi="Times New Roman" w:cs="Times New Roman"/>
+        </w:rPr>
+        <w:t>vidarum</w:t>
+      </w:r>
+      <w:r>
+        <w:rPr>
+          <w:rFonts w:ascii="Times New Roman" w:hAnsi="Times New Roman" w:cs="Times New Roman"/>
+        </w:rPr>
+        <w:t xml:space="preserve"> (HG)</w:t>
+      </w:r>
+      <w:r>
+        <w:rPr>
+          <w:rFonts w:ascii="Times New Roman" w:hAnsi="Times New Roman" w:cs="Times New Roman"/>
+        </w:rPr>
+        <w:t>, an extreme form of nausea and vomiting of pregnancy</w:t>
+      </w:r>
+      <w:r>
+        <w:rPr>
+          <w:rFonts w:ascii="Times New Roman" w:hAnsi="Times New Roman" w:cs="Times New Roman"/>
+        </w:rPr>
+        <w:t xml:space="preserve"> </w:t>
+      </w:r>
+      <w:r>
+        <w:rPr>
+          <w:rFonts w:ascii="Times New Roman" w:hAnsi="Times New Roman" w:cs="Times New Roman"/>
+        </w:rPr>
         <w:fldChar w:fldCharType="begin"/>
       </w:r>
       <w:r>
         <w:rPr>
           <w:rFonts w:ascii="Times New Roman" w:hAnsi="Times New Roman" w:cs="Times New Roman"/>
         </w:rPr>
-        <w:instrText xml:space="preserve"> ADDIN ZOTERO_ITEM CSL_CITATION {"citationID":"t4jWlLmQ","properties":{"formattedCitation":"(11)","plainCitation":"(11)","noteIndex":0},"citationItems":[{"id":442,"uris":["http://zotero.org/users/5073745/items/7H36LHYK"],"itemData":{"id":442,"type":"article-journal","container-title":"Hypertension","DOI":"10.1161/HYPERTENSIONAHA.109.130583","ISSN":"0194-911X, 1524-4563","issue":"1","journalAbbreviation":"Hypertension","language":"en","page":"106-112","source":"DOI.org (Crossref)","title":"Circulating and Placental Growth-Differentiation Factor 15 in Preeclampsia and in Pregnancy Complicated by Diabetes Mellitus","volume":"54","author":[{"family":"Sugulle","given":"Meryam"},{"family":"Dechend","given":"Ralf"},{"family":"Herse","given":"Florian"},{"family":"Weedon-Fekjaer","given":"M. Susanne"},{"family":"Johnsen","given":"Guro M."},{"family":"Brosnihan","given":"K. Bridget"},{"family":"Anton","given":"Lauren"},{"family":"Luft","given":"Friedrich C."},{"family":"Wollert","given":"Kai C."},{"family":"Kempf","given":"Tibor"},{"family":"Staff","given":"Anne Cathrine"}],"issued":{"date-parts":[["2009",7]]}}}],"schema":"https://github.com/citation-style-language/schema/raw/master/csl-citation.json"} </w:instrText>
+        <w:instrText xml:space="preserve"> ADDIN ZOTERO_ITEM CSL_CITATION {"citationID":"BOsiCtMt","properties":{"formattedCitation":"(28,29)","plainCitation":"(28,29)","noteIndex":0},"citationItems":[{"id":23,"uris":["http://zotero.org/users/5073745/items/NQPGPKKE"],"itemData":{"id":23,"type":"article-journal","abstract":"Hyperemesis gravidarum (HG), severe nausea and vomiting of pregnancy, occurs in 0.3–2% of pregnancies and is associated with maternal and fetal morbidity. The cause of HG remains unknown, but familial aggregation and results of twin studies suggest that understanding the genetic contribution is essential for comprehending the disease etiology. Here, we conduct a genome-wide association study (GWAS) for binary (HG) and ordinal (severity of nausea and vomiting) phenotypes of pregnancy complications. Two loci, chr19p13.11 and chr4q12, are genome-wide significant (p &lt; 5 × 10−8) in both association scans and are replicated in an independent cohort. The genes implicated at these two loci are GDF15 and IGFBP7 respectively, both known to be involved in placentation, appetite, and cachexia. While proving the casual roles of GDF15 and IGFBP7 in nausea and vomiting of pregnancy requires further study, this GWAS provides insights into the genetic risk factors contributing to the disease.","container-title":"Nature Communications; London","DOI":"http://dx.doi.org.proxy.lib.umich.edu/10.1038/s41467-018-03258-0","language":"English","license":"© 2018. This work is published under http://creativecommons.org/licenses/by/4.0/ (the “License”). Notwithstanding the ProQuest Terms and Conditions, you may use this content in accordance with the terms of the License.","note":"number-of-pages: 1-9\npublisher-place: London, United States, London\npublisher: Nature Publishing Group","page":"1-9","source":"ProQuest","title":"Placenta and appetite genes GDF15 and IGFBP7 are associated with hyperemesis gravidarum","volume":"9","author":[{"family":"Fejzo","given":"Marlena S."},{"family":"Sazonova","given":"Olga V."},{"family":"Sathirapongsasuti","given":"J. Fah"},{"family":"Hallgrímsdóttir","given":"Ingileif B."},{"family":"Vacic","given":"Vladimir"},{"family":"MacGibbon","given":"Kimber W."},{"family":"Schoenberg","given":"Frederic P."},{"family":"Mancuso","given":"Nicholas"},{"family":"Slamon","given":"Dennis J."},{"family":"Mullin","given":"Patrick M."},{"family":"Agee","given":"Michelle"},{"family":"Alipanahi","given":"Babak"},{"family":"Auton","given":"Adam"},{"family":"Bell","given":"Robert K."},{"family":"Bryc","given":"Katarzyna"},{"family":"Elson","given":"Sarah L."},{"family":"Fontanillas","given":"Pierre"},{"family":"Furlotte","given":"Nicholas A."},{"family":"Hinds","given":"David A."},{"family":"Hromatka","given":"Bethann S."},{"family":"Huber","given":"Karen E."},{"family":"Kleinman","given":"Aaron"},{"family":"Litterman","given":"Nadia K."},{"family":"McIntyre","given":"Matthew H."},{"family":"Mountain","given":"Joanna L."},{"family":"Noblin","given":"Elizabeth S."},{"family":"Northover","given":"Carrie A. M."},{"family":"Pitts","given":"Steven J."},{"family":"Shelton","given":"Janie F."},{"family":"Shringarpure","given":"Suyash"},{"family":"Tian","given":"Chao"},{"family":"Tung","given":"Joyce Y."},{"family":"Wilson","given":"Catherine H."}],"issued":{"date-parts":[["2018",3]]}}},{"id":310,"uris":["http://zotero.org/users/5073745/items/39F2TGH3"],"itemData":{"id":310,"type":"article-journal","abstract":"Objective\nHyperemesis gravidarum, severe nausea and vomiting in pregnancy, occurs in up to 2% of pregnancies and leads to significant weight loss, dehydration, electrolyte imbalance, and ketonuria. It is associated with both maternal and fetal morbidity. Familial aggregation studies and twin studies suggest a genetic component. In a recent GWAS, we showed that placentation, appetite, and cachexia genes GDF15 and IGFBP7 are linked to hyperemesis gravidarum (HG). The purpose of this study is to determine whether GDF15 and IGFBP7 are upregulated in HG patients.\n, \nMethods\nWe compared serum levels of GDF15 and IGFBP7 at 12 and 24 weeksʼ gestation in women hospitalized for HG, and two control groups, women with nausea and vomiting of pregnancy (NVP), and women with no NVP.\n, \nResults\nWe show GDF15 and IGFBP7 serum levels are significantly increased in women with HG at 12 weeksʼ gestation. Serum levels of hCG are not significantly different between cases and controls. At 24 weeks gestation, when symptoms have largely resolved, there is no difference in GDF15 and IGFBP7 serum levels between cases and controls.\n, \nConclusion\nThis study supports GDF15 and IGFBP7 in the pathogenesis of HG and may be useful for prediction and diagnosis. The GDF15-GFRAL brainstem-activated pathway was recently identified and therapies to treat conditions of abnormal appetite are under intense investigation. Based on our findings, HG should be included.","container-title":"Geburtshilfe und Frauenheilkunde","DOI":"10.1055/a-0830-1346","ISSN":"0016-5751","issue":"4","journalAbbreviation":"Geburtshilfe Frauenheilkd","note":"PMID: 31000883\nPMCID: PMC6461465","page":"382-388","source":"PubMed Central","title":"Analysis of GDF15 and IGFBP7 in Hyperemesis Gravidarum Support Causality","volume":"79","author":[{"family":"Fejzo","given":"Marlena S."},{"family":"Fasching","given":"Peter A."},{"family":"Schneider","given":"Michael O."},{"family":"Schwitulla","given":"Judith"},{"family":"Beckmann","given":"Matthias W."},{"family":"Schwenke","given":"Eva"},{"family":"MacGibbon","given":"Kimber W."},{"family":"Mullin","given":"Patrick M."}],"issued":{"date-parts":[["2019",4]]}}}],"schema":"https://github.com/citation-style-language/schema/raw/master/csl-citation.json"} </w:instrText>
       </w:r>
       <w:r>
         <w:rPr>
@@ -4988,218 +5175,7 @@
         <w:rPr>
           <w:rFonts w:ascii="Times New Roman" w:hAnsi="Times New Roman" w:cs="Times New Roman"/>
         </w:rPr>
-        <w:t>(11)</w:t>
-      </w:r>
-      <w:r>
-        <w:rPr>
-          <w:rFonts w:ascii="Times New Roman" w:hAnsi="Times New Roman" w:cs="Times New Roman"/>
-        </w:rPr>
-        <w:fldChar w:fldCharType="end"/>
-      </w:r>
-      <w:r>
-        <w:rPr>
-          <w:rFonts w:ascii="Times New Roman" w:hAnsi="Times New Roman" w:cs="Times New Roman"/>
-        </w:rPr>
-        <w:t>,</w:t>
-      </w:r>
-      <w:r>
-        <w:rPr>
-          <w:rFonts w:ascii="Times New Roman" w:hAnsi="Times New Roman" w:cs="Times New Roman"/>
-        </w:rPr>
-        <w:t xml:space="preserve"> </w:t>
-      </w:r>
-      <w:r>
-        <w:rPr>
-          <w:rFonts w:ascii="Times New Roman" w:hAnsi="Times New Roman" w:cs="Times New Roman"/>
-        </w:rPr>
-        <w:t>while others f</w:t>
-      </w:r>
-      <w:r>
-        <w:rPr>
-          <w:rFonts w:ascii="Times New Roman" w:hAnsi="Times New Roman" w:cs="Times New Roman"/>
-        </w:rPr>
-        <w:t>ou</w:t>
-      </w:r>
-      <w:r>
-        <w:rPr>
-          <w:rFonts w:ascii="Times New Roman" w:hAnsi="Times New Roman" w:cs="Times New Roman"/>
-        </w:rPr>
-        <w:t xml:space="preserve">nd it is only </w:t>
-      </w:r>
-      <w:r>
-        <w:rPr>
-          <w:rFonts w:ascii="Times New Roman" w:hAnsi="Times New Roman" w:cs="Times New Roman"/>
-        </w:rPr>
-        <w:t>significantly</w:t>
-      </w:r>
-      <w:r>
-        <w:rPr>
-          <w:rFonts w:ascii="Times New Roman" w:hAnsi="Times New Roman" w:cs="Times New Roman"/>
-        </w:rPr>
-        <w:t xml:space="preserve"> increased in pregnancies that are complicated by </w:t>
-      </w:r>
-      <w:r>
-        <w:rPr>
-          <w:rFonts w:ascii="Times New Roman" w:hAnsi="Times New Roman" w:cs="Times New Roman"/>
-        </w:rPr>
-        <w:t>type 1 diabetes (</w:t>
-      </w:r>
-      <w:r>
-        <w:rPr>
-          <w:rFonts w:ascii="Times New Roman" w:hAnsi="Times New Roman" w:cs="Times New Roman"/>
-        </w:rPr>
-        <w:t>T1DM</w:t>
-      </w:r>
-      <w:r>
-        <w:rPr>
-          <w:rFonts w:ascii="Times New Roman" w:hAnsi="Times New Roman" w:cs="Times New Roman"/>
-        </w:rPr>
-        <w:t>)</w:t>
-      </w:r>
-      <w:r>
-        <w:rPr>
-          <w:rFonts w:ascii="Times New Roman" w:hAnsi="Times New Roman" w:cs="Times New Roman"/>
-        </w:rPr>
-        <w:t xml:space="preserve"> but not T2DM or GDM</w:t>
-      </w:r>
-      <w:r>
-        <w:rPr>
-          <w:rFonts w:ascii="Times New Roman" w:hAnsi="Times New Roman" w:cs="Times New Roman"/>
-        </w:rPr>
-        <w:t xml:space="preserve"> </w:t>
-      </w:r>
-      <w:r>
-        <w:rPr>
-          <w:rFonts w:ascii="Times New Roman" w:hAnsi="Times New Roman" w:cs="Times New Roman"/>
-        </w:rPr>
-        <w:fldChar w:fldCharType="begin"/>
-      </w:r>
-      <w:r>
-        <w:rPr>
-          <w:rFonts w:ascii="Times New Roman" w:hAnsi="Times New Roman" w:cs="Times New Roman"/>
-        </w:rPr>
-        <w:instrText xml:space="preserve"> ADDIN ZOTERO_ITEM CSL_CITATION {"citationID":"Syd3pgzo","properties":{"formattedCitation":"(28)","plainCitation":"(28)","noteIndex":0},"citationItems":[{"id":478,"uris":["http://zotero.org/users/5073745/items/CHLIH6VP"],"itemData":{"id":478,"type":"article-journal","abstract":"Cardiovascular disease (CVD) is a leading cause of death in both men and women. Type 1 and 2 diabetes mellitus (DM1 and DM2) are well-known risk factors for CVD. In addition, gestational diabetes mellitus (GDM) is a female sex-specific risk factor for CVD. Here, we measure circulating concentrations of cardiac troponin T (cTNT), N-terminal pro-B-type natriuretic peptide (NT-proBNP) and growth differentiation factor 15 (GDF-15) during pregnancy—a window of time often referred to as a cardiovascular stress test for women.","container-title":"Acta Diabetologica","DOI":"10.1007/s00592-022-01916-w","ISSN":"1432-5233","issue":"9","journalAbbreviation":"Acta Diabetol","language":"en","page":"1229-1236","source":"Springer Link","title":"Cardiovascular biomarkers in pregnancy with diabetes and associations to glucose control","volume":"59","author":[{"family":"Jacobsen","given":"Daniel P."},{"family":"Røysland","given":"Ragnhild"},{"family":"Strand","given":"Heidi"},{"family":"Moe","given":"Kjartan"},{"family":"Sugulle","given":"Meryam"},{"family":"Omland","given":"Torbjørn"},{"family":"Staff","given":"Anne Cathrine"}],"issued":{"date-parts":[["2022",9,1]]}}}],"schema":"https://github.com/citation-style-language/schema/raw/master/csl-citation.json"} </w:instrText>
-      </w:r>
-      <w:r>
-        <w:rPr>
-          <w:rFonts w:ascii="Times New Roman" w:hAnsi="Times New Roman" w:cs="Times New Roman"/>
-        </w:rPr>
-        <w:fldChar w:fldCharType="separate"/>
-      </w:r>
-      <w:r>
-        <w:rPr>
-          <w:rFonts w:ascii="Times New Roman" w:hAnsi="Times New Roman" w:cs="Times New Roman"/>
-        </w:rPr>
-        <w:t>(28)</w:t>
-      </w:r>
-      <w:r>
-        <w:rPr>
-          <w:rFonts w:ascii="Times New Roman" w:hAnsi="Times New Roman" w:cs="Times New Roman"/>
-        </w:rPr>
-        <w:fldChar w:fldCharType="end"/>
-      </w:r>
-      <w:r>
-        <w:rPr>
-          <w:rFonts w:ascii="Times New Roman" w:hAnsi="Times New Roman" w:cs="Times New Roman"/>
-        </w:rPr>
-        <w:t>.</w:t>
-      </w:r>
-      <w:r>
-        <w:rPr>
-          <w:rFonts w:ascii="Times New Roman" w:hAnsi="Times New Roman" w:cs="Times New Roman"/>
-        </w:rPr>
-        <w:t xml:space="preserve"> GWAS have indicated that </w:t>
-      </w:r>
-      <w:r>
-        <w:rPr>
-          <w:rFonts w:ascii="Times New Roman" w:hAnsi="Times New Roman" w:cs="Times New Roman"/>
-          <w:i/>
-        </w:rPr>
-        <w:t>GDF15</w:t>
-      </w:r>
-      <w:r>
-        <w:rPr>
-          <w:rFonts w:ascii="Times New Roman" w:hAnsi="Times New Roman" w:cs="Times New Roman"/>
-        </w:rPr>
-        <w:t xml:space="preserve"> </w:t>
-      </w:r>
-      <w:r>
-        <w:rPr>
-          <w:rFonts w:ascii="Times New Roman" w:hAnsi="Times New Roman" w:cs="Times New Roman"/>
-        </w:rPr>
-        <w:t>variants in</w:t>
-      </w:r>
-      <w:r>
-        <w:rPr>
-          <w:rFonts w:ascii="Times New Roman" w:hAnsi="Times New Roman" w:cs="Times New Roman"/>
-        </w:rPr>
-        <w:t xml:space="preserve"> humans </w:t>
-      </w:r>
-      <w:r>
-        <w:rPr>
-          <w:rFonts w:ascii="Times New Roman" w:hAnsi="Times New Roman" w:cs="Times New Roman"/>
-        </w:rPr>
-        <w:t xml:space="preserve">are associated with </w:t>
-      </w:r>
-      <w:r>
-        <w:rPr>
-          <w:rFonts w:ascii="Times New Roman" w:hAnsi="Times New Roman" w:cs="Times New Roman"/>
-        </w:rPr>
-        <w:t>hyperemesis gr</w:t>
-      </w:r>
-      <w:r>
-        <w:rPr>
-          <w:rFonts w:ascii="Times New Roman" w:hAnsi="Times New Roman" w:cs="Times New Roman"/>
-        </w:rPr>
-        <w:t>a</w:t>
-      </w:r>
-      <w:r>
-        <w:rPr>
-          <w:rFonts w:ascii="Times New Roman" w:hAnsi="Times New Roman" w:cs="Times New Roman"/>
-        </w:rPr>
-        <w:t>vidarum</w:t>
-      </w:r>
-      <w:r>
-        <w:rPr>
-          <w:rFonts w:ascii="Times New Roman" w:hAnsi="Times New Roman" w:cs="Times New Roman"/>
-        </w:rPr>
-        <w:t xml:space="preserve"> (HG)</w:t>
-      </w:r>
-      <w:r>
-        <w:rPr>
-          <w:rFonts w:ascii="Times New Roman" w:hAnsi="Times New Roman" w:cs="Times New Roman"/>
-        </w:rPr>
-        <w:t>, an extreme form of nausea and vomiting of pregnancy</w:t>
-      </w:r>
-      <w:r>
-        <w:rPr>
-          <w:rFonts w:ascii="Times New Roman" w:hAnsi="Times New Roman" w:cs="Times New Roman"/>
-        </w:rPr>
-        <w:t xml:space="preserve"> </w:t>
-      </w:r>
-      <w:r>
-        <w:rPr>
-          <w:rFonts w:ascii="Times New Roman" w:hAnsi="Times New Roman" w:cs="Times New Roman"/>
-        </w:rPr>
-        <w:fldChar w:fldCharType="begin"/>
-      </w:r>
-      <w:r>
-        <w:rPr>
-          <w:rFonts w:ascii="Times New Roman" w:hAnsi="Times New Roman" w:cs="Times New Roman"/>
-        </w:rPr>
-        <w:instrText xml:space="preserve"> ADDIN ZOTERO_ITEM CSL_CITATION {"citationID":"BOsiCtMt","properties":{"formattedCitation":"(29,30)","plainCitation":"(29,30)","noteIndex":0},"citationItems":[{"id":23,"uris":["http://zotero.org/users/5073745/items/NQPGPKKE"],"itemData":{"id":23,"type":"article-journal","abstract":"Hyperemesis gravidarum (HG), severe nausea and vomiting of pregnancy, occurs in 0.3–2% of pregnancies and is associated with maternal and fetal morbidity. The cause of HG remains unknown, but familial aggregation and results of twin studies suggest that understanding the genetic contribution is essential for comprehending the disease etiology. Here, we conduct a genome-wide association study (GWAS) for binary (HG) and ordinal (severity of nausea and vomiting) phenotypes of pregnancy complications. Two loci, chr19p13.11 and chr4q12, are genome-wide significant (p &lt; 5 × 10−8) in both association scans and are replicated in an independent cohort. The genes implicated at these two loci are GDF15 and IGFBP7 respectively, both known to be involved in placentation, appetite, and cachexia. While proving the casual roles of GDF15 and IGFBP7 in nausea and vomiting of pregnancy requires further study, this GWAS provides insights into the genetic risk factors contributing to the disease.","container-title":"Nature Communications; London","DOI":"http://dx.doi.org.proxy.lib.umich.edu/10.1038/s41467-018-03258-0","language":"English","license":"© 2018. This work is published under http://creativecommons.org/licenses/by/4.0/ (the “License”). Notwithstanding the ProQuest Terms and Conditions, you may use this content in accordance with the terms of the License.","note":"number-of-pages: 1-9\npublisher-place: London, United States, London\npublisher: Nature Publishing Group","page":"1-9","source":"ProQuest","title":"Placenta and appetite genes GDF15 and IGFBP7 are associated with hyperemesis gravidarum","volume":"9","author":[{"family":"Fejzo","given":"Marlena S."},{"family":"Sazonova","given":"Olga V."},{"family":"Sathirapongsasuti","given":"J. Fah"},{"family":"Hallgrímsdóttir","given":"Ingileif B."},{"family":"Vacic","given":"Vladimir"},{"family":"MacGibbon","given":"Kimber W."},{"family":"Schoenberg","given":"Frederic P."},{"family":"Mancuso","given":"Nicholas"},{"family":"Slamon","given":"Dennis J."},{"family":"Mullin","given":"Patrick M."},{"family":"Agee","given":"Michelle"},{"family":"Alipanahi","given":"Babak"},{"family":"Auton","given":"Adam"},{"family":"Bell","given":"Robert K."},{"family":"Bryc","given":"Katarzyna"},{"family":"Elson","given":"Sarah L."},{"family":"Fontanillas","given":"Pierre"},{"family":"Furlotte","given":"Nicholas A."},{"family":"Hinds","given":"David A."},{"family":"Hromatka","given":"Bethann S."},{"family":"Huber","given":"Karen E."},{"family":"Kleinman","given":"Aaron"},{"family":"Litterman","given":"Nadia K."},{"family":"McIntyre","given":"Matthew H."},{"family":"Mountain","given":"Joanna L."},{"family":"Noblin","given":"Elizabeth S."},{"family":"Northover","given":"Carrie A. M."},{"family":"Pitts","given":"Steven J."},{"family":"Shelton","given":"Janie F."},{"family":"Shringarpure","given":"Suyash"},{"family":"Tian","given":"Chao"},{"family":"Tung","given":"Joyce Y."},{"family":"Wilson","given":"Catherine H."}],"issued":{"date-parts":[["2018",3]]}}},{"id":310,"uris":["http://zotero.org/users/5073745/items/39F2TGH3"],"itemData":{"id":310,"type":"article-journal","abstract":"Objective\nHyperemesis gravidarum, severe nausea and vomiting in pregnancy, occurs in up to 2% of pregnancies and leads to significant weight loss, dehydration, electrolyte imbalance, and ketonuria. It is associated with both maternal and fetal morbidity. Familial aggregation studies and twin studies suggest a genetic component. In a recent GWAS, we showed that placentation, appetite, and cachexia genes GDF15 and IGFBP7 are linked to hyperemesis gravidarum (HG). The purpose of this study is to determine whether GDF15 and IGFBP7 are upregulated in HG patients.\n, \nMethods\nWe compared serum levels of GDF15 and IGFBP7 at 12 and 24 weeksʼ gestation in women hospitalized for HG, and two control groups, women with nausea and vomiting of pregnancy (NVP), and women with no NVP.\n, \nResults\nWe show GDF15 and IGFBP7 serum levels are significantly increased in women with HG at 12 weeksʼ gestation. Serum levels of hCG are not significantly different between cases and controls. At 24 weeks gestation, when symptoms have largely resolved, there is no difference in GDF15 and IGFBP7 serum levels between cases and controls.\n, \nConclusion\nThis study supports GDF15 and IGFBP7 in the pathogenesis of HG and may be useful for prediction and diagnosis. The GDF15-GFRAL brainstem-activated pathway was recently identified and therapies to treat conditions of abnormal appetite are under intense investigation. Based on our findings, HG should be included.","container-title":"Geburtshilfe und Frauenheilkunde","DOI":"10.1055/a-0830-1346","ISSN":"0016-5751","issue":"4","journalAbbreviation":"Geburtshilfe Frauenheilkd","note":"PMID: 31000883\nPMCID: PMC6461465","page":"382-388","source":"PubMed Central","title":"Analysis of GDF15 and IGFBP7 in Hyperemesis Gravidarum Support Causality","volume":"79","author":[{"family":"Fejzo","given":"Marlena S."},{"family":"Fasching","given":"Peter A."},{"family":"Schneider","given":"Michael O."},{"family":"Schwitulla","given":"Judith"},{"family":"Beckmann","given":"Matthias W."},{"family":"Schwenke","given":"Eva"},{"family":"MacGibbon","given":"Kimber W."},{"family":"Mullin","given":"Patrick M."}],"issued":{"date-parts":[["2019",4]]}}}],"schema":"https://github.com/citation-style-language/schema/raw/master/csl-citation.json"} </w:instrText>
-      </w:r>
-      <w:r>
-        <w:rPr>
-          <w:rFonts w:ascii="Times New Roman" w:hAnsi="Times New Roman" w:cs="Times New Roman"/>
-        </w:rPr>
-        <w:fldChar w:fldCharType="separate"/>
-      </w:r>
-      <w:r>
-        <w:rPr>
-          <w:rFonts w:ascii="Times New Roman" w:hAnsi="Times New Roman" w:cs="Times New Roman"/>
-        </w:rPr>
-        <w:t>(29,30)</w:t>
+        <w:t>(28,29)</w:t>
       </w:r>
       <w:r>
         <w:rPr>
@@ -5946,21 +5922,7 @@
         <w:rPr>
           <w:rFonts w:ascii="Times New Roman" w:eastAsia="Times New Roman" w:hAnsi="Times New Roman" w:cs="Times New Roman"/>
         </w:rPr>
-        <w:t xml:space="preserve">CD, </w:t>
-      </w:r>
-      <w:proofErr w:type="spellStart"/>
-      <w:r>
-        <w:rPr>
-          <w:rFonts w:ascii="Times New Roman" w:eastAsia="Times New Roman" w:hAnsi="Times New Roman" w:cs="Times New Roman"/>
-        </w:rPr>
-        <w:t>Picolab</w:t>
-      </w:r>
-      <w:proofErr w:type="spellEnd"/>
-      <w:r>
-        <w:rPr>
-          <w:rFonts w:ascii="Times New Roman" w:eastAsia="Times New Roman" w:hAnsi="Times New Roman" w:cs="Times New Roman"/>
-        </w:rPr>
-        <w:t xml:space="preserve"> Laboratory Rodent diet</w:t>
+        <w:t>CD, Picolab Laboratory Rodent diet</w:t>
       </w:r>
       <w:r>
         <w:rPr>
@@ -6406,27 +6368,13 @@
         <w:rPr>
           <w:rFonts w:ascii="Times New Roman" w:hAnsi="Times New Roman" w:cs="Times New Roman"/>
         </w:rPr>
-        <w:t xml:space="preserve"> in dam serum as the </w:t>
-      </w:r>
-      <w:proofErr w:type="spellStart"/>
-      <w:r>
-        <w:rPr>
-          <w:rFonts w:ascii="Times New Roman" w:hAnsi="Times New Roman" w:cs="Times New Roman"/>
-        </w:rPr>
-        <w:t>fet</w:t>
-      </w:r>
-      <w:r>
-        <w:rPr>
-          <w:rFonts w:ascii="Times New Roman" w:hAnsi="Times New Roman" w:cs="Times New Roman"/>
-        </w:rPr>
-        <w:t>o</w:t>
-      </w:r>
-      <w:proofErr w:type="spellEnd"/>
-      <w:r>
-        <w:rPr>
-          <w:rFonts w:ascii="Times New Roman" w:hAnsi="Times New Roman" w:cs="Times New Roman"/>
-        </w:rPr>
-        <w:t>-placental unit</w:t>
+        <w:t xml:space="preserve"> in dam serum as the fet</w:t>
+      </w:r>
+      <w:r>
+        <w:rPr>
+          <w:rFonts w:ascii="Times New Roman" w:hAnsi="Times New Roman" w:cs="Times New Roman"/>
+        </w:rPr>
+        <w:t>o-placental unit</w:t>
       </w:r>
       <w:r>
         <w:rPr>
@@ -7051,65 +6999,37 @@
         <w:rPr>
           <w:rFonts w:ascii="Times New Roman" w:hAnsi="Times New Roman" w:cs="Times New Roman"/>
         </w:rPr>
+        <w:t xml:space="preserve"> DreamTaq </w:t>
+      </w:r>
+      <w:r>
+        <w:rPr>
+          <w:rFonts w:ascii="Times New Roman" w:hAnsi="Times New Roman" w:cs="Times New Roman"/>
+        </w:rPr>
+        <w:t>G</w:t>
+      </w:r>
+      <w:r>
+        <w:rPr>
+          <w:rFonts w:ascii="Times New Roman" w:hAnsi="Times New Roman" w:cs="Times New Roman"/>
+        </w:rPr>
+        <w:t>reen</w:t>
+      </w:r>
+      <w:r>
+        <w:rPr>
+          <w:rFonts w:ascii="Times New Roman" w:hAnsi="Times New Roman" w:cs="Times New Roman"/>
+        </w:rPr>
+        <w:t xml:space="preserve"> Master Mix</w:t>
+      </w:r>
+      <w:r>
+        <w:rPr>
+          <w:rFonts w:ascii="Times New Roman" w:hAnsi="Times New Roman" w:cs="Times New Roman"/>
+        </w:rPr>
         <w:t xml:space="preserve"> </w:t>
       </w:r>
-      <w:proofErr w:type="spellStart"/>
-      <w:r>
-        <w:rPr>
-          <w:rFonts w:ascii="Times New Roman" w:hAnsi="Times New Roman" w:cs="Times New Roman"/>
-        </w:rPr>
-        <w:t>DreamTaq</w:t>
-      </w:r>
-      <w:proofErr w:type="spellEnd"/>
-      <w:r>
-        <w:rPr>
-          <w:rFonts w:ascii="Times New Roman" w:hAnsi="Times New Roman" w:cs="Times New Roman"/>
-        </w:rPr>
-        <w:t xml:space="preserve"> </w:t>
-      </w:r>
-      <w:r>
-        <w:rPr>
-          <w:rFonts w:ascii="Times New Roman" w:hAnsi="Times New Roman" w:cs="Times New Roman"/>
-        </w:rPr>
-        <w:t>G</w:t>
-      </w:r>
-      <w:r>
-        <w:rPr>
-          <w:rFonts w:ascii="Times New Roman" w:hAnsi="Times New Roman" w:cs="Times New Roman"/>
-        </w:rPr>
-        <w:t>reen</w:t>
-      </w:r>
-      <w:r>
-        <w:rPr>
-          <w:rFonts w:ascii="Times New Roman" w:hAnsi="Times New Roman" w:cs="Times New Roman"/>
-        </w:rPr>
-        <w:t xml:space="preserve"> Master Mix</w:t>
-      </w:r>
-      <w:r>
-        <w:rPr>
-          <w:rFonts w:ascii="Times New Roman" w:hAnsi="Times New Roman" w:cs="Times New Roman"/>
-        </w:rPr>
-        <w:t xml:space="preserve"> </w:t>
-      </w:r>
-      <w:r>
-        <w:rPr>
-          <w:rFonts w:ascii="Times New Roman" w:hAnsi="Times New Roman" w:cs="Times New Roman"/>
-        </w:rPr>
-        <w:t>(</w:t>
-      </w:r>
-      <w:proofErr w:type="spellStart"/>
-      <w:r>
-        <w:rPr>
-          <w:rFonts w:ascii="Times New Roman" w:hAnsi="Times New Roman" w:cs="Times New Roman"/>
-        </w:rPr>
-        <w:t>ThermoFisher</w:t>
-      </w:r>
-      <w:proofErr w:type="spellEnd"/>
-      <w:r>
-        <w:rPr>
-          <w:rFonts w:ascii="Times New Roman" w:hAnsi="Times New Roman" w:cs="Times New Roman"/>
-        </w:rPr>
-        <w:t xml:space="preserve"> Scientific, Catalog #K1081)</w:t>
+      <w:r>
+        <w:rPr>
+          <w:rFonts w:ascii="Times New Roman" w:hAnsi="Times New Roman" w:cs="Times New Roman"/>
+        </w:rPr>
+        <w:t>(ThermoFisher Scientific, Catalog #K1081)</w:t>
       </w:r>
       <w:r>
         <w:rPr>
@@ -7491,7 +7411,7 @@
         <w:rPr>
           <w:rFonts w:ascii="Times New Roman" w:hAnsi="Times New Roman" w:cs="Times New Roman"/>
         </w:rPr>
-        <w:instrText xml:space="preserve"> ADDIN ZOTERO_ITEM CSL_CITATION {"citationID":"u5ukMVdn","properties":{"formattedCitation":"(31)","plainCitation":"(31)","noteIndex":0},"citationItems":[{"id":486,"uris":["http://zotero.org/users/5073745/items/GWKFWWRY"],"itemData":{"id":486,"type":"webpage","abstract":"Insulin tolerance tests are a standard and common method for evaluating the insulin sensitivity of an animal.  In this assay, animals are fasted to normalize blood glucose and then challenged by an intraperitoneal injection of insulin.  As glucose is transported into tissues and glucose production is suppressed, glucose levels drop.   A more insulin sensitive animal will have a larger decrease in blood glucose.  This has advantages over a glucose tolerance test which measures both insulin sensitivity and insulin responsiveness.","container-title":"protocols.io","language":"en","title":"Insulin Tolerance Test","URL":"dx.doi.org/10.17504/protocols.io.b5zxq77n","author":[{"family":"Bridges","given":"Dave"},{"family":"Mulcahy","given":"Molly C"},{"family":"Redd","given":"JeAnna R"}],"accessed":{"date-parts":[["2022",5,16]]},"issued":{"date-parts":[["2022",3,7]]}}}],"schema":"https://github.com/citation-style-language/schema/raw/master/csl-citation.json"} </w:instrText>
+        <w:instrText xml:space="preserve"> ADDIN ZOTERO_ITEM CSL_CITATION {"citationID":"u5ukMVdn","properties":{"formattedCitation":"(30)","plainCitation":"(30)","noteIndex":0},"citationItems":[{"id":486,"uris":["http://zotero.org/users/5073745/items/GWKFWWRY"],"itemData":{"id":486,"type":"webpage","abstract":"Insulin tolerance tests are a standard and common method for evaluating the insulin sensitivity of an animal.  In this assay, animals are fasted to normalize blood glucose and then challenged by an intraperitoneal injection of insulin.  As glucose is transported into tissues and glucose production is suppressed, glucose levels drop.   A more insulin sensitive animal will have a larger decrease in blood glucose.  This has advantages over a glucose tolerance test which measures both insulin sensitivity and insulin responsiveness.","container-title":"protocols.io","language":"en","title":"Insulin Tolerance Test","URL":"dx.doi.org/10.17504/protocols.io.b5zxq77n","author":[{"family":"Bridges","given":"Dave"},{"family":"Mulcahy","given":"Molly C"},{"family":"Redd","given":"JeAnna R"}],"accessed":{"date-parts":[["2022",5,16]]},"issued":{"date-parts":[["2022",3,7]]}}}],"schema":"https://github.com/citation-style-language/schema/raw/master/csl-citation.json"} </w:instrText>
       </w:r>
       <w:r>
         <w:rPr>
@@ -7503,7 +7423,7 @@
         <w:rPr>
           <w:rFonts w:ascii="Times New Roman" w:hAnsi="Times New Roman" w:cs="Times New Roman"/>
         </w:rPr>
-        <w:t>(31)</w:t>
+        <w:t>(30)</w:t>
       </w:r>
       <w:r>
         <w:rPr>
@@ -7695,11 +7615,19 @@
         </w:rPr>
         <w:t xml:space="preserve"> hours after </w:t>
       </w:r>
+      <w:proofErr w:type="gramStart"/>
       <w:r>
         <w:rPr>
           <w:rFonts w:ascii="Times New Roman" w:eastAsia="Times New Roman" w:hAnsi="Times New Roman" w:cs="Times New Roman"/>
         </w:rPr>
-        <w:t xml:space="preserve">fasted </w:t>
+        <w:t>fasted</w:t>
+      </w:r>
+      <w:proofErr w:type="gramEnd"/>
+      <w:r>
+        <w:rPr>
+          <w:rFonts w:ascii="Times New Roman" w:eastAsia="Times New Roman" w:hAnsi="Times New Roman" w:cs="Times New Roman"/>
+        </w:rPr>
+        <w:t xml:space="preserve"> </w:t>
       </w:r>
       <w:r>
         <w:rPr>
@@ -8213,7 +8141,7 @@
         <w:rPr>
           <w:rFonts w:ascii="Times New Roman" w:hAnsi="Times New Roman" w:cs="Times New Roman"/>
         </w:rPr>
-        <w:instrText xml:space="preserve"> ADDIN ZOTERO_ITEM CSL_CITATION {"citationID":"Oql9rU5C","properties":{"formattedCitation":"(32)","plainCitation":"(32)","noteIndex":0},"citationItems":[{"id":417,"uris":["http://zotero.org/users/5073745/items/X6KF8W8Y"],"itemData":{"id":417,"type":"article-journal","abstract":"Lactose synthase (a complex of β1,4-galactosyltransferase and α-lactalbumin) forms lactose in the Golgi complex of mammary epithelial cells. To determine whether α-lactalbumin is a limiting component in this complex, transgenic mice that expressed bovine α-lactalbumin were studied. Transgenic mice produced 0.5 to 1.5 mg/ml of bovine α-lactalbumin in their milk, 5to 15-fold more α-lactalbumin than in milk of control mice. Transgenic and control mice produced milk with the same concentrations of lactose, cream, and total solids, and showed similar mammary gland growth, morphology, and histology. Milk from transgenic mice had 0.6% less protein than milk from control mice (P &lt; 0.05). The in vitro lactose synthase activity in mammary gland homogenates from α-lactalbumin transgenic mice was increased (P &lt; 0.05), demonstrating that bovine α-lactalbumin could interact with murine β 1,4-galactosyltransferase. Pups reared by lactating transgenic mice showed a 4% increase in growth on d 10 of lactation, suggesting that milk production was increased (P = 0.06). Milk volume, estimated using the weigh-suckle-weigh technique, tended to be higher (although not signiﬁcantly) in transgenic mice (P = 0.11). These results suggest that augmenting α-lactalbumin expression in the dam increases the growth of suckling offspring.","container-title":"Journal of Dairy Science","DOI":"10.3168/jds.S0022-0302(01)74516-X","ISSN":"00220302","issue":"3","journalAbbreviation":"Journal of Dairy Science","language":"en","page":"620-622","source":"DOI.org (Crossref)","title":"Short Communication: Effects of Increased Expression of α-Lactalbumin In Transgenic Mice on Milk Yield and Pup Growth","title-short":"Short Communication","volume":"84","author":[{"family":"Boston","given":"W.S."},{"family":"Bleck","given":"G.T."},{"family":"Conroy","given":"J.C."},{"family":"Wheeler","given":"M.B."},{"family":"Miller","given":"D.J."}],"issued":{"date-parts":[["2001",3]]}}}],"schema":"https://github.com/citation-style-language/schema/raw/master/csl-citation.json"} </w:instrText>
+        <w:instrText xml:space="preserve"> ADDIN ZOTERO_ITEM CSL_CITATION {"citationID":"Oql9rU5C","properties":{"formattedCitation":"(31)","plainCitation":"(31)","noteIndex":0},"citationItems":[{"id":417,"uris":["http://zotero.org/users/5073745/items/X6KF8W8Y"],"itemData":{"id":417,"type":"article-journal","abstract":"Lactose synthase (a complex of β1,4-galactosyltransferase and α-lactalbumin) forms lactose in the Golgi complex of mammary epithelial cells. To determine whether α-lactalbumin is a limiting component in this complex, transgenic mice that expressed bovine α-lactalbumin were studied. Transgenic mice produced 0.5 to 1.5 mg/ml of bovine α-lactalbumin in their milk, 5to 15-fold more α-lactalbumin than in milk of control mice. Transgenic and control mice produced milk with the same concentrations of lactose, cream, and total solids, and showed similar mammary gland growth, morphology, and histology. Milk from transgenic mice had 0.6% less protein than milk from control mice (P &lt; 0.05). The in vitro lactose synthase activity in mammary gland homogenates from α-lactalbumin transgenic mice was increased (P &lt; 0.05), demonstrating that bovine α-lactalbumin could interact with murine β 1,4-galactosyltransferase. Pups reared by lactating transgenic mice showed a 4% increase in growth on d 10 of lactation, suggesting that milk production was increased (P = 0.06). Milk volume, estimated using the weigh-suckle-weigh technique, tended to be higher (although not signiﬁcantly) in transgenic mice (P = 0.11). These results suggest that augmenting α-lactalbumin expression in the dam increases the growth of suckling offspring.","container-title":"Journal of Dairy Science","DOI":"10.3168/jds.S0022-0302(01)74516-X","ISSN":"00220302","issue":"3","journalAbbreviation":"Journal of Dairy Science","language":"en","page":"620-622","source":"DOI.org (Crossref)","title":"Short Communication: Effects of Increased Expression of α-Lactalbumin In Transgenic Mice on Milk Yield and Pup Growth","title-short":"Short Communication","volume":"84","author":[{"family":"Boston","given":"W.S."},{"family":"Bleck","given":"G.T."},{"family":"Conroy","given":"J.C."},{"family":"Wheeler","given":"M.B."},{"family":"Miller","given":"D.J."}],"issued":{"date-parts":[["2001",3]]}}}],"schema":"https://github.com/citation-style-language/schema/raw/master/csl-citation.json"} </w:instrText>
       </w:r>
       <w:r>
         <w:rPr>
@@ -8225,7 +8153,7 @@
         <w:rPr>
           <w:rFonts w:ascii="Times New Roman" w:hAnsi="Times New Roman" w:cs="Times New Roman"/>
         </w:rPr>
-        <w:t>(32)</w:t>
+        <w:t>(31)</w:t>
       </w:r>
       <w:r>
         <w:rPr>
@@ -8565,21 +8493,7 @@
         <w:rPr>
           <w:rFonts w:ascii="Times New Roman" w:hAnsi="Times New Roman" w:cs="Times New Roman"/>
         </w:rPr>
-        <w:t xml:space="preserve">forelimb. Once the dam was fully anesthetized, an oxytocin injection (2U per </w:t>
-      </w:r>
-      <w:proofErr w:type="spellStart"/>
-      <w:r>
-        <w:rPr>
-          <w:rFonts w:ascii="Times New Roman" w:hAnsi="Times New Roman" w:cs="Times New Roman"/>
-        </w:rPr>
-        <w:t>dam</w:t>
-      </w:r>
-      <w:proofErr w:type="spellEnd"/>
-      <w:r>
-        <w:rPr>
-          <w:rFonts w:ascii="Times New Roman" w:hAnsi="Times New Roman" w:cs="Times New Roman"/>
-        </w:rPr>
-        <w:t xml:space="preserve">) was given in the forelimb muscle to </w:t>
+        <w:t xml:space="preserve">forelimb. Once the dam was fully anesthetized, an oxytocin injection (2U per dam) was given in the forelimb muscle to </w:t>
       </w:r>
       <w:r>
         <w:rPr>
@@ -8701,7 +8615,21 @@
         <w:rPr>
           <w:rFonts w:ascii="Times New Roman" w:hAnsi="Times New Roman" w:cs="Times New Roman"/>
         </w:rPr>
-        <w:t xml:space="preserve"> a 1:3 ratio and mixed thoroughly. Capillary tubes were filled with the diluted milk solution and one end was double-sealed with crit-o-seal. Sample tubes were spun in 8 consecutive 120-second cycles in a mini hematocrit spinner</w:t>
+        <w:t xml:space="preserve"> a 1:3 ratio and mixed thoroughly. Capillary tubes were filled with the diluted milk solution and one end was double-sealed with crit-</w:t>
+      </w:r>
+      <w:proofErr w:type="gramStart"/>
+      <w:r>
+        <w:rPr>
+          <w:rFonts w:ascii="Times New Roman" w:hAnsi="Times New Roman" w:cs="Times New Roman"/>
+        </w:rPr>
+        <w:t>o-</w:t>
+      </w:r>
+      <w:proofErr w:type="gramEnd"/>
+      <w:r>
+        <w:rPr>
+          <w:rFonts w:ascii="Times New Roman" w:hAnsi="Times New Roman" w:cs="Times New Roman"/>
+        </w:rPr>
+        <w:t>seal. Sample tubes were spun in 8 consecutive 120-second cycles in a mini hematocrit spinner</w:t>
       </w:r>
       <w:r>
         <w:rPr>
@@ -8719,35 +8647,7 @@
         <w:rPr>
           <w:rFonts w:ascii="Times New Roman" w:hAnsi="Times New Roman" w:cs="Times New Roman"/>
         </w:rPr>
-        <w:t xml:space="preserve">Iris Sample Processing, </w:t>
-      </w:r>
-      <w:proofErr w:type="spellStart"/>
-      <w:r>
-        <w:rPr>
-          <w:rFonts w:ascii="Times New Roman" w:hAnsi="Times New Roman" w:cs="Times New Roman"/>
-        </w:rPr>
-        <w:t>StatSpin</w:t>
-      </w:r>
-      <w:proofErr w:type="spellEnd"/>
-      <w:r>
-        <w:rPr>
-          <w:rFonts w:ascii="Times New Roman" w:hAnsi="Times New Roman" w:cs="Times New Roman"/>
-        </w:rPr>
-        <w:t xml:space="preserve"> </w:t>
-      </w:r>
-      <w:proofErr w:type="spellStart"/>
-      <w:r>
-        <w:rPr>
-          <w:rFonts w:ascii="Times New Roman" w:hAnsi="Times New Roman" w:cs="Times New Roman"/>
-        </w:rPr>
-        <w:t>CritSpin</w:t>
-      </w:r>
-      <w:proofErr w:type="spellEnd"/>
-      <w:r>
-        <w:rPr>
-          <w:rFonts w:ascii="Times New Roman" w:hAnsi="Times New Roman" w:cs="Times New Roman"/>
-        </w:rPr>
-        <w:t xml:space="preserve"> M961-122</w:t>
+        <w:t>Iris Sample Processing, StatSpin CritSpin M961-122</w:t>
       </w:r>
       <w:r>
         <w:rPr>
@@ -8789,7 +8689,21 @@
         <w:rPr>
           <w:rFonts w:ascii="Times New Roman" w:hAnsi="Times New Roman" w:cs="Times New Roman"/>
         </w:rPr>
-        <w:t xml:space="preserve">). Percentage of milk fat was determined based on total volume of diluted milk sample. Milk samples were analyzed in duplicate, or triplicate if milk fat percentage differed by more than 25% in the first two samples. </w:t>
+        <w:t xml:space="preserve">). </w:t>
+      </w:r>
+      <w:proofErr w:type="gramStart"/>
+      <w:r>
+        <w:rPr>
+          <w:rFonts w:ascii="Times New Roman" w:hAnsi="Times New Roman" w:cs="Times New Roman"/>
+        </w:rPr>
+        <w:t>Percentage</w:t>
+      </w:r>
+      <w:proofErr w:type="gramEnd"/>
+      <w:r>
+        <w:rPr>
+          <w:rFonts w:ascii="Times New Roman" w:hAnsi="Times New Roman" w:cs="Times New Roman"/>
+        </w:rPr>
+        <w:t xml:space="preserve"> of milk fat was determined based on total volume of diluted milk sample. Milk samples were analyzed in duplicate, or triplicate if milk fat percentage differed by more than 25% in the first two samples. </w:t>
       </w:r>
     </w:p>
     <w:p>
@@ -8840,7 +8754,7 @@
         <w:rPr>
           <w:rFonts w:ascii="Times New Roman" w:eastAsia="Times New Roman" w:hAnsi="Times New Roman" w:cs="Times New Roman"/>
         </w:rPr>
-        <w:instrText xml:space="preserve"> ADDIN ZOTERO_ITEM CSL_CITATION {"citationID":"3uiNB6ty","properties":{"formattedCitation":"(33)","plainCitation":"(33)","noteIndex":0},"citationItems":[{"id":88,"uris":["http://zotero.org/users/5073745/items/2FPE9EQN"],"itemData":{"id":88,"type":"document","publisher":"R Foundation for Statistical Computing","title":"R: A Language and Environment for Statistical Computing","URL":"https://www.R-project.org/","author":[{"family":"R Core Team","given":""}],"issued":{"date-parts":[["2021"]]}}}],"schema":"https://github.com/citation-style-language/schema/raw/master/csl-citation.json"} </w:instrText>
+        <w:instrText xml:space="preserve"> ADDIN ZOTERO_ITEM CSL_CITATION {"citationID":"3uiNB6ty","properties":{"formattedCitation":"(32)","plainCitation":"(32)","noteIndex":0},"citationItems":[{"id":88,"uris":["http://zotero.org/users/5073745/items/2FPE9EQN"],"itemData":{"id":88,"type":"document","publisher":"R Foundation for Statistical Computing","title":"R: A Language and Environment for Statistical Computing","URL":"https://www.R-project.org/","author":[{"family":"R Core Team","given":""}],"issued":{"date-parts":[["2021"]]}}}],"schema":"https://github.com/citation-style-language/schema/raw/master/csl-citation.json"} </w:instrText>
       </w:r>
       <w:r>
         <w:rPr>
@@ -8852,6 +8766,102 @@
         <w:rPr>
           <w:rFonts w:ascii="Times New Roman" w:hAnsi="Times New Roman" w:cs="Times New Roman"/>
         </w:rPr>
+        <w:t>(32)</w:t>
+      </w:r>
+      <w:r>
+        <w:rPr>
+          <w:rFonts w:ascii="Times New Roman" w:eastAsia="Times New Roman" w:hAnsi="Times New Roman" w:cs="Times New Roman"/>
+        </w:rPr>
+        <w:fldChar w:fldCharType="end"/>
+      </w:r>
+      <w:r>
+        <w:rPr>
+          <w:rFonts w:ascii="Times New Roman" w:eastAsia="Times New Roman" w:hAnsi="Times New Roman" w:cs="Times New Roman"/>
+        </w:rPr>
+        <w:t xml:space="preserve"> and are presented as mean </w:t>
+      </w:r>
+      <w:r>
+        <w:rPr>
+          <w:rFonts w:ascii="plus minus" w:eastAsia="Times New Roman" w:hAnsi="plus minus" w:cs="Times New Roman"/>
+        </w:rPr>
+        <w:t>±</w:t>
+      </w:r>
+      <w:r>
+        <w:rPr>
+          <w:rFonts w:ascii="Times New Roman" w:eastAsia="Times New Roman" w:hAnsi="Times New Roman" w:cs="Times New Roman"/>
+        </w:rPr>
+        <w:t xml:space="preserve"> standard error</w:t>
+      </w:r>
+      <w:r>
+        <w:rPr>
+          <w:rFonts w:ascii="Times New Roman" w:eastAsia="Times New Roman" w:hAnsi="Times New Roman" w:cs="Times New Roman"/>
+        </w:rPr>
+        <w:t xml:space="preserve"> (SE)</w:t>
+      </w:r>
+      <w:r>
+        <w:rPr>
+          <w:rFonts w:ascii="Times New Roman" w:eastAsia="Times New Roman" w:hAnsi="Times New Roman" w:cs="Times New Roman"/>
+        </w:rPr>
+        <w:t>.</w:t>
+      </w:r>
+      <w:r>
+        <w:rPr>
+          <w:rFonts w:ascii="Times New Roman" w:eastAsia="Times New Roman" w:hAnsi="Times New Roman" w:cs="Times New Roman"/>
+        </w:rPr>
+        <w:t xml:space="preserve"> Longitudinal analyses</w:t>
+      </w:r>
+      <w:r>
+        <w:rPr>
+          <w:rFonts w:ascii="Times New Roman" w:eastAsia="Times New Roman" w:hAnsi="Times New Roman" w:cs="Times New Roman"/>
+        </w:rPr>
+        <w:t xml:space="preserve">, such as food intake, body composition, and insulin tolerance testing were assessed using linear mixed effect modeling </w:t>
+      </w:r>
+      <w:r>
+        <w:rPr>
+          <w:rFonts w:ascii="Times New Roman" w:eastAsia="Times New Roman" w:hAnsi="Times New Roman" w:cs="Times New Roman"/>
+        </w:rPr>
+        <w:t>with</w:t>
+      </w:r>
+      <w:r>
+        <w:rPr>
+          <w:rFonts w:ascii="Times New Roman" w:eastAsia="Times New Roman" w:hAnsi="Times New Roman" w:cs="Times New Roman"/>
+        </w:rPr>
+        <w:t xml:space="preserve"> R package </w:t>
+      </w:r>
+      <w:r>
+        <w:rPr>
+          <w:rFonts w:ascii="Times New Roman" w:eastAsia="Times New Roman" w:hAnsi="Times New Roman" w:cs="Times New Roman"/>
+        </w:rPr>
+        <w:t>l</w:t>
+      </w:r>
+      <w:r>
+        <w:rPr>
+          <w:rFonts w:ascii="Times New Roman" w:eastAsia="Times New Roman" w:hAnsi="Times New Roman" w:cs="Times New Roman"/>
+        </w:rPr>
+        <w:t xml:space="preserve">me4 </w:t>
+      </w:r>
+      <w:r>
+        <w:rPr>
+          <w:rFonts w:ascii="Times New Roman" w:eastAsia="Times New Roman" w:hAnsi="Times New Roman" w:cs="Times New Roman"/>
+        </w:rPr>
+        <w:fldChar w:fldCharType="begin"/>
+      </w:r>
+      <w:r>
+        <w:rPr>
+          <w:rFonts w:ascii="Times New Roman" w:eastAsia="Times New Roman" w:hAnsi="Times New Roman" w:cs="Times New Roman"/>
+        </w:rPr>
+        <w:instrText xml:space="preserve"> ADDIN ZOTERO_ITEM CSL_CITATION {"citationID":"U5X7zhr3","properties":{"formattedCitation":"(33)","plainCitation":"(33)","noteIndex":0},"citationItems":[{"id":53,"uris":["http://zotero.org/users/5073745/items/GUUE2ZQS"],"itemData":{"id":53,"type":"article-journal","abstract":"Maximum likelihood or restricted maximum likelihood (REML) estimates of the parameters in linear mixed-effects models can be determined using the lmer function in the lme4 package for R. As for most model-fitting functions in R, the model is described in an lmer call by a formula, in this case including both fixed- and random-effects terms. The formula and data together determine a numerical representation of the model from which the profiled deviance or the profiled REML criterion can be evaluated as a function of some of the model parameters. The appropriate criterion is optimized, using one of the constrained optimization functions in R, to provide the parameter estimates. We describe the structure of the model, the steps in evaluating the profiled deviance or REML criterion, and the structure of classes or types that represents such a model. Sufficient detail is included to allow specialization of these structures by users who wish to write functions to fit specialized linear mixed models, such as models incorporating pedigrees or smoothing splines, that are not easily expressible in the formula language used by lmer.","container-title":"Journal of Statistical Software","DOI":"10.18637/jss.v067.i01","ISSN":"1548-7660","language":"en","license":"Copyright (c) 2015 Douglas Bates, Martin Mächler, Ben Bolker, Steve Walker","page":"1-48","source":"www.jstatsoft.org","title":"Fitting Linear Mixed-Effects Models Using lme4","volume":"67","author":[{"family":"Bates","given":"Douglas"},{"family":"Mächler","given":"Martin"},{"family":"Bolker","given":"Ben"},{"family":"Walker","given":"Steve"}],"issued":{"date-parts":[["2015",10,7]]}}}],"schema":"https://github.com/citation-style-language/schema/raw/master/csl-citation.json"} </w:instrText>
+      </w:r>
+      <w:r>
+        <w:rPr>
+          <w:rFonts w:ascii="Times New Roman" w:eastAsia="Times New Roman" w:hAnsi="Times New Roman" w:cs="Times New Roman"/>
+        </w:rPr>
+        <w:fldChar w:fldCharType="separate"/>
+      </w:r>
+      <w:r>
+        <w:rPr>
+          <w:rFonts w:ascii="Times New Roman" w:hAnsi="Times New Roman" w:cs="Times New Roman"/>
+        </w:rPr>
         <w:t>(33)</w:t>
       </w:r>
       <w:r>
@@ -8864,220 +8874,138 @@
         <w:rPr>
           <w:rFonts w:ascii="Times New Roman" w:eastAsia="Times New Roman" w:hAnsi="Times New Roman" w:cs="Times New Roman"/>
         </w:rPr>
-        <w:t xml:space="preserve"> and are presented as mean </w:t>
-      </w:r>
-      <w:r>
-        <w:rPr>
-          <w:rFonts w:ascii="plus minus" w:eastAsia="Times New Roman" w:hAnsi="plus minus" w:cs="Times New Roman"/>
-        </w:rPr>
-        <w:t>±</w:t>
+        <w:t xml:space="preserve"> with </w:t>
       </w:r>
       <w:r>
         <w:rPr>
           <w:rFonts w:ascii="Times New Roman" w:eastAsia="Times New Roman" w:hAnsi="Times New Roman" w:cs="Times New Roman"/>
         </w:rPr>
-        <w:t xml:space="preserve"> standard error</w:t>
+        <w:t xml:space="preserve">random </w:t>
       </w:r>
       <w:r>
         <w:rPr>
           <w:rFonts w:ascii="Times New Roman" w:eastAsia="Times New Roman" w:hAnsi="Times New Roman" w:cs="Times New Roman"/>
         </w:rPr>
-        <w:t xml:space="preserve"> (SE)</w:t>
+        <w:t xml:space="preserve">slopes and intercepts for the dam and pup with respect </w:t>
       </w:r>
       <w:r>
         <w:rPr>
           <w:rFonts w:ascii="Times New Roman" w:eastAsia="Times New Roman" w:hAnsi="Times New Roman" w:cs="Times New Roman"/>
         </w:rPr>
+        <w:t xml:space="preserve">to </w:t>
+      </w:r>
+      <w:r>
+        <w:rPr>
+          <w:rFonts w:ascii="Times New Roman" w:eastAsia="Times New Roman" w:hAnsi="Times New Roman" w:cs="Times New Roman"/>
+        </w:rPr>
+        <w:t>time</w:t>
+      </w:r>
+      <w:r>
+        <w:rPr>
+          <w:rFonts w:ascii="Times New Roman" w:eastAsia="Times New Roman" w:hAnsi="Times New Roman" w:cs="Times New Roman"/>
+        </w:rPr>
+        <w:t xml:space="preserve"> and fixed effect</w:t>
+      </w:r>
+      <w:r>
+        <w:rPr>
+          <w:rFonts w:ascii="Times New Roman" w:eastAsia="Times New Roman" w:hAnsi="Times New Roman" w:cs="Times New Roman"/>
+        </w:rPr>
+        <w:t>s of genotype, age, and sex</w:t>
+      </w:r>
+      <w:r>
+        <w:rPr>
+          <w:rFonts w:ascii="Times New Roman" w:eastAsia="Times New Roman" w:hAnsi="Times New Roman" w:cs="Times New Roman"/>
+        </w:rPr>
+        <w:t xml:space="preserve">. </w:t>
+      </w:r>
+      <w:r>
+        <w:rPr>
+          <w:rFonts w:ascii="Times New Roman" w:eastAsia="Times New Roman" w:hAnsi="Times New Roman" w:cs="Times New Roman"/>
+        </w:rPr>
+        <w:t>Models f</w:t>
+      </w:r>
+      <w:r>
+        <w:rPr>
+          <w:rFonts w:ascii="Times New Roman" w:eastAsia="Times New Roman" w:hAnsi="Times New Roman" w:cs="Times New Roman"/>
+        </w:rPr>
+        <w:t xml:space="preserve">or offspring body weight </w:t>
+      </w:r>
+      <w:r>
+        <w:rPr>
+          <w:rFonts w:ascii="Times New Roman" w:eastAsia="Times New Roman" w:hAnsi="Times New Roman" w:cs="Times New Roman"/>
+        </w:rPr>
+        <w:t>were assessed for</w:t>
+      </w:r>
+      <w:r>
+        <w:rPr>
+          <w:rFonts w:ascii="Times New Roman" w:eastAsia="Times New Roman" w:hAnsi="Times New Roman" w:cs="Times New Roman"/>
+        </w:rPr>
+        <w:t xml:space="preserve"> interaction </w:t>
+      </w:r>
+      <w:r>
+        <w:rPr>
+          <w:rFonts w:ascii="Times New Roman" w:eastAsia="Times New Roman" w:hAnsi="Times New Roman" w:cs="Times New Roman"/>
+        </w:rPr>
+        <w:t>of sex with</w:t>
+      </w:r>
+      <w:r>
+        <w:rPr>
+          <w:rFonts w:ascii="Times New Roman" w:eastAsia="Times New Roman" w:hAnsi="Times New Roman" w:cs="Times New Roman"/>
+        </w:rPr>
+        <w:t xml:space="preserve"> time and genotype</w:t>
+      </w:r>
+      <w:r>
+        <w:rPr>
+          <w:rFonts w:ascii="Times New Roman" w:eastAsia="Times New Roman" w:hAnsi="Times New Roman" w:cs="Times New Roman"/>
+        </w:rPr>
+        <w:t xml:space="preserve"> but neither were</w:t>
+      </w:r>
+      <w:r>
+        <w:rPr>
+          <w:rFonts w:ascii="Times New Roman" w:eastAsia="Times New Roman" w:hAnsi="Times New Roman" w:cs="Times New Roman"/>
+        </w:rPr>
+        <w:t xml:space="preserve"> significant, so sex remained a fixed effect</w:t>
+      </w:r>
+      <w:r>
+        <w:rPr>
+          <w:rFonts w:ascii="Times New Roman" w:eastAsia="Times New Roman" w:hAnsi="Times New Roman" w:cs="Times New Roman"/>
+        </w:rPr>
         <w:t>.</w:t>
       </w:r>
       <w:r>
+        <w:t xml:space="preserve"> </w:t>
+      </w:r>
+      <w:r>
         <w:rPr>
           <w:rFonts w:ascii="Times New Roman" w:eastAsia="Times New Roman" w:hAnsi="Times New Roman" w:cs="Times New Roman"/>
         </w:rPr>
-        <w:t xml:space="preserve"> Longitudinal analyses</w:t>
+        <w:t xml:space="preserve">Pairwise values were </w:t>
       </w:r>
       <w:r>
         <w:rPr>
           <w:rFonts w:ascii="Times New Roman" w:eastAsia="Times New Roman" w:hAnsi="Times New Roman" w:cs="Times New Roman"/>
         </w:rPr>
-        <w:t xml:space="preserve">, such as food intake, body composition, and insulin tolerance testing were assessed using linear mixed effect modeling </w:t>
+        <w:t>assessed</w:t>
       </w:r>
       <w:r>
         <w:rPr>
           <w:rFonts w:ascii="Times New Roman" w:eastAsia="Times New Roman" w:hAnsi="Times New Roman" w:cs="Times New Roman"/>
         </w:rPr>
-        <w:t>with</w:t>
-      </w:r>
+        <w:t xml:space="preserve"> for normality by the Shapiro-Wilk test and equivalence of variance by Levene’s test. Variables that were not normally distributed or of equivalent variance underwent non-parametric testing via </w:t>
+      </w:r>
+      <w:proofErr w:type="gramStart"/>
       <w:r>
         <w:rPr>
           <w:rFonts w:ascii="Times New Roman" w:eastAsia="Times New Roman" w:hAnsi="Times New Roman" w:cs="Times New Roman"/>
         </w:rPr>
-        <w:t xml:space="preserve"> R package </w:t>
-      </w:r>
+        <w:t>Mann</w:t>
+      </w:r>
+      <w:proofErr w:type="gramEnd"/>
       <w:r>
         <w:rPr>
           <w:rFonts w:ascii="Times New Roman" w:eastAsia="Times New Roman" w:hAnsi="Times New Roman" w:cs="Times New Roman"/>
         </w:rPr>
-        <w:t>l</w:t>
-      </w:r>
-      <w:r>
-        <w:rPr>
-          <w:rFonts w:ascii="Times New Roman" w:eastAsia="Times New Roman" w:hAnsi="Times New Roman" w:cs="Times New Roman"/>
-        </w:rPr>
-        <w:t xml:space="preserve">me4 </w:t>
-      </w:r>
-      <w:r>
-        <w:rPr>
-          <w:rFonts w:ascii="Times New Roman" w:eastAsia="Times New Roman" w:hAnsi="Times New Roman" w:cs="Times New Roman"/>
-        </w:rPr>
-        <w:fldChar w:fldCharType="begin"/>
-      </w:r>
-      <w:r>
-        <w:rPr>
-          <w:rFonts w:ascii="Times New Roman" w:eastAsia="Times New Roman" w:hAnsi="Times New Roman" w:cs="Times New Roman"/>
-        </w:rPr>
-        <w:instrText xml:space="preserve"> ADDIN ZOTERO_ITEM CSL_CITATION {"citationID":"U5X7zhr3","properties":{"formattedCitation":"(34)","plainCitation":"(34)","noteIndex":0},"citationItems":[{"id":53,"uris":["http://zotero.org/users/5073745/items/GUUE2ZQS"],"itemData":{"id":53,"type":"article-journal","abstract":"Maximum likelihood or restricted maximum likelihood (REML) estimates of the parameters in linear mixed-effects models can be determined using the lmer function in the lme4 package for R. As for most model-fitting functions in R, the model is described in an lmer call by a formula, in this case including both fixed- and random-effects terms. The formula and data together determine a numerical representation of the model from which the profiled deviance or the profiled REML criterion can be evaluated as a function of some of the model parameters. The appropriate criterion is optimized, using one of the constrained optimization functions in R, to provide the parameter estimates. We describe the structure of the model, the steps in evaluating the profiled deviance or REML criterion, and the structure of classes or types that represents such a model. Sufficient detail is included to allow specialization of these structures by users who wish to write functions to fit specialized linear mixed models, such as models incorporating pedigrees or smoothing splines, that are not easily expressible in the formula language used by lmer.","container-title":"Journal of Statistical Software","DOI":"10.18637/jss.v067.i01","ISSN":"1548-7660","language":"en","license":"Copyright (c) 2015 Douglas Bates, Martin Mächler, Ben Bolker, Steve Walker","page":"1-48","source":"www.jstatsoft.org","title":"Fitting Linear Mixed-Effects Models Using lme4","volume":"67","author":[{"family":"Bates","given":"Douglas"},{"family":"Mächler","given":"Martin"},{"family":"Bolker","given":"Ben"},{"family":"Walker","given":"Steve"}],"issued":{"date-parts":[["2015",10,7]]}}}],"schema":"https://github.com/citation-style-language/schema/raw/master/csl-citation.json"} </w:instrText>
-      </w:r>
-      <w:r>
-        <w:rPr>
-          <w:rFonts w:ascii="Times New Roman" w:eastAsia="Times New Roman" w:hAnsi="Times New Roman" w:cs="Times New Roman"/>
-        </w:rPr>
-        <w:fldChar w:fldCharType="separate"/>
-      </w:r>
-      <w:r>
-        <w:rPr>
-          <w:rFonts w:ascii="Times New Roman" w:hAnsi="Times New Roman" w:cs="Times New Roman"/>
-        </w:rPr>
-        <w:t>(34)</w:t>
-      </w:r>
-      <w:r>
-        <w:rPr>
-          <w:rFonts w:ascii="Times New Roman" w:eastAsia="Times New Roman" w:hAnsi="Times New Roman" w:cs="Times New Roman"/>
-        </w:rPr>
-        <w:fldChar w:fldCharType="end"/>
-      </w:r>
-      <w:r>
-        <w:rPr>
-          <w:rFonts w:ascii="Times New Roman" w:eastAsia="Times New Roman" w:hAnsi="Times New Roman" w:cs="Times New Roman"/>
-        </w:rPr>
-        <w:t xml:space="preserve"> with </w:t>
-      </w:r>
-      <w:r>
-        <w:rPr>
-          <w:rFonts w:ascii="Times New Roman" w:eastAsia="Times New Roman" w:hAnsi="Times New Roman" w:cs="Times New Roman"/>
-        </w:rPr>
-        <w:t xml:space="preserve">random </w:t>
-      </w:r>
-      <w:r>
-        <w:rPr>
-          <w:rFonts w:ascii="Times New Roman" w:eastAsia="Times New Roman" w:hAnsi="Times New Roman" w:cs="Times New Roman"/>
-        </w:rPr>
-        <w:t xml:space="preserve">slopes and intercepts for the dam and pup with respect </w:t>
-      </w:r>
-      <w:r>
-        <w:rPr>
-          <w:rFonts w:ascii="Times New Roman" w:eastAsia="Times New Roman" w:hAnsi="Times New Roman" w:cs="Times New Roman"/>
-        </w:rPr>
-        <w:t xml:space="preserve">to </w:t>
-      </w:r>
-      <w:r>
-        <w:rPr>
-          <w:rFonts w:ascii="Times New Roman" w:eastAsia="Times New Roman" w:hAnsi="Times New Roman" w:cs="Times New Roman"/>
-        </w:rPr>
-        <w:t>time</w:t>
-      </w:r>
-      <w:r>
-        <w:rPr>
-          <w:rFonts w:ascii="Times New Roman" w:eastAsia="Times New Roman" w:hAnsi="Times New Roman" w:cs="Times New Roman"/>
-        </w:rPr>
-        <w:t xml:space="preserve"> and fixed effect</w:t>
-      </w:r>
-      <w:r>
-        <w:rPr>
-          <w:rFonts w:ascii="Times New Roman" w:eastAsia="Times New Roman" w:hAnsi="Times New Roman" w:cs="Times New Roman"/>
-        </w:rPr>
-        <w:t>s of genotype, age, and sex</w:t>
-      </w:r>
-      <w:r>
-        <w:rPr>
-          <w:rFonts w:ascii="Times New Roman" w:eastAsia="Times New Roman" w:hAnsi="Times New Roman" w:cs="Times New Roman"/>
-        </w:rPr>
-        <w:t xml:space="preserve">. </w:t>
-      </w:r>
-      <w:r>
-        <w:rPr>
-          <w:rFonts w:ascii="Times New Roman" w:eastAsia="Times New Roman" w:hAnsi="Times New Roman" w:cs="Times New Roman"/>
-        </w:rPr>
-        <w:t>Models f</w:t>
-      </w:r>
-      <w:r>
-        <w:rPr>
-          <w:rFonts w:ascii="Times New Roman" w:eastAsia="Times New Roman" w:hAnsi="Times New Roman" w:cs="Times New Roman"/>
-        </w:rPr>
-        <w:t xml:space="preserve">or offspring body weight </w:t>
-      </w:r>
-      <w:r>
-        <w:rPr>
-          <w:rFonts w:ascii="Times New Roman" w:eastAsia="Times New Roman" w:hAnsi="Times New Roman" w:cs="Times New Roman"/>
-        </w:rPr>
-        <w:t>were assessed for</w:t>
-      </w:r>
-      <w:r>
-        <w:rPr>
-          <w:rFonts w:ascii="Times New Roman" w:eastAsia="Times New Roman" w:hAnsi="Times New Roman" w:cs="Times New Roman"/>
-        </w:rPr>
-        <w:t xml:space="preserve"> interaction </w:t>
-      </w:r>
-      <w:r>
-        <w:rPr>
-          <w:rFonts w:ascii="Times New Roman" w:eastAsia="Times New Roman" w:hAnsi="Times New Roman" w:cs="Times New Roman"/>
-        </w:rPr>
-        <w:t>of sex with</w:t>
-      </w:r>
-      <w:r>
-        <w:rPr>
-          <w:rFonts w:ascii="Times New Roman" w:eastAsia="Times New Roman" w:hAnsi="Times New Roman" w:cs="Times New Roman"/>
-        </w:rPr>
-        <w:t xml:space="preserve"> time and genotype</w:t>
-      </w:r>
-      <w:r>
-        <w:rPr>
-          <w:rFonts w:ascii="Times New Roman" w:eastAsia="Times New Roman" w:hAnsi="Times New Roman" w:cs="Times New Roman"/>
-        </w:rPr>
-        <w:t xml:space="preserve"> but neither were</w:t>
-      </w:r>
-      <w:r>
-        <w:rPr>
-          <w:rFonts w:ascii="Times New Roman" w:eastAsia="Times New Roman" w:hAnsi="Times New Roman" w:cs="Times New Roman"/>
-        </w:rPr>
-        <w:t xml:space="preserve"> significant, so sex remained a fixed effect</w:t>
-      </w:r>
-      <w:r>
-        <w:rPr>
-          <w:rFonts w:ascii="Times New Roman" w:eastAsia="Times New Roman" w:hAnsi="Times New Roman" w:cs="Times New Roman"/>
-        </w:rPr>
-        <w:t>.</w:t>
-      </w:r>
-      <w:r>
-        <w:t xml:space="preserve"> </w:t>
-      </w:r>
-      <w:r>
-        <w:rPr>
-          <w:rFonts w:ascii="Times New Roman" w:eastAsia="Times New Roman" w:hAnsi="Times New Roman" w:cs="Times New Roman"/>
-        </w:rPr>
-        <w:t xml:space="preserve">Pairwise values were </w:t>
-      </w:r>
-      <w:r>
-        <w:rPr>
-          <w:rFonts w:ascii="Times New Roman" w:eastAsia="Times New Roman" w:hAnsi="Times New Roman" w:cs="Times New Roman"/>
-        </w:rPr>
-        <w:t>assessed</w:t>
-      </w:r>
-      <w:r>
-        <w:rPr>
-          <w:rFonts w:ascii="Times New Roman" w:eastAsia="Times New Roman" w:hAnsi="Times New Roman" w:cs="Times New Roman"/>
-        </w:rPr>
-        <w:t xml:space="preserve"> for normality by the Shapiro-Wilk test and equivalence of variance by Levene’s test. Variables that were not normally distributed or of equivalent variance underwent non-parametric testing via Mann-Whitney U test. Those that were normally distributed and of equivalent variance were assessed via </w:t>
+        <w:t xml:space="preserve">-Whitney U test. Those that were normally distributed and of equivalent variance were assessed via </w:t>
       </w:r>
       <w:r>
         <w:rPr>
@@ -9213,7 +9141,7 @@
         <w:rPr>
           <w:rFonts w:ascii="Times New Roman" w:hAnsi="Times New Roman" w:cs="Times New Roman"/>
         </w:rPr>
-        <w:instrText xml:space="preserve"> ADDIN ZOTERO_ITEM CSL_CITATION {"citationID":"138NTu4T","properties":{"formattedCitation":"(35,36)","plainCitation":"(35,36)","noteIndex":0},"citationItems":[{"id":254,"uris":["http://zotero.org/users/5073745/items/3EYRTHI4"],"itemData":{"id":254,"type":"article-journal","abstract":"Pregnancy and lactation are metabolically challenging states, where the mother must supply all the energy requirements for the developing fetus and growing pups respectively. The aim of the current study was to characterize many aspects of energy homeostasis before and during pregnancy in the mouse, and to examine the role of voluntary activity on changes in energy expenditure during pregnancy. In a secondary aim, we evaluate measures of energy homeostasis during pregnancy in mice that successfully reared their litter or in mice that went on to abandon their litter, to determine if an impairment in pregnancy-induced adaptation of energy homeostasis might underlie the abandonment of pups soon after birth. During pregnancy, food intake was increased, characterized by increased meal size and duration but not number of meals per day. The duration of time spent inactive, predicted to indicate sleep behaviour, was increased both early and late in pregnancy compared to pre-pregnancy levels. Increased x + y beam breaks, as a measure of activity increased during pregnancy and this reflected an increase in ambulatory behaviour in mid pregnancy and an increase in non-ambulatory movement in late pregnancy. Energy expenditure, as measured by indirect calorimetry, increased across pregnancy, likely due to the growth and development of fetal tissue. There was also a dramatic reduction in voluntary wheel running as soon as the mice became pregnant. Compared with successful pregnancies and lactations, pregnancies where pups were abandoned soon after birth were associated with reduced body weight gain and an increase in running wheel activity at the end of pregnancy, but no difference in food intake or energy expenditure. Overall, during pregnancy there are multiple adaptations to change energy homeostasis, resulting in partitioning of provisions of energy to the developing fetus and storing energy for future metabolic demands.","container-title":"Physiology &amp; Behavior","DOI":"10.1016/j.physbeh.2018.05.002","ISSN":"0031-9384","journalAbbreviation":"Physiology &amp; Behavior","page":"83-94","source":"ScienceDirect","title":"Energy homeostasis and running wheel activity during pregnancy in the mouse","volume":"194","author":[{"family":"Ladyman","given":"S. R."},{"family":"Carter","given":"K. M."},{"family":"Grattan","given":"D. R."}],"issued":{"date-parts":[["2018",10,1]]}}},{"id":424,"uris":["http://zotero.org/users/5073745/items/6KH8KP3B"],"itemData":{"id":424,"type":"article-journal","abstract":"In late pregnancy, maternal insulin resistance occurs to support fetal growth, but little is known about insulin-glucose dynamics close to delivery. This study measured insulin sensitivity in mice in late pregnancy at day 16 (D16) and near term at D19. Nonpregnant (NP) and pregnant mice were assessed for metabolite and hormone concentrations, body composition by DEXA, tissue insulin signaling protein abundance by Western blotting, glucose tolerance and utilization, and insulin sensitivity using acute insulin administration and hyperinsulinemic-euglycemic clamps with [3H]glucose infusion. Whole-body insulin resistance occurred in D16 pregnant dams in association with basal hyperinsulinemia, insulin-resistant endogenous glucose production, and downregulation of several proteins in hepatic and skeletal muscle insulin signaling pathways relative to NP and D19 values. Insulin resistance was less pronounced at D19, with restoration of NP insulin concentrations, improved hepatic insulin sensitivity, and increased abundance of hepatic insulin signaling proteins. At D16, insulin resistance at whole-body, tissue, and molecular levels will favor fetal glucose acquisition, while improved D19 hepatic insulin sensitivity will conserve glucose for maternal use in anticipation of lactation. Tissue sensitivity to insulin, therefore, alters differentially with proximity to delivery in pregnant mice, with implications for human and other species.","container-title":"Diabetes","DOI":"10.2337/db15-1531","ISSN":"0012-1797, 1939-327X","issue":"4","language":"en","license":"© 2016 by the American Diabetes Association. Readers may use this article as long as the work is properly cited, the use is educational and not for profit, and the work is not altered.","note":"PMID: 26740602","page":"851-860","source":"diabetes.diabetesjournals.org","title":"Proximity to Delivery Alters Insulin Sensitivity and Glucose Metabolism in Pregnant Mice","volume":"65","author":[{"family":"Musial","given":"Barbara"},{"family":"Fernandez-Twinn","given":"Denise S."},{"family":"Vaughan","given":"Owen R."},{"family":"Ozanne","given":"Susan E."},{"family":"Voshol","given":"Peter"},{"family":"Sferruzzi-Perri","given":"Amanda N."},{"family":"Fowden","given":"Abigail L."}],"issued":{"date-parts":[["2016",4,1]]}}}],"schema":"https://github.com/citation-style-language/schema/raw/master/csl-citation.json"} </w:instrText>
+        <w:instrText xml:space="preserve"> ADDIN ZOTERO_ITEM CSL_CITATION {"citationID":"138NTu4T","properties":{"formattedCitation":"(34,35)","plainCitation":"(34,35)","noteIndex":0},"citationItems":[{"id":254,"uris":["http://zotero.org/users/5073745/items/3EYRTHI4"],"itemData":{"id":254,"type":"article-journal","abstract":"Pregnancy and lactation are metabolically challenging states, where the mother must supply all the energy requirements for the developing fetus and growing pups respectively. The aim of the current study was to characterize many aspects of energy homeostasis before and during pregnancy in the mouse, and to examine the role of voluntary activity on changes in energy expenditure during pregnancy. In a secondary aim, we evaluate measures of energy homeostasis during pregnancy in mice that successfully reared their litter or in mice that went on to abandon their litter, to determine if an impairment in pregnancy-induced adaptation of energy homeostasis might underlie the abandonment of pups soon after birth. During pregnancy, food intake was increased, characterized by increased meal size and duration but not number of meals per day. The duration of time spent inactive, predicted to indicate sleep behaviour, was increased both early and late in pregnancy compared to pre-pregnancy levels. Increased x + y beam breaks, as a measure of activity increased during pregnancy and this reflected an increase in ambulatory behaviour in mid pregnancy and an increase in non-ambulatory movement in late pregnancy. Energy expenditure, as measured by indirect calorimetry, increased across pregnancy, likely due to the growth and development of fetal tissue. There was also a dramatic reduction in voluntary wheel running as soon as the mice became pregnant. Compared with successful pregnancies and lactations, pregnancies where pups were abandoned soon after birth were associated with reduced body weight gain and an increase in running wheel activity at the end of pregnancy, but no difference in food intake or energy expenditure. Overall, during pregnancy there are multiple adaptations to change energy homeostasis, resulting in partitioning of provisions of energy to the developing fetus and storing energy for future metabolic demands.","container-title":"Physiology &amp; Behavior","DOI":"10.1016/j.physbeh.2018.05.002","ISSN":"0031-9384","journalAbbreviation":"Physiology &amp; Behavior","page":"83-94","source":"ScienceDirect","title":"Energy homeostasis and running wheel activity during pregnancy in the mouse","volume":"194","author":[{"family":"Ladyman","given":"S. R."},{"family":"Carter","given":"K. M."},{"family":"Grattan","given":"D. R."}],"issued":{"date-parts":[["2018",10,1]]}}},{"id":424,"uris":["http://zotero.org/users/5073745/items/6KH8KP3B"],"itemData":{"id":424,"type":"article-journal","abstract":"In late pregnancy, maternal insulin resistance occurs to support fetal growth, but little is known about insulin-glucose dynamics close to delivery. This study measured insulin sensitivity in mice in late pregnancy at day 16 (D16) and near term at D19. Nonpregnant (NP) and pregnant mice were assessed for metabolite and hormone concentrations, body composition by DEXA, tissue insulin signaling protein abundance by Western blotting, glucose tolerance and utilization, and insulin sensitivity using acute insulin administration and hyperinsulinemic-euglycemic clamps with [3H]glucose infusion. Whole-body insulin resistance occurred in D16 pregnant dams in association with basal hyperinsulinemia, insulin-resistant endogenous glucose production, and downregulation of several proteins in hepatic and skeletal muscle insulin signaling pathways relative to NP and D19 values. Insulin resistance was less pronounced at D19, with restoration of NP insulin concentrations, improved hepatic insulin sensitivity, and increased abundance of hepatic insulin signaling proteins. At D16, insulin resistance at whole-body, tissue, and molecular levels will favor fetal glucose acquisition, while improved D19 hepatic insulin sensitivity will conserve glucose for maternal use in anticipation of lactation. Tissue sensitivity to insulin, therefore, alters differentially with proximity to delivery in pregnant mice, with implications for human and other species.","container-title":"Diabetes","DOI":"10.2337/db15-1531","ISSN":"0012-1797, 1939-327X","issue":"4","language":"en","license":"© 2016 by the American Diabetes Association. Readers may use this article as long as the work is properly cited, the use is educational and not for profit, and the work is not altered.","note":"PMID: 26740602","page":"851-860","source":"diabetes.diabetesjournals.org","title":"Proximity to Delivery Alters Insulin Sensitivity and Glucose Metabolism in Pregnant Mice","volume":"65","author":[{"family":"Musial","given":"Barbara"},{"family":"Fernandez-Twinn","given":"Denise S."},{"family":"Vaughan","given":"Owen R."},{"family":"Ozanne","given":"Susan E."},{"family":"Voshol","given":"Peter"},{"family":"Sferruzzi-Perri","given":"Amanda N."},{"family":"Fowden","given":"Abigail L."}],"issued":{"date-parts":[["2016",4,1]]}}}],"schema":"https://github.com/citation-style-language/schema/raw/master/csl-citation.json"} </w:instrText>
       </w:r>
       <w:r>
         <w:rPr>
@@ -9225,7 +9153,7 @@
         <w:rPr>
           <w:rFonts w:ascii="Times New Roman" w:hAnsi="Times New Roman" w:cs="Times New Roman"/>
         </w:rPr>
-        <w:t>(35,36)</w:t>
+        <w:t>(34,35)</w:t>
       </w:r>
       <w:r>
         <w:rPr>
@@ -9659,7 +9587,7 @@
         <w:rPr>
           <w:rFonts w:ascii="Times New Roman" w:hAnsi="Times New Roman" w:cs="Times New Roman"/>
         </w:rPr>
-        <w:instrText xml:space="preserve"> ADDIN ZOTERO_ITEM CSL_CITATION {"citationID":"saidAmCB","properties":{"formattedCitation":"(37,38)","plainCitation":"(37,38)","noteIndex":0},"citationItems":[{"id":525,"uris":["http://zotero.org/users/5073745/items/XDVXWQWM"],"itemData":{"id":525,"type":"article-journal","abstract":"Intensive insulin treatment during diabetic pregnancy is complicated by maternal hypoglycemia. To investigate whether pregnancy may contribute as an independent hypoglycemia risk factor, awake pregnant rats that were near term underwent stepped insulin hypoglycemic (3.4 and 2.3 mM) clamp studies in the fasted and nonfasted states. In the fasted state, the glucagon response to hypoglycemia was completely suppressed in the pregnant rats (P &lt; 0.01). Epinephrine, but not norepinephrine, was also diminished by approximately 70-75% at both hypoglycemic steps, and more exogenous glucose was needed to maintain hypoglycemia during pregnancy. To avoid the potential confounding effect of increased ketone levels (beta-hydroxybutyrate was approximately 170% higher in the pregnant rats), experiments were repeated in the nonfasting state when ketosis was eliminated in both groups. The nonfasted pregnant rats continued to show near complete suppression of the glucagon response, even at glucose levels of 2.3 mM. In contrast, a brisk response occurred in nonpregnant controls when glucose fell to 3.4 mM. Although epinephrine levels in the pregnant rats were also markedly suppressed during the milder hypoglycemic stimulus, they approached values seen in nonpregnant controls when glucose was lowered further to 2.3 mM. We concluded that in the rat, pregnancy markedly suppresses glucagon responses to hypoglycemia. The release of epinephrine, but not norepinephrine, is also blunted, especially during mild hypoglycemia. These findings suggest that pregnancy may impair glucose counterregulation by inhibiting glucagon and epinephrine release during hypoglycemia.","container-title":"Diabetes","DOI":"10.2337/diab.42.10.1440","ISSN":"0012-1797","issue":"10","journalAbbreviation":"Diabetes","language":"eng","note":"PMID: 8375583","page":"1440-1445","source":"PubMed","title":"Inhibitory effect of pregnancy on counterregulatory hormone responses to hypoglycemia in awake rat","volume":"42","author":[{"family":"Rossi","given":"G."},{"family":"Lapaczewski","given":"P."},{"family":"Diamond","given":"M. P."},{"family":"Jacob","given":"R. J."},{"family":"Shulman","given":"G. I."},{"family":"Sherwin","given":"R. S."}],"issued":{"date-parts":[["1993",10]]}}},{"id":2328,"uris":["http://zotero.org/users/5073745/items/HEBBNKY8"],"itemData":{"id":2328,"type":"article-journal","abstract":"&lt;sec&gt;&lt;title&gt;Objective&lt;/title&gt;&lt;p&gt;Pregnancy is a dynamic state involving multiple metabolic adaptions in various tissues including the endocrine pancreas. However, a detailed characterization of the maternal islet metabolome in relation to islet function and the ambient circulating metabolome during pregnancy has not been established.&lt;/p&gt;&lt;/sec&gt;&lt;sec&gt;&lt;title&gt;Methods&lt;/title&gt;&lt;p&gt;A timed-pregnancy mouse model was studied, and age-matched non-pregnant mice were used as controls. Targeted metabolomics was applied to fasting plasma and purified islets during each trimester of pregnancy. Glucose homeostasis and islet function was assessed. Bioinformatic analyses were performed to reveal the metabolic adaptive changes in plasma and islets, and to identify key metabolic pathways associated with pregnancy.&lt;/p&gt;&lt;/sec&gt;&lt;sec&gt;&lt;title&gt;Results&lt;/title&gt;&lt;p&gt;Fasting glucose and insulin were found to be significantly lower in pregnant mice compared to non-pregnant controls, throughout the gestational period. Additionally, pregnant mice had superior glucose excursions and greater insulin response to an oral glucose tolerance test. Interestingly, both alpha and beta cell proliferation were significantly enhanced in early to mid-pregnancy, leading to significantly increased islet size seen in mid to late gestation. When comparing the plasma metabolome of pregnant and non-pregnant mice, phospholipid and fatty acid metabolism pathways were found to be upregulated throughout pregnancy, whereas amino acid metabolism initially decreased in early through mid pregnancy, but then increased in late pregnancy. Conversely, in islets, amino acid metabolism was consistently enriched throughout pregnancy, with glycerophospholid and fatty acid metabolism was only upregulated in late pregnancy. Specific amino acids (glutamate, valine) and lipids (acyl-alkyl-PC, diacyl-PC, and sphingomyelin) were found to be significantly differentially expressed in islets of the pregnant mice compared to controls, which was possibly linked to enhanced insulin secretion and islet proliferation.&lt;/p&gt;&lt;/sec&gt;&lt;sec&gt;&lt;title&gt;Conclusion&lt;/title&gt;&lt;p&gt;Beta cell proliferation and function are elevated during pregnancy, and this is coupled to the enrichment of islet metabolites and metabolic pathways primarily associated with amino acid and glycerophospholipid metabolism. This study provides insight into metabolic adaptive changes in glucose homeostasis and islet function seen during pregnancy, which will provide a molecular rationale to further explore the regulation of maternal metabolism to avoid the onset of pregnancy disorders, including gestational diabetes.&lt;/p&gt;&lt;/sec&gt;","container-title":"Frontiers in Endocrinology","DOI":"10.3389/fendo.2022.852149","ISSN":"1664-2392","journalAbbreviation":"Front. Endocrinol.","language":"English","note":"publisher: Frontiers","source":"Frontiers","title":"Adaptive Changes in Glucose Homeostasis and Islet Function During Pregnancy: A Targeted Metabolomics Study in Mice","title-short":"Adaptive Changes in Glucose Homeostasis and Islet Function During Pregnancy","URL":"https://www.frontiersin.org/journals/endocrinology/articles/10.3389/fendo.2022.852149/full","volume":"13","author":[{"family":"Zhang","given":"Ziyi"},{"family":"Piro","given":"Anthony L."},{"family":"Dai","given":"Feihan F."},{"family":"Wheeler","given":"Michael B."}],"accessed":{"date-parts":[["2024",7,16]]},"issued":{"date-parts":[["2022",5,4]]}}}],"schema":"https://github.com/citation-style-language/schema/raw/master/csl-citation.json"} </w:instrText>
+        <w:instrText xml:space="preserve"> ADDIN ZOTERO_ITEM CSL_CITATION {"citationID":"saidAmCB","properties":{"formattedCitation":"(36,37)","plainCitation":"(36,37)","noteIndex":0},"citationItems":[{"id":525,"uris":["http://zotero.org/users/5073745/items/XDVXWQWM"],"itemData":{"id":525,"type":"article-journal","abstract":"Intensive insulin treatment during diabetic pregnancy is complicated by maternal hypoglycemia. To investigate whether pregnancy may contribute as an independent hypoglycemia risk factor, awake pregnant rats that were near term underwent stepped insulin hypoglycemic (3.4 and 2.3 mM) clamp studies in the fasted and nonfasted states. In the fasted state, the glucagon response to hypoglycemia was completely suppressed in the pregnant rats (P &lt; 0.01). Epinephrine, but not norepinephrine, was also diminished by approximately 70-75% at both hypoglycemic steps, and more exogenous glucose was needed to maintain hypoglycemia during pregnancy. To avoid the potential confounding effect of increased ketone levels (beta-hydroxybutyrate was approximately 170% higher in the pregnant rats), experiments were repeated in the nonfasting state when ketosis was eliminated in both groups. The nonfasted pregnant rats continued to show near complete suppression of the glucagon response, even at glucose levels of 2.3 mM. In contrast, a brisk response occurred in nonpregnant controls when glucose fell to 3.4 mM. Although epinephrine levels in the pregnant rats were also markedly suppressed during the milder hypoglycemic stimulus, they approached values seen in nonpregnant controls when glucose was lowered further to 2.3 mM. We concluded that in the rat, pregnancy markedly suppresses glucagon responses to hypoglycemia. The release of epinephrine, but not norepinephrine, is also blunted, especially during mild hypoglycemia. These findings suggest that pregnancy may impair glucose counterregulation by inhibiting glucagon and epinephrine release during hypoglycemia.","container-title":"Diabetes","DOI":"10.2337/diab.42.10.1440","ISSN":"0012-1797","issue":"10","journalAbbreviation":"Diabetes","language":"eng","note":"PMID: 8375583","page":"1440-1445","source":"PubMed","title":"Inhibitory effect of pregnancy on counterregulatory hormone responses to hypoglycemia in awake rat","volume":"42","author":[{"family":"Rossi","given":"G."},{"family":"Lapaczewski","given":"P."},{"family":"Diamond","given":"M. P."},{"family":"Jacob","given":"R. J."},{"family":"Shulman","given":"G. I."},{"family":"Sherwin","given":"R. S."}],"issued":{"date-parts":[["1993",10]]}}},{"id":2328,"uris":["http://zotero.org/users/5073745/items/HEBBNKY8"],"itemData":{"id":2328,"type":"article-journal","abstract":"&lt;sec&gt;&lt;title&gt;Objective&lt;/title&gt;&lt;p&gt;Pregnancy is a dynamic state involving multiple metabolic adaptions in various tissues including the endocrine pancreas. However, a detailed characterization of the maternal islet metabolome in relation to islet function and the ambient circulating metabolome during pregnancy has not been established.&lt;/p&gt;&lt;/sec&gt;&lt;sec&gt;&lt;title&gt;Methods&lt;/title&gt;&lt;p&gt;A timed-pregnancy mouse model was studied, and age-matched non-pregnant mice were used as controls. Targeted metabolomics was applied to fasting plasma and purified islets during each trimester of pregnancy. Glucose homeostasis and islet function was assessed. Bioinformatic analyses were performed to reveal the metabolic adaptive changes in plasma and islets, and to identify key metabolic pathways associated with pregnancy.&lt;/p&gt;&lt;/sec&gt;&lt;sec&gt;&lt;title&gt;Results&lt;/title&gt;&lt;p&gt;Fasting glucose and insulin were found to be significantly lower in pregnant mice compared to non-pregnant controls, throughout the gestational period. Additionally, pregnant mice had superior glucose excursions and greater insulin response to an oral glucose tolerance test. Interestingly, both alpha and beta cell proliferation were significantly enhanced in early to mid-pregnancy, leading to significantly increased islet size seen in mid to late gestation. When comparing the plasma metabolome of pregnant and non-pregnant mice, phospholipid and fatty acid metabolism pathways were found to be upregulated throughout pregnancy, whereas amino acid metabolism initially decreased in early through mid pregnancy, but then increased in late pregnancy. Conversely, in islets, amino acid metabolism was consistently enriched throughout pregnancy, with glycerophospholid and fatty acid metabolism was only upregulated in late pregnancy. Specific amino acids (glutamate, valine) and lipids (acyl-alkyl-PC, diacyl-PC, and sphingomyelin) were found to be significantly differentially expressed in islets of the pregnant mice compared to controls, which was possibly linked to enhanced insulin secretion and islet proliferation.&lt;/p&gt;&lt;/sec&gt;&lt;sec&gt;&lt;title&gt;Conclusion&lt;/title&gt;&lt;p&gt;Beta cell proliferation and function are elevated during pregnancy, and this is coupled to the enrichment of islet metabolites and metabolic pathways primarily associated with amino acid and glycerophospholipid metabolism. This study provides insight into metabolic adaptive changes in glucose homeostasis and islet function seen during pregnancy, which will provide a molecular rationale to further explore the regulation of maternal metabolism to avoid the onset of pregnancy disorders, including gestational diabetes.&lt;/p&gt;&lt;/sec&gt;","container-title":"Frontiers in Endocrinology","DOI":"10.3389/fendo.2022.852149","ISSN":"1664-2392","journalAbbreviation":"Front. Endocrinol.","language":"English","note":"publisher: Frontiers","source":"Frontiers","title":"Adaptive Changes in Glucose Homeostasis and Islet Function During Pregnancy: A Targeted Metabolomics Study in Mice","title-short":"Adaptive Changes in Glucose Homeostasis and Islet Function During Pregnancy","URL":"https://www.frontiersin.org/journals/endocrinology/articles/10.3389/fendo.2022.852149/full","volume":"13","author":[{"family":"Zhang","given":"Ziyi"},{"family":"Piro","given":"Anthony L."},{"family":"Dai","given":"Feihan F."},{"family":"Wheeler","given":"Michael B."}],"accessed":{"date-parts":[["2024",7,16]]},"issued":{"date-parts":[["2022",5,4]]}}}],"schema":"https://github.com/citation-style-language/schema/raw/master/csl-citation.json"} </w:instrText>
       </w:r>
       <w:r>
         <w:rPr>
@@ -9671,7 +9599,7 @@
         <w:rPr>
           <w:rFonts w:ascii="Times New Roman" w:hAnsi="Times New Roman" w:cs="Times New Roman"/>
         </w:rPr>
-        <w:t>(37,38)</w:t>
+        <w:t>(36,37)</w:t>
       </w:r>
       <w:r>
         <w:rPr>
@@ -9704,19 +9632,11 @@
         </w:rPr>
         <w:t xml:space="preserve">±18.8 </w:t>
       </w:r>
-      <w:proofErr w:type="spellStart"/>
-      <w:r>
-        <w:rPr>
-          <w:rFonts w:ascii="Times New Roman" w:hAnsi="Times New Roman" w:cs="Times New Roman"/>
-        </w:rPr>
-        <w:t>pg</w:t>
-      </w:r>
-      <w:proofErr w:type="spellEnd"/>
-      <w:r>
-        <w:rPr>
-          <w:rFonts w:ascii="Times New Roman" w:hAnsi="Times New Roman" w:cs="Times New Roman"/>
-        </w:rPr>
-        <w:t xml:space="preserve">/dL) elevated in pregnant animals </w:t>
+      <w:r>
+        <w:rPr>
+          <w:rFonts w:ascii="Times New Roman" w:hAnsi="Times New Roman" w:cs="Times New Roman"/>
+        </w:rPr>
+        <w:t xml:space="preserve">pg/dL) elevated in pregnant animals </w:t>
       </w:r>
       <w:r>
         <w:rPr>
@@ -9967,21 +9887,7 @@
         <w:rPr>
           <w:rFonts w:ascii="Times New Roman" w:hAnsi="Times New Roman" w:cs="Times New Roman"/>
         </w:rPr>
-        <w:t xml:space="preserve"> (</w:t>
-      </w:r>
-      <w:proofErr w:type="spellStart"/>
-      <w:r>
-        <w:rPr>
-          <w:rFonts w:ascii="Times New Roman" w:hAnsi="Times New Roman" w:cs="Times New Roman"/>
-        </w:rPr>
-        <w:t>dex</w:t>
-      </w:r>
-      <w:proofErr w:type="spellEnd"/>
-      <w:r>
-        <w:rPr>
-          <w:rFonts w:ascii="Times New Roman" w:hAnsi="Times New Roman" w:cs="Times New Roman"/>
-        </w:rPr>
-        <w:t>)</w:t>
+        <w:t xml:space="preserve"> (dex)</w:t>
       </w:r>
       <w:r>
         <w:rPr>
@@ -10023,7 +9929,7 @@
         <w:rPr>
           <w:rFonts w:ascii="Times New Roman" w:hAnsi="Times New Roman" w:cs="Times New Roman"/>
         </w:rPr>
-        <w:instrText xml:space="preserve"> ADDIN ZOTERO_ITEM CSL_CITATION {"citationID":"P1ffJs0f","properties":{"formattedCitation":"(39,40)","plainCitation":"(39,40)","noteIndex":0},"citationItems":[{"id":411,"uris":["http://zotero.org/users/5073745/items/ANYLTPI6"],"itemData":{"id":411,"type":"article-journal","abstract":"Glucocorticoids promote muscle atrophy by inducing a class of proteins called atrogenes, resulting in reductions in muscle size and strength. In this work, we evaluated whether a mouse model with pre-existing diet-induced obesity had altered glucocorticoid responsiveness. We observed that all animals treated with the synthetic glucocorticoid dexamethasone had reduced strength, but that obesity exacerbated this effect. These changes were concordant with more pronounced reductions in muscle size, particularly in Type II muscle fibers, and potentiated induction of atrogene expression in the obese mice relative to lean mice. Furthermore, we show that the reductions in lean mass do not fully account for the dexamethasone-induced insulin resistance observed in these mice. Together, these data suggest that obesity potentiates glucocorticoid-induced muscle atrophy.","container-title":"Biomedicines","DOI":"10.3390/biomedicines8100420","ISSN":"2227-9059","issue":"10","language":"en","license":"http://creativecommons.org/licenses/by/3.0/","note":"number: 10\npublisher: Multidisciplinary Digital Publishing Institute","page":"420","source":"www-mdpi-com.proxy.lib.umich.edu","title":"Obesity Augments Glucocorticoid-Dependent Muscle Atrophy in Male C57BL/6J Mice","volume":"8","author":[{"family":"Gunder","given":"Laura C."},{"family":"Harvey","given":"Innocence"},{"family":"Redd","given":"JeAnna R."},{"family":"Davis","given":"Carol S."},{"family":"AL-Tamimi","given":"Ayat"},{"family":"Brooks","given":"Susan V."},{"family":"Bridges","given":"Dave"}],"issued":{"date-parts":[["2020",10]]}}},{"id":384,"uris":["http://zotero.org/users/5073745/items/K8F72EMZ"],"itemData":{"id":384,"type":"article-journal","abstract":"We evaluated lipolytic markers, insulin resistance, and hepatic steatosis in response to combined glucocorticoids and obesity in mice. All outcomes were exacerb","container-title":"Endocrinology","DOI":"10.1210/en.2018-00147","ISSN":"0013-7227","issue":"6","journalAbbreviation":"Endocrinology","language":"en","page":"2275-2287","source":"academic.oup.com","title":"Glucocorticoid-Induced Metabolic Disturbances Are Exacerbated in Obese Male Mice","volume":"159","author":[{"family":"Harvey","given":"Innocence"},{"family":"Stephenson","given":"Erin J."},{"family":"Redd","given":"JeAnna R."},{"family":"Tran","given":"Quynh T."},{"family":"Hochberg","given":"Irit"},{"family":"Qi","given":"Nathan"},{"family":"Bridges","given":"Dave"}],"issued":{"date-parts":[["2018",6,1]]}}}],"schema":"https://github.com/citation-style-language/schema/raw/master/csl-citation.json"} </w:instrText>
+        <w:instrText xml:space="preserve"> ADDIN ZOTERO_ITEM CSL_CITATION {"citationID":"P1ffJs0f","properties":{"formattedCitation":"(38,39)","plainCitation":"(38,39)","noteIndex":0},"citationItems":[{"id":411,"uris":["http://zotero.org/users/5073745/items/ANYLTPI6"],"itemData":{"id":411,"type":"article-journal","abstract":"Glucocorticoids promote muscle atrophy by inducing a class of proteins called atrogenes, resulting in reductions in muscle size and strength. In this work, we evaluated whether a mouse model with pre-existing diet-induced obesity had altered glucocorticoid responsiveness. We observed that all animals treated with the synthetic glucocorticoid dexamethasone had reduced strength, but that obesity exacerbated this effect. These changes were concordant with more pronounced reductions in muscle size, particularly in Type II muscle fibers, and potentiated induction of atrogene expression in the obese mice relative to lean mice. Furthermore, we show that the reductions in lean mass do not fully account for the dexamethasone-induced insulin resistance observed in these mice. Together, these data suggest that obesity potentiates glucocorticoid-induced muscle atrophy.","container-title":"Biomedicines","DOI":"10.3390/biomedicines8100420","ISSN":"2227-9059","issue":"10","language":"en","license":"http://creativecommons.org/licenses/by/3.0/","note":"number: 10\npublisher: Multidisciplinary Digital Publishing Institute","page":"420","source":"www-mdpi-com.proxy.lib.umich.edu","title":"Obesity Augments Glucocorticoid-Dependent Muscle Atrophy in Male C57BL/6J Mice","volume":"8","author":[{"family":"Gunder","given":"Laura C."},{"family":"Harvey","given":"Innocence"},{"family":"Redd","given":"JeAnna R."},{"family":"Davis","given":"Carol S."},{"family":"AL-Tamimi","given":"Ayat"},{"family":"Brooks","given":"Susan V."},{"family":"Bridges","given":"Dave"}],"issued":{"date-parts":[["2020",10]]}}},{"id":384,"uris":["http://zotero.org/users/5073745/items/K8F72EMZ"],"itemData":{"id":384,"type":"article-journal","abstract":"We evaluated lipolytic markers, insulin resistance, and hepatic steatosis in response to combined glucocorticoids and obesity in mice. All outcomes were exacerb","container-title":"Endocrinology","DOI":"10.1210/en.2018-00147","ISSN":"0013-7227","issue":"6","journalAbbreviation":"Endocrinology","language":"en","page":"2275-2287","source":"academic.oup.com","title":"Glucocorticoid-Induced Metabolic Disturbances Are Exacerbated in Obese Male Mice","volume":"159","author":[{"family":"Harvey","given":"Innocence"},{"family":"Stephenson","given":"Erin J."},{"family":"Redd","given":"JeAnna R."},{"family":"Tran","given":"Quynh T."},{"family":"Hochberg","given":"Irit"},{"family":"Qi","given":"Nathan"},{"family":"Bridges","given":"Dave"}],"issued":{"date-parts":[["2018",6,1]]}}}],"schema":"https://github.com/citation-style-language/schema/raw/master/csl-citation.json"} </w:instrText>
       </w:r>
       <w:r>
         <w:rPr>
@@ -10035,7 +9941,7 @@
         <w:rPr>
           <w:rFonts w:ascii="Times New Roman" w:hAnsi="Times New Roman" w:cs="Times New Roman"/>
         </w:rPr>
-        <w:t>(39,40)</w:t>
+        <w:t>(38,39)</w:t>
       </w:r>
       <w:r>
         <w:rPr>
@@ -10245,29 +10151,14 @@
         <w:rPr>
           <w:rFonts w:ascii="Times New Roman" w:hAnsi="Times New Roman" w:cs="Times New Roman"/>
         </w:rPr>
-        <w:t xml:space="preserve">, </w:t>
-      </w:r>
-      <w:proofErr w:type="spellStart"/>
-      <w:r>
-        <w:rPr>
-          <w:rFonts w:ascii="Times New Roman" w:hAnsi="Times New Roman" w:cs="Times New Roman"/>
-        </w:rPr>
-        <w:t>p</w:t>
+        <w:t>, p</w:t>
       </w:r>
       <w:r>
         <w:rPr>
           <w:rFonts w:ascii="Times New Roman" w:hAnsi="Times New Roman" w:cs="Times New Roman"/>
           <w:vertAlign w:val="subscript"/>
         </w:rPr>
-        <w:t>dex</w:t>
-      </w:r>
-      <w:proofErr w:type="spellEnd"/>
-      <w:r>
-        <w:rPr>
-          <w:rFonts w:ascii="Times New Roman" w:hAnsi="Times New Roman" w:cs="Times New Roman"/>
-          <w:vertAlign w:val="subscript"/>
-        </w:rPr>
-        <w:t>*time</w:t>
+        <w:t>dex*time</w:t>
       </w:r>
       <w:r>
         <w:rPr>
@@ -10363,14 +10254,7 @@
         <w:rPr>
           <w:rFonts w:ascii="Times New Roman" w:hAnsi="Times New Roman" w:cs="Times New Roman"/>
         </w:rPr>
-        <w:t xml:space="preserve">, </w:t>
-      </w:r>
-      <w:proofErr w:type="spellStart"/>
-      <w:r>
-        <w:rPr>
-          <w:rFonts w:ascii="Times New Roman" w:hAnsi="Times New Roman" w:cs="Times New Roman"/>
-        </w:rPr>
-        <w:t>p</w:t>
+        <w:t>, p</w:t>
       </w:r>
       <w:r>
         <w:rPr>
@@ -10379,7 +10263,6 @@
         </w:rPr>
         <w:t>dex</w:t>
       </w:r>
-      <w:proofErr w:type="spellEnd"/>
       <w:r>
         <w:rPr>
           <w:rFonts w:ascii="Times New Roman" w:hAnsi="Times New Roman" w:cs="Times New Roman"/>
@@ -10502,21 +10385,7 @@
         <w:rPr>
           <w:rFonts w:ascii="Times New Roman" w:hAnsi="Times New Roman" w:cs="Times New Roman"/>
         </w:rPr>
-        <w:t xml:space="preserve"> in those treated with </w:t>
-      </w:r>
-      <w:proofErr w:type="spellStart"/>
-      <w:r>
-        <w:rPr>
-          <w:rFonts w:ascii="Times New Roman" w:hAnsi="Times New Roman" w:cs="Times New Roman"/>
-        </w:rPr>
-        <w:t>dex</w:t>
-      </w:r>
-      <w:proofErr w:type="spellEnd"/>
-      <w:r>
-        <w:rPr>
-          <w:rFonts w:ascii="Times New Roman" w:hAnsi="Times New Roman" w:cs="Times New Roman"/>
-        </w:rPr>
-        <w:t xml:space="preserve"> compared to </w:t>
+        <w:t xml:space="preserve"> in those treated with dex compared to </w:t>
       </w:r>
       <w:r>
         <w:rPr>
@@ -11099,7 +10968,6 @@
         </w:rPr>
         <w:t xml:space="preserve">, </w:t>
       </w:r>
-      <w:proofErr w:type="spellStart"/>
       <w:r>
         <w:rPr>
           <w:rFonts w:ascii="Times New Roman" w:hAnsi="Times New Roman" w:cs="Times New Roman"/>
@@ -11113,7 +10981,6 @@
         </w:rPr>
         <w:t>genotype</w:t>
       </w:r>
-      <w:proofErr w:type="spellEnd"/>
       <w:r>
         <w:rPr>
           <w:rFonts w:ascii="Times New Roman" w:hAnsi="Times New Roman" w:cs="Times New Roman"/>
@@ -11718,14 +11585,7 @@
         <w:rPr>
           <w:rFonts w:ascii="Times New Roman" w:hAnsi="Times New Roman" w:cs="Times New Roman"/>
         </w:rPr>
-        <w:t>(</w:t>
-      </w:r>
-      <w:proofErr w:type="spellStart"/>
-      <w:r>
-        <w:rPr>
-          <w:rFonts w:ascii="Times New Roman" w:hAnsi="Times New Roman" w:cs="Times New Roman"/>
-        </w:rPr>
-        <w:t>p</w:t>
+        <w:t>(p</w:t>
       </w:r>
       <w:r>
         <w:rPr>
@@ -11741,7 +11601,6 @@
         </w:rPr>
         <w:t>type</w:t>
       </w:r>
-      <w:proofErr w:type="spellEnd"/>
       <w:r>
         <w:rPr>
           <w:rFonts w:ascii="Times New Roman" w:hAnsi="Times New Roman" w:cs="Times New Roman"/>
@@ -12593,7 +12452,21 @@
         <w:rPr>
           <w:rFonts w:ascii="Times New Roman" w:hAnsi="Times New Roman" w:cs="Times New Roman"/>
         </w:rPr>
-        <w:t xml:space="preserve"> The total pups who w</w:t>
+        <w:t xml:space="preserve"> The total </w:t>
+      </w:r>
+      <w:proofErr w:type="gramStart"/>
+      <w:r>
+        <w:rPr>
+          <w:rFonts w:ascii="Times New Roman" w:hAnsi="Times New Roman" w:cs="Times New Roman"/>
+        </w:rPr>
+        <w:t>pups</w:t>
+      </w:r>
+      <w:proofErr w:type="gramEnd"/>
+      <w:r>
+        <w:rPr>
+          <w:rFonts w:ascii="Times New Roman" w:hAnsi="Times New Roman" w:cs="Times New Roman"/>
+        </w:rPr>
+        <w:t xml:space="preserve"> who w</w:t>
       </w:r>
       <w:r>
         <w:rPr>
@@ -12994,7 +12867,7 @@
         <w:rPr>
           <w:rFonts w:ascii="Times New Roman" w:hAnsi="Times New Roman" w:cs="Times New Roman"/>
         </w:rPr>
-        <w:instrText xml:space="preserve"> ADDIN ZOTERO_ITEM CSL_CITATION {"citationID":"yzNBMu2L","properties":{"formattedCitation":"(32)","plainCitation":"(32)","noteIndex":0},"citationItems":[{"id":417,"uris":["http://zotero.org/users/5073745/items/X6KF8W8Y"],"itemData":{"id":417,"type":"article-journal","abstract":"Lactose synthase (a complex of β1,4-galactosyltransferase and α-lactalbumin) forms lactose in the Golgi complex of mammary epithelial cells. To determine whether α-lactalbumin is a limiting component in this complex, transgenic mice that expressed bovine α-lactalbumin were studied. Transgenic mice produced 0.5 to 1.5 mg/ml of bovine α-lactalbumin in their milk, 5to 15-fold more α-lactalbumin than in milk of control mice. Transgenic and control mice produced milk with the same concentrations of lactose, cream, and total solids, and showed similar mammary gland growth, morphology, and histology. Milk from transgenic mice had 0.6% less protein than milk from control mice (P &lt; 0.05). The in vitro lactose synthase activity in mammary gland homogenates from α-lactalbumin transgenic mice was increased (P &lt; 0.05), demonstrating that bovine α-lactalbumin could interact with murine β 1,4-galactosyltransferase. Pups reared by lactating transgenic mice showed a 4% increase in growth on d 10 of lactation, suggesting that milk production was increased (P = 0.06). Milk volume, estimated using the weigh-suckle-weigh technique, tended to be higher (although not signiﬁcantly) in transgenic mice (P = 0.11). These results suggest that augmenting α-lactalbumin expression in the dam increases the growth of suckling offspring.","container-title":"Journal of Dairy Science","DOI":"10.3168/jds.S0022-0302(01)74516-X","ISSN":"00220302","issue":"3","journalAbbreviation":"Journal of Dairy Science","language":"en","page":"620-622","source":"DOI.org (Crossref)","title":"Short Communication: Effects of Increased Expression of α-Lactalbumin In Transgenic Mice on Milk Yield and Pup Growth","title-short":"Short Communication","volume":"84","author":[{"family":"Boston","given":"W.S."},{"family":"Bleck","given":"G.T."},{"family":"Conroy","given":"J.C."},{"family":"Wheeler","given":"M.B."},{"family":"Miller","given":"D.J."}],"issued":{"date-parts":[["2001",3]]}}}],"schema":"https://github.com/citation-style-language/schema/raw/master/csl-citation.json"} </w:instrText>
+        <w:instrText xml:space="preserve"> ADDIN ZOTERO_ITEM CSL_CITATION {"citationID":"yzNBMu2L","properties":{"formattedCitation":"(31)","plainCitation":"(31)","noteIndex":0},"citationItems":[{"id":417,"uris":["http://zotero.org/users/5073745/items/X6KF8W8Y"],"itemData":{"id":417,"type":"article-journal","abstract":"Lactose synthase (a complex of β1,4-galactosyltransferase and α-lactalbumin) forms lactose in the Golgi complex of mammary epithelial cells. To determine whether α-lactalbumin is a limiting component in this complex, transgenic mice that expressed bovine α-lactalbumin were studied. Transgenic mice produced 0.5 to 1.5 mg/ml of bovine α-lactalbumin in their milk, 5to 15-fold more α-lactalbumin than in milk of control mice. Transgenic and control mice produced milk with the same concentrations of lactose, cream, and total solids, and showed similar mammary gland growth, morphology, and histology. Milk from transgenic mice had 0.6% less protein than milk from control mice (P &lt; 0.05). The in vitro lactose synthase activity in mammary gland homogenates from α-lactalbumin transgenic mice was increased (P &lt; 0.05), demonstrating that bovine α-lactalbumin could interact with murine β 1,4-galactosyltransferase. Pups reared by lactating transgenic mice showed a 4% increase in growth on d 10 of lactation, suggesting that milk production was increased (P = 0.06). Milk volume, estimated using the weigh-suckle-weigh technique, tended to be higher (although not signiﬁcantly) in transgenic mice (P = 0.11). These results suggest that augmenting α-lactalbumin expression in the dam increases the growth of suckling offspring.","container-title":"Journal of Dairy Science","DOI":"10.3168/jds.S0022-0302(01)74516-X","ISSN":"00220302","issue":"3","journalAbbreviation":"Journal of Dairy Science","language":"en","page":"620-622","source":"DOI.org (Crossref)","title":"Short Communication: Effects of Increased Expression of α-Lactalbumin In Transgenic Mice on Milk Yield and Pup Growth","title-short":"Short Communication","volume":"84","author":[{"family":"Boston","given":"W.S."},{"family":"Bleck","given":"G.T."},{"family":"Conroy","given":"J.C."},{"family":"Wheeler","given":"M.B."},{"family":"Miller","given":"D.J."}],"issued":{"date-parts":[["2001",3]]}}}],"schema":"https://github.com/citation-style-language/schema/raw/master/csl-citation.json"} </w:instrText>
       </w:r>
       <w:r>
         <w:rPr>
@@ -13006,7 +12879,7 @@
         <w:rPr>
           <w:rFonts w:ascii="Times New Roman" w:hAnsi="Times New Roman" w:cs="Times New Roman"/>
         </w:rPr>
-        <w:t>(32)</w:t>
+        <w:t>(31)</w:t>
       </w:r>
       <w:r>
         <w:rPr>
@@ -13207,11 +13080,19 @@
         </w:rPr>
         <w:t xml:space="preserve"> </w:t>
       </w:r>
-      <w:r>
-        <w:rPr>
-          <w:rFonts w:ascii="Times New Roman" w:hAnsi="Times New Roman" w:cs="Times New Roman"/>
-        </w:rPr>
-        <w:t xml:space="preserve">was </w:t>
+      <w:proofErr w:type="gramStart"/>
+      <w:r>
+        <w:rPr>
+          <w:rFonts w:ascii="Times New Roman" w:hAnsi="Times New Roman" w:cs="Times New Roman"/>
+        </w:rPr>
+        <w:t>was</w:t>
+      </w:r>
+      <w:proofErr w:type="gramEnd"/>
+      <w:r>
+        <w:rPr>
+          <w:rFonts w:ascii="Times New Roman" w:hAnsi="Times New Roman" w:cs="Times New Roman"/>
+        </w:rPr>
+        <w:t xml:space="preserve"> </w:t>
       </w:r>
       <w:r>
         <w:rPr>
@@ -13828,7 +13709,6 @@
         </w:rPr>
         <w:t xml:space="preserve">, </w:t>
       </w:r>
-      <w:proofErr w:type="spellStart"/>
       <w:r>
         <w:rPr>
           <w:rFonts w:ascii="Times New Roman" w:hAnsi="Times New Roman" w:cs="Times New Roman"/>
@@ -13842,7 +13722,6 @@
         </w:rPr>
         <w:t>genotype</w:t>
       </w:r>
-      <w:proofErr w:type="spellEnd"/>
       <w:r>
         <w:rPr>
           <w:rFonts w:ascii="Times New Roman" w:hAnsi="Times New Roman" w:cs="Times New Roman"/>
@@ -13913,14 +13792,7 @@
         <w:rPr>
           <w:rFonts w:ascii="Times New Roman" w:hAnsi="Times New Roman" w:cs="Times New Roman"/>
         </w:rPr>
-        <w:t>effect of sex on body weight from birth to PND 14.5 (</w:t>
-      </w:r>
-      <w:proofErr w:type="spellStart"/>
-      <w:r>
-        <w:rPr>
-          <w:rFonts w:ascii="Times New Roman" w:hAnsi="Times New Roman" w:cs="Times New Roman"/>
-        </w:rPr>
-        <w:t>p</w:t>
+        <w:t>effect of sex on body weight from birth to PND 14.5 (p</w:t>
       </w:r>
       <w:r>
         <w:rPr>
@@ -13929,7 +13801,6 @@
         </w:rPr>
         <w:t>sex</w:t>
       </w:r>
-      <w:proofErr w:type="spellEnd"/>
       <w:r>
         <w:rPr>
           <w:rFonts w:ascii="Times New Roman" w:hAnsi="Times New Roman" w:cs="Times New Roman"/>
@@ -14358,7 +14229,7 @@
         <w:rPr>
           <w:rFonts w:ascii="Times New Roman" w:hAnsi="Times New Roman" w:cs="Times New Roman"/>
         </w:rPr>
-        <w:instrText xml:space="preserve"> ADDIN ZOTERO_ITEM CSL_CITATION {"citationID":"J1mzk2Bq","properties":{"formattedCitation":"(24)","plainCitation":"(24)","noteIndex":0},"citationItems":[{"id":441,"uris":["http://zotero.org/users/5073745/items/9VI47QZ9"],"itemData":{"id":441,"type":"article-journal","abstract":"Objectives\nBased on a prospective birth cohort, we aimed to investigate the associations between maternal circulating metals exposure and gestational weight gain (GWG) across pregnancy, and explore whether maternal inflammatory cytokines could contribute to the GWG changes associated with metals exposure.\nMethods\nA total of 234 pregnant women from the Shanghai Maternal-Child Pairs cohort were enrolled in this panel study. 547 blood and serum samples were collected from pregnant women during three follow-up visits, and the circulating concentrations of 27 metals were determined by using the ICP-MS method. Five inflammatory cytokines in serum samples were measured through multiplexed immunoassays. The linear mixed models were used to estimate the association between each ln-transformed metal concentration and GWG across pregnancy. Robust generalized linear regression models were used to estimate the associations among circulating metals, GWG, and inflammatory cytokines.\nResults\nThe GWG during pregnancy was 13.76 ± 1.40 kg. The concentrations Co, Zn, Mo, B, Ag and Te in second or third trimesters were significantly higher than those in early second trimester. The concentration of Mg decreased with the increase of pregnant weeks and no significant statistical differences were found in the concentrations of other metals in different trimesters. Among the detected 26 metals, Li and Sr concentrations were positively associated with GWG in the third trimester. The GWG increased by 0.100 kg (95% CI 0.005, 0.195) and 0.120 kg (95% CI 0.009, 0.232) with each one ln-concentration increase in circulating Li and Sr concentrations, respectively. Concentrations of Li and Sr in the third trimester were positively associated with tumor necrosis factor-alpha (TNF-α) and interleukin (IL)-6, but negatively associated with growth differentiation factor-15 (GDF-15) significantly. Besides, IL-6 and GDF-15 levels were associated with the increase or decrease of overall pregnancy GWG, respectively.\nConclusions\nResults showed that maternal exposure to Li and Sr were associated with increased GWG, in which maternal IL-6 and GDF-15 could contribute to the associations between metal exposures and GWG in pregnant women.","container-title":"Ecotoxicology and Environmental Safety","DOI":"10.1016/j.ecoenv.2020.110697","ISSN":"0147-6513","journalAbbreviation":"Ecotoxicology and Environmental Safety","language":"en","page":"110697","source":"ScienceDirect","title":"Circulating metal concentrations, inflammatory cytokines and gestational weight gain: Shanghai MCPC cohort","title-short":"Circulating metal concentrations, inflammatory cytokines and gestational weight gain","volume":"199","author":[{"family":"Wang","given":"Pengpeng"},{"family":"Ma","given":"Wenjuan"},{"family":"Zhou","given":"Yuhan"},{"family":"Zhao","given":"Yingya"},{"family":"Shi","given":"Huijing"},{"family":"Yang","given":"Qing"},{"family":"Zhang","given":"Yunhui"}],"issued":{"date-parts":[["2020",8,1]]}}}],"schema":"https://github.com/citation-style-language/schema/raw/master/csl-citation.json"} </w:instrText>
+        <w:instrText xml:space="preserve"> ADDIN ZOTERO_ITEM CSL_CITATION {"citationID":"J1mzk2Bq","properties":{"formattedCitation":"(40)","plainCitation":"(40)","noteIndex":0},"citationItems":[{"id":441,"uris":["http://zotero.org/users/5073745/items/9VI47QZ9"],"itemData":{"id":441,"type":"article-journal","abstract":"Objectives\nBased on a prospective birth cohort, we aimed to investigate the associations between maternal circulating metals exposure and gestational weight gain (GWG) across pregnancy, and explore whether maternal inflammatory cytokines could contribute to the GWG changes associated with metals exposure.\nMethods\nA total of 234 pregnant women from the Shanghai Maternal-Child Pairs cohort were enrolled in this panel study. 547 blood and serum samples were collected from pregnant women during three follow-up visits, and the circulating concentrations of 27 metals were determined by using the ICP-MS method. Five inflammatory cytokines in serum samples were measured through multiplexed immunoassays. The linear mixed models were used to estimate the association between each ln-transformed metal concentration and GWG across pregnancy. Robust generalized linear regression models were used to estimate the associations among circulating metals, GWG, and inflammatory cytokines.\nResults\nThe GWG during pregnancy was 13.76 ± 1.40 kg. The concentrations Co, Zn, Mo, B, Ag and Te in second or third trimesters were significantly higher than those in early second trimester. The concentration of Mg decreased with the increase of pregnant weeks and no significant statistical differences were found in the concentrations of other metals in different trimesters. Among the detected 26 metals, Li and Sr concentrations were positively associated with GWG in the third trimester. The GWG increased by 0.100 kg (95% CI 0.005, 0.195) and 0.120 kg (95% CI 0.009, 0.232) with each one ln-concentration increase in circulating Li and Sr concentrations, respectively. Concentrations of Li and Sr in the third trimester were positively associated with tumor necrosis factor-alpha (TNF-α) and interleukin (IL)-6, but negatively associated with growth differentiation factor-15 (GDF-15) significantly. Besides, IL-6 and GDF-15 levels were associated with the increase or decrease of overall pregnancy GWG, respectively.\nConclusions\nResults showed that maternal exposure to Li and Sr were associated with increased GWG, in which maternal IL-6 and GDF-15 could contribute to the associations between metal exposures and GWG in pregnant women.","container-title":"Ecotoxicology and Environmental Safety","DOI":"10.1016/j.ecoenv.2020.110697","ISSN":"0147-6513","journalAbbreviation":"Ecotoxicology and Environmental Safety","language":"en","page":"110697","source":"ScienceDirect","title":"Circulating metal concentrations, inflammatory cytokines and gestational weight gain: Shanghai MCPC cohort","title-short":"Circulating metal concentrations, inflammatory cytokines and gestational weight gain","volume":"199","author":[{"family":"Wang","given":"Pengpeng"},{"family":"Ma","given":"Wenjuan"},{"family":"Zhou","given":"Yuhan"},{"family":"Zhao","given":"Yingya"},{"family":"Shi","given":"Huijing"},{"family":"Yang","given":"Qing"},{"family":"Zhang","given":"Yunhui"}],"issued":{"date-parts":[["2020",8,1]]}}}],"schema":"https://github.com/citation-style-language/schema/raw/master/csl-citation.json"} </w:instrText>
       </w:r>
       <w:r>
         <w:rPr>
@@ -14370,7 +14241,7 @@
         <w:rPr>
           <w:rFonts w:ascii="Times New Roman" w:hAnsi="Times New Roman" w:cs="Times New Roman"/>
         </w:rPr>
-        <w:t>(24)</w:t>
+        <w:t>(40)</w:t>
       </w:r>
       <w:r>
         <w:rPr>
@@ -14426,7 +14297,14 @@
         <w:rPr>
           <w:rFonts w:ascii="Times New Roman" w:hAnsi="Times New Roman" w:cs="Times New Roman"/>
         </w:rPr>
-        <w:t>gestational outcome</w:t>
+        <w:t xml:space="preserve">gestational </w:t>
+      </w:r>
+      <w:proofErr w:type="gramStart"/>
+      <w:r>
+        <w:rPr>
+          <w:rFonts w:ascii="Times New Roman" w:hAnsi="Times New Roman" w:cs="Times New Roman"/>
+        </w:rPr>
+        <w:t>outcome</w:t>
       </w:r>
       <w:r>
         <w:rPr>
@@ -14438,7 +14316,14 @@
         <w:rPr>
           <w:rFonts w:ascii="Times New Roman" w:hAnsi="Times New Roman" w:cs="Times New Roman"/>
         </w:rPr>
-        <w:t xml:space="preserve">, is </w:t>
+        <w:t>,</w:t>
+      </w:r>
+      <w:proofErr w:type="gramEnd"/>
+      <w:r>
+        <w:rPr>
+          <w:rFonts w:ascii="Times New Roman" w:hAnsi="Times New Roman" w:cs="Times New Roman"/>
+        </w:rPr>
+        <w:t xml:space="preserve"> is </w:t>
       </w:r>
       <w:r>
         <w:rPr>
@@ -14491,21 +14376,12 @@
         </w:rPr>
         <w:t xml:space="preserve">or </w:t>
       </w:r>
-      <w:proofErr w:type="spellStart"/>
-      <w:r>
-        <w:rPr>
-          <w:rFonts w:ascii="Times New Roman" w:hAnsi="Times New Roman" w:cs="Times New Roman"/>
-          <w:i/>
-        </w:rPr>
-        <w:t>Gfral</w:t>
-      </w:r>
-      <w:proofErr w:type="spellEnd"/>
-      <w:r>
-        <w:rPr>
-          <w:rFonts w:ascii="Times New Roman" w:hAnsi="Times New Roman" w:cs="Times New Roman"/>
-          <w:i/>
-        </w:rPr>
-        <w:t xml:space="preserve"> </w:t>
+      <w:r>
+        <w:rPr>
+          <w:rFonts w:ascii="Times New Roman" w:hAnsi="Times New Roman" w:cs="Times New Roman"/>
+          <w:i/>
+        </w:rPr>
+        <w:t xml:space="preserve">Gfral </w:t>
       </w:r>
       <w:r>
         <w:rPr>
@@ -15629,21 +15505,7 @@
         <w:rPr>
           <w:rFonts w:ascii="Times New Roman" w:hAnsi="Times New Roman" w:cs="Times New Roman"/>
         </w:rPr>
-        <w:t xml:space="preserve"> </w:t>
-      </w:r>
-      <w:proofErr w:type="spellStart"/>
-      <w:r>
-        <w:rPr>
-          <w:rFonts w:ascii="Times New Roman" w:hAnsi="Times New Roman" w:cs="Times New Roman"/>
-        </w:rPr>
-        <w:t>feto</w:t>
-      </w:r>
-      <w:proofErr w:type="spellEnd"/>
-      <w:r>
-        <w:rPr>
-          <w:rFonts w:ascii="Times New Roman" w:hAnsi="Times New Roman" w:cs="Times New Roman"/>
-        </w:rPr>
-        <w:t xml:space="preserve">-placental implantation. </w:t>
+        <w:t xml:space="preserve"> feto-placental implantation. </w:t>
       </w:r>
       <w:r>
         <w:rPr>
@@ -15868,21 +15730,7 @@
         <w:rPr>
           <w:rFonts w:ascii="Times New Roman" w:hAnsi="Times New Roman" w:cs="Times New Roman"/>
         </w:rPr>
-        <w:t xml:space="preserve"> </w:t>
-      </w:r>
-      <w:proofErr w:type="spellStart"/>
-      <w:r>
-        <w:rPr>
-          <w:rFonts w:ascii="Times New Roman" w:hAnsi="Times New Roman" w:cs="Times New Roman"/>
-        </w:rPr>
-        <w:t>feto</w:t>
-      </w:r>
-      <w:proofErr w:type="spellEnd"/>
-      <w:r>
-        <w:rPr>
-          <w:rFonts w:ascii="Times New Roman" w:hAnsi="Times New Roman" w:cs="Times New Roman"/>
-        </w:rPr>
-        <w:t xml:space="preserve">-placental contribution of </w:t>
+        <w:t xml:space="preserve"> feto-placental contribution of </w:t>
       </w:r>
       <w:r>
         <w:rPr>
@@ -16167,21 +16015,7 @@
           <w:rPr>
             <w:rFonts w:ascii="Times New Roman" w:hAnsi="Times New Roman" w:cs="Times New Roman"/>
           </w:rPr>
-          <w:t xml:space="preserve">The follow up period for </w:t>
-        </w:r>
-        <w:proofErr w:type="spellStart"/>
-        <w:r>
-          <w:rPr>
-            <w:rFonts w:ascii="Times New Roman" w:hAnsi="Times New Roman" w:cs="Times New Roman"/>
-          </w:rPr>
-          <w:t>offsprubg</w:t>
-        </w:r>
-        <w:proofErr w:type="spellEnd"/>
-        <w:r>
-          <w:rPr>
-            <w:rFonts w:ascii="Times New Roman" w:hAnsi="Times New Roman" w:cs="Times New Roman"/>
-          </w:rPr>
-          <w:t xml:space="preserve"> was</w:t>
+          <w:t>The follow up period for offsprubg was</w:t>
         </w:r>
       </w:ins>
       <w:r>
@@ -17585,7 +17419,21 @@
           <w:rFonts w:ascii="Calibri" w:hAnsi="Calibri" w:cs="Calibri"/>
         </w:rPr>
         <w:tab/>
-        <w:t xml:space="preserve">Mullican SE, Lin-Schmidt X, Chin C-N, Chavez JA, Furman JL, Armstrong AA, Beck SC, South VJ, Dinh TQ, Cash-Mason TD, Cavanaugh CR, Nelson S, Huang C, Hunter MJ, Rangwala SM. GFRAL is the receptor for GDF15 and the ligand promotes weight loss in mice and nonhuman primates. </w:t>
+        <w:t xml:space="preserve">Mullican SE, Lin-Schmidt X, Chin C-N, Chavez JA, Furman JL, Armstrong AA, Beck SC, South VJ, Dinh TQ, Cash-Mason TD, Cavanaugh CR, Nelson S, Huang C, Hunter MJ, Rangwala SM. GFRAL is the receptor for </w:t>
+      </w:r>
+      <w:proofErr w:type="gramStart"/>
+      <w:r>
+        <w:rPr>
+          <w:rFonts w:ascii="Calibri" w:hAnsi="Calibri" w:cs="Calibri"/>
+        </w:rPr>
+        <w:t>GDF15</w:t>
+      </w:r>
+      <w:proofErr w:type="gramEnd"/>
+      <w:r>
+        <w:rPr>
+          <w:rFonts w:ascii="Calibri" w:hAnsi="Calibri" w:cs="Calibri"/>
+        </w:rPr>
+        <w:t xml:space="preserve"> and the ligand promotes weight loss in mice and nonhuman primates. </w:t>
       </w:r>
       <w:r>
         <w:rPr>
@@ -17837,7 +17685,7 @@
           <w:rFonts w:ascii="Calibri" w:hAnsi="Calibri" w:cs="Calibri"/>
         </w:rPr>
         <w:tab/>
-        <w:t xml:space="preserve">Wang P, Ma W, Zhou Y, Zhao Y, Shi H, Yang Q, Zhang Y. Circulating metal concentrations, inflammatory cytokines and gestational weight gain: Shanghai MCPC cohort. </w:t>
+        <w:t xml:space="preserve">Petry CJ, Ong KK, Burling KA, Barker P, Goodburn SF, Perry JRB, Acerini CL, Hughes IA, Painter RC, Afink GB, Dunger DB, O’Rahilly S. Associations of vomiting and antiemetic use in pregnancy with levels of circulating GDF15 early in the second trimester: A nested case-control study. </w:t>
       </w:r>
       <w:r>
         <w:rPr>
@@ -17845,13 +17693,13 @@
           <w:i/>
           <w:iCs/>
         </w:rPr>
-        <w:t>Ecotoxicology and Environmental Safety</w:t>
-      </w:r>
-      <w:r>
-        <w:rPr>
-          <w:rFonts w:ascii="Calibri" w:hAnsi="Calibri" w:cs="Calibri"/>
-        </w:rPr>
-        <w:t xml:space="preserve"> 2020;199:110697.</w:t>
+        <w:t>Wellcome Open Res</w:t>
+      </w:r>
+      <w:r>
+        <w:rPr>
+          <w:rFonts w:ascii="Calibri" w:hAnsi="Calibri" w:cs="Calibri"/>
+        </w:rPr>
+        <w:t xml:space="preserve"> 2018;3:123.</w:t>
       </w:r>
     </w:p>
     <w:p>
@@ -17872,7 +17720,7 @@
           <w:rFonts w:ascii="Calibri" w:hAnsi="Calibri" w:cs="Calibri"/>
         </w:rPr>
         <w:tab/>
-        <w:t xml:space="preserve">Petry CJ, Ong KK, Burling KA, Barker P, Goodburn SF, Perry JRB, Acerini CL, Hughes IA, Painter RC, Afink GB, Dunger DB, O’Rahilly S. Associations of vomiting and antiemetic use in pregnancy with levels of circulating GDF15 early in the second trimester: A nested case-control study. </w:t>
+        <w:t xml:space="preserve">Wang L, Yang Q. Circulating Growth Differentiation Factor 15 and Preeclampsia: A Meta-Analysis. </w:t>
       </w:r>
       <w:r>
         <w:rPr>
@@ -17880,13 +17728,13 @@
           <w:i/>
           <w:iCs/>
         </w:rPr>
-        <w:t>Wellcome Open Res</w:t>
-      </w:r>
-      <w:r>
-        <w:rPr>
-          <w:rFonts w:ascii="Calibri" w:hAnsi="Calibri" w:cs="Calibri"/>
-        </w:rPr>
-        <w:t xml:space="preserve"> 2018;3:123.</w:t>
+        <w:t>Horm Metab Res</w:t>
+      </w:r>
+      <w:r>
+        <w:rPr>
+          <w:rFonts w:ascii="Calibri" w:hAnsi="Calibri" w:cs="Calibri"/>
+        </w:rPr>
+        <w:t xml:space="preserve"> 2022. doi:10.1055/a-1956-2961.</w:t>
       </w:r>
     </w:p>
     <w:p>
@@ -17907,7 +17755,7 @@
           <w:rFonts w:ascii="Calibri" w:hAnsi="Calibri" w:cs="Calibri"/>
         </w:rPr>
         <w:tab/>
-        <w:t xml:space="preserve">Wang L, Yang Q. Circulating Growth Differentiation Factor 15 and Preeclampsia: A Meta-Analysis. </w:t>
+        <w:t xml:space="preserve">Yakut K, Öcal DF, Öztürk FH, Öztürk M, Oğuz Y, Sınacı S, Çağlar T. Is GDF-15 level associated with gestational diabetes mellitus and adverse perinatal outcomes? </w:t>
       </w:r>
       <w:r>
         <w:rPr>
@@ -17915,13 +17763,13 @@
           <w:i/>
           <w:iCs/>
         </w:rPr>
-        <w:t>Horm Metab Res</w:t>
-      </w:r>
-      <w:r>
-        <w:rPr>
-          <w:rFonts w:ascii="Calibri" w:hAnsi="Calibri" w:cs="Calibri"/>
-        </w:rPr>
-        <w:t xml:space="preserve"> 2022. doi:10.1055/a-1956-2961.</w:t>
+        <w:t>Taiwanese Journal of Obstetrics and Gynecology</w:t>
+      </w:r>
+      <w:r>
+        <w:rPr>
+          <w:rFonts w:ascii="Calibri" w:hAnsi="Calibri" w:cs="Calibri"/>
+        </w:rPr>
+        <w:t xml:space="preserve"> 2021;60(2):221–224.</w:t>
       </w:r>
     </w:p>
     <w:p>
@@ -17942,7 +17790,7 @@
           <w:rFonts w:ascii="Calibri" w:hAnsi="Calibri" w:cs="Calibri"/>
         </w:rPr>
         <w:tab/>
-        <w:t xml:space="preserve">Yakut K, Öcal DF, Öztürk FH, Öztürk M, Oğuz Y, Sınacı S, Çağlar T. Is GDF-15 level associated with gestational diabetes mellitus and adverse perinatal outcomes? </w:t>
+        <w:t xml:space="preserve">Jacobsen DP, Røysland R, Strand H, Moe K, Sugulle M, Omland T, Staff AC. Cardiovascular biomarkers in pregnancy with diabetes and associations to glucose control. </w:t>
       </w:r>
       <w:r>
         <w:rPr>
@@ -17950,13 +17798,13 @@
           <w:i/>
           <w:iCs/>
         </w:rPr>
-        <w:t>Taiwanese Journal of Obstetrics and Gynecology</w:t>
-      </w:r>
-      <w:r>
-        <w:rPr>
-          <w:rFonts w:ascii="Calibri" w:hAnsi="Calibri" w:cs="Calibri"/>
-        </w:rPr>
-        <w:t xml:space="preserve"> 2021;60(2):221–224.</w:t>
+        <w:t>Acta Diabetol</w:t>
+      </w:r>
+      <w:r>
+        <w:rPr>
+          <w:rFonts w:ascii="Calibri" w:hAnsi="Calibri" w:cs="Calibri"/>
+        </w:rPr>
+        <w:t xml:space="preserve"> 2022;59(9):1229–1236.</w:t>
       </w:r>
     </w:p>
     <w:p>
@@ -17978,7 +17826,7 @@
           <w:rFonts w:ascii="Calibri" w:hAnsi="Calibri" w:cs="Calibri"/>
         </w:rPr>
         <w:tab/>
-        <w:t xml:space="preserve">Jacobsen DP, Røysland R, Strand H, Moe K, Sugulle M, Omland T, Staff AC. Cardiovascular biomarkers in pregnancy with diabetes and associations to glucose control. </w:t>
+        <w:t xml:space="preserve">Fejzo MS, Sazonova OV, Sathirapongsasuti JF, Hallgrímsdóttir IB, Vacic V, MacGibbon KW, Schoenberg FP, Mancuso N, Slamon DJ, Mullin PM, Agee M, Alipanahi B, Auton A, Bell RK, Bryc K, Elson SL, Fontanillas P, Furlotte NA, Hinds DA, Hromatka BS, Huber KE, Kleinman A, Litterman NK, McIntyre MH, Mountain JL, Noblin ES, Northover CAM, Pitts SJ, Shelton JF, Shringarpure S, Tian C, Tung JY, Wilson CH. Placenta and appetite genes GDF15 and IGFBP7 are associated with hyperemesis gravidarum. </w:t>
       </w:r>
       <w:r>
         <w:rPr>
@@ -17986,13 +17834,13 @@
           <w:i/>
           <w:iCs/>
         </w:rPr>
-        <w:t>Acta Diabetol</w:t>
-      </w:r>
-      <w:r>
-        <w:rPr>
-          <w:rFonts w:ascii="Calibri" w:hAnsi="Calibri" w:cs="Calibri"/>
-        </w:rPr>
-        <w:t xml:space="preserve"> 2022;59(9):1229–1236.</w:t>
+        <w:t>Nature Communications; London</w:t>
+      </w:r>
+      <w:r>
+        <w:rPr>
+          <w:rFonts w:ascii="Calibri" w:hAnsi="Calibri" w:cs="Calibri"/>
+        </w:rPr>
+        <w:t xml:space="preserve"> 2018;9:1–9.</w:t>
       </w:r>
     </w:p>
     <w:p>
@@ -18013,7 +17861,7 @@
           <w:rFonts w:ascii="Calibri" w:hAnsi="Calibri" w:cs="Calibri"/>
         </w:rPr>
         <w:tab/>
-        <w:t xml:space="preserve">Fejzo MS, Sazonova OV, Sathirapongsasuti JF, Hallgrímsdóttir IB, Vacic V, MacGibbon KW, Schoenberg FP, Mancuso N, Slamon DJ, Mullin PM, Agee M, Alipanahi B, Auton A, Bell RK, Bryc K, Elson SL, Fontanillas P, Furlotte NA, Hinds DA, Hromatka BS, Huber KE, Kleinman A, Litterman NK, McIntyre MH, Mountain JL, Noblin ES, Northover CAM, Pitts SJ, Shelton JF, Shringarpure S, Tian C, Tung JY, Wilson CH. Placenta and appetite genes GDF15 and IGFBP7 are associated with hyperemesis gravidarum. </w:t>
+        <w:t xml:space="preserve">Fejzo MS, Fasching PA, Schneider MO, Schwitulla J, Beckmann MW, Schwenke E, MacGibbon KW, Mullin PM. Analysis of GDF15 and IGFBP7 in Hyperemesis Gravidarum Support Causality. </w:t>
       </w:r>
       <w:r>
         <w:rPr>
@@ -18021,13 +17869,13 @@
           <w:i/>
           <w:iCs/>
         </w:rPr>
-        <w:t>Nature Communications; London</w:t>
-      </w:r>
-      <w:r>
-        <w:rPr>
-          <w:rFonts w:ascii="Calibri" w:hAnsi="Calibri" w:cs="Calibri"/>
-        </w:rPr>
-        <w:t xml:space="preserve"> 2018;9:1–9.</w:t>
+        <w:t>Geburtshilfe Frauenheilkd</w:t>
+      </w:r>
+      <w:r>
+        <w:rPr>
+          <w:rFonts w:ascii="Calibri" w:hAnsi="Calibri" w:cs="Calibri"/>
+        </w:rPr>
+        <w:t xml:space="preserve"> 2019;79(4):382–388.</w:t>
       </w:r>
     </w:p>
     <w:p>
@@ -18048,7 +17896,7 @@
           <w:rFonts w:ascii="Calibri" w:hAnsi="Calibri" w:cs="Calibri"/>
         </w:rPr>
         <w:tab/>
-        <w:t xml:space="preserve">Fejzo MS, Fasching PA, Schneider MO, Schwitulla J, Beckmann MW, Schwenke E, MacGibbon KW, Mullin PM. Analysis of GDF15 and IGFBP7 in Hyperemesis Gravidarum Support Causality. </w:t>
+        <w:t xml:space="preserve">Bridges D, Mulcahy MC, Redd JR. Insulin Tolerance Test. </w:t>
       </w:r>
       <w:r>
         <w:rPr>
@@ -18056,13 +17904,13 @@
           <w:i/>
           <w:iCs/>
         </w:rPr>
-        <w:t>Geburtshilfe Frauenheilkd</w:t>
-      </w:r>
-      <w:r>
-        <w:rPr>
-          <w:rFonts w:ascii="Calibri" w:hAnsi="Calibri" w:cs="Calibri"/>
-        </w:rPr>
-        <w:t xml:space="preserve"> 2019;79(4):382–388.</w:t>
+        <w:t>protocols.io</w:t>
+      </w:r>
+      <w:r>
+        <w:rPr>
+          <w:rFonts w:ascii="Calibri" w:hAnsi="Calibri" w:cs="Calibri"/>
+        </w:rPr>
+        <w:t xml:space="preserve"> 2022. Available at: dx.doi.org/10.17504/protocols.io.b5zxq77n. Accessed May 16, 2022.</w:t>
       </w:r>
     </w:p>
     <w:p>
@@ -18083,7 +17931,7 @@
           <w:rFonts w:ascii="Calibri" w:hAnsi="Calibri" w:cs="Calibri"/>
         </w:rPr>
         <w:tab/>
-        <w:t xml:space="preserve">Bridges D, Mulcahy MC, Redd JR. Insulin Tolerance Test. </w:t>
+        <w:t xml:space="preserve">Boston WS, Bleck GT, Conroy JC, Wheeler MB, Miller DJ. Short Communication: Effects of Increased Expression of α-Lactalbumin In Transgenic Mice on Milk Yield and Pup Growth. </w:t>
       </w:r>
       <w:r>
         <w:rPr>
@@ -18091,13 +17939,13 @@
           <w:i/>
           <w:iCs/>
         </w:rPr>
-        <w:t>protocols.io</w:t>
-      </w:r>
-      <w:r>
-        <w:rPr>
-          <w:rFonts w:ascii="Calibri" w:hAnsi="Calibri" w:cs="Calibri"/>
-        </w:rPr>
-        <w:t xml:space="preserve"> 2022. Available at: dx.doi.org/10.17504/protocols.io.b5zxq77n. Accessed May 16, 2022.</w:t>
+        <w:t>Journal of Dairy Science</w:t>
+      </w:r>
+      <w:r>
+        <w:rPr>
+          <w:rFonts w:ascii="Calibri" w:hAnsi="Calibri" w:cs="Calibri"/>
+        </w:rPr>
+        <w:t xml:space="preserve"> 2001;84(3):620–622.</w:t>
       </w:r>
     </w:p>
     <w:p>
@@ -18118,21 +17966,7 @@
           <w:rFonts w:ascii="Calibri" w:hAnsi="Calibri" w:cs="Calibri"/>
         </w:rPr>
         <w:tab/>
-        <w:t xml:space="preserve">Boston WS, Bleck GT, Conroy JC, Wheeler MB, Miller DJ. Short Communication: Effects of Increased Expression of α-Lactalbumin In Transgenic Mice on Milk Yield and Pup Growth. </w:t>
-      </w:r>
-      <w:r>
-        <w:rPr>
-          <w:rFonts w:ascii="Calibri" w:hAnsi="Calibri" w:cs="Calibri"/>
-          <w:i/>
-          <w:iCs/>
-        </w:rPr>
-        <w:t>Journal of Dairy Science</w:t>
-      </w:r>
-      <w:r>
-        <w:rPr>
-          <w:rFonts w:ascii="Calibri" w:hAnsi="Calibri" w:cs="Calibri"/>
-        </w:rPr>
-        <w:t xml:space="preserve"> 2001;84(3):620–622.</w:t>
+        <w:t>R Core Team. R: A Language and Environment for Statistical Computing. 2021. Available at: https://www.R-project.org/.</w:t>
       </w:r>
     </w:p>
     <w:p>
@@ -18153,7 +17987,21 @@
           <w:rFonts w:ascii="Calibri" w:hAnsi="Calibri" w:cs="Calibri"/>
         </w:rPr>
         <w:tab/>
-        <w:t>R Core Team. R: A Language and Environment for Statistical Computing. 2021. Available at: https://www.R-project.org/.</w:t>
+        <w:t xml:space="preserve">Bates D, Mächler M, Bolker B, Walker S. Fitting Linear Mixed-Effects Models Using lme4. </w:t>
+      </w:r>
+      <w:r>
+        <w:rPr>
+          <w:rFonts w:ascii="Calibri" w:hAnsi="Calibri" w:cs="Calibri"/>
+          <w:i/>
+          <w:iCs/>
+        </w:rPr>
+        <w:t>Journal of Statistical Software</w:t>
+      </w:r>
+      <w:r>
+        <w:rPr>
+          <w:rFonts w:ascii="Calibri" w:hAnsi="Calibri" w:cs="Calibri"/>
+        </w:rPr>
+        <w:t xml:space="preserve"> 2015;67:1–48.</w:t>
       </w:r>
     </w:p>
     <w:p>
@@ -18174,7 +18022,7 @@
           <w:rFonts w:ascii="Calibri" w:hAnsi="Calibri" w:cs="Calibri"/>
         </w:rPr>
         <w:tab/>
-        <w:t xml:space="preserve">Bates D, Mächler M, Bolker B, Walker S. Fitting Linear Mixed-Effects Models Using lme4. </w:t>
+        <w:t xml:space="preserve">Ladyman SR, Carter KM, Grattan DR. Energy homeostasis and running wheel activity during pregnancy in the mouse. </w:t>
       </w:r>
       <w:r>
         <w:rPr>
@@ -18182,13 +18030,13 @@
           <w:i/>
           <w:iCs/>
         </w:rPr>
-        <w:t>Journal of Statistical Software</w:t>
-      </w:r>
-      <w:r>
-        <w:rPr>
-          <w:rFonts w:ascii="Calibri" w:hAnsi="Calibri" w:cs="Calibri"/>
-        </w:rPr>
-        <w:t xml:space="preserve"> 2015;67:1–48.</w:t>
+        <w:t>Physiology &amp; Behavior</w:t>
+      </w:r>
+      <w:r>
+        <w:rPr>
+          <w:rFonts w:ascii="Calibri" w:hAnsi="Calibri" w:cs="Calibri"/>
+        </w:rPr>
+        <w:t xml:space="preserve"> 2018;194:83–94.</w:t>
       </w:r>
     </w:p>
     <w:p>
@@ -18209,7 +18057,7 @@
           <w:rFonts w:ascii="Calibri" w:hAnsi="Calibri" w:cs="Calibri"/>
         </w:rPr>
         <w:tab/>
-        <w:t xml:space="preserve">Ladyman SR, Carter KM, Grattan DR. Energy homeostasis and running wheel activity during pregnancy in the mouse. </w:t>
+        <w:t xml:space="preserve">Musial B, Fernandez-Twinn DS, Vaughan OR, Ozanne SE, Voshol P, Sferruzzi-Perri AN, Fowden AL. Proximity to Delivery Alters Insulin Sensitivity and Glucose Metabolism in Pregnant Mice. </w:t>
       </w:r>
       <w:r>
         <w:rPr>
@@ -18217,13 +18065,13 @@
           <w:i/>
           <w:iCs/>
         </w:rPr>
-        <w:t>Physiology &amp; Behavior</w:t>
-      </w:r>
-      <w:r>
-        <w:rPr>
-          <w:rFonts w:ascii="Calibri" w:hAnsi="Calibri" w:cs="Calibri"/>
-        </w:rPr>
-        <w:t xml:space="preserve"> 2018;194:83–94.</w:t>
+        <w:t>Diabetes</w:t>
+      </w:r>
+      <w:r>
+        <w:rPr>
+          <w:rFonts w:ascii="Calibri" w:hAnsi="Calibri" w:cs="Calibri"/>
+        </w:rPr>
+        <w:t xml:space="preserve"> 2016;65(4):851–860.</w:t>
       </w:r>
     </w:p>
     <w:p>
@@ -18244,7 +18092,7 @@
           <w:rFonts w:ascii="Calibri" w:hAnsi="Calibri" w:cs="Calibri"/>
         </w:rPr>
         <w:tab/>
-        <w:t xml:space="preserve">Musial B, Fernandez-Twinn DS, Vaughan OR, Ozanne SE, Voshol P, Sferruzzi-Perri AN, Fowden AL. Proximity to Delivery Alters Insulin Sensitivity and Glucose Metabolism in Pregnant Mice. </w:t>
+        <w:t xml:space="preserve">Rossi G, Lapaczewski P, Diamond MP, Jacob RJ, Shulman GI, Sherwin RS. Inhibitory effect of pregnancy on counterregulatory hormone responses to hypoglycemia in awake rat. </w:t>
       </w:r>
       <w:r>
         <w:rPr>
@@ -18258,7 +18106,7 @@
         <w:rPr>
           <w:rFonts w:ascii="Calibri" w:hAnsi="Calibri" w:cs="Calibri"/>
         </w:rPr>
-        <w:t xml:space="preserve"> 2016;65(4):851–860.</w:t>
+        <w:t xml:space="preserve"> 1993;42(10):1440–1445.</w:t>
       </w:r>
     </w:p>
     <w:p>
@@ -18279,7 +18127,7 @@
           <w:rFonts w:ascii="Calibri" w:hAnsi="Calibri" w:cs="Calibri"/>
         </w:rPr>
         <w:tab/>
-        <w:t xml:space="preserve">Rossi G, Lapaczewski P, Diamond MP, Jacob RJ, Shulman GI, Sherwin RS. Inhibitory effect of pregnancy on counterregulatory hormone responses to hypoglycemia in awake rat. </w:t>
+        <w:t xml:space="preserve">Zhang Z, Piro AL, Dai FF, Wheeler MB. Adaptive Changes in Glucose Homeostasis and Islet Function During Pregnancy: A Targeted Metabolomics Study in Mice. </w:t>
       </w:r>
       <w:r>
         <w:rPr>
@@ -18287,13 +18135,13 @@
           <w:i/>
           <w:iCs/>
         </w:rPr>
-        <w:t>Diabetes</w:t>
-      </w:r>
-      <w:r>
-        <w:rPr>
-          <w:rFonts w:ascii="Calibri" w:hAnsi="Calibri" w:cs="Calibri"/>
-        </w:rPr>
-        <w:t xml:space="preserve"> 1993;42(10):1440–1445.</w:t>
+        <w:t>Front. Endocrinol.</w:t>
+      </w:r>
+      <w:r>
+        <w:rPr>
+          <w:rFonts w:ascii="Calibri" w:hAnsi="Calibri" w:cs="Calibri"/>
+        </w:rPr>
+        <w:t xml:space="preserve"> 2022;13. doi:10.3389/fendo.2022.852149.</w:t>
       </w:r>
     </w:p>
     <w:p>
@@ -18314,7 +18162,7 @@
           <w:rFonts w:ascii="Calibri" w:hAnsi="Calibri" w:cs="Calibri"/>
         </w:rPr>
         <w:tab/>
-        <w:t xml:space="preserve">Zhang Z, Piro AL, Dai FF, Wheeler MB. Adaptive Changes in Glucose Homeostasis and Islet Function During Pregnancy: A Targeted Metabolomics Study in Mice. </w:t>
+        <w:t xml:space="preserve">Gunder LC, Harvey I, Redd JR, Davis CS, AL-Tamimi A, Brooks SV, Bridges D. Obesity Augments Glucocorticoid-Dependent Muscle Atrophy in Male C57BL/6J Mice. </w:t>
       </w:r>
       <w:r>
         <w:rPr>
@@ -18322,13 +18170,13 @@
           <w:i/>
           <w:iCs/>
         </w:rPr>
-        <w:t>Front. Endocrinol.</w:t>
-      </w:r>
-      <w:r>
-        <w:rPr>
-          <w:rFonts w:ascii="Calibri" w:hAnsi="Calibri" w:cs="Calibri"/>
-        </w:rPr>
-        <w:t xml:space="preserve"> 2022;13. doi:10.3389/fendo.2022.852149.</w:t>
+        <w:t>Biomedicines</w:t>
+      </w:r>
+      <w:r>
+        <w:rPr>
+          <w:rFonts w:ascii="Calibri" w:hAnsi="Calibri" w:cs="Calibri"/>
+        </w:rPr>
+        <w:t xml:space="preserve"> 2020;8(10):420.</w:t>
       </w:r>
     </w:p>
     <w:p>
@@ -18350,7 +18198,7 @@
           <w:rFonts w:ascii="Calibri" w:hAnsi="Calibri" w:cs="Calibri"/>
         </w:rPr>
         <w:tab/>
-        <w:t xml:space="preserve">Gunder LC, Harvey I, Redd JR, Davis CS, AL-Tamimi A, Brooks SV, Bridges D. Obesity Augments Glucocorticoid-Dependent Muscle Atrophy in Male C57BL/6J Mice. </w:t>
+        <w:t xml:space="preserve">Harvey I, Stephenson EJ, Redd JR, Tran QT, Hochberg I, Qi N, Bridges D. Glucocorticoid-Induced Metabolic Disturbances Are Exacerbated in Obese Male Mice. </w:t>
       </w:r>
       <w:r>
         <w:rPr>
@@ -18358,13 +18206,13 @@
           <w:i/>
           <w:iCs/>
         </w:rPr>
-        <w:t>Biomedicines</w:t>
-      </w:r>
-      <w:r>
-        <w:rPr>
-          <w:rFonts w:ascii="Calibri" w:hAnsi="Calibri" w:cs="Calibri"/>
-        </w:rPr>
-        <w:t xml:space="preserve"> 2020;8(10):420.</w:t>
+        <w:t>Endocrinology</w:t>
+      </w:r>
+      <w:r>
+        <w:rPr>
+          <w:rFonts w:ascii="Calibri" w:hAnsi="Calibri" w:cs="Calibri"/>
+        </w:rPr>
+        <w:t xml:space="preserve"> 2018;159(6):2275–2287.</w:t>
       </w:r>
     </w:p>
     <w:p>
@@ -18385,7 +18233,7 @@
           <w:rFonts w:ascii="Calibri" w:hAnsi="Calibri" w:cs="Calibri"/>
         </w:rPr>
         <w:tab/>
-        <w:t xml:space="preserve">Harvey I, Stephenson EJ, Redd JR, Tran QT, Hochberg I, Qi N, Bridges D. Glucocorticoid-Induced Metabolic Disturbances Are Exacerbated in Obese Male Mice. </w:t>
+        <w:t xml:space="preserve">Wang P, Ma W, Zhou Y, Zhao Y, Shi H, Yang Q, Zhang Y. Circulating metal concentrations, inflammatory cytokines and gestational weight gain: Shanghai MCPC cohort. </w:t>
       </w:r>
       <w:r>
         <w:rPr>
@@ -18393,13 +18241,13 @@
           <w:i/>
           <w:iCs/>
         </w:rPr>
-        <w:t>Endocrinology</w:t>
-      </w:r>
-      <w:r>
-        <w:rPr>
-          <w:rFonts w:ascii="Calibri" w:hAnsi="Calibri" w:cs="Calibri"/>
-        </w:rPr>
-        <w:t xml:space="preserve"> 2018;159(6):2275–2287.</w:t>
+        <w:t>Ecotoxicology and Environmental Safety</w:t>
+      </w:r>
+      <w:r>
+        <w:rPr>
+          <w:rFonts w:ascii="Calibri" w:hAnsi="Calibri" w:cs="Calibri"/>
+        </w:rPr>
+        <w:t xml:space="preserve"> 2020;199:110697.</w:t>
       </w:r>
     </w:p>
     <w:p>
@@ -19744,21 +19592,7 @@
         <w:rPr>
           <w:rFonts w:ascii="Times New Roman" w:hAnsi="Times New Roman" w:cs="Times New Roman"/>
         </w:rPr>
-        <w:t>15 levels in mouse serum (</w:t>
-      </w:r>
-      <w:proofErr w:type="spellStart"/>
-      <w:r>
-        <w:rPr>
-          <w:rFonts w:ascii="Times New Roman" w:hAnsi="Times New Roman" w:cs="Times New Roman"/>
-        </w:rPr>
-        <w:t>pg</w:t>
-      </w:r>
-      <w:proofErr w:type="spellEnd"/>
-      <w:r>
-        <w:rPr>
-          <w:rFonts w:ascii="Times New Roman" w:hAnsi="Times New Roman" w:cs="Times New Roman"/>
-        </w:rPr>
-        <w:t xml:space="preserve">/mL) collected E16.5 at ZT1 and ZT13 in </w:t>
+        <w:t xml:space="preserve">15 levels in mouse serum (pg/mL) collected E16.5 at ZT1 and ZT13 in </w:t>
       </w:r>
       <w:r>
         <w:rPr>
@@ -21277,7 +21111,6 @@
   <w:style w:type="character" w:default="1" w:styleId="DefaultParagraphFont">
     <w:name w:val="Default Paragraph Font"/>
     <w:uiPriority w:val="1"/>
-    <w:semiHidden/>
     <w:unhideWhenUsed/>
   </w:style>
   <w:style w:type="table" w:default="1" w:styleId="TableNormal">

</xml_diff>

<commit_message>
fixed spelling error on line 397, made clean version of tracked changes
</commit_message>
<xml_diff>
--- a/Manuscripts/GDF15 during Pregnancy/GDF15.Manuscript_trackedchanges.docx
+++ b/Manuscripts/GDF15 during Pregnancy/GDF15.Manuscript_trackedchanges.docx
@@ -1013,21 +1013,7 @@
         <w:rPr>
           <w:rFonts w:ascii="Times New Roman" w:hAnsi="Times New Roman" w:cs="Times New Roman"/>
         </w:rPr>
-        <w:t xml:space="preserve"> weight </w:t>
-      </w:r>
-      <w:proofErr w:type="gramStart"/>
-      <w:r>
-        <w:rPr>
-          <w:rFonts w:ascii="Times New Roman" w:hAnsi="Times New Roman" w:cs="Times New Roman"/>
-        </w:rPr>
-        <w:t>during the course of</w:t>
-      </w:r>
-      <w:proofErr w:type="gramEnd"/>
-      <w:r>
-        <w:rPr>
-          <w:rFonts w:ascii="Times New Roman" w:hAnsi="Times New Roman" w:cs="Times New Roman"/>
-        </w:rPr>
-        <w:t xml:space="preserve"> pregnancy </w:t>
+        <w:t xml:space="preserve"> weight during the course of pregnancy </w:t>
       </w:r>
       <w:r>
         <w:rPr>
@@ -5544,19 +5530,11 @@
         </w:rPr>
         <w:t xml:space="preserve"> </w:t>
       </w:r>
-      <w:proofErr w:type="gramStart"/>
-      <w:r>
-        <w:rPr>
-          <w:rFonts w:ascii="Times New Roman" w:hAnsi="Times New Roman" w:cs="Times New Roman"/>
-        </w:rPr>
-        <w:t>during the course of</w:t>
-      </w:r>
-      <w:proofErr w:type="gramEnd"/>
-      <w:r>
-        <w:rPr>
-          <w:rFonts w:ascii="Times New Roman" w:hAnsi="Times New Roman" w:cs="Times New Roman"/>
-        </w:rPr>
-        <w:t xml:space="preserve"> </w:t>
+      <w:r>
+        <w:rPr>
+          <w:rFonts w:ascii="Times New Roman" w:hAnsi="Times New Roman" w:cs="Times New Roman"/>
+        </w:rPr>
+        <w:t xml:space="preserve">during the course of </w:t>
       </w:r>
       <w:ins w:id="123" w:author="Molly C. MULCAHY" w:date="2024-07-19T14:33:00Z">
         <w:r>
@@ -7615,19 +7593,11 @@
         </w:rPr>
         <w:t xml:space="preserve"> hours after </w:t>
       </w:r>
-      <w:proofErr w:type="gramStart"/>
       <w:r>
         <w:rPr>
           <w:rFonts w:ascii="Times New Roman" w:eastAsia="Times New Roman" w:hAnsi="Times New Roman" w:cs="Times New Roman"/>
         </w:rPr>
-        <w:t>fasted</w:t>
-      </w:r>
-      <w:proofErr w:type="gramEnd"/>
-      <w:r>
-        <w:rPr>
-          <w:rFonts w:ascii="Times New Roman" w:eastAsia="Times New Roman" w:hAnsi="Times New Roman" w:cs="Times New Roman"/>
-        </w:rPr>
-        <w:t xml:space="preserve"> </w:t>
+        <w:t xml:space="preserve">fasted </w:t>
       </w:r>
       <w:r>
         <w:rPr>
@@ -8615,21 +8585,7 @@
         <w:rPr>
           <w:rFonts w:ascii="Times New Roman" w:hAnsi="Times New Roman" w:cs="Times New Roman"/>
         </w:rPr>
-        <w:t xml:space="preserve"> a 1:3 ratio and mixed thoroughly. Capillary tubes were filled with the diluted milk solution and one end was double-sealed with crit-</w:t>
-      </w:r>
-      <w:proofErr w:type="gramStart"/>
-      <w:r>
-        <w:rPr>
-          <w:rFonts w:ascii="Times New Roman" w:hAnsi="Times New Roman" w:cs="Times New Roman"/>
-        </w:rPr>
-        <w:t>o-</w:t>
-      </w:r>
-      <w:proofErr w:type="gramEnd"/>
-      <w:r>
-        <w:rPr>
-          <w:rFonts w:ascii="Times New Roman" w:hAnsi="Times New Roman" w:cs="Times New Roman"/>
-        </w:rPr>
-        <w:t>seal. Sample tubes were spun in 8 consecutive 120-second cycles in a mini hematocrit spinner</w:t>
+        <w:t xml:space="preserve"> a 1:3 ratio and mixed thoroughly. Capillary tubes were filled with the diluted milk solution and one end was double-sealed with crit-o-seal. Sample tubes were spun in 8 consecutive 120-second cycles in a mini hematocrit spinner</w:t>
       </w:r>
       <w:r>
         <w:rPr>
@@ -8689,21 +8645,7 @@
         <w:rPr>
           <w:rFonts w:ascii="Times New Roman" w:hAnsi="Times New Roman" w:cs="Times New Roman"/>
         </w:rPr>
-        <w:t xml:space="preserve">). </w:t>
-      </w:r>
-      <w:proofErr w:type="gramStart"/>
-      <w:r>
-        <w:rPr>
-          <w:rFonts w:ascii="Times New Roman" w:hAnsi="Times New Roman" w:cs="Times New Roman"/>
-        </w:rPr>
-        <w:t>Percentage</w:t>
-      </w:r>
-      <w:proofErr w:type="gramEnd"/>
-      <w:r>
-        <w:rPr>
-          <w:rFonts w:ascii="Times New Roman" w:hAnsi="Times New Roman" w:cs="Times New Roman"/>
-        </w:rPr>
-        <w:t xml:space="preserve"> of milk fat was determined based on total volume of diluted milk sample. Milk samples were analyzed in duplicate, or triplicate if milk fat percentage differed by more than 25% in the first two samples. </w:t>
+        <w:t xml:space="preserve">). Percentage of milk fat was determined based on total volume of diluted milk sample. Milk samples were analyzed in duplicate, or triplicate if milk fat percentage differed by more than 25% in the first two samples. </w:t>
       </w:r>
     </w:p>
     <w:p>
@@ -8991,21 +8933,7 @@
         <w:rPr>
           <w:rFonts w:ascii="Times New Roman" w:eastAsia="Times New Roman" w:hAnsi="Times New Roman" w:cs="Times New Roman"/>
         </w:rPr>
-        <w:t xml:space="preserve"> for normality by the Shapiro-Wilk test and equivalence of variance by Levene’s test. Variables that were not normally distributed or of equivalent variance underwent non-parametric testing via </w:t>
-      </w:r>
-      <w:proofErr w:type="gramStart"/>
-      <w:r>
-        <w:rPr>
-          <w:rFonts w:ascii="Times New Roman" w:eastAsia="Times New Roman" w:hAnsi="Times New Roman" w:cs="Times New Roman"/>
-        </w:rPr>
-        <w:t>Mann</w:t>
-      </w:r>
-      <w:proofErr w:type="gramEnd"/>
-      <w:r>
-        <w:rPr>
-          <w:rFonts w:ascii="Times New Roman" w:eastAsia="Times New Roman" w:hAnsi="Times New Roman" w:cs="Times New Roman"/>
-        </w:rPr>
-        <w:t xml:space="preserve">-Whitney U test. Those that were normally distributed and of equivalent variance were assessed via </w:t>
+        <w:t xml:space="preserve"> for normality by the Shapiro-Wilk test and equivalence of variance by Levene’s test. Variables that were not normally distributed or of equivalent variance underwent non-parametric testing via Mann-Whitney U test. Those that were normally distributed and of equivalent variance were assessed via </w:t>
       </w:r>
       <w:r>
         <w:rPr>
@@ -10844,21 +10772,7 @@
         <w:rPr>
           <w:rFonts w:ascii="Times New Roman" w:hAnsi="Times New Roman" w:cs="Times New Roman"/>
         </w:rPr>
-        <w:t xml:space="preserve"> </w:t>
-      </w:r>
-      <w:proofErr w:type="gramStart"/>
-      <w:r>
-        <w:rPr>
-          <w:rFonts w:ascii="Times New Roman" w:hAnsi="Times New Roman" w:cs="Times New Roman"/>
-        </w:rPr>
-        <w:t>during the course of</w:t>
-      </w:r>
-      <w:proofErr w:type="gramEnd"/>
-      <w:r>
-        <w:rPr>
-          <w:rFonts w:ascii="Times New Roman" w:hAnsi="Times New Roman" w:cs="Times New Roman"/>
-        </w:rPr>
-        <w:t xml:space="preserve"> pregnanc</w:t>
+        <w:t xml:space="preserve"> during the course of pregnanc</w:t>
       </w:r>
       <w:r>
         <w:rPr>
@@ -12452,21 +12366,7 @@
         <w:rPr>
           <w:rFonts w:ascii="Times New Roman" w:hAnsi="Times New Roman" w:cs="Times New Roman"/>
         </w:rPr>
-        <w:t xml:space="preserve"> The total </w:t>
-      </w:r>
-      <w:proofErr w:type="gramStart"/>
-      <w:r>
-        <w:rPr>
-          <w:rFonts w:ascii="Times New Roman" w:hAnsi="Times New Roman" w:cs="Times New Roman"/>
-        </w:rPr>
-        <w:t>pups</w:t>
-      </w:r>
-      <w:proofErr w:type="gramEnd"/>
-      <w:r>
-        <w:rPr>
-          <w:rFonts w:ascii="Times New Roman" w:hAnsi="Times New Roman" w:cs="Times New Roman"/>
-        </w:rPr>
-        <w:t xml:space="preserve"> who w</w:t>
+        <w:t xml:space="preserve"> The total pups who w</w:t>
       </w:r>
       <w:r>
         <w:rPr>
@@ -13080,19 +12980,11 @@
         </w:rPr>
         <w:t xml:space="preserve"> </w:t>
       </w:r>
-      <w:proofErr w:type="gramStart"/>
-      <w:r>
-        <w:rPr>
-          <w:rFonts w:ascii="Times New Roman" w:hAnsi="Times New Roman" w:cs="Times New Roman"/>
-        </w:rPr>
-        <w:t>was</w:t>
-      </w:r>
-      <w:proofErr w:type="gramEnd"/>
-      <w:r>
-        <w:rPr>
-          <w:rFonts w:ascii="Times New Roman" w:hAnsi="Times New Roman" w:cs="Times New Roman"/>
-        </w:rPr>
-        <w:t xml:space="preserve"> </w:t>
+      <w:r>
+        <w:rPr>
+          <w:rFonts w:ascii="Times New Roman" w:hAnsi="Times New Roman" w:cs="Times New Roman"/>
+        </w:rPr>
+        <w:t xml:space="preserve">was </w:t>
       </w:r>
       <w:r>
         <w:rPr>
@@ -14297,14 +14189,7 @@
         <w:rPr>
           <w:rFonts w:ascii="Times New Roman" w:hAnsi="Times New Roman" w:cs="Times New Roman"/>
         </w:rPr>
-        <w:t xml:space="preserve">gestational </w:t>
-      </w:r>
-      <w:proofErr w:type="gramStart"/>
-      <w:r>
-        <w:rPr>
-          <w:rFonts w:ascii="Times New Roman" w:hAnsi="Times New Roman" w:cs="Times New Roman"/>
-        </w:rPr>
-        <w:t>outcome</w:t>
+        <w:t>gestational outcome</w:t>
       </w:r>
       <w:r>
         <w:rPr>
@@ -14316,14 +14201,7 @@
         <w:rPr>
           <w:rFonts w:ascii="Times New Roman" w:hAnsi="Times New Roman" w:cs="Times New Roman"/>
         </w:rPr>
-        <w:t>,</w:t>
-      </w:r>
-      <w:proofErr w:type="gramEnd"/>
-      <w:r>
-        <w:rPr>
-          <w:rFonts w:ascii="Times New Roman" w:hAnsi="Times New Roman" w:cs="Times New Roman"/>
-        </w:rPr>
-        <w:t xml:space="preserve"> is </w:t>
+        <w:t xml:space="preserve">, is </w:t>
       </w:r>
       <w:r>
         <w:rPr>
@@ -15296,28 +15174,14 @@
           <w:rPr>
             <w:rFonts w:ascii="Times New Roman" w:hAnsi="Times New Roman" w:cs="Times New Roman"/>
           </w:rPr>
-          <w:t xml:space="preserve"> </w:t>
-        </w:r>
-        <w:proofErr w:type="gramStart"/>
-        <w:r>
-          <w:rPr>
-            <w:rFonts w:ascii="Times New Roman" w:hAnsi="Times New Roman" w:cs="Times New Roman"/>
-          </w:rPr>
-          <w:t>administration</w:t>
+          <w:t xml:space="preserve"> administration</w:t>
         </w:r>
       </w:ins>
       <w:r>
         <w:rPr>
           <w:rFonts w:ascii="Times New Roman" w:hAnsi="Times New Roman" w:cs="Times New Roman"/>
         </w:rPr>
-        <w:t>, or</w:t>
-      </w:r>
-      <w:proofErr w:type="gramEnd"/>
-      <w:r>
-        <w:rPr>
-          <w:rFonts w:ascii="Times New Roman" w:hAnsi="Times New Roman" w:cs="Times New Roman"/>
-        </w:rPr>
-        <w:t xml:space="preserve"> induce long-term highly disruptive stressors </w:t>
+        <w:t xml:space="preserve">, or induce long-term highly disruptive stressors </w:t>
       </w:r>
       <w:del w:id="178" w:author="Molly C. MULCAHY" w:date="2024-08-01T13:27:00Z" w16du:dateUtc="2024-08-01T18:27:00Z">
         <w:r>
@@ -16015,16 +15879,32 @@
           <w:rPr>
             <w:rFonts w:ascii="Times New Roman" w:hAnsi="Times New Roman" w:cs="Times New Roman"/>
           </w:rPr>
-          <w:t>The follow up period for offsprubg was</w:t>
+          <w:t>The follow up period for offspr</w:t>
         </w:r>
       </w:ins>
+      <w:ins w:id="205" w:author="Molly C. MULCAHY" w:date="2024-08-02T09:55:00Z" w16du:dateUtc="2024-08-02T14:55:00Z">
+        <w:r>
+          <w:rPr>
+            <w:rFonts w:ascii="Times New Roman" w:hAnsi="Times New Roman" w:cs="Times New Roman"/>
+          </w:rPr>
+          <w:t>in</w:t>
+        </w:r>
+      </w:ins>
+      <w:ins w:id="206" w:author="Molly C. MULCAHY" w:date="2024-08-01T13:30:00Z" w16du:dateUtc="2024-08-01T18:30:00Z">
+        <w:r>
+          <w:rPr>
+            <w:rFonts w:ascii="Times New Roman" w:hAnsi="Times New Roman" w:cs="Times New Roman"/>
+          </w:rPr>
+          <w:t>g was</w:t>
+        </w:r>
+      </w:ins>
       <w:r>
         <w:rPr>
           <w:rFonts w:ascii="Times New Roman" w:hAnsi="Times New Roman" w:cs="Times New Roman"/>
         </w:rPr>
         <w:t xml:space="preserve"> relatively short</w:t>
       </w:r>
-      <w:ins w:id="205" w:author="Molly C. MULCAHY" w:date="2024-08-01T13:30:00Z" w16du:dateUtc="2024-08-01T18:30:00Z">
+      <w:ins w:id="207" w:author="Molly C. MULCAHY" w:date="2024-08-01T13:30:00Z" w16du:dateUtc="2024-08-01T18:30:00Z">
         <w:r>
           <w:rPr>
             <w:rFonts w:ascii="Times New Roman" w:hAnsi="Times New Roman" w:cs="Times New Roman"/>
@@ -16032,7 +15912,7 @@
           <w:t>, which could mean changed later in life occurred unobserved</w:t>
         </w:r>
       </w:ins>
-      <w:del w:id="206" w:author="Molly C. MULCAHY" w:date="2024-08-01T13:30:00Z" w16du:dateUtc="2024-08-01T18:30:00Z">
+      <w:del w:id="208" w:author="Molly C. MULCAHY" w:date="2024-08-01T13:30:00Z" w16du:dateUtc="2024-08-01T18:30:00Z">
         <w:r>
           <w:rPr>
             <w:rFonts w:ascii="Times New Roman" w:hAnsi="Times New Roman" w:cs="Times New Roman"/>
@@ -16052,7 +15932,7 @@
         </w:rPr>
         <w:t xml:space="preserve">. </w:t>
       </w:r>
-      <w:del w:id="207" w:author="Molly C. MULCAHY" w:date="2024-08-01T13:30:00Z" w16du:dateUtc="2024-08-01T18:30:00Z">
+      <w:del w:id="209" w:author="Molly C. MULCAHY" w:date="2024-08-01T13:30:00Z" w16du:dateUtc="2024-08-01T18:30:00Z">
         <w:r>
           <w:rPr>
             <w:rFonts w:ascii="Times New Roman" w:hAnsi="Times New Roman" w:cs="Times New Roman"/>
@@ -16121,7 +16001,7 @@
         <w:lastRenderedPageBreak/>
         <w:t>other GDF15-associated complications,</w:t>
       </w:r>
-      <w:ins w:id="208" w:author="Molly C. MULCAHY" w:date="2024-08-01T13:31:00Z" w16du:dateUtc="2024-08-01T18:31:00Z">
+      <w:ins w:id="210" w:author="Molly C. MULCAHY" w:date="2024-08-01T13:31:00Z" w16du:dateUtc="2024-08-01T18:31:00Z">
         <w:r>
           <w:rPr>
             <w:rFonts w:ascii="Times New Roman" w:hAnsi="Times New Roman" w:cs="Times New Roman"/>
@@ -16168,7 +16048,7 @@
           <w:rFonts w:ascii="Times New Roman" w:hAnsi="Times New Roman" w:cs="Times New Roman"/>
         </w:rPr>
       </w:pPr>
-      <w:del w:id="209" w:author="Molly C. MULCAHY" w:date="2024-08-01T13:31:00Z" w16du:dateUtc="2024-08-01T18:31:00Z">
+      <w:del w:id="211" w:author="Molly C. MULCAHY" w:date="2024-08-01T13:31:00Z" w16du:dateUtc="2024-08-01T18:31:00Z">
         <w:r>
           <w:rPr>
             <w:rFonts w:ascii="Times New Roman" w:hAnsi="Times New Roman" w:cs="Times New Roman"/>
@@ -16180,28 +16060,6 @@
             <w:rFonts w:ascii="Times New Roman" w:hAnsi="Times New Roman" w:cs="Times New Roman"/>
           </w:rPr>
           <w:delText>his</w:delText>
-        </w:r>
-      </w:del>
-      <w:ins w:id="210" w:author="Molly C. MULCAHY" w:date="2024-08-01T13:31:00Z" w16du:dateUtc="2024-08-01T18:31:00Z">
-        <w:r>
-          <w:rPr>
-            <w:rFonts w:ascii="Times New Roman" w:hAnsi="Times New Roman" w:cs="Times New Roman"/>
-          </w:rPr>
-          <w:t>The present</w:t>
-        </w:r>
-      </w:ins>
-      <w:r>
-        <w:rPr>
-          <w:rFonts w:ascii="Times New Roman" w:hAnsi="Times New Roman" w:cs="Times New Roman"/>
-        </w:rPr>
-        <w:t xml:space="preserve"> study </w:t>
-      </w:r>
-      <w:del w:id="211" w:author="Molly C. MULCAHY" w:date="2024-08-01T13:31:00Z" w16du:dateUtc="2024-08-01T18:31:00Z">
-        <w:r>
-          <w:rPr>
-            <w:rFonts w:ascii="Times New Roman" w:hAnsi="Times New Roman" w:cs="Times New Roman"/>
-          </w:rPr>
-          <w:delText>had several strengths</w:delText>
         </w:r>
       </w:del>
       <w:ins w:id="212" w:author="Molly C. MULCAHY" w:date="2024-08-01T13:31:00Z" w16du:dateUtc="2024-08-01T18:31:00Z">
@@ -16209,6 +16067,28 @@
           <w:rPr>
             <w:rFonts w:ascii="Times New Roman" w:hAnsi="Times New Roman" w:cs="Times New Roman"/>
           </w:rPr>
+          <w:t>The present</w:t>
+        </w:r>
+      </w:ins>
+      <w:r>
+        <w:rPr>
+          <w:rFonts w:ascii="Times New Roman" w:hAnsi="Times New Roman" w:cs="Times New Roman"/>
+        </w:rPr>
+        <w:t xml:space="preserve"> study </w:t>
+      </w:r>
+      <w:del w:id="213" w:author="Molly C. MULCAHY" w:date="2024-08-01T13:31:00Z" w16du:dateUtc="2024-08-01T18:31:00Z">
+        <w:r>
+          <w:rPr>
+            <w:rFonts w:ascii="Times New Roman" w:hAnsi="Times New Roman" w:cs="Times New Roman"/>
+          </w:rPr>
+          <w:delText>had several strengths</w:delText>
+        </w:r>
+      </w:del>
+      <w:ins w:id="214" w:author="Molly C. MULCAHY" w:date="2024-08-01T13:31:00Z" w16du:dateUtc="2024-08-01T18:31:00Z">
+        <w:r>
+          <w:rPr>
+            <w:rFonts w:ascii="Times New Roman" w:hAnsi="Times New Roman" w:cs="Times New Roman"/>
+          </w:rPr>
           <w:t>has advantages,</w:t>
         </w:r>
       </w:ins>
@@ -16416,7 +16296,7 @@
         </w:rPr>
         <w:t xml:space="preserve">Despite </w:t>
       </w:r>
-      <w:ins w:id="213" w:author="Molly C. MULCAHY" w:date="2024-08-01T13:31:00Z" w16du:dateUtc="2024-08-01T18:31:00Z">
+      <w:ins w:id="215" w:author="Molly C. MULCAHY" w:date="2024-08-01T13:31:00Z" w16du:dateUtc="2024-08-01T18:31:00Z">
         <w:r>
           <w:rPr>
             <w:rFonts w:ascii="Times New Roman" w:hAnsi="Times New Roman" w:cs="Times New Roman"/>
@@ -16424,7 +16304,7 @@
           <w:t>elevations</w:t>
         </w:r>
       </w:ins>
-      <w:del w:id="214" w:author="Molly C. MULCAHY" w:date="2024-08-01T13:31:00Z" w16du:dateUtc="2024-08-01T18:31:00Z">
+      <w:del w:id="216" w:author="Molly C. MULCAHY" w:date="2024-08-01T13:31:00Z" w16du:dateUtc="2024-08-01T18:31:00Z">
         <w:r>
           <w:rPr>
             <w:rFonts w:ascii="Times New Roman" w:hAnsi="Times New Roman" w:cs="Times New Roman"/>
@@ -17419,21 +17299,7 @@
           <w:rFonts w:ascii="Calibri" w:hAnsi="Calibri" w:cs="Calibri"/>
         </w:rPr>
         <w:tab/>
-        <w:t xml:space="preserve">Mullican SE, Lin-Schmidt X, Chin C-N, Chavez JA, Furman JL, Armstrong AA, Beck SC, South VJ, Dinh TQ, Cash-Mason TD, Cavanaugh CR, Nelson S, Huang C, Hunter MJ, Rangwala SM. GFRAL is the receptor for </w:t>
-      </w:r>
-      <w:proofErr w:type="gramStart"/>
-      <w:r>
-        <w:rPr>
-          <w:rFonts w:ascii="Calibri" w:hAnsi="Calibri" w:cs="Calibri"/>
-        </w:rPr>
-        <w:t>GDF15</w:t>
-      </w:r>
-      <w:proofErr w:type="gramEnd"/>
-      <w:r>
-        <w:rPr>
-          <w:rFonts w:ascii="Calibri" w:hAnsi="Calibri" w:cs="Calibri"/>
-        </w:rPr>
-        <w:t xml:space="preserve"> and the ligand promotes weight loss in mice and nonhuman primates. </w:t>
+        <w:t xml:space="preserve">Mullican SE, Lin-Schmidt X, Chin C-N, Chavez JA, Furman JL, Armstrong AA, Beck SC, South VJ, Dinh TQ, Cash-Mason TD, Cavanaugh CR, Nelson S, Huang C, Hunter MJ, Rangwala SM. GFRAL is the receptor for GDF15 and the ligand promotes weight loss in mice and nonhuman primates. </w:t>
       </w:r>
       <w:r>
         <w:rPr>
@@ -18689,7 +18555,7 @@
         </w:rPr>
         <w:t>mice given plain water and age-matched non-pregnant females. Values are relative to fasting blood glucose and were assessed using a linear mixed effect model. B) Fasting blood glucose values in pregnant dams given water and non-pregnant females, assessed using student’s T test</w:t>
       </w:r>
-      <w:bookmarkStart w:id="215" w:name="_Hlk172037327"/>
+      <w:bookmarkStart w:id="217" w:name="_Hlk172037327"/>
       <w:r>
         <w:rPr>
           <w:rFonts w:ascii="Times New Roman" w:hAnsi="Times New Roman" w:cs="Times New Roman"/>
@@ -18702,7 +18568,7 @@
         </w:rPr>
         <w:t xml:space="preserve">) GDF15 levels at ZT1 </w:t>
       </w:r>
-      <w:ins w:id="216" w:author="Molly C. MULCAHY" w:date="2024-07-16T15:48:00Z">
+      <w:ins w:id="218" w:author="Molly C. MULCAHY" w:date="2024-07-16T15:48:00Z">
         <w:r>
           <w:rPr>
             <w:rFonts w:ascii="Times New Roman" w:hAnsi="Times New Roman" w:cs="Times New Roman"/>
@@ -18722,7 +18588,7 @@
         </w:rPr>
         <w:t xml:space="preserve">assessed </w:t>
       </w:r>
-      <w:del w:id="217" w:author="Molly C. MULCAHY" w:date="2024-07-16T15:46:00Z">
+      <w:del w:id="219" w:author="Molly C. MULCAHY" w:date="2024-07-16T15:46:00Z">
         <w:r>
           <w:rPr>
             <w:rFonts w:ascii="Times New Roman" w:hAnsi="Times New Roman" w:cs="Times New Roman"/>
@@ -18730,7 +18596,7 @@
           <w:delText>as paired t tests</w:delText>
         </w:r>
       </w:del>
-      <w:ins w:id="218" w:author="Molly C. MULCAHY" w:date="2024-07-16T15:46:00Z">
+      <w:ins w:id="220" w:author="Molly C. MULCAHY" w:date="2024-07-16T15:46:00Z">
         <w:r>
           <w:rPr>
             <w:rFonts w:ascii="Times New Roman" w:hAnsi="Times New Roman" w:cs="Times New Roman"/>
@@ -18738,7 +18604,7 @@
           <w:t>by two</w:t>
         </w:r>
       </w:ins>
-      <w:ins w:id="219" w:author="Dave Bridges" w:date="2024-07-26T08:49:00Z">
+      <w:ins w:id="221" w:author="Dave Bridges" w:date="2024-07-26T08:49:00Z">
         <w:r>
           <w:rPr>
             <w:rFonts w:ascii="Times New Roman" w:hAnsi="Times New Roman" w:cs="Times New Roman"/>
@@ -18746,8 +18612,8 @@
           <w:t>-</w:t>
         </w:r>
       </w:ins>
-      <w:ins w:id="220" w:author="Molly C. MULCAHY" w:date="2024-07-16T15:46:00Z">
-        <w:del w:id="221" w:author="Dave Bridges" w:date="2024-07-26T08:49:00Z">
+      <w:ins w:id="222" w:author="Molly C. MULCAHY" w:date="2024-07-16T15:46:00Z">
+        <w:del w:id="223" w:author="Dave Bridges" w:date="2024-07-26T08:49:00Z">
           <w:r>
             <w:rPr>
               <w:rFonts w:ascii="Times New Roman" w:hAnsi="Times New Roman" w:cs="Times New Roman"/>
@@ -18761,7 +18627,7 @@
           </w:rPr>
           <w:t xml:space="preserve">way </w:t>
         </w:r>
-        <w:del w:id="222" w:author="Dave Bridges" w:date="2024-07-26T08:49:00Z">
+        <w:del w:id="224" w:author="Dave Bridges" w:date="2024-07-26T08:49:00Z">
           <w:r>
             <w:rPr>
               <w:rFonts w:ascii="Times New Roman" w:hAnsi="Times New Roman" w:cs="Times New Roman"/>
@@ -18770,28 +18636,12 @@
           </w:r>
         </w:del>
       </w:ins>
-      <w:ins w:id="223" w:author="Dave Bridges" w:date="2024-07-26T08:49:00Z">
+      <w:ins w:id="225" w:author="Dave Bridges" w:date="2024-07-26T08:49:00Z">
         <w:r>
           <w:rPr>
             <w:rFonts w:ascii="Times New Roman" w:hAnsi="Times New Roman" w:cs="Times New Roman"/>
           </w:rPr>
           <w:t>ANOVA</w:t>
-        </w:r>
-      </w:ins>
-      <w:ins w:id="224" w:author="Molly C. MULCAHY" w:date="2024-07-16T15:46:00Z">
-        <w:r>
-          <w:rPr>
-            <w:rFonts w:ascii="Times New Roman" w:hAnsi="Times New Roman" w:cs="Times New Roman"/>
-          </w:rPr>
-          <w:t xml:space="preserve"> </w:t>
-        </w:r>
-      </w:ins>
-      <w:ins w:id="225" w:author="Dave Bridges" w:date="2024-07-26T08:50:00Z">
-        <w:r>
-          <w:rPr>
-            <w:rFonts w:ascii="Times New Roman" w:hAnsi="Times New Roman" w:cs="Times New Roman"/>
-          </w:rPr>
-          <w:t xml:space="preserve">testing </w:t>
         </w:r>
       </w:ins>
       <w:ins w:id="226" w:author="Molly C. MULCAHY" w:date="2024-07-16T15:46:00Z">
@@ -18799,7 +18649,7 @@
           <w:rPr>
             <w:rFonts w:ascii="Times New Roman" w:hAnsi="Times New Roman" w:cs="Times New Roman"/>
           </w:rPr>
-          <w:t>for effect</w:t>
+          <w:t xml:space="preserve"> </w:t>
         </w:r>
       </w:ins>
       <w:ins w:id="227" w:author="Dave Bridges" w:date="2024-07-26T08:50:00Z">
@@ -18807,7 +18657,7 @@
           <w:rPr>
             <w:rFonts w:ascii="Times New Roman" w:hAnsi="Times New Roman" w:cs="Times New Roman"/>
           </w:rPr>
-          <w:t>s</w:t>
+          <w:t xml:space="preserve">testing </w:t>
         </w:r>
       </w:ins>
       <w:ins w:id="228" w:author="Molly C. MULCAHY" w:date="2024-07-16T15:46:00Z">
@@ -18815,6 +18665,22 @@
           <w:rPr>
             <w:rFonts w:ascii="Times New Roman" w:hAnsi="Times New Roman" w:cs="Times New Roman"/>
           </w:rPr>
+          <w:t>for effect</w:t>
+        </w:r>
+      </w:ins>
+      <w:ins w:id="229" w:author="Dave Bridges" w:date="2024-07-26T08:50:00Z">
+        <w:r>
+          <w:rPr>
+            <w:rFonts w:ascii="Times New Roman" w:hAnsi="Times New Roman" w:cs="Times New Roman"/>
+          </w:rPr>
+          <w:t>s</w:t>
+        </w:r>
+      </w:ins>
+      <w:ins w:id="230" w:author="Molly C. MULCAHY" w:date="2024-07-16T15:46:00Z">
+        <w:r>
+          <w:rPr>
+            <w:rFonts w:ascii="Times New Roman" w:hAnsi="Times New Roman" w:cs="Times New Roman"/>
+          </w:rPr>
           <w:t xml:space="preserve"> of time and of pregnancy status</w:t>
         </w:r>
       </w:ins>
@@ -18824,7 +18690,7 @@
         </w:rPr>
         <w:t xml:space="preserve">. </w:t>
       </w:r>
-      <w:bookmarkEnd w:id="215"/>
+      <w:bookmarkEnd w:id="217"/>
       <w:r>
         <w:rPr>
           <w:rFonts w:ascii="Times New Roman" w:hAnsi="Times New Roman" w:cs="Times New Roman"/>
@@ -18855,7 +18721,7 @@
         </w:rPr>
         <w:t xml:space="preserve">ssessed </w:t>
       </w:r>
-      <w:del w:id="229" w:author="Molly C. MULCAHY" w:date="2024-07-16T15:47:00Z">
+      <w:del w:id="231" w:author="Molly C. MULCAHY" w:date="2024-07-16T15:47:00Z">
         <w:r>
           <w:rPr>
             <w:rFonts w:ascii="Times New Roman" w:hAnsi="Times New Roman" w:cs="Times New Roman"/>
@@ -18863,14 +18729,14 @@
           <w:delText>as paired t tests</w:delText>
         </w:r>
       </w:del>
-      <w:ins w:id="230" w:author="Molly C. MULCAHY" w:date="2024-07-16T15:47:00Z">
+      <w:ins w:id="232" w:author="Molly C. MULCAHY" w:date="2024-07-16T15:47:00Z">
         <w:r>
           <w:rPr>
             <w:rFonts w:ascii="Times New Roman" w:hAnsi="Times New Roman" w:cs="Times New Roman"/>
           </w:rPr>
           <w:t xml:space="preserve">by two-way </w:t>
         </w:r>
-        <w:del w:id="231" w:author="Dave Bridges" w:date="2024-07-26T08:51:00Z">
+        <w:del w:id="233" w:author="Dave Bridges" w:date="2024-07-26T08:51:00Z">
           <w:r>
             <w:rPr>
               <w:rFonts w:ascii="Times New Roman" w:hAnsi="Times New Roman" w:cs="Times New Roman"/>
@@ -18879,28 +18745,12 @@
           </w:r>
         </w:del>
       </w:ins>
-      <w:ins w:id="232" w:author="Dave Bridges" w:date="2024-07-26T08:51:00Z">
+      <w:ins w:id="234" w:author="Dave Bridges" w:date="2024-07-26T08:51:00Z">
         <w:r>
           <w:rPr>
             <w:rFonts w:ascii="Times New Roman" w:hAnsi="Times New Roman" w:cs="Times New Roman"/>
           </w:rPr>
           <w:t>ANOVA</w:t>
-        </w:r>
-      </w:ins>
-      <w:ins w:id="233" w:author="Molly C. MULCAHY" w:date="2024-07-16T15:47:00Z">
-        <w:r>
-          <w:rPr>
-            <w:rFonts w:ascii="Times New Roman" w:hAnsi="Times New Roman" w:cs="Times New Roman"/>
-          </w:rPr>
-          <w:t xml:space="preserve"> </w:t>
-        </w:r>
-      </w:ins>
-      <w:ins w:id="234" w:author="Dave Bridges" w:date="2024-07-26T08:51:00Z">
-        <w:r>
-          <w:rPr>
-            <w:rFonts w:ascii="Times New Roman" w:hAnsi="Times New Roman" w:cs="Times New Roman"/>
-          </w:rPr>
-          <w:t xml:space="preserve">testing </w:t>
         </w:r>
       </w:ins>
       <w:ins w:id="235" w:author="Molly C. MULCAHY" w:date="2024-07-16T15:47:00Z">
@@ -18908,15 +18758,15 @@
           <w:rPr>
             <w:rFonts w:ascii="Times New Roman" w:hAnsi="Times New Roman" w:cs="Times New Roman"/>
           </w:rPr>
-          <w:t xml:space="preserve">for </w:t>
+          <w:t xml:space="preserve"> </w:t>
         </w:r>
       </w:ins>
-      <w:ins w:id="236" w:author="Dave Bridges" w:date="2024-07-26T08:52:00Z">
-        <w:r>
-          <w:rPr>
-            <w:rFonts w:ascii="Times New Roman" w:hAnsi="Times New Roman" w:cs="Times New Roman"/>
-          </w:rPr>
-          <w:t xml:space="preserve">the </w:t>
+      <w:ins w:id="236" w:author="Dave Bridges" w:date="2024-07-26T08:51:00Z">
+        <w:r>
+          <w:rPr>
+            <w:rFonts w:ascii="Times New Roman" w:hAnsi="Times New Roman" w:cs="Times New Roman"/>
+          </w:rPr>
+          <w:t xml:space="preserve">testing </w:t>
         </w:r>
       </w:ins>
       <w:ins w:id="237" w:author="Molly C. MULCAHY" w:date="2024-07-16T15:47:00Z">
@@ -18924,7 +18774,7 @@
           <w:rPr>
             <w:rFonts w:ascii="Times New Roman" w:hAnsi="Times New Roman" w:cs="Times New Roman"/>
           </w:rPr>
-          <w:t>effect</w:t>
+          <w:t xml:space="preserve">for </w:t>
         </w:r>
       </w:ins>
       <w:ins w:id="238" w:author="Dave Bridges" w:date="2024-07-26T08:52:00Z">
@@ -18932,7 +18782,7 @@
           <w:rPr>
             <w:rFonts w:ascii="Times New Roman" w:hAnsi="Times New Roman" w:cs="Times New Roman"/>
           </w:rPr>
-          <w:t>s</w:t>
+          <w:t xml:space="preserve">the </w:t>
         </w:r>
       </w:ins>
       <w:ins w:id="239" w:author="Molly C. MULCAHY" w:date="2024-07-16T15:47:00Z">
@@ -18940,6 +18790,22 @@
           <w:rPr>
             <w:rFonts w:ascii="Times New Roman" w:hAnsi="Times New Roman" w:cs="Times New Roman"/>
           </w:rPr>
+          <w:t>effect</w:t>
+        </w:r>
+      </w:ins>
+      <w:ins w:id="240" w:author="Dave Bridges" w:date="2024-07-26T08:52:00Z">
+        <w:r>
+          <w:rPr>
+            <w:rFonts w:ascii="Times New Roman" w:hAnsi="Times New Roman" w:cs="Times New Roman"/>
+          </w:rPr>
+          <w:t>s</w:t>
+        </w:r>
+      </w:ins>
+      <w:ins w:id="241" w:author="Molly C. MULCAHY" w:date="2024-07-16T15:47:00Z">
+        <w:r>
+          <w:rPr>
+            <w:rFonts w:ascii="Times New Roman" w:hAnsi="Times New Roman" w:cs="Times New Roman"/>
+          </w:rPr>
           <w:t xml:space="preserve"> of time and of pregnancy status</w:t>
         </w:r>
       </w:ins>
@@ -19029,7 +18895,7 @@
         </w:rPr>
         <w:t xml:space="preserve"> test. B) Weight gained during prenatal period, assessed via student’s t test. C)</w:t>
       </w:r>
-      <w:ins w:id="240" w:author="Molly C. MULCAHY" w:date="2024-08-01T14:22:00Z" w16du:dateUtc="2024-08-01T19:22:00Z">
+      <w:ins w:id="242" w:author="Molly C. MULCAHY" w:date="2024-08-01T14:22:00Z" w16du:dateUtc="2024-08-01T19:22:00Z">
         <w:r>
           <w:rPr>
             <w:rFonts w:ascii="Times New Roman" w:hAnsi="Times New Roman" w:cs="Times New Roman"/>
@@ -21111,6 +20977,7 @@
   <w:style w:type="character" w:default="1" w:styleId="DefaultParagraphFont">
     <w:name w:val="Default Paragraph Font"/>
     <w:uiPriority w:val="1"/>
+    <w:semiHidden/>
     <w:unhideWhenUsed/>
   </w:style>
   <w:style w:type="table" w:default="1" w:styleId="TableNormal">

</xml_diff>

<commit_message>
made very minor changes to intro to figure 2
</commit_message>
<xml_diff>
--- a/Manuscripts/GDF15 during Pregnancy/GDF15.Manuscript_trackedchanges.docx
+++ b/Manuscripts/GDF15 during Pregnancy/GDF15.Manuscript_trackedchanges.docx
@@ -1,6 +1,6 @@
 
 <file path=word/document.xml><?xml version="1.0" encoding="utf-8"?>
-<w:document xmlns:wpc="http://schemas.microsoft.com/office/word/2010/wordprocessingCanvas" xmlns:cx="http://schemas.microsoft.com/office/drawing/2014/chartex" xmlns:cx1="http://schemas.microsoft.com/office/drawing/2015/9/8/chartex" xmlns:cx2="http://schemas.microsoft.com/office/drawing/2015/10/21/chartex" xmlns:cx3="http://schemas.microsoft.com/office/drawing/2016/5/9/chartex" xmlns:cx4="http://schemas.microsoft.com/office/drawing/2016/5/10/chartex" xmlns:cx5="http://schemas.microsoft.com/office/drawing/2016/5/11/chartex" xmlns:cx6="http://schemas.microsoft.com/office/drawing/2016/5/12/chartex" xmlns:cx7="http://schemas.microsoft.com/office/drawing/2016/5/13/chartex" xmlns:cx8="http://schemas.microsoft.com/office/drawing/2016/5/14/chartex" xmlns:mc="http://schemas.openxmlformats.org/markup-compatibility/2006" xmlns:aink="http://schemas.microsoft.com/office/drawing/2016/ink" xmlns:am3d="http://schemas.microsoft.com/office/drawing/2017/model3d" xmlns:o="urn:schemas-microsoft-com:office:office" xmlns:oel="http://schemas.microsoft.com/office/2019/extlst" xmlns:r="http://schemas.openxmlformats.org/officeDocument/2006/relationships" xmlns:m="http://schemas.openxmlformats.org/officeDocument/2006/math" xmlns:v="urn:schemas-microsoft-com:vml" xmlns:wp14="http://schemas.microsoft.com/office/word/2010/wordprocessingDrawing" xmlns:wp="http://schemas.openxmlformats.org/drawingml/2006/wordprocessingDrawing" xmlns:w10="urn:schemas-microsoft-com:office:word" xmlns:w="http://schemas.openxmlformats.org/wordprocessingml/2006/main" xmlns:w14="http://schemas.microsoft.com/office/word/2010/wordml" xmlns:w15="http://schemas.microsoft.com/office/word/2012/wordml" xmlns:w16cex="http://schemas.microsoft.com/office/word/2018/wordml/cex" xmlns:w16cid="http://schemas.microsoft.com/office/word/2016/wordml/cid" xmlns:w16="http://schemas.microsoft.com/office/word/2018/wordml" xmlns:w16du="http://schemas.microsoft.com/office/word/2023/wordml/word16du" xmlns:w16sdtdh="http://schemas.microsoft.com/office/word/2020/wordml/sdtdatahash" xmlns:w16se="http://schemas.microsoft.com/office/word/2015/wordml/symex" xmlns:wpg="http://schemas.microsoft.com/office/word/2010/wordprocessingGroup" xmlns:wpi="http://schemas.microsoft.com/office/word/2010/wordprocessingInk" xmlns:wne="http://schemas.microsoft.com/office/word/2006/wordml" xmlns:wps="http://schemas.microsoft.com/office/word/2010/wordprocessingShape" mc:Ignorable="w14 w15 w16se w16cid w16 w16cex w16sdtdh w16du wp14">
+<w:document xmlns:wpc="http://schemas.microsoft.com/office/word/2010/wordprocessingCanvas" xmlns:cx="http://schemas.microsoft.com/office/drawing/2014/chartex" xmlns:cx1="http://schemas.microsoft.com/office/drawing/2015/9/8/chartex" xmlns:cx2="http://schemas.microsoft.com/office/drawing/2015/10/21/chartex" xmlns:cx3="http://schemas.microsoft.com/office/drawing/2016/5/9/chartex" xmlns:cx4="http://schemas.microsoft.com/office/drawing/2016/5/10/chartex" xmlns:cx5="http://schemas.microsoft.com/office/drawing/2016/5/11/chartex" xmlns:cx6="http://schemas.microsoft.com/office/drawing/2016/5/12/chartex" xmlns:cx7="http://schemas.microsoft.com/office/drawing/2016/5/13/chartex" xmlns:cx8="http://schemas.microsoft.com/office/drawing/2016/5/14/chartex" xmlns:mc="http://schemas.openxmlformats.org/markup-compatibility/2006" xmlns:aink="http://schemas.microsoft.com/office/drawing/2016/ink" xmlns:am3d="http://schemas.microsoft.com/office/drawing/2017/model3d" xmlns:o="urn:schemas-microsoft-com:office:office" xmlns:r="http://schemas.openxmlformats.org/officeDocument/2006/relationships" xmlns:m="http://schemas.openxmlformats.org/officeDocument/2006/math" xmlns:v="urn:schemas-microsoft-com:vml" xmlns:wp14="http://schemas.microsoft.com/office/word/2010/wordprocessingDrawing" xmlns:wp="http://schemas.openxmlformats.org/drawingml/2006/wordprocessingDrawing" xmlns:w10="urn:schemas-microsoft-com:office:word" xmlns:w="http://schemas.openxmlformats.org/wordprocessingml/2006/main" xmlns:w14="http://schemas.microsoft.com/office/word/2010/wordml" xmlns:w15="http://schemas.microsoft.com/office/word/2012/wordml" xmlns:w16cid="http://schemas.microsoft.com/office/word/2016/wordml/cid" xmlns:w16se="http://schemas.microsoft.com/office/word/2015/wordml/symex" xmlns:wpg="http://schemas.microsoft.com/office/word/2010/wordprocessingGroup" xmlns:wpi="http://schemas.microsoft.com/office/word/2010/wordprocessingInk" xmlns:wne="http://schemas.microsoft.com/office/word/2006/wordml" xmlns:wps="http://schemas.microsoft.com/office/word/2010/wordprocessingShape" mc:Ignorable="w14 w15 w16se w16cid wp14">
   <w:body>
     <w:p>
       <w:pPr>
@@ -97,8 +97,16 @@
         <w:rPr>
           <w:rFonts w:ascii="Times New Roman" w:hAnsi="Times New Roman" w:cs="Times New Roman"/>
         </w:rPr>
-        <w:t>, Noura</w:t>
-      </w:r>
+        <w:t xml:space="preserve">, </w:t>
+      </w:r>
+      <w:proofErr w:type="spellStart"/>
+      <w:r>
+        <w:rPr>
+          <w:rFonts w:ascii="Times New Roman" w:hAnsi="Times New Roman" w:cs="Times New Roman"/>
+        </w:rPr>
+        <w:t>Noura</w:t>
+      </w:r>
+      <w:proofErr w:type="spellEnd"/>
       <w:r>
         <w:rPr>
           <w:rFonts w:ascii="Times New Roman" w:hAnsi="Times New Roman" w:cs="Times New Roman"/>
@@ -325,7 +333,7 @@
         </w:rPr>
         <w:t xml:space="preserve">pregnancy, </w:t>
       </w:r>
-      <w:del w:id="0" w:author="Dave Bridges" w:date="2024-09-04T10:57:00Z" w16du:dateUtc="2024-09-04T14:57:00Z">
+      <w:del w:id="0" w:author="Dave Bridges" w:date="2024-09-04T10:57:00Z">
         <w:r>
           <w:rPr>
             <w:rFonts w:ascii="Times New Roman" w:hAnsi="Times New Roman" w:cs="Times New Roman"/>
@@ -333,7 +341,7 @@
           <w:delText>stress</w:delText>
         </w:r>
       </w:del>
-      <w:ins w:id="1" w:author="Dave Bridges" w:date="2024-09-04T10:57:00Z" w16du:dateUtc="2024-09-04T14:57:00Z">
+      <w:ins w:id="1" w:author="Dave Bridges" w:date="2024-09-04T10:57:00Z">
         <w:r>
           <w:rPr>
             <w:rFonts w:ascii="Times New Roman" w:hAnsi="Times New Roman" w:cs="Times New Roman"/>
@@ -1059,21 +1067,7 @@
         <w:rPr>
           <w:rFonts w:ascii="Times New Roman" w:hAnsi="Times New Roman" w:cs="Times New Roman"/>
         </w:rPr>
-        <w:t xml:space="preserve"> weight </w:t>
-      </w:r>
-      <w:proofErr w:type="gramStart"/>
-      <w:r>
-        <w:rPr>
-          <w:rFonts w:ascii="Times New Roman" w:hAnsi="Times New Roman" w:cs="Times New Roman"/>
-        </w:rPr>
-        <w:t>during the course of</w:t>
-      </w:r>
-      <w:proofErr w:type="gramEnd"/>
-      <w:r>
-        <w:rPr>
-          <w:rFonts w:ascii="Times New Roman" w:hAnsi="Times New Roman" w:cs="Times New Roman"/>
-        </w:rPr>
-        <w:t xml:space="preserve"> pregnancy </w:t>
+        <w:t xml:space="preserve"> weight during the course of pregnancy </w:t>
       </w:r>
       <w:r>
         <w:rPr>
@@ -2324,7 +2318,7 @@
         <w:r>
           <w:rPr>
             <w:rFonts w:ascii="Times New Roman" w:hAnsi="Times New Roman" w:cs="Times New Roman"/>
-            <w:rPrChange w:id="11" w:author="Molly C. MULCAHY" w:date="2024-08-01T12:47:00Z" w16du:dateUtc="2024-08-01T17:47:00Z">
+            <w:rPrChange w:id="11" w:author="Molly C. MULCAHY" w:date="2024-08-01T12:47:00Z">
               <w:rPr>
                 <w:rFonts w:ascii="Times New Roman" w:hAnsi="Times New Roman" w:cs="Times New Roman"/>
                 <w:highlight w:val="yellow"/>
@@ -2338,7 +2332,7 @@
         <w:r>
           <w:rPr>
             <w:rFonts w:ascii="Times New Roman" w:hAnsi="Times New Roman" w:cs="Times New Roman"/>
-            <w:rPrChange w:id="13" w:author="Molly C. MULCAHY" w:date="2024-08-01T12:47:00Z" w16du:dateUtc="2024-08-01T17:47:00Z">
+            <w:rPrChange w:id="13" w:author="Molly C. MULCAHY" w:date="2024-08-01T12:47:00Z">
               <w:rPr>
                 <w:rFonts w:ascii="Times New Roman" w:hAnsi="Times New Roman" w:cs="Times New Roman"/>
                 <w:highlight w:val="yellow"/>
@@ -4542,7 +4536,7 @@
         </w:rPr>
         <w:t xml:space="preserve"> in concert with complications of pregnancy. </w:t>
       </w:r>
-      <w:del w:id="89" w:author="Molly C. MULCAHY" w:date="2024-08-01T12:48:00Z" w16du:dateUtc="2024-08-01T17:48:00Z">
+      <w:del w:id="89" w:author="Molly C. MULCAHY" w:date="2024-08-01T12:48:00Z">
         <w:r>
           <w:rPr>
             <w:rFonts w:ascii="Times New Roman" w:hAnsi="Times New Roman" w:cs="Times New Roman"/>
@@ -4550,7 +4544,7 @@
           <w:delText>In several cases, the e</w:delText>
         </w:r>
       </w:del>
-      <w:ins w:id="90" w:author="Molly C. MULCAHY" w:date="2024-08-01T12:48:00Z" w16du:dateUtc="2024-08-01T17:48:00Z">
+      <w:ins w:id="90" w:author="Molly C. MULCAHY" w:date="2024-08-01T12:48:00Z">
         <w:r>
           <w:rPr>
             <w:rFonts w:ascii="Times New Roman" w:hAnsi="Times New Roman" w:cs="Times New Roman"/>
@@ -4564,7 +4558,7 @@
         </w:rPr>
         <w:t xml:space="preserve">pidemiological data </w:t>
       </w:r>
-      <w:del w:id="91" w:author="Molly C. MULCAHY" w:date="2024-08-01T12:48:00Z" w16du:dateUtc="2024-08-01T17:48:00Z">
+      <w:del w:id="91" w:author="Molly C. MULCAHY" w:date="2024-08-01T12:48:00Z">
         <w:r>
           <w:rPr>
             <w:rFonts w:ascii="Times New Roman" w:hAnsi="Times New Roman" w:cs="Times New Roman"/>
@@ -4578,7 +4572,7 @@
           <w:delText>ing</w:delText>
         </w:r>
       </w:del>
-      <w:ins w:id="92" w:author="Molly C. MULCAHY" w:date="2024-08-01T12:48:00Z" w16du:dateUtc="2024-08-01T17:48:00Z">
+      <w:ins w:id="92" w:author="Molly C. MULCAHY" w:date="2024-08-01T12:48:00Z">
         <w:r>
           <w:rPr>
             <w:rFonts w:ascii="Times New Roman" w:hAnsi="Times New Roman" w:cs="Times New Roman"/>
@@ -4592,7 +4586,7 @@
         </w:rPr>
         <w:t xml:space="preserve">.  </w:t>
       </w:r>
-      <w:del w:id="93" w:author="Molly C. MULCAHY" w:date="2024-08-01T12:48:00Z" w16du:dateUtc="2024-08-01T17:48:00Z">
+      <w:del w:id="93" w:author="Molly C. MULCAHY" w:date="2024-08-01T12:48:00Z">
         <w:r>
           <w:rPr>
             <w:rFonts w:ascii="Times New Roman" w:hAnsi="Times New Roman" w:cs="Times New Roman"/>
@@ -4606,7 +4600,7 @@
           <w:delText>re</w:delText>
         </w:r>
       </w:del>
-      <w:ins w:id="94" w:author="Molly C. MULCAHY" w:date="2024-08-01T12:48:00Z" w16du:dateUtc="2024-08-01T17:48:00Z">
+      <w:ins w:id="94" w:author="Molly C. MULCAHY" w:date="2024-08-01T12:48:00Z">
         <w:r>
           <w:rPr>
             <w:rFonts w:ascii="Times New Roman" w:hAnsi="Times New Roman" w:cs="Times New Roman"/>
@@ -4620,7 +4614,7 @@
         </w:rPr>
         <w:t>-eclampsia</w:t>
       </w:r>
-      <w:ins w:id="95" w:author="Molly C. MULCAHY" w:date="2024-08-01T12:49:00Z" w16du:dateUtc="2024-08-01T17:49:00Z">
+      <w:ins w:id="95" w:author="Molly C. MULCAHY" w:date="2024-08-01T12:49:00Z">
         <w:r>
           <w:rPr>
             <w:rFonts w:ascii="Times New Roman" w:hAnsi="Times New Roman" w:cs="Times New Roman"/>
@@ -4628,7 +4622,7 @@
           <w:t xml:space="preserve"> </w:t>
         </w:r>
       </w:ins>
-      <w:del w:id="96" w:author="Molly C. MULCAHY" w:date="2024-08-01T12:49:00Z" w16du:dateUtc="2024-08-01T17:49:00Z">
+      <w:del w:id="96" w:author="Molly C. MULCAHY" w:date="2024-08-01T12:49:00Z">
         <w:r>
           <w:rPr>
             <w:rFonts w:ascii="Times New Roman" w:hAnsi="Times New Roman" w:cs="Times New Roman"/>
@@ -4798,7 +4792,7 @@
         </w:rPr>
         <w:t xml:space="preserve"> in</w:t>
       </w:r>
-      <w:ins w:id="97" w:author="Molly C. MULCAHY" w:date="2024-08-01T12:49:00Z" w16du:dateUtc="2024-08-01T17:49:00Z">
+      <w:ins w:id="97" w:author="Molly C. MULCAHY" w:date="2024-08-01T12:49:00Z">
         <w:r>
           <w:rPr>
             <w:rFonts w:ascii="Times New Roman" w:hAnsi="Times New Roman" w:cs="Times New Roman"/>
@@ -4818,7 +4812,7 @@
         </w:rPr>
         <w:t>GDF15</w:t>
       </w:r>
-      <w:del w:id="98" w:author="Molly C. MULCAHY" w:date="2024-08-01T12:49:00Z" w16du:dateUtc="2024-08-01T17:49:00Z">
+      <w:del w:id="98" w:author="Molly C. MULCAHY" w:date="2024-08-01T12:49:00Z">
         <w:r>
           <w:rPr>
             <w:rFonts w:ascii="Times New Roman" w:hAnsi="Times New Roman" w:cs="Times New Roman"/>
@@ -4838,7 +4832,7 @@
         </w:rPr>
         <w:t xml:space="preserve"> compared to non-pre</w:t>
       </w:r>
-      <w:ins w:id="99" w:author="Molly C. MULCAHY" w:date="2024-08-01T12:49:00Z" w16du:dateUtc="2024-08-01T17:49:00Z">
+      <w:ins w:id="99" w:author="Molly C. MULCAHY" w:date="2024-08-01T12:49:00Z">
         <w:r>
           <w:rPr>
             <w:rFonts w:ascii="Times New Roman" w:hAnsi="Times New Roman" w:cs="Times New Roman"/>
@@ -4852,7 +4846,7 @@
         </w:rPr>
         <w:t>eclamptic</w:t>
       </w:r>
-      <w:del w:id="100" w:author="Molly C. MULCAHY" w:date="2024-08-01T12:49:00Z" w16du:dateUtc="2024-08-01T17:49:00Z">
+      <w:del w:id="100" w:author="Molly C. MULCAHY" w:date="2024-08-01T12:49:00Z">
         <w:r>
           <w:rPr>
             <w:rFonts w:ascii="Times New Roman" w:hAnsi="Times New Roman" w:cs="Times New Roman"/>
@@ -4860,7 +4854,7 @@
           <w:delText>, normotensive</w:delText>
         </w:r>
       </w:del>
-      <w:ins w:id="101" w:author="Molly C. MULCAHY" w:date="2024-08-01T12:49:00Z" w16du:dateUtc="2024-08-01T17:49:00Z">
+      <w:ins w:id="101" w:author="Molly C. MULCAHY" w:date="2024-08-01T12:49:00Z">
         <w:r>
           <w:rPr>
             <w:rFonts w:ascii="Times New Roman" w:hAnsi="Times New Roman" w:cs="Times New Roman"/>
@@ -5439,7 +5433,7 @@
         </w:r>
       </w:ins>
       <w:ins w:id="116" w:author="Molly C. MULCAHY" w:date="2024-07-19T12:39:00Z">
-        <w:del w:id="117" w:author="Dave Bridges" w:date="2024-09-04T10:50:00Z" w16du:dateUtc="2024-09-04T14:50:00Z">
+        <w:del w:id="117" w:author="Dave Bridges" w:date="2024-09-04T10:50:00Z">
           <w:r>
             <w:rPr>
               <w:rFonts w:ascii="Times New Roman" w:hAnsi="Times New Roman" w:cs="Times New Roman"/>
@@ -5448,7 +5442,7 @@
           </w:r>
         </w:del>
       </w:ins>
-      <w:ins w:id="118" w:author="Dave Bridges" w:date="2024-09-04T10:50:00Z" w16du:dateUtc="2024-09-04T14:50:00Z">
+      <w:ins w:id="118" w:author="Dave Bridges" w:date="2024-09-04T10:50:00Z">
         <w:r>
           <w:rPr>
             <w:rFonts w:ascii="Times New Roman" w:hAnsi="Times New Roman" w:cs="Times New Roman"/>
@@ -5464,7 +5458,7 @@
           <w:t xml:space="preserve"> during pregnancy</w:t>
         </w:r>
       </w:ins>
-      <w:ins w:id="120" w:author="Dave Bridges" w:date="2024-09-04T10:50:00Z" w16du:dateUtc="2024-09-04T14:50:00Z">
+      <w:ins w:id="120" w:author="Dave Bridges" w:date="2024-09-04T10:50:00Z">
         <w:r>
           <w:rPr>
             <w:rFonts w:ascii="Times New Roman" w:hAnsi="Times New Roman" w:cs="Times New Roman"/>
@@ -5473,7 +5467,7 @@
         </w:r>
       </w:ins>
       <w:ins w:id="121" w:author="Molly C. MULCAHY" w:date="2024-07-19T14:30:00Z">
-        <w:del w:id="122" w:author="Dave Bridges" w:date="2024-09-04T10:50:00Z" w16du:dateUtc="2024-09-04T14:50:00Z">
+        <w:del w:id="122" w:author="Dave Bridges" w:date="2024-09-04T10:50:00Z">
           <w:r>
             <w:rPr>
               <w:rFonts w:ascii="Times New Roman" w:hAnsi="Times New Roman" w:cs="Times New Roman"/>
@@ -5529,7 +5523,7 @@
           </w:rPr>
           <w:t xml:space="preserve"> </w:t>
         </w:r>
-        <w:del w:id="126" w:author="Dave Bridges" w:date="2024-09-04T10:54:00Z" w16du:dateUtc="2024-09-04T14:54:00Z">
+        <w:del w:id="126" w:author="Dave Bridges" w:date="2024-09-04T10:54:00Z">
           <w:r>
             <w:rPr>
               <w:rFonts w:ascii="Times New Roman" w:hAnsi="Times New Roman" w:cs="Times New Roman"/>
@@ -5537,7 +5531,7 @@
             <w:delText xml:space="preserve">and lack of evaluation of physiological state and chronic </w:delText>
           </w:r>
         </w:del>
-        <w:del w:id="127" w:author="Dave Bridges" w:date="2024-09-04T10:53:00Z" w16du:dateUtc="2024-09-04T14:53:00Z">
+        <w:del w:id="127" w:author="Dave Bridges" w:date="2024-09-04T10:53:00Z">
           <w:r>
             <w:rPr>
               <w:rFonts w:ascii="Times New Roman" w:hAnsi="Times New Roman" w:cs="Times New Roman"/>
@@ -5545,7 +5539,7 @@
             <w:delText>stress</w:delText>
           </w:r>
         </w:del>
-        <w:del w:id="128" w:author="Dave Bridges" w:date="2024-09-04T10:54:00Z" w16du:dateUtc="2024-09-04T14:54:00Z">
+        <w:del w:id="128" w:author="Dave Bridges" w:date="2024-09-04T10:54:00Z">
           <w:r>
             <w:rPr>
               <w:rFonts w:ascii="Times New Roman" w:hAnsi="Times New Roman" w:cs="Times New Roman"/>
@@ -5554,7 +5548,7 @@
           </w:r>
         </w:del>
       </w:ins>
-      <w:del w:id="129" w:author="Dave Bridges" w:date="2024-09-04T10:54:00Z" w16du:dateUtc="2024-09-04T14:54:00Z">
+      <w:del w:id="129" w:author="Dave Bridges" w:date="2024-09-04T10:54:00Z">
         <w:r>
           <w:rPr>
             <w:rFonts w:ascii="Times New Roman" w:hAnsi="Times New Roman" w:cs="Times New Roman"/>
@@ -5568,7 +5562,7 @@
           <w:delText xml:space="preserve">we </w:delText>
         </w:r>
       </w:del>
-      <w:ins w:id="130" w:author="Dave Bridges" w:date="2024-09-04T10:54:00Z" w16du:dateUtc="2024-09-04T14:54:00Z">
+      <w:ins w:id="130" w:author="Dave Bridges" w:date="2024-09-04T10:54:00Z">
         <w:r>
           <w:rPr>
             <w:rFonts w:ascii="Times New Roman" w:hAnsi="Times New Roman" w:cs="Times New Roman"/>
@@ -5613,7 +5607,7 @@
           </w:rPr>
           <w:t xml:space="preserve">, and </w:t>
         </w:r>
-        <w:del w:id="135" w:author="Dave Bridges" w:date="2024-09-04T10:54:00Z" w16du:dateUtc="2024-09-04T14:54:00Z">
+        <w:del w:id="135" w:author="Dave Bridges" w:date="2024-09-04T10:54:00Z">
           <w:r>
             <w:rPr>
               <w:rFonts w:ascii="Times New Roman" w:hAnsi="Times New Roman" w:cs="Times New Roman"/>
@@ -5628,7 +5622,7 @@
           <w:t xml:space="preserve">pregnant females </w:t>
         </w:r>
       </w:ins>
-      <w:ins w:id="136" w:author="Dave Bridges" w:date="2024-09-04T10:54:00Z" w16du:dateUtc="2024-09-04T14:54:00Z">
+      <w:ins w:id="136" w:author="Dave Bridges" w:date="2024-09-04T10:54:00Z">
         <w:r>
           <w:rPr>
             <w:rFonts w:ascii="Times New Roman" w:hAnsi="Times New Roman" w:cs="Times New Roman"/>
@@ -5694,19 +5688,11 @@
         </w:rPr>
         <w:t xml:space="preserve"> </w:t>
       </w:r>
-      <w:proofErr w:type="gramStart"/>
-      <w:r>
-        <w:rPr>
-          <w:rFonts w:ascii="Times New Roman" w:hAnsi="Times New Roman" w:cs="Times New Roman"/>
-        </w:rPr>
-        <w:t>during the course of</w:t>
-      </w:r>
-      <w:proofErr w:type="gramEnd"/>
-      <w:r>
-        <w:rPr>
-          <w:rFonts w:ascii="Times New Roman" w:hAnsi="Times New Roman" w:cs="Times New Roman"/>
-        </w:rPr>
-        <w:t xml:space="preserve"> </w:t>
+      <w:r>
+        <w:rPr>
+          <w:rFonts w:ascii="Times New Roman" w:hAnsi="Times New Roman" w:cs="Times New Roman"/>
+        </w:rPr>
+        <w:t xml:space="preserve">during the course of </w:t>
       </w:r>
       <w:ins w:id="138" w:author="Molly C. MULCAHY" w:date="2024-07-19T14:33:00Z">
         <w:r>
@@ -5940,7 +5926,7 @@
         </w:rPr>
         <w:t xml:space="preserve">Virgin female C57BL/6J (RRID: </w:t>
       </w:r>
-      <w:ins w:id="139" w:author="Molly C. MULCAHY" w:date="2024-08-02T14:01:00Z" w16du:dateUtc="2024-08-02T19:01:00Z">
+      <w:ins w:id="139" w:author="Molly C. MULCAHY" w:date="2024-08-02T14:01:00Z">
         <w:r>
           <w:rPr>
             <w:rFonts w:ascii="Times New Roman" w:hAnsi="Times New Roman" w:cs="Times New Roman"/>
@@ -5952,11 +5938,6 @@
             <w:rFonts w:ascii="Times New Roman" w:hAnsi="Times New Roman" w:cs="Times New Roman"/>
           </w:rPr>
           <w:instrText>HYPERLINK "https://scicrunch.org/resolver/IMSR_JAX:000664"</w:instrText>
-        </w:r>
-        <w:r>
-          <w:rPr>
-            <w:rFonts w:ascii="Times New Roman" w:hAnsi="Times New Roman" w:cs="Times New Roman"/>
-          </w:rPr>
         </w:r>
         <w:r>
           <w:rPr>
@@ -9335,7 +9316,12 @@
     <w:p>
       <w:pPr>
         <w:spacing w:line="480" w:lineRule="auto"/>
-        <w:ind w:firstLine="720"/>
+        <w:pPrChange w:id="140" w:author="Dave Bridges" w:date="2024-09-27T11:05:00Z">
+          <w:pPr>
+            <w:spacing w:line="480" w:lineRule="auto"/>
+            <w:ind w:firstLine="720"/>
+          </w:pPr>
+        </w:pPrChange>
       </w:pPr>
       <w:r>
         <w:rPr>
@@ -9445,8 +9431,8 @@
         </w:rPr>
         <w:t xml:space="preserve">e sought to understand if GDF15 levels related to either pregnancy or a model of </w:t>
       </w:r>
-      <w:ins w:id="140" w:author="Molly C. MULCAHY" w:date="2024-07-22T15:21:00Z">
-        <w:del w:id="141" w:author="Dave Bridges" w:date="2024-09-04T10:55:00Z" w16du:dateUtc="2024-09-04T14:55:00Z">
+      <w:ins w:id="141" w:author="Molly C. MULCAHY" w:date="2024-07-22T15:21:00Z">
+        <w:del w:id="142" w:author="Dave Bridges" w:date="2024-09-04T10:55:00Z">
           <w:r>
             <w:rPr>
               <w:rFonts w:ascii="Times New Roman" w:hAnsi="Times New Roman" w:cs="Times New Roman"/>
@@ -9455,7 +9441,7 @@
           </w:r>
         </w:del>
       </w:ins>
-      <w:del w:id="142" w:author="Dave Bridges" w:date="2024-09-04T10:55:00Z" w16du:dateUtc="2024-09-04T14:55:00Z">
+      <w:del w:id="143" w:author="Dave Bridges" w:date="2024-09-04T10:55:00Z">
         <w:r>
           <w:rPr>
             <w:rFonts w:ascii="Times New Roman" w:hAnsi="Times New Roman" w:cs="Times New Roman"/>
@@ -9463,8 +9449,8 @@
           <w:delText>excess</w:delText>
         </w:r>
       </w:del>
-      <w:ins w:id="143" w:author="Molly C. MULCAHY" w:date="2024-07-22T15:21:00Z">
-        <w:del w:id="144" w:author="Dave Bridges" w:date="2024-09-04T10:55:00Z" w16du:dateUtc="2024-09-04T14:55:00Z">
+      <w:ins w:id="144" w:author="Molly C. MULCAHY" w:date="2024-07-22T15:21:00Z">
+        <w:del w:id="145" w:author="Dave Bridges" w:date="2024-09-04T10:55:00Z">
           <w:r>
             <w:rPr>
               <w:rFonts w:ascii="Times New Roman" w:hAnsi="Times New Roman" w:cs="Times New Roman"/>
@@ -9473,7 +9459,7 @@
           </w:r>
         </w:del>
       </w:ins>
-      <w:ins w:id="145" w:author="Dave Bridges" w:date="2024-09-04T10:55:00Z" w16du:dateUtc="2024-09-04T14:55:00Z">
+      <w:ins w:id="146" w:author="Dave Bridges" w:date="2024-09-04T10:55:00Z">
         <w:r>
           <w:rPr>
             <w:rFonts w:ascii="Times New Roman" w:hAnsi="Times New Roman" w:cs="Times New Roman"/>
@@ -9715,7 +9701,7 @@
         </w:rPr>
         <w:t>.</w:t>
       </w:r>
-      <w:del w:id="146" w:author="Molly C. MULCAHY" w:date="2024-07-16T14:16:00Z">
+      <w:del w:id="147" w:author="Molly C. MULCAHY" w:date="2024-07-16T14:16:00Z">
         <w:r>
           <w:rPr>
             <w:rFonts w:ascii="Times New Roman" w:hAnsi="Times New Roman" w:cs="Times New Roman"/>
@@ -9723,7 +9709,7 @@
           <w:delText xml:space="preserve"> </w:delText>
         </w:r>
       </w:del>
-      <w:ins w:id="147" w:author="Molly C. MULCAHY" w:date="2024-07-16T14:17:00Z">
+      <w:ins w:id="148" w:author="Molly C. MULCAHY" w:date="2024-07-16T14:17:00Z">
         <w:r>
           <w:rPr>
             <w:rFonts w:ascii="Times New Roman" w:hAnsi="Times New Roman" w:cs="Times New Roman"/>
@@ -9731,7 +9717,7 @@
           <w:t xml:space="preserve"> Consistent with other murine models of pregnancy</w:t>
         </w:r>
       </w:ins>
-      <w:del w:id="148" w:author="Molly C. MULCAHY" w:date="2024-07-16T14:16:00Z">
+      <w:del w:id="149" w:author="Molly C. MULCAHY" w:date="2024-07-16T14:16:00Z">
         <w:r>
           <w:rPr>
             <w:rFonts w:ascii="Times New Roman" w:hAnsi="Times New Roman" w:cs="Times New Roman"/>
@@ -9757,7 +9743,7 @@
         </w:rPr>
         <w:t>,</w:t>
       </w:r>
-      <w:del w:id="149" w:author="Molly C. MULCAHY" w:date="2024-07-16T14:17:00Z">
+      <w:del w:id="150" w:author="Molly C. MULCAHY" w:date="2024-07-16T14:17:00Z">
         <w:r>
           <w:rPr>
             <w:rFonts w:ascii="Times New Roman" w:hAnsi="Times New Roman" w:cs="Times New Roman"/>
@@ -9789,7 +9775,7 @@
         </w:rPr>
         <w:t xml:space="preserve"> fasting blood glucose</w:t>
       </w:r>
-      <w:ins w:id="150" w:author="Molly C. MULCAHY" w:date="2024-07-16T14:17:00Z">
+      <w:ins w:id="151" w:author="Molly C. MULCAHY" w:date="2024-07-16T14:17:00Z">
         <w:r>
           <w:rPr>
             <w:rFonts w:ascii="Times New Roman" w:hAnsi="Times New Roman" w:cs="Times New Roman"/>
@@ -9893,7 +9879,7 @@
         </w:rPr>
         <w:t xml:space="preserve"> </w:t>
       </w:r>
-      <w:bookmarkStart w:id="151" w:name="_Hlk172037173"/>
+      <w:bookmarkStart w:id="152" w:name="_Hlk172037173"/>
       <w:r>
         <w:rPr>
           <w:rFonts w:ascii="Times New Roman" w:hAnsi="Times New Roman" w:cs="Times New Roman"/>
@@ -9918,7 +9904,21 @@
         <w:rPr>
           <w:rFonts w:ascii="Times New Roman" w:hAnsi="Times New Roman" w:cs="Times New Roman"/>
         </w:rPr>
-        <w:t>/dL) elevated in pregnant animals compared to non-</w:t>
+        <w:t>/</w:t>
+      </w:r>
+      <w:proofErr w:type="spellStart"/>
+      <w:r>
+        <w:rPr>
+          <w:rFonts w:ascii="Times New Roman" w:hAnsi="Times New Roman" w:cs="Times New Roman"/>
+        </w:rPr>
+        <w:t>dL</w:t>
+      </w:r>
+      <w:proofErr w:type="spellEnd"/>
+      <w:r>
+        <w:rPr>
+          <w:rFonts w:ascii="Times New Roman" w:hAnsi="Times New Roman" w:cs="Times New Roman"/>
+        </w:rPr>
+        <w:t>) elevated in pregnant animals compared to non-</w:t>
       </w:r>
       <w:r>
         <w:rPr>
@@ -9963,8 +9963,8 @@
         </w:rPr>
         <w:t>0.007</w:t>
       </w:r>
-      <w:ins w:id="152" w:author="Dave Bridges" w:date="2024-07-26T08:50:00Z">
-        <w:del w:id="153" w:author="Molly C. MULCAHY" w:date="2024-08-01T12:54:00Z" w16du:dateUtc="2024-08-01T17:54:00Z">
+      <w:ins w:id="153" w:author="Dave Bridges" w:date="2024-07-26T08:50:00Z">
+        <w:del w:id="154" w:author="Molly C. MULCAHY" w:date="2024-08-01T12:54:00Z">
           <w:r>
             <w:rPr>
               <w:rFonts w:ascii="Times New Roman" w:hAnsi="Times New Roman" w:cs="Times New Roman"/>
@@ -9973,7 +9973,7 @@
           </w:r>
         </w:del>
       </w:ins>
-      <w:ins w:id="154" w:author="Molly C. MULCAHY" w:date="2024-08-01T12:54:00Z" w16du:dateUtc="2024-08-01T17:54:00Z">
+      <w:ins w:id="155" w:author="Molly C. MULCAHY" w:date="2024-08-01T12:54:00Z">
         <w:r>
           <w:rPr>
             <w:rFonts w:ascii="Times New Roman" w:hAnsi="Times New Roman" w:cs="Times New Roman"/>
@@ -9987,7 +9987,7 @@
         </w:rPr>
         <w:t>)</w:t>
       </w:r>
-      <w:ins w:id="155" w:author="Molly C. MULCAHY" w:date="2024-07-16T15:44:00Z">
+      <w:ins w:id="156" w:author="Molly C. MULCAHY" w:date="2024-07-16T15:44:00Z">
         <w:r>
           <w:rPr>
             <w:rFonts w:ascii="Times New Roman" w:hAnsi="Times New Roman" w:cs="Times New Roman"/>
@@ -9995,7 +9995,7 @@
           <w:t>, but does not differ based on collection time (</w:t>
         </w:r>
       </w:ins>
-      <w:ins w:id="156" w:author="Molly C. MULCAHY" w:date="2024-07-16T15:45:00Z">
+      <w:ins w:id="157" w:author="Molly C. MULCAHY" w:date="2024-07-16T15:45:00Z">
         <w:r>
           <w:rPr>
             <w:rFonts w:ascii="Times New Roman" w:hAnsi="Times New Roman" w:cs="Times New Roman"/>
@@ -10003,7 +10003,7 @@
           <w:t>p=0.98</w:t>
         </w:r>
       </w:ins>
-      <w:ins w:id="157" w:author="Molly C. MULCAHY" w:date="2024-07-16T15:44:00Z">
+      <w:ins w:id="158" w:author="Molly C. MULCAHY" w:date="2024-07-16T15:44:00Z">
         <w:r>
           <w:rPr>
             <w:rFonts w:ascii="Times New Roman" w:hAnsi="Times New Roman" w:cs="Times New Roman"/>
@@ -10017,7 +10017,7 @@
         </w:rPr>
         <w:t>.</w:t>
       </w:r>
-      <w:bookmarkEnd w:id="151"/>
+      <w:bookmarkEnd w:id="152"/>
       <w:r>
         <w:rPr>
           <w:rFonts w:ascii="Times New Roman" w:hAnsi="Times New Roman" w:cs="Times New Roman"/>
@@ -10181,7 +10181,37 @@
         <w:rPr>
           <w:rFonts w:ascii="Times New Roman" w:hAnsi="Times New Roman" w:cs="Times New Roman"/>
         </w:rPr>
-        <w:t xml:space="preserve">To enhance insulin resistance in pregnancy, we leveraged prior </w:t>
+        <w:t xml:space="preserve">To </w:t>
+      </w:r>
+      <w:del w:id="159" w:author="Dave Bridges" w:date="2024-09-27T11:06:00Z">
+        <w:r>
+          <w:rPr>
+            <w:rFonts w:ascii="Times New Roman" w:hAnsi="Times New Roman" w:cs="Times New Roman"/>
+          </w:rPr>
+          <w:delText xml:space="preserve">enhance </w:delText>
+        </w:r>
+      </w:del>
+      <w:ins w:id="160" w:author="Dave Bridges" w:date="2024-09-27T11:06:00Z">
+        <w:r>
+          <w:rPr>
+            <w:rFonts w:ascii="Times New Roman" w:hAnsi="Times New Roman" w:cs="Times New Roman"/>
+          </w:rPr>
+          <w:t>induce</w:t>
+        </w:r>
+        <w:bookmarkStart w:id="161" w:name="_GoBack"/>
+        <w:bookmarkEnd w:id="161"/>
+        <w:r>
+          <w:rPr>
+            <w:rFonts w:ascii="Times New Roman" w:hAnsi="Times New Roman" w:cs="Times New Roman"/>
+          </w:rPr>
+          <w:t xml:space="preserve"> </w:t>
+        </w:r>
+      </w:ins>
+      <w:r>
+        <w:rPr>
+          <w:rFonts w:ascii="Times New Roman" w:hAnsi="Times New Roman" w:cs="Times New Roman"/>
+        </w:rPr>
+        <w:t xml:space="preserve">insulin resistance in pregnancy, we leveraged prior </w:t>
       </w:r>
       <w:r>
         <w:rPr>
@@ -10664,7 +10694,7 @@
         </w:rPr>
         <w:t>, p=0.11</w:t>
       </w:r>
-      <w:ins w:id="158" w:author="Molly C. MULCAHY" w:date="2024-08-01T12:54:00Z" w16du:dateUtc="2024-08-01T17:54:00Z">
+      <w:ins w:id="162" w:author="Molly C. MULCAHY" w:date="2024-08-01T12:54:00Z">
         <w:r>
           <w:rPr>
             <w:rFonts w:ascii="Times New Roman" w:hAnsi="Times New Roman" w:cs="Times New Roman"/>
@@ -10672,7 +10702,7 @@
           <w:t>, via two-</w:t>
         </w:r>
       </w:ins>
-      <w:ins w:id="159" w:author="Molly C. MULCAHY" w:date="2024-08-01T12:55:00Z" w16du:dateUtc="2024-08-01T17:55:00Z">
+      <w:ins w:id="163" w:author="Molly C. MULCAHY" w:date="2024-08-01T12:55:00Z">
         <w:r>
           <w:rPr>
             <w:rFonts w:ascii="Times New Roman" w:hAnsi="Times New Roman" w:cs="Times New Roman"/>
@@ -10680,8 +10710,8 @@
           <w:t>way ANOVA testing for the effects of time and treatment</w:t>
         </w:r>
       </w:ins>
-      <w:ins w:id="160" w:author="Dave Bridges" w:date="2024-07-26T08:52:00Z">
-        <w:del w:id="161" w:author="Molly C. MULCAHY" w:date="2024-08-01T12:55:00Z" w16du:dateUtc="2024-08-01T17:55:00Z">
+      <w:ins w:id="164" w:author="Dave Bridges" w:date="2024-07-26T08:52:00Z">
+        <w:del w:id="165" w:author="Molly C. MULCAHY" w:date="2024-08-01T12:55:00Z">
           <w:r>
             <w:rPr>
               <w:rFonts w:ascii="Times New Roman" w:hAnsi="Times New Roman" w:cs="Times New Roman"/>
@@ -10690,8 +10720,8 @@
           </w:r>
         </w:del>
       </w:ins>
-      <w:ins w:id="162" w:author="Dave Bridges" w:date="2024-07-26T08:53:00Z">
-        <w:del w:id="163" w:author="Molly C. MULCAHY" w:date="2024-08-01T12:55:00Z" w16du:dateUtc="2024-08-01T17:55:00Z">
+      <w:ins w:id="166" w:author="Dave Bridges" w:date="2024-07-26T08:53:00Z">
+        <w:del w:id="167" w:author="Molly C. MULCAHY" w:date="2024-08-01T12:55:00Z">
           <w:r>
             <w:rPr>
               <w:rFonts w:ascii="Times New Roman" w:hAnsi="Times New Roman" w:cs="Times New Roman"/>
@@ -11243,21 +11273,7 @@
         <w:rPr>
           <w:rFonts w:ascii="Times New Roman" w:hAnsi="Times New Roman" w:cs="Times New Roman"/>
         </w:rPr>
-        <w:t xml:space="preserve"> </w:t>
-      </w:r>
-      <w:proofErr w:type="gramStart"/>
-      <w:r>
-        <w:rPr>
-          <w:rFonts w:ascii="Times New Roman" w:hAnsi="Times New Roman" w:cs="Times New Roman"/>
-        </w:rPr>
-        <w:t>during the course of</w:t>
-      </w:r>
-      <w:proofErr w:type="gramEnd"/>
-      <w:r>
-        <w:rPr>
-          <w:rFonts w:ascii="Times New Roman" w:hAnsi="Times New Roman" w:cs="Times New Roman"/>
-        </w:rPr>
-        <w:t xml:space="preserve"> pregnanc</w:t>
+        <w:t xml:space="preserve"> during the course of pregnanc</w:t>
       </w:r>
       <w:r>
         <w:rPr>
@@ -11400,7 +11416,7 @@
         </w:rPr>
         <w:t xml:space="preserve">. </w:t>
       </w:r>
-      <w:bookmarkStart w:id="164" w:name="_Hlk172556722"/>
+      <w:bookmarkStart w:id="168" w:name="_Hlk172556722"/>
       <w:r>
         <w:rPr>
           <w:rFonts w:ascii="Times New Roman" w:hAnsi="Times New Roman" w:cs="Times New Roman"/>
@@ -11419,7 +11435,7 @@
         </w:rPr>
         <w:t xml:space="preserve"> of pregnancy</w:t>
       </w:r>
-      <w:del w:id="165" w:author="Molly C. MULCAHY" w:date="2024-07-22T16:04:00Z">
+      <w:del w:id="169" w:author="Molly C. MULCAHY" w:date="2024-07-22T16:04:00Z">
         <w:r>
           <w:rPr>
             <w:rFonts w:ascii="Times New Roman" w:hAnsi="Times New Roman" w:cs="Times New Roman"/>
@@ -11474,7 +11490,7 @@
         </w:rPr>
         <w:t xml:space="preserve">.  </w:t>
       </w:r>
-      <w:bookmarkEnd w:id="164"/>
+      <w:bookmarkEnd w:id="168"/>
       <w:r>
         <w:rPr>
           <w:rFonts w:ascii="Times New Roman" w:hAnsi="Times New Roman" w:cs="Times New Roman"/>
@@ -11495,7 +11511,7 @@
         </w:rPr>
         <w:t>, p=0.94</w:t>
       </w:r>
-      <w:bookmarkStart w:id="166" w:name="_Hlk172127450"/>
+      <w:bookmarkStart w:id="170" w:name="_Hlk172127450"/>
       <w:r>
         <w:rPr>
           <w:rFonts w:ascii="Times New Roman" w:hAnsi="Times New Roman" w:cs="Times New Roman"/>
@@ -11534,7 +11550,7 @@
         </w:rPr>
         <w:t>had 5</w:t>
       </w:r>
-      <w:ins w:id="167" w:author="Molly C. MULCAHY" w:date="2024-07-17T16:46:00Z">
+      <w:ins w:id="171" w:author="Molly C. MULCAHY" w:date="2024-07-17T16:46:00Z">
         <w:r>
           <w:rPr>
             <w:rFonts w:ascii="Times New Roman" w:hAnsi="Times New Roman" w:cs="Times New Roman"/>
@@ -11542,7 +11558,7 @@
           <w:t>1</w:t>
         </w:r>
       </w:ins>
-      <w:del w:id="168" w:author="Molly C. MULCAHY" w:date="2024-07-17T16:46:00Z">
+      <w:del w:id="172" w:author="Molly C. MULCAHY" w:date="2024-07-17T16:46:00Z">
         <w:r>
           <w:rPr>
             <w:rFonts w:ascii="Times New Roman" w:hAnsi="Times New Roman" w:cs="Times New Roman"/>
@@ -11556,7 +11572,7 @@
         </w:rPr>
         <w:t>% lower</w:t>
       </w:r>
-      <w:ins w:id="169" w:author="Molly C. MULCAHY" w:date="2024-07-17T16:47:00Z">
+      <w:ins w:id="173" w:author="Molly C. MULCAHY" w:date="2024-07-17T16:47:00Z">
         <w:r>
           <w:rPr>
             <w:rFonts w:ascii="Times New Roman" w:hAnsi="Times New Roman" w:cs="Times New Roman"/>
@@ -11657,7 +11673,7 @@
         </w:rPr>
         <w:t>=0.</w:t>
       </w:r>
-      <w:ins w:id="170" w:author="Molly C. MULCAHY" w:date="2024-07-17T16:48:00Z">
+      <w:ins w:id="174" w:author="Molly C. MULCAHY" w:date="2024-07-17T16:48:00Z">
         <w:r>
           <w:rPr>
             <w:rFonts w:ascii="Times New Roman" w:hAnsi="Times New Roman" w:cs="Times New Roman"/>
@@ -11665,7 +11681,7 @@
           <w:t>14</w:t>
         </w:r>
       </w:ins>
-      <w:del w:id="171" w:author="Molly C. MULCAHY" w:date="2024-07-17T16:48:00Z">
+      <w:del w:id="175" w:author="Molly C. MULCAHY" w:date="2024-07-17T16:48:00Z">
         <w:r>
           <w:rPr>
             <w:rFonts w:ascii="Times New Roman" w:hAnsi="Times New Roman" w:cs="Times New Roman"/>
@@ -11693,7 +11709,7 @@
         </w:rPr>
         <w:t>)</w:t>
       </w:r>
-      <w:bookmarkEnd w:id="166"/>
+      <w:bookmarkEnd w:id="170"/>
       <w:r>
         <w:rPr>
           <w:rFonts w:ascii="Times New Roman" w:hAnsi="Times New Roman" w:cs="Times New Roman"/>
@@ -12035,7 +12051,7 @@
         </w:rPr>
         <w:t>0.</w:t>
       </w:r>
-      <w:ins w:id="172" w:author="Molly C. MULCAHY" w:date="2024-08-01T12:55:00Z" w16du:dateUtc="2024-08-01T17:55:00Z">
+      <w:ins w:id="176" w:author="Molly C. MULCAHY" w:date="2024-08-01T12:55:00Z">
         <w:r>
           <w:rPr>
             <w:rFonts w:ascii="Times New Roman" w:hAnsi="Times New Roman" w:cs="Times New Roman"/>
@@ -12043,7 +12059,7 @@
           <w:t>2</w:t>
         </w:r>
       </w:ins>
-      <w:del w:id="173" w:author="Molly C. MULCAHY" w:date="2024-08-01T12:55:00Z" w16du:dateUtc="2024-08-01T17:55:00Z">
+      <w:del w:id="177" w:author="Molly C. MULCAHY" w:date="2024-08-01T12:55:00Z">
         <w:r>
           <w:rPr>
             <w:rFonts w:ascii="Times New Roman" w:hAnsi="Times New Roman" w:cs="Times New Roman"/>
@@ -14294,7 +14310,7 @@
         </w:rPr>
         <w:t xml:space="preserve">GDF15 </w:t>
       </w:r>
-      <w:del w:id="174" w:author="Molly C. MULCAHY" w:date="2024-08-01T12:55:00Z" w16du:dateUtc="2024-08-01T17:55:00Z">
+      <w:del w:id="178" w:author="Molly C. MULCAHY" w:date="2024-08-01T12:55:00Z">
         <w:r>
           <w:rPr>
             <w:rFonts w:ascii="Times New Roman" w:hAnsi="Times New Roman" w:cs="Times New Roman"/>
@@ -14302,7 +14318,7 @@
           <w:delText>has recently been</w:delText>
         </w:r>
       </w:del>
-      <w:ins w:id="175" w:author="Molly C. MULCAHY" w:date="2024-08-01T12:55:00Z" w16du:dateUtc="2024-08-01T17:55:00Z">
+      <w:ins w:id="179" w:author="Molly C. MULCAHY" w:date="2024-08-01T12:55:00Z">
         <w:r>
           <w:rPr>
             <w:rFonts w:ascii="Times New Roman" w:hAnsi="Times New Roman" w:cs="Times New Roman"/>
@@ -14516,7 +14532,7 @@
         </w:rPr>
         <w:t xml:space="preserve"> have been documented in expectant </w:t>
       </w:r>
-      <w:ins w:id="176" w:author="Molly C. MULCAHY" w:date="2024-07-16T15:14:00Z">
+      <w:ins w:id="180" w:author="Molly C. MULCAHY" w:date="2024-07-16T15:14:00Z">
         <w:r>
           <w:rPr>
             <w:rFonts w:ascii="Times New Roman" w:hAnsi="Times New Roman" w:cs="Times New Roman"/>
@@ -14596,7 +14612,7 @@
         </w:rPr>
         <w:t xml:space="preserve"> has </w:t>
       </w:r>
-      <w:del w:id="177" w:author="Molly C. MULCAHY" w:date="2024-08-01T13:12:00Z" w16du:dateUtc="2024-08-01T18:12:00Z">
+      <w:del w:id="181" w:author="Molly C. MULCAHY" w:date="2024-08-01T13:12:00Z">
         <w:r>
           <w:rPr>
             <w:rFonts w:ascii="Times New Roman" w:hAnsi="Times New Roman" w:cs="Times New Roman"/>
@@ -14664,7 +14680,7 @@
         </w:rPr>
         <w:t xml:space="preserve">Because of these associations in human pregnancy studies with lower body weights and gestational weight gain, we anticipated unrestrained food intake and weight gain in our </w:t>
       </w:r>
-      <w:ins w:id="178" w:author="Molly C. MULCAHY" w:date="2024-08-01T13:12:00Z" w16du:dateUtc="2024-08-01T18:12:00Z">
+      <w:ins w:id="182" w:author="Molly C. MULCAHY" w:date="2024-08-01T13:12:00Z">
         <w:r>
           <w:rPr>
             <w:rFonts w:ascii="Times New Roman" w:hAnsi="Times New Roman" w:cs="Times New Roman"/>
@@ -14732,7 +14748,7 @@
         </w:rPr>
         <w:t xml:space="preserve"> literature. Previous </w:t>
       </w:r>
-      <w:del w:id="179" w:author="Molly C. MULCAHY" w:date="2024-08-01T13:12:00Z" w16du:dateUtc="2024-08-01T18:12:00Z">
+      <w:del w:id="183" w:author="Molly C. MULCAHY" w:date="2024-08-01T13:12:00Z">
         <w:r>
           <w:rPr>
             <w:rFonts w:ascii="Times New Roman" w:hAnsi="Times New Roman" w:cs="Times New Roman"/>
@@ -14817,7 +14833,7 @@
         </w:rPr>
         <w:t>pregnancy or gestational outcomes during breeding or maintenance, but only describe differences as adults</w:t>
       </w:r>
-      <w:del w:id="180" w:author="Molly C. MULCAHY" w:date="2024-08-01T13:12:00Z" w16du:dateUtc="2024-08-01T18:12:00Z">
+      <w:del w:id="184" w:author="Molly C. MULCAHY" w:date="2024-08-01T13:12:00Z">
         <w:r>
           <w:rPr>
             <w:rFonts w:ascii="Times New Roman" w:hAnsi="Times New Roman" w:cs="Times New Roman"/>
@@ -15137,7 +15153,7 @@
         </w:rPr>
         <w:t xml:space="preserve">. </w:t>
       </w:r>
-      <w:ins w:id="181" w:author="Molly C. MULCAHY" w:date="2024-08-01T13:13:00Z" w16du:dateUtc="2024-08-01T18:13:00Z">
+      <w:ins w:id="185" w:author="Molly C. MULCAHY" w:date="2024-08-01T13:13:00Z">
         <w:r>
           <w:rPr>
             <w:rFonts w:ascii="Times New Roman" w:hAnsi="Times New Roman" w:cs="Times New Roman"/>
@@ -15145,7 +15161,7 @@
           <w:t>E</w:t>
         </w:r>
       </w:ins>
-      <w:del w:id="182" w:author="Molly C. MULCAHY" w:date="2024-08-01T13:13:00Z" w16du:dateUtc="2024-08-01T18:13:00Z">
+      <w:del w:id="186" w:author="Molly C. MULCAHY" w:date="2024-08-01T13:13:00Z">
         <w:r>
           <w:rPr>
             <w:rFonts w:ascii="Times New Roman" w:hAnsi="Times New Roman" w:cs="Times New Roman"/>
@@ -15313,7 +15329,7 @@
         </w:rPr>
         <w:t xml:space="preserve">period </w:t>
       </w:r>
-      <w:ins w:id="183" w:author="Molly C. MULCAHY" w:date="2024-08-01T13:25:00Z" w16du:dateUtc="2024-08-01T18:25:00Z">
+      <w:ins w:id="187" w:author="Molly C. MULCAHY" w:date="2024-08-01T13:25:00Z">
         <w:r>
           <w:rPr>
             <w:rFonts w:ascii="Times New Roman" w:hAnsi="Times New Roman" w:cs="Times New Roman"/>
@@ -15321,7 +15337,7 @@
           <w:t xml:space="preserve">in dams and insignificant </w:t>
         </w:r>
       </w:ins>
-      <w:del w:id="184" w:author="Molly C. MULCAHY" w:date="2024-08-01T13:25:00Z" w16du:dateUtc="2024-08-01T18:25:00Z">
+      <w:del w:id="188" w:author="Molly C. MULCAHY" w:date="2024-08-01T13:25:00Z">
         <w:r>
           <w:rPr>
             <w:rFonts w:ascii="Times New Roman" w:hAnsi="Times New Roman" w:cs="Times New Roman"/>
@@ -15371,7 +15387,7 @@
         </w:rPr>
         <w:t xml:space="preserve">is </w:t>
       </w:r>
-      <w:ins w:id="185" w:author="Molly C. MULCAHY" w:date="2024-08-01T13:25:00Z" w16du:dateUtc="2024-08-01T18:25:00Z">
+      <w:ins w:id="189" w:author="Molly C. MULCAHY" w:date="2024-08-01T13:25:00Z">
         <w:r>
           <w:rPr>
             <w:rFonts w:ascii="Times New Roman" w:hAnsi="Times New Roman" w:cs="Times New Roman"/>
@@ -15379,7 +15395,7 @@
           <w:t>induced</w:t>
         </w:r>
       </w:ins>
-      <w:del w:id="186" w:author="Molly C. MULCAHY" w:date="2024-08-01T13:25:00Z" w16du:dateUtc="2024-08-01T18:25:00Z">
+      <w:del w:id="190" w:author="Molly C. MULCAHY" w:date="2024-08-01T13:25:00Z">
         <w:r>
           <w:rPr>
             <w:rFonts w:ascii="Times New Roman" w:hAnsi="Times New Roman" w:cs="Times New Roman"/>
@@ -15459,7 +15475,7 @@
         </w:rPr>
         <w:t xml:space="preserve"> </w:t>
       </w:r>
-      <w:del w:id="187" w:author="Molly C. MULCAHY" w:date="2024-08-01T13:26:00Z" w16du:dateUtc="2024-08-01T18:26:00Z">
+      <w:del w:id="191" w:author="Molly C. MULCAHY" w:date="2024-08-01T13:26:00Z">
         <w:r>
           <w:rPr>
             <w:rFonts w:ascii="Times New Roman" w:hAnsi="Times New Roman" w:cs="Times New Roman"/>
@@ -15467,7 +15483,7 @@
           <w:delText>It is also possible that</w:delText>
         </w:r>
       </w:del>
-      <w:ins w:id="188" w:author="Molly C. MULCAHY" w:date="2024-08-01T13:26:00Z" w16du:dateUtc="2024-08-01T18:26:00Z">
+      <w:ins w:id="192" w:author="Molly C. MULCAHY" w:date="2024-08-01T13:26:00Z">
         <w:r>
           <w:rPr>
             <w:rFonts w:ascii="Times New Roman" w:hAnsi="Times New Roman" w:cs="Times New Roman"/>
@@ -15475,7 +15491,7 @@
           <w:t>The</w:t>
         </w:r>
       </w:ins>
-      <w:del w:id="189" w:author="Molly C. MULCAHY" w:date="2024-08-01T13:26:00Z" w16du:dateUtc="2024-08-01T18:26:00Z">
+      <w:del w:id="193" w:author="Molly C. MULCAHY" w:date="2024-08-01T13:26:00Z">
         <w:r>
           <w:rPr>
             <w:rFonts w:ascii="Times New Roman" w:hAnsi="Times New Roman" w:cs="Times New Roman"/>
@@ -15589,7 +15605,7 @@
         </w:rPr>
         <w:t xml:space="preserve"> </w:t>
       </w:r>
-      <w:del w:id="190" w:author="Molly C. MULCAHY" w:date="2024-08-01T13:26:00Z" w16du:dateUtc="2024-08-01T18:26:00Z">
+      <w:del w:id="194" w:author="Molly C. MULCAHY" w:date="2024-08-01T13:26:00Z">
         <w:r>
           <w:rPr>
             <w:rFonts w:ascii="Times New Roman" w:hAnsi="Times New Roman" w:cs="Times New Roman"/>
@@ -15597,7 +15613,7 @@
           <w:delText>food intake, body weight, insulin sensitivity</w:delText>
         </w:r>
       </w:del>
-      <w:ins w:id="191" w:author="Molly C. MULCAHY" w:date="2024-08-01T13:26:00Z" w16du:dateUtc="2024-08-01T18:26:00Z">
+      <w:ins w:id="195" w:author="Molly C. MULCAHY" w:date="2024-08-01T13:26:00Z">
         <w:r>
           <w:rPr>
             <w:rFonts w:ascii="Times New Roman" w:hAnsi="Times New Roman" w:cs="Times New Roman"/>
@@ -15605,7 +15621,7 @@
           <w:t>perinatal</w:t>
         </w:r>
       </w:ins>
-      <w:del w:id="192" w:author="Molly C. MULCAHY" w:date="2024-08-01T13:26:00Z" w16du:dateUtc="2024-08-01T18:26:00Z">
+      <w:del w:id="196" w:author="Molly C. MULCAHY" w:date="2024-08-01T13:26:00Z">
         <w:r>
           <w:rPr>
             <w:rFonts w:ascii="Times New Roman" w:hAnsi="Times New Roman" w:cs="Times New Roman"/>
@@ -15619,7 +15635,7 @@
         </w:rPr>
         <w:t xml:space="preserve"> and lactation </w:t>
       </w:r>
-      <w:ins w:id="193" w:author="Molly C. MULCAHY" w:date="2024-08-01T13:26:00Z" w16du:dateUtc="2024-08-01T18:26:00Z">
+      <w:ins w:id="197" w:author="Molly C. MULCAHY" w:date="2024-08-01T13:26:00Z">
         <w:r>
           <w:rPr>
             <w:rFonts w:ascii="Times New Roman" w:hAnsi="Times New Roman" w:cs="Times New Roman"/>
@@ -15683,7 +15699,7 @@
         </w:rPr>
         <w:t xml:space="preserve">15 during pregnancy. </w:t>
       </w:r>
-      <w:del w:id="194" w:author="Molly C. MULCAHY" w:date="2024-08-01T13:27:00Z" w16du:dateUtc="2024-08-01T18:27:00Z">
+      <w:del w:id="198" w:author="Molly C. MULCAHY" w:date="2024-08-01T13:27:00Z">
         <w:r>
           <w:rPr>
             <w:rFonts w:ascii="Times New Roman" w:hAnsi="Times New Roman" w:cs="Times New Roman"/>
@@ -15691,7 +15707,7 @@
           <w:delText>Only those studies that overexpress</w:delText>
         </w:r>
       </w:del>
-      <w:ins w:id="195" w:author="Molly C. MULCAHY" w:date="2024-08-01T13:27:00Z" w16du:dateUtc="2024-08-01T18:27:00Z">
+      <w:ins w:id="199" w:author="Molly C. MULCAHY" w:date="2024-08-01T13:27:00Z">
         <w:r>
           <w:rPr>
             <w:rFonts w:ascii="Times New Roman" w:hAnsi="Times New Roman" w:cs="Times New Roman"/>
@@ -15705,7 +15721,7 @@
         </w:rPr>
         <w:t xml:space="preserve">, </w:t>
       </w:r>
-      <w:del w:id="196" w:author="Molly C. MULCAHY" w:date="2024-08-01T13:27:00Z" w16du:dateUtc="2024-08-01T18:27:00Z">
+      <w:del w:id="200" w:author="Molly C. MULCAHY" w:date="2024-08-01T13:27:00Z">
         <w:r>
           <w:rPr>
             <w:rFonts w:ascii="Times New Roman" w:hAnsi="Times New Roman" w:cs="Times New Roman"/>
@@ -15719,7 +15735,7 @@
         </w:rPr>
         <w:t>exogenous</w:t>
       </w:r>
-      <w:ins w:id="197" w:author="Molly C. MULCAHY" w:date="2024-08-01T13:27:00Z" w16du:dateUtc="2024-08-01T18:27:00Z">
+      <w:ins w:id="201" w:author="Molly C. MULCAHY" w:date="2024-08-01T13:27:00Z">
         <w:r>
           <w:rPr>
             <w:rFonts w:ascii="Times New Roman" w:hAnsi="Times New Roman" w:cs="Times New Roman"/>
@@ -15733,7 +15749,7 @@
         </w:rPr>
         <w:t xml:space="preserve">, or induce long-term highly disruptive stressors </w:t>
       </w:r>
-      <w:del w:id="198" w:author="Molly C. MULCAHY" w:date="2024-08-01T13:27:00Z" w16du:dateUtc="2024-08-01T18:27:00Z">
+      <w:del w:id="202" w:author="Molly C. MULCAHY" w:date="2024-08-01T13:27:00Z">
         <w:r>
           <w:rPr>
             <w:rFonts w:ascii="Times New Roman" w:hAnsi="Times New Roman" w:cs="Times New Roman"/>
@@ -15747,8 +15763,8 @@
           <w:delText>show</w:delText>
         </w:r>
       </w:del>
-      <w:ins w:id="199" w:author="Molly C. MULCAHY" w:date="2024-08-01T13:27:00Z" w16du:dateUtc="2024-08-01T18:27:00Z">
-        <w:del w:id="200" w:author="Dave Bridges" w:date="2024-09-04T10:56:00Z" w16du:dateUtc="2024-09-04T14:56:00Z">
+      <w:ins w:id="203" w:author="Molly C. MULCAHY" w:date="2024-08-01T13:27:00Z">
+        <w:del w:id="204" w:author="Dave Bridges" w:date="2024-09-04T10:56:00Z">
           <w:r>
             <w:rPr>
               <w:rFonts w:ascii="Times New Roman" w:hAnsi="Times New Roman" w:cs="Times New Roman"/>
@@ -15757,7 +15773,7 @@
           </w:r>
         </w:del>
       </w:ins>
-      <w:ins w:id="201" w:author="Dave Bridges" w:date="2024-09-04T10:56:00Z" w16du:dateUtc="2024-09-04T14:56:00Z">
+      <w:ins w:id="205" w:author="Dave Bridges" w:date="2024-09-04T10:56:00Z">
         <w:r>
           <w:rPr>
             <w:rFonts w:ascii="Times New Roman" w:hAnsi="Times New Roman" w:cs="Times New Roman"/>
@@ -15841,7 +15857,7 @@
         </w:rPr>
         <w:t xml:space="preserve"> </w:t>
       </w:r>
-      <w:del w:id="202" w:author="Molly C. MULCAHY" w:date="2024-08-01T13:27:00Z" w16du:dateUtc="2024-08-01T18:27:00Z">
+      <w:del w:id="206" w:author="Molly C. MULCAHY" w:date="2024-08-01T13:27:00Z">
         <w:r>
           <w:rPr>
             <w:rFonts w:ascii="Times New Roman" w:hAnsi="Times New Roman" w:cs="Times New Roman"/>
@@ -15849,7 +15865,7 @@
           <w:delText xml:space="preserve">are </w:delText>
         </w:r>
       </w:del>
-      <w:ins w:id="203" w:author="Molly C. MULCAHY" w:date="2024-08-01T13:27:00Z" w16du:dateUtc="2024-08-01T18:27:00Z">
+      <w:ins w:id="207" w:author="Molly C. MULCAHY" w:date="2024-08-01T13:27:00Z">
         <w:r>
           <w:rPr>
             <w:rFonts w:ascii="Times New Roman" w:hAnsi="Times New Roman" w:cs="Times New Roman"/>
@@ -15919,7 +15935,7 @@
         </w:rPr>
         <w:t xml:space="preserve">act </w:t>
       </w:r>
-      <w:ins w:id="204" w:author="Dave Bridges" w:date="2024-09-04T10:56:00Z" w16du:dateUtc="2024-09-04T14:56:00Z">
+      <w:ins w:id="208" w:author="Dave Bridges" w:date="2024-09-04T10:56:00Z">
         <w:r>
           <w:rPr>
             <w:rFonts w:ascii="Times New Roman" w:hAnsi="Times New Roman" w:cs="Times New Roman"/>
@@ -15933,7 +15949,7 @@
         </w:rPr>
         <w:t>as a</w:t>
       </w:r>
-      <w:ins w:id="205" w:author="Dave Bridges" w:date="2024-09-04T10:56:00Z" w16du:dateUtc="2024-09-04T14:56:00Z">
+      <w:ins w:id="209" w:author="Dave Bridges" w:date="2024-09-04T10:56:00Z">
         <w:r>
           <w:rPr>
             <w:rFonts w:ascii="Times New Roman" w:hAnsi="Times New Roman" w:cs="Times New Roman"/>
@@ -15941,7 +15957,7 @@
           <w:t xml:space="preserve">n </w:t>
         </w:r>
       </w:ins>
-      <w:del w:id="206" w:author="Dave Bridges" w:date="2024-09-04T10:56:00Z" w16du:dateUtc="2024-09-04T14:56:00Z">
+      <w:del w:id="210" w:author="Dave Bridges" w:date="2024-09-04T10:56:00Z">
         <w:r>
           <w:rPr>
             <w:rFonts w:ascii="Times New Roman" w:hAnsi="Times New Roman" w:cs="Times New Roman"/>
@@ -15955,7 +15971,7 @@
         </w:rPr>
         <w:t xml:space="preserve">acute </w:t>
       </w:r>
-      <w:del w:id="207" w:author="Dave Bridges" w:date="2024-09-04T10:56:00Z" w16du:dateUtc="2024-09-04T14:56:00Z">
+      <w:del w:id="211" w:author="Dave Bridges" w:date="2024-09-04T10:56:00Z">
         <w:r>
           <w:rPr>
             <w:rFonts w:ascii="Times New Roman" w:hAnsi="Times New Roman" w:cs="Times New Roman"/>
@@ -15963,7 +15979,7 @@
           <w:delText xml:space="preserve">stressor </w:delText>
         </w:r>
       </w:del>
-      <w:ins w:id="208" w:author="Dave Bridges" w:date="2024-09-04T10:56:00Z" w16du:dateUtc="2024-09-04T14:56:00Z">
+      <w:ins w:id="212" w:author="Dave Bridges" w:date="2024-09-04T10:56:00Z">
         <w:r>
           <w:rPr>
             <w:rFonts w:ascii="Times New Roman" w:hAnsi="Times New Roman" w:cs="Times New Roman"/>
@@ -16036,7 +16052,7 @@
           <w:rFonts w:ascii="Times New Roman" w:hAnsi="Times New Roman" w:cs="Times New Roman"/>
         </w:rPr>
       </w:pPr>
-      <w:del w:id="209" w:author="Molly C. MULCAHY" w:date="2024-08-01T13:27:00Z" w16du:dateUtc="2024-08-01T18:27:00Z">
+      <w:del w:id="213" w:author="Molly C. MULCAHY" w:date="2024-08-01T13:27:00Z">
         <w:r>
           <w:rPr>
             <w:rFonts w:ascii="Times New Roman" w:hAnsi="Times New Roman" w:cs="Times New Roman"/>
@@ -16062,7 +16078,7 @@
           <w:delText>limitations to our study</w:delText>
         </w:r>
       </w:del>
-      <w:ins w:id="210" w:author="Molly C. MULCAHY" w:date="2024-08-01T13:27:00Z" w16du:dateUtc="2024-08-01T18:27:00Z">
+      <w:ins w:id="214" w:author="Molly C. MULCAHY" w:date="2024-08-01T13:27:00Z">
         <w:r>
           <w:rPr>
             <w:rFonts w:ascii="Times New Roman" w:hAnsi="Times New Roman" w:cs="Times New Roman"/>
@@ -16082,7 +16098,7 @@
         </w:rPr>
         <w:t xml:space="preserve">Murine pregnancy is not entirely comparable to human pregnancy. </w:t>
       </w:r>
-      <w:del w:id="211" w:author="Molly C. MULCAHY" w:date="2024-08-01T13:27:00Z" w16du:dateUtc="2024-08-01T18:27:00Z">
+      <w:del w:id="215" w:author="Molly C. MULCAHY" w:date="2024-08-01T13:27:00Z">
         <w:r>
           <w:rPr>
             <w:rFonts w:ascii="Times New Roman" w:hAnsi="Times New Roman" w:cs="Times New Roman"/>
@@ -16090,7 +16106,7 @@
           <w:delText>The majority of</w:delText>
         </w:r>
       </w:del>
-      <w:ins w:id="212" w:author="Molly C. MULCAHY" w:date="2024-08-01T13:27:00Z" w16du:dateUtc="2024-08-01T18:27:00Z">
+      <w:ins w:id="216" w:author="Molly C. MULCAHY" w:date="2024-08-01T13:27:00Z">
         <w:r>
           <w:rPr>
             <w:rFonts w:ascii="Times New Roman" w:hAnsi="Times New Roman" w:cs="Times New Roman"/>
@@ -16104,7 +16120,7 @@
         </w:rPr>
         <w:t xml:space="preserve"> human pregnancies are singleton </w:t>
       </w:r>
-      <w:del w:id="213" w:author="Molly C. MULCAHY" w:date="2024-08-01T13:28:00Z" w16du:dateUtc="2024-08-01T18:28:00Z">
+      <w:del w:id="217" w:author="Molly C. MULCAHY" w:date="2024-08-01T13:28:00Z">
         <w:r>
           <w:rPr>
             <w:rFonts w:ascii="Times New Roman" w:hAnsi="Times New Roman" w:cs="Times New Roman"/>
@@ -16112,7 +16128,7 @@
           <w:delText xml:space="preserve">and </w:delText>
         </w:r>
       </w:del>
-      <w:ins w:id="214" w:author="Molly C. MULCAHY" w:date="2024-08-01T13:28:00Z" w16du:dateUtc="2024-08-01T18:28:00Z">
+      <w:ins w:id="218" w:author="Molly C. MULCAHY" w:date="2024-08-01T13:28:00Z">
         <w:r>
           <w:rPr>
             <w:rFonts w:ascii="Times New Roman" w:hAnsi="Times New Roman" w:cs="Times New Roman"/>
@@ -16216,7 +16232,7 @@
         </w:rPr>
         <w:t xml:space="preserve">. </w:t>
       </w:r>
-      <w:ins w:id="215" w:author="Dave Bridges" w:date="2024-09-04T11:02:00Z" w16du:dateUtc="2024-09-04T15:02:00Z">
+      <w:ins w:id="219" w:author="Dave Bridges" w:date="2024-09-04T11:02:00Z">
         <w:r>
           <w:rPr>
             <w:rFonts w:ascii="Times New Roman" w:hAnsi="Times New Roman" w:cs="Times New Roman"/>
@@ -16224,7 +16240,7 @@
           <w:t>Our data demons</w:t>
         </w:r>
       </w:ins>
-      <w:ins w:id="216" w:author="Dave Bridges" w:date="2024-09-04T11:03:00Z" w16du:dateUtc="2024-09-04T15:03:00Z">
+      <w:ins w:id="220" w:author="Dave Bridges" w:date="2024-09-04T11:03:00Z">
         <w:r>
           <w:rPr>
             <w:rFonts w:ascii="Times New Roman" w:hAnsi="Times New Roman" w:cs="Times New Roman"/>
@@ -16238,29 +16254,15 @@
           <w:t xml:space="preserve">does not support a </w:t>
         </w:r>
       </w:ins>
-      <w:ins w:id="217" w:author="Dave Bridges" w:date="2024-09-04T11:04:00Z" w16du:dateUtc="2024-09-04T15:04:00Z">
-        <w:r>
-          <w:rPr>
-            <w:rFonts w:ascii="Times New Roman" w:hAnsi="Times New Roman" w:cs="Times New Roman"/>
-          </w:rPr>
-          <w:t xml:space="preserve">role of exogenous glucocorticoid excess on GDF15 levels in </w:t>
-        </w:r>
-        <w:proofErr w:type="gramStart"/>
-        <w:r>
-          <w:rPr>
-            <w:rFonts w:ascii="Times New Roman" w:hAnsi="Times New Roman" w:cs="Times New Roman"/>
-          </w:rPr>
-          <w:t>pregnancy, but</w:t>
-        </w:r>
-        <w:proofErr w:type="gramEnd"/>
-        <w:r>
-          <w:rPr>
-            <w:rFonts w:ascii="Times New Roman" w:hAnsi="Times New Roman" w:cs="Times New Roman"/>
-          </w:rPr>
-          <w:t xml:space="preserve"> does not </w:t>
+      <w:ins w:id="221" w:author="Dave Bridges" w:date="2024-09-04T11:04:00Z">
+        <w:r>
+          <w:rPr>
+            <w:rFonts w:ascii="Times New Roman" w:hAnsi="Times New Roman" w:cs="Times New Roman"/>
+          </w:rPr>
+          <w:t xml:space="preserve">role of exogenous glucocorticoid excess on GDF15 levels in pregnancy, but does not </w:t>
         </w:r>
       </w:ins>
-      <w:ins w:id="218" w:author="Dave Bridges" w:date="2024-09-04T11:06:00Z" w16du:dateUtc="2024-09-04T15:06:00Z">
+      <w:ins w:id="222" w:author="Dave Bridges" w:date="2024-09-04T11:06:00Z">
         <w:r>
           <w:rPr>
             <w:rFonts w:ascii="Times New Roman" w:hAnsi="Times New Roman" w:cs="Times New Roman"/>
@@ -16268,7 +16270,7 @@
           <w:t>clarify</w:t>
         </w:r>
       </w:ins>
-      <w:ins w:id="219" w:author="Dave Bridges" w:date="2024-09-04T11:04:00Z" w16du:dateUtc="2024-09-04T15:04:00Z">
+      <w:ins w:id="223" w:author="Dave Bridges" w:date="2024-09-04T11:04:00Z">
         <w:r>
           <w:rPr>
             <w:rFonts w:ascii="Times New Roman" w:hAnsi="Times New Roman" w:cs="Times New Roman"/>
@@ -16276,7 +16278,7 @@
           <w:t xml:space="preserve"> to the role of endogenous corticosterone elevations due to chronic psychosocial stress, which involves circadian and intermittent inductions of the HPA axis</w:t>
         </w:r>
       </w:ins>
-      <w:ins w:id="220" w:author="Dave Bridges" w:date="2024-09-04T11:05:00Z" w16du:dateUtc="2024-09-04T15:05:00Z">
+      <w:ins w:id="224" w:author="Dave Bridges" w:date="2024-09-04T11:05:00Z">
         <w:r>
           <w:rPr>
             <w:rFonts w:ascii="Times New Roman" w:hAnsi="Times New Roman" w:cs="Times New Roman"/>
@@ -16284,25 +16286,77 @@
           <w:t xml:space="preserve">, unlike our model which is a chronic high-dose elevation of glucocorticoids during pregnancy.  </w:t>
         </w:r>
       </w:ins>
+      <w:r>
+        <w:rPr>
+          <w:rFonts w:ascii="Times New Roman" w:hAnsi="Times New Roman" w:cs="Times New Roman"/>
+        </w:rPr>
+        <w:t xml:space="preserve">The approach we took </w:t>
+      </w:r>
+      <w:r>
+        <w:rPr>
+          <w:rFonts w:ascii="Times New Roman" w:hAnsi="Times New Roman" w:cs="Times New Roman"/>
+        </w:rPr>
+        <w:t>eliminated</w:t>
+      </w:r>
+      <w:r>
+        <w:rPr>
+          <w:rFonts w:ascii="Times New Roman" w:hAnsi="Times New Roman" w:cs="Times New Roman"/>
+        </w:rPr>
+        <w:t xml:space="preserve"> </w:t>
+      </w:r>
       <w:proofErr w:type="spellStart"/>
       <w:r>
         <w:rPr>
           <w:rFonts w:ascii="Times New Roman" w:hAnsi="Times New Roman" w:cs="Times New Roman"/>
         </w:rPr>
-        <w:t>The</w:t>
+        <w:t>feto</w:t>
       </w:r>
       <w:proofErr w:type="spellEnd"/>
       <w:r>
         <w:rPr>
           <w:rFonts w:ascii="Times New Roman" w:hAnsi="Times New Roman" w:cs="Times New Roman"/>
         </w:rPr>
-        <w:t xml:space="preserve"> approach we took </w:t>
-      </w:r>
-      <w:r>
-        <w:rPr>
-          <w:rFonts w:ascii="Times New Roman" w:hAnsi="Times New Roman" w:cs="Times New Roman"/>
-        </w:rPr>
-        <w:t>eliminated</w:t>
+        <w:t xml:space="preserve">-placental contribution of </w:t>
+      </w:r>
+      <w:r>
+        <w:rPr>
+          <w:rFonts w:ascii="Times New Roman" w:hAnsi="Times New Roman" w:cs="Times New Roman"/>
+        </w:rPr>
+        <w:t xml:space="preserve">GDF15 </w:t>
+      </w:r>
+      <w:r>
+        <w:rPr>
+          <w:rFonts w:ascii="Times New Roman" w:hAnsi="Times New Roman" w:cs="Times New Roman"/>
+        </w:rPr>
+        <w:t xml:space="preserve">to </w:t>
+      </w:r>
+      <w:del w:id="225" w:author="Molly C. MULCAHY" w:date="2024-08-01T13:28:00Z">
+        <w:r>
+          <w:rPr>
+            <w:rFonts w:ascii="Times New Roman" w:hAnsi="Times New Roman" w:cs="Times New Roman"/>
+          </w:rPr>
+          <w:delText xml:space="preserve">maternal </w:delText>
+        </w:r>
+      </w:del>
+      <w:ins w:id="226" w:author="Molly C. MULCAHY" w:date="2024-08-01T13:28:00Z">
+        <w:r>
+          <w:rPr>
+            <w:rFonts w:ascii="Times New Roman" w:hAnsi="Times New Roman" w:cs="Times New Roman"/>
+          </w:rPr>
+          <w:t>dam</w:t>
+        </w:r>
+        <w:r>
+          <w:rPr>
+            <w:rFonts w:ascii="Times New Roman" w:hAnsi="Times New Roman" w:cs="Times New Roman"/>
+          </w:rPr>
+          <w:t xml:space="preserve"> </w:t>
+        </w:r>
+      </w:ins>
+      <w:r>
+        <w:rPr>
+          <w:rFonts w:ascii="Times New Roman" w:hAnsi="Times New Roman" w:cs="Times New Roman"/>
+        </w:rPr>
+        <w:t>serum during pregnancy</w:t>
       </w:r>
       <w:r>
         <w:rPr>
@@ -16310,119 +16364,59 @@
         </w:rPr>
         <w:t xml:space="preserve"> </w:t>
       </w:r>
-      <w:proofErr w:type="spellStart"/>
-      <w:r>
-        <w:rPr>
-          <w:rFonts w:ascii="Times New Roman" w:hAnsi="Times New Roman" w:cs="Times New Roman"/>
-        </w:rPr>
-        <w:t>feto</w:t>
-      </w:r>
-      <w:proofErr w:type="spellEnd"/>
-      <w:r>
-        <w:rPr>
-          <w:rFonts w:ascii="Times New Roman" w:hAnsi="Times New Roman" w:cs="Times New Roman"/>
-        </w:rPr>
-        <w:t xml:space="preserve">-placental contribution of </w:t>
-      </w:r>
-      <w:r>
-        <w:rPr>
-          <w:rFonts w:ascii="Times New Roman" w:hAnsi="Times New Roman" w:cs="Times New Roman"/>
-        </w:rPr>
-        <w:t xml:space="preserve">GDF15 </w:t>
-      </w:r>
-      <w:r>
-        <w:rPr>
-          <w:rFonts w:ascii="Times New Roman" w:hAnsi="Times New Roman" w:cs="Times New Roman"/>
-        </w:rPr>
-        <w:t xml:space="preserve">to </w:t>
-      </w:r>
-      <w:del w:id="221" w:author="Molly C. MULCAHY" w:date="2024-08-01T13:28:00Z" w16du:dateUtc="2024-08-01T18:28:00Z">
-        <w:r>
-          <w:rPr>
-            <w:rFonts w:ascii="Times New Roman" w:hAnsi="Times New Roman" w:cs="Times New Roman"/>
-          </w:rPr>
-          <w:delText xml:space="preserve">maternal </w:delText>
+      <w:r>
+        <w:rPr>
+          <w:rFonts w:ascii="Times New Roman" w:hAnsi="Times New Roman" w:cs="Times New Roman"/>
+        </w:rPr>
+        <w:t>using</w:t>
+      </w:r>
+      <w:r>
+        <w:rPr>
+          <w:rFonts w:ascii="Times New Roman" w:hAnsi="Times New Roman" w:cs="Times New Roman"/>
+        </w:rPr>
+        <w:t xml:space="preserve"> homozygous breeding</w:t>
+      </w:r>
+      <w:r>
+        <w:rPr>
+          <w:rFonts w:ascii="Times New Roman" w:hAnsi="Times New Roman" w:cs="Times New Roman"/>
+        </w:rPr>
+        <w:t xml:space="preserve"> pairs</w:t>
+      </w:r>
+      <w:r>
+        <w:rPr>
+          <w:rFonts w:ascii="Times New Roman" w:hAnsi="Times New Roman" w:cs="Times New Roman"/>
+        </w:rPr>
+        <w:t xml:space="preserve">. </w:t>
+      </w:r>
+      <w:del w:id="227" w:author="Molly C. MULCAHY" w:date="2024-08-01T13:28:00Z">
+        <w:r>
+          <w:rPr>
+            <w:rFonts w:ascii="Times New Roman" w:hAnsi="Times New Roman" w:cs="Times New Roman"/>
+          </w:rPr>
+          <w:delText xml:space="preserve">As a result, all knockout pups had knockout dams and sires, and all wild-type pups had wild-type dams and sires. </w:delText>
+        </w:r>
+        <w:r>
+          <w:rPr>
+            <w:rFonts w:ascii="Times New Roman" w:hAnsi="Times New Roman" w:cs="Times New Roman"/>
+          </w:rPr>
+          <w:delText>In the</w:delText>
         </w:r>
       </w:del>
-      <w:ins w:id="222" w:author="Molly C. MULCAHY" w:date="2024-08-01T13:28:00Z" w16du:dateUtc="2024-08-01T18:28:00Z">
-        <w:r>
-          <w:rPr>
-            <w:rFonts w:ascii="Times New Roman" w:hAnsi="Times New Roman" w:cs="Times New Roman"/>
-          </w:rPr>
-          <w:t>dam</w:t>
-        </w:r>
-        <w:r>
-          <w:rPr>
-            <w:rFonts w:ascii="Times New Roman" w:hAnsi="Times New Roman" w:cs="Times New Roman"/>
-          </w:rPr>
-          <w:t xml:space="preserve"> </w:t>
+      <w:ins w:id="228" w:author="Molly C. MULCAHY" w:date="2024-08-01T13:28:00Z">
+        <w:r>
+          <w:rPr>
+            <w:rFonts w:ascii="Times New Roman" w:hAnsi="Times New Roman" w:cs="Times New Roman"/>
+          </w:rPr>
+          <w:t>In the resultant</w:t>
         </w:r>
       </w:ins>
       <w:r>
         <w:rPr>
           <w:rFonts w:ascii="Times New Roman" w:hAnsi="Times New Roman" w:cs="Times New Roman"/>
         </w:rPr>
-        <w:t>serum during pregnancy</w:t>
-      </w:r>
-      <w:r>
-        <w:rPr>
-          <w:rFonts w:ascii="Times New Roman" w:hAnsi="Times New Roman" w:cs="Times New Roman"/>
-        </w:rPr>
-        <w:t xml:space="preserve"> </w:t>
-      </w:r>
-      <w:r>
-        <w:rPr>
-          <w:rFonts w:ascii="Times New Roman" w:hAnsi="Times New Roman" w:cs="Times New Roman"/>
-        </w:rPr>
-        <w:t>using</w:t>
-      </w:r>
-      <w:r>
-        <w:rPr>
-          <w:rFonts w:ascii="Times New Roman" w:hAnsi="Times New Roman" w:cs="Times New Roman"/>
-        </w:rPr>
-        <w:t xml:space="preserve"> homozygous breeding</w:t>
-      </w:r>
-      <w:r>
-        <w:rPr>
-          <w:rFonts w:ascii="Times New Roman" w:hAnsi="Times New Roman" w:cs="Times New Roman"/>
-        </w:rPr>
-        <w:t xml:space="preserve"> pairs</w:t>
-      </w:r>
-      <w:r>
-        <w:rPr>
-          <w:rFonts w:ascii="Times New Roman" w:hAnsi="Times New Roman" w:cs="Times New Roman"/>
-        </w:rPr>
-        <w:t xml:space="preserve">. </w:t>
-      </w:r>
-      <w:del w:id="223" w:author="Molly C. MULCAHY" w:date="2024-08-01T13:28:00Z" w16du:dateUtc="2024-08-01T18:28:00Z">
-        <w:r>
-          <w:rPr>
-            <w:rFonts w:ascii="Times New Roman" w:hAnsi="Times New Roman" w:cs="Times New Roman"/>
-          </w:rPr>
-          <w:delText xml:space="preserve">As a result, all knockout pups had knockout dams and sires, and all wild-type pups had wild-type dams and sires. </w:delText>
-        </w:r>
-        <w:r>
-          <w:rPr>
-            <w:rFonts w:ascii="Times New Roman" w:hAnsi="Times New Roman" w:cs="Times New Roman"/>
-          </w:rPr>
-          <w:delText>In the</w:delText>
-        </w:r>
-      </w:del>
-      <w:ins w:id="224" w:author="Molly C. MULCAHY" w:date="2024-08-01T13:28:00Z" w16du:dateUtc="2024-08-01T18:28:00Z">
-        <w:r>
-          <w:rPr>
-            <w:rFonts w:ascii="Times New Roman" w:hAnsi="Times New Roman" w:cs="Times New Roman"/>
-          </w:rPr>
-          <w:t>In the resultant</w:t>
-        </w:r>
-      </w:ins>
-      <w:r>
-        <w:rPr>
-          <w:rFonts w:ascii="Times New Roman" w:hAnsi="Times New Roman" w:cs="Times New Roman"/>
-        </w:rPr>
         <w:t xml:space="preserve"> offspring </w:t>
       </w:r>
-      <w:del w:id="225" w:author="Molly C. MULCAHY" w:date="2024-08-01T13:28:00Z" w16du:dateUtc="2024-08-01T18:28:00Z">
+      <w:del w:id="229" w:author="Molly C. MULCAHY" w:date="2024-08-01T13:28:00Z">
         <w:r>
           <w:rPr>
             <w:rFonts w:ascii="Times New Roman" w:hAnsi="Times New Roman" w:cs="Times New Roman"/>
@@ -16443,7 +16437,7 @@
         <w:lastRenderedPageBreak/>
         <w:t xml:space="preserve">growth. </w:t>
       </w:r>
-      <w:ins w:id="226" w:author="Molly C. MULCAHY" w:date="2024-08-01T13:28:00Z" w16du:dateUtc="2024-08-01T18:28:00Z">
+      <w:ins w:id="230" w:author="Molly C. MULCAHY" w:date="2024-08-01T13:28:00Z">
         <w:r>
           <w:rPr>
             <w:rFonts w:ascii="Times New Roman" w:hAnsi="Times New Roman" w:cs="Times New Roman"/>
@@ -16451,7 +16445,7 @@
           <w:t>However, a</w:t>
         </w:r>
       </w:ins>
-      <w:del w:id="227" w:author="Molly C. MULCAHY" w:date="2024-08-01T13:28:00Z" w16du:dateUtc="2024-08-01T18:28:00Z">
+      <w:del w:id="231" w:author="Molly C. MULCAHY" w:date="2024-08-01T13:28:00Z">
         <w:r>
           <w:rPr>
             <w:rFonts w:ascii="Times New Roman" w:hAnsi="Times New Roman" w:cs="Times New Roman"/>
@@ -16465,7 +16459,7 @@
         </w:rPr>
         <w:t xml:space="preserve"> larger sample size </w:t>
       </w:r>
-      <w:del w:id="228" w:author="Molly C. MULCAHY" w:date="2024-08-01T13:29:00Z" w16du:dateUtc="2024-08-01T18:29:00Z">
+      <w:del w:id="232" w:author="Molly C. MULCAHY" w:date="2024-08-01T13:29:00Z">
         <w:r>
           <w:rPr>
             <w:rFonts w:ascii="Times New Roman" w:hAnsi="Times New Roman" w:cs="Times New Roman"/>
@@ -16509,7 +16503,7 @@
           <w:delText>e</w:delText>
         </w:r>
       </w:del>
-      <w:ins w:id="229" w:author="Molly C. MULCAHY" w:date="2024-08-01T13:29:00Z" w16du:dateUtc="2024-08-01T18:29:00Z">
+      <w:ins w:id="233" w:author="Molly C. MULCAHY" w:date="2024-08-01T13:29:00Z">
         <w:r>
           <w:rPr>
             <w:rFonts w:ascii="Times New Roman" w:hAnsi="Times New Roman" w:cs="Times New Roman"/>
@@ -16523,7 +16517,7 @@
         </w:rPr>
         <w:t xml:space="preserve"> outcomes</w:t>
       </w:r>
-      <w:del w:id="230" w:author="Molly C. MULCAHY" w:date="2024-08-01T13:29:00Z" w16du:dateUtc="2024-08-01T18:29:00Z">
+      <w:del w:id="234" w:author="Molly C. MULCAHY" w:date="2024-08-01T13:29:00Z">
         <w:r>
           <w:rPr>
             <w:rFonts w:ascii="Times New Roman" w:hAnsi="Times New Roman" w:cs="Times New Roman"/>
@@ -16537,7 +16531,7 @@
         </w:rPr>
         <w:t xml:space="preserve">. </w:t>
       </w:r>
-      <w:ins w:id="231" w:author="Molly C. MULCAHY" w:date="2024-08-01T13:29:00Z" w16du:dateUtc="2024-08-01T18:29:00Z">
+      <w:ins w:id="235" w:author="Molly C. MULCAHY" w:date="2024-08-01T13:29:00Z">
         <w:r>
           <w:rPr>
             <w:rFonts w:ascii="Times New Roman" w:hAnsi="Times New Roman" w:cs="Times New Roman"/>
@@ -16545,7 +16539,7 @@
           <w:t>C</w:t>
         </w:r>
       </w:ins>
-      <w:del w:id="232" w:author="Molly C. MULCAHY" w:date="2024-08-01T13:29:00Z" w16du:dateUtc="2024-08-01T18:29:00Z">
+      <w:del w:id="236" w:author="Molly C. MULCAHY" w:date="2024-08-01T13:29:00Z">
         <w:r>
           <w:rPr>
             <w:rFonts w:ascii="Times New Roman" w:hAnsi="Times New Roman" w:cs="Times New Roman"/>
@@ -16559,7 +16553,7 @@
         </w:rPr>
         <w:t>ompensatory adaptations, such as other feeding hormones</w:t>
       </w:r>
-      <w:ins w:id="233" w:author="Molly C. MULCAHY" w:date="2024-08-01T13:29:00Z" w16du:dateUtc="2024-08-01T18:29:00Z">
+      <w:ins w:id="237" w:author="Molly C. MULCAHY" w:date="2024-08-01T13:29:00Z">
         <w:r>
           <w:rPr>
             <w:rFonts w:ascii="Times New Roman" w:hAnsi="Times New Roman" w:cs="Times New Roman"/>
@@ -16573,7 +16567,7 @@
         </w:rPr>
         <w:t xml:space="preserve"> </w:t>
       </w:r>
-      <w:ins w:id="234" w:author="Molly C. MULCAHY" w:date="2024-08-01T13:29:00Z" w16du:dateUtc="2024-08-01T18:29:00Z">
+      <w:ins w:id="238" w:author="Molly C. MULCAHY" w:date="2024-08-01T13:29:00Z">
         <w:r>
           <w:rPr>
             <w:rFonts w:ascii="Times New Roman" w:hAnsi="Times New Roman" w:cs="Times New Roman"/>
@@ -16587,7 +16581,7 @@
         </w:rPr>
         <w:t xml:space="preserve">occur </w:t>
       </w:r>
-      <w:del w:id="235" w:author="Molly C. MULCAHY" w:date="2024-08-01T13:29:00Z" w16du:dateUtc="2024-08-01T18:29:00Z">
+      <w:del w:id="239" w:author="Molly C. MULCAHY" w:date="2024-08-01T13:29:00Z">
         <w:r>
           <w:rPr>
             <w:rFonts w:ascii="Times New Roman" w:hAnsi="Times New Roman" w:cs="Times New Roman"/>
@@ -16601,7 +16595,7 @@
         </w:rPr>
         <w:t xml:space="preserve">with life-long loss of GDF15. </w:t>
       </w:r>
-      <w:del w:id="236" w:author="Molly C. MULCAHY" w:date="2024-08-01T13:30:00Z" w16du:dateUtc="2024-08-01T18:30:00Z">
+      <w:del w:id="240" w:author="Molly C. MULCAHY" w:date="2024-08-01T13:30:00Z">
         <w:r>
           <w:rPr>
             <w:rFonts w:ascii="Times New Roman" w:hAnsi="Times New Roman" w:cs="Times New Roman"/>
@@ -16609,7 +16603,7 @@
           <w:delText>We also followed the pups for a</w:delText>
         </w:r>
       </w:del>
-      <w:ins w:id="237" w:author="Molly C. MULCAHY" w:date="2024-08-01T13:30:00Z" w16du:dateUtc="2024-08-01T18:30:00Z">
+      <w:ins w:id="241" w:author="Molly C. MULCAHY" w:date="2024-08-01T13:30:00Z">
         <w:r>
           <w:rPr>
             <w:rFonts w:ascii="Times New Roman" w:hAnsi="Times New Roman" w:cs="Times New Roman"/>
@@ -16617,7 +16611,7 @@
           <w:t>The follow up period for offspr</w:t>
         </w:r>
       </w:ins>
-      <w:ins w:id="238" w:author="Molly C. MULCAHY" w:date="2024-08-02T09:55:00Z" w16du:dateUtc="2024-08-02T14:55:00Z">
+      <w:ins w:id="242" w:author="Molly C. MULCAHY" w:date="2024-08-02T09:55:00Z">
         <w:r>
           <w:rPr>
             <w:rFonts w:ascii="Times New Roman" w:hAnsi="Times New Roman" w:cs="Times New Roman"/>
@@ -16625,7 +16619,7 @@
           <w:t>in</w:t>
         </w:r>
       </w:ins>
-      <w:ins w:id="239" w:author="Molly C. MULCAHY" w:date="2024-08-01T13:30:00Z" w16du:dateUtc="2024-08-01T18:30:00Z">
+      <w:ins w:id="243" w:author="Molly C. MULCAHY" w:date="2024-08-01T13:30:00Z">
         <w:r>
           <w:rPr>
             <w:rFonts w:ascii="Times New Roman" w:hAnsi="Times New Roman" w:cs="Times New Roman"/>
@@ -16639,7 +16633,7 @@
         </w:rPr>
         <w:t xml:space="preserve"> relatively short</w:t>
       </w:r>
-      <w:ins w:id="240" w:author="Molly C. MULCAHY" w:date="2024-08-01T13:30:00Z" w16du:dateUtc="2024-08-01T18:30:00Z">
+      <w:ins w:id="244" w:author="Molly C. MULCAHY" w:date="2024-08-01T13:30:00Z">
         <w:r>
           <w:rPr>
             <w:rFonts w:ascii="Times New Roman" w:hAnsi="Times New Roman" w:cs="Times New Roman"/>
@@ -16647,7 +16641,7 @@
           <w:t>, which could mean changed later in life occurred unobserved</w:t>
         </w:r>
       </w:ins>
-      <w:del w:id="241" w:author="Molly C. MULCAHY" w:date="2024-08-01T13:30:00Z" w16du:dateUtc="2024-08-01T18:30:00Z">
+      <w:del w:id="245" w:author="Molly C. MULCAHY" w:date="2024-08-01T13:30:00Z">
         <w:r>
           <w:rPr>
             <w:rFonts w:ascii="Times New Roman" w:hAnsi="Times New Roman" w:cs="Times New Roman"/>
@@ -16667,7 +16661,7 @@
         </w:rPr>
         <w:t xml:space="preserve">. </w:t>
       </w:r>
-      <w:del w:id="242" w:author="Molly C. MULCAHY" w:date="2024-08-01T13:30:00Z" w16du:dateUtc="2024-08-01T18:30:00Z">
+      <w:del w:id="246" w:author="Molly C. MULCAHY" w:date="2024-08-01T13:30:00Z">
         <w:r>
           <w:rPr>
             <w:rFonts w:ascii="Times New Roman" w:hAnsi="Times New Roman" w:cs="Times New Roman"/>
@@ -16729,7 +16723,7 @@
         </w:rPr>
         <w:t xml:space="preserve"> two other GDF15-associated complications,</w:t>
       </w:r>
-      <w:ins w:id="243" w:author="Molly C. MULCAHY" w:date="2024-08-01T13:31:00Z" w16du:dateUtc="2024-08-01T18:31:00Z">
+      <w:ins w:id="247" w:author="Molly C. MULCAHY" w:date="2024-08-01T13:31:00Z">
         <w:r>
           <w:rPr>
             <w:rFonts w:ascii="Times New Roman" w:hAnsi="Times New Roman" w:cs="Times New Roman"/>
@@ -16776,7 +16770,7 @@
           <w:rFonts w:ascii="Times New Roman" w:hAnsi="Times New Roman" w:cs="Times New Roman"/>
         </w:rPr>
       </w:pPr>
-      <w:del w:id="244" w:author="Molly C. MULCAHY" w:date="2024-08-01T13:31:00Z" w16du:dateUtc="2024-08-01T18:31:00Z">
+      <w:del w:id="248" w:author="Molly C. MULCAHY" w:date="2024-08-01T13:31:00Z">
         <w:r>
           <w:rPr>
             <w:rFonts w:ascii="Times New Roman" w:hAnsi="Times New Roman" w:cs="Times New Roman"/>
@@ -16790,7 +16784,7 @@
           <w:delText>his</w:delText>
         </w:r>
       </w:del>
-      <w:ins w:id="245" w:author="Molly C. MULCAHY" w:date="2024-08-01T13:31:00Z" w16du:dateUtc="2024-08-01T18:31:00Z">
+      <w:ins w:id="249" w:author="Molly C. MULCAHY" w:date="2024-08-01T13:31:00Z">
         <w:r>
           <w:rPr>
             <w:rFonts w:ascii="Times New Roman" w:hAnsi="Times New Roman" w:cs="Times New Roman"/>
@@ -16804,7 +16798,7 @@
         </w:rPr>
         <w:t xml:space="preserve"> study </w:t>
       </w:r>
-      <w:del w:id="246" w:author="Molly C. MULCAHY" w:date="2024-08-01T13:31:00Z" w16du:dateUtc="2024-08-01T18:31:00Z">
+      <w:del w:id="250" w:author="Molly C. MULCAHY" w:date="2024-08-01T13:31:00Z">
         <w:r>
           <w:rPr>
             <w:rFonts w:ascii="Times New Roman" w:hAnsi="Times New Roman" w:cs="Times New Roman"/>
@@ -16812,7 +16806,7 @@
           <w:delText>had several strengths</w:delText>
         </w:r>
       </w:del>
-      <w:ins w:id="247" w:author="Molly C. MULCAHY" w:date="2024-08-01T13:31:00Z" w16du:dateUtc="2024-08-01T18:31:00Z">
+      <w:ins w:id="251" w:author="Molly C. MULCAHY" w:date="2024-08-01T13:31:00Z">
         <w:r>
           <w:rPr>
             <w:rFonts w:ascii="Times New Roman" w:hAnsi="Times New Roman" w:cs="Times New Roman"/>
@@ -17024,7 +17018,7 @@
         </w:rPr>
         <w:t xml:space="preserve">Despite </w:t>
       </w:r>
-      <w:ins w:id="248" w:author="Molly C. MULCAHY" w:date="2024-08-01T13:31:00Z" w16du:dateUtc="2024-08-01T18:31:00Z">
+      <w:ins w:id="252" w:author="Molly C. MULCAHY" w:date="2024-08-01T13:31:00Z">
         <w:r>
           <w:rPr>
             <w:rFonts w:ascii="Times New Roman" w:hAnsi="Times New Roman" w:cs="Times New Roman"/>
@@ -17032,7 +17026,7 @@
           <w:t>elevations</w:t>
         </w:r>
       </w:ins>
-      <w:del w:id="249" w:author="Molly C. MULCAHY" w:date="2024-08-01T13:31:00Z" w16du:dateUtc="2024-08-01T18:31:00Z">
+      <w:del w:id="253" w:author="Molly C. MULCAHY" w:date="2024-08-01T13:31:00Z">
         <w:r>
           <w:rPr>
             <w:rFonts w:ascii="Times New Roman" w:hAnsi="Times New Roman" w:cs="Times New Roman"/>
@@ -17394,7 +17388,7 @@
           <w:t>https://github.com/BridgesLab/Developmental-Obesity</w:t>
         </w:r>
       </w:hyperlink>
-      <w:ins w:id="250" w:author="Molly C. MULCAHY" w:date="2024-08-05T14:16:00Z" w16du:dateUtc="2024-08-05T19:16:00Z">
+      <w:ins w:id="254" w:author="Molly C. MULCAHY" w:date="2024-08-05T14:16:00Z">
         <w:r>
           <w:rPr>
             <w:rStyle w:val="Hyperlink"/>
@@ -19347,7 +19341,7 @@
         </w:rPr>
         <w:t>mice given plain water and age-matched non-pregnant females. Values are relative to fasting blood glucose and were assessed using a linear mixed effect model. B) Fasting blood glucose values in pregnant dams given water and non-pregnant females, assessed using student’s T test</w:t>
       </w:r>
-      <w:bookmarkStart w:id="251" w:name="_Hlk172037327"/>
+      <w:bookmarkStart w:id="255" w:name="_Hlk172037327"/>
       <w:r>
         <w:rPr>
           <w:rFonts w:ascii="Times New Roman" w:hAnsi="Times New Roman" w:cs="Times New Roman"/>
@@ -19360,7 +19354,7 @@
         </w:rPr>
         <w:t xml:space="preserve">) GDF15 levels at ZT1 </w:t>
       </w:r>
-      <w:ins w:id="252" w:author="Molly C. MULCAHY" w:date="2024-07-16T15:48:00Z">
+      <w:ins w:id="256" w:author="Molly C. MULCAHY" w:date="2024-07-16T15:48:00Z">
         <w:r>
           <w:rPr>
             <w:rFonts w:ascii="Times New Roman" w:hAnsi="Times New Roman" w:cs="Times New Roman"/>
@@ -19380,7 +19374,7 @@
         </w:rPr>
         <w:t xml:space="preserve">assessed </w:t>
       </w:r>
-      <w:del w:id="253" w:author="Molly C. MULCAHY" w:date="2024-07-16T15:46:00Z">
+      <w:del w:id="257" w:author="Molly C. MULCAHY" w:date="2024-07-16T15:46:00Z">
         <w:r>
           <w:rPr>
             <w:rFonts w:ascii="Times New Roman" w:hAnsi="Times New Roman" w:cs="Times New Roman"/>
@@ -19388,7 +19382,7 @@
           <w:delText>as paired t tests</w:delText>
         </w:r>
       </w:del>
-      <w:ins w:id="254" w:author="Molly C. MULCAHY" w:date="2024-07-16T15:46:00Z">
+      <w:ins w:id="258" w:author="Molly C. MULCAHY" w:date="2024-07-16T15:46:00Z">
         <w:r>
           <w:rPr>
             <w:rFonts w:ascii="Times New Roman" w:hAnsi="Times New Roman" w:cs="Times New Roman"/>
@@ -19396,7 +19390,7 @@
           <w:t>by two</w:t>
         </w:r>
       </w:ins>
-      <w:ins w:id="255" w:author="Dave Bridges" w:date="2024-07-26T08:49:00Z">
+      <w:ins w:id="259" w:author="Dave Bridges" w:date="2024-07-26T08:49:00Z">
         <w:r>
           <w:rPr>
             <w:rFonts w:ascii="Times New Roman" w:hAnsi="Times New Roman" w:cs="Times New Roman"/>
@@ -19404,8 +19398,8 @@
           <w:t>-</w:t>
         </w:r>
       </w:ins>
-      <w:ins w:id="256" w:author="Molly C. MULCAHY" w:date="2024-07-16T15:46:00Z">
-        <w:del w:id="257" w:author="Dave Bridges" w:date="2024-07-26T08:49:00Z">
+      <w:ins w:id="260" w:author="Molly C. MULCAHY" w:date="2024-07-16T15:46:00Z">
+        <w:del w:id="261" w:author="Dave Bridges" w:date="2024-07-26T08:49:00Z">
           <w:r>
             <w:rPr>
               <w:rFonts w:ascii="Times New Roman" w:hAnsi="Times New Roman" w:cs="Times New Roman"/>
@@ -19419,7 +19413,7 @@
           </w:rPr>
           <w:t xml:space="preserve">way </w:t>
         </w:r>
-        <w:del w:id="258" w:author="Dave Bridges" w:date="2024-07-26T08:49:00Z">
+        <w:del w:id="262" w:author="Dave Bridges" w:date="2024-07-26T08:49:00Z">
           <w:r>
             <w:rPr>
               <w:rFonts w:ascii="Times New Roman" w:hAnsi="Times New Roman" w:cs="Times New Roman"/>
@@ -19428,44 +19422,12 @@
           </w:r>
         </w:del>
       </w:ins>
-      <w:ins w:id="259" w:author="Dave Bridges" w:date="2024-07-26T08:49:00Z">
+      <w:ins w:id="263" w:author="Dave Bridges" w:date="2024-07-26T08:49:00Z">
         <w:r>
           <w:rPr>
             <w:rFonts w:ascii="Times New Roman" w:hAnsi="Times New Roman" w:cs="Times New Roman"/>
           </w:rPr>
           <w:t>ANOVA</w:t>
-        </w:r>
-      </w:ins>
-      <w:ins w:id="260" w:author="Molly C. MULCAHY" w:date="2024-07-16T15:46:00Z">
-        <w:r>
-          <w:rPr>
-            <w:rFonts w:ascii="Times New Roman" w:hAnsi="Times New Roman" w:cs="Times New Roman"/>
-          </w:rPr>
-          <w:t xml:space="preserve"> </w:t>
-        </w:r>
-      </w:ins>
-      <w:ins w:id="261" w:author="Dave Bridges" w:date="2024-07-26T08:50:00Z">
-        <w:r>
-          <w:rPr>
-            <w:rFonts w:ascii="Times New Roman" w:hAnsi="Times New Roman" w:cs="Times New Roman"/>
-          </w:rPr>
-          <w:t xml:space="preserve">testing </w:t>
-        </w:r>
-      </w:ins>
-      <w:ins w:id="262" w:author="Molly C. MULCAHY" w:date="2024-07-16T15:46:00Z">
-        <w:r>
-          <w:rPr>
-            <w:rFonts w:ascii="Times New Roman" w:hAnsi="Times New Roman" w:cs="Times New Roman"/>
-          </w:rPr>
-          <w:t>for effect</w:t>
-        </w:r>
-      </w:ins>
-      <w:ins w:id="263" w:author="Dave Bridges" w:date="2024-07-26T08:50:00Z">
-        <w:r>
-          <w:rPr>
-            <w:rFonts w:ascii="Times New Roman" w:hAnsi="Times New Roman" w:cs="Times New Roman"/>
-          </w:rPr>
-          <w:t>s</w:t>
         </w:r>
       </w:ins>
       <w:ins w:id="264" w:author="Molly C. MULCAHY" w:date="2024-07-16T15:46:00Z">
@@ -19473,6 +19435,38 @@
           <w:rPr>
             <w:rFonts w:ascii="Times New Roman" w:hAnsi="Times New Roman" w:cs="Times New Roman"/>
           </w:rPr>
+          <w:t xml:space="preserve"> </w:t>
+        </w:r>
+      </w:ins>
+      <w:ins w:id="265" w:author="Dave Bridges" w:date="2024-07-26T08:50:00Z">
+        <w:r>
+          <w:rPr>
+            <w:rFonts w:ascii="Times New Roman" w:hAnsi="Times New Roman" w:cs="Times New Roman"/>
+          </w:rPr>
+          <w:t xml:space="preserve">testing </w:t>
+        </w:r>
+      </w:ins>
+      <w:ins w:id="266" w:author="Molly C. MULCAHY" w:date="2024-07-16T15:46:00Z">
+        <w:r>
+          <w:rPr>
+            <w:rFonts w:ascii="Times New Roman" w:hAnsi="Times New Roman" w:cs="Times New Roman"/>
+          </w:rPr>
+          <w:t>for effect</w:t>
+        </w:r>
+      </w:ins>
+      <w:ins w:id="267" w:author="Dave Bridges" w:date="2024-07-26T08:50:00Z">
+        <w:r>
+          <w:rPr>
+            <w:rFonts w:ascii="Times New Roman" w:hAnsi="Times New Roman" w:cs="Times New Roman"/>
+          </w:rPr>
+          <w:t>s</w:t>
+        </w:r>
+      </w:ins>
+      <w:ins w:id="268" w:author="Molly C. MULCAHY" w:date="2024-07-16T15:46:00Z">
+        <w:r>
+          <w:rPr>
+            <w:rFonts w:ascii="Times New Roman" w:hAnsi="Times New Roman" w:cs="Times New Roman"/>
+          </w:rPr>
           <w:t xml:space="preserve"> of time and of pregnancy status</w:t>
         </w:r>
       </w:ins>
@@ -19482,7 +19476,7 @@
         </w:rPr>
         <w:t xml:space="preserve">. </w:t>
       </w:r>
-      <w:bookmarkEnd w:id="251"/>
+      <w:bookmarkEnd w:id="255"/>
       <w:r>
         <w:rPr>
           <w:rFonts w:ascii="Times New Roman" w:hAnsi="Times New Roman" w:cs="Times New Roman"/>
@@ -19513,7 +19507,7 @@
         </w:rPr>
         <w:t xml:space="preserve">ssessed </w:t>
       </w:r>
-      <w:del w:id="265" w:author="Molly C. MULCAHY" w:date="2024-07-16T15:47:00Z">
+      <w:del w:id="269" w:author="Molly C. MULCAHY" w:date="2024-07-16T15:47:00Z">
         <w:r>
           <w:rPr>
             <w:rFonts w:ascii="Times New Roman" w:hAnsi="Times New Roman" w:cs="Times New Roman"/>
@@ -19521,14 +19515,14 @@
           <w:delText>as paired t tests</w:delText>
         </w:r>
       </w:del>
-      <w:ins w:id="266" w:author="Molly C. MULCAHY" w:date="2024-07-16T15:47:00Z">
+      <w:ins w:id="270" w:author="Molly C. MULCAHY" w:date="2024-07-16T15:47:00Z">
         <w:r>
           <w:rPr>
             <w:rFonts w:ascii="Times New Roman" w:hAnsi="Times New Roman" w:cs="Times New Roman"/>
           </w:rPr>
           <w:t xml:space="preserve">by two-way </w:t>
         </w:r>
-        <w:del w:id="267" w:author="Dave Bridges" w:date="2024-07-26T08:51:00Z">
+        <w:del w:id="271" w:author="Dave Bridges" w:date="2024-07-26T08:51:00Z">
           <w:r>
             <w:rPr>
               <w:rFonts w:ascii="Times New Roman" w:hAnsi="Times New Roman" w:cs="Times New Roman"/>
@@ -19537,44 +19531,12 @@
           </w:r>
         </w:del>
       </w:ins>
-      <w:ins w:id="268" w:author="Dave Bridges" w:date="2024-07-26T08:51:00Z">
+      <w:ins w:id="272" w:author="Dave Bridges" w:date="2024-07-26T08:51:00Z">
         <w:r>
           <w:rPr>
             <w:rFonts w:ascii="Times New Roman" w:hAnsi="Times New Roman" w:cs="Times New Roman"/>
           </w:rPr>
           <w:t>ANOVA</w:t>
-        </w:r>
-      </w:ins>
-      <w:ins w:id="269" w:author="Molly C. MULCAHY" w:date="2024-07-16T15:47:00Z">
-        <w:r>
-          <w:rPr>
-            <w:rFonts w:ascii="Times New Roman" w:hAnsi="Times New Roman" w:cs="Times New Roman"/>
-          </w:rPr>
-          <w:t xml:space="preserve"> </w:t>
-        </w:r>
-      </w:ins>
-      <w:ins w:id="270" w:author="Dave Bridges" w:date="2024-07-26T08:51:00Z">
-        <w:r>
-          <w:rPr>
-            <w:rFonts w:ascii="Times New Roman" w:hAnsi="Times New Roman" w:cs="Times New Roman"/>
-          </w:rPr>
-          <w:t xml:space="preserve">testing </w:t>
-        </w:r>
-      </w:ins>
-      <w:ins w:id="271" w:author="Molly C. MULCAHY" w:date="2024-07-16T15:47:00Z">
-        <w:r>
-          <w:rPr>
-            <w:rFonts w:ascii="Times New Roman" w:hAnsi="Times New Roman" w:cs="Times New Roman"/>
-          </w:rPr>
-          <w:t xml:space="preserve">for </w:t>
-        </w:r>
-      </w:ins>
-      <w:ins w:id="272" w:author="Dave Bridges" w:date="2024-07-26T08:52:00Z">
-        <w:r>
-          <w:rPr>
-            <w:rFonts w:ascii="Times New Roman" w:hAnsi="Times New Roman" w:cs="Times New Roman"/>
-          </w:rPr>
-          <w:t xml:space="preserve">the </w:t>
         </w:r>
       </w:ins>
       <w:ins w:id="273" w:author="Molly C. MULCAHY" w:date="2024-07-16T15:47:00Z">
@@ -19582,15 +19544,15 @@
           <w:rPr>
             <w:rFonts w:ascii="Times New Roman" w:hAnsi="Times New Roman" w:cs="Times New Roman"/>
           </w:rPr>
-          <w:t>effect</w:t>
+          <w:t xml:space="preserve"> </w:t>
         </w:r>
       </w:ins>
-      <w:ins w:id="274" w:author="Dave Bridges" w:date="2024-07-26T08:52:00Z">
-        <w:r>
-          <w:rPr>
-            <w:rFonts w:ascii="Times New Roman" w:hAnsi="Times New Roman" w:cs="Times New Roman"/>
-          </w:rPr>
-          <w:t>s</w:t>
+      <w:ins w:id="274" w:author="Dave Bridges" w:date="2024-07-26T08:51:00Z">
+        <w:r>
+          <w:rPr>
+            <w:rFonts w:ascii="Times New Roman" w:hAnsi="Times New Roman" w:cs="Times New Roman"/>
+          </w:rPr>
+          <w:t xml:space="preserve">testing </w:t>
         </w:r>
       </w:ins>
       <w:ins w:id="275" w:author="Molly C. MULCAHY" w:date="2024-07-16T15:47:00Z">
@@ -19598,6 +19560,38 @@
           <w:rPr>
             <w:rFonts w:ascii="Times New Roman" w:hAnsi="Times New Roman" w:cs="Times New Roman"/>
           </w:rPr>
+          <w:t xml:space="preserve">for </w:t>
+        </w:r>
+      </w:ins>
+      <w:ins w:id="276" w:author="Dave Bridges" w:date="2024-07-26T08:52:00Z">
+        <w:r>
+          <w:rPr>
+            <w:rFonts w:ascii="Times New Roman" w:hAnsi="Times New Roman" w:cs="Times New Roman"/>
+          </w:rPr>
+          <w:t xml:space="preserve">the </w:t>
+        </w:r>
+      </w:ins>
+      <w:ins w:id="277" w:author="Molly C. MULCAHY" w:date="2024-07-16T15:47:00Z">
+        <w:r>
+          <w:rPr>
+            <w:rFonts w:ascii="Times New Roman" w:hAnsi="Times New Roman" w:cs="Times New Roman"/>
+          </w:rPr>
+          <w:t>effect</w:t>
+        </w:r>
+      </w:ins>
+      <w:ins w:id="278" w:author="Dave Bridges" w:date="2024-07-26T08:52:00Z">
+        <w:r>
+          <w:rPr>
+            <w:rFonts w:ascii="Times New Roman" w:hAnsi="Times New Roman" w:cs="Times New Roman"/>
+          </w:rPr>
+          <w:t>s</w:t>
+        </w:r>
+      </w:ins>
+      <w:ins w:id="279" w:author="Molly C. MULCAHY" w:date="2024-07-16T15:47:00Z">
+        <w:r>
+          <w:rPr>
+            <w:rFonts w:ascii="Times New Roman" w:hAnsi="Times New Roman" w:cs="Times New Roman"/>
+          </w:rPr>
           <w:t xml:space="preserve"> of time and of pregnancy status</w:t>
         </w:r>
       </w:ins>
@@ -19687,7 +19681,7 @@
         </w:rPr>
         <w:t xml:space="preserve"> test. B) Weight gained during prenatal period, assessed via student’s t test. C)</w:t>
       </w:r>
-      <w:ins w:id="276" w:author="Molly C. MULCAHY" w:date="2024-08-01T14:22:00Z" w16du:dateUtc="2024-08-01T19:22:00Z">
+      <w:ins w:id="280" w:author="Molly C. MULCAHY" w:date="2024-08-01T14:22:00Z">
         <w:r>
           <w:rPr>
             <w:rFonts w:ascii="Times New Roman" w:hAnsi="Times New Roman" w:cs="Times New Roman"/>
@@ -20209,10 +20203,10 @@
       <w:pPr>
         <w:pStyle w:val="Heading1"/>
         <w:rPr>
-          <w:del w:id="277" w:author="Molly C. MULCAHY" w:date="2024-08-02T14:04:00Z" w16du:dateUtc="2024-08-02T19:04:00Z"/>
-        </w:rPr>
-      </w:pPr>
-      <w:del w:id="278" w:author="Molly C. MULCAHY" w:date="2024-08-02T14:04:00Z" w16du:dateUtc="2024-08-02T19:04:00Z">
+          <w:del w:id="281" w:author="Molly C. MULCAHY" w:date="2024-08-02T14:04:00Z"/>
+        </w:rPr>
+      </w:pPr>
+      <w:del w:id="282" w:author="Molly C. MULCAHY" w:date="2024-08-02T14:04:00Z">
         <w:r>
           <w:lastRenderedPageBreak/>
           <w:delText>Supplementary Figure Legends</w:delText>
@@ -20222,7 +20216,7 @@
     <w:p>
       <w:pPr>
         <w:rPr>
-          <w:del w:id="279" w:author="Molly C. MULCAHY" w:date="2024-08-02T14:04:00Z" w16du:dateUtc="2024-08-02T19:04:00Z"/>
+          <w:del w:id="283" w:author="Molly C. MULCAHY" w:date="2024-08-02T14:04:00Z"/>
         </w:rPr>
       </w:pPr>
     </w:p>
@@ -20231,10 +20225,10 @@
         <w:pStyle w:val="Heading2"/>
         <w:spacing w:line="480" w:lineRule="auto"/>
         <w:rPr>
-          <w:del w:id="280" w:author="Molly C. MULCAHY" w:date="2024-08-02T14:04:00Z" w16du:dateUtc="2024-08-02T19:04:00Z"/>
-        </w:rPr>
-      </w:pPr>
-      <w:del w:id="281" w:author="Molly C. MULCAHY" w:date="2024-08-02T14:04:00Z" w16du:dateUtc="2024-08-02T19:04:00Z">
+          <w:del w:id="284" w:author="Molly C. MULCAHY" w:date="2024-08-02T14:04:00Z"/>
+        </w:rPr>
+      </w:pPr>
+      <w:del w:id="285" w:author="Molly C. MULCAHY" w:date="2024-08-02T14:04:00Z">
         <w:r>
           <w:delText>Supplementary Figure 1: Gdf15 levels in Knockout animals</w:delText>
         </w:r>
@@ -20247,11 +20241,11 @@
       <w:pPr>
         <w:spacing w:line="480" w:lineRule="auto"/>
         <w:rPr>
-          <w:del w:id="282" w:author="Molly C. MULCAHY" w:date="2024-08-02T14:04:00Z" w16du:dateUtc="2024-08-02T19:04:00Z"/>
-          <w:rFonts w:ascii="Times New Roman" w:hAnsi="Times New Roman" w:cs="Times New Roman"/>
-        </w:rPr>
-      </w:pPr>
-      <w:del w:id="283" w:author="Molly C. MULCAHY" w:date="2024-08-02T14:04:00Z" w16du:dateUtc="2024-08-02T19:04:00Z">
+          <w:del w:id="286" w:author="Molly C. MULCAHY" w:date="2024-08-02T14:04:00Z"/>
+          <w:rFonts w:ascii="Times New Roman" w:hAnsi="Times New Roman" w:cs="Times New Roman"/>
+        </w:rPr>
+      </w:pPr>
+      <w:del w:id="287" w:author="Molly C. MULCAHY" w:date="2024-08-02T14:04:00Z">
         <w:r>
           <w:rPr>
             <w:rFonts w:ascii="Times New Roman" w:hAnsi="Times New Roman" w:cs="Times New Roman"/>
@@ -20354,7 +20348,7 @@
         <w:pStyle w:val="Heading2"/>
         <w:spacing w:line="480" w:lineRule="auto"/>
         <w:rPr>
-          <w:del w:id="284" w:author="Molly C. MULCAHY" w:date="2024-08-02T14:04:00Z" w16du:dateUtc="2024-08-02T19:04:00Z"/>
+          <w:del w:id="288" w:author="Molly C. MULCAHY" w:date="2024-08-02T14:04:00Z"/>
         </w:rPr>
       </w:pPr>
     </w:p>
@@ -20363,10 +20357,10 @@
         <w:pStyle w:val="Heading2"/>
         <w:spacing w:line="480" w:lineRule="auto"/>
         <w:rPr>
-          <w:del w:id="285" w:author="Molly C. MULCAHY" w:date="2024-08-02T14:04:00Z" w16du:dateUtc="2024-08-02T19:04:00Z"/>
-        </w:rPr>
-      </w:pPr>
-      <w:del w:id="286" w:author="Molly C. MULCAHY" w:date="2024-08-02T14:04:00Z" w16du:dateUtc="2024-08-02T19:04:00Z">
+          <w:del w:id="289" w:author="Molly C. MULCAHY" w:date="2024-08-02T14:04:00Z"/>
+        </w:rPr>
+      </w:pPr>
+      <w:del w:id="290" w:author="Molly C. MULCAHY" w:date="2024-08-02T14:04:00Z">
         <w:r>
           <w:delText>Supplementary Figure 2: Pregnancy Increases Body Weight in Mice, but Weight Gain Is Impaired by Dexamethasone Treatment</w:delText>
         </w:r>
@@ -20376,11 +20370,11 @@
       <w:pPr>
         <w:spacing w:line="480" w:lineRule="auto"/>
         <w:rPr>
-          <w:del w:id="287" w:author="Molly C. MULCAHY" w:date="2024-08-02T14:04:00Z" w16du:dateUtc="2024-08-02T19:04:00Z"/>
-          <w:rFonts w:ascii="Times New Roman" w:hAnsi="Times New Roman" w:cs="Times New Roman"/>
-        </w:rPr>
-      </w:pPr>
-      <w:del w:id="288" w:author="Molly C. MULCAHY" w:date="2024-08-02T14:04:00Z" w16du:dateUtc="2024-08-02T19:04:00Z">
+          <w:del w:id="291" w:author="Molly C. MULCAHY" w:date="2024-08-02T14:04:00Z"/>
+          <w:rFonts w:ascii="Times New Roman" w:hAnsi="Times New Roman" w:cs="Times New Roman"/>
+        </w:rPr>
+      </w:pPr>
+      <w:del w:id="292" w:author="Molly C. MULCAHY" w:date="2024-08-02T14:04:00Z">
         <w:r>
           <w:rPr>
             <w:rFonts w:ascii="Times New Roman" w:hAnsi="Times New Roman" w:cs="Times New Roman"/>
@@ -20438,7 +20432,7 @@
 </file>
 
 <file path=word/endnotes.xml><?xml version="1.0" encoding="utf-8"?>
-<w:endnotes xmlns:wpc="http://schemas.microsoft.com/office/word/2010/wordprocessingCanvas" xmlns:cx="http://schemas.microsoft.com/office/drawing/2014/chartex" xmlns:cx1="http://schemas.microsoft.com/office/drawing/2015/9/8/chartex" xmlns:cx2="http://schemas.microsoft.com/office/drawing/2015/10/21/chartex" xmlns:cx3="http://schemas.microsoft.com/office/drawing/2016/5/9/chartex" xmlns:cx4="http://schemas.microsoft.com/office/drawing/2016/5/10/chartex" xmlns:cx5="http://schemas.microsoft.com/office/drawing/2016/5/11/chartex" xmlns:cx6="http://schemas.microsoft.com/office/drawing/2016/5/12/chartex" xmlns:cx7="http://schemas.microsoft.com/office/drawing/2016/5/13/chartex" xmlns:cx8="http://schemas.microsoft.com/office/drawing/2016/5/14/chartex" xmlns:mc="http://schemas.openxmlformats.org/markup-compatibility/2006" xmlns:aink="http://schemas.microsoft.com/office/drawing/2016/ink" xmlns:am3d="http://schemas.microsoft.com/office/drawing/2017/model3d" xmlns:o="urn:schemas-microsoft-com:office:office" xmlns:oel="http://schemas.microsoft.com/office/2019/extlst" xmlns:r="http://schemas.openxmlformats.org/officeDocument/2006/relationships" xmlns:m="http://schemas.openxmlformats.org/officeDocument/2006/math" xmlns:v="urn:schemas-microsoft-com:vml" xmlns:wp14="http://schemas.microsoft.com/office/word/2010/wordprocessingDrawing" xmlns:wp="http://schemas.openxmlformats.org/drawingml/2006/wordprocessingDrawing" xmlns:w10="urn:schemas-microsoft-com:office:word" xmlns:w="http://schemas.openxmlformats.org/wordprocessingml/2006/main" xmlns:w14="http://schemas.microsoft.com/office/word/2010/wordml" xmlns:w15="http://schemas.microsoft.com/office/word/2012/wordml" xmlns:w16cex="http://schemas.microsoft.com/office/word/2018/wordml/cex" xmlns:w16cid="http://schemas.microsoft.com/office/word/2016/wordml/cid" xmlns:w16="http://schemas.microsoft.com/office/word/2018/wordml" xmlns:w16du="http://schemas.microsoft.com/office/word/2023/wordml/word16du" xmlns:w16sdtdh="http://schemas.microsoft.com/office/word/2020/wordml/sdtdatahash" xmlns:w16se="http://schemas.microsoft.com/office/word/2015/wordml/symex" xmlns:wpg="http://schemas.microsoft.com/office/word/2010/wordprocessingGroup" xmlns:wpi="http://schemas.microsoft.com/office/word/2010/wordprocessingInk" xmlns:wne="http://schemas.microsoft.com/office/word/2006/wordml" xmlns:wps="http://schemas.microsoft.com/office/word/2010/wordprocessingShape" mc:Ignorable="w14 w15 w16se w16cid w16 w16cex w16sdtdh w16du wp14">
+<w:endnotes xmlns:wpc="http://schemas.microsoft.com/office/word/2010/wordprocessingCanvas" xmlns:cx="http://schemas.microsoft.com/office/drawing/2014/chartex" xmlns:cx1="http://schemas.microsoft.com/office/drawing/2015/9/8/chartex" xmlns:cx2="http://schemas.microsoft.com/office/drawing/2015/10/21/chartex" xmlns:cx3="http://schemas.microsoft.com/office/drawing/2016/5/9/chartex" xmlns:cx4="http://schemas.microsoft.com/office/drawing/2016/5/10/chartex" xmlns:cx5="http://schemas.microsoft.com/office/drawing/2016/5/11/chartex" xmlns:cx6="http://schemas.microsoft.com/office/drawing/2016/5/12/chartex" xmlns:cx7="http://schemas.microsoft.com/office/drawing/2016/5/13/chartex" xmlns:cx8="http://schemas.microsoft.com/office/drawing/2016/5/14/chartex" xmlns:mc="http://schemas.openxmlformats.org/markup-compatibility/2006" xmlns:aink="http://schemas.microsoft.com/office/drawing/2016/ink" xmlns:am3d="http://schemas.microsoft.com/office/drawing/2017/model3d" xmlns:o="urn:schemas-microsoft-com:office:office" xmlns:r="http://schemas.openxmlformats.org/officeDocument/2006/relationships" xmlns:m="http://schemas.openxmlformats.org/officeDocument/2006/math" xmlns:v="urn:schemas-microsoft-com:vml" xmlns:wp14="http://schemas.microsoft.com/office/word/2010/wordprocessingDrawing" xmlns:wp="http://schemas.openxmlformats.org/drawingml/2006/wordprocessingDrawing" xmlns:w10="urn:schemas-microsoft-com:office:word" xmlns:w="http://schemas.openxmlformats.org/wordprocessingml/2006/main" xmlns:w14="http://schemas.microsoft.com/office/word/2010/wordml" xmlns:w15="http://schemas.microsoft.com/office/word/2012/wordml" xmlns:w16cid="http://schemas.microsoft.com/office/word/2016/wordml/cid" xmlns:w16se="http://schemas.microsoft.com/office/word/2015/wordml/symex" xmlns:wpg="http://schemas.microsoft.com/office/word/2010/wordprocessingGroup" xmlns:wpi="http://schemas.microsoft.com/office/word/2010/wordprocessingInk" xmlns:wne="http://schemas.microsoft.com/office/word/2006/wordml" xmlns:wps="http://schemas.microsoft.com/office/word/2010/wordprocessingShape" mc:Ignorable="w14 w15 w16se w16cid wp14">
   <w:endnote w:type="separator" w:id="-1">
     <w:p>
       <w:r>
@@ -20457,7 +20451,7 @@
 </file>
 
 <file path=word/footer1.xml><?xml version="1.0" encoding="utf-8"?>
-<w:ftr xmlns:wpc="http://schemas.microsoft.com/office/word/2010/wordprocessingCanvas" xmlns:cx="http://schemas.microsoft.com/office/drawing/2014/chartex" xmlns:cx1="http://schemas.microsoft.com/office/drawing/2015/9/8/chartex" xmlns:cx2="http://schemas.microsoft.com/office/drawing/2015/10/21/chartex" xmlns:cx3="http://schemas.microsoft.com/office/drawing/2016/5/9/chartex" xmlns:cx4="http://schemas.microsoft.com/office/drawing/2016/5/10/chartex" xmlns:cx5="http://schemas.microsoft.com/office/drawing/2016/5/11/chartex" xmlns:cx6="http://schemas.microsoft.com/office/drawing/2016/5/12/chartex" xmlns:cx7="http://schemas.microsoft.com/office/drawing/2016/5/13/chartex" xmlns:cx8="http://schemas.microsoft.com/office/drawing/2016/5/14/chartex" xmlns:mc="http://schemas.openxmlformats.org/markup-compatibility/2006" xmlns:aink="http://schemas.microsoft.com/office/drawing/2016/ink" xmlns:am3d="http://schemas.microsoft.com/office/drawing/2017/model3d" xmlns:o="urn:schemas-microsoft-com:office:office" xmlns:oel="http://schemas.microsoft.com/office/2019/extlst" xmlns:r="http://schemas.openxmlformats.org/officeDocument/2006/relationships" xmlns:m="http://schemas.openxmlformats.org/officeDocument/2006/math" xmlns:v="urn:schemas-microsoft-com:vml" xmlns:wp14="http://schemas.microsoft.com/office/word/2010/wordprocessingDrawing" xmlns:wp="http://schemas.openxmlformats.org/drawingml/2006/wordprocessingDrawing" xmlns:w10="urn:schemas-microsoft-com:office:word" xmlns:w="http://schemas.openxmlformats.org/wordprocessingml/2006/main" xmlns:w14="http://schemas.microsoft.com/office/word/2010/wordml" xmlns:w15="http://schemas.microsoft.com/office/word/2012/wordml" xmlns:w16cex="http://schemas.microsoft.com/office/word/2018/wordml/cex" xmlns:w16cid="http://schemas.microsoft.com/office/word/2016/wordml/cid" xmlns:w16="http://schemas.microsoft.com/office/word/2018/wordml" xmlns:w16du="http://schemas.microsoft.com/office/word/2023/wordml/word16du" xmlns:w16sdtdh="http://schemas.microsoft.com/office/word/2020/wordml/sdtdatahash" xmlns:w16se="http://schemas.microsoft.com/office/word/2015/wordml/symex" xmlns:wpg="http://schemas.microsoft.com/office/word/2010/wordprocessingGroup" xmlns:wpi="http://schemas.microsoft.com/office/word/2010/wordprocessingInk" xmlns:wne="http://schemas.microsoft.com/office/word/2006/wordml" xmlns:wps="http://schemas.microsoft.com/office/word/2010/wordprocessingShape" mc:Ignorable="w14 w15 w16se w16cid w16 w16cex w16sdtdh w16du wp14">
+<w:ftr xmlns:wpc="http://schemas.microsoft.com/office/word/2010/wordprocessingCanvas" xmlns:cx="http://schemas.microsoft.com/office/drawing/2014/chartex" xmlns:cx1="http://schemas.microsoft.com/office/drawing/2015/9/8/chartex" xmlns:cx2="http://schemas.microsoft.com/office/drawing/2015/10/21/chartex" xmlns:cx3="http://schemas.microsoft.com/office/drawing/2016/5/9/chartex" xmlns:cx4="http://schemas.microsoft.com/office/drawing/2016/5/10/chartex" xmlns:cx5="http://schemas.microsoft.com/office/drawing/2016/5/11/chartex" xmlns:cx6="http://schemas.microsoft.com/office/drawing/2016/5/12/chartex" xmlns:cx7="http://schemas.microsoft.com/office/drawing/2016/5/13/chartex" xmlns:cx8="http://schemas.microsoft.com/office/drawing/2016/5/14/chartex" xmlns:mc="http://schemas.openxmlformats.org/markup-compatibility/2006" xmlns:aink="http://schemas.microsoft.com/office/drawing/2016/ink" xmlns:am3d="http://schemas.microsoft.com/office/drawing/2017/model3d" xmlns:o="urn:schemas-microsoft-com:office:office" xmlns:r="http://schemas.openxmlformats.org/officeDocument/2006/relationships" xmlns:m="http://schemas.openxmlformats.org/officeDocument/2006/math" xmlns:v="urn:schemas-microsoft-com:vml" xmlns:wp14="http://schemas.microsoft.com/office/word/2010/wordprocessingDrawing" xmlns:wp="http://schemas.openxmlformats.org/drawingml/2006/wordprocessingDrawing" xmlns:w10="urn:schemas-microsoft-com:office:word" xmlns:w="http://schemas.openxmlformats.org/wordprocessingml/2006/main" xmlns:w14="http://schemas.microsoft.com/office/word/2010/wordml" xmlns:w15="http://schemas.microsoft.com/office/word/2012/wordml" xmlns:w16cid="http://schemas.microsoft.com/office/word/2016/wordml/cid" xmlns:w16se="http://schemas.microsoft.com/office/word/2015/wordml/symex" xmlns:wpg="http://schemas.microsoft.com/office/word/2010/wordprocessingGroup" xmlns:wpi="http://schemas.microsoft.com/office/word/2010/wordprocessingInk" xmlns:wne="http://schemas.microsoft.com/office/word/2006/wordml" xmlns:wps="http://schemas.microsoft.com/office/word/2010/wordprocessingShape" mc:Ignorable="w14 w15 w16se w16cid wp14">
   <w:sdt>
     <w:sdtPr>
       <w:rPr>
@@ -20469,6 +20463,11 @@
         <w:docPartUnique/>
       </w:docPartObj>
     </w:sdtPr>
+    <w:sdtEndPr>
+      <w:rPr>
+        <w:rStyle w:val="PageNumber"/>
+      </w:rPr>
+    </w:sdtEndPr>
     <w:sdtContent>
       <w:p>
         <w:pPr>
@@ -20522,7 +20521,7 @@
 </file>
 
 <file path=word/footer2.xml><?xml version="1.0" encoding="utf-8"?>
-<w:ftr xmlns:wpc="http://schemas.microsoft.com/office/word/2010/wordprocessingCanvas" xmlns:cx="http://schemas.microsoft.com/office/drawing/2014/chartex" xmlns:cx1="http://schemas.microsoft.com/office/drawing/2015/9/8/chartex" xmlns:cx2="http://schemas.microsoft.com/office/drawing/2015/10/21/chartex" xmlns:cx3="http://schemas.microsoft.com/office/drawing/2016/5/9/chartex" xmlns:cx4="http://schemas.microsoft.com/office/drawing/2016/5/10/chartex" xmlns:cx5="http://schemas.microsoft.com/office/drawing/2016/5/11/chartex" xmlns:cx6="http://schemas.microsoft.com/office/drawing/2016/5/12/chartex" xmlns:cx7="http://schemas.microsoft.com/office/drawing/2016/5/13/chartex" xmlns:cx8="http://schemas.microsoft.com/office/drawing/2016/5/14/chartex" xmlns:mc="http://schemas.openxmlformats.org/markup-compatibility/2006" xmlns:aink="http://schemas.microsoft.com/office/drawing/2016/ink" xmlns:am3d="http://schemas.microsoft.com/office/drawing/2017/model3d" xmlns:o="urn:schemas-microsoft-com:office:office" xmlns:oel="http://schemas.microsoft.com/office/2019/extlst" xmlns:r="http://schemas.openxmlformats.org/officeDocument/2006/relationships" xmlns:m="http://schemas.openxmlformats.org/officeDocument/2006/math" xmlns:v="urn:schemas-microsoft-com:vml" xmlns:wp14="http://schemas.microsoft.com/office/word/2010/wordprocessingDrawing" xmlns:wp="http://schemas.openxmlformats.org/drawingml/2006/wordprocessingDrawing" xmlns:w10="urn:schemas-microsoft-com:office:word" xmlns:w="http://schemas.openxmlformats.org/wordprocessingml/2006/main" xmlns:w14="http://schemas.microsoft.com/office/word/2010/wordml" xmlns:w15="http://schemas.microsoft.com/office/word/2012/wordml" xmlns:w16cex="http://schemas.microsoft.com/office/word/2018/wordml/cex" xmlns:w16cid="http://schemas.microsoft.com/office/word/2016/wordml/cid" xmlns:w16="http://schemas.microsoft.com/office/word/2018/wordml" xmlns:w16du="http://schemas.microsoft.com/office/word/2023/wordml/word16du" xmlns:w16sdtdh="http://schemas.microsoft.com/office/word/2020/wordml/sdtdatahash" xmlns:w16se="http://schemas.microsoft.com/office/word/2015/wordml/symex" xmlns:wpg="http://schemas.microsoft.com/office/word/2010/wordprocessingGroup" xmlns:wpi="http://schemas.microsoft.com/office/word/2010/wordprocessingInk" xmlns:wne="http://schemas.microsoft.com/office/word/2006/wordml" xmlns:wps="http://schemas.microsoft.com/office/word/2010/wordprocessingShape" mc:Ignorable="w14 w15 w16se w16cid w16 w16cex w16sdtdh w16du wp14">
+<w:ftr xmlns:wpc="http://schemas.microsoft.com/office/word/2010/wordprocessingCanvas" xmlns:cx="http://schemas.microsoft.com/office/drawing/2014/chartex" xmlns:cx1="http://schemas.microsoft.com/office/drawing/2015/9/8/chartex" xmlns:cx2="http://schemas.microsoft.com/office/drawing/2015/10/21/chartex" xmlns:cx3="http://schemas.microsoft.com/office/drawing/2016/5/9/chartex" xmlns:cx4="http://schemas.microsoft.com/office/drawing/2016/5/10/chartex" xmlns:cx5="http://schemas.microsoft.com/office/drawing/2016/5/11/chartex" xmlns:cx6="http://schemas.microsoft.com/office/drawing/2016/5/12/chartex" xmlns:cx7="http://schemas.microsoft.com/office/drawing/2016/5/13/chartex" xmlns:cx8="http://schemas.microsoft.com/office/drawing/2016/5/14/chartex" xmlns:mc="http://schemas.openxmlformats.org/markup-compatibility/2006" xmlns:aink="http://schemas.microsoft.com/office/drawing/2016/ink" xmlns:am3d="http://schemas.microsoft.com/office/drawing/2017/model3d" xmlns:o="urn:schemas-microsoft-com:office:office" xmlns:r="http://schemas.openxmlformats.org/officeDocument/2006/relationships" xmlns:m="http://schemas.openxmlformats.org/officeDocument/2006/math" xmlns:v="urn:schemas-microsoft-com:vml" xmlns:wp14="http://schemas.microsoft.com/office/word/2010/wordprocessingDrawing" xmlns:wp="http://schemas.openxmlformats.org/drawingml/2006/wordprocessingDrawing" xmlns:w10="urn:schemas-microsoft-com:office:word" xmlns:w="http://schemas.openxmlformats.org/wordprocessingml/2006/main" xmlns:w14="http://schemas.microsoft.com/office/word/2010/wordml" xmlns:w15="http://schemas.microsoft.com/office/word/2012/wordml" xmlns:w16cid="http://schemas.microsoft.com/office/word/2016/wordml/cid" xmlns:w16se="http://schemas.microsoft.com/office/word/2015/wordml/symex" xmlns:wpg="http://schemas.microsoft.com/office/word/2010/wordprocessingGroup" xmlns:wpi="http://schemas.microsoft.com/office/word/2010/wordprocessingInk" xmlns:wne="http://schemas.microsoft.com/office/word/2006/wordml" xmlns:wps="http://schemas.microsoft.com/office/word/2010/wordprocessingShape" mc:Ignorable="w14 w15 w16se w16cid wp14">
   <w:sdt>
     <w:sdtPr>
       <w:rPr>
@@ -20534,6 +20533,11 @@
         <w:docPartUnique/>
       </w:docPartObj>
     </w:sdtPr>
+    <w:sdtEndPr>
+      <w:rPr>
+        <w:rStyle w:val="PageNumber"/>
+      </w:rPr>
+    </w:sdtEndPr>
     <w:sdtContent>
       <w:p>
         <w:pPr>
@@ -20587,7 +20591,7 @@
 </file>
 
 <file path=word/footnotes.xml><?xml version="1.0" encoding="utf-8"?>
-<w:footnotes xmlns:wpc="http://schemas.microsoft.com/office/word/2010/wordprocessingCanvas" xmlns:cx="http://schemas.microsoft.com/office/drawing/2014/chartex" xmlns:cx1="http://schemas.microsoft.com/office/drawing/2015/9/8/chartex" xmlns:cx2="http://schemas.microsoft.com/office/drawing/2015/10/21/chartex" xmlns:cx3="http://schemas.microsoft.com/office/drawing/2016/5/9/chartex" xmlns:cx4="http://schemas.microsoft.com/office/drawing/2016/5/10/chartex" xmlns:cx5="http://schemas.microsoft.com/office/drawing/2016/5/11/chartex" xmlns:cx6="http://schemas.microsoft.com/office/drawing/2016/5/12/chartex" xmlns:cx7="http://schemas.microsoft.com/office/drawing/2016/5/13/chartex" xmlns:cx8="http://schemas.microsoft.com/office/drawing/2016/5/14/chartex" xmlns:mc="http://schemas.openxmlformats.org/markup-compatibility/2006" xmlns:aink="http://schemas.microsoft.com/office/drawing/2016/ink" xmlns:am3d="http://schemas.microsoft.com/office/drawing/2017/model3d" xmlns:o="urn:schemas-microsoft-com:office:office" xmlns:oel="http://schemas.microsoft.com/office/2019/extlst" xmlns:r="http://schemas.openxmlformats.org/officeDocument/2006/relationships" xmlns:m="http://schemas.openxmlformats.org/officeDocument/2006/math" xmlns:v="urn:schemas-microsoft-com:vml" xmlns:wp14="http://schemas.microsoft.com/office/word/2010/wordprocessingDrawing" xmlns:wp="http://schemas.openxmlformats.org/drawingml/2006/wordprocessingDrawing" xmlns:w10="urn:schemas-microsoft-com:office:word" xmlns:w="http://schemas.openxmlformats.org/wordprocessingml/2006/main" xmlns:w14="http://schemas.microsoft.com/office/word/2010/wordml" xmlns:w15="http://schemas.microsoft.com/office/word/2012/wordml" xmlns:w16cex="http://schemas.microsoft.com/office/word/2018/wordml/cex" xmlns:w16cid="http://schemas.microsoft.com/office/word/2016/wordml/cid" xmlns:w16="http://schemas.microsoft.com/office/word/2018/wordml" xmlns:w16du="http://schemas.microsoft.com/office/word/2023/wordml/word16du" xmlns:w16sdtdh="http://schemas.microsoft.com/office/word/2020/wordml/sdtdatahash" xmlns:w16se="http://schemas.microsoft.com/office/word/2015/wordml/symex" xmlns:wpg="http://schemas.microsoft.com/office/word/2010/wordprocessingGroup" xmlns:wpi="http://schemas.microsoft.com/office/word/2010/wordprocessingInk" xmlns:wne="http://schemas.microsoft.com/office/word/2006/wordml" xmlns:wps="http://schemas.microsoft.com/office/word/2010/wordprocessingShape" mc:Ignorable="w14 w15 w16se w16cid w16 w16cex w16sdtdh w16du wp14">
+<w:footnotes xmlns:wpc="http://schemas.microsoft.com/office/word/2010/wordprocessingCanvas" xmlns:cx="http://schemas.microsoft.com/office/drawing/2014/chartex" xmlns:cx1="http://schemas.microsoft.com/office/drawing/2015/9/8/chartex" xmlns:cx2="http://schemas.microsoft.com/office/drawing/2015/10/21/chartex" xmlns:cx3="http://schemas.microsoft.com/office/drawing/2016/5/9/chartex" xmlns:cx4="http://schemas.microsoft.com/office/drawing/2016/5/10/chartex" xmlns:cx5="http://schemas.microsoft.com/office/drawing/2016/5/11/chartex" xmlns:cx6="http://schemas.microsoft.com/office/drawing/2016/5/12/chartex" xmlns:cx7="http://schemas.microsoft.com/office/drawing/2016/5/13/chartex" xmlns:cx8="http://schemas.microsoft.com/office/drawing/2016/5/14/chartex" xmlns:mc="http://schemas.openxmlformats.org/markup-compatibility/2006" xmlns:aink="http://schemas.microsoft.com/office/drawing/2016/ink" xmlns:am3d="http://schemas.microsoft.com/office/drawing/2017/model3d" xmlns:o="urn:schemas-microsoft-com:office:office" xmlns:r="http://schemas.openxmlformats.org/officeDocument/2006/relationships" xmlns:m="http://schemas.openxmlformats.org/officeDocument/2006/math" xmlns:v="urn:schemas-microsoft-com:vml" xmlns:wp14="http://schemas.microsoft.com/office/word/2010/wordprocessingDrawing" xmlns:wp="http://schemas.openxmlformats.org/drawingml/2006/wordprocessingDrawing" xmlns:w10="urn:schemas-microsoft-com:office:word" xmlns:w="http://schemas.openxmlformats.org/wordprocessingml/2006/main" xmlns:w14="http://schemas.microsoft.com/office/word/2010/wordml" xmlns:w15="http://schemas.microsoft.com/office/word/2012/wordml" xmlns:w16cid="http://schemas.microsoft.com/office/word/2016/wordml/cid" xmlns:w16se="http://schemas.microsoft.com/office/word/2015/wordml/symex" xmlns:wpg="http://schemas.microsoft.com/office/word/2010/wordprocessingGroup" xmlns:wpi="http://schemas.microsoft.com/office/word/2010/wordprocessingInk" xmlns:wne="http://schemas.microsoft.com/office/word/2006/wordml" xmlns:wps="http://schemas.microsoft.com/office/word/2010/wordprocessingShape" mc:Ignorable="w14 w15 w16se w16cid wp14">
   <w:footnote w:type="separator" w:id="-1">
     <w:p>
       <w:r>
@@ -20606,7 +20610,7 @@
 </file>
 
 <file path=word/numbering.xml><?xml version="1.0" encoding="utf-8"?>
-<w:numbering xmlns:wpc="http://schemas.microsoft.com/office/word/2010/wordprocessingCanvas" xmlns:cx="http://schemas.microsoft.com/office/drawing/2014/chartex" xmlns:cx1="http://schemas.microsoft.com/office/drawing/2015/9/8/chartex" xmlns:cx2="http://schemas.microsoft.com/office/drawing/2015/10/21/chartex" xmlns:cx3="http://schemas.microsoft.com/office/drawing/2016/5/9/chartex" xmlns:cx4="http://schemas.microsoft.com/office/drawing/2016/5/10/chartex" xmlns:cx5="http://schemas.microsoft.com/office/drawing/2016/5/11/chartex" xmlns:cx6="http://schemas.microsoft.com/office/drawing/2016/5/12/chartex" xmlns:cx7="http://schemas.microsoft.com/office/drawing/2016/5/13/chartex" xmlns:cx8="http://schemas.microsoft.com/office/drawing/2016/5/14/chartex" xmlns:mc="http://schemas.openxmlformats.org/markup-compatibility/2006" xmlns:aink="http://schemas.microsoft.com/office/drawing/2016/ink" xmlns:am3d="http://schemas.microsoft.com/office/drawing/2017/model3d" xmlns:o="urn:schemas-microsoft-com:office:office" xmlns:oel="http://schemas.microsoft.com/office/2019/extlst" xmlns:r="http://schemas.openxmlformats.org/officeDocument/2006/relationships" xmlns:m="http://schemas.openxmlformats.org/officeDocument/2006/math" xmlns:v="urn:schemas-microsoft-com:vml" xmlns:wp14="http://schemas.microsoft.com/office/word/2010/wordprocessingDrawing" xmlns:wp="http://schemas.openxmlformats.org/drawingml/2006/wordprocessingDrawing" xmlns:w10="urn:schemas-microsoft-com:office:word" xmlns:w="http://schemas.openxmlformats.org/wordprocessingml/2006/main" xmlns:w14="http://schemas.microsoft.com/office/word/2010/wordml" xmlns:w15="http://schemas.microsoft.com/office/word/2012/wordml" xmlns:w16cex="http://schemas.microsoft.com/office/word/2018/wordml/cex" xmlns:w16cid="http://schemas.microsoft.com/office/word/2016/wordml/cid" xmlns:w16="http://schemas.microsoft.com/office/word/2018/wordml" xmlns:w16du="http://schemas.microsoft.com/office/word/2023/wordml/word16du" xmlns:w16sdtdh="http://schemas.microsoft.com/office/word/2020/wordml/sdtdatahash" xmlns:w16se="http://schemas.microsoft.com/office/word/2015/wordml/symex" xmlns:wpg="http://schemas.microsoft.com/office/word/2010/wordprocessingGroup" xmlns:wpi="http://schemas.microsoft.com/office/word/2010/wordprocessingInk" xmlns:wne="http://schemas.microsoft.com/office/word/2006/wordml" xmlns:wps="http://schemas.microsoft.com/office/word/2010/wordprocessingShape" mc:Ignorable="w14 w15 w16se w16cid w16 w16cex w16sdtdh w16du wp14">
+<w:numbering xmlns:wpc="http://schemas.microsoft.com/office/word/2010/wordprocessingCanvas" xmlns:cx="http://schemas.microsoft.com/office/drawing/2014/chartex" xmlns:cx1="http://schemas.microsoft.com/office/drawing/2015/9/8/chartex" xmlns:cx2="http://schemas.microsoft.com/office/drawing/2015/10/21/chartex" xmlns:cx3="http://schemas.microsoft.com/office/drawing/2016/5/9/chartex" xmlns:cx4="http://schemas.microsoft.com/office/drawing/2016/5/10/chartex" xmlns:cx5="http://schemas.microsoft.com/office/drawing/2016/5/11/chartex" xmlns:cx6="http://schemas.microsoft.com/office/drawing/2016/5/12/chartex" xmlns:cx7="http://schemas.microsoft.com/office/drawing/2016/5/13/chartex" xmlns:cx8="http://schemas.microsoft.com/office/drawing/2016/5/14/chartex" xmlns:mc="http://schemas.openxmlformats.org/markup-compatibility/2006" xmlns:aink="http://schemas.microsoft.com/office/drawing/2016/ink" xmlns:am3d="http://schemas.microsoft.com/office/drawing/2017/model3d" xmlns:o="urn:schemas-microsoft-com:office:office" xmlns:r="http://schemas.openxmlformats.org/officeDocument/2006/relationships" xmlns:m="http://schemas.openxmlformats.org/officeDocument/2006/math" xmlns:v="urn:schemas-microsoft-com:vml" xmlns:wp14="http://schemas.microsoft.com/office/word/2010/wordprocessingDrawing" xmlns:wp="http://schemas.openxmlformats.org/drawingml/2006/wordprocessingDrawing" xmlns:w10="urn:schemas-microsoft-com:office:word" xmlns:w="http://schemas.openxmlformats.org/wordprocessingml/2006/main" xmlns:w14="http://schemas.microsoft.com/office/word/2010/wordml" xmlns:w15="http://schemas.microsoft.com/office/word/2012/wordml" xmlns:w16cid="http://schemas.microsoft.com/office/word/2016/wordml/cid" xmlns:w16se="http://schemas.microsoft.com/office/word/2015/wordml/symex" xmlns:wpg="http://schemas.microsoft.com/office/word/2010/wordprocessingGroup" xmlns:wpi="http://schemas.microsoft.com/office/word/2010/wordprocessingInk" xmlns:wne="http://schemas.microsoft.com/office/word/2006/wordml" xmlns:wps="http://schemas.microsoft.com/office/word/2010/wordprocessingShape" mc:Ignorable="w14 w15 w16se w16cid wp14">
   <w:abstractNum w:abstractNumId="0" w15:restartNumberingAfterBreak="0">
     <w:nsid w:val="112C0551"/>
     <w:multiLevelType w:val="hybridMultilevel"/>
@@ -21302,35 +21306,32 @@
       </w:rPr>
     </w:lvl>
   </w:abstractNum>
-  <w:num w:numId="1" w16cid:durableId="1766536812">
+  <w:num w:numId="1">
     <w:abstractNumId w:val="5"/>
   </w:num>
-  <w:num w:numId="2" w16cid:durableId="1941259321">
+  <w:num w:numId="2">
     <w:abstractNumId w:val="6"/>
   </w:num>
-  <w:num w:numId="3" w16cid:durableId="1442261052">
+  <w:num w:numId="3">
     <w:abstractNumId w:val="4"/>
   </w:num>
-  <w:num w:numId="4" w16cid:durableId="2121990717">
+  <w:num w:numId="4">
     <w:abstractNumId w:val="1"/>
   </w:num>
-  <w:num w:numId="5" w16cid:durableId="256721653">
+  <w:num w:numId="5">
     <w:abstractNumId w:val="2"/>
   </w:num>
-  <w:num w:numId="6" w16cid:durableId="292836567">
+  <w:num w:numId="6">
     <w:abstractNumId w:val="3"/>
   </w:num>
-  <w:num w:numId="7" w16cid:durableId="1204059281">
+  <w:num w:numId="7">
     <w:abstractNumId w:val="0"/>
   </w:num>
 </w:numbering>
 </file>
 
 <file path=word/people.xml><?xml version="1.0" encoding="utf-8"?>
-<w15:people xmlns:wpc="http://schemas.microsoft.com/office/word/2010/wordprocessingCanvas" xmlns:cx="http://schemas.microsoft.com/office/drawing/2014/chartex" xmlns:cx1="http://schemas.microsoft.com/office/drawing/2015/9/8/chartex" xmlns:cx2="http://schemas.microsoft.com/office/drawing/2015/10/21/chartex" xmlns:cx3="http://schemas.microsoft.com/office/drawing/2016/5/9/chartex" xmlns:cx4="http://schemas.microsoft.com/office/drawing/2016/5/10/chartex" xmlns:cx5="http://schemas.microsoft.com/office/drawing/2016/5/11/chartex" xmlns:cx6="http://schemas.microsoft.com/office/drawing/2016/5/12/chartex" xmlns:cx7="http://schemas.microsoft.com/office/drawing/2016/5/13/chartex" xmlns:cx8="http://schemas.microsoft.com/office/drawing/2016/5/14/chartex" xmlns:mc="http://schemas.openxmlformats.org/markup-compatibility/2006" xmlns:aink="http://schemas.microsoft.com/office/drawing/2016/ink" xmlns:am3d="http://schemas.microsoft.com/office/drawing/2017/model3d" xmlns:o="urn:schemas-microsoft-com:office:office" xmlns:oel="http://schemas.microsoft.com/office/2019/extlst" xmlns:r="http://schemas.openxmlformats.org/officeDocument/2006/relationships" xmlns:m="http://schemas.openxmlformats.org/officeDocument/2006/math" xmlns:v="urn:schemas-microsoft-com:vml" xmlns:wp14="http://schemas.microsoft.com/office/word/2010/wordprocessingDrawing" xmlns:wp="http://schemas.openxmlformats.org/drawingml/2006/wordprocessingDrawing" xmlns:w10="urn:schemas-microsoft-com:office:word" xmlns:w="http://schemas.openxmlformats.org/wordprocessingml/2006/main" xmlns:w14="http://schemas.microsoft.com/office/word/2010/wordml" xmlns:w15="http://schemas.microsoft.com/office/word/2012/wordml" xmlns:w16cex="http://schemas.microsoft.com/office/word/2018/wordml/cex" xmlns:w16cid="http://schemas.microsoft.com/office/word/2016/wordml/cid" xmlns:w16="http://schemas.microsoft.com/office/word/2018/wordml" xmlns:w16du="http://schemas.microsoft.com/office/word/2023/wordml/word16du" xmlns:w16sdtdh="http://schemas.microsoft.com/office/word/2020/wordml/sdtdatahash" xmlns:w16se="http://schemas.microsoft.com/office/word/2015/wordml/symex" xmlns:wpg="http://schemas.microsoft.com/office/word/2010/wordprocessingGroup" xmlns:wpi="http://schemas.microsoft.com/office/word/2010/wordprocessingInk" xmlns:wne="http://schemas.microsoft.com/office/word/2006/wordml" xmlns:wps="http://schemas.microsoft.com/office/word/2010/wordprocessingShape" mc:Ignorable="w14 w15 w16se w16cid w16 w16cex w16sdtdh w16du wp14">
-  <w15:person w15:author="Dave Bridges">
-    <w15:presenceInfo w15:providerId="None" w15:userId="Dave Bridges"/>
-  </w15:person>
+<w15:people xmlns:wpc="http://schemas.microsoft.com/office/word/2010/wordprocessingCanvas" xmlns:cx="http://schemas.microsoft.com/office/drawing/2014/chartex" xmlns:cx1="http://schemas.microsoft.com/office/drawing/2015/9/8/chartex" xmlns:cx2="http://schemas.microsoft.com/office/drawing/2015/10/21/chartex" xmlns:cx3="http://schemas.microsoft.com/office/drawing/2016/5/9/chartex" xmlns:cx4="http://schemas.microsoft.com/office/drawing/2016/5/10/chartex" xmlns:cx5="http://schemas.microsoft.com/office/drawing/2016/5/11/chartex" xmlns:cx6="http://schemas.microsoft.com/office/drawing/2016/5/12/chartex" xmlns:cx7="http://schemas.microsoft.com/office/drawing/2016/5/13/chartex" xmlns:cx8="http://schemas.microsoft.com/office/drawing/2016/5/14/chartex" xmlns:mc="http://schemas.openxmlformats.org/markup-compatibility/2006" xmlns:aink="http://schemas.microsoft.com/office/drawing/2016/ink" xmlns:am3d="http://schemas.microsoft.com/office/drawing/2017/model3d" xmlns:o="urn:schemas-microsoft-com:office:office" xmlns:r="http://schemas.openxmlformats.org/officeDocument/2006/relationships" xmlns:m="http://schemas.openxmlformats.org/officeDocument/2006/math" xmlns:v="urn:schemas-microsoft-com:vml" xmlns:wp14="http://schemas.microsoft.com/office/word/2010/wordprocessingDrawing" xmlns:wp="http://schemas.openxmlformats.org/drawingml/2006/wordprocessingDrawing" xmlns:w10="urn:schemas-microsoft-com:office:word" xmlns:w="http://schemas.openxmlformats.org/wordprocessingml/2006/main" xmlns:w14="http://schemas.microsoft.com/office/word/2010/wordml" xmlns:w15="http://schemas.microsoft.com/office/word/2012/wordml" xmlns:w16cid="http://schemas.microsoft.com/office/word/2016/wordml/cid" xmlns:w16se="http://schemas.microsoft.com/office/word/2015/wordml/symex" xmlns:wpg="http://schemas.microsoft.com/office/word/2010/wordprocessingGroup" xmlns:wpi="http://schemas.microsoft.com/office/word/2010/wordprocessingInk" xmlns:wne="http://schemas.microsoft.com/office/word/2006/wordml" xmlns:wps="http://schemas.microsoft.com/office/word/2010/wordprocessingShape" mc:Ignorable="w14 w15 w16se w16cid wp14">
   <w15:person w15:author="Molly C. MULCAHY">
     <w15:presenceInfo w15:providerId="AD" w15:userId="S::mmulcahy3@wisc.edu::ecfe12e5-25e2-440a-a234-22f3559cd207"/>
   </w15:person>
@@ -21338,7 +21339,7 @@
 </file>
 
 <file path=word/styles.xml><?xml version="1.0" encoding="utf-8"?>
-<w:styles xmlns:mc="http://schemas.openxmlformats.org/markup-compatibility/2006" xmlns:r="http://schemas.openxmlformats.org/officeDocument/2006/relationships" xmlns:w="http://schemas.openxmlformats.org/wordprocessingml/2006/main" xmlns:w14="http://schemas.microsoft.com/office/word/2010/wordml" xmlns:w15="http://schemas.microsoft.com/office/word/2012/wordml" xmlns:w16cex="http://schemas.microsoft.com/office/word/2018/wordml/cex" xmlns:w16cid="http://schemas.microsoft.com/office/word/2016/wordml/cid" xmlns:w16="http://schemas.microsoft.com/office/word/2018/wordml" xmlns:w16du="http://schemas.microsoft.com/office/word/2023/wordml/word16du" xmlns:w16sdtdh="http://schemas.microsoft.com/office/word/2020/wordml/sdtdatahash" xmlns:w16se="http://schemas.microsoft.com/office/word/2015/wordml/symex" mc:Ignorable="w14 w15 w16se w16cid w16 w16cex w16sdtdh w16du">
+<w:styles xmlns:mc="http://schemas.openxmlformats.org/markup-compatibility/2006" xmlns:r="http://schemas.openxmlformats.org/officeDocument/2006/relationships" xmlns:w="http://schemas.openxmlformats.org/wordprocessingml/2006/main" xmlns:w14="http://schemas.microsoft.com/office/word/2010/wordml" xmlns:w15="http://schemas.microsoft.com/office/word/2012/wordml" xmlns:w16cid="http://schemas.microsoft.com/office/word/2016/wordml/cid" xmlns:w16se="http://schemas.microsoft.com/office/word/2015/wordml/symex" mc:Ignorable="w14 w15 w16se w16cid">
   <w:docDefaults>
     <w:rPrDefault>
       <w:rPr>
@@ -21350,7 +21351,7 @@
     </w:rPrDefault>
     <w:pPrDefault/>
   </w:docDefaults>
-  <w:latentStyles w:defLockedState="0" w:defUIPriority="99" w:defSemiHidden="0" w:defUnhideWhenUsed="0" w:defQFormat="0" w:count="376">
+  <w:latentStyles w:defLockedState="0" w:defUIPriority="99" w:defSemiHidden="0" w:defUnhideWhenUsed="0" w:defQFormat="0" w:count="375">
     <w:lsdException w:name="Normal" w:uiPriority="0" w:qFormat="1"/>
     <w:lsdException w:name="heading 1" w:uiPriority="9" w:qFormat="1"/>
     <w:lsdException w:name="heading 2" w:semiHidden="1" w:uiPriority="9" w:unhideWhenUsed="1" w:qFormat="1"/>
@@ -21726,7 +21727,6 @@
     <w:lsdException w:name="Smart Hyperlink" w:semiHidden="1" w:unhideWhenUsed="1"/>
     <w:lsdException w:name="Hashtag" w:semiHidden="1" w:unhideWhenUsed="1"/>
     <w:lsdException w:name="Unresolved Mention" w:semiHidden="1" w:unhideWhenUsed="1"/>
-    <w:lsdException w:name="Smart Link" w:semiHidden="1" w:unhideWhenUsed="1"/>
   </w:latentStyles>
   <w:style w:type="paragraph" w:default="1" w:styleId="Normal">
     <w:name w:val="Normal"/>
@@ -22368,7 +22368,7 @@
 </file>
 
 <file path=customXml/itemProps1.xml><?xml version="1.0" encoding="utf-8"?>
-<ds:datastoreItem xmlns:ds="http://schemas.openxmlformats.org/officeDocument/2006/customXml" ds:itemID="{3B1FF1F1-238C-E643-A43A-715844FB36A1}">
+<ds:datastoreItem xmlns:ds="http://schemas.openxmlformats.org/officeDocument/2006/customXml" ds:itemID="{250D44F2-43CC-6E4A-A98A-C9C2CA1B18B9}">
   <ds:schemaRefs>
     <ds:schemaRef ds:uri="http://schemas.openxmlformats.org/officeDocument/2006/bibliography"/>
   </ds:schemaRefs>

</xml_diff>

<commit_message>
Fixed results section framing
</commit_message>
<xml_diff>
--- a/Manuscripts/GDF15 during Pregnancy/GDF15.Manuscript_trackedchanges.docx
+++ b/Manuscripts/GDF15 during Pregnancy/GDF15.Manuscript_trackedchanges.docx
@@ -1,6 +1,6 @@
 
 <file path=word/document.xml><?xml version="1.0" encoding="utf-8"?>
-<w:document xmlns:wpc="http://schemas.microsoft.com/office/word/2010/wordprocessingCanvas" xmlns:cx="http://schemas.microsoft.com/office/drawing/2014/chartex" xmlns:cx1="http://schemas.microsoft.com/office/drawing/2015/9/8/chartex" xmlns:cx2="http://schemas.microsoft.com/office/drawing/2015/10/21/chartex" xmlns:cx3="http://schemas.microsoft.com/office/drawing/2016/5/9/chartex" xmlns:cx4="http://schemas.microsoft.com/office/drawing/2016/5/10/chartex" xmlns:cx5="http://schemas.microsoft.com/office/drawing/2016/5/11/chartex" xmlns:cx6="http://schemas.microsoft.com/office/drawing/2016/5/12/chartex" xmlns:cx7="http://schemas.microsoft.com/office/drawing/2016/5/13/chartex" xmlns:cx8="http://schemas.microsoft.com/office/drawing/2016/5/14/chartex" xmlns:mc="http://schemas.openxmlformats.org/markup-compatibility/2006" xmlns:aink="http://schemas.microsoft.com/office/drawing/2016/ink" xmlns:am3d="http://schemas.microsoft.com/office/drawing/2017/model3d" xmlns:o="urn:schemas-microsoft-com:office:office" xmlns:r="http://schemas.openxmlformats.org/officeDocument/2006/relationships" xmlns:m="http://schemas.openxmlformats.org/officeDocument/2006/math" xmlns:v="urn:schemas-microsoft-com:vml" xmlns:wp14="http://schemas.microsoft.com/office/word/2010/wordprocessingDrawing" xmlns:wp="http://schemas.openxmlformats.org/drawingml/2006/wordprocessingDrawing" xmlns:w10="urn:schemas-microsoft-com:office:word" xmlns:w="http://schemas.openxmlformats.org/wordprocessingml/2006/main" xmlns:w14="http://schemas.microsoft.com/office/word/2010/wordml" xmlns:w15="http://schemas.microsoft.com/office/word/2012/wordml" xmlns:w16cid="http://schemas.microsoft.com/office/word/2016/wordml/cid" xmlns:w16se="http://schemas.microsoft.com/office/word/2015/wordml/symex" xmlns:wpg="http://schemas.microsoft.com/office/word/2010/wordprocessingGroup" xmlns:wpi="http://schemas.microsoft.com/office/word/2010/wordprocessingInk" xmlns:wne="http://schemas.microsoft.com/office/word/2006/wordml" xmlns:wps="http://schemas.microsoft.com/office/word/2010/wordprocessingShape" mc:Ignorable="w14 w15 w16se w16cid wp14">
+<w:document xmlns:wpc="http://schemas.microsoft.com/office/word/2010/wordprocessingCanvas" xmlns:cx="http://schemas.microsoft.com/office/drawing/2014/chartex" xmlns:cx1="http://schemas.microsoft.com/office/drawing/2015/9/8/chartex" xmlns:cx2="http://schemas.microsoft.com/office/drawing/2015/10/21/chartex" xmlns:cx3="http://schemas.microsoft.com/office/drawing/2016/5/9/chartex" xmlns:cx4="http://schemas.microsoft.com/office/drawing/2016/5/10/chartex" xmlns:cx5="http://schemas.microsoft.com/office/drawing/2016/5/11/chartex" xmlns:cx6="http://schemas.microsoft.com/office/drawing/2016/5/12/chartex" xmlns:cx7="http://schemas.microsoft.com/office/drawing/2016/5/13/chartex" xmlns:cx8="http://schemas.microsoft.com/office/drawing/2016/5/14/chartex" xmlns:mc="http://schemas.openxmlformats.org/markup-compatibility/2006" xmlns:aink="http://schemas.microsoft.com/office/drawing/2016/ink" xmlns:am3d="http://schemas.microsoft.com/office/drawing/2017/model3d" xmlns:o="urn:schemas-microsoft-com:office:office" xmlns:oel="http://schemas.microsoft.com/office/2019/extlst" xmlns:r="http://schemas.openxmlformats.org/officeDocument/2006/relationships" xmlns:m="http://schemas.openxmlformats.org/officeDocument/2006/math" xmlns:v="urn:schemas-microsoft-com:vml" xmlns:wp14="http://schemas.microsoft.com/office/word/2010/wordprocessingDrawing" xmlns:wp="http://schemas.openxmlformats.org/drawingml/2006/wordprocessingDrawing" xmlns:w10="urn:schemas-microsoft-com:office:word" xmlns:w="http://schemas.openxmlformats.org/wordprocessingml/2006/main" xmlns:w14="http://schemas.microsoft.com/office/word/2010/wordml" xmlns:w15="http://schemas.microsoft.com/office/word/2012/wordml" xmlns:w16cex="http://schemas.microsoft.com/office/word/2018/wordml/cex" xmlns:w16cid="http://schemas.microsoft.com/office/word/2016/wordml/cid" xmlns:w16="http://schemas.microsoft.com/office/word/2018/wordml" xmlns:w16du="http://schemas.microsoft.com/office/word/2023/wordml/word16du" xmlns:w16sdtdh="http://schemas.microsoft.com/office/word/2020/wordml/sdtdatahash" xmlns:w16se="http://schemas.microsoft.com/office/word/2015/wordml/symex" xmlns:wpg="http://schemas.microsoft.com/office/word/2010/wordprocessingGroup" xmlns:wpi="http://schemas.microsoft.com/office/word/2010/wordprocessingInk" xmlns:wne="http://schemas.microsoft.com/office/word/2006/wordml" xmlns:wps="http://schemas.microsoft.com/office/word/2010/wordprocessingShape" mc:Ignorable="w14 w15 w16se w16cid w16 w16cex w16sdtdh w16du wp14">
   <w:body>
     <w:p>
       <w:pPr>
@@ -97,16 +97,8 @@
         <w:rPr>
           <w:rFonts w:ascii="Times New Roman" w:hAnsi="Times New Roman" w:cs="Times New Roman"/>
         </w:rPr>
-        <w:t xml:space="preserve">, </w:t>
-      </w:r>
-      <w:proofErr w:type="spellStart"/>
-      <w:r>
-        <w:rPr>
-          <w:rFonts w:ascii="Times New Roman" w:hAnsi="Times New Roman" w:cs="Times New Roman"/>
-        </w:rPr>
-        <w:t>Noura</w:t>
-      </w:r>
-      <w:proofErr w:type="spellEnd"/>
+        <w:t>, Noura</w:t>
+      </w:r>
       <w:r>
         <w:rPr>
           <w:rFonts w:ascii="Times New Roman" w:hAnsi="Times New Roman" w:cs="Times New Roman"/>
@@ -5943,6 +5935,11 @@
           <w:rPr>
             <w:rFonts w:ascii="Times New Roman" w:hAnsi="Times New Roman" w:cs="Times New Roman"/>
           </w:rPr>
+        </w:r>
+        <w:r>
+          <w:rPr>
+            <w:rFonts w:ascii="Times New Roman" w:hAnsi="Times New Roman" w:cs="Times New Roman"/>
+          </w:rPr>
           <w:fldChar w:fldCharType="separate"/>
         </w:r>
         <w:r>
@@ -9419,95 +9416,315 @@
         </w:rPr>
         <w:t xml:space="preserve"> </w:t>
       </w:r>
-      <w:r>
-        <w:rPr>
-          <w:rFonts w:ascii="Times New Roman" w:hAnsi="Times New Roman" w:cs="Times New Roman"/>
-        </w:rPr>
-        <w:t>W</w:t>
-      </w:r>
-      <w:r>
-        <w:rPr>
-          <w:rFonts w:ascii="Times New Roman" w:hAnsi="Times New Roman" w:cs="Times New Roman"/>
-        </w:rPr>
-        <w:t xml:space="preserve">e sought to understand if GDF15 levels related to either pregnancy or a model of </w:t>
-      </w:r>
-      <w:ins w:id="141" w:author="Molly C. MULCAHY" w:date="2024-07-22T15:21:00Z">
-        <w:del w:id="142" w:author="Dave Bridges" w:date="2024-09-04T10:55:00Z">
+      <w:ins w:id="141" w:author="Molly C. MULCAHY" w:date="2024-10-04T11:29:00Z" w16du:dateUtc="2024-10-04T16:29:00Z">
+        <w:r>
+          <w:rPr>
+            <w:rFonts w:ascii="Times New Roman" w:hAnsi="Times New Roman" w:cs="Times New Roman"/>
+          </w:rPr>
+          <w:t xml:space="preserve">This insulin resistance </w:t>
+        </w:r>
+      </w:ins>
+      <w:ins w:id="142" w:author="Molly C. MULCAHY" w:date="2024-10-04T11:31:00Z" w16du:dateUtc="2024-10-04T16:31:00Z">
+        <w:r>
+          <w:rPr>
+            <w:rFonts w:ascii="Times New Roman" w:hAnsi="Times New Roman" w:cs="Times New Roman"/>
+          </w:rPr>
+          <w:t xml:space="preserve">of pregnancy in mice </w:t>
+        </w:r>
+      </w:ins>
+      <w:ins w:id="143" w:author="Molly C. MULCAHY" w:date="2024-10-04T11:29:00Z" w16du:dateUtc="2024-10-04T16:29:00Z">
+        <w:r>
+          <w:rPr>
+            <w:rFonts w:ascii="Times New Roman" w:hAnsi="Times New Roman" w:cs="Times New Roman"/>
+          </w:rPr>
+          <w:t>is concomitant with elevations in GDF15</w:t>
+        </w:r>
+      </w:ins>
+      <w:ins w:id="144" w:author="Molly C. MULCAHY" w:date="2024-10-04T11:31:00Z" w16du:dateUtc="2024-10-04T16:31:00Z">
+        <w:r>
+          <w:rPr>
+            <w:rFonts w:ascii="Times New Roman" w:hAnsi="Times New Roman" w:cs="Times New Roman"/>
+          </w:rPr>
+          <w:t xml:space="preserve"> </w:t>
+        </w:r>
+      </w:ins>
+      <w:r>
+        <w:rPr>
+          <w:rFonts w:ascii="Times New Roman" w:hAnsi="Times New Roman" w:cs="Times New Roman"/>
+        </w:rPr>
+        <w:fldChar w:fldCharType="begin"/>
+      </w:r>
+      <w:r>
+        <w:rPr>
+          <w:rFonts w:ascii="Times New Roman" w:hAnsi="Times New Roman" w:cs="Times New Roman"/>
+        </w:rPr>
+        <w:instrText xml:space="preserve"> ADDIN ZOTERO_ITEM CSL_CITATION {"citationID":"99lp2cZD","properties":{"formattedCitation":"(37)","plainCitation":"(37)","noteIndex":0},"citationItems":[{"id":1943,"uris":["http://zotero.org/users/5073745/items/EP7ZQSR9"],"itemData":{"id":1943,"type":"article-journal","abstract":"Download figureDownload PowerPoint","container-title":"American Journal of Physiology-Endocrinology and Metabolism","DOI":"10.1152/ajpendo.00134.2023","ISSN":"0193-1849","issue":"4","note":"publisher: American Physiological Society","page":"E303-E309","source":"journals-physiology-org.ezproxy.library.wisc.edu (Atypon)","title":"Cross-species comparison of pregnancy-induced GDF15","volume":"325","author":[{"family":"Klein","given":"Anders Bue"},{"family":"Ranea-Robles","given":"Pablo"},{"family":"Nicolaisen","given":"Trine Sand"},{"family":"Gil","given":"Cláudia"},{"family":"Johann","given":"Kornelia"},{"family":"Quesada","given":"Júlia Prats"},{"family":"Pistolevij","given":"Nina"},{"family":"Hviid","given":"Kathrine V.R."},{"family":"Fich","given":"Line"},{"family":"Offersen","given":"Simone M."},{"family":"Helge","given":"Jørn Wulff"},{"family":"Nielsen","given":"Henriette Svarre"},{"family":"Bakker","given":"Jaco"},{"family":"Kleinert","given":"Maximilian"},{"family":"Clemmensen","given":"Christoffer"}],"issued":{"date-parts":[["2023",10]]}}}],"schema":"https://github.com/citation-style-language/schema/raw/master/csl-citation.json"} </w:instrText>
+      </w:r>
+      <w:r>
+        <w:rPr>
+          <w:rFonts w:ascii="Times New Roman" w:hAnsi="Times New Roman" w:cs="Times New Roman"/>
+        </w:rPr>
+        <w:fldChar w:fldCharType="separate"/>
+      </w:r>
+      <w:r>
+        <w:rPr>
+          <w:rFonts w:ascii="Times New Roman" w:hAnsi="Times New Roman" w:cs="Times New Roman"/>
+        </w:rPr>
+        <w:t>(37)</w:t>
+      </w:r>
+      <w:r>
+        <w:rPr>
+          <w:rFonts w:ascii="Times New Roman" w:hAnsi="Times New Roman" w:cs="Times New Roman"/>
+        </w:rPr>
+        <w:fldChar w:fldCharType="end"/>
+      </w:r>
+      <w:ins w:id="145" w:author="Molly C. MULCAHY" w:date="2024-10-04T11:29:00Z" w16du:dateUtc="2024-10-04T16:29:00Z">
+        <w:r>
+          <w:rPr>
+            <w:rFonts w:ascii="Times New Roman" w:hAnsi="Times New Roman" w:cs="Times New Roman"/>
+          </w:rPr>
+          <w:t xml:space="preserve"> and glucocorticoids</w:t>
+        </w:r>
+      </w:ins>
+      <w:ins w:id="146" w:author="Molly C. MULCAHY" w:date="2024-10-04T11:30:00Z" w16du:dateUtc="2024-10-04T16:30:00Z">
+        <w:r>
+          <w:rPr>
+            <w:rFonts w:ascii="Times New Roman" w:hAnsi="Times New Roman" w:cs="Times New Roman"/>
+          </w:rPr>
+          <w:t xml:space="preserve"> </w:t>
+        </w:r>
+      </w:ins>
+      <w:r>
+        <w:rPr>
+          <w:rFonts w:ascii="Times New Roman" w:hAnsi="Times New Roman" w:cs="Times New Roman"/>
+        </w:rPr>
+        <w:fldChar w:fldCharType="begin"/>
+      </w:r>
+      <w:r>
+        <w:rPr>
+          <w:rFonts w:ascii="Times New Roman" w:hAnsi="Times New Roman" w:cs="Times New Roman"/>
+        </w:rPr>
+        <w:instrText xml:space="preserve"> ADDIN ZOTERO_ITEM CSL_CITATION {"citationID":"JZT6tqLo","properties":{"formattedCitation":"(38)","plainCitation":"(38)","noteIndex":0},"citationItems":[{"id":229,"uris":["http://zotero.org/users/5073745/items/HA4KF47J"],"itemData":{"id":229,"type":"article-journal","container-title":"Journal of Endocrinology","DOI":"10.1677/joe.0.0600473","ISSN":"0022-0795, 1479-6805","issue":"3","language":"en_US","page":"473-483","source":"joe.bioscientifica.com","title":"PLASMA CORTICOSTERONE LEVELS DURING PREGNANCY IN THE MOUSE: THE RELATIVE CONTRIBUTIONS OF THE ADRENAL GLANDS AND FOETO-PLACENTAL UNITS","title-short":"PLASMA CORTICOSTERONE LEVELS DURING PREGNANCY IN THE MOUSE","volume":"60","author":[{"family":"Barlow","given":"Susan M."},{"family":"Morrison","given":"P. J."},{"family":"Sullivan","given":"F. M."}],"issued":{"date-parts":[["1974",3,1]]}}}],"schema":"https://github.com/citation-style-language/schema/raw/master/csl-citation.json"} </w:instrText>
+      </w:r>
+      <w:r>
+        <w:rPr>
+          <w:rFonts w:ascii="Times New Roman" w:hAnsi="Times New Roman" w:cs="Times New Roman"/>
+        </w:rPr>
+        <w:fldChar w:fldCharType="separate"/>
+      </w:r>
+      <w:r>
+        <w:rPr>
+          <w:rFonts w:ascii="Times New Roman" w:hAnsi="Times New Roman" w:cs="Times New Roman"/>
+        </w:rPr>
+        <w:t>(38)</w:t>
+      </w:r>
+      <w:r>
+        <w:rPr>
+          <w:rFonts w:ascii="Times New Roman" w:hAnsi="Times New Roman" w:cs="Times New Roman"/>
+        </w:rPr>
+        <w:fldChar w:fldCharType="end"/>
+      </w:r>
+      <w:ins w:id="147" w:author="Molly C. MULCAHY" w:date="2024-10-04T11:29:00Z" w16du:dateUtc="2024-10-04T16:29:00Z">
+        <w:r>
+          <w:rPr>
+            <w:rFonts w:ascii="Times New Roman" w:hAnsi="Times New Roman" w:cs="Times New Roman"/>
+          </w:rPr>
+          <w:t>.</w:t>
+        </w:r>
+      </w:ins>
+      <w:ins w:id="148" w:author="Molly C. MULCAHY" w:date="2024-10-04T14:28:00Z" w16du:dateUtc="2024-10-04T19:28:00Z">
+        <w:r>
+          <w:rPr>
+            <w:rFonts w:ascii="Times New Roman" w:hAnsi="Times New Roman" w:cs="Times New Roman"/>
+          </w:rPr>
+          <w:t xml:space="preserve"> We sought to </w:t>
+        </w:r>
+      </w:ins>
+      <w:ins w:id="149" w:author="Molly C. MULCAHY" w:date="2024-10-04T11:31:00Z" w16du:dateUtc="2024-10-04T16:31:00Z">
+        <w:r>
+          <w:rPr>
+            <w:rFonts w:ascii="Times New Roman" w:hAnsi="Times New Roman" w:cs="Times New Roman"/>
+          </w:rPr>
+          <w:t>model</w:t>
+        </w:r>
+      </w:ins>
+      <w:ins w:id="150" w:author="Molly C. MULCAHY" w:date="2024-10-04T11:35:00Z" w16du:dateUtc="2024-10-04T16:35:00Z">
+        <w:r>
+          <w:rPr>
+            <w:rFonts w:ascii="Times New Roman" w:hAnsi="Times New Roman" w:cs="Times New Roman"/>
+          </w:rPr>
+          <w:t xml:space="preserve"> the contributions of GDF15 and glucocorticoid excess on insulin resistance </w:t>
+        </w:r>
+      </w:ins>
+      <w:ins w:id="151" w:author="Molly C. MULCAHY" w:date="2024-10-04T11:36:00Z" w16du:dateUtc="2024-10-04T16:36:00Z">
+        <w:r>
+          <w:rPr>
+            <w:rFonts w:ascii="Times New Roman" w:hAnsi="Times New Roman" w:cs="Times New Roman"/>
+          </w:rPr>
+          <w:t>of pregnancy</w:t>
+        </w:r>
+      </w:ins>
+      <w:ins w:id="152" w:author="Molly C. MULCAHY" w:date="2024-10-04T11:41:00Z" w16du:dateUtc="2024-10-04T16:41:00Z">
+        <w:r>
+          <w:rPr>
+            <w:rFonts w:ascii="Times New Roman" w:hAnsi="Times New Roman" w:cs="Times New Roman"/>
+          </w:rPr>
+          <w:t xml:space="preserve"> and understand if GC excess would i</w:t>
+        </w:r>
+      </w:ins>
+      <w:ins w:id="153" w:author="Molly C. MULCAHY" w:date="2024-10-04T14:28:00Z" w16du:dateUtc="2024-10-04T19:28:00Z">
+        <w:r>
+          <w:rPr>
+            <w:rFonts w:ascii="Times New Roman" w:hAnsi="Times New Roman" w:cs="Times New Roman"/>
+          </w:rPr>
+          <w:t>ncreas</w:t>
+        </w:r>
+      </w:ins>
+      <w:ins w:id="154" w:author="Molly C. MULCAHY" w:date="2024-10-04T14:29:00Z" w16du:dateUtc="2024-10-04T19:29:00Z">
+        <w:r>
+          <w:rPr>
+            <w:rFonts w:ascii="Times New Roman" w:hAnsi="Times New Roman" w:cs="Times New Roman"/>
+          </w:rPr>
+          <w:t>e</w:t>
+        </w:r>
+      </w:ins>
+      <w:ins w:id="155" w:author="Molly C. MULCAHY" w:date="2024-10-04T11:41:00Z" w16du:dateUtc="2024-10-04T16:41:00Z">
+        <w:r>
+          <w:rPr>
+            <w:rFonts w:ascii="Times New Roman" w:hAnsi="Times New Roman" w:cs="Times New Roman"/>
+          </w:rPr>
+          <w:t xml:space="preserve"> GDF15 levels, we</w:t>
+        </w:r>
+      </w:ins>
+      <w:ins w:id="156" w:author="Molly C. MULCAHY" w:date="2024-10-04T11:36:00Z" w16du:dateUtc="2024-10-04T16:36:00Z">
+        <w:r>
+          <w:rPr>
+            <w:rFonts w:ascii="Times New Roman" w:hAnsi="Times New Roman" w:cs="Times New Roman"/>
+          </w:rPr>
+          <w:t xml:space="preserve"> </w:t>
+        </w:r>
+      </w:ins>
+      <w:del w:id="157" w:author="Molly C. MULCAHY" w:date="2024-10-04T11:41:00Z" w16du:dateUtc="2024-10-04T16:41:00Z">
+        <w:r>
+          <w:rPr>
+            <w:rFonts w:ascii="Times New Roman" w:hAnsi="Times New Roman" w:cs="Times New Roman"/>
+          </w:rPr>
+          <w:delText>W</w:delText>
+        </w:r>
+        <w:r>
+          <w:rPr>
+            <w:rFonts w:ascii="Times New Roman" w:hAnsi="Times New Roman" w:cs="Times New Roman"/>
+          </w:rPr>
+          <w:delText>e sought to understand if GDF15 levels related to either pregnancy or a model of excess</w:delText>
+        </w:r>
+      </w:del>
+      <w:ins w:id="158" w:author="Dave Bridges" w:date="2024-09-04T10:55:00Z">
+        <w:del w:id="159" w:author="Molly C. MULCAHY" w:date="2024-10-04T11:41:00Z" w16du:dateUtc="2024-10-04T16:41:00Z">
           <w:r>
             <w:rPr>
               <w:rFonts w:ascii="Times New Roman" w:hAnsi="Times New Roman" w:cs="Times New Roman"/>
             </w:rPr>
-            <w:delText xml:space="preserve">chronic stress-related </w:delText>
+            <w:delText>glucocorticoid-induced</w:delText>
           </w:r>
         </w:del>
       </w:ins>
-      <w:del w:id="143" w:author="Dave Bridges" w:date="2024-09-04T10:55:00Z">
-        <w:r>
-          <w:rPr>
-            <w:rFonts w:ascii="Times New Roman" w:hAnsi="Times New Roman" w:cs="Times New Roman"/>
-          </w:rPr>
-          <w:delText>excess</w:delText>
+      <w:del w:id="160" w:author="Molly C. MULCAHY" w:date="2024-10-04T11:41:00Z" w16du:dateUtc="2024-10-04T16:41:00Z">
+        <w:r>
+          <w:rPr>
+            <w:rFonts w:ascii="Times New Roman" w:hAnsi="Times New Roman" w:cs="Times New Roman"/>
+          </w:rPr>
+          <w:delText xml:space="preserve"> insulin resistance in pregnancy</w:delText>
+        </w:r>
+        <w:r>
+          <w:rPr>
+            <w:rFonts w:ascii="Times New Roman" w:hAnsi="Times New Roman" w:cs="Times New Roman"/>
+          </w:rPr>
+          <w:delText xml:space="preserve">. </w:delText>
+        </w:r>
+        <w:r>
+          <w:rPr>
+            <w:rFonts w:ascii="Times New Roman" w:hAnsi="Times New Roman" w:cs="Times New Roman"/>
+          </w:rPr>
+          <w:delText>We</w:delText>
         </w:r>
       </w:del>
-      <w:ins w:id="144" w:author="Molly C. MULCAHY" w:date="2024-07-22T15:21:00Z">
-        <w:del w:id="145" w:author="Dave Bridges" w:date="2024-09-04T10:55:00Z">
-          <w:r>
-            <w:rPr>
-              <w:rFonts w:ascii="Times New Roman" w:hAnsi="Times New Roman" w:cs="Times New Roman"/>
-            </w:rPr>
-            <w:delText>ive</w:delText>
-          </w:r>
-        </w:del>
+      <w:r>
+        <w:rPr>
+          <w:rFonts w:ascii="Times New Roman" w:hAnsi="Times New Roman" w:cs="Times New Roman"/>
+        </w:rPr>
+        <w:t xml:space="preserve"> compar</w:t>
+      </w:r>
+      <w:r>
+        <w:rPr>
+          <w:rFonts w:ascii="Times New Roman" w:hAnsi="Times New Roman" w:cs="Times New Roman"/>
+        </w:rPr>
+        <w:t>ed</w:t>
+      </w:r>
+      <w:r>
+        <w:rPr>
+          <w:rFonts w:ascii="Times New Roman" w:hAnsi="Times New Roman" w:cs="Times New Roman"/>
+        </w:rPr>
+        <w:t xml:space="preserve"> age-matched pregnant and non-pregnant females</w:t>
+      </w:r>
+      <w:r>
+        <w:rPr>
+          <w:rFonts w:ascii="Times New Roman" w:hAnsi="Times New Roman" w:cs="Times New Roman"/>
+        </w:rPr>
+        <w:t xml:space="preserve"> </w:t>
+      </w:r>
+      <w:ins w:id="161" w:author="Molly C. MULCAHY" w:date="2024-10-04T11:42:00Z" w16du:dateUtc="2024-10-04T16:42:00Z">
+        <w:r>
+          <w:rPr>
+            <w:rFonts w:ascii="Times New Roman" w:hAnsi="Times New Roman" w:cs="Times New Roman"/>
+          </w:rPr>
+          <w:t>and pregnant females with or without exogenous glucocorticoid</w:t>
+        </w:r>
       </w:ins>
-      <w:ins w:id="146" w:author="Dave Bridges" w:date="2024-09-04T10:55:00Z">
-        <w:r>
-          <w:rPr>
-            <w:rFonts w:ascii="Times New Roman" w:hAnsi="Times New Roman" w:cs="Times New Roman"/>
-          </w:rPr>
-          <w:t>glucocorticoid-induced</w:t>
+      <w:ins w:id="162" w:author="Molly C. MULCAHY" w:date="2024-10-04T11:43:00Z" w16du:dateUtc="2024-10-04T16:43:00Z">
+        <w:r>
+          <w:rPr>
+            <w:rFonts w:ascii="Times New Roman" w:hAnsi="Times New Roman" w:cs="Times New Roman"/>
+          </w:rPr>
+          <w:t xml:space="preserve"> (</w:t>
         </w:r>
       </w:ins>
-      <w:r>
-        <w:rPr>
-          <w:rFonts w:ascii="Times New Roman" w:hAnsi="Times New Roman" w:cs="Times New Roman"/>
-        </w:rPr>
-        <w:t xml:space="preserve"> insulin resistance in pregnancy</w:t>
-      </w:r>
-      <w:r>
-        <w:rPr>
-          <w:rFonts w:ascii="Times New Roman" w:hAnsi="Times New Roman" w:cs="Times New Roman"/>
-        </w:rPr>
-        <w:t xml:space="preserve">. </w:t>
-      </w:r>
-      <w:r>
-        <w:rPr>
-          <w:rFonts w:ascii="Times New Roman" w:hAnsi="Times New Roman" w:cs="Times New Roman"/>
-        </w:rPr>
-        <w:t>We</w:t>
-      </w:r>
-      <w:r>
-        <w:rPr>
-          <w:rFonts w:ascii="Times New Roman" w:hAnsi="Times New Roman" w:cs="Times New Roman"/>
-        </w:rPr>
-        <w:t xml:space="preserve"> compar</w:t>
-      </w:r>
-      <w:r>
-        <w:rPr>
-          <w:rFonts w:ascii="Times New Roman" w:hAnsi="Times New Roman" w:cs="Times New Roman"/>
-        </w:rPr>
-        <w:t>ed</w:t>
-      </w:r>
-      <w:r>
-        <w:rPr>
-          <w:rFonts w:ascii="Times New Roman" w:hAnsi="Times New Roman" w:cs="Times New Roman"/>
-        </w:rPr>
-        <w:t xml:space="preserve"> age-matched pregnant and non-pregnant females</w:t>
-      </w:r>
-      <w:r>
-        <w:rPr>
-          <w:rFonts w:ascii="Times New Roman" w:hAnsi="Times New Roman" w:cs="Times New Roman"/>
-        </w:rPr>
-        <w:t xml:space="preserve"> using an </w:t>
+      <w:ins w:id="163" w:author="Molly C. MULCAHY" w:date="2024-10-04T11:42:00Z" w16du:dateUtc="2024-10-04T16:42:00Z">
+        <w:r>
+          <w:rPr>
+            <w:rFonts w:ascii="Times New Roman" w:hAnsi="Times New Roman" w:cs="Times New Roman"/>
+          </w:rPr>
+          <w:t>dexamethasone</w:t>
+        </w:r>
+      </w:ins>
+      <w:ins w:id="164" w:author="Molly C. MULCAHY" w:date="2024-10-04T11:43:00Z" w16du:dateUtc="2024-10-04T16:43:00Z">
+        <w:r>
+          <w:rPr>
+            <w:rFonts w:ascii="Times New Roman" w:hAnsi="Times New Roman" w:cs="Times New Roman"/>
+          </w:rPr>
+          <w:t>), respectively,</w:t>
+        </w:r>
+      </w:ins>
+      <w:ins w:id="165" w:author="Molly C. MULCAHY" w:date="2024-10-04T11:42:00Z" w16du:dateUtc="2024-10-04T16:42:00Z">
+        <w:r>
+          <w:rPr>
+            <w:rFonts w:ascii="Times New Roman" w:hAnsi="Times New Roman" w:cs="Times New Roman"/>
+          </w:rPr>
+          <w:t xml:space="preserve"> given in drinking water. </w:t>
+        </w:r>
+      </w:ins>
+      <w:ins w:id="166" w:author="Molly C. MULCAHY" w:date="2024-10-04T11:43:00Z" w16du:dateUtc="2024-10-04T16:43:00Z">
+        <w:r>
+          <w:rPr>
+            <w:rFonts w:ascii="Times New Roman" w:hAnsi="Times New Roman" w:cs="Times New Roman"/>
+          </w:rPr>
+          <w:t xml:space="preserve">We then examined insulin resistance </w:t>
+        </w:r>
+      </w:ins>
+      <w:r>
+        <w:rPr>
+          <w:rFonts w:ascii="Times New Roman" w:hAnsi="Times New Roman" w:cs="Times New Roman"/>
+        </w:rPr>
+        <w:t xml:space="preserve">using an </w:t>
       </w:r>
       <w:r>
         <w:rPr>
@@ -9639,7 +9856,14 @@
         <w:rPr>
           <w:rFonts w:ascii="Times New Roman" w:hAnsi="Times New Roman" w:cs="Times New Roman"/>
         </w:rPr>
-        <w:t xml:space="preserve">, though this did not reach statistical significance </w:t>
+        <w:t xml:space="preserve">, though this did not reach statistical </w:t>
+      </w:r>
+      <w:r>
+        <w:rPr>
+          <w:rFonts w:ascii="Times New Roman" w:hAnsi="Times New Roman" w:cs="Times New Roman"/>
+        </w:rPr>
+        <w:lastRenderedPageBreak/>
+        <w:t xml:space="preserve">significance </w:t>
       </w:r>
       <w:r>
         <w:rPr>
@@ -9701,7 +9925,7 @@
         </w:rPr>
         <w:t>.</w:t>
       </w:r>
-      <w:del w:id="147" w:author="Molly C. MULCAHY" w:date="2024-07-16T14:16:00Z">
+      <w:del w:id="167" w:author="Molly C. MULCAHY" w:date="2024-07-16T14:16:00Z">
         <w:r>
           <w:rPr>
             <w:rFonts w:ascii="Times New Roman" w:hAnsi="Times New Roman" w:cs="Times New Roman"/>
@@ -9709,7 +9933,7 @@
           <w:delText xml:space="preserve"> </w:delText>
         </w:r>
       </w:del>
-      <w:ins w:id="148" w:author="Molly C. MULCAHY" w:date="2024-07-16T14:17:00Z">
+      <w:ins w:id="168" w:author="Molly C. MULCAHY" w:date="2024-07-16T14:17:00Z">
         <w:r>
           <w:rPr>
             <w:rFonts w:ascii="Times New Roman" w:hAnsi="Times New Roman" w:cs="Times New Roman"/>
@@ -9717,7 +9941,7 @@
           <w:t xml:space="preserve"> Consistent with other murine models of pregnancy</w:t>
         </w:r>
       </w:ins>
-      <w:del w:id="149" w:author="Molly C. MULCAHY" w:date="2024-07-16T14:16:00Z">
+      <w:del w:id="169" w:author="Molly C. MULCAHY" w:date="2024-07-16T14:16:00Z">
         <w:r>
           <w:rPr>
             <w:rFonts w:ascii="Times New Roman" w:hAnsi="Times New Roman" w:cs="Times New Roman"/>
@@ -9743,7 +9967,7 @@
         </w:rPr>
         <w:t>,</w:t>
       </w:r>
-      <w:del w:id="150" w:author="Molly C. MULCAHY" w:date="2024-07-16T14:17:00Z">
+      <w:del w:id="170" w:author="Molly C. MULCAHY" w:date="2024-07-16T14:17:00Z">
         <w:r>
           <w:rPr>
             <w:rFonts w:ascii="Times New Roman" w:hAnsi="Times New Roman" w:cs="Times New Roman"/>
@@ -9775,7 +9999,7 @@
         </w:rPr>
         <w:t xml:space="preserve"> fasting blood glucose</w:t>
       </w:r>
-      <w:ins w:id="151" w:author="Molly C. MULCAHY" w:date="2024-07-16T14:17:00Z">
+      <w:ins w:id="171" w:author="Molly C. MULCAHY" w:date="2024-07-16T14:17:00Z">
         <w:r>
           <w:rPr>
             <w:rFonts w:ascii="Times New Roman" w:hAnsi="Times New Roman" w:cs="Times New Roman"/>
@@ -9847,7 +10071,7 @@
         <w:rPr>
           <w:rFonts w:ascii="Times New Roman" w:hAnsi="Times New Roman" w:cs="Times New Roman"/>
         </w:rPr>
-        <w:instrText xml:space="preserve"> ADDIN ZOTERO_ITEM CSL_CITATION {"citationID":"saidAmCB","properties":{"formattedCitation":"(37,38)","plainCitation":"(37,38)","noteIndex":0},"citationItems":[{"id":525,"uris":["http://zotero.org/users/5073745/items/XDVXWQWM"],"itemData":{"id":525,"type":"article-journal","abstract":"Intensive insulin treatment during diabetic pregnancy is complicated by maternal hypoglycemia. To investigate whether pregnancy may contribute as an independent hypoglycemia risk factor, awake pregnant rats that were near term underwent stepped insulin hypoglycemic (3.4 and 2.3 mM) clamp studies in the fasted and nonfasted states. In the fasted state, the glucagon response to hypoglycemia was completely suppressed in the pregnant rats (P &lt; 0.01). Epinephrine, but not norepinephrine, was also diminished by approximately 70-75% at both hypoglycemic steps, and more exogenous glucose was needed to maintain hypoglycemia during pregnancy. To avoid the potential confounding effect of increased ketone levels (beta-hydroxybutyrate was approximately 170% higher in the pregnant rats), experiments were repeated in the nonfasting state when ketosis was eliminated in both groups. The nonfasted pregnant rats continued to show near complete suppression of the glucagon response, even at glucose levels of 2.3 mM. In contrast, a brisk response occurred in nonpregnant controls when glucose fell to 3.4 mM. Although epinephrine levels in the pregnant rats were also markedly suppressed during the milder hypoglycemic stimulus, they approached values seen in nonpregnant controls when glucose was lowered further to 2.3 mM. We concluded that in the rat, pregnancy markedly suppresses glucagon responses to hypoglycemia. The release of epinephrine, but not norepinephrine, is also blunted, especially during mild hypoglycemia. These findings suggest that pregnancy may impair glucose counterregulation by inhibiting glucagon and epinephrine release during hypoglycemia.","container-title":"Diabetes","DOI":"10.2337/diab.42.10.1440","ISSN":"0012-1797","issue":"10","journalAbbreviation":"Diabetes","language":"eng","note":"PMID: 8375583","page":"1440-1445","source":"PubMed","title":"Inhibitory effect of pregnancy on counterregulatory hormone responses to hypoglycemia in awake rat","volume":"42","author":[{"family":"Rossi","given":"G."},{"family":"Lapaczewski","given":"P."},{"family":"Diamond","given":"M. P."},{"family":"Jacob","given":"R. J."},{"family":"Shulman","given":"G. I."},{"family":"Sherwin","given":"R. S."}],"issued":{"date-parts":[["1993",10]]}}},{"id":2328,"uris":["http://zotero.org/users/5073745/items/HEBBNKY8"],"itemData":{"id":2328,"type":"article-journal","abstract":"&lt;sec&gt;&lt;title&gt;Objective&lt;/title&gt;&lt;p&gt;Pregnancy is a dynamic state involving multiple metabolic adaptions in various tissues including the endocrine pancreas. However, a detailed characterization of the maternal islet metabolome in relation to islet function and the ambient circulating metabolome during pregnancy has not been established.&lt;/p&gt;&lt;/sec&gt;&lt;sec&gt;&lt;title&gt;Methods&lt;/title&gt;&lt;p&gt;A timed-pregnancy mouse model was studied, and age-matched non-pregnant mice were used as controls. Targeted metabolomics was applied to fasting plasma and purified islets during each trimester of pregnancy. Glucose homeostasis and islet function was assessed. Bioinformatic analyses were performed to reveal the metabolic adaptive changes in plasma and islets, and to identify key metabolic pathways associated with pregnancy.&lt;/p&gt;&lt;/sec&gt;&lt;sec&gt;&lt;title&gt;Results&lt;/title&gt;&lt;p&gt;Fasting glucose and insulin were found to be significantly lower in pregnant mice compared to non-pregnant controls, throughout the gestational period. Additionally, pregnant mice had superior glucose excursions and greater insulin response to an oral glucose tolerance test. Interestingly, both alpha and beta cell proliferation were significantly enhanced in early to mid-pregnancy, leading to significantly increased islet size seen in mid to late gestation. When comparing the plasma metabolome of pregnant and non-pregnant mice, phospholipid and fatty acid metabolism pathways were found to be upregulated throughout pregnancy, whereas amino acid metabolism initially decreased in early through mid pregnancy, but then increased in late pregnancy. Conversely, in islets, amino acid metabolism was consistently enriched throughout pregnancy, with glycerophospholid and fatty acid metabolism was only upregulated in late pregnancy. Specific amino acids (glutamate, valine) and lipids (acyl-alkyl-PC, diacyl-PC, and sphingomyelin) were found to be significantly differentially expressed in islets of the pregnant mice compared to controls, which was possibly linked to enhanced insulin secretion and islet proliferation.&lt;/p&gt;&lt;/sec&gt;&lt;sec&gt;&lt;title&gt;Conclusion&lt;/title&gt;&lt;p&gt;Beta cell proliferation and function are elevated during pregnancy, and this is coupled to the enrichment of islet metabolites and metabolic pathways primarily associated with amino acid and glycerophospholipid metabolism. This study provides insight into metabolic adaptive changes in glucose homeostasis and islet function seen during pregnancy, which will provide a molecular rationale to further explore the regulation of maternal metabolism to avoid the onset of pregnancy disorders, including gestational diabetes.&lt;/p&gt;&lt;/sec&gt;","container-title":"Frontiers in Endocrinology","DOI":"10.3389/fendo.2022.852149","ISSN":"1664-2392","journalAbbreviation":"Front. Endocrinol.","language":"English","note":"publisher: Frontiers","source":"Frontiers","title":"Adaptive Changes in Glucose Homeostasis and Islet Function During Pregnancy: A Targeted Metabolomics Study in Mice","title-short":"Adaptive Changes in Glucose Homeostasis and Islet Function During Pregnancy","URL":"https://www.frontiersin.org/journals/endocrinology/articles/10.3389/fendo.2022.852149/full","volume":"13","author":[{"family":"Zhang","given":"Ziyi"},{"family":"Piro","given":"Anthony L."},{"family":"Dai","given":"Feihan F."},{"family":"Wheeler","given":"Michael B."}],"accessed":{"date-parts":[["2024",7,16]]},"issued":{"date-parts":[["2022",5,4]]}}}],"schema":"https://github.com/citation-style-language/schema/raw/master/csl-citation.json"} </w:instrText>
+        <w:instrText xml:space="preserve"> ADDIN ZOTERO_ITEM CSL_CITATION {"citationID":"saidAmCB","properties":{"formattedCitation":"(39,40)","plainCitation":"(39,40)","noteIndex":0},"citationItems":[{"id":525,"uris":["http://zotero.org/users/5073745/items/XDVXWQWM"],"itemData":{"id":525,"type":"article-journal","abstract":"Intensive insulin treatment during diabetic pregnancy is complicated by maternal hypoglycemia. To investigate whether pregnancy may contribute as an independent hypoglycemia risk factor, awake pregnant rats that were near term underwent stepped insulin hypoglycemic (3.4 and 2.3 mM) clamp studies in the fasted and nonfasted states. In the fasted state, the glucagon response to hypoglycemia was completely suppressed in the pregnant rats (P &lt; 0.01). Epinephrine, but not norepinephrine, was also diminished by approximately 70-75% at both hypoglycemic steps, and more exogenous glucose was needed to maintain hypoglycemia during pregnancy. To avoid the potential confounding effect of increased ketone levels (beta-hydroxybutyrate was approximately 170% higher in the pregnant rats), experiments were repeated in the nonfasting state when ketosis was eliminated in both groups. The nonfasted pregnant rats continued to show near complete suppression of the glucagon response, even at glucose levels of 2.3 mM. In contrast, a brisk response occurred in nonpregnant controls when glucose fell to 3.4 mM. Although epinephrine levels in the pregnant rats were also markedly suppressed during the milder hypoglycemic stimulus, they approached values seen in nonpregnant controls when glucose was lowered further to 2.3 mM. We concluded that in the rat, pregnancy markedly suppresses glucagon responses to hypoglycemia. The release of epinephrine, but not norepinephrine, is also blunted, especially during mild hypoglycemia. These findings suggest that pregnancy may impair glucose counterregulation by inhibiting glucagon and epinephrine release during hypoglycemia.","container-title":"Diabetes","DOI":"10.2337/diab.42.10.1440","ISSN":"0012-1797","issue":"10","journalAbbreviation":"Diabetes","language":"eng","note":"PMID: 8375583","page":"1440-1445","source":"PubMed","title":"Inhibitory effect of pregnancy on counterregulatory hormone responses to hypoglycemia in awake rat","volume":"42","author":[{"family":"Rossi","given":"G."},{"family":"Lapaczewski","given":"P."},{"family":"Diamond","given":"M. P."},{"family":"Jacob","given":"R. J."},{"family":"Shulman","given":"G. I."},{"family":"Sherwin","given":"R. S."}],"issued":{"date-parts":[["1993",10]]}}},{"id":2328,"uris":["http://zotero.org/users/5073745/items/HEBBNKY8"],"itemData":{"id":2328,"type":"article-journal","abstract":"&lt;sec&gt;&lt;title&gt;Objective&lt;/title&gt;&lt;p&gt;Pregnancy is a dynamic state involving multiple metabolic adaptions in various tissues including the endocrine pancreas. However, a detailed characterization of the maternal islet metabolome in relation to islet function and the ambient circulating metabolome during pregnancy has not been established.&lt;/p&gt;&lt;/sec&gt;&lt;sec&gt;&lt;title&gt;Methods&lt;/title&gt;&lt;p&gt;A timed-pregnancy mouse model was studied, and age-matched non-pregnant mice were used as controls. Targeted metabolomics was applied to fasting plasma and purified islets during each trimester of pregnancy. Glucose homeostasis and islet function was assessed. Bioinformatic analyses were performed to reveal the metabolic adaptive changes in plasma and islets, and to identify key metabolic pathways associated with pregnancy.&lt;/p&gt;&lt;/sec&gt;&lt;sec&gt;&lt;title&gt;Results&lt;/title&gt;&lt;p&gt;Fasting glucose and insulin were found to be significantly lower in pregnant mice compared to non-pregnant controls, throughout the gestational period. Additionally, pregnant mice had superior glucose excursions and greater insulin response to an oral glucose tolerance test. Interestingly, both alpha and beta cell proliferation were significantly enhanced in early to mid-pregnancy, leading to significantly increased islet size seen in mid to late gestation. When comparing the plasma metabolome of pregnant and non-pregnant mice, phospholipid and fatty acid metabolism pathways were found to be upregulated throughout pregnancy, whereas amino acid metabolism initially decreased in early through mid pregnancy, but then increased in late pregnancy. Conversely, in islets, amino acid metabolism was consistently enriched throughout pregnancy, with glycerophospholid and fatty acid metabolism was only upregulated in late pregnancy. Specific amino acids (glutamate, valine) and lipids (acyl-alkyl-PC, diacyl-PC, and sphingomyelin) were found to be significantly differentially expressed in islets of the pregnant mice compared to controls, which was possibly linked to enhanced insulin secretion and islet proliferation.&lt;/p&gt;&lt;/sec&gt;&lt;sec&gt;&lt;title&gt;Conclusion&lt;/title&gt;&lt;p&gt;Beta cell proliferation and function are elevated during pregnancy, and this is coupled to the enrichment of islet metabolites and metabolic pathways primarily associated with amino acid and glycerophospholipid metabolism. This study provides insight into metabolic adaptive changes in glucose homeostasis and islet function seen during pregnancy, which will provide a molecular rationale to further explore the regulation of maternal metabolism to avoid the onset of pregnancy disorders, including gestational diabetes.&lt;/p&gt;&lt;/sec&gt;","container-title":"Frontiers in Endocrinology","DOI":"10.3389/fendo.2022.852149","ISSN":"1664-2392","journalAbbreviation":"Front. Endocrinol.","language":"English","note":"publisher: Frontiers","source":"Frontiers","title":"Adaptive Changes in Glucose Homeostasis and Islet Function During Pregnancy: A Targeted Metabolomics Study in Mice","title-short":"Adaptive Changes in Glucose Homeostasis and Islet Function During Pregnancy","URL":"https://www.frontiersin.org/journals/endocrinology/articles/10.3389/fendo.2022.852149/full","volume":"13","author":[{"family":"Zhang","given":"Ziyi"},{"family":"Piro","given":"Anthony L."},{"family":"Dai","given":"Feihan F."},{"family":"Wheeler","given":"Michael B."}],"accessed":{"date-parts":[["2024",7,16]]},"issued":{"date-parts":[["2022",5,4]]}}}],"schema":"https://github.com/citation-style-language/schema/raw/master/csl-citation.json"} </w:instrText>
       </w:r>
       <w:r>
         <w:rPr>
@@ -9859,7 +10083,7 @@
         <w:rPr>
           <w:rFonts w:ascii="Times New Roman" w:hAnsi="Times New Roman" w:cs="Times New Roman"/>
         </w:rPr>
-        <w:t>(37,38)</w:t>
+        <w:t>(39,40)</w:t>
       </w:r>
       <w:r>
         <w:rPr>
@@ -9879,7 +10103,7 @@
         </w:rPr>
         <w:t xml:space="preserve"> </w:t>
       </w:r>
-      <w:bookmarkStart w:id="152" w:name="_Hlk172037173"/>
+      <w:bookmarkStart w:id="172" w:name="_Hlk172037173"/>
       <w:r>
         <w:rPr>
           <w:rFonts w:ascii="Times New Roman" w:hAnsi="Times New Roman" w:cs="Times New Roman"/>
@@ -9904,28 +10128,7 @@
         <w:rPr>
           <w:rFonts w:ascii="Times New Roman" w:hAnsi="Times New Roman" w:cs="Times New Roman"/>
         </w:rPr>
-        <w:t>/</w:t>
-      </w:r>
-      <w:proofErr w:type="spellStart"/>
-      <w:r>
-        <w:rPr>
-          <w:rFonts w:ascii="Times New Roman" w:hAnsi="Times New Roman" w:cs="Times New Roman"/>
-        </w:rPr>
-        <w:t>dL</w:t>
-      </w:r>
-      <w:proofErr w:type="spellEnd"/>
-      <w:r>
-        <w:rPr>
-          <w:rFonts w:ascii="Times New Roman" w:hAnsi="Times New Roman" w:cs="Times New Roman"/>
-        </w:rPr>
-        <w:t>) elevated in pregnant animals compared to non-</w:t>
-      </w:r>
-      <w:r>
-        <w:rPr>
-          <w:rFonts w:ascii="Times New Roman" w:hAnsi="Times New Roman" w:cs="Times New Roman"/>
-        </w:rPr>
-        <w:lastRenderedPageBreak/>
-        <w:t>pregnant mice (</w:t>
+        <w:t>/dL) elevated in pregnant animals compared to non-pregnant mice (</w:t>
       </w:r>
       <w:r>
         <w:rPr>
@@ -9963,8 +10166,8 @@
         </w:rPr>
         <w:t>0.007</w:t>
       </w:r>
-      <w:ins w:id="153" w:author="Dave Bridges" w:date="2024-07-26T08:50:00Z">
-        <w:del w:id="154" w:author="Molly C. MULCAHY" w:date="2024-08-01T12:54:00Z">
+      <w:ins w:id="173" w:author="Dave Bridges" w:date="2024-07-26T08:50:00Z">
+        <w:del w:id="174" w:author="Molly C. MULCAHY" w:date="2024-08-01T12:54:00Z">
           <w:r>
             <w:rPr>
               <w:rFonts w:ascii="Times New Roman" w:hAnsi="Times New Roman" w:cs="Times New Roman"/>
@@ -9973,7 +10176,7 @@
           </w:r>
         </w:del>
       </w:ins>
-      <w:ins w:id="155" w:author="Molly C. MULCAHY" w:date="2024-08-01T12:54:00Z">
+      <w:ins w:id="175" w:author="Molly C. MULCAHY" w:date="2024-08-01T12:54:00Z">
         <w:r>
           <w:rPr>
             <w:rFonts w:ascii="Times New Roman" w:hAnsi="Times New Roman" w:cs="Times New Roman"/>
@@ -9987,7 +10190,7 @@
         </w:rPr>
         <w:t>)</w:t>
       </w:r>
-      <w:ins w:id="156" w:author="Molly C. MULCAHY" w:date="2024-07-16T15:44:00Z">
+      <w:ins w:id="176" w:author="Molly C. MULCAHY" w:date="2024-07-16T15:44:00Z">
         <w:r>
           <w:rPr>
             <w:rFonts w:ascii="Times New Roman" w:hAnsi="Times New Roman" w:cs="Times New Roman"/>
@@ -9995,7 +10198,7 @@
           <w:t>, but does not differ based on collection time (</w:t>
         </w:r>
       </w:ins>
-      <w:ins w:id="157" w:author="Molly C. MULCAHY" w:date="2024-07-16T15:45:00Z">
+      <w:ins w:id="177" w:author="Molly C. MULCAHY" w:date="2024-07-16T15:45:00Z">
         <w:r>
           <w:rPr>
             <w:rFonts w:ascii="Times New Roman" w:hAnsi="Times New Roman" w:cs="Times New Roman"/>
@@ -10003,7 +10206,7 @@
           <w:t>p=0.98</w:t>
         </w:r>
       </w:ins>
-      <w:ins w:id="158" w:author="Molly C. MULCAHY" w:date="2024-07-16T15:44:00Z">
+      <w:ins w:id="178" w:author="Molly C. MULCAHY" w:date="2024-07-16T15:44:00Z">
         <w:r>
           <w:rPr>
             <w:rFonts w:ascii="Times New Roman" w:hAnsi="Times New Roman" w:cs="Times New Roman"/>
@@ -10017,7 +10220,7 @@
         </w:rPr>
         <w:t>.</w:t>
       </w:r>
-      <w:bookmarkEnd w:id="152"/>
+      <w:bookmarkEnd w:id="172"/>
       <w:r>
         <w:rPr>
           <w:rFonts w:ascii="Times New Roman" w:hAnsi="Times New Roman" w:cs="Times New Roman"/>
@@ -10183,7 +10386,7 @@
         </w:rPr>
         <w:t xml:space="preserve">To </w:t>
       </w:r>
-      <w:del w:id="159" w:author="Dave Bridges" w:date="2024-09-27T11:06:00Z">
+      <w:del w:id="179" w:author="Dave Bridges" w:date="2024-09-27T11:06:00Z">
         <w:r>
           <w:rPr>
             <w:rFonts w:ascii="Times New Roman" w:hAnsi="Times New Roman" w:cs="Times New Roman"/>
@@ -10191,22 +10394,22 @@
           <w:delText xml:space="preserve">enhance </w:delText>
         </w:r>
       </w:del>
-      <w:ins w:id="160" w:author="Dave Bridges" w:date="2024-09-27T11:06:00Z">
-        <w:r>
-          <w:rPr>
-            <w:rFonts w:ascii="Times New Roman" w:hAnsi="Times New Roman" w:cs="Times New Roman"/>
-          </w:rPr>
-          <w:t>induce</w:t>
-        </w:r>
-        <w:bookmarkStart w:id="161" w:name="_GoBack"/>
-        <w:bookmarkEnd w:id="161"/>
-        <w:r>
-          <w:rPr>
-            <w:rFonts w:ascii="Times New Roman" w:hAnsi="Times New Roman" w:cs="Times New Roman"/>
-          </w:rPr>
-          <w:t xml:space="preserve"> </w:t>
+      <w:ins w:id="180" w:author="Dave Bridges" w:date="2024-09-27T11:06:00Z">
+        <w:r>
+          <w:rPr>
+            <w:rFonts w:ascii="Times New Roman" w:hAnsi="Times New Roman" w:cs="Times New Roman"/>
+          </w:rPr>
+          <w:t xml:space="preserve">induce </w:t>
         </w:r>
       </w:ins>
+      <w:ins w:id="181" w:author="Molly C. MULCAHY" w:date="2024-10-04T14:30:00Z" w16du:dateUtc="2024-10-04T19:30:00Z">
+        <w:r>
+          <w:rPr>
+            <w:rFonts w:ascii="Times New Roman" w:hAnsi="Times New Roman" w:cs="Times New Roman"/>
+          </w:rPr>
+          <w:t xml:space="preserve">glucocorticoid excess and to increase </w:t>
+        </w:r>
+      </w:ins>
       <w:r>
         <w:rPr>
           <w:rFonts w:ascii="Times New Roman" w:hAnsi="Times New Roman" w:cs="Times New Roman"/>
@@ -10229,7 +10432,21 @@
         <w:rPr>
           <w:rFonts w:ascii="Times New Roman" w:hAnsi="Times New Roman" w:cs="Times New Roman"/>
         </w:rPr>
-        <w:t>has demonstrated that administering the glucocorticoid dexamethasone</w:t>
+        <w:t xml:space="preserve">has demonstrated that administering </w:t>
+      </w:r>
+      <w:del w:id="182" w:author="Molly C. MULCAHY" w:date="2024-10-04T14:30:00Z" w16du:dateUtc="2024-10-04T19:30:00Z">
+        <w:r>
+          <w:rPr>
+            <w:rFonts w:ascii="Times New Roman" w:hAnsi="Times New Roman" w:cs="Times New Roman"/>
+          </w:rPr>
+          <w:delText xml:space="preserve">the glucocorticoid </w:delText>
+        </w:r>
+      </w:del>
+      <w:r>
+        <w:rPr>
+          <w:rFonts w:ascii="Times New Roman" w:hAnsi="Times New Roman" w:cs="Times New Roman"/>
+        </w:rPr>
+        <w:t>dexamethasone</w:t>
       </w:r>
       <w:r>
         <w:rPr>
@@ -10291,7 +10508,7 @@
         <w:rPr>
           <w:rFonts w:ascii="Times New Roman" w:hAnsi="Times New Roman" w:cs="Times New Roman"/>
         </w:rPr>
-        <w:instrText xml:space="preserve"> ADDIN ZOTERO_ITEM CSL_CITATION {"citationID":"P1ffJs0f","properties":{"formattedCitation":"(39,40)","plainCitation":"(39,40)","noteIndex":0},"citationItems":[{"id":411,"uris":["http://zotero.org/users/5073745/items/ANYLTPI6"],"itemData":{"id":411,"type":"article-journal","abstract":"Glucocorticoids promote muscle atrophy by inducing a class of proteins called atrogenes, resulting in reductions in muscle size and strength. In this work, we evaluated whether a mouse model with pre-existing diet-induced obesity had altered glucocorticoid responsiveness. We observed that all animals treated with the synthetic glucocorticoid dexamethasone had reduced strength, but that obesity exacerbated this effect. These changes were concordant with more pronounced reductions in muscle size, particularly in Type II muscle fibers, and potentiated induction of atrogene expression in the obese mice relative to lean mice. Furthermore, we show that the reductions in lean mass do not fully account for the dexamethasone-induced insulin resistance observed in these mice. Together, these data suggest that obesity potentiates glucocorticoid-induced muscle atrophy.","container-title":"Biomedicines","DOI":"10.3390/biomedicines8100420","ISSN":"2227-9059","issue":"10","language":"en","license":"http://creativecommons.org/licenses/by/3.0/","note":"number: 10\npublisher: Multidisciplinary Digital Publishing Institute","page":"420","source":"www-mdpi-com.proxy.lib.umich.edu","title":"Obesity Augments Glucocorticoid-Dependent Muscle Atrophy in Male C57BL/6J Mice","volume":"8","author":[{"family":"Gunder","given":"Laura C."},{"family":"Harvey","given":"Innocence"},{"family":"Redd","given":"JeAnna R."},{"family":"Davis","given":"Carol S."},{"family":"AL-Tamimi","given":"Ayat"},{"family":"Brooks","given":"Susan V."},{"family":"Bridges","given":"Dave"}],"issued":{"date-parts":[["2020",10]]}}},{"id":384,"uris":["http://zotero.org/users/5073745/items/K8F72EMZ"],"itemData":{"id":384,"type":"article-journal","abstract":"We evaluated lipolytic markers, insulin resistance, and hepatic steatosis in response to combined glucocorticoids and obesity in mice. All outcomes were exacerb","container-title":"Endocrinology","DOI":"10.1210/en.2018-00147","ISSN":"0013-7227","issue":"6","journalAbbreviation":"Endocrinology","language":"en","page":"2275-2287","source":"academic.oup.com","title":"Glucocorticoid-Induced Metabolic Disturbances Are Exacerbated in Obese Male Mice","volume":"159","author":[{"family":"Harvey","given":"Innocence"},{"family":"Stephenson","given":"Erin J."},{"family":"Redd","given":"JeAnna R."},{"family":"Tran","given":"Quynh T."},{"family":"Hochberg","given":"Irit"},{"family":"Qi","given":"Nathan"},{"family":"Bridges","given":"Dave"}],"issued":{"date-parts":[["2018",6,1]]}}}],"schema":"https://github.com/citation-style-language/schema/raw/master/csl-citation.json"} </w:instrText>
+        <w:instrText xml:space="preserve"> ADDIN ZOTERO_ITEM CSL_CITATION {"citationID":"P1ffJs0f","properties":{"formattedCitation":"(41,42)","plainCitation":"(41,42)","noteIndex":0},"citationItems":[{"id":411,"uris":["http://zotero.org/users/5073745/items/ANYLTPI6"],"itemData":{"id":411,"type":"article-journal","abstract":"Glucocorticoids promote muscle atrophy by inducing a class of proteins called atrogenes, resulting in reductions in muscle size and strength. In this work, we evaluated whether a mouse model with pre-existing diet-induced obesity had altered glucocorticoid responsiveness. We observed that all animals treated with the synthetic glucocorticoid dexamethasone had reduced strength, but that obesity exacerbated this effect. These changes were concordant with more pronounced reductions in muscle size, particularly in Type II muscle fibers, and potentiated induction of atrogene expression in the obese mice relative to lean mice. Furthermore, we show that the reductions in lean mass do not fully account for the dexamethasone-induced insulin resistance observed in these mice. Together, these data suggest that obesity potentiates glucocorticoid-induced muscle atrophy.","container-title":"Biomedicines","DOI":"10.3390/biomedicines8100420","ISSN":"2227-9059","issue":"10","language":"en","license":"http://creativecommons.org/licenses/by/3.0/","note":"number: 10\npublisher: Multidisciplinary Digital Publishing Institute","page":"420","source":"www-mdpi-com.proxy.lib.umich.edu","title":"Obesity Augments Glucocorticoid-Dependent Muscle Atrophy in Male C57BL/6J Mice","volume":"8","author":[{"family":"Gunder","given":"Laura C."},{"family":"Harvey","given":"Innocence"},{"family":"Redd","given":"JeAnna R."},{"family":"Davis","given":"Carol S."},{"family":"AL-Tamimi","given":"Ayat"},{"family":"Brooks","given":"Susan V."},{"family":"Bridges","given":"Dave"}],"issued":{"date-parts":[["2020",10]]}}},{"id":384,"uris":["http://zotero.org/users/5073745/items/K8F72EMZ"],"itemData":{"id":384,"type":"article-journal","abstract":"We evaluated lipolytic markers, insulin resistance, and hepatic steatosis in response to combined glucocorticoids and obesity in mice. All outcomes were exacerb","container-title":"Endocrinology","DOI":"10.1210/en.2018-00147","ISSN":"0013-7227","issue":"6","journalAbbreviation":"Endocrinology","language":"en","page":"2275-2287","source":"academic.oup.com","title":"Glucocorticoid-Induced Metabolic Disturbances Are Exacerbated in Obese Male Mice","volume":"159","author":[{"family":"Harvey","given":"Innocence"},{"family":"Stephenson","given":"Erin J."},{"family":"Redd","given":"JeAnna R."},{"family":"Tran","given":"Quynh T."},{"family":"Hochberg","given":"Irit"},{"family":"Qi","given":"Nathan"},{"family":"Bridges","given":"Dave"}],"issued":{"date-parts":[["2018",6,1]]}}}],"schema":"https://github.com/citation-style-language/schema/raw/master/csl-citation.json"} </w:instrText>
       </w:r>
       <w:r>
         <w:rPr>
@@ -10303,7 +10520,7 @@
         <w:rPr>
           <w:rFonts w:ascii="Times New Roman" w:hAnsi="Times New Roman" w:cs="Times New Roman"/>
         </w:rPr>
-        <w:t>(39,40)</w:t>
+        <w:t>(41,42)</w:t>
       </w:r>
       <w:r>
         <w:rPr>
@@ -10694,7 +10911,7 @@
         </w:rPr>
         <w:t>, p=0.11</w:t>
       </w:r>
-      <w:ins w:id="162" w:author="Molly C. MULCAHY" w:date="2024-08-01T12:54:00Z">
+      <w:ins w:id="183" w:author="Molly C. MULCAHY" w:date="2024-08-01T12:54:00Z">
         <w:r>
           <w:rPr>
             <w:rFonts w:ascii="Times New Roman" w:hAnsi="Times New Roman" w:cs="Times New Roman"/>
@@ -10702,7 +10919,7 @@
           <w:t>, via two-</w:t>
         </w:r>
       </w:ins>
-      <w:ins w:id="163" w:author="Molly C. MULCAHY" w:date="2024-08-01T12:55:00Z">
+      <w:ins w:id="184" w:author="Molly C. MULCAHY" w:date="2024-08-01T12:55:00Z">
         <w:r>
           <w:rPr>
             <w:rFonts w:ascii="Times New Roman" w:hAnsi="Times New Roman" w:cs="Times New Roman"/>
@@ -10710,8 +10927,8 @@
           <w:t>way ANOVA testing for the effects of time and treatment</w:t>
         </w:r>
       </w:ins>
-      <w:ins w:id="164" w:author="Dave Bridges" w:date="2024-07-26T08:52:00Z">
-        <w:del w:id="165" w:author="Molly C. MULCAHY" w:date="2024-08-01T12:55:00Z">
+      <w:ins w:id="185" w:author="Dave Bridges" w:date="2024-07-26T08:52:00Z">
+        <w:del w:id="186" w:author="Molly C. MULCAHY" w:date="2024-08-01T12:55:00Z">
           <w:r>
             <w:rPr>
               <w:rFonts w:ascii="Times New Roman" w:hAnsi="Times New Roman" w:cs="Times New Roman"/>
@@ -10720,8 +10937,8 @@
           </w:r>
         </w:del>
       </w:ins>
-      <w:ins w:id="166" w:author="Dave Bridges" w:date="2024-07-26T08:53:00Z">
-        <w:del w:id="167" w:author="Molly C. MULCAHY" w:date="2024-08-01T12:55:00Z">
+      <w:ins w:id="187" w:author="Dave Bridges" w:date="2024-07-26T08:53:00Z">
+        <w:del w:id="188" w:author="Molly C. MULCAHY" w:date="2024-08-01T12:55:00Z">
           <w:r>
             <w:rPr>
               <w:rFonts w:ascii="Times New Roman" w:hAnsi="Times New Roman" w:cs="Times New Roman"/>
@@ -10883,6 +11100,7 @@
         <w:spacing w:line="480" w:lineRule="auto"/>
       </w:pPr>
       <w:r>
+        <w:lastRenderedPageBreak/>
         <w:t>Gdf15</w:t>
       </w:r>
       <w:r>
@@ -10909,24 +11127,140 @@
         </w:rPr>
         <w:t xml:space="preserve"> </w:t>
       </w:r>
-      <w:r>
-        <w:rPr>
-          <w:rFonts w:ascii="Times New Roman" w:hAnsi="Times New Roman" w:cs="Times New Roman"/>
-        </w:rPr>
-        <w:t xml:space="preserve">To </w:t>
-      </w:r>
-      <w:r>
-        <w:rPr>
-          <w:rFonts w:ascii="Times New Roman" w:hAnsi="Times New Roman" w:cs="Times New Roman"/>
-        </w:rPr>
-        <w:t xml:space="preserve">evaluate </w:t>
-      </w:r>
-      <w:r>
-        <w:rPr>
-          <w:rFonts w:ascii="Times New Roman" w:hAnsi="Times New Roman" w:cs="Times New Roman"/>
-        </w:rPr>
-        <w:t xml:space="preserve">the role of </w:t>
-      </w:r>
+      <w:ins w:id="189" w:author="Molly C. MULCAHY" w:date="2024-10-04T14:51:00Z" w16du:dateUtc="2024-10-04T19:51:00Z">
+        <w:r>
+          <w:rPr>
+            <w:rFonts w:ascii="Times New Roman" w:hAnsi="Times New Roman" w:cs="Times New Roman"/>
+          </w:rPr>
+          <w:t xml:space="preserve">After </w:t>
+        </w:r>
+      </w:ins>
+      <w:ins w:id="190" w:author="Molly C. MULCAHY" w:date="2024-10-04T15:24:00Z" w16du:dateUtc="2024-10-04T20:24:00Z">
+        <w:r>
+          <w:rPr>
+            <w:rFonts w:ascii="Times New Roman" w:hAnsi="Times New Roman" w:cs="Times New Roman"/>
+          </w:rPr>
+          <w:t>confirming</w:t>
+        </w:r>
+      </w:ins>
+      <w:ins w:id="191" w:author="Molly C. MULCAHY" w:date="2024-10-04T14:32:00Z" w16du:dateUtc="2024-10-04T19:32:00Z">
+        <w:r>
+          <w:rPr>
+            <w:rFonts w:ascii="Times New Roman" w:hAnsi="Times New Roman" w:cs="Times New Roman"/>
+          </w:rPr>
+          <w:t xml:space="preserve"> GDF15 </w:t>
+        </w:r>
+      </w:ins>
+      <w:ins w:id="192" w:author="Molly C. MULCAHY" w:date="2024-10-04T15:25:00Z" w16du:dateUtc="2024-10-04T20:25:00Z">
+        <w:r>
+          <w:rPr>
+            <w:rFonts w:ascii="Times New Roman" w:hAnsi="Times New Roman" w:cs="Times New Roman"/>
+          </w:rPr>
+          <w:t>i</w:t>
+        </w:r>
+      </w:ins>
+      <w:ins w:id="193" w:author="Molly C. MULCAHY" w:date="2024-10-04T14:32:00Z" w16du:dateUtc="2024-10-04T19:32:00Z">
+        <w:r>
+          <w:rPr>
+            <w:rFonts w:ascii="Times New Roman" w:hAnsi="Times New Roman" w:cs="Times New Roman"/>
+          </w:rPr>
+          <w:t xml:space="preserve">s elevated during mouse pregnancy, but not </w:t>
+        </w:r>
+      </w:ins>
+      <w:ins w:id="194" w:author="Molly C. MULCAHY" w:date="2024-10-04T14:45:00Z" w16du:dateUtc="2024-10-04T19:45:00Z">
+        <w:r>
+          <w:rPr>
+            <w:rFonts w:ascii="Times New Roman" w:hAnsi="Times New Roman" w:cs="Times New Roman"/>
+          </w:rPr>
+          <w:t>further</w:t>
+        </w:r>
+      </w:ins>
+      <w:ins w:id="195" w:author="Molly C. MULCAHY" w:date="2024-10-04T14:32:00Z" w16du:dateUtc="2024-10-04T19:32:00Z">
+        <w:r>
+          <w:rPr>
+            <w:rFonts w:ascii="Times New Roman" w:hAnsi="Times New Roman" w:cs="Times New Roman"/>
+          </w:rPr>
+          <w:t xml:space="preserve"> </w:t>
+        </w:r>
+      </w:ins>
+      <w:ins w:id="196" w:author="Molly C. MULCAHY" w:date="2024-10-04T14:46:00Z" w16du:dateUtc="2024-10-04T19:46:00Z">
+        <w:r>
+          <w:rPr>
+            <w:rFonts w:ascii="Times New Roman" w:hAnsi="Times New Roman" w:cs="Times New Roman"/>
+          </w:rPr>
+          <w:t>elevat</w:t>
+        </w:r>
+      </w:ins>
+      <w:ins w:id="197" w:author="Molly C. MULCAHY" w:date="2024-10-04T14:32:00Z" w16du:dateUtc="2024-10-04T19:32:00Z">
+        <w:r>
+          <w:rPr>
+            <w:rFonts w:ascii="Times New Roman" w:hAnsi="Times New Roman" w:cs="Times New Roman"/>
+          </w:rPr>
+          <w:t>ed by glucocorticoid excess, we</w:t>
+        </w:r>
+      </w:ins>
+      <w:ins w:id="198" w:author="Molly C. MULCAHY" w:date="2024-10-04T15:25:00Z" w16du:dateUtc="2024-10-04T20:25:00Z">
+        <w:r>
+          <w:rPr>
+            <w:rFonts w:ascii="Times New Roman" w:hAnsi="Times New Roman" w:cs="Times New Roman"/>
+          </w:rPr>
+          <w:t xml:space="preserve"> </w:t>
+        </w:r>
+      </w:ins>
+      <w:ins w:id="199" w:author="Molly C. MULCAHY" w:date="2024-10-04T15:26:00Z" w16du:dateUtc="2024-10-04T20:26:00Z">
+        <w:r>
+          <w:rPr>
+            <w:rFonts w:ascii="Times New Roman" w:hAnsi="Times New Roman" w:cs="Times New Roman"/>
+          </w:rPr>
+          <w:t xml:space="preserve">sought to understand </w:t>
+        </w:r>
+      </w:ins>
+      <w:ins w:id="200" w:author="Molly C. MULCAHY" w:date="2024-10-04T15:27:00Z" w16du:dateUtc="2024-10-04T20:27:00Z">
+        <w:r>
+          <w:rPr>
+            <w:rFonts w:ascii="Times New Roman" w:hAnsi="Times New Roman" w:cs="Times New Roman"/>
+          </w:rPr>
+          <w:t>how</w:t>
+        </w:r>
+      </w:ins>
+      <w:ins w:id="201" w:author="Molly C. MULCAHY" w:date="2024-10-04T15:32:00Z" w16du:dateUtc="2024-10-04T20:32:00Z">
+        <w:r>
+          <w:rPr>
+            <w:rFonts w:ascii="Times New Roman" w:hAnsi="Times New Roman" w:cs="Times New Roman"/>
+          </w:rPr>
+          <w:t xml:space="preserve"> if</w:t>
+        </w:r>
+      </w:ins>
+      <w:ins w:id="202" w:author="Molly C. MULCAHY" w:date="2024-10-04T15:27:00Z" w16du:dateUtc="2024-10-04T20:27:00Z">
+        <w:r>
+          <w:rPr>
+            <w:rFonts w:ascii="Times New Roman" w:hAnsi="Times New Roman" w:cs="Times New Roman"/>
+          </w:rPr>
+          <w:t xml:space="preserve"> </w:t>
+        </w:r>
+      </w:ins>
+      <w:del w:id="203" w:author="Molly C. MULCAHY" w:date="2024-10-04T15:26:00Z" w16du:dateUtc="2024-10-04T20:26:00Z">
+        <w:r>
+          <w:rPr>
+            <w:rFonts w:ascii="Times New Roman" w:hAnsi="Times New Roman" w:cs="Times New Roman"/>
+          </w:rPr>
+          <w:delText xml:space="preserve">To </w:delText>
+        </w:r>
+      </w:del>
+      <w:del w:id="204" w:author="Molly C. MULCAHY" w:date="2024-10-04T15:27:00Z" w16du:dateUtc="2024-10-04T20:27:00Z">
+        <w:r>
+          <w:rPr>
+            <w:rFonts w:ascii="Times New Roman" w:hAnsi="Times New Roman" w:cs="Times New Roman"/>
+          </w:rPr>
+          <w:delText xml:space="preserve">evaluate </w:delText>
+        </w:r>
+        <w:r>
+          <w:rPr>
+            <w:rFonts w:ascii="Times New Roman" w:hAnsi="Times New Roman" w:cs="Times New Roman"/>
+          </w:rPr>
+          <w:delText xml:space="preserve">the role of </w:delText>
+        </w:r>
+      </w:del>
       <w:r>
         <w:rPr>
           <w:rFonts w:ascii="Times New Roman" w:hAnsi="Times New Roman" w:cs="Times New Roman"/>
@@ -10941,17 +11275,35 @@
         </w:rPr>
         <w:t xml:space="preserve"> </w:t>
       </w:r>
-      <w:r>
-        <w:rPr>
-          <w:rFonts w:ascii="Times New Roman" w:hAnsi="Times New Roman" w:cs="Times New Roman"/>
-        </w:rPr>
-        <w:t xml:space="preserve">ablation </w:t>
-      </w:r>
-      <w:r>
-        <w:rPr>
-          <w:rFonts w:ascii="Times New Roman" w:hAnsi="Times New Roman" w:cs="Times New Roman"/>
-        </w:rPr>
-        <w:t xml:space="preserve">in maternal food intake and body </w:t>
+      <w:del w:id="205" w:author="Molly C. MULCAHY" w:date="2024-10-04T15:32:00Z" w16du:dateUtc="2024-10-04T20:32:00Z">
+        <w:r>
+          <w:rPr>
+            <w:rFonts w:ascii="Times New Roman" w:hAnsi="Times New Roman" w:cs="Times New Roman"/>
+          </w:rPr>
+          <w:delText xml:space="preserve">ablation </w:delText>
+        </w:r>
+      </w:del>
+      <w:del w:id="206" w:author="Molly C. MULCAHY" w:date="2024-10-04T15:27:00Z" w16du:dateUtc="2024-10-04T20:27:00Z">
+        <w:r>
+          <w:rPr>
+            <w:rFonts w:ascii="Times New Roman" w:hAnsi="Times New Roman" w:cs="Times New Roman"/>
+          </w:rPr>
+          <w:delText>in</w:delText>
+        </w:r>
+      </w:del>
+      <w:ins w:id="207" w:author="Molly C. MULCAHY" w:date="2024-10-04T15:32:00Z" w16du:dateUtc="2024-10-04T20:32:00Z">
+        <w:r>
+          <w:rPr>
+            <w:rFonts w:ascii="Times New Roman" w:hAnsi="Times New Roman" w:cs="Times New Roman"/>
+          </w:rPr>
+          <w:t>was dispensable for appropriate</w:t>
+        </w:r>
+      </w:ins>
+      <w:r>
+        <w:rPr>
+          <w:rFonts w:ascii="Times New Roman" w:hAnsi="Times New Roman" w:cs="Times New Roman"/>
+        </w:rPr>
+        <w:t xml:space="preserve"> maternal food intake and body </w:t>
       </w:r>
       <w:r>
         <w:rPr>
@@ -10963,7 +11315,53 @@
         <w:rPr>
           <w:rFonts w:ascii="Times New Roman" w:hAnsi="Times New Roman" w:cs="Times New Roman"/>
         </w:rPr>
-        <w:t xml:space="preserve"> during pregnancy, we </w:t>
+        <w:t xml:space="preserve"> during pregnancy</w:t>
+      </w:r>
+      <w:ins w:id="208" w:author="Molly C. MULCAHY" w:date="2024-10-04T15:27:00Z" w16du:dateUtc="2024-10-04T20:27:00Z">
+        <w:r>
+          <w:rPr>
+            <w:rFonts w:ascii="Times New Roman" w:hAnsi="Times New Roman" w:cs="Times New Roman"/>
+          </w:rPr>
+          <w:t xml:space="preserve">. </w:t>
+        </w:r>
+      </w:ins>
+      <w:del w:id="209" w:author="Molly C. MULCAHY" w:date="2024-10-04T15:27:00Z" w16du:dateUtc="2024-10-04T20:27:00Z">
+        <w:r>
+          <w:rPr>
+            <w:rFonts w:ascii="Times New Roman" w:hAnsi="Times New Roman" w:cs="Times New Roman"/>
+          </w:rPr>
+          <w:delText>,</w:delText>
+        </w:r>
+      </w:del>
+      <w:del w:id="210" w:author="Molly C. MULCAHY" w:date="2024-10-04T15:28:00Z" w16du:dateUtc="2024-10-04T20:28:00Z">
+        <w:r>
+          <w:rPr>
+            <w:rFonts w:ascii="Times New Roman" w:hAnsi="Times New Roman" w:cs="Times New Roman"/>
+          </w:rPr>
+          <w:delText xml:space="preserve"> </w:delText>
+        </w:r>
+      </w:del>
+      <w:ins w:id="211" w:author="Molly C. MULCAHY" w:date="2024-10-04T15:28:00Z" w16du:dateUtc="2024-10-04T20:28:00Z">
+        <w:r>
+          <w:rPr>
+            <w:rFonts w:ascii="Times New Roman" w:hAnsi="Times New Roman" w:cs="Times New Roman"/>
+          </w:rPr>
+          <w:t>W</w:t>
+        </w:r>
+      </w:ins>
+      <w:del w:id="212" w:author="Molly C. MULCAHY" w:date="2024-10-04T15:28:00Z" w16du:dateUtc="2024-10-04T20:28:00Z">
+        <w:r>
+          <w:rPr>
+            <w:rFonts w:ascii="Times New Roman" w:hAnsi="Times New Roman" w:cs="Times New Roman"/>
+          </w:rPr>
+          <w:delText>w</w:delText>
+        </w:r>
+      </w:del>
+      <w:r>
+        <w:rPr>
+          <w:rFonts w:ascii="Times New Roman" w:hAnsi="Times New Roman" w:cs="Times New Roman"/>
+        </w:rPr>
+        <w:t xml:space="preserve">e </w:t>
       </w:r>
       <w:r>
         <w:rPr>
@@ -11150,7 +11548,6 @@
         <w:rPr>
           <w:rFonts w:ascii="Times New Roman" w:hAnsi="Times New Roman" w:cs="Times New Roman"/>
         </w:rPr>
-        <w:lastRenderedPageBreak/>
         <w:tab/>
       </w:r>
       <w:r>
@@ -11416,7 +11813,7 @@
         </w:rPr>
         <w:t xml:space="preserve">. </w:t>
       </w:r>
-      <w:bookmarkStart w:id="168" w:name="_Hlk172556722"/>
+      <w:bookmarkStart w:id="213" w:name="_Hlk172556722"/>
       <w:r>
         <w:rPr>
           <w:rFonts w:ascii="Times New Roman" w:hAnsi="Times New Roman" w:cs="Times New Roman"/>
@@ -11435,7 +11832,7 @@
         </w:rPr>
         <w:t xml:space="preserve"> of pregnancy</w:t>
       </w:r>
-      <w:del w:id="169" w:author="Molly C. MULCAHY" w:date="2024-07-22T16:04:00Z">
+      <w:del w:id="214" w:author="Molly C. MULCAHY" w:date="2024-07-22T16:04:00Z">
         <w:r>
           <w:rPr>
             <w:rFonts w:ascii="Times New Roman" w:hAnsi="Times New Roman" w:cs="Times New Roman"/>
@@ -11490,7 +11887,7 @@
         </w:rPr>
         <w:t xml:space="preserve">.  </w:t>
       </w:r>
-      <w:bookmarkEnd w:id="168"/>
+      <w:bookmarkEnd w:id="213"/>
       <w:r>
         <w:rPr>
           <w:rFonts w:ascii="Times New Roman" w:hAnsi="Times New Roman" w:cs="Times New Roman"/>
@@ -11511,7 +11908,7 @@
         </w:rPr>
         <w:t>, p=0.94</w:t>
       </w:r>
-      <w:bookmarkStart w:id="170" w:name="_Hlk172127450"/>
+      <w:bookmarkStart w:id="215" w:name="_Hlk172127450"/>
       <w:r>
         <w:rPr>
           <w:rFonts w:ascii="Times New Roman" w:hAnsi="Times New Roman" w:cs="Times New Roman"/>
@@ -11550,7 +11947,7 @@
         </w:rPr>
         <w:t>had 5</w:t>
       </w:r>
-      <w:ins w:id="171" w:author="Molly C. MULCAHY" w:date="2024-07-17T16:46:00Z">
+      <w:ins w:id="216" w:author="Molly C. MULCAHY" w:date="2024-07-17T16:46:00Z">
         <w:r>
           <w:rPr>
             <w:rFonts w:ascii="Times New Roman" w:hAnsi="Times New Roman" w:cs="Times New Roman"/>
@@ -11558,7 +11955,7 @@
           <w:t>1</w:t>
         </w:r>
       </w:ins>
-      <w:del w:id="172" w:author="Molly C. MULCAHY" w:date="2024-07-17T16:46:00Z">
+      <w:del w:id="217" w:author="Molly C. MULCAHY" w:date="2024-07-17T16:46:00Z">
         <w:r>
           <w:rPr>
             <w:rFonts w:ascii="Times New Roman" w:hAnsi="Times New Roman" w:cs="Times New Roman"/>
@@ -11572,7 +11969,7 @@
         </w:rPr>
         <w:t>% lower</w:t>
       </w:r>
-      <w:ins w:id="173" w:author="Molly C. MULCAHY" w:date="2024-07-17T16:47:00Z">
+      <w:ins w:id="218" w:author="Molly C. MULCAHY" w:date="2024-07-17T16:47:00Z">
         <w:r>
           <w:rPr>
             <w:rFonts w:ascii="Times New Roman" w:hAnsi="Times New Roman" w:cs="Times New Roman"/>
@@ -11673,7 +12070,7 @@
         </w:rPr>
         <w:t>=0.</w:t>
       </w:r>
-      <w:ins w:id="174" w:author="Molly C. MULCAHY" w:date="2024-07-17T16:48:00Z">
+      <w:ins w:id="219" w:author="Molly C. MULCAHY" w:date="2024-07-17T16:48:00Z">
         <w:r>
           <w:rPr>
             <w:rFonts w:ascii="Times New Roman" w:hAnsi="Times New Roman" w:cs="Times New Roman"/>
@@ -11681,7 +12078,7 @@
           <w:t>14</w:t>
         </w:r>
       </w:ins>
-      <w:del w:id="175" w:author="Molly C. MULCAHY" w:date="2024-07-17T16:48:00Z">
+      <w:del w:id="220" w:author="Molly C. MULCAHY" w:date="2024-07-17T16:48:00Z">
         <w:r>
           <w:rPr>
             <w:rFonts w:ascii="Times New Roman" w:hAnsi="Times New Roman" w:cs="Times New Roman"/>
@@ -11709,7 +12106,7 @@
         </w:rPr>
         <w:t>)</w:t>
       </w:r>
-      <w:bookmarkEnd w:id="170"/>
+      <w:bookmarkEnd w:id="215"/>
       <w:r>
         <w:rPr>
           <w:rFonts w:ascii="Times New Roman" w:hAnsi="Times New Roman" w:cs="Times New Roman"/>
@@ -12051,7 +12448,7 @@
         </w:rPr>
         <w:t>0.</w:t>
       </w:r>
-      <w:ins w:id="176" w:author="Molly C. MULCAHY" w:date="2024-08-01T12:55:00Z">
+      <w:ins w:id="221" w:author="Molly C. MULCAHY" w:date="2024-08-01T12:55:00Z">
         <w:r>
           <w:rPr>
             <w:rFonts w:ascii="Times New Roman" w:hAnsi="Times New Roman" w:cs="Times New Roman"/>
@@ -12059,7 +12456,7 @@
           <w:t>2</w:t>
         </w:r>
       </w:ins>
-      <w:del w:id="177" w:author="Molly C. MULCAHY" w:date="2024-08-01T12:55:00Z">
+      <w:del w:id="222" w:author="Molly C. MULCAHY" w:date="2024-08-01T12:55:00Z">
         <w:r>
           <w:rPr>
             <w:rFonts w:ascii="Times New Roman" w:hAnsi="Times New Roman" w:cs="Times New Roman"/>
@@ -12113,7 +12510,14 @@
         <w:rPr>
           <w:rFonts w:ascii="Times New Roman" w:hAnsi="Times New Roman" w:cs="Times New Roman"/>
         </w:rPr>
-        <w:t>again showing similar responses</w:t>
+        <w:t xml:space="preserve">again showing </w:t>
+      </w:r>
+      <w:r>
+        <w:rPr>
+          <w:rFonts w:ascii="Times New Roman" w:hAnsi="Times New Roman" w:cs="Times New Roman"/>
+        </w:rPr>
+        <w:lastRenderedPageBreak/>
+        <w:t>similar responses</w:t>
       </w:r>
       <w:r>
         <w:rPr>
@@ -12398,7 +12802,6 @@
         <w:spacing w:line="480" w:lineRule="auto"/>
       </w:pPr>
       <w:r>
-        <w:lastRenderedPageBreak/>
         <w:t>Gdf15</w:t>
       </w:r>
       <w:r>
@@ -13164,6 +13567,7 @@
         <w:spacing w:line="480" w:lineRule="auto"/>
       </w:pPr>
       <w:r>
+        <w:lastRenderedPageBreak/>
         <w:t>Gdf15</w:t>
       </w:r>
       <w:r>
@@ -13531,14 +13935,7 @@
         <w:rPr>
           <w:rFonts w:ascii="Times New Roman" w:hAnsi="Times New Roman" w:cs="Times New Roman"/>
         </w:rPr>
-        <w:t xml:space="preserve"> Next, we </w:t>
-      </w:r>
-      <w:r>
-        <w:rPr>
-          <w:rFonts w:ascii="Times New Roman" w:hAnsi="Times New Roman" w:cs="Times New Roman"/>
-        </w:rPr>
-        <w:lastRenderedPageBreak/>
-        <w:t xml:space="preserve">evaluated whether the major macronutrient in milk, fat, was changed by </w:t>
+        <w:t xml:space="preserve"> Next, we evaluated whether the major macronutrient in milk, fat, was changed by </w:t>
       </w:r>
       <w:r>
         <w:rPr>
@@ -14285,6 +14682,7 @@
         <w:rPr>
           <w:rFonts w:cs="Times New Roman"/>
         </w:rPr>
+        <w:lastRenderedPageBreak/>
         <w:t>Discussion</w:t>
       </w:r>
     </w:p>
@@ -14310,7 +14708,7 @@
         </w:rPr>
         <w:t xml:space="preserve">GDF15 </w:t>
       </w:r>
-      <w:del w:id="178" w:author="Molly C. MULCAHY" w:date="2024-08-01T12:55:00Z">
+      <w:del w:id="223" w:author="Molly C. MULCAHY" w:date="2024-08-01T12:55:00Z">
         <w:r>
           <w:rPr>
             <w:rFonts w:ascii="Times New Roman" w:hAnsi="Times New Roman" w:cs="Times New Roman"/>
@@ -14318,7 +14716,7 @@
           <w:delText>has recently been</w:delText>
         </w:r>
       </w:del>
-      <w:ins w:id="179" w:author="Molly C. MULCAHY" w:date="2024-08-01T12:55:00Z">
+      <w:ins w:id="224" w:author="Molly C. MULCAHY" w:date="2024-08-01T12:55:00Z">
         <w:r>
           <w:rPr>
             <w:rFonts w:ascii="Times New Roman" w:hAnsi="Times New Roman" w:cs="Times New Roman"/>
@@ -14499,14 +14897,7 @@
         <w:rPr>
           <w:rFonts w:ascii="Times New Roman" w:hAnsi="Times New Roman" w:cs="Times New Roman"/>
         </w:rPr>
-        <w:t xml:space="preserve"> associated </w:t>
-      </w:r>
-      <w:r>
-        <w:rPr>
-          <w:rFonts w:ascii="Times New Roman" w:hAnsi="Times New Roman" w:cs="Times New Roman"/>
-        </w:rPr>
-        <w:lastRenderedPageBreak/>
-        <w:t>with body weight and BMI is inconsistent in human cohorts. Elevated c</w:t>
+        <w:t xml:space="preserve"> associated with body weight and BMI is inconsistent in human cohorts. Elevated c</w:t>
       </w:r>
       <w:r>
         <w:rPr>
@@ -14532,7 +14923,7 @@
         </w:rPr>
         <w:t xml:space="preserve"> have been documented in expectant </w:t>
       </w:r>
-      <w:ins w:id="180" w:author="Molly C. MULCAHY" w:date="2024-07-16T15:14:00Z">
+      <w:ins w:id="225" w:author="Molly C. MULCAHY" w:date="2024-07-16T15:14:00Z">
         <w:r>
           <w:rPr>
             <w:rFonts w:ascii="Times New Roman" w:hAnsi="Times New Roman" w:cs="Times New Roman"/>
@@ -14612,7 +15003,7 @@
         </w:rPr>
         <w:t xml:space="preserve"> has </w:t>
       </w:r>
-      <w:del w:id="181" w:author="Molly C. MULCAHY" w:date="2024-08-01T13:12:00Z">
+      <w:del w:id="226" w:author="Molly C. MULCAHY" w:date="2024-08-01T13:12:00Z">
         <w:r>
           <w:rPr>
             <w:rFonts w:ascii="Times New Roman" w:hAnsi="Times New Roman" w:cs="Times New Roman"/>
@@ -14642,7 +15033,7 @@
         <w:rPr>
           <w:rFonts w:ascii="Times New Roman" w:hAnsi="Times New Roman" w:cs="Times New Roman"/>
         </w:rPr>
-        <w:instrText xml:space="preserve"> ADDIN ZOTERO_ITEM CSL_CITATION {"citationID":"J1mzk2Bq","properties":{"formattedCitation":"(41)","plainCitation":"(41)","noteIndex":0},"citationItems":[{"id":441,"uris":["http://zotero.org/users/5073745/items/9VI47QZ9"],"itemData":{"id":441,"type":"article-journal","abstract":"Objectives\nBased on a prospective birth cohort, we aimed to investigate the associations between maternal circulating metals exposure and gestational weight gain (GWG) across pregnancy, and explore whether maternal inflammatory cytokines could contribute to the GWG changes associated with metals exposure.\nMethods\nA total of 234 pregnant women from the Shanghai Maternal-Child Pairs cohort were enrolled in this panel study. 547 blood and serum samples were collected from pregnant women during three follow-up visits, and the circulating concentrations of 27 metals were determined by using the ICP-MS method. Five inflammatory cytokines in serum samples were measured through multiplexed immunoassays. The linear mixed models were used to estimate the association between each ln-transformed metal concentration and GWG across pregnancy. Robust generalized linear regression models were used to estimate the associations among circulating metals, GWG, and inflammatory cytokines.\nResults\nThe GWG during pregnancy was 13.76 ± 1.40 kg. The concentrations Co, Zn, Mo, B, Ag and Te in second or third trimesters were significantly higher than those in early second trimester. The concentration of Mg decreased with the increase of pregnant weeks and no significant statistical differences were found in the concentrations of other metals in different trimesters. Among the detected 26 metals, Li and Sr concentrations were positively associated with GWG in the third trimester. The GWG increased by 0.100 kg (95% CI 0.005, 0.195) and 0.120 kg (95% CI 0.009, 0.232) with each one ln-concentration increase in circulating Li and Sr concentrations, respectively. Concentrations of Li and Sr in the third trimester were positively associated with tumor necrosis factor-alpha (TNF-α) and interleukin (IL)-6, but negatively associated with growth differentiation factor-15 (GDF-15) significantly. Besides, IL-6 and GDF-15 levels were associated with the increase or decrease of overall pregnancy GWG, respectively.\nConclusions\nResults showed that maternal exposure to Li and Sr were associated with increased GWG, in which maternal IL-6 and GDF-15 could contribute to the associations between metal exposures and GWG in pregnant women.","container-title":"Ecotoxicology and Environmental Safety","DOI":"10.1016/j.ecoenv.2020.110697","ISSN":"0147-6513","journalAbbreviation":"Ecotoxicology and Environmental Safety","language":"en","page":"110697","source":"ScienceDirect","title":"Circulating metal concentrations, inflammatory cytokines and gestational weight gain: Shanghai MCPC cohort","title-short":"Circulating metal concentrations, inflammatory cytokines and gestational weight gain","volume":"199","author":[{"family":"Wang","given":"Pengpeng"},{"family":"Ma","given":"Wenjuan"},{"family":"Zhou","given":"Yuhan"},{"family":"Zhao","given":"Yingya"},{"family":"Shi","given":"Huijing"},{"family":"Yang","given":"Qing"},{"family":"Zhang","given":"Yunhui"}],"issued":{"date-parts":[["2020",8,1]]}}}],"schema":"https://github.com/citation-style-language/schema/raw/master/csl-citation.json"} </w:instrText>
+        <w:instrText xml:space="preserve"> ADDIN ZOTERO_ITEM CSL_CITATION {"citationID":"J1mzk2Bq","properties":{"formattedCitation":"(43)","plainCitation":"(43)","noteIndex":0},"citationItems":[{"id":441,"uris":["http://zotero.org/users/5073745/items/9VI47QZ9"],"itemData":{"id":441,"type":"article-journal","abstract":"Objectives\nBased on a prospective birth cohort, we aimed to investigate the associations between maternal circulating metals exposure and gestational weight gain (GWG) across pregnancy, and explore whether maternal inflammatory cytokines could contribute to the GWG changes associated with metals exposure.\nMethods\nA total of 234 pregnant women from the Shanghai Maternal-Child Pairs cohort were enrolled in this panel study. 547 blood and serum samples were collected from pregnant women during three follow-up visits, and the circulating concentrations of 27 metals were determined by using the ICP-MS method. Five inflammatory cytokines in serum samples were measured through multiplexed immunoassays. The linear mixed models were used to estimate the association between each ln-transformed metal concentration and GWG across pregnancy. Robust generalized linear regression models were used to estimate the associations among circulating metals, GWG, and inflammatory cytokines.\nResults\nThe GWG during pregnancy was 13.76 ± 1.40 kg. The concentrations Co, Zn, Mo, B, Ag and Te in second or third trimesters were significantly higher than those in early second trimester. The concentration of Mg decreased with the increase of pregnant weeks and no significant statistical differences were found in the concentrations of other metals in different trimesters. Among the detected 26 metals, Li and Sr concentrations were positively associated with GWG in the third trimester. The GWG increased by 0.100 kg (95% CI 0.005, 0.195) and 0.120 kg (95% CI 0.009, 0.232) with each one ln-concentration increase in circulating Li and Sr concentrations, respectively. Concentrations of Li and Sr in the third trimester were positively associated with tumor necrosis factor-alpha (TNF-α) and interleukin (IL)-6, but negatively associated with growth differentiation factor-15 (GDF-15) significantly. Besides, IL-6 and GDF-15 levels were associated with the increase or decrease of overall pregnancy GWG, respectively.\nConclusions\nResults showed that maternal exposure to Li and Sr were associated with increased GWG, in which maternal IL-6 and GDF-15 could contribute to the associations between metal exposures and GWG in pregnant women.","container-title":"Ecotoxicology and Environmental Safety","DOI":"10.1016/j.ecoenv.2020.110697","ISSN":"0147-6513","journalAbbreviation":"Ecotoxicology and Environmental Safety","language":"en","page":"110697","source":"ScienceDirect","title":"Circulating metal concentrations, inflammatory cytokines and gestational weight gain: Shanghai MCPC cohort","title-short":"Circulating metal concentrations, inflammatory cytokines and gestational weight gain","volume":"199","author":[{"family":"Wang","given":"Pengpeng"},{"family":"Ma","given":"Wenjuan"},{"family":"Zhou","given":"Yuhan"},{"family":"Zhao","given":"Yingya"},{"family":"Shi","given":"Huijing"},{"family":"Yang","given":"Qing"},{"family":"Zhang","given":"Yunhui"}],"issued":{"date-parts":[["2020",8,1]]}}}],"schema":"https://github.com/citation-style-language/schema/raw/master/csl-citation.json"} </w:instrText>
       </w:r>
       <w:r>
         <w:rPr>
@@ -14654,7 +15045,7 @@
         <w:rPr>
           <w:rFonts w:ascii="Times New Roman" w:hAnsi="Times New Roman" w:cs="Times New Roman"/>
         </w:rPr>
-        <w:t>(41)</w:t>
+        <w:t>(43)</w:t>
       </w:r>
       <w:r>
         <w:rPr>
@@ -14680,7 +15071,7 @@
         </w:rPr>
         <w:t xml:space="preserve">Because of these associations in human pregnancy studies with lower body weights and gestational weight gain, we anticipated unrestrained food intake and weight gain in our </w:t>
       </w:r>
-      <w:ins w:id="182" w:author="Molly C. MULCAHY" w:date="2024-08-01T13:12:00Z">
+      <w:ins w:id="227" w:author="Molly C. MULCAHY" w:date="2024-08-01T13:12:00Z">
         <w:r>
           <w:rPr>
             <w:rFonts w:ascii="Times New Roman" w:hAnsi="Times New Roman" w:cs="Times New Roman"/>
@@ -14748,7 +15139,7 @@
         </w:rPr>
         <w:t xml:space="preserve"> literature. Previous </w:t>
       </w:r>
-      <w:del w:id="183" w:author="Molly C. MULCAHY" w:date="2024-08-01T13:12:00Z">
+      <w:del w:id="228" w:author="Molly C. MULCAHY" w:date="2024-08-01T13:12:00Z">
         <w:r>
           <w:rPr>
             <w:rFonts w:ascii="Times New Roman" w:hAnsi="Times New Roman" w:cs="Times New Roman"/>
@@ -14833,7 +15224,7 @@
         </w:rPr>
         <w:t>pregnancy or gestational outcomes during breeding or maintenance, but only describe differences as adults</w:t>
       </w:r>
-      <w:del w:id="184" w:author="Molly C. MULCAHY" w:date="2024-08-01T13:12:00Z">
+      <w:del w:id="229" w:author="Molly C. MULCAHY" w:date="2024-08-01T13:12:00Z">
         <w:r>
           <w:rPr>
             <w:rFonts w:ascii="Times New Roman" w:hAnsi="Times New Roman" w:cs="Times New Roman"/>
@@ -14979,7 +15370,7 @@
         <w:rPr>
           <w:rFonts w:ascii="Times New Roman" w:hAnsi="Times New Roman" w:cs="Times New Roman"/>
         </w:rPr>
-        <w:instrText xml:space="preserve"> ADDIN ZOTERO_ITEM CSL_CITATION {"citationID":"abwxrZw9","properties":{"formattedCitation":"(42)","plainCitation":"(42)","noteIndex":0},"citationItems":[{"id":456,"uris":["http://zotero.org/users/5073745/items/MW9GMYQZ"],"itemData":{"id":456,"type":"article-journal","abstract":"Transgenic mice expressing human non-steroidal anti-inflammatory drug activated gene 1 (NAG-1) have less adipose tissue, improved insulin sensitivity, lower insulin levels and are resistant to dietary induced obesity. The hNAG-1 expressing mice are more metabolically active with a higher energy expenditure. This study investigates female reproduction in the hNAG-1 transgenic mice and finds the female mice are fertile but have reduced pup survival after birth. Examination of the mammary glands in these mice suggests that hNAG-1 expressing mice have altered mammary epithelial development during pregnancy, including reduced occupancy of the fat pad and increased apoptosis via TUNEL positive cells on lactation day 2. Pups nursing from hNAG-1 expressing dams have reduced milk spots compared to pups nursing from WT dams. When CD-1 pups were cross-fostered with hNAG-1 or WT dams; reduced milk volume was observed in pups nursing from hNAG-1 dams compared to pups nursing from WT dams in a lactation challenge study. Milk was isolated from WT and hNAG-1 dams, and the milk was found to have secreted NAG-1 protein (approximately 25 ng/mL) from hNAG-1 dams. The WT dams had no detectable hNAG-1 in the milk. A decrease in non-esterified free fatty acids in the milk of hNAG-1 dams was observed. Altered milk composition suggests that the pups were receiving inadequate nutrients during perinatal development. To examine this hypothesis serum was isolated from pups and clinical chemistry points were measured. Male and female pups nursing from hNAG-1 dams had reduced serum triglyceride concentrations. Microarray analysis revealed that genes involved in lipid metabolism are differentially expressed in hNAG-1 mammary glands. Furthermore, the expression of Cidea/CIDEA that has been shown to regulate milk lipid secretion in the mammary gland was reduced in hNAG-1 mammary glands. This study suggests that expression of hNAG-1 in mice leads to impaired lactation and reduces pup survival due to altered milk quality and quantity.","container-title":"PLoS ONE","DOI":"10.1371/journal.pone.0146518","ISSN":"1932-6203","issue":"1","journalAbbreviation":"PLoS One","note":"PMID: 26745373\nPMCID: PMC4706436","page":"e0146518","source":"PubMed Central","title":"Expression of Human NSAID Activated Gene 1 in Mice Leads to Altered Mammary Gland Differentiation and Impaired Lactation","volume":"11","author":[{"family":"Binder","given":"April K."},{"family":"Kosak","given":"Justin P."},{"family":"Janhardhan","given":"Kyathanahalli S."},{"family":"Moser","given":"Glenda"},{"family":"Eling","given":"Thomas E."},{"family":"Korach","given":"Kenneth S."}],"issued":{"date-parts":[["2016",1,8]]}}}],"schema":"https://github.com/citation-style-language/schema/raw/master/csl-citation.json"} </w:instrText>
+        <w:instrText xml:space="preserve"> ADDIN ZOTERO_ITEM CSL_CITATION {"citationID":"abwxrZw9","properties":{"formattedCitation":"(44)","plainCitation":"(44)","noteIndex":0},"citationItems":[{"id":456,"uris":["http://zotero.org/users/5073745/items/MW9GMYQZ"],"itemData":{"id":456,"type":"article-journal","abstract":"Transgenic mice expressing human non-steroidal anti-inflammatory drug activated gene 1 (NAG-1) have less adipose tissue, improved insulin sensitivity, lower insulin levels and are resistant to dietary induced obesity. The hNAG-1 expressing mice are more metabolically active with a higher energy expenditure. This study investigates female reproduction in the hNAG-1 transgenic mice and finds the female mice are fertile but have reduced pup survival after birth. Examination of the mammary glands in these mice suggests that hNAG-1 expressing mice have altered mammary epithelial development during pregnancy, including reduced occupancy of the fat pad and increased apoptosis via TUNEL positive cells on lactation day 2. Pups nursing from hNAG-1 expressing dams have reduced milk spots compared to pups nursing from WT dams. When CD-1 pups were cross-fostered with hNAG-1 or WT dams; reduced milk volume was observed in pups nursing from hNAG-1 dams compared to pups nursing from WT dams in a lactation challenge study. Milk was isolated from WT and hNAG-1 dams, and the milk was found to have secreted NAG-1 protein (approximately 25 ng/mL) from hNAG-1 dams. The WT dams had no detectable hNAG-1 in the milk. A decrease in non-esterified free fatty acids in the milk of hNAG-1 dams was observed. Altered milk composition suggests that the pups were receiving inadequate nutrients during perinatal development. To examine this hypothesis serum was isolated from pups and clinical chemistry points were measured. Male and female pups nursing from hNAG-1 dams had reduced serum triglyceride concentrations. Microarray analysis revealed that genes involved in lipid metabolism are differentially expressed in hNAG-1 mammary glands. Furthermore, the expression of Cidea/CIDEA that has been shown to regulate milk lipid secretion in the mammary gland was reduced in hNAG-1 mammary glands. This study suggests that expression of hNAG-1 in mice leads to impaired lactation and reduces pup survival due to altered milk quality and quantity.","container-title":"PLoS ONE","DOI":"10.1371/journal.pone.0146518","ISSN":"1932-6203","issue":"1","journalAbbreviation":"PLoS One","note":"PMID: 26745373\nPMCID: PMC4706436","page":"e0146518","source":"PubMed Central","title":"Expression of Human NSAID Activated Gene 1 in Mice Leads to Altered Mammary Gland Differentiation and Impaired Lactation","volume":"11","author":[{"family":"Binder","given":"April K."},{"family":"Kosak","given":"Justin P."},{"family":"Janhardhan","given":"Kyathanahalli S."},{"family":"Moser","given":"Glenda"},{"family":"Eling","given":"Thomas E."},{"family":"Korach","given":"Kenneth S."}],"issued":{"date-parts":[["2016",1,8]]}}}],"schema":"https://github.com/citation-style-language/schema/raw/master/csl-citation.json"} </w:instrText>
       </w:r>
       <w:r>
         <w:rPr>
@@ -14991,7 +15382,7 @@
         <w:rPr>
           <w:rFonts w:ascii="Times New Roman" w:hAnsi="Times New Roman" w:cs="Times New Roman"/>
         </w:rPr>
-        <w:t>(42)</w:t>
+        <w:t>(44)</w:t>
       </w:r>
       <w:r>
         <w:rPr>
@@ -15065,7 +15456,7 @@
         <w:rPr>
           <w:rFonts w:ascii="Times New Roman" w:hAnsi="Times New Roman" w:cs="Times New Roman"/>
         </w:rPr>
-        <w:instrText xml:space="preserve"> ADDIN ZOTERO_ITEM CSL_CITATION {"citationID":"ZazM2VaR","properties":{"formattedCitation":"(43)","plainCitation":"(43)","noteIndex":0},"citationItems":[{"id":1945,"uris":["http://zotero.org/users/5073745/items/J7TYZZGI"],"itemData":{"id":1945,"type":"article-journal","abstract":"We have isolated the rat, mouse and human genes of a distant member of the TGF-β superfamily, growth/differentiation factor-15/macrophage inhibiting cytokine-1 (GDF-15/MIC-1) by screening of genomic libraries. All three genes are composed of two exons, and contain one single intron that interrupts the coding sequences at identical positions within the prepro-domain of the corresponding proteins. The predicted proteins contain the structural hallmarks of members of the TGF-β superfamily, including the seven conserved carboxy-terminal cysteine residues that form the cystine knot. The orthologous molecules show the lowest sequence conservation of all members of the TGF-β superfamily. RT-PCR reveals an abundant expression of GDF-15/MIC-1 mRNA in numerous embryonic and adult organs and tissues. Promoter analysis of the rat promoter indicates the presence of multiple regulatory elements, including a TATA-like sequence as well as several SP1, AP-1 and AP-2 sites. Deletion analysis suggests that a 350bp region upstream of the start of the open reading frame appears to be the most important for regulation of transcription.","container-title":"Gene","DOI":"10.1016/S0378-1119(99)00309-1","ISSN":"0378-1119","issue":"1","journalAbbreviation":"Gene","page":"105-111","source":"ScienceDirect","title":"Characterization of the rat, mouse, and human genes of growth/differentiation factor-15/macrophage inhibiting cytokine-1 (GDF-15/MIC-1)","volume":"237","author":[{"family":"Böttner","given":"Martina"},{"family":"Laaff","given":"Martin"},{"family":"Schechinger","given":"Birgit"},{"family":"Rappold","given":"Gudrun"},{"family":"Unsicker","given":"Klaus"},{"family":"Suter-Crazzolara","given":"Clemens"}],"issued":{"date-parts":[["1999",9,3]]}}}],"schema":"https://github.com/citation-style-language/schema/raw/master/csl-citation.json"} </w:instrText>
+        <w:instrText xml:space="preserve"> ADDIN ZOTERO_ITEM CSL_CITATION {"citationID":"ZazM2VaR","properties":{"formattedCitation":"(45)","plainCitation":"(45)","noteIndex":0},"citationItems":[{"id":1945,"uris":["http://zotero.org/users/5073745/items/J7TYZZGI"],"itemData":{"id":1945,"type":"article-journal","abstract":"We have isolated the rat, mouse and human genes of a distant member of the TGF-β superfamily, growth/differentiation factor-15/macrophage inhibiting cytokine-1 (GDF-15/MIC-1) by screening of genomic libraries. All three genes are composed of two exons, and contain one single intron that interrupts the coding sequences at identical positions within the prepro-domain of the corresponding proteins. The predicted proteins contain the structural hallmarks of members of the TGF-β superfamily, including the seven conserved carboxy-terminal cysteine residues that form the cystine knot. The orthologous molecules show the lowest sequence conservation of all members of the TGF-β superfamily. RT-PCR reveals an abundant expression of GDF-15/MIC-1 mRNA in numerous embryonic and adult organs and tissues. Promoter analysis of the rat promoter indicates the presence of multiple regulatory elements, including a TATA-like sequence as well as several SP1, AP-1 and AP-2 sites. Deletion analysis suggests that a 350bp region upstream of the start of the open reading frame appears to be the most important for regulation of transcription.","container-title":"Gene","DOI":"10.1016/S0378-1119(99)00309-1","ISSN":"0378-1119","issue":"1","journalAbbreviation":"Gene","page":"105-111","source":"ScienceDirect","title":"Characterization of the rat, mouse, and human genes of growth/differentiation factor-15/macrophage inhibiting cytokine-1 (GDF-15/MIC-1)","volume":"237","author":[{"family":"Böttner","given":"Martina"},{"family":"Laaff","given":"Martin"},{"family":"Schechinger","given":"Birgit"},{"family":"Rappold","given":"Gudrun"},{"family":"Unsicker","given":"Klaus"},{"family":"Suter-Crazzolara","given":"Clemens"}],"issued":{"date-parts":[["1999",9,3]]}}}],"schema":"https://github.com/citation-style-language/schema/raw/master/csl-citation.json"} </w:instrText>
       </w:r>
       <w:r>
         <w:rPr>
@@ -15077,7 +15468,7 @@
         <w:rPr>
           <w:rFonts w:ascii="Times New Roman" w:hAnsi="Times New Roman" w:cs="Times New Roman"/>
         </w:rPr>
-        <w:t>(43)</w:t>
+        <w:t>(45)</w:t>
       </w:r>
       <w:r>
         <w:rPr>
@@ -15127,7 +15518,7 @@
         <w:rPr>
           <w:rFonts w:ascii="Times New Roman" w:hAnsi="Times New Roman" w:cs="Times New Roman"/>
         </w:rPr>
-        <w:instrText xml:space="preserve"> ADDIN ZOTERO_ITEM CSL_CITATION {"citationID":"1g14njlO","properties":{"formattedCitation":"(42)","plainCitation":"(42)","noteIndex":0},"citationItems":[{"id":456,"uris":["http://zotero.org/users/5073745/items/MW9GMYQZ"],"itemData":{"id":456,"type":"article-journal","abstract":"Transgenic mice expressing human non-steroidal anti-inflammatory drug activated gene 1 (NAG-1) have less adipose tissue, improved insulin sensitivity, lower insulin levels and are resistant to dietary induced obesity. The hNAG-1 expressing mice are more metabolically active with a higher energy expenditure. This study investigates female reproduction in the hNAG-1 transgenic mice and finds the female mice are fertile but have reduced pup survival after birth. Examination of the mammary glands in these mice suggests that hNAG-1 expressing mice have altered mammary epithelial development during pregnancy, including reduced occupancy of the fat pad and increased apoptosis via TUNEL positive cells on lactation day 2. Pups nursing from hNAG-1 expressing dams have reduced milk spots compared to pups nursing from WT dams. When CD-1 pups were cross-fostered with hNAG-1 or WT dams; reduced milk volume was observed in pups nursing from hNAG-1 dams compared to pups nursing from WT dams in a lactation challenge study. Milk was isolated from WT and hNAG-1 dams, and the milk was found to have secreted NAG-1 protein (approximately 25 ng/mL) from hNAG-1 dams. The WT dams had no detectable hNAG-1 in the milk. A decrease in non-esterified free fatty acids in the milk of hNAG-1 dams was observed. Altered milk composition suggests that the pups were receiving inadequate nutrients during perinatal development. To examine this hypothesis serum was isolated from pups and clinical chemistry points were measured. Male and female pups nursing from hNAG-1 dams had reduced serum triglyceride concentrations. Microarray analysis revealed that genes involved in lipid metabolism are differentially expressed in hNAG-1 mammary glands. Furthermore, the expression of Cidea/CIDEA that has been shown to regulate milk lipid secretion in the mammary gland was reduced in hNAG-1 mammary glands. This study suggests that expression of hNAG-1 in mice leads to impaired lactation and reduces pup survival due to altered milk quality and quantity.","container-title":"PLoS ONE","DOI":"10.1371/journal.pone.0146518","ISSN":"1932-6203","issue":"1","journalAbbreviation":"PLoS One","note":"PMID: 26745373\nPMCID: PMC4706436","page":"e0146518","source":"PubMed Central","title":"Expression of Human NSAID Activated Gene 1 in Mice Leads to Altered Mammary Gland Differentiation and Impaired Lactation","volume":"11","author":[{"family":"Binder","given":"April K."},{"family":"Kosak","given":"Justin P."},{"family":"Janhardhan","given":"Kyathanahalli S."},{"family":"Moser","given":"Glenda"},{"family":"Eling","given":"Thomas E."},{"family":"Korach","given":"Kenneth S."}],"issued":{"date-parts":[["2016",1,8]]}}}],"schema":"https://github.com/citation-style-language/schema/raw/master/csl-citation.json"} </w:instrText>
+        <w:instrText xml:space="preserve"> ADDIN ZOTERO_ITEM CSL_CITATION {"citationID":"1g14njlO","properties":{"formattedCitation":"(44)","plainCitation":"(44)","noteIndex":0},"citationItems":[{"id":456,"uris":["http://zotero.org/users/5073745/items/MW9GMYQZ"],"itemData":{"id":456,"type":"article-journal","abstract":"Transgenic mice expressing human non-steroidal anti-inflammatory drug activated gene 1 (NAG-1) have less adipose tissue, improved insulin sensitivity, lower insulin levels and are resistant to dietary induced obesity. The hNAG-1 expressing mice are more metabolically active with a higher energy expenditure. This study investigates female reproduction in the hNAG-1 transgenic mice and finds the female mice are fertile but have reduced pup survival after birth. Examination of the mammary glands in these mice suggests that hNAG-1 expressing mice have altered mammary epithelial development during pregnancy, including reduced occupancy of the fat pad and increased apoptosis via TUNEL positive cells on lactation day 2. Pups nursing from hNAG-1 expressing dams have reduced milk spots compared to pups nursing from WT dams. When CD-1 pups were cross-fostered with hNAG-1 or WT dams; reduced milk volume was observed in pups nursing from hNAG-1 dams compared to pups nursing from WT dams in a lactation challenge study. Milk was isolated from WT and hNAG-1 dams, and the milk was found to have secreted NAG-1 protein (approximately 25 ng/mL) from hNAG-1 dams. The WT dams had no detectable hNAG-1 in the milk. A decrease in non-esterified free fatty acids in the milk of hNAG-1 dams was observed. Altered milk composition suggests that the pups were receiving inadequate nutrients during perinatal development. To examine this hypothesis serum was isolated from pups and clinical chemistry points were measured. Male and female pups nursing from hNAG-1 dams had reduced serum triglyceride concentrations. Microarray analysis revealed that genes involved in lipid metabolism are differentially expressed in hNAG-1 mammary glands. Furthermore, the expression of Cidea/CIDEA that has been shown to regulate milk lipid secretion in the mammary gland was reduced in hNAG-1 mammary glands. This study suggests that expression of hNAG-1 in mice leads to impaired lactation and reduces pup survival due to altered milk quality and quantity.","container-title":"PLoS ONE","DOI":"10.1371/journal.pone.0146518","ISSN":"1932-6203","issue":"1","journalAbbreviation":"PLoS One","note":"PMID: 26745373\nPMCID: PMC4706436","page":"e0146518","source":"PubMed Central","title":"Expression of Human NSAID Activated Gene 1 in Mice Leads to Altered Mammary Gland Differentiation and Impaired Lactation","volume":"11","author":[{"family":"Binder","given":"April K."},{"family":"Kosak","given":"Justin P."},{"family":"Janhardhan","given":"Kyathanahalli S."},{"family":"Moser","given":"Glenda"},{"family":"Eling","given":"Thomas E."},{"family":"Korach","given":"Kenneth S."}],"issued":{"date-parts":[["2016",1,8]]}}}],"schema":"https://github.com/citation-style-language/schema/raw/master/csl-citation.json"} </w:instrText>
       </w:r>
       <w:r>
         <w:rPr>
@@ -15139,7 +15530,7 @@
         <w:rPr>
           <w:rFonts w:ascii="Times New Roman" w:hAnsi="Times New Roman" w:cs="Times New Roman"/>
         </w:rPr>
-        <w:t>(42)</w:t>
+        <w:t>(44)</w:t>
       </w:r>
       <w:r>
         <w:rPr>
@@ -15153,7 +15544,74 @@
         </w:rPr>
         <w:t xml:space="preserve">. </w:t>
       </w:r>
-      <w:ins w:id="185" w:author="Molly C. MULCAHY" w:date="2024-08-01T13:13:00Z">
+      <w:ins w:id="230" w:author="Molly C. MULCAHY" w:date="2024-10-04T11:27:00Z" w16du:dateUtc="2024-10-04T16:27:00Z">
+        <w:r>
+          <w:rPr>
+            <w:rFonts w:ascii="Times New Roman" w:hAnsi="Times New Roman" w:cs="Times New Roman"/>
+          </w:rPr>
+          <w:t xml:space="preserve">However, humans with loss of </w:t>
+        </w:r>
+        <w:r>
+          <w:rPr>
+            <w:rFonts w:ascii="Times New Roman" w:hAnsi="Times New Roman" w:cs="Times New Roman"/>
+          </w:rPr>
+          <w:lastRenderedPageBreak/>
+          <w:t>function mutations in GDF15 had no detect</w:t>
+        </w:r>
+        <w:r>
+          <w:rPr>
+            <w:rFonts w:ascii="Times New Roman" w:hAnsi="Times New Roman" w:cs="Times New Roman"/>
+          </w:rPr>
+          <w:t>able</w:t>
+        </w:r>
+        <w:r>
+          <w:rPr>
+            <w:rFonts w:ascii="Times New Roman" w:hAnsi="Times New Roman" w:cs="Times New Roman"/>
+          </w:rPr>
+          <w:t xml:space="preserve"> disruptions in fertility or health and growth of the gestational parent or infant, which is supported by our findings </w:t>
+        </w:r>
+        <w:r>
+          <w:rPr>
+            <w:rFonts w:ascii="Times New Roman" w:hAnsi="Times New Roman" w:cs="Times New Roman"/>
+          </w:rPr>
+          <w:fldChar w:fldCharType="begin"/>
+        </w:r>
+      </w:ins>
+      <w:r>
+        <w:rPr>
+          <w:rFonts w:ascii="Times New Roman" w:hAnsi="Times New Roman" w:cs="Times New Roman"/>
+        </w:rPr>
+        <w:instrText xml:space="preserve"> ADDIN ZOTERO_ITEM CSL_CITATION {"citationID":"SeLx9BjZ","properties":{"formattedCitation":"(46)","plainCitation":"(46)","noteIndex":0},"citationItems":[{"id":2421,"uris":["http://zotero.org/users/5073745/items/INLHAPS5"],"itemData":{"id":2421,"type":"article-journal","abstract":"Growth differentiation factor 15 (GDF15) is a secreted protein that regulates food intake, body weight and stress responses in pre-clinical models1. The physiological function of GDF15 in humans remains unclear. Pharmacologically, GDF15 agonism in humans causes nausea without accompanying weight loss2, and GDF15 antagonism is being tested in clinical trials to treat cachexia and anorexia. Human genetics point to a role for GDF15 in hyperemesis gravidarum, but the safety or impact of complete GDF15 loss, particularly during pregnancy, is unknown3–7. Here we show the absence of an overt phenotype in human GDF15 loss-of-function carriers, including stop gains, frameshifts and the fully inactivating missense variant C211G3. These individuals were identified from 75,018 whole-exome/genome-sequenced participants in the Pakistan Genomic Resource8,9 and recall-by-genotype studies with family-based recruitment of variant carrier probands. We describe 8 homozygous (‘knockouts’) and 227 heterozygous carriers of loss-of-function alleles, including C211G. GDF15 knockouts range in age from 31 to 75 years, are fertile, have multiple children and show no consistent overt phenotypes, including metabolic dysfunction. Our data support the hypothesis that GDF15 is not required for fertility, healthy pregnancy, foetal development or survival into adulthood. These observations support the safety of therapeutics that block GDF15.","container-title":"Nature Metabolism","DOI":"10.1038/s42255-024-01135-3","ISSN":"2522-5812","journalAbbreviation":"Nat Metab","language":"en","license":"2024 The Author(s), under exclusive licence to Springer Nature Limited","note":"publisher: Nature Publishing Group","page":"1-9","source":"www-nature-com.ezproxy.library.wisc.edu","title":"Identification and characterization of human GDF15 knockouts","author":[{"family":"Gurtan","given":"Allan M."},{"family":"Khalid","given":"Shareef"},{"family":"Koch","given":"Christopher"},{"family":"Khan","given":"Maleeha Zaman"},{"family":"Lamarche","given":"Lindsey B."},{"family":"Splawski","given":"Igor"},{"family":"Dolan","given":"Elizabeth"},{"family":"Carrion","given":"Ana M."},{"family":"Zessis","given":"Richard"},{"family":"Clement","given":"Matthew E."},{"family":"Chen","given":"Zhiping"},{"family":"Lindsley","given":"Loren D."},{"family":"Chiu","given":"Yu-Hsin"},{"family":"Streeper","given":"Ryan S."},{"family":"Denning","given":"Daniel P."},{"family":"Goldfine","given":"Allison B."},{"family":"Doyon","given":"Brian"},{"family":"Abbasi","given":"Ali"},{"family":"Harrow","given":"Jennifer L."},{"family":"Tsunoyama","given":"Kazuhisa"},{"family":"Asaumi","given":"Makoto"},{"family":"Kou","given":"Ikuyo"},{"family":"Shuldiner","given":"Alan R."},{"family":"Rodriguez-Flores","given":"Juan L."},{"family":"Rasheed","given":"Asif"},{"family":"Jahanzaib","given":"Muhammad"},{"family":"Mian","given":"Muhammad Rehan"},{"family":"Liaqat","given":"Muhammad Bilal"},{"family":"Raza","given":"Syed Shahzaib"},{"family":"Sultana","given":"Riffat"},{"family":"Jalal","given":"Anjum"},{"family":"Saeed","given":"Muhammad Hamid"},{"family":"Abbas","given":"Shahid"},{"family":"Memon","given":"Fazal Rehman"},{"family":"Ishaq","given":"Mohammad"},{"family":"Dominy","given":"John E."},{"family":"Saleheen","given":"Danish"}],"issued":{"date-parts":[["2024",9,26]]}}}],"schema":"https://github.com/citation-style-language/schema/raw/master/csl-citation.json"} </w:instrText>
+      </w:r>
+      <w:ins w:id="231" w:author="Molly C. MULCAHY" w:date="2024-10-04T11:27:00Z" w16du:dateUtc="2024-10-04T16:27:00Z">
+        <w:r>
+          <w:rPr>
+            <w:rFonts w:ascii="Times New Roman" w:hAnsi="Times New Roman" w:cs="Times New Roman"/>
+          </w:rPr>
+          <w:fldChar w:fldCharType="separate"/>
+        </w:r>
+      </w:ins>
+      <w:r>
+        <w:rPr>
+          <w:rFonts w:ascii="Times New Roman" w:hAnsi="Times New Roman" w:cs="Times New Roman"/>
+        </w:rPr>
+        <w:t>(46)</w:t>
+      </w:r>
+      <w:ins w:id="232" w:author="Molly C. MULCAHY" w:date="2024-10-04T11:27:00Z" w16du:dateUtc="2024-10-04T16:27:00Z">
+        <w:r>
+          <w:rPr>
+            <w:rFonts w:ascii="Times New Roman" w:hAnsi="Times New Roman" w:cs="Times New Roman"/>
+          </w:rPr>
+          <w:fldChar w:fldCharType="end"/>
+        </w:r>
+        <w:r>
+          <w:rPr>
+            <w:rFonts w:ascii="Times New Roman" w:hAnsi="Times New Roman" w:cs="Times New Roman"/>
+          </w:rPr>
+          <w:t xml:space="preserve">.  </w:t>
+        </w:r>
+      </w:ins>
+      <w:ins w:id="233" w:author="Molly C. MULCAHY" w:date="2024-08-01T13:13:00Z">
         <w:r>
           <w:rPr>
             <w:rFonts w:ascii="Times New Roman" w:hAnsi="Times New Roman" w:cs="Times New Roman"/>
@@ -15161,7 +15619,7 @@
           <w:t>E</w:t>
         </w:r>
       </w:ins>
-      <w:del w:id="186" w:author="Molly C. MULCAHY" w:date="2024-08-01T13:13:00Z">
+      <w:del w:id="234" w:author="Molly C. MULCAHY" w:date="2024-08-01T13:13:00Z">
         <w:r>
           <w:rPr>
             <w:rFonts w:ascii="Times New Roman" w:hAnsi="Times New Roman" w:cs="Times New Roman"/>
@@ -15209,7 +15667,7 @@
         <w:rPr>
           <w:rFonts w:ascii="Times New Roman" w:hAnsi="Times New Roman" w:cs="Times New Roman"/>
         </w:rPr>
-        <w:instrText xml:space="preserve"> ADDIN ZOTERO_ITEM CSL_CITATION {"citationID":"6spSNMao","properties":{"formattedCitation":"(17,44)","plainCitation":"(17,44)","noteIndex":0},"citationItems":[{"id":461,"uris":["http://zotero.org/users/5073745/items/4SK3Y76E"],"itemData":{"id":461,"type":"article-journal","container-title":"Nature Medicine","DOI":"10.1038/nm.4392","ISSN":"1078-8956, 1546-170X","issue":"10","journalAbbreviation":"Nat Med","language":"en","page":"1150-1157","source":"DOI.org (Crossref)","title":"GFRAL is the receptor for GDF15 and the ligand promotes weight loss in mice and nonhuman primates","volume":"23","author":[{"family":"Mullican","given":"Shannon E"},{"family":"Lin-Schmidt","given":"Xiefan"},{"family":"Chin","given":"Chen-Ni"},{"family":"Chavez","given":"Jose A"},{"family":"Furman","given":"Jennifer L"},{"family":"Armstrong","given":"Anthony A"},{"family":"Beck","given":"Stephen C"},{"family":"South","given":"Victoria J"},{"family":"Dinh","given":"Thai Q"},{"family":"Cash-Mason","given":"Tanesha D"},{"family":"Cavanaugh","given":"Cassandre R"},{"family":"Nelson","given":"Serena"},{"family":"Huang","given":"Chichi"},{"family":"Hunter","given":"Michael J"},{"family":"Rangwala","given":"Shamina M"}],"issued":{"date-parts":[["2017",10,1]]}}},{"id":235,"uris":["http://zotero.org/users/5073745/items/T9W7L7G4"],"itemData":{"id":235,"type":"article-journal","abstract":"Summary\nGDF15 is an established biomarker of cellular stress. The fact that it signals via a specific hindbrain receptor, GFRAL, and that mice lacking GDF15 manifest diet-induced obesity suggest that GDF15 may play a physiological role in energy balance. We performed experiments in humans, mice, and cells to determine if and how nutritional perturbations modify GDF15 expression. Circulating GDF15 levels manifest very modest changes in response to moderate caloric surpluses or deficits in mice or humans, differentiating it from classical intestinally derived satiety hormones and leptin. However, GDF15 levels do increase following sustained high-fat feeding or dietary amino acid imbalance in mice. We demonstrate that GDF15 expression is regulated by the integrated stress response and is induced in selected tissues in mice in these settings. Finally, we show that pharmacological GDF15 administration to mice can trigger conditioned taste aversion, suggesting that GDF15 may induce an aversive response to nutritional stress.","container-title":"Cell Metabolism","DOI":"10.1016/j.cmet.2018.12.016","ISSN":"1550-4131","issue":"3","journalAbbreviation":"Cell Metabolism","page":"707-718.e8","source":"ScienceDirect","title":"GDF15 Provides an Endocrine Signal of Nutritional Stress in Mice and Humans","volume":"29","author":[{"family":"Patel","given":"Satish"},{"family":"Alvarez-Guaita","given":"Anna"},{"family":"Melvin","given":"Audrey"},{"family":"Rimmington","given":"Debra"},{"family":"Dattilo","given":"Alessia"},{"family":"Miedzybrodzka","given":"Emily L."},{"family":"Cimino","given":"Irene"},{"family":"Maurin","given":"Anne-Catherine"},{"family":"Roberts","given":"Geoffrey P."},{"family":"Meek","given":"Claire L."},{"family":"Virtue","given":"Samuel"},{"family":"Sparks","given":"Lauren M."},{"family":"Parsons","given":"Stephanie A."},{"family":"Redman","given":"Leanne M."},{"family":"Bray","given":"George A."},{"family":"Liou","given":"Alice P."},{"family":"Woods","given":"Rachel M."},{"family":"Parry","given":"Sion A."},{"family":"Jeppesen","given":"Per B."},{"family":"Kolnes","given":"Anders J."},{"family":"Harding","given":"Heather P."},{"family":"Ron","given":"David"},{"family":"Vidal-Puig","given":"Antonio"},{"family":"Reimann","given":"Frank"},{"family":"Gribble","given":"Fiona M."},{"family":"Hulston","given":"Carl J."},{"family":"Farooqi","given":"I. Sadaf"},{"family":"Fafournoux","given":"Pierre"},{"family":"Smith","given":"Steven R."},{"family":"Jensen","given":"Jorgen"},{"family":"Breen","given":"Danna"},{"family":"Wu","given":"Zhidan"},{"family":"Zhang","given":"Bei B."},{"family":"Coll","given":"Anthony P."},{"family":"Savage","given":"David B."},{"family":"O’Rahilly","given":"Stephen"}],"issued":{"date-parts":[["2019",3,5]]}}}],"schema":"https://github.com/citation-style-language/schema/raw/master/csl-citation.json"} </w:instrText>
+        <w:instrText xml:space="preserve"> ADDIN ZOTERO_ITEM CSL_CITATION {"citationID":"6spSNMao","properties":{"formattedCitation":"(17,47)","plainCitation":"(17,47)","noteIndex":0},"citationItems":[{"id":461,"uris":["http://zotero.org/users/5073745/items/4SK3Y76E"],"itemData":{"id":461,"type":"article-journal","container-title":"Nature Medicine","DOI":"10.1038/nm.4392","ISSN":"1078-8956, 1546-170X","issue":"10","journalAbbreviation":"Nat Med","language":"en","page":"1150-1157","source":"DOI.org (Crossref)","title":"GFRAL is the receptor for GDF15 and the ligand promotes weight loss in mice and nonhuman primates","volume":"23","author":[{"family":"Mullican","given":"Shannon E"},{"family":"Lin-Schmidt","given":"Xiefan"},{"family":"Chin","given":"Chen-Ni"},{"family":"Chavez","given":"Jose A"},{"family":"Furman","given":"Jennifer L"},{"family":"Armstrong","given":"Anthony A"},{"family":"Beck","given":"Stephen C"},{"family":"South","given":"Victoria J"},{"family":"Dinh","given":"Thai Q"},{"family":"Cash-Mason","given":"Tanesha D"},{"family":"Cavanaugh","given":"Cassandre R"},{"family":"Nelson","given":"Serena"},{"family":"Huang","given":"Chichi"},{"family":"Hunter","given":"Michael J"},{"family":"Rangwala","given":"Shamina M"}],"issued":{"date-parts":[["2017",10,1]]}}},{"id":235,"uris":["http://zotero.org/users/5073745/items/T9W7L7G4"],"itemData":{"id":235,"type":"article-journal","abstract":"Summary\nGDF15 is an established biomarker of cellular stress. The fact that it signals via a specific hindbrain receptor, GFRAL, and that mice lacking GDF15 manifest diet-induced obesity suggest that GDF15 may play a physiological role in energy balance. We performed experiments in humans, mice, and cells to determine if and how nutritional perturbations modify GDF15 expression. Circulating GDF15 levels manifest very modest changes in response to moderate caloric surpluses or deficits in mice or humans, differentiating it from classical intestinally derived satiety hormones and leptin. However, GDF15 levels do increase following sustained high-fat feeding or dietary amino acid imbalance in mice. We demonstrate that GDF15 expression is regulated by the integrated stress response and is induced in selected tissues in mice in these settings. Finally, we show that pharmacological GDF15 administration to mice can trigger conditioned taste aversion, suggesting that GDF15 may induce an aversive response to nutritional stress.","container-title":"Cell Metabolism","DOI":"10.1016/j.cmet.2018.12.016","ISSN":"1550-4131","issue":"3","journalAbbreviation":"Cell Metabolism","page":"707-718.e8","source":"ScienceDirect","title":"GDF15 Provides an Endocrine Signal of Nutritional Stress in Mice and Humans","volume":"29","author":[{"family":"Patel","given":"Satish"},{"family":"Alvarez-Guaita","given":"Anna"},{"family":"Melvin","given":"Audrey"},{"family":"Rimmington","given":"Debra"},{"family":"Dattilo","given":"Alessia"},{"family":"Miedzybrodzka","given":"Emily L."},{"family":"Cimino","given":"Irene"},{"family":"Maurin","given":"Anne-Catherine"},{"family":"Roberts","given":"Geoffrey P."},{"family":"Meek","given":"Claire L."},{"family":"Virtue","given":"Samuel"},{"family":"Sparks","given":"Lauren M."},{"family":"Parsons","given":"Stephanie A."},{"family":"Redman","given":"Leanne M."},{"family":"Bray","given":"George A."},{"family":"Liou","given":"Alice P."},{"family":"Woods","given":"Rachel M."},{"family":"Parry","given":"Sion A."},{"family":"Jeppesen","given":"Per B."},{"family":"Kolnes","given":"Anders J."},{"family":"Harding","given":"Heather P."},{"family":"Ron","given":"David"},{"family":"Vidal-Puig","given":"Antonio"},{"family":"Reimann","given":"Frank"},{"family":"Gribble","given":"Fiona M."},{"family":"Hulston","given":"Carl J."},{"family":"Farooqi","given":"I. Sadaf"},{"family":"Fafournoux","given":"Pierre"},{"family":"Smith","given":"Steven R."},{"family":"Jensen","given":"Jorgen"},{"family":"Breen","given":"Danna"},{"family":"Wu","given":"Zhidan"},{"family":"Zhang","given":"Bei B."},{"family":"Coll","given":"Anthony P."},{"family":"Savage","given":"David B."},{"family":"O’Rahilly","given":"Stephen"}],"issued":{"date-parts":[["2019",3,5]]}}}],"schema":"https://github.com/citation-style-language/schema/raw/master/csl-citation.json"} </w:instrText>
       </w:r>
       <w:r>
         <w:rPr>
@@ -15221,7 +15679,7 @@
         <w:rPr>
           <w:rFonts w:ascii="Times New Roman" w:hAnsi="Times New Roman" w:cs="Times New Roman"/>
         </w:rPr>
-        <w:t>(17,44)</w:t>
+        <w:t>(17,47)</w:t>
       </w:r>
       <w:r>
         <w:rPr>
@@ -15329,7 +15787,7 @@
         </w:rPr>
         <w:t xml:space="preserve">period </w:t>
       </w:r>
-      <w:ins w:id="187" w:author="Molly C. MULCAHY" w:date="2024-08-01T13:25:00Z">
+      <w:ins w:id="235" w:author="Molly C. MULCAHY" w:date="2024-08-01T13:25:00Z">
         <w:r>
           <w:rPr>
             <w:rFonts w:ascii="Times New Roman" w:hAnsi="Times New Roman" w:cs="Times New Roman"/>
@@ -15337,7 +15795,7 @@
           <w:t xml:space="preserve">in dams and insignificant </w:t>
         </w:r>
       </w:ins>
-      <w:del w:id="188" w:author="Molly C. MULCAHY" w:date="2024-08-01T13:25:00Z">
+      <w:del w:id="236" w:author="Molly C. MULCAHY" w:date="2024-08-01T13:25:00Z">
         <w:r>
           <w:rPr>
             <w:rFonts w:ascii="Times New Roman" w:hAnsi="Times New Roman" w:cs="Times New Roman"/>
@@ -15387,7 +15845,7 @@
         </w:rPr>
         <w:t xml:space="preserve">is </w:t>
       </w:r>
-      <w:ins w:id="189" w:author="Molly C. MULCAHY" w:date="2024-08-01T13:25:00Z">
+      <w:ins w:id="237" w:author="Molly C. MULCAHY" w:date="2024-08-01T13:25:00Z">
         <w:r>
           <w:rPr>
             <w:rFonts w:ascii="Times New Roman" w:hAnsi="Times New Roman" w:cs="Times New Roman"/>
@@ -15395,7 +15853,7 @@
           <w:t>induced</w:t>
         </w:r>
       </w:ins>
-      <w:del w:id="190" w:author="Molly C. MULCAHY" w:date="2024-08-01T13:25:00Z">
+      <w:del w:id="238" w:author="Molly C. MULCAHY" w:date="2024-08-01T13:25:00Z">
         <w:r>
           <w:rPr>
             <w:rFonts w:ascii="Times New Roman" w:hAnsi="Times New Roman" w:cs="Times New Roman"/>
@@ -15475,7 +15933,7 @@
         </w:rPr>
         <w:t xml:space="preserve"> </w:t>
       </w:r>
-      <w:del w:id="191" w:author="Molly C. MULCAHY" w:date="2024-08-01T13:26:00Z">
+      <w:del w:id="239" w:author="Molly C. MULCAHY" w:date="2024-08-01T13:26:00Z">
         <w:r>
           <w:rPr>
             <w:rFonts w:ascii="Times New Roman" w:hAnsi="Times New Roman" w:cs="Times New Roman"/>
@@ -15483,7 +15941,7 @@
           <w:delText>It is also possible that</w:delText>
         </w:r>
       </w:del>
-      <w:ins w:id="192" w:author="Molly C. MULCAHY" w:date="2024-08-01T13:26:00Z">
+      <w:ins w:id="240" w:author="Molly C. MULCAHY" w:date="2024-08-01T13:26:00Z">
         <w:r>
           <w:rPr>
             <w:rFonts w:ascii="Times New Roman" w:hAnsi="Times New Roman" w:cs="Times New Roman"/>
@@ -15491,7 +15949,7 @@
           <w:t>The</w:t>
         </w:r>
       </w:ins>
-      <w:del w:id="193" w:author="Molly C. MULCAHY" w:date="2024-08-01T13:26:00Z">
+      <w:del w:id="241" w:author="Molly C. MULCAHY" w:date="2024-08-01T13:26:00Z">
         <w:r>
           <w:rPr>
             <w:rFonts w:ascii="Times New Roman" w:hAnsi="Times New Roman" w:cs="Times New Roman"/>
@@ -15503,14 +15961,7 @@
         <w:rPr>
           <w:rFonts w:ascii="Times New Roman" w:hAnsi="Times New Roman" w:cs="Times New Roman"/>
         </w:rPr>
-        <w:t xml:space="preserve"> deletion of GDF15 </w:t>
-      </w:r>
-      <w:r>
-        <w:rPr>
-          <w:rFonts w:ascii="Times New Roman" w:hAnsi="Times New Roman" w:cs="Times New Roman"/>
-        </w:rPr>
-        <w:lastRenderedPageBreak/>
-        <w:t>during mouse pregnancy is of little effect because GDF15 in circulation increases only modestly in rodents</w:t>
+        <w:t xml:space="preserve"> deletion of GDF15 during mouse pregnancy is of little effect because GDF15 in circulation increases only modestly in rodents</w:t>
       </w:r>
       <w:r>
         <w:rPr>
@@ -15552,7 +16003,7 @@
         <w:rPr>
           <w:rFonts w:ascii="Times New Roman" w:hAnsi="Times New Roman" w:cs="Times New Roman"/>
         </w:rPr>
-        <w:instrText xml:space="preserve"> ADDIN ZOTERO_ITEM CSL_CITATION {"citationID":"Gj5u3jBl","properties":{"formattedCitation":"(45)","plainCitation":"(45)","noteIndex":0},"citationItems":[{"id":1943,"uris":["http://zotero.org/users/5073745/items/EP7ZQSR9"],"itemData":{"id":1943,"type":"article-journal","abstract":"Download figureDownload PowerPoint","container-title":"American Journal of Physiology-Endocrinology and Metabolism","DOI":"10.1152/ajpendo.00134.2023","ISSN":"0193-1849","issue":"4","note":"publisher: American Physiological Society","page":"E303-E309","source":"journals-physiology-org.ezproxy.library.wisc.edu (Atypon)","title":"Cross-species comparison of pregnancy-induced GDF15","volume":"325","author":[{"family":"Klein","given":"Anders Bue"},{"family":"Ranea-Robles","given":"Pablo"},{"family":"Nicolaisen","given":"Trine Sand"},{"family":"Gil","given":"Cláudia"},{"family":"Johann","given":"Kornelia"},{"family":"Quesada","given":"Júlia Prats"},{"family":"Pistolevij","given":"Nina"},{"family":"Hviid","given":"Kathrine V.R."},{"family":"Fich","given":"Line"},{"family":"Offersen","given":"Simone M."},{"family":"Helge","given":"Jørn Wulff"},{"family":"Nielsen","given":"Henriette Svarre"},{"family":"Bakker","given":"Jaco"},{"family":"Kleinert","given":"Maximilian"},{"family":"Clemmensen","given":"Christoffer"}],"issued":{"date-parts":[["2023",10]]}}}],"schema":"https://github.com/citation-style-language/schema/raw/master/csl-citation.json"} </w:instrText>
+        <w:instrText xml:space="preserve"> ADDIN ZOTERO_ITEM CSL_CITATION {"citationID":"Gj5u3jBl","properties":{"formattedCitation":"(37)","plainCitation":"(37)","noteIndex":0},"citationItems":[{"id":1943,"uris":["http://zotero.org/users/5073745/items/EP7ZQSR9"],"itemData":{"id":1943,"type":"article-journal","abstract":"Download figureDownload PowerPoint","container-title":"American Journal of Physiology-Endocrinology and Metabolism","DOI":"10.1152/ajpendo.00134.2023","ISSN":"0193-1849","issue":"4","note":"publisher: American Physiological Society","page":"E303-E309","source":"journals-physiology-org.ezproxy.library.wisc.edu (Atypon)","title":"Cross-species comparison of pregnancy-induced GDF15","volume":"325","author":[{"family":"Klein","given":"Anders Bue"},{"family":"Ranea-Robles","given":"Pablo"},{"family":"Nicolaisen","given":"Trine Sand"},{"family":"Gil","given":"Cláudia"},{"family":"Johann","given":"Kornelia"},{"family":"Quesada","given":"Júlia Prats"},{"family":"Pistolevij","given":"Nina"},{"family":"Hviid","given":"Kathrine V.R."},{"family":"Fich","given":"Line"},{"family":"Offersen","given":"Simone M."},{"family":"Helge","given":"Jørn Wulff"},{"family":"Nielsen","given":"Henriette Svarre"},{"family":"Bakker","given":"Jaco"},{"family":"Kleinert","given":"Maximilian"},{"family":"Clemmensen","given":"Christoffer"}],"issued":{"date-parts":[["2023",10]]}}}],"schema":"https://github.com/citation-style-language/schema/raw/master/csl-citation.json"} </w:instrText>
       </w:r>
       <w:r>
         <w:rPr>
@@ -15564,7 +16015,7 @@
         <w:rPr>
           <w:rFonts w:ascii="Times New Roman" w:hAnsi="Times New Roman" w:cs="Times New Roman"/>
         </w:rPr>
-        <w:t>(45)</w:t>
+        <w:t>(37)</w:t>
       </w:r>
       <w:r>
         <w:rPr>
@@ -15605,7 +16056,7 @@
         </w:rPr>
         <w:t xml:space="preserve"> </w:t>
       </w:r>
-      <w:del w:id="194" w:author="Molly C. MULCAHY" w:date="2024-08-01T13:26:00Z">
+      <w:del w:id="242" w:author="Molly C. MULCAHY" w:date="2024-08-01T13:26:00Z">
         <w:r>
           <w:rPr>
             <w:rFonts w:ascii="Times New Roman" w:hAnsi="Times New Roman" w:cs="Times New Roman"/>
@@ -15613,7 +16064,7 @@
           <w:delText>food intake, body weight, insulin sensitivity</w:delText>
         </w:r>
       </w:del>
-      <w:ins w:id="195" w:author="Molly C. MULCAHY" w:date="2024-08-01T13:26:00Z">
+      <w:ins w:id="243" w:author="Molly C. MULCAHY" w:date="2024-08-01T13:26:00Z">
         <w:r>
           <w:rPr>
             <w:rFonts w:ascii="Times New Roman" w:hAnsi="Times New Roman" w:cs="Times New Roman"/>
@@ -15621,7 +16072,7 @@
           <w:t>perinatal</w:t>
         </w:r>
       </w:ins>
-      <w:del w:id="196" w:author="Molly C. MULCAHY" w:date="2024-08-01T13:26:00Z">
+      <w:del w:id="244" w:author="Molly C. MULCAHY" w:date="2024-08-01T13:26:00Z">
         <w:r>
           <w:rPr>
             <w:rFonts w:ascii="Times New Roman" w:hAnsi="Times New Roman" w:cs="Times New Roman"/>
@@ -15635,7 +16086,7 @@
         </w:rPr>
         <w:t xml:space="preserve"> and lactation </w:t>
       </w:r>
-      <w:ins w:id="197" w:author="Molly C. MULCAHY" w:date="2024-08-01T13:26:00Z">
+      <w:ins w:id="245" w:author="Molly C. MULCAHY" w:date="2024-08-01T13:26:00Z">
         <w:r>
           <w:rPr>
             <w:rFonts w:ascii="Times New Roman" w:hAnsi="Times New Roman" w:cs="Times New Roman"/>
@@ -15699,7 +16150,7 @@
         </w:rPr>
         <w:t xml:space="preserve">15 during pregnancy. </w:t>
       </w:r>
-      <w:del w:id="198" w:author="Molly C. MULCAHY" w:date="2024-08-01T13:27:00Z">
+      <w:del w:id="246" w:author="Molly C. MULCAHY" w:date="2024-08-01T13:27:00Z">
         <w:r>
           <w:rPr>
             <w:rFonts w:ascii="Times New Roman" w:hAnsi="Times New Roman" w:cs="Times New Roman"/>
@@ -15707,7 +16158,7 @@
           <w:delText>Only those studies that overexpress</w:delText>
         </w:r>
       </w:del>
-      <w:ins w:id="199" w:author="Molly C. MULCAHY" w:date="2024-08-01T13:27:00Z">
+      <w:ins w:id="247" w:author="Molly C. MULCAHY" w:date="2024-08-01T13:27:00Z">
         <w:r>
           <w:rPr>
             <w:rFonts w:ascii="Times New Roman" w:hAnsi="Times New Roman" w:cs="Times New Roman"/>
@@ -15721,7 +16172,7 @@
         </w:rPr>
         <w:t xml:space="preserve">, </w:t>
       </w:r>
-      <w:del w:id="200" w:author="Molly C. MULCAHY" w:date="2024-08-01T13:27:00Z">
+      <w:del w:id="248" w:author="Molly C. MULCAHY" w:date="2024-08-01T13:27:00Z">
         <w:r>
           <w:rPr>
             <w:rFonts w:ascii="Times New Roman" w:hAnsi="Times New Roman" w:cs="Times New Roman"/>
@@ -15735,7 +16186,7 @@
         </w:rPr>
         <w:t>exogenous</w:t>
       </w:r>
-      <w:ins w:id="201" w:author="Molly C. MULCAHY" w:date="2024-08-01T13:27:00Z">
+      <w:ins w:id="249" w:author="Molly C. MULCAHY" w:date="2024-08-01T13:27:00Z">
         <w:r>
           <w:rPr>
             <w:rFonts w:ascii="Times New Roman" w:hAnsi="Times New Roman" w:cs="Times New Roman"/>
@@ -15749,7 +16200,7 @@
         </w:rPr>
         <w:t xml:space="preserve">, or induce long-term highly disruptive stressors </w:t>
       </w:r>
-      <w:del w:id="202" w:author="Molly C. MULCAHY" w:date="2024-08-01T13:27:00Z">
+      <w:del w:id="250" w:author="Molly C. MULCAHY" w:date="2024-08-01T13:27:00Z">
         <w:r>
           <w:rPr>
             <w:rFonts w:ascii="Times New Roman" w:hAnsi="Times New Roman" w:cs="Times New Roman"/>
@@ -15763,8 +16214,8 @@
           <w:delText>show</w:delText>
         </w:r>
       </w:del>
-      <w:ins w:id="203" w:author="Molly C. MULCAHY" w:date="2024-08-01T13:27:00Z">
-        <w:del w:id="204" w:author="Dave Bridges" w:date="2024-09-04T10:56:00Z">
+      <w:ins w:id="251" w:author="Molly C. MULCAHY" w:date="2024-08-01T13:27:00Z">
+        <w:del w:id="252" w:author="Dave Bridges" w:date="2024-09-04T10:56:00Z">
           <w:r>
             <w:rPr>
               <w:rFonts w:ascii="Times New Roman" w:hAnsi="Times New Roman" w:cs="Times New Roman"/>
@@ -15773,7 +16224,7 @@
           </w:r>
         </w:del>
       </w:ins>
-      <w:ins w:id="205" w:author="Dave Bridges" w:date="2024-09-04T10:56:00Z">
+      <w:ins w:id="253" w:author="Dave Bridges" w:date="2024-09-04T10:56:00Z">
         <w:r>
           <w:rPr>
             <w:rFonts w:ascii="Times New Roman" w:hAnsi="Times New Roman" w:cs="Times New Roman"/>
@@ -15857,7 +16308,7 @@
         </w:rPr>
         <w:t xml:space="preserve"> </w:t>
       </w:r>
-      <w:del w:id="206" w:author="Molly C. MULCAHY" w:date="2024-08-01T13:27:00Z">
+      <w:del w:id="254" w:author="Molly C. MULCAHY" w:date="2024-08-01T13:27:00Z">
         <w:r>
           <w:rPr>
             <w:rFonts w:ascii="Times New Roman" w:hAnsi="Times New Roman" w:cs="Times New Roman"/>
@@ -15865,7 +16316,7 @@
           <w:delText xml:space="preserve">are </w:delText>
         </w:r>
       </w:del>
-      <w:ins w:id="207" w:author="Molly C. MULCAHY" w:date="2024-08-01T13:27:00Z">
+      <w:ins w:id="255" w:author="Molly C. MULCAHY" w:date="2024-08-01T13:27:00Z">
         <w:r>
           <w:rPr>
             <w:rFonts w:ascii="Times New Roman" w:hAnsi="Times New Roman" w:cs="Times New Roman"/>
@@ -15935,7 +16386,7 @@
         </w:rPr>
         <w:t xml:space="preserve">act </w:t>
       </w:r>
-      <w:ins w:id="208" w:author="Dave Bridges" w:date="2024-09-04T10:56:00Z">
+      <w:ins w:id="256" w:author="Dave Bridges" w:date="2024-09-04T10:56:00Z">
         <w:r>
           <w:rPr>
             <w:rFonts w:ascii="Times New Roman" w:hAnsi="Times New Roman" w:cs="Times New Roman"/>
@@ -15949,7 +16400,7 @@
         </w:rPr>
         <w:t>as a</w:t>
       </w:r>
-      <w:ins w:id="209" w:author="Dave Bridges" w:date="2024-09-04T10:56:00Z">
+      <w:ins w:id="257" w:author="Dave Bridges" w:date="2024-09-04T10:56:00Z">
         <w:r>
           <w:rPr>
             <w:rFonts w:ascii="Times New Roman" w:hAnsi="Times New Roman" w:cs="Times New Roman"/>
@@ -15957,7 +16408,7 @@
           <w:t xml:space="preserve">n </w:t>
         </w:r>
       </w:ins>
-      <w:del w:id="210" w:author="Dave Bridges" w:date="2024-09-04T10:56:00Z">
+      <w:del w:id="258" w:author="Dave Bridges" w:date="2024-09-04T10:56:00Z">
         <w:r>
           <w:rPr>
             <w:rFonts w:ascii="Times New Roman" w:hAnsi="Times New Roman" w:cs="Times New Roman"/>
@@ -15971,7 +16422,7 @@
         </w:rPr>
         <w:t xml:space="preserve">acute </w:t>
       </w:r>
-      <w:del w:id="211" w:author="Dave Bridges" w:date="2024-09-04T10:56:00Z">
+      <w:del w:id="259" w:author="Dave Bridges" w:date="2024-09-04T10:56:00Z">
         <w:r>
           <w:rPr>
             <w:rFonts w:ascii="Times New Roman" w:hAnsi="Times New Roman" w:cs="Times New Roman"/>
@@ -15979,7 +16430,7 @@
           <w:delText xml:space="preserve">stressor </w:delText>
         </w:r>
       </w:del>
-      <w:ins w:id="212" w:author="Dave Bridges" w:date="2024-09-04T10:56:00Z">
+      <w:ins w:id="260" w:author="Dave Bridges" w:date="2024-09-04T10:56:00Z">
         <w:r>
           <w:rPr>
             <w:rFonts w:ascii="Times New Roman" w:hAnsi="Times New Roman" w:cs="Times New Roman"/>
@@ -16052,7 +16503,7 @@
           <w:rFonts w:ascii="Times New Roman" w:hAnsi="Times New Roman" w:cs="Times New Roman"/>
         </w:rPr>
       </w:pPr>
-      <w:del w:id="213" w:author="Molly C. MULCAHY" w:date="2024-08-01T13:27:00Z">
+      <w:del w:id="261" w:author="Molly C. MULCAHY" w:date="2024-08-01T13:27:00Z">
         <w:r>
           <w:rPr>
             <w:rFonts w:ascii="Times New Roman" w:hAnsi="Times New Roman" w:cs="Times New Roman"/>
@@ -16078,7 +16529,7 @@
           <w:delText>limitations to our study</w:delText>
         </w:r>
       </w:del>
-      <w:ins w:id="214" w:author="Molly C. MULCAHY" w:date="2024-08-01T13:27:00Z">
+      <w:ins w:id="262" w:author="Molly C. MULCAHY" w:date="2024-08-01T13:27:00Z">
         <w:r>
           <w:rPr>
             <w:rFonts w:ascii="Times New Roman" w:hAnsi="Times New Roman" w:cs="Times New Roman"/>
@@ -16098,7 +16549,7 @@
         </w:rPr>
         <w:t xml:space="preserve">Murine pregnancy is not entirely comparable to human pregnancy. </w:t>
       </w:r>
-      <w:del w:id="215" w:author="Molly C. MULCAHY" w:date="2024-08-01T13:27:00Z">
+      <w:del w:id="263" w:author="Molly C. MULCAHY" w:date="2024-08-01T13:27:00Z">
         <w:r>
           <w:rPr>
             <w:rFonts w:ascii="Times New Roman" w:hAnsi="Times New Roman" w:cs="Times New Roman"/>
@@ -16106,7 +16557,7 @@
           <w:delText>The majority of</w:delText>
         </w:r>
       </w:del>
-      <w:ins w:id="216" w:author="Molly C. MULCAHY" w:date="2024-08-01T13:27:00Z">
+      <w:ins w:id="264" w:author="Molly C. MULCAHY" w:date="2024-08-01T13:27:00Z">
         <w:r>
           <w:rPr>
             <w:rFonts w:ascii="Times New Roman" w:hAnsi="Times New Roman" w:cs="Times New Roman"/>
@@ -16120,7 +16571,7 @@
         </w:rPr>
         <w:t xml:space="preserve"> human pregnancies are singleton </w:t>
       </w:r>
-      <w:del w:id="217" w:author="Molly C. MULCAHY" w:date="2024-08-01T13:28:00Z">
+      <w:del w:id="265" w:author="Molly C. MULCAHY" w:date="2024-08-01T13:28:00Z">
         <w:r>
           <w:rPr>
             <w:rFonts w:ascii="Times New Roman" w:hAnsi="Times New Roman" w:cs="Times New Roman"/>
@@ -16128,7 +16579,7 @@
           <w:delText xml:space="preserve">and </w:delText>
         </w:r>
       </w:del>
-      <w:ins w:id="218" w:author="Molly C. MULCAHY" w:date="2024-08-01T13:28:00Z">
+      <w:ins w:id="266" w:author="Molly C. MULCAHY" w:date="2024-08-01T13:28:00Z">
         <w:r>
           <w:rPr>
             <w:rFonts w:ascii="Times New Roman" w:hAnsi="Times New Roman" w:cs="Times New Roman"/>
@@ -16170,6 +16621,7 @@
         <w:rPr>
           <w:rFonts w:ascii="Times New Roman" w:hAnsi="Times New Roman" w:cs="Times New Roman"/>
         </w:rPr>
+        <w:lastRenderedPageBreak/>
         <w:t>Murine p</w:t>
       </w:r>
       <w:r>
@@ -16206,7 +16658,7 @@
         <w:rPr>
           <w:rFonts w:ascii="Times New Roman" w:hAnsi="Times New Roman" w:cs="Times New Roman"/>
         </w:rPr>
-        <w:instrText xml:space="preserve"> ADDIN ZOTERO_ITEM CSL_CITATION {"citationID":"Uq8azzWo","properties":{"formattedCitation":"(46)","plainCitation":"(46)","noteIndex":0},"citationItems":[{"id":602,"uris":["http://zotero.org/users/5073745/items/L4RSGINP"],"itemData":{"id":602,"type":"article-journal","container-title":"Journal of Reproductive Immunology","DOI":"10.1016/j.jri.2015.03.001","ISSN":"01650378","journalAbbreviation":"Journal of Reproductive Immunology","language":"en","page":"65-71","source":"DOI.org (Crossref)","title":"Only humans have human placentas: molecular differences between mice and humans","title-short":"Only humans have human placentas","volume":"108","author":[{"family":"Schmidt","given":"André"},{"family":"Morales-Prieto","given":"Diana M."},{"family":"Pastuschek","given":"Jana"},{"family":"Fröhlich","given":"Karolin"},{"family":"Markert","given":"Udo R."}],"issued":{"date-parts":[["2015",4]]}}}],"schema":"https://github.com/citation-style-language/schema/raw/master/csl-citation.json"} </w:instrText>
+        <w:instrText xml:space="preserve"> ADDIN ZOTERO_ITEM CSL_CITATION {"citationID":"Uq8azzWo","properties":{"formattedCitation":"(48)","plainCitation":"(48)","noteIndex":0},"citationItems":[{"id":602,"uris":["http://zotero.org/users/5073745/items/L4RSGINP"],"itemData":{"id":602,"type":"article-journal","container-title":"Journal of Reproductive Immunology","DOI":"10.1016/j.jri.2015.03.001","ISSN":"01650378","journalAbbreviation":"Journal of Reproductive Immunology","language":"en","page":"65-71","source":"DOI.org (Crossref)","title":"Only humans have human placentas: molecular differences between mice and humans","title-short":"Only humans have human placentas","volume":"108","author":[{"family":"Schmidt","given":"André"},{"family":"Morales-Prieto","given":"Diana M."},{"family":"Pastuschek","given":"Jana"},{"family":"Fröhlich","given":"Karolin"},{"family":"Markert","given":"Udo R."}],"issued":{"date-parts":[["2015",4]]}}}],"schema":"https://github.com/citation-style-language/schema/raw/master/csl-citation.json"} </w:instrText>
       </w:r>
       <w:r>
         <w:rPr>
@@ -16218,7 +16670,7 @@
         <w:rPr>
           <w:rFonts w:ascii="Times New Roman" w:hAnsi="Times New Roman" w:cs="Times New Roman"/>
         </w:rPr>
-        <w:t>(46)</w:t>
+        <w:t>(48)</w:t>
       </w:r>
       <w:r>
         <w:rPr>
@@ -16232,7 +16684,7 @@
         </w:rPr>
         <w:t xml:space="preserve">. </w:t>
       </w:r>
-      <w:ins w:id="219" w:author="Dave Bridges" w:date="2024-09-04T11:02:00Z">
+      <w:ins w:id="267" w:author="Dave Bridges" w:date="2024-09-04T11:02:00Z">
         <w:r>
           <w:rPr>
             <w:rFonts w:ascii="Times New Roman" w:hAnsi="Times New Roman" w:cs="Times New Roman"/>
@@ -16240,7 +16692,7 @@
           <w:t>Our data demons</w:t>
         </w:r>
       </w:ins>
-      <w:ins w:id="220" w:author="Dave Bridges" w:date="2024-09-04T11:03:00Z">
+      <w:ins w:id="268" w:author="Dave Bridges" w:date="2024-09-04T11:03:00Z">
         <w:r>
           <w:rPr>
             <w:rFonts w:ascii="Times New Roman" w:hAnsi="Times New Roman" w:cs="Times New Roman"/>
@@ -16254,7 +16706,7 @@
           <w:t xml:space="preserve">does not support a </w:t>
         </w:r>
       </w:ins>
-      <w:ins w:id="221" w:author="Dave Bridges" w:date="2024-09-04T11:04:00Z">
+      <w:ins w:id="269" w:author="Dave Bridges" w:date="2024-09-04T11:04:00Z">
         <w:r>
           <w:rPr>
             <w:rFonts w:ascii="Times New Roman" w:hAnsi="Times New Roman" w:cs="Times New Roman"/>
@@ -16262,7 +16714,7 @@
           <w:t xml:space="preserve">role of exogenous glucocorticoid excess on GDF15 levels in pregnancy, but does not </w:t>
         </w:r>
       </w:ins>
-      <w:ins w:id="222" w:author="Dave Bridges" w:date="2024-09-04T11:06:00Z">
+      <w:ins w:id="270" w:author="Dave Bridges" w:date="2024-09-04T11:06:00Z">
         <w:r>
           <w:rPr>
             <w:rFonts w:ascii="Times New Roman" w:hAnsi="Times New Roman" w:cs="Times New Roman"/>
@@ -16270,7 +16722,7 @@
           <w:t>clarify</w:t>
         </w:r>
       </w:ins>
-      <w:ins w:id="223" w:author="Dave Bridges" w:date="2024-09-04T11:04:00Z">
+      <w:ins w:id="271" w:author="Dave Bridges" w:date="2024-09-04T11:04:00Z">
         <w:r>
           <w:rPr>
             <w:rFonts w:ascii="Times New Roman" w:hAnsi="Times New Roman" w:cs="Times New Roman"/>
@@ -16278,7 +16730,7 @@
           <w:t xml:space="preserve"> to the role of endogenous corticosterone elevations due to chronic psychosocial stress, which involves circadian and intermittent inductions of the HPA axis</w:t>
         </w:r>
       </w:ins>
-      <w:ins w:id="224" w:author="Dave Bridges" w:date="2024-09-04T11:05:00Z">
+      <w:ins w:id="272" w:author="Dave Bridges" w:date="2024-09-04T11:05:00Z">
         <w:r>
           <w:rPr>
             <w:rFonts w:ascii="Times New Roman" w:hAnsi="Times New Roman" w:cs="Times New Roman"/>
@@ -16330,7 +16782,7 @@
         </w:rPr>
         <w:t xml:space="preserve">to </w:t>
       </w:r>
-      <w:del w:id="225" w:author="Molly C. MULCAHY" w:date="2024-08-01T13:28:00Z">
+      <w:del w:id="273" w:author="Molly C. MULCAHY" w:date="2024-08-01T13:28:00Z">
         <w:r>
           <w:rPr>
             <w:rFonts w:ascii="Times New Roman" w:hAnsi="Times New Roman" w:cs="Times New Roman"/>
@@ -16338,7 +16790,7 @@
           <w:delText xml:space="preserve">maternal </w:delText>
         </w:r>
       </w:del>
-      <w:ins w:id="226" w:author="Molly C. MULCAHY" w:date="2024-08-01T13:28:00Z">
+      <w:ins w:id="274" w:author="Molly C. MULCAHY" w:date="2024-08-01T13:28:00Z">
         <w:r>
           <w:rPr>
             <w:rFonts w:ascii="Times New Roman" w:hAnsi="Times New Roman" w:cs="Times New Roman"/>
@@ -16388,7 +16840,7 @@
         </w:rPr>
         <w:t xml:space="preserve">. </w:t>
       </w:r>
-      <w:del w:id="227" w:author="Molly C. MULCAHY" w:date="2024-08-01T13:28:00Z">
+      <w:del w:id="275" w:author="Molly C. MULCAHY" w:date="2024-08-01T13:28:00Z">
         <w:r>
           <w:rPr>
             <w:rFonts w:ascii="Times New Roman" w:hAnsi="Times New Roman" w:cs="Times New Roman"/>
@@ -16402,7 +16854,7 @@
           <w:delText>In the</w:delText>
         </w:r>
       </w:del>
-      <w:ins w:id="228" w:author="Molly C. MULCAHY" w:date="2024-08-01T13:28:00Z">
+      <w:ins w:id="276" w:author="Molly C. MULCAHY" w:date="2024-08-01T13:28:00Z">
         <w:r>
           <w:rPr>
             <w:rFonts w:ascii="Times New Roman" w:hAnsi="Times New Roman" w:cs="Times New Roman"/>
@@ -16416,7 +16868,7 @@
         </w:rPr>
         <w:t xml:space="preserve"> offspring </w:t>
       </w:r>
-      <w:del w:id="229" w:author="Molly C. MULCAHY" w:date="2024-08-01T13:28:00Z">
+      <w:del w:id="277" w:author="Molly C. MULCAHY" w:date="2024-08-01T13:28:00Z">
         <w:r>
           <w:rPr>
             <w:rFonts w:ascii="Times New Roman" w:hAnsi="Times New Roman" w:cs="Times New Roman"/>
@@ -16428,16 +16880,9 @@
         <w:rPr>
           <w:rFonts w:ascii="Times New Roman" w:hAnsi="Times New Roman" w:cs="Times New Roman"/>
         </w:rPr>
-        <w:t xml:space="preserve">we did not detect any differences in </w:t>
-      </w:r>
-      <w:r>
-        <w:rPr>
-          <w:rFonts w:ascii="Times New Roman" w:hAnsi="Times New Roman" w:cs="Times New Roman"/>
-        </w:rPr>
-        <w:lastRenderedPageBreak/>
-        <w:t xml:space="preserve">growth. </w:t>
-      </w:r>
-      <w:ins w:id="230" w:author="Molly C. MULCAHY" w:date="2024-08-01T13:28:00Z">
+        <w:t xml:space="preserve">we did not detect any differences in growth. </w:t>
+      </w:r>
+      <w:ins w:id="278" w:author="Molly C. MULCAHY" w:date="2024-08-01T13:28:00Z">
         <w:r>
           <w:rPr>
             <w:rFonts w:ascii="Times New Roman" w:hAnsi="Times New Roman" w:cs="Times New Roman"/>
@@ -16445,7 +16890,7 @@
           <w:t>However, a</w:t>
         </w:r>
       </w:ins>
-      <w:del w:id="231" w:author="Molly C. MULCAHY" w:date="2024-08-01T13:28:00Z">
+      <w:del w:id="279" w:author="Molly C. MULCAHY" w:date="2024-08-01T13:28:00Z">
         <w:r>
           <w:rPr>
             <w:rFonts w:ascii="Times New Roman" w:hAnsi="Times New Roman" w:cs="Times New Roman"/>
@@ -16459,7 +16904,7 @@
         </w:rPr>
         <w:t xml:space="preserve"> larger sample size </w:t>
       </w:r>
-      <w:del w:id="232" w:author="Molly C. MULCAHY" w:date="2024-08-01T13:29:00Z">
+      <w:del w:id="280" w:author="Molly C. MULCAHY" w:date="2024-08-01T13:29:00Z">
         <w:r>
           <w:rPr>
             <w:rFonts w:ascii="Times New Roman" w:hAnsi="Times New Roman" w:cs="Times New Roman"/>
@@ -16503,7 +16948,7 @@
           <w:delText>e</w:delText>
         </w:r>
       </w:del>
-      <w:ins w:id="233" w:author="Molly C. MULCAHY" w:date="2024-08-01T13:29:00Z">
+      <w:ins w:id="281" w:author="Molly C. MULCAHY" w:date="2024-08-01T13:29:00Z">
         <w:r>
           <w:rPr>
             <w:rFonts w:ascii="Times New Roman" w:hAnsi="Times New Roman" w:cs="Times New Roman"/>
@@ -16517,7 +16962,7 @@
         </w:rPr>
         <w:t xml:space="preserve"> outcomes</w:t>
       </w:r>
-      <w:del w:id="234" w:author="Molly C. MULCAHY" w:date="2024-08-01T13:29:00Z">
+      <w:del w:id="282" w:author="Molly C. MULCAHY" w:date="2024-08-01T13:29:00Z">
         <w:r>
           <w:rPr>
             <w:rFonts w:ascii="Times New Roman" w:hAnsi="Times New Roman" w:cs="Times New Roman"/>
@@ -16531,7 +16976,7 @@
         </w:rPr>
         <w:t xml:space="preserve">. </w:t>
       </w:r>
-      <w:ins w:id="235" w:author="Molly C. MULCAHY" w:date="2024-08-01T13:29:00Z">
+      <w:ins w:id="283" w:author="Molly C. MULCAHY" w:date="2024-08-01T13:29:00Z">
         <w:r>
           <w:rPr>
             <w:rFonts w:ascii="Times New Roman" w:hAnsi="Times New Roman" w:cs="Times New Roman"/>
@@ -16539,7 +16984,7 @@
           <w:t>C</w:t>
         </w:r>
       </w:ins>
-      <w:del w:id="236" w:author="Molly C. MULCAHY" w:date="2024-08-01T13:29:00Z">
+      <w:del w:id="284" w:author="Molly C. MULCAHY" w:date="2024-08-01T13:29:00Z">
         <w:r>
           <w:rPr>
             <w:rFonts w:ascii="Times New Roman" w:hAnsi="Times New Roman" w:cs="Times New Roman"/>
@@ -16553,7 +16998,7 @@
         </w:rPr>
         <w:t>ompensatory adaptations, such as other feeding hormones</w:t>
       </w:r>
-      <w:ins w:id="237" w:author="Molly C. MULCAHY" w:date="2024-08-01T13:29:00Z">
+      <w:ins w:id="285" w:author="Molly C. MULCAHY" w:date="2024-08-01T13:29:00Z">
         <w:r>
           <w:rPr>
             <w:rFonts w:ascii="Times New Roman" w:hAnsi="Times New Roman" w:cs="Times New Roman"/>
@@ -16567,7 +17012,7 @@
         </w:rPr>
         <w:t xml:space="preserve"> </w:t>
       </w:r>
-      <w:ins w:id="238" w:author="Molly C. MULCAHY" w:date="2024-08-01T13:29:00Z">
+      <w:ins w:id="286" w:author="Molly C. MULCAHY" w:date="2024-08-01T13:29:00Z">
         <w:r>
           <w:rPr>
             <w:rFonts w:ascii="Times New Roman" w:hAnsi="Times New Roman" w:cs="Times New Roman"/>
@@ -16581,7 +17026,7 @@
         </w:rPr>
         <w:t xml:space="preserve">occur </w:t>
       </w:r>
-      <w:del w:id="239" w:author="Molly C. MULCAHY" w:date="2024-08-01T13:29:00Z">
+      <w:del w:id="287" w:author="Molly C. MULCAHY" w:date="2024-08-01T13:29:00Z">
         <w:r>
           <w:rPr>
             <w:rFonts w:ascii="Times New Roman" w:hAnsi="Times New Roman" w:cs="Times New Roman"/>
@@ -16595,7 +17040,7 @@
         </w:rPr>
         <w:t xml:space="preserve">with life-long loss of GDF15. </w:t>
       </w:r>
-      <w:del w:id="240" w:author="Molly C. MULCAHY" w:date="2024-08-01T13:30:00Z">
+      <w:del w:id="288" w:author="Molly C. MULCAHY" w:date="2024-08-01T13:30:00Z">
         <w:r>
           <w:rPr>
             <w:rFonts w:ascii="Times New Roman" w:hAnsi="Times New Roman" w:cs="Times New Roman"/>
@@ -16603,7 +17048,7 @@
           <w:delText>We also followed the pups for a</w:delText>
         </w:r>
       </w:del>
-      <w:ins w:id="241" w:author="Molly C. MULCAHY" w:date="2024-08-01T13:30:00Z">
+      <w:ins w:id="289" w:author="Molly C. MULCAHY" w:date="2024-08-01T13:30:00Z">
         <w:r>
           <w:rPr>
             <w:rFonts w:ascii="Times New Roman" w:hAnsi="Times New Roman" w:cs="Times New Roman"/>
@@ -16611,7 +17056,7 @@
           <w:t>The follow up period for offspr</w:t>
         </w:r>
       </w:ins>
-      <w:ins w:id="242" w:author="Molly C. MULCAHY" w:date="2024-08-02T09:55:00Z">
+      <w:ins w:id="290" w:author="Molly C. MULCAHY" w:date="2024-08-02T09:55:00Z">
         <w:r>
           <w:rPr>
             <w:rFonts w:ascii="Times New Roman" w:hAnsi="Times New Roman" w:cs="Times New Roman"/>
@@ -16619,7 +17064,7 @@
           <w:t>in</w:t>
         </w:r>
       </w:ins>
-      <w:ins w:id="243" w:author="Molly C. MULCAHY" w:date="2024-08-01T13:30:00Z">
+      <w:ins w:id="291" w:author="Molly C. MULCAHY" w:date="2024-08-01T13:30:00Z">
         <w:r>
           <w:rPr>
             <w:rFonts w:ascii="Times New Roman" w:hAnsi="Times New Roman" w:cs="Times New Roman"/>
@@ -16633,7 +17078,7 @@
         </w:rPr>
         <w:t xml:space="preserve"> relatively short</w:t>
       </w:r>
-      <w:ins w:id="244" w:author="Molly C. MULCAHY" w:date="2024-08-01T13:30:00Z">
+      <w:ins w:id="292" w:author="Molly C. MULCAHY" w:date="2024-08-01T13:30:00Z">
         <w:r>
           <w:rPr>
             <w:rFonts w:ascii="Times New Roman" w:hAnsi="Times New Roman" w:cs="Times New Roman"/>
@@ -16641,7 +17086,7 @@
           <w:t>, which could mean changed later in life occurred unobserved</w:t>
         </w:r>
       </w:ins>
-      <w:del w:id="245" w:author="Molly C. MULCAHY" w:date="2024-08-01T13:30:00Z">
+      <w:del w:id="293" w:author="Molly C. MULCAHY" w:date="2024-08-01T13:30:00Z">
         <w:r>
           <w:rPr>
             <w:rFonts w:ascii="Times New Roman" w:hAnsi="Times New Roman" w:cs="Times New Roman"/>
@@ -16661,7 +17106,7 @@
         </w:rPr>
         <w:t xml:space="preserve">. </w:t>
       </w:r>
-      <w:del w:id="246" w:author="Molly C. MULCAHY" w:date="2024-08-01T13:30:00Z">
+      <w:del w:id="294" w:author="Molly C. MULCAHY" w:date="2024-08-01T13:30:00Z">
         <w:r>
           <w:rPr>
             <w:rFonts w:ascii="Times New Roman" w:hAnsi="Times New Roman" w:cs="Times New Roman"/>
@@ -16723,7 +17168,7 @@
         </w:rPr>
         <w:t xml:space="preserve"> two other GDF15-associated complications,</w:t>
       </w:r>
-      <w:ins w:id="247" w:author="Molly C. MULCAHY" w:date="2024-08-01T13:31:00Z">
+      <w:ins w:id="295" w:author="Molly C. MULCAHY" w:date="2024-08-01T13:31:00Z">
         <w:r>
           <w:rPr>
             <w:rFonts w:ascii="Times New Roman" w:hAnsi="Times New Roman" w:cs="Times New Roman"/>
@@ -16770,7 +17215,7 @@
           <w:rFonts w:ascii="Times New Roman" w:hAnsi="Times New Roman" w:cs="Times New Roman"/>
         </w:rPr>
       </w:pPr>
-      <w:del w:id="248" w:author="Molly C. MULCAHY" w:date="2024-08-01T13:31:00Z">
+      <w:del w:id="296" w:author="Molly C. MULCAHY" w:date="2024-08-01T13:31:00Z">
         <w:r>
           <w:rPr>
             <w:rFonts w:ascii="Times New Roman" w:hAnsi="Times New Roman" w:cs="Times New Roman"/>
@@ -16784,7 +17229,7 @@
           <w:delText>his</w:delText>
         </w:r>
       </w:del>
-      <w:ins w:id="249" w:author="Molly C. MULCAHY" w:date="2024-08-01T13:31:00Z">
+      <w:ins w:id="297" w:author="Molly C. MULCAHY" w:date="2024-08-01T13:31:00Z">
         <w:r>
           <w:rPr>
             <w:rFonts w:ascii="Times New Roman" w:hAnsi="Times New Roman" w:cs="Times New Roman"/>
@@ -16798,7 +17243,7 @@
         </w:rPr>
         <w:t xml:space="preserve"> study </w:t>
       </w:r>
-      <w:del w:id="250" w:author="Molly C. MULCAHY" w:date="2024-08-01T13:31:00Z">
+      <w:del w:id="298" w:author="Molly C. MULCAHY" w:date="2024-08-01T13:31:00Z">
         <w:r>
           <w:rPr>
             <w:rFonts w:ascii="Times New Roman" w:hAnsi="Times New Roman" w:cs="Times New Roman"/>
@@ -16806,7 +17251,7 @@
           <w:delText>had several strengths</w:delText>
         </w:r>
       </w:del>
-      <w:ins w:id="251" w:author="Molly C. MULCAHY" w:date="2024-08-01T13:31:00Z">
+      <w:ins w:id="299" w:author="Molly C. MULCAHY" w:date="2024-08-01T13:31:00Z">
         <w:r>
           <w:rPr>
             <w:rFonts w:ascii="Times New Roman" w:hAnsi="Times New Roman" w:cs="Times New Roman"/>
@@ -17001,6 +17446,7 @@
         <w:rPr>
           <w:rFonts w:cs="Times New Roman"/>
         </w:rPr>
+        <w:lastRenderedPageBreak/>
         <w:t>Conclusion</w:t>
       </w:r>
     </w:p>
@@ -17018,7 +17464,7 @@
         </w:rPr>
         <w:t xml:space="preserve">Despite </w:t>
       </w:r>
-      <w:ins w:id="252" w:author="Molly C. MULCAHY" w:date="2024-08-01T13:31:00Z">
+      <w:ins w:id="300" w:author="Molly C. MULCAHY" w:date="2024-08-01T13:31:00Z">
         <w:r>
           <w:rPr>
             <w:rFonts w:ascii="Times New Roman" w:hAnsi="Times New Roman" w:cs="Times New Roman"/>
@@ -17026,7 +17472,7 @@
           <w:t>elevations</w:t>
         </w:r>
       </w:ins>
-      <w:del w:id="253" w:author="Molly C. MULCAHY" w:date="2024-08-01T13:31:00Z">
+      <w:del w:id="301" w:author="Molly C. MULCAHY" w:date="2024-08-01T13:31:00Z">
         <w:r>
           <w:rPr>
             <w:rFonts w:ascii="Times New Roman" w:hAnsi="Times New Roman" w:cs="Times New Roman"/>
@@ -17299,7 +17745,6 @@
         <w:pStyle w:val="Heading1"/>
       </w:pPr>
       <w:r>
-        <w:lastRenderedPageBreak/>
         <w:t>Acknowledgements</w:t>
       </w:r>
     </w:p>
@@ -17388,7 +17833,7 @@
           <w:t>https://github.com/BridgesLab/Developmental-Obesity</w:t>
         </w:r>
       </w:hyperlink>
-      <w:ins w:id="254" w:author="Molly C. MULCAHY" w:date="2024-08-05T14:16:00Z">
+      <w:ins w:id="302" w:author="Molly C. MULCAHY" w:date="2024-08-05T14:16:00Z">
         <w:r>
           <w:rPr>
             <w:rStyle w:val="Hyperlink"/>
@@ -17503,7 +17948,34 @@
           <w:rFonts w:ascii="Calibri" w:hAnsi="Calibri" w:cs="Calibri"/>
         </w:rPr>
         <w:tab/>
-        <w:t xml:space="preserve">Bootcov MR, Bauskin AR, Valenzuela SM, Moore AG, Bansal M, He XY, Zhang HP, Donnellan M, Mahler S, Pryor K, Walsh BJ, Nicholson RC, Fairlie WD, Por SB, Robbins JM, Breit SN. MIC-1, a novel macrophage inhibitory cytokine, is a divergent member of the TGF-β superfamily. </w:t>
+      </w:r>
+      <w:proofErr w:type="spellStart"/>
+      <w:r>
+        <w:rPr>
+          <w:rFonts w:ascii="Calibri" w:hAnsi="Calibri" w:cs="Calibri"/>
+        </w:rPr>
+        <w:t>Bootcov</w:t>
+      </w:r>
+      <w:proofErr w:type="spellEnd"/>
+      <w:r>
+        <w:rPr>
+          <w:rFonts w:ascii="Calibri" w:hAnsi="Calibri" w:cs="Calibri"/>
+        </w:rPr>
+        <w:t xml:space="preserve"> MR, </w:t>
+      </w:r>
+      <w:proofErr w:type="spellStart"/>
+      <w:r>
+        <w:rPr>
+          <w:rFonts w:ascii="Calibri" w:hAnsi="Calibri" w:cs="Calibri"/>
+        </w:rPr>
+        <w:t>Bauskin</w:t>
+      </w:r>
+      <w:proofErr w:type="spellEnd"/>
+      <w:r>
+        <w:rPr>
+          <w:rFonts w:ascii="Calibri" w:hAnsi="Calibri" w:cs="Calibri"/>
+        </w:rPr>
+        <w:t xml:space="preserve"> AR, Valenzuela SM, Moore AG, Bansal M, He XY, Zhang HP, Donnellan M, Mahler S, Pryor K, Walsh BJ, Nicholson RC, Fairlie WD, Por SB, Robbins JM, Breit SN. MIC-1, a novel macrophage inhibitory cytokine, is a divergent member of the TGF-β superfamily. </w:t>
       </w:r>
       <w:r>
         <w:rPr>
@@ -17538,7 +18010,21 @@
           <w:rFonts w:ascii="Calibri" w:hAnsi="Calibri" w:cs="Calibri"/>
         </w:rPr>
         <w:tab/>
-        <w:t xml:space="preserve">Welsh P, Kimenai DM, Marioni RE, Hayward C, Campbell A, Porteous D, Mills NL, O’Rahilly S, Sattar N. Reference ranges for GDF-15, and risk factors associated with GDF-15, in a large general population cohort. </w:t>
+        <w:t xml:space="preserve">Welsh P, </w:t>
+      </w:r>
+      <w:proofErr w:type="spellStart"/>
+      <w:r>
+        <w:rPr>
+          <w:rFonts w:ascii="Calibri" w:hAnsi="Calibri" w:cs="Calibri"/>
+        </w:rPr>
+        <w:t>Kimenai</w:t>
+      </w:r>
+      <w:proofErr w:type="spellEnd"/>
+      <w:r>
+        <w:rPr>
+          <w:rFonts w:ascii="Calibri" w:hAnsi="Calibri" w:cs="Calibri"/>
+        </w:rPr>
+        <w:t xml:space="preserve"> DM, Marioni RE, Hayward C, Campbell A, Porteous D, Mills NL, O’Rahilly S, Sattar N. Reference ranges for GDF-15, and risk factors associated with GDF-15, in a large general population cohort. </w:t>
       </w:r>
       <w:r>
         <w:rPr>
@@ -17573,7 +18059,35 @@
           <w:rFonts w:ascii="Calibri" w:hAnsi="Calibri" w:cs="Calibri"/>
         </w:rPr>
         <w:tab/>
-        <w:t xml:space="preserve">Kempf T, Eden M, Strelau J, Naguib M, Willenbockel C, Tongers J, Heineke J, Kotlarz D, Xu J, Molkentin JD, Niessen HW, Drexler H, Wollert KC. The transforming growth factor-beta superfamily member growth-differentiation factor-15 protects the heart from ischemia/reperfusion injury. </w:t>
+        <w:t xml:space="preserve">Kempf T, Eden M, Strelau J, Naguib M, </w:t>
+      </w:r>
+      <w:proofErr w:type="spellStart"/>
+      <w:r>
+        <w:rPr>
+          <w:rFonts w:ascii="Calibri" w:hAnsi="Calibri" w:cs="Calibri"/>
+        </w:rPr>
+        <w:t>Willenbockel</w:t>
+      </w:r>
+      <w:proofErr w:type="spellEnd"/>
+      <w:r>
+        <w:rPr>
+          <w:rFonts w:ascii="Calibri" w:hAnsi="Calibri" w:cs="Calibri"/>
+        </w:rPr>
+        <w:t xml:space="preserve"> C, </w:t>
+      </w:r>
+      <w:proofErr w:type="spellStart"/>
+      <w:r>
+        <w:rPr>
+          <w:rFonts w:ascii="Calibri" w:hAnsi="Calibri" w:cs="Calibri"/>
+        </w:rPr>
+        <w:t>Tongers</w:t>
+      </w:r>
+      <w:proofErr w:type="spellEnd"/>
+      <w:r>
+        <w:rPr>
+          <w:rFonts w:ascii="Calibri" w:hAnsi="Calibri" w:cs="Calibri"/>
+        </w:rPr>
+        <w:t xml:space="preserve"> J, Heineke J, Kotlarz D, Xu J, Molkentin JD, Niessen HW, Drexler H, Wollert KC. The transforming growth factor-beta superfamily member growth-differentiation factor-15 protects the heart from ischemia/reperfusion injury. </w:t>
       </w:r>
       <w:r>
         <w:rPr>
@@ -17608,7 +18122,132 @@
           <w:rFonts w:ascii="Calibri" w:hAnsi="Calibri" w:cs="Calibri"/>
         </w:rPr>
         <w:tab/>
-        <w:t xml:space="preserve">Suriben R, Chen M, Higbee J, Oeffinger J, Ventura R, Li B, Mondal K, Gao Z, Ayupova D, Taskar P, Li D, Starck SR, Chen H-IH, McEntee M, Katewa SD, Phung V, Wang M, Kekatpure A, Lakshminarasimhan D, White A, Olland A, Haldankar R, Solloway MJ, Hsu J-Y, Wang Y, Tang J, Lindhout DA, Allan BB. Antibody-mediated inhibition of GDF15-GFRAL activity reverses cancer cachexia in mice. </w:t>
+      </w:r>
+      <w:proofErr w:type="spellStart"/>
+      <w:r>
+        <w:rPr>
+          <w:rFonts w:ascii="Calibri" w:hAnsi="Calibri" w:cs="Calibri"/>
+        </w:rPr>
+        <w:t>Suriben</w:t>
+      </w:r>
+      <w:proofErr w:type="spellEnd"/>
+      <w:r>
+        <w:rPr>
+          <w:rFonts w:ascii="Calibri" w:hAnsi="Calibri" w:cs="Calibri"/>
+        </w:rPr>
+        <w:t xml:space="preserve"> R, Chen M, Higbee J, </w:t>
+      </w:r>
+      <w:proofErr w:type="spellStart"/>
+      <w:r>
+        <w:rPr>
+          <w:rFonts w:ascii="Calibri" w:hAnsi="Calibri" w:cs="Calibri"/>
+        </w:rPr>
+        <w:t>Oeffinger</w:t>
+      </w:r>
+      <w:proofErr w:type="spellEnd"/>
+      <w:r>
+        <w:rPr>
+          <w:rFonts w:ascii="Calibri" w:hAnsi="Calibri" w:cs="Calibri"/>
+        </w:rPr>
+        <w:t xml:space="preserve"> J, Ventura R, Li B, Mondal K, Gao Z, </w:t>
+      </w:r>
+      <w:proofErr w:type="spellStart"/>
+      <w:r>
+        <w:rPr>
+          <w:rFonts w:ascii="Calibri" w:hAnsi="Calibri" w:cs="Calibri"/>
+        </w:rPr>
+        <w:t>Ayupova</w:t>
+      </w:r>
+      <w:proofErr w:type="spellEnd"/>
+      <w:r>
+        <w:rPr>
+          <w:rFonts w:ascii="Calibri" w:hAnsi="Calibri" w:cs="Calibri"/>
+        </w:rPr>
+        <w:t xml:space="preserve"> D, </w:t>
+      </w:r>
+      <w:proofErr w:type="spellStart"/>
+      <w:r>
+        <w:rPr>
+          <w:rFonts w:ascii="Calibri" w:hAnsi="Calibri" w:cs="Calibri"/>
+        </w:rPr>
+        <w:t>Taskar</w:t>
+      </w:r>
+      <w:proofErr w:type="spellEnd"/>
+      <w:r>
+        <w:rPr>
+          <w:rFonts w:ascii="Calibri" w:hAnsi="Calibri" w:cs="Calibri"/>
+        </w:rPr>
+        <w:t xml:space="preserve"> P, Li D, Starck SR, Chen H-IH, McEntee M, </w:t>
+      </w:r>
+      <w:proofErr w:type="spellStart"/>
+      <w:r>
+        <w:rPr>
+          <w:rFonts w:ascii="Calibri" w:hAnsi="Calibri" w:cs="Calibri"/>
+        </w:rPr>
+        <w:t>Katewa</w:t>
+      </w:r>
+      <w:proofErr w:type="spellEnd"/>
+      <w:r>
+        <w:rPr>
+          <w:rFonts w:ascii="Calibri" w:hAnsi="Calibri" w:cs="Calibri"/>
+        </w:rPr>
+        <w:t xml:space="preserve"> SD, Phung V, Wang M, </w:t>
+      </w:r>
+      <w:proofErr w:type="spellStart"/>
+      <w:r>
+        <w:rPr>
+          <w:rFonts w:ascii="Calibri" w:hAnsi="Calibri" w:cs="Calibri"/>
+        </w:rPr>
+        <w:t>Kekatpure</w:t>
+      </w:r>
+      <w:proofErr w:type="spellEnd"/>
+      <w:r>
+        <w:rPr>
+          <w:rFonts w:ascii="Calibri" w:hAnsi="Calibri" w:cs="Calibri"/>
+        </w:rPr>
+        <w:t xml:space="preserve"> A, </w:t>
+      </w:r>
+      <w:proofErr w:type="spellStart"/>
+      <w:r>
+        <w:rPr>
+          <w:rFonts w:ascii="Calibri" w:hAnsi="Calibri" w:cs="Calibri"/>
+        </w:rPr>
+        <w:t>Lakshminarasimhan</w:t>
+      </w:r>
+      <w:proofErr w:type="spellEnd"/>
+      <w:r>
+        <w:rPr>
+          <w:rFonts w:ascii="Calibri" w:hAnsi="Calibri" w:cs="Calibri"/>
+        </w:rPr>
+        <w:t xml:space="preserve"> D, White A, </w:t>
+      </w:r>
+      <w:proofErr w:type="spellStart"/>
+      <w:r>
+        <w:rPr>
+          <w:rFonts w:ascii="Calibri" w:hAnsi="Calibri" w:cs="Calibri"/>
+        </w:rPr>
+        <w:t>Olland</w:t>
+      </w:r>
+      <w:proofErr w:type="spellEnd"/>
+      <w:r>
+        <w:rPr>
+          <w:rFonts w:ascii="Calibri" w:hAnsi="Calibri" w:cs="Calibri"/>
+        </w:rPr>
+        <w:t xml:space="preserve"> A, </w:t>
+      </w:r>
+      <w:proofErr w:type="spellStart"/>
+      <w:r>
+        <w:rPr>
+          <w:rFonts w:ascii="Calibri" w:hAnsi="Calibri" w:cs="Calibri"/>
+        </w:rPr>
+        <w:t>Haldankar</w:t>
+      </w:r>
+      <w:proofErr w:type="spellEnd"/>
+      <w:r>
+        <w:rPr>
+          <w:rFonts w:ascii="Calibri" w:hAnsi="Calibri" w:cs="Calibri"/>
+        </w:rPr>
+        <w:t xml:space="preserve"> R, Solloway MJ, Hsu J-Y, Wang Y, Tang J, Lindhout DA, Allan BB. Antibody-mediated inhibition of GDF15-GFRAL activity reverses cancer cachexia in mice. </w:t>
       </w:r>
       <w:r>
         <w:rPr>
@@ -17643,7 +18282,21 @@
           <w:rFonts w:ascii="Calibri" w:hAnsi="Calibri" w:cs="Calibri"/>
         </w:rPr>
         <w:tab/>
-        <w:t xml:space="preserve">Ost M, Igual Gil C, Coleman V, Keipert S, Efstathiou S, Vidic V, Weyers M, Klaus S. Muscle-derived GDF15 drives diurnal anorexia and systemic metabolic remodeling during mitochondrial stress. </w:t>
+        <w:t xml:space="preserve">Ost M, </w:t>
+      </w:r>
+      <w:proofErr w:type="spellStart"/>
+      <w:r>
+        <w:rPr>
+          <w:rFonts w:ascii="Calibri" w:hAnsi="Calibri" w:cs="Calibri"/>
+        </w:rPr>
+        <w:t>Igual</w:t>
+      </w:r>
+      <w:proofErr w:type="spellEnd"/>
+      <w:r>
+        <w:rPr>
+          <w:rFonts w:ascii="Calibri" w:hAnsi="Calibri" w:cs="Calibri"/>
+        </w:rPr>
+        <w:t xml:space="preserve"> Gil C, Coleman V, Keipert S, Efstathiou S, Vidic V, Weyers M, Klaus S. Muscle-derived GDF15 drives diurnal anorexia and systemic metabolic remodeling during mitochondrial stress. </w:t>
       </w:r>
       <w:r>
         <w:rPr>
@@ -17686,8 +18339,18 @@
           <w:i/>
           <w:iCs/>
         </w:rPr>
-        <w:t>Nat Commun</w:t>
-      </w:r>
+        <w:t xml:space="preserve">Nat </w:t>
+      </w:r>
+      <w:proofErr w:type="spellStart"/>
+      <w:r>
+        <w:rPr>
+          <w:rFonts w:ascii="Calibri" w:hAnsi="Calibri" w:cs="Calibri"/>
+          <w:i/>
+          <w:iCs/>
+        </w:rPr>
+        <w:t>Commun</w:t>
+      </w:r>
+      <w:proofErr w:type="spellEnd"/>
       <w:r>
         <w:rPr>
           <w:rFonts w:ascii="Calibri" w:hAnsi="Calibri" w:cs="Calibri"/>
@@ -17713,7 +18376,21 @@
           <w:rFonts w:ascii="Calibri" w:hAnsi="Calibri" w:cs="Calibri"/>
         </w:rPr>
         <w:tab/>
-        <w:t xml:space="preserve">Cimino I, Kim H, Tung YCL, Pedersen K, Rimmington D, Tadross JA, Kohnke SN, Neves-Costa A, Barros A, Joaquim S, Bennett D, Melvin A, Lockhart SM, Rostron AJ, Scott J, Liu H, Burling K, Barker P, Clatworthy MR, Lee E-C, Simpson AJ, Yeo GSH, Moita LF, Bence KK, Jørgensen SB, Coll AP, Breen DM, O’Rahilly S. Activation of the hypothalamic–pituitary–adrenal axis by exogenous and endogenous GDF15. </w:t>
+        <w:t xml:space="preserve">Cimino I, Kim H, Tung YCL, Pedersen K, Rimmington D, </w:t>
+      </w:r>
+      <w:proofErr w:type="spellStart"/>
+      <w:r>
+        <w:rPr>
+          <w:rFonts w:ascii="Calibri" w:hAnsi="Calibri" w:cs="Calibri"/>
+        </w:rPr>
+        <w:t>Tadross</w:t>
+      </w:r>
+      <w:proofErr w:type="spellEnd"/>
+      <w:r>
+        <w:rPr>
+          <w:rFonts w:ascii="Calibri" w:hAnsi="Calibri" w:cs="Calibri"/>
+        </w:rPr>
+        <w:t xml:space="preserve"> JA, Kohnke SN, Neves-Costa A, Barros A, Joaquim S, Bennett D, Melvin A, Lockhart SM, Rostron AJ, Scott J, Liu H, Burling K, Barker P, Clatworthy MR, Lee E-C, Simpson AJ, Yeo GSH, Moita LF, Bence KK, Jørgensen SB, Coll AP, Breen DM, O’Rahilly S. Activation of the hypothalamic–pituitary–adrenal axis by exogenous and endogenous GDF15. </w:t>
       </w:r>
       <w:r>
         <w:rPr>
@@ -17748,7 +18425,21 @@
           <w:rFonts w:ascii="Calibri" w:hAnsi="Calibri" w:cs="Calibri"/>
         </w:rPr>
         <w:tab/>
-        <w:t xml:space="preserve">Andersson-Hall U, Joelsson L, Svedin P, Mallard C, Holmäng A. Growth-differentiation-factor 15 levels in obese and healthy pregnancies: Relation to insulin resistance and insulin secretory function. </w:t>
+        <w:t xml:space="preserve">Andersson-Hall U, Joelsson L, Svedin P, Mallard C, </w:t>
+      </w:r>
+      <w:proofErr w:type="spellStart"/>
+      <w:r>
+        <w:rPr>
+          <w:rFonts w:ascii="Calibri" w:hAnsi="Calibri" w:cs="Calibri"/>
+        </w:rPr>
+        <w:t>Holmäng</w:t>
+      </w:r>
+      <w:proofErr w:type="spellEnd"/>
+      <w:r>
+        <w:rPr>
+          <w:rFonts w:ascii="Calibri" w:hAnsi="Calibri" w:cs="Calibri"/>
+        </w:rPr>
+        <w:t xml:space="preserve"> A. Growth-differentiation-factor 15 levels in obese and healthy pregnancies: Relation to insulin resistance and insulin secretory function. </w:t>
       </w:r>
       <w:r>
         <w:rPr>
@@ -17819,7 +18510,34 @@
           <w:rFonts w:ascii="Calibri" w:hAnsi="Calibri" w:cs="Calibri"/>
         </w:rPr>
         <w:tab/>
-        <w:t xml:space="preserve">Marjono AB, Brown DA, Horton KE, Wallace EM, Breit SN, Manuelpillai U. Macrophage Inhibitory Cytokine-1 in Gestational Tissues and Maternal Serum in Normal and Pre-eclamptic Pregnancy. </w:t>
+      </w:r>
+      <w:proofErr w:type="spellStart"/>
+      <w:r>
+        <w:rPr>
+          <w:rFonts w:ascii="Calibri" w:hAnsi="Calibri" w:cs="Calibri"/>
+        </w:rPr>
+        <w:t>Marjono</w:t>
+      </w:r>
+      <w:proofErr w:type="spellEnd"/>
+      <w:r>
+        <w:rPr>
+          <w:rFonts w:ascii="Calibri" w:hAnsi="Calibri" w:cs="Calibri"/>
+        </w:rPr>
+        <w:t xml:space="preserve"> AB, Brown DA, Horton KE, Wallace EM, Breit SN, </w:t>
+      </w:r>
+      <w:proofErr w:type="spellStart"/>
+      <w:r>
+        <w:rPr>
+          <w:rFonts w:ascii="Calibri" w:hAnsi="Calibri" w:cs="Calibri"/>
+        </w:rPr>
+        <w:t>Manuelpillai</w:t>
+      </w:r>
+      <w:proofErr w:type="spellEnd"/>
+      <w:r>
+        <w:rPr>
+          <w:rFonts w:ascii="Calibri" w:hAnsi="Calibri" w:cs="Calibri"/>
+        </w:rPr>
+        <w:t xml:space="preserve"> U. Macrophage Inhibitory Cytokine-1 in Gestational Tissues and Maternal Serum in Normal and Pre-eclamptic Pregnancy. </w:t>
       </w:r>
       <w:r>
         <w:rPr>
@@ -17854,7 +18572,48 @@
           <w:rFonts w:ascii="Calibri" w:hAnsi="Calibri" w:cs="Calibri"/>
         </w:rPr>
         <w:tab/>
-        <w:t xml:space="preserve">Sugulle M, Dechend R, Herse F, Weedon-Fekjaer MS, Johnsen GM, Brosnihan KB, Anton L, Luft FC, Wollert KC, Kempf T, Staff AC. Circulating and Placental Growth-Differentiation Factor 15 in Preeclampsia and in Pregnancy Complicated by Diabetes Mellitus. </w:t>
+      </w:r>
+      <w:proofErr w:type="spellStart"/>
+      <w:r>
+        <w:rPr>
+          <w:rFonts w:ascii="Calibri" w:hAnsi="Calibri" w:cs="Calibri"/>
+        </w:rPr>
+        <w:t>Sugulle</w:t>
+      </w:r>
+      <w:proofErr w:type="spellEnd"/>
+      <w:r>
+        <w:rPr>
+          <w:rFonts w:ascii="Calibri" w:hAnsi="Calibri" w:cs="Calibri"/>
+        </w:rPr>
+        <w:t xml:space="preserve"> M, </w:t>
+      </w:r>
+      <w:proofErr w:type="spellStart"/>
+      <w:r>
+        <w:rPr>
+          <w:rFonts w:ascii="Calibri" w:hAnsi="Calibri" w:cs="Calibri"/>
+        </w:rPr>
+        <w:t>Dechend</w:t>
+      </w:r>
+      <w:proofErr w:type="spellEnd"/>
+      <w:r>
+        <w:rPr>
+          <w:rFonts w:ascii="Calibri" w:hAnsi="Calibri" w:cs="Calibri"/>
+        </w:rPr>
+        <w:t xml:space="preserve"> R, Herse F, Weedon-</w:t>
+      </w:r>
+      <w:proofErr w:type="spellStart"/>
+      <w:r>
+        <w:rPr>
+          <w:rFonts w:ascii="Calibri" w:hAnsi="Calibri" w:cs="Calibri"/>
+        </w:rPr>
+        <w:t>Fekjaer</w:t>
+      </w:r>
+      <w:proofErr w:type="spellEnd"/>
+      <w:r>
+        <w:rPr>
+          <w:rFonts w:ascii="Calibri" w:hAnsi="Calibri" w:cs="Calibri"/>
+        </w:rPr>
+        <w:t xml:space="preserve"> MS, Johnsen GM, Brosnihan KB, Anton L, Luft FC, Wollert KC, Kempf T, Staff AC. Circulating and Placental Growth-Differentiation Factor 15 in Preeclampsia and in Pregnancy Complicated by Diabetes Mellitus. </w:t>
       </w:r>
       <w:r>
         <w:rPr>
@@ -17889,7 +18648,63 @@
           <w:rFonts w:ascii="Calibri" w:hAnsi="Calibri" w:cs="Calibri"/>
         </w:rPr>
         <w:tab/>
-        <w:t xml:space="preserve">Hsu J-Y, Crawley S, Chen M, Ayupova DA, Lindhout DA, Higbee J, Kutach A, Joo W, Gao Z, Fu D, To C, Mondal K, Li B, Kekatpure A, Wang M, Laird T, Horner G, Chan J, McEntee M, Lopez M, Lakshminarasimhan D, White A, Wang S-P, Yao J, Yie J, Matern H, Solloway M, Haldankar R, Parsons T, Tang J, Shen WD, Alice Chen Y, Tian H, Allan BB. Non-homeostatic body weight regulation through a brainstem-restricted receptor for GDF15. </w:t>
+        <w:t xml:space="preserve">Hsu J-Y, Crawley S, Chen M, </w:t>
+      </w:r>
+      <w:proofErr w:type="spellStart"/>
+      <w:r>
+        <w:rPr>
+          <w:rFonts w:ascii="Calibri" w:hAnsi="Calibri" w:cs="Calibri"/>
+        </w:rPr>
+        <w:t>Ayupova</w:t>
+      </w:r>
+      <w:proofErr w:type="spellEnd"/>
+      <w:r>
+        <w:rPr>
+          <w:rFonts w:ascii="Calibri" w:hAnsi="Calibri" w:cs="Calibri"/>
+        </w:rPr>
+        <w:t xml:space="preserve"> DA, Lindhout DA, Higbee J, Kutach A, Joo W, Gao Z, Fu D, To C, Mondal K, Li B, </w:t>
+      </w:r>
+      <w:proofErr w:type="spellStart"/>
+      <w:r>
+        <w:rPr>
+          <w:rFonts w:ascii="Calibri" w:hAnsi="Calibri" w:cs="Calibri"/>
+        </w:rPr>
+        <w:t>Kekatpure</w:t>
+      </w:r>
+      <w:proofErr w:type="spellEnd"/>
+      <w:r>
+        <w:rPr>
+          <w:rFonts w:ascii="Calibri" w:hAnsi="Calibri" w:cs="Calibri"/>
+        </w:rPr>
+        <w:t xml:space="preserve"> A, Wang M, Laird T, Horner G, Chan J, McEntee M, Lopez M, </w:t>
+      </w:r>
+      <w:proofErr w:type="spellStart"/>
+      <w:r>
+        <w:rPr>
+          <w:rFonts w:ascii="Calibri" w:hAnsi="Calibri" w:cs="Calibri"/>
+        </w:rPr>
+        <w:t>Lakshminarasimhan</w:t>
+      </w:r>
+      <w:proofErr w:type="spellEnd"/>
+      <w:r>
+        <w:rPr>
+          <w:rFonts w:ascii="Calibri" w:hAnsi="Calibri" w:cs="Calibri"/>
+        </w:rPr>
+        <w:t xml:space="preserve"> D, White A, Wang S-P, Yao J, Yie J, Matern H, Solloway M, </w:t>
+      </w:r>
+      <w:proofErr w:type="spellStart"/>
+      <w:r>
+        <w:rPr>
+          <w:rFonts w:ascii="Calibri" w:hAnsi="Calibri" w:cs="Calibri"/>
+        </w:rPr>
+        <w:t>Haldankar</w:t>
+      </w:r>
+      <w:proofErr w:type="spellEnd"/>
+      <w:r>
+        <w:rPr>
+          <w:rFonts w:ascii="Calibri" w:hAnsi="Calibri" w:cs="Calibri"/>
+        </w:rPr>
+        <w:t xml:space="preserve"> R, Parsons T, Tang J, Shen WD, Alice Chen Y, Tian H, Allan BB. Non-homeostatic body weight regulation through a brainstem-restricted receptor for GDF15. </w:t>
       </w:r>
       <w:r>
         <w:rPr>
@@ -17924,7 +18739,21 @@
           <w:rFonts w:ascii="Calibri" w:hAnsi="Calibri" w:cs="Calibri"/>
         </w:rPr>
         <w:tab/>
-        <w:t xml:space="preserve">Tsai VW-W, Zhang HP, Manandhar R, Schofield P, Christ D, Lee-Ng KKM, Lebhar H, Marquis CP, Husaini Y, Brown DA, Breit SN. GDF15 mediates adiposity resistance through actions on GFRAL neurons in the hindbrain AP/NTS. </w:t>
+        <w:t xml:space="preserve">Tsai VW-W, Zhang HP, Manandhar R, Schofield P, Christ D, Lee-Ng KKM, </w:t>
+      </w:r>
+      <w:proofErr w:type="spellStart"/>
+      <w:r>
+        <w:rPr>
+          <w:rFonts w:ascii="Calibri" w:hAnsi="Calibri" w:cs="Calibri"/>
+        </w:rPr>
+        <w:t>Lebhar</w:t>
+      </w:r>
+      <w:proofErr w:type="spellEnd"/>
+      <w:r>
+        <w:rPr>
+          <w:rFonts w:ascii="Calibri" w:hAnsi="Calibri" w:cs="Calibri"/>
+        </w:rPr>
+        <w:t xml:space="preserve"> H, Marquis CP, Husaini Y, Brown DA, Breit SN. GDF15 mediates adiposity resistance through actions on GFRAL neurons in the hindbrain AP/NTS. </w:t>
       </w:r>
       <w:r>
         <w:rPr>
@@ -17932,8 +18761,18 @@
           <w:i/>
           <w:iCs/>
         </w:rPr>
-        <w:t>Int J Obes</w:t>
-      </w:r>
+        <w:t xml:space="preserve">Int J </w:t>
+      </w:r>
+      <w:proofErr w:type="spellStart"/>
+      <w:r>
+        <w:rPr>
+          <w:rFonts w:ascii="Calibri" w:hAnsi="Calibri" w:cs="Calibri"/>
+          <w:i/>
+          <w:iCs/>
+        </w:rPr>
+        <w:t>Obes</w:t>
+      </w:r>
+      <w:proofErr w:type="spellEnd"/>
       <w:r>
         <w:rPr>
           <w:rFonts w:ascii="Calibri" w:hAnsi="Calibri" w:cs="Calibri"/>
@@ -17959,7 +18798,35 @@
           <w:rFonts w:ascii="Calibri" w:hAnsi="Calibri" w:cs="Calibri"/>
         </w:rPr>
         <w:tab/>
-        <w:t xml:space="preserve">Borner T, Shaulson ED, Ghidewon MY, Barnett AB, Horn CC, Doyle RP, Grill HJ, Hayes MR, De Jonghe BC. GDF15 Induces Anorexia through Nausea and Emesis. </w:t>
+        <w:t xml:space="preserve">Borner T, </w:t>
+      </w:r>
+      <w:proofErr w:type="spellStart"/>
+      <w:r>
+        <w:rPr>
+          <w:rFonts w:ascii="Calibri" w:hAnsi="Calibri" w:cs="Calibri"/>
+        </w:rPr>
+        <w:t>Shaulson</w:t>
+      </w:r>
+      <w:proofErr w:type="spellEnd"/>
+      <w:r>
+        <w:rPr>
+          <w:rFonts w:ascii="Calibri" w:hAnsi="Calibri" w:cs="Calibri"/>
+        </w:rPr>
+        <w:t xml:space="preserve"> ED, </w:t>
+      </w:r>
+      <w:proofErr w:type="spellStart"/>
+      <w:r>
+        <w:rPr>
+          <w:rFonts w:ascii="Calibri" w:hAnsi="Calibri" w:cs="Calibri"/>
+        </w:rPr>
+        <w:t>Ghidewon</w:t>
+      </w:r>
+      <w:proofErr w:type="spellEnd"/>
+      <w:r>
+        <w:rPr>
+          <w:rFonts w:ascii="Calibri" w:hAnsi="Calibri" w:cs="Calibri"/>
+        </w:rPr>
+        <w:t xml:space="preserve"> MY, Barnett AB, Horn CC, Doyle RP, Grill HJ, Hayes MR, De Jonghe BC. GDF15 Induces Anorexia through Nausea and Emesis. </w:t>
       </w:r>
       <w:r>
         <w:rPr>
@@ -17967,8 +18834,18 @@
           <w:i/>
           <w:iCs/>
         </w:rPr>
-        <w:t>Cell Metab</w:t>
-      </w:r>
+        <w:t xml:space="preserve">Cell </w:t>
+      </w:r>
+      <w:proofErr w:type="spellStart"/>
+      <w:r>
+        <w:rPr>
+          <w:rFonts w:ascii="Calibri" w:hAnsi="Calibri" w:cs="Calibri"/>
+          <w:i/>
+          <w:iCs/>
+        </w:rPr>
+        <w:t>Metab</w:t>
+      </w:r>
+      <w:proofErr w:type="spellEnd"/>
       <w:r>
         <w:rPr>
           <w:rFonts w:ascii="Calibri" w:hAnsi="Calibri" w:cs="Calibri"/>
@@ -17994,7 +18871,21 @@
           <w:rFonts w:ascii="Calibri" w:hAnsi="Calibri" w:cs="Calibri"/>
         </w:rPr>
         <w:tab/>
-        <w:t xml:space="preserve">Sjøberg KA, Sigvardsen CM, Alvarado-Diaz A, Andersen NR, Larance M, Seeley RJ, Schjerling P, Knudsen JG, Katzilieris-Petras G, Clemmensen C, Jørgensen SB, Bock KD, Richter EA. GDF15 increases insulin action in the liver and adipose tissue via a β-adrenergic receptor-mediated mechanism. </w:t>
+        <w:t xml:space="preserve">Sjøberg KA, Sigvardsen CM, Alvarado-Diaz A, Andersen NR, Larance M, Seeley RJ, Schjerling P, Knudsen JG, </w:t>
+      </w:r>
+      <w:proofErr w:type="spellStart"/>
+      <w:r>
+        <w:rPr>
+          <w:rFonts w:ascii="Calibri" w:hAnsi="Calibri" w:cs="Calibri"/>
+        </w:rPr>
+        <w:t>Katzilieris</w:t>
+      </w:r>
+      <w:proofErr w:type="spellEnd"/>
+      <w:r>
+        <w:rPr>
+          <w:rFonts w:ascii="Calibri" w:hAnsi="Calibri" w:cs="Calibri"/>
+        </w:rPr>
+        <w:t xml:space="preserve">-Petras G, Clemmensen C, Jørgensen SB, Bock KD, Richter EA. GDF15 increases insulin action in the liver and adipose tissue via a β-adrenergic receptor-mediated mechanism. </w:t>
       </w:r>
       <w:r>
         <w:rPr>
@@ -18031,13 +18922,23 @@
         <w:tab/>
         <w:t xml:space="preserve">Tran T, Yang J, Gardner J, Xiong Y. GDF15 deficiency promotes high fat diet-induced obesity in mice. </w:t>
       </w:r>
+      <w:proofErr w:type="spellStart"/>
       <w:r>
         <w:rPr>
           <w:rFonts w:ascii="Calibri" w:hAnsi="Calibri" w:cs="Calibri"/>
           <w:i/>
           <w:iCs/>
         </w:rPr>
-        <w:t>PLoS One</w:t>
+        <w:t>PLoS</w:t>
+      </w:r>
+      <w:proofErr w:type="spellEnd"/>
+      <w:r>
+        <w:rPr>
+          <w:rFonts w:ascii="Calibri" w:hAnsi="Calibri" w:cs="Calibri"/>
+          <w:i/>
+          <w:iCs/>
+        </w:rPr>
+        <w:t xml:space="preserve"> One</w:t>
       </w:r>
       <w:r>
         <w:rPr>
@@ -18141,7 +19042,21 @@
           <w:rFonts w:ascii="Calibri" w:hAnsi="Calibri" w:cs="Calibri"/>
         </w:rPr>
         <w:tab/>
-        <w:t xml:space="preserve">Frikke-Schmidt H, Hultman K, Galaske JW, Jørgensen SB, Myers MG, Seeley RJ. GDF15 acts synergistically with liraglutide but is not necessary for the weight loss induced by bariatric surgery in mice. </w:t>
+        <w:t xml:space="preserve">Frikke-Schmidt H, Hultman K, </w:t>
+      </w:r>
+      <w:proofErr w:type="spellStart"/>
+      <w:r>
+        <w:rPr>
+          <w:rFonts w:ascii="Calibri" w:hAnsi="Calibri" w:cs="Calibri"/>
+        </w:rPr>
+        <w:t>Galaske</w:t>
+      </w:r>
+      <w:proofErr w:type="spellEnd"/>
+      <w:r>
+        <w:rPr>
+          <w:rFonts w:ascii="Calibri" w:hAnsi="Calibri" w:cs="Calibri"/>
+        </w:rPr>
+        <w:t xml:space="preserve"> JW, Jørgensen SB, Myers MG, Seeley RJ. GDF15 acts synergistically with liraglutide but is not necessary for the weight loss induced by bariatric surgery in mice. </w:t>
       </w:r>
       <w:r>
         <w:rPr>
@@ -18149,8 +19064,18 @@
           <w:i/>
           <w:iCs/>
         </w:rPr>
-        <w:t>Mol Metab</w:t>
-      </w:r>
+        <w:t xml:space="preserve">Mol </w:t>
+      </w:r>
+      <w:proofErr w:type="spellStart"/>
+      <w:r>
+        <w:rPr>
+          <w:rFonts w:ascii="Calibri" w:hAnsi="Calibri" w:cs="Calibri"/>
+          <w:i/>
+          <w:iCs/>
+        </w:rPr>
+        <w:t>Metab</w:t>
+      </w:r>
+      <w:proofErr w:type="spellEnd"/>
       <w:r>
         <w:rPr>
           <w:rFonts w:ascii="Calibri" w:hAnsi="Calibri" w:cs="Calibri"/>
@@ -18176,7 +19101,35 @@
           <w:rFonts w:ascii="Calibri" w:hAnsi="Calibri" w:cs="Calibri"/>
         </w:rPr>
         <w:tab/>
-        <w:t xml:space="preserve">Emmerson PJ, Wang F, Du Y, Liu Q, Pickard RT, Gonciarz MD, Coskun T, Hamang MJ, Sindelar DK, Ballman KK, Foltz LA, Muppidi A, Alsina-Fernandez J, Barnard GC, Tang JX, Liu X, Mao X, Siegel R, Sloan JH, Mitchell PJ, Zhang BB, Gimeno RE, Shan B, Wu X. The metabolic effects of GDF15 are mediated by the orphan receptor GFRAL. </w:t>
+        <w:t xml:space="preserve">Emmerson PJ, Wang F, Du Y, Liu Q, Pickard RT, </w:t>
+      </w:r>
+      <w:proofErr w:type="spellStart"/>
+      <w:r>
+        <w:rPr>
+          <w:rFonts w:ascii="Calibri" w:hAnsi="Calibri" w:cs="Calibri"/>
+        </w:rPr>
+        <w:t>Gonciarz</w:t>
+      </w:r>
+      <w:proofErr w:type="spellEnd"/>
+      <w:r>
+        <w:rPr>
+          <w:rFonts w:ascii="Calibri" w:hAnsi="Calibri" w:cs="Calibri"/>
+        </w:rPr>
+        <w:t xml:space="preserve"> MD, Coskun T, </w:t>
+      </w:r>
+      <w:proofErr w:type="spellStart"/>
+      <w:r>
+        <w:rPr>
+          <w:rFonts w:ascii="Calibri" w:hAnsi="Calibri" w:cs="Calibri"/>
+        </w:rPr>
+        <w:t>Hamang</w:t>
+      </w:r>
+      <w:proofErr w:type="spellEnd"/>
+      <w:r>
+        <w:rPr>
+          <w:rFonts w:ascii="Calibri" w:hAnsi="Calibri" w:cs="Calibri"/>
+        </w:rPr>
+        <w:t xml:space="preserve"> MJ, Sindelar DK, Ballman KK, Foltz LA, Muppidi A, Alsina-Fernandez J, Barnard GC, Tang JX, Liu X, Mao X, Siegel R, Sloan JH, Mitchell PJ, Zhang BB, Gimeno RE, Shan B, Wu X. The metabolic effects of GDF15 are mediated by the orphan receptor GFRAL. </w:t>
       </w:r>
       <w:r>
         <w:rPr>
@@ -18211,7 +19164,21 @@
           <w:rFonts w:ascii="Calibri" w:hAnsi="Calibri" w:cs="Calibri"/>
         </w:rPr>
         <w:tab/>
-        <w:t xml:space="preserve">Moore AG, Brown DA, Fairlie WD, Bauskin AR, Brown PK, Munier ML, Russell PK, Salamonsen LA, Wallace EM, Breit SN. The transforming growth factor-ss superfamily cytokine macrophage inhibitory cytokine-1 is present in high concentrations in the serum of pregnant women. </w:t>
+        <w:t xml:space="preserve">Moore AG, Brown DA, Fairlie WD, </w:t>
+      </w:r>
+      <w:proofErr w:type="spellStart"/>
+      <w:r>
+        <w:rPr>
+          <w:rFonts w:ascii="Calibri" w:hAnsi="Calibri" w:cs="Calibri"/>
+        </w:rPr>
+        <w:t>Bauskin</w:t>
+      </w:r>
+      <w:proofErr w:type="spellEnd"/>
+      <w:r>
+        <w:rPr>
+          <w:rFonts w:ascii="Calibri" w:hAnsi="Calibri" w:cs="Calibri"/>
+        </w:rPr>
+        <w:t xml:space="preserve"> AR, Brown PK, Munier ML, Russell PK, Salamonsen LA, Wallace EM, Breit SN. The transforming growth factor-ss superfamily cytokine macrophage inhibitory cytokine-1 is present in high concentrations in the serum of pregnant women. </w:t>
       </w:r>
       <w:r>
         <w:rPr>
@@ -18219,8 +19186,18 @@
           <w:i/>
           <w:iCs/>
         </w:rPr>
-        <w:t>J Clin Endocrinol Metab</w:t>
-      </w:r>
+        <w:t xml:space="preserve">J Clin Endocrinol </w:t>
+      </w:r>
+      <w:proofErr w:type="spellStart"/>
+      <w:r>
+        <w:rPr>
+          <w:rFonts w:ascii="Calibri" w:hAnsi="Calibri" w:cs="Calibri"/>
+          <w:i/>
+          <w:iCs/>
+        </w:rPr>
+        <w:t>Metab</w:t>
+      </w:r>
+      <w:proofErr w:type="spellEnd"/>
       <w:r>
         <w:rPr>
           <w:rFonts w:ascii="Calibri" w:hAnsi="Calibri" w:cs="Calibri"/>
@@ -18246,7 +19223,91 @@
           <w:rFonts w:ascii="Calibri" w:hAnsi="Calibri" w:cs="Calibri"/>
         </w:rPr>
         <w:tab/>
-        <w:t xml:space="preserve">Fejzo M, Rocha N, Cimino I, Lockhart SM, Petry CJ, Kay RG, Burling K, Barker P, George AL, Yasara N, Premawardhena A, Gong S, Cook E, Rimmington D, Rainbow K, Withers DJ, Cortessis V, Mullin PM, MacGibbon KW, Jin E, Kam A, Campbell A, Polasek O, Tzoneva G, Gribble FM, Yeo GSH, Lam BYH, Saudek V, Hughes IA, Ong KK, Perry JRB, Sutton Cole A, Baumgarten M, Welsh P, Sattar N, Smith GCS, Charnock-Jones DS, Coll AP, Meek CL, Mettananda S, Hayward C, Mancuso N, O’Rahilly S. GDF15 linked to maternal risk of nausea and vomiting during pregnancy. </w:t>
+        <w:t xml:space="preserve">Fejzo M, Rocha N, Cimino I, Lockhart SM, Petry CJ, Kay RG, Burling K, Barker P, George AL, </w:t>
+      </w:r>
+      <w:proofErr w:type="spellStart"/>
+      <w:r>
+        <w:rPr>
+          <w:rFonts w:ascii="Calibri" w:hAnsi="Calibri" w:cs="Calibri"/>
+        </w:rPr>
+        <w:t>Yasara</w:t>
+      </w:r>
+      <w:proofErr w:type="spellEnd"/>
+      <w:r>
+        <w:rPr>
+          <w:rFonts w:ascii="Calibri" w:hAnsi="Calibri" w:cs="Calibri"/>
+        </w:rPr>
+        <w:t xml:space="preserve"> N, </w:t>
+      </w:r>
+      <w:proofErr w:type="spellStart"/>
+      <w:r>
+        <w:rPr>
+          <w:rFonts w:ascii="Calibri" w:hAnsi="Calibri" w:cs="Calibri"/>
+        </w:rPr>
+        <w:t>Premawardhena</w:t>
+      </w:r>
+      <w:proofErr w:type="spellEnd"/>
+      <w:r>
+        <w:rPr>
+          <w:rFonts w:ascii="Calibri" w:hAnsi="Calibri" w:cs="Calibri"/>
+        </w:rPr>
+        <w:t xml:space="preserve"> A, Gong S, Cook E, Rimmington D, Rainbow K, Withers DJ, </w:t>
+      </w:r>
+      <w:proofErr w:type="spellStart"/>
+      <w:r>
+        <w:rPr>
+          <w:rFonts w:ascii="Calibri" w:hAnsi="Calibri" w:cs="Calibri"/>
+        </w:rPr>
+        <w:t>Cortessis</w:t>
+      </w:r>
+      <w:proofErr w:type="spellEnd"/>
+      <w:r>
+        <w:rPr>
+          <w:rFonts w:ascii="Calibri" w:hAnsi="Calibri" w:cs="Calibri"/>
+        </w:rPr>
+        <w:t xml:space="preserve"> V, Mullin PM, MacGibbon KW, Jin E, Kam A, Campbell A, Polasek O, </w:t>
+      </w:r>
+      <w:proofErr w:type="spellStart"/>
+      <w:r>
+        <w:rPr>
+          <w:rFonts w:ascii="Calibri" w:hAnsi="Calibri" w:cs="Calibri"/>
+        </w:rPr>
+        <w:t>Tzoneva</w:t>
+      </w:r>
+      <w:proofErr w:type="spellEnd"/>
+      <w:r>
+        <w:rPr>
+          <w:rFonts w:ascii="Calibri" w:hAnsi="Calibri" w:cs="Calibri"/>
+        </w:rPr>
+        <w:t xml:space="preserve"> G, Gribble FM, Yeo GSH, Lam BYH, </w:t>
+      </w:r>
+      <w:proofErr w:type="spellStart"/>
+      <w:r>
+        <w:rPr>
+          <w:rFonts w:ascii="Calibri" w:hAnsi="Calibri" w:cs="Calibri"/>
+        </w:rPr>
+        <w:t>Saudek</w:t>
+      </w:r>
+      <w:proofErr w:type="spellEnd"/>
+      <w:r>
+        <w:rPr>
+          <w:rFonts w:ascii="Calibri" w:hAnsi="Calibri" w:cs="Calibri"/>
+        </w:rPr>
+        <w:t xml:space="preserve"> V, Hughes IA, Ong KK, Perry JRB, Sutton Cole A, Baumgarten M, Welsh P, Sattar N, Smith GCS, Charnock-Jones DS, Coll AP, Meek CL, </w:t>
+      </w:r>
+      <w:proofErr w:type="spellStart"/>
+      <w:r>
+        <w:rPr>
+          <w:rFonts w:ascii="Calibri" w:hAnsi="Calibri" w:cs="Calibri"/>
+        </w:rPr>
+        <w:t>Mettananda</w:t>
+      </w:r>
+      <w:proofErr w:type="spellEnd"/>
+      <w:r>
+        <w:rPr>
+          <w:rFonts w:ascii="Calibri" w:hAnsi="Calibri" w:cs="Calibri"/>
+        </w:rPr>
+        <w:t xml:space="preserve"> S, Hayward C, Mancuso N, O’Rahilly S. GDF15 linked to maternal risk of nausea and vomiting during pregnancy. </w:t>
       </w:r>
       <w:r>
         <w:rPr>
@@ -18281,7 +19342,35 @@
           <w:rFonts w:ascii="Calibri" w:hAnsi="Calibri" w:cs="Calibri"/>
         </w:rPr>
         <w:tab/>
-        <w:t xml:space="preserve">Tong S, Marjono B, Brown DA, Mulvey S, Breit SN, Manuelpillai U, Wallace EM. Serum concentrations of macrophage inhibitory cytokine 1 (MIC 1) as a predictor of miscarriage. </w:t>
+        <w:t xml:space="preserve">Tong S, </w:t>
+      </w:r>
+      <w:proofErr w:type="spellStart"/>
+      <w:r>
+        <w:rPr>
+          <w:rFonts w:ascii="Calibri" w:hAnsi="Calibri" w:cs="Calibri"/>
+        </w:rPr>
+        <w:t>Marjono</w:t>
+      </w:r>
+      <w:proofErr w:type="spellEnd"/>
+      <w:r>
+        <w:rPr>
+          <w:rFonts w:ascii="Calibri" w:hAnsi="Calibri" w:cs="Calibri"/>
+        </w:rPr>
+        <w:t xml:space="preserve"> B, Brown DA, Mulvey S, Breit SN, </w:t>
+      </w:r>
+      <w:proofErr w:type="spellStart"/>
+      <w:r>
+        <w:rPr>
+          <w:rFonts w:ascii="Calibri" w:hAnsi="Calibri" w:cs="Calibri"/>
+        </w:rPr>
+        <w:t>Manuelpillai</w:t>
+      </w:r>
+      <w:proofErr w:type="spellEnd"/>
+      <w:r>
+        <w:rPr>
+          <w:rFonts w:ascii="Calibri" w:hAnsi="Calibri" w:cs="Calibri"/>
+        </w:rPr>
+        <w:t xml:space="preserve"> U, Wallace EM. Serum concentrations of macrophage inhibitory cytokine 1 (MIC 1) as a predictor of miscarriage. </w:t>
       </w:r>
       <w:r>
         <w:rPr>
@@ -18316,15 +19405,53 @@
           <w:rFonts w:ascii="Calibri" w:hAnsi="Calibri" w:cs="Calibri"/>
         </w:rPr>
         <w:tab/>
-        <w:t xml:space="preserve">Petry CJ, Ong KK, Burling KA, Barker P, Goodburn SF, Perry JRB, Acerini CL, Hughes IA, Painter RC, Afink GB, Dunger DB, O’Rahilly S. Associations of vomiting and antiemetic use in pregnancy with levels of circulating GDF15 early in the second trimester: A nested case-control study. </w:t>
-      </w:r>
+        <w:t xml:space="preserve">Petry CJ, Ong KK, Burling KA, Barker P, Goodburn SF, Perry JRB, </w:t>
+      </w:r>
+      <w:proofErr w:type="spellStart"/>
+      <w:r>
+        <w:rPr>
+          <w:rFonts w:ascii="Calibri" w:hAnsi="Calibri" w:cs="Calibri"/>
+        </w:rPr>
+        <w:t>Acerini</w:t>
+      </w:r>
+      <w:proofErr w:type="spellEnd"/>
+      <w:r>
+        <w:rPr>
+          <w:rFonts w:ascii="Calibri" w:hAnsi="Calibri" w:cs="Calibri"/>
+        </w:rPr>
+        <w:t xml:space="preserve"> CL, Hughes IA, Painter RC, </w:t>
+      </w:r>
+      <w:proofErr w:type="spellStart"/>
+      <w:r>
+        <w:rPr>
+          <w:rFonts w:ascii="Calibri" w:hAnsi="Calibri" w:cs="Calibri"/>
+        </w:rPr>
+        <w:t>Afink</w:t>
+      </w:r>
+      <w:proofErr w:type="spellEnd"/>
+      <w:r>
+        <w:rPr>
+          <w:rFonts w:ascii="Calibri" w:hAnsi="Calibri" w:cs="Calibri"/>
+        </w:rPr>
+        <w:t xml:space="preserve"> GB, Dunger DB, O’Rahilly S. Associations of vomiting and antiemetic use in pregnancy with levels of circulating GDF15 early in the second trimester: A nested case-control study. </w:t>
+      </w:r>
+      <w:proofErr w:type="spellStart"/>
       <w:r>
         <w:rPr>
           <w:rFonts w:ascii="Calibri" w:hAnsi="Calibri" w:cs="Calibri"/>
           <w:i/>
           <w:iCs/>
         </w:rPr>
-        <w:t>Wellcome Open Res</w:t>
+        <w:t>Wellcome</w:t>
+      </w:r>
+      <w:proofErr w:type="spellEnd"/>
+      <w:r>
+        <w:rPr>
+          <w:rFonts w:ascii="Calibri" w:hAnsi="Calibri" w:cs="Calibri"/>
+          <w:i/>
+          <w:iCs/>
+        </w:rPr>
+        <w:t xml:space="preserve"> Open Res</w:t>
       </w:r>
       <w:r>
         <w:rPr>
@@ -18359,7 +19486,25 @@
           <w:i/>
           <w:iCs/>
         </w:rPr>
-        <w:t>Horm Metab Res</w:t>
+        <w:t xml:space="preserve">Horm </w:t>
+      </w:r>
+      <w:proofErr w:type="spellStart"/>
+      <w:r>
+        <w:rPr>
+          <w:rFonts w:ascii="Calibri" w:hAnsi="Calibri" w:cs="Calibri"/>
+          <w:i/>
+          <w:iCs/>
+        </w:rPr>
+        <w:t>Metab</w:t>
+      </w:r>
+      <w:proofErr w:type="spellEnd"/>
+      <w:r>
+        <w:rPr>
+          <w:rFonts w:ascii="Calibri" w:hAnsi="Calibri" w:cs="Calibri"/>
+          <w:i/>
+          <w:iCs/>
+        </w:rPr>
+        <w:t xml:space="preserve"> Res</w:t>
       </w:r>
       <w:r>
         <w:rPr>
@@ -18386,7 +19531,21 @@
           <w:rFonts w:ascii="Calibri" w:hAnsi="Calibri" w:cs="Calibri"/>
         </w:rPr>
         <w:tab/>
-        <w:t xml:space="preserve">Yakut K, Öcal DF, Öztürk FH, Öztürk M, Oğuz Y, Sınacı S, Çağlar T. Is GDF-15 level associated with gestational diabetes mellitus and adverse perinatal outcomes? </w:t>
+        <w:t xml:space="preserve">Yakut K, Öcal DF, Öztürk FH, Öztürk M, Oğuz Y, </w:t>
+      </w:r>
+      <w:proofErr w:type="spellStart"/>
+      <w:r>
+        <w:rPr>
+          <w:rFonts w:ascii="Calibri" w:hAnsi="Calibri" w:cs="Calibri"/>
+        </w:rPr>
+        <w:t>Sınacı</w:t>
+      </w:r>
+      <w:proofErr w:type="spellEnd"/>
+      <w:r>
+        <w:rPr>
+          <w:rFonts w:ascii="Calibri" w:hAnsi="Calibri" w:cs="Calibri"/>
+        </w:rPr>
+        <w:t xml:space="preserve"> S, Çağlar T. Is GDF-15 level associated with gestational diabetes mellitus and adverse perinatal outcomes? </w:t>
       </w:r>
       <w:r>
         <w:rPr>
@@ -18421,7 +19580,21 @@
           <w:rFonts w:ascii="Calibri" w:hAnsi="Calibri" w:cs="Calibri"/>
         </w:rPr>
         <w:tab/>
-        <w:t xml:space="preserve">Jacobsen DP, Røysland R, Strand H, Moe K, Sugulle M, Omland T, Staff AC. Cardiovascular biomarkers in pregnancy with diabetes and associations to glucose control. </w:t>
+        <w:t xml:space="preserve">Jacobsen DP, Røysland R, Strand H, Moe K, </w:t>
+      </w:r>
+      <w:proofErr w:type="spellStart"/>
+      <w:r>
+        <w:rPr>
+          <w:rFonts w:ascii="Calibri" w:hAnsi="Calibri" w:cs="Calibri"/>
+        </w:rPr>
+        <w:t>Sugulle</w:t>
+      </w:r>
+      <w:proofErr w:type="spellEnd"/>
+      <w:r>
+        <w:rPr>
+          <w:rFonts w:ascii="Calibri" w:hAnsi="Calibri" w:cs="Calibri"/>
+        </w:rPr>
+        <w:t xml:space="preserve"> M, Omland T, Staff AC. Cardiovascular biomarkers in pregnancy with diabetes and associations to glucose control. </w:t>
       </w:r>
       <w:r>
         <w:rPr>
@@ -18429,8 +19602,18 @@
           <w:i/>
           <w:iCs/>
         </w:rPr>
-        <w:t>Acta Diabetol</w:t>
-      </w:r>
+        <w:t xml:space="preserve">Acta </w:t>
+      </w:r>
+      <w:proofErr w:type="spellStart"/>
+      <w:r>
+        <w:rPr>
+          <w:rFonts w:ascii="Calibri" w:hAnsi="Calibri" w:cs="Calibri"/>
+          <w:i/>
+          <w:iCs/>
+        </w:rPr>
+        <w:t>Diabetol</w:t>
+      </w:r>
+      <w:proofErr w:type="spellEnd"/>
       <w:r>
         <w:rPr>
           <w:rFonts w:ascii="Calibri" w:hAnsi="Calibri" w:cs="Calibri"/>
@@ -18457,7 +19640,91 @@
           <w:rFonts w:ascii="Calibri" w:hAnsi="Calibri" w:cs="Calibri"/>
         </w:rPr>
         <w:tab/>
-        <w:t xml:space="preserve">Fejzo MS, Sazonova OV, Sathirapongsasuti JF, Hallgrímsdóttir IB, Vacic V, MacGibbon KW, Schoenberg FP, Mancuso N, Slamon DJ, Mullin PM, Agee M, Alipanahi B, Auton A, Bell RK, Bryc K, Elson SL, Fontanillas P, Furlotte NA, Hinds DA, Hromatka BS, Huber KE, Kleinman A, Litterman NK, McIntyre MH, Mountain JL, Noblin ES, Northover CAM, Pitts SJ, Shelton JF, Shringarpure S, Tian C, Tung JY, Wilson CH. Placenta and appetite genes GDF15 and IGFBP7 are associated with hyperemesis gravidarum. </w:t>
+        <w:t xml:space="preserve">Fejzo MS, Sazonova OV, </w:t>
+      </w:r>
+      <w:proofErr w:type="spellStart"/>
+      <w:r>
+        <w:rPr>
+          <w:rFonts w:ascii="Calibri" w:hAnsi="Calibri" w:cs="Calibri"/>
+        </w:rPr>
+        <w:t>Sathirapongsasuti</w:t>
+      </w:r>
+      <w:proofErr w:type="spellEnd"/>
+      <w:r>
+        <w:rPr>
+          <w:rFonts w:ascii="Calibri" w:hAnsi="Calibri" w:cs="Calibri"/>
+        </w:rPr>
+        <w:t xml:space="preserve"> JF, Hallgrímsdóttir IB, </w:t>
+      </w:r>
+      <w:proofErr w:type="spellStart"/>
+      <w:r>
+        <w:rPr>
+          <w:rFonts w:ascii="Calibri" w:hAnsi="Calibri" w:cs="Calibri"/>
+        </w:rPr>
+        <w:t>Vacic</w:t>
+      </w:r>
+      <w:proofErr w:type="spellEnd"/>
+      <w:r>
+        <w:rPr>
+          <w:rFonts w:ascii="Calibri" w:hAnsi="Calibri" w:cs="Calibri"/>
+        </w:rPr>
+        <w:t xml:space="preserve"> V, MacGibbon KW, Schoenberg FP, Mancuso N, Slamon DJ, Mullin PM, Agee M, Alipanahi B, Auton A, Bell RK, Bryc K, Elson SL, </w:t>
+      </w:r>
+      <w:proofErr w:type="spellStart"/>
+      <w:r>
+        <w:rPr>
+          <w:rFonts w:ascii="Calibri" w:hAnsi="Calibri" w:cs="Calibri"/>
+        </w:rPr>
+        <w:t>Fontanillas</w:t>
+      </w:r>
+      <w:proofErr w:type="spellEnd"/>
+      <w:r>
+        <w:rPr>
+          <w:rFonts w:ascii="Calibri" w:hAnsi="Calibri" w:cs="Calibri"/>
+        </w:rPr>
+        <w:t xml:space="preserve"> P, Furlotte NA, Hinds DA, </w:t>
+      </w:r>
+      <w:proofErr w:type="spellStart"/>
+      <w:r>
+        <w:rPr>
+          <w:rFonts w:ascii="Calibri" w:hAnsi="Calibri" w:cs="Calibri"/>
+        </w:rPr>
+        <w:t>Hromatka</w:t>
+      </w:r>
+      <w:proofErr w:type="spellEnd"/>
+      <w:r>
+        <w:rPr>
+          <w:rFonts w:ascii="Calibri" w:hAnsi="Calibri" w:cs="Calibri"/>
+        </w:rPr>
+        <w:t xml:space="preserve"> BS, Huber KE, Kleinman A, </w:t>
+      </w:r>
+      <w:proofErr w:type="spellStart"/>
+      <w:r>
+        <w:rPr>
+          <w:rFonts w:ascii="Calibri" w:hAnsi="Calibri" w:cs="Calibri"/>
+        </w:rPr>
+        <w:t>Litterman</w:t>
+      </w:r>
+      <w:proofErr w:type="spellEnd"/>
+      <w:r>
+        <w:rPr>
+          <w:rFonts w:ascii="Calibri" w:hAnsi="Calibri" w:cs="Calibri"/>
+        </w:rPr>
+        <w:t xml:space="preserve"> NK, McIntyre MH, Mountain JL, Noblin ES, Northover CAM, Pitts SJ, Shelton JF, </w:t>
+      </w:r>
+      <w:proofErr w:type="spellStart"/>
+      <w:r>
+        <w:rPr>
+          <w:rFonts w:ascii="Calibri" w:hAnsi="Calibri" w:cs="Calibri"/>
+        </w:rPr>
+        <w:t>Shringarpure</w:t>
+      </w:r>
+      <w:proofErr w:type="spellEnd"/>
+      <w:r>
+        <w:rPr>
+          <w:rFonts w:ascii="Calibri" w:hAnsi="Calibri" w:cs="Calibri"/>
+        </w:rPr>
+        <w:t xml:space="preserve"> S, Tian C, Tung JY, Wilson CH. Placenta and appetite genes GDF15 and IGFBP7 are associated with hyperemesis gravidarum. </w:t>
       </w:r>
       <w:r>
         <w:rPr>
@@ -18492,16 +19759,50 @@
           <w:rFonts w:ascii="Calibri" w:hAnsi="Calibri" w:cs="Calibri"/>
         </w:rPr>
         <w:tab/>
-        <w:t xml:space="preserve">Fejzo MS, Fasching PA, Schneider MO, Schwitulla J, Beckmann MW, Schwenke E, MacGibbon KW, Mullin PM. Analysis of GDF15 and IGFBP7 in Hyperemesis Gravidarum Support Causality. </w:t>
-      </w:r>
+        <w:t xml:space="preserve">Fejzo MS, Fasching PA, Schneider MO, </w:t>
+      </w:r>
+      <w:proofErr w:type="spellStart"/>
+      <w:r>
+        <w:rPr>
+          <w:rFonts w:ascii="Calibri" w:hAnsi="Calibri" w:cs="Calibri"/>
+        </w:rPr>
+        <w:t>Schwitulla</w:t>
+      </w:r>
+      <w:proofErr w:type="spellEnd"/>
+      <w:r>
+        <w:rPr>
+          <w:rFonts w:ascii="Calibri" w:hAnsi="Calibri" w:cs="Calibri"/>
+        </w:rPr>
+        <w:t xml:space="preserve"> J, Beckmann MW, Schwenke E, MacGibbon KW, Mullin PM. Analysis of GDF15 and IGFBP7 in Hyperemesis Gravidarum Support Causality. </w:t>
+      </w:r>
+      <w:proofErr w:type="spellStart"/>
       <w:r>
         <w:rPr>
           <w:rFonts w:ascii="Calibri" w:hAnsi="Calibri" w:cs="Calibri"/>
           <w:i/>
           <w:iCs/>
         </w:rPr>
-        <w:t>Geburtshilfe Frauenheilkd</w:t>
-      </w:r>
+        <w:t>Geburtshilfe</w:t>
+      </w:r>
+      <w:proofErr w:type="spellEnd"/>
+      <w:r>
+        <w:rPr>
+          <w:rFonts w:ascii="Calibri" w:hAnsi="Calibri" w:cs="Calibri"/>
+          <w:i/>
+          <w:iCs/>
+        </w:rPr>
+        <w:t xml:space="preserve"> </w:t>
+      </w:r>
+      <w:proofErr w:type="spellStart"/>
+      <w:r>
+        <w:rPr>
+          <w:rFonts w:ascii="Calibri" w:hAnsi="Calibri" w:cs="Calibri"/>
+          <w:i/>
+          <w:iCs/>
+        </w:rPr>
+        <w:t>Frauenheilkd</w:t>
+      </w:r>
+      <w:proofErr w:type="spellEnd"/>
       <w:r>
         <w:rPr>
           <w:rFonts w:ascii="Calibri" w:hAnsi="Calibri" w:cs="Calibri"/>
@@ -18639,7 +19940,21 @@
           <w:rFonts w:ascii="Calibri" w:hAnsi="Calibri" w:cs="Calibri"/>
         </w:rPr>
         <w:tab/>
-        <w:t xml:space="preserve">Bates D, Mächler M, Bolker B, Walker S. Fitting Linear Mixed-Effects Models Using lme4. </w:t>
+        <w:t xml:space="preserve">Bates D, </w:t>
+      </w:r>
+      <w:proofErr w:type="spellStart"/>
+      <w:r>
+        <w:rPr>
+          <w:rFonts w:ascii="Calibri" w:hAnsi="Calibri" w:cs="Calibri"/>
+        </w:rPr>
+        <w:t>Mächler</w:t>
+      </w:r>
+      <w:proofErr w:type="spellEnd"/>
+      <w:r>
+        <w:rPr>
+          <w:rFonts w:ascii="Calibri" w:hAnsi="Calibri" w:cs="Calibri"/>
+        </w:rPr>
+        <w:t xml:space="preserve"> M, Bolker B, Walker S. Fitting Linear Mixed-Effects Models Using lme4. </w:t>
       </w:r>
       <w:r>
         <w:rPr>
@@ -18709,7 +20024,49 @@
           <w:rFonts w:ascii="Calibri" w:hAnsi="Calibri" w:cs="Calibri"/>
         </w:rPr>
         <w:tab/>
-        <w:t xml:space="preserve">Musial B, Fernandez-Twinn DS, Vaughan OR, Ozanne SE, Voshol P, Sferruzzi-Perri AN, Fowden AL. Proximity to Delivery Alters Insulin Sensitivity and Glucose Metabolism in Pregnant Mice. </w:t>
+        <w:t xml:space="preserve">Musial B, Fernandez-Twinn DS, Vaughan OR, Ozanne SE, </w:t>
+      </w:r>
+      <w:proofErr w:type="spellStart"/>
+      <w:r>
+        <w:rPr>
+          <w:rFonts w:ascii="Calibri" w:hAnsi="Calibri" w:cs="Calibri"/>
+        </w:rPr>
+        <w:t>Voshol</w:t>
+      </w:r>
+      <w:proofErr w:type="spellEnd"/>
+      <w:r>
+        <w:rPr>
+          <w:rFonts w:ascii="Calibri" w:hAnsi="Calibri" w:cs="Calibri"/>
+        </w:rPr>
+        <w:t xml:space="preserve"> P, </w:t>
+      </w:r>
+      <w:proofErr w:type="spellStart"/>
+      <w:r>
+        <w:rPr>
+          <w:rFonts w:ascii="Calibri" w:hAnsi="Calibri" w:cs="Calibri"/>
+        </w:rPr>
+        <w:t>Sferruzzi</w:t>
+      </w:r>
+      <w:proofErr w:type="spellEnd"/>
+      <w:r>
+        <w:rPr>
+          <w:rFonts w:ascii="Calibri" w:hAnsi="Calibri" w:cs="Calibri"/>
+        </w:rPr>
+        <w:t xml:space="preserve">-Perri AN, </w:t>
+      </w:r>
+      <w:proofErr w:type="spellStart"/>
+      <w:r>
+        <w:rPr>
+          <w:rFonts w:ascii="Calibri" w:hAnsi="Calibri" w:cs="Calibri"/>
+        </w:rPr>
+        <w:t>Fowden</w:t>
+      </w:r>
+      <w:proofErr w:type="spellEnd"/>
+      <w:r>
+        <w:rPr>
+          <w:rFonts w:ascii="Calibri" w:hAnsi="Calibri" w:cs="Calibri"/>
+        </w:rPr>
+        <w:t xml:space="preserve"> AL. Proximity to Delivery Alters Insulin Sensitivity and Glucose Metabolism in Pregnant Mice. </w:t>
       </w:r>
       <w:r>
         <w:rPr>
@@ -18744,7 +20101,21 @@
           <w:rFonts w:ascii="Calibri" w:hAnsi="Calibri" w:cs="Calibri"/>
         </w:rPr>
         <w:tab/>
-        <w:t xml:space="preserve">Rossi G, Lapaczewski P, Diamond MP, Jacob RJ, Shulman GI, Sherwin RS. Inhibitory effect of pregnancy on counterregulatory hormone responses to hypoglycemia in awake rat. </w:t>
+        <w:t xml:space="preserve">Klein AB, Ranea-Robles P, Nicolaisen TS, Gil C, Johann K, Quesada JP, </w:t>
+      </w:r>
+      <w:proofErr w:type="spellStart"/>
+      <w:r>
+        <w:rPr>
+          <w:rFonts w:ascii="Calibri" w:hAnsi="Calibri" w:cs="Calibri"/>
+        </w:rPr>
+        <w:t>Pistolevij</w:t>
+      </w:r>
+      <w:proofErr w:type="spellEnd"/>
+      <w:r>
+        <w:rPr>
+          <w:rFonts w:ascii="Calibri" w:hAnsi="Calibri" w:cs="Calibri"/>
+        </w:rPr>
+        <w:t xml:space="preserve"> N, Hviid KVR, Fich L, Offersen SM, Helge JW, Nielsen HS, Bakker J, Kleinert M, Clemmensen C. Cross-species comparison of pregnancy-induced GDF15. </w:t>
       </w:r>
       <w:r>
         <w:rPr>
@@ -18752,13 +20123,13 @@
           <w:i/>
           <w:iCs/>
         </w:rPr>
-        <w:t>Diabetes</w:t>
-      </w:r>
-      <w:r>
-        <w:rPr>
-          <w:rFonts w:ascii="Calibri" w:hAnsi="Calibri" w:cs="Calibri"/>
-        </w:rPr>
-        <w:t xml:space="preserve"> 1993;42(10):1440–1445.</w:t>
+        <w:t>American Journal of Physiology-Endocrinology and Metabolism</w:t>
+      </w:r>
+      <w:r>
+        <w:rPr>
+          <w:rFonts w:ascii="Calibri" w:hAnsi="Calibri" w:cs="Calibri"/>
+        </w:rPr>
+        <w:t xml:space="preserve"> 2023;325(4):E303–E309.</w:t>
       </w:r>
     </w:p>
     <w:p>
@@ -18779,7 +20150,7 @@
           <w:rFonts w:ascii="Calibri" w:hAnsi="Calibri" w:cs="Calibri"/>
         </w:rPr>
         <w:tab/>
-        <w:t xml:space="preserve">Zhang Z, Piro AL, Dai FF, Wheeler MB. Adaptive Changes in Glucose Homeostasis and Islet Function During Pregnancy: A Targeted Metabolomics Study in Mice. </w:t>
+        <w:t xml:space="preserve">Barlow SM, Morrison PJ, Sullivan FM. PLASMA CORTICOSTERONE LEVELS DURING PREGNANCY IN THE MOUSE: THE RELATIVE CONTRIBUTIONS OF THE ADRENAL GLANDS AND FOETO-PLACENTAL UNITS. </w:t>
       </w:r>
       <w:r>
         <w:rPr>
@@ -18787,13 +20158,13 @@
           <w:i/>
           <w:iCs/>
         </w:rPr>
-        <w:t>Front. Endocrinol.</w:t>
-      </w:r>
-      <w:r>
-        <w:rPr>
-          <w:rFonts w:ascii="Calibri" w:hAnsi="Calibri" w:cs="Calibri"/>
-        </w:rPr>
-        <w:t xml:space="preserve"> 2022;13. doi:10.3389/fendo.2022.852149.</w:t>
+        <w:t>Journal of Endocrinology</w:t>
+      </w:r>
+      <w:r>
+        <w:rPr>
+          <w:rFonts w:ascii="Calibri" w:hAnsi="Calibri" w:cs="Calibri"/>
+        </w:rPr>
+        <w:t xml:space="preserve"> 1974;60(3):473–483.</w:t>
       </w:r>
     </w:p>
     <w:p>
@@ -18815,7 +20186,21 @@
           <w:rFonts w:ascii="Calibri" w:hAnsi="Calibri" w:cs="Calibri"/>
         </w:rPr>
         <w:tab/>
-        <w:t xml:space="preserve">Gunder LC, Harvey I, Redd JR, Davis CS, AL-Tamimi A, Brooks SV, Bridges D. Obesity Augments Glucocorticoid-Dependent Muscle Atrophy in Male C57BL/6J Mice. </w:t>
+        <w:t xml:space="preserve">Rossi G, </w:t>
+      </w:r>
+      <w:proofErr w:type="spellStart"/>
+      <w:r>
+        <w:rPr>
+          <w:rFonts w:ascii="Calibri" w:hAnsi="Calibri" w:cs="Calibri"/>
+        </w:rPr>
+        <w:t>Lapaczewski</w:t>
+      </w:r>
+      <w:proofErr w:type="spellEnd"/>
+      <w:r>
+        <w:rPr>
+          <w:rFonts w:ascii="Calibri" w:hAnsi="Calibri" w:cs="Calibri"/>
+        </w:rPr>
+        <w:t xml:space="preserve"> P, Diamond MP, Jacob RJ, Shulman GI, Sherwin RS. Inhibitory effect of pregnancy on counterregulatory hormone responses to hypoglycemia in awake rat. </w:t>
       </w:r>
       <w:r>
         <w:rPr>
@@ -18823,13 +20208,13 @@
           <w:i/>
           <w:iCs/>
         </w:rPr>
-        <w:t>Biomedicines</w:t>
-      </w:r>
-      <w:r>
-        <w:rPr>
-          <w:rFonts w:ascii="Calibri" w:hAnsi="Calibri" w:cs="Calibri"/>
-        </w:rPr>
-        <w:t xml:space="preserve"> 2020;8(10):420.</w:t>
+        <w:t>Diabetes</w:t>
+      </w:r>
+      <w:r>
+        <w:rPr>
+          <w:rFonts w:ascii="Calibri" w:hAnsi="Calibri" w:cs="Calibri"/>
+        </w:rPr>
+        <w:t xml:space="preserve"> 1993;42(10):1440–1445.</w:t>
       </w:r>
     </w:p>
     <w:p>
@@ -18850,7 +20235,7 @@
           <w:rFonts w:ascii="Calibri" w:hAnsi="Calibri" w:cs="Calibri"/>
         </w:rPr>
         <w:tab/>
-        <w:t xml:space="preserve">Harvey I, Stephenson EJ, Redd JR, Tran QT, Hochberg I, Qi N, Bridges D. Glucocorticoid-Induced Metabolic Disturbances Are Exacerbated in Obese Male Mice. </w:t>
+        <w:t xml:space="preserve">Zhang Z, Piro AL, Dai FF, Wheeler MB. Adaptive Changes in Glucose Homeostasis and Islet Function During Pregnancy: A Targeted Metabolomics Study in Mice. </w:t>
       </w:r>
       <w:r>
         <w:rPr>
@@ -18858,13 +20243,13 @@
           <w:i/>
           <w:iCs/>
         </w:rPr>
-        <w:t>Endocrinology</w:t>
-      </w:r>
-      <w:r>
-        <w:rPr>
-          <w:rFonts w:ascii="Calibri" w:hAnsi="Calibri" w:cs="Calibri"/>
-        </w:rPr>
-        <w:t xml:space="preserve"> 2018;159(6):2275–2287.</w:t>
+        <w:t>Front. Endocrinol.</w:t>
+      </w:r>
+      <w:r>
+        <w:rPr>
+          <w:rFonts w:ascii="Calibri" w:hAnsi="Calibri" w:cs="Calibri"/>
+        </w:rPr>
+        <w:t xml:space="preserve"> 2022;13. doi:10.3389/fendo.2022.852149.</w:t>
       </w:r>
     </w:p>
     <w:p>
@@ -18885,7 +20270,7 @@
           <w:rFonts w:ascii="Calibri" w:hAnsi="Calibri" w:cs="Calibri"/>
         </w:rPr>
         <w:tab/>
-        <w:t xml:space="preserve">Wang P, Ma W, Zhou Y, Zhao Y, Shi H, Yang Q, Zhang Y. Circulating metal concentrations, inflammatory cytokines and gestational weight gain: Shanghai MCPC cohort. </w:t>
+        <w:t xml:space="preserve">Gunder LC, Harvey I, Redd JR, Davis CS, AL-Tamimi A, Brooks SV, Bridges D. Obesity Augments Glucocorticoid-Dependent Muscle Atrophy in Male C57BL/6J Mice. </w:t>
       </w:r>
       <w:r>
         <w:rPr>
@@ -18893,13 +20278,13 @@
           <w:i/>
           <w:iCs/>
         </w:rPr>
-        <w:t>Ecotoxicology and Environmental Safety</w:t>
-      </w:r>
-      <w:r>
-        <w:rPr>
-          <w:rFonts w:ascii="Calibri" w:hAnsi="Calibri" w:cs="Calibri"/>
-        </w:rPr>
-        <w:t xml:space="preserve"> 2020;199:110697.</w:t>
+        <w:t>Biomedicines</w:t>
+      </w:r>
+      <w:r>
+        <w:rPr>
+          <w:rFonts w:ascii="Calibri" w:hAnsi="Calibri" w:cs="Calibri"/>
+        </w:rPr>
+        <w:t xml:space="preserve"> 2020;8(10):420.</w:t>
       </w:r>
     </w:p>
     <w:p>
@@ -18920,7 +20305,7 @@
           <w:rFonts w:ascii="Calibri" w:hAnsi="Calibri" w:cs="Calibri"/>
         </w:rPr>
         <w:tab/>
-        <w:t xml:space="preserve">Binder AK, Kosak JP, Janhardhan KS, Moser G, Eling TE, Korach KS. Expression of Human NSAID Activated Gene 1 in Mice Leads to Altered Mammary Gland Differentiation and Impaired Lactation. </w:t>
+        <w:t xml:space="preserve">Harvey I, Stephenson EJ, Redd JR, Tran QT, Hochberg I, Qi N, Bridges D. Glucocorticoid-Induced Metabolic Disturbances Are Exacerbated in Obese Male Mice. </w:t>
       </w:r>
       <w:r>
         <w:rPr>
@@ -18928,13 +20313,13 @@
           <w:i/>
           <w:iCs/>
         </w:rPr>
-        <w:t>PLoS One</w:t>
-      </w:r>
-      <w:r>
-        <w:rPr>
-          <w:rFonts w:ascii="Calibri" w:hAnsi="Calibri" w:cs="Calibri"/>
-        </w:rPr>
-        <w:t xml:space="preserve"> 2016;11(1):e0146518.</w:t>
+        <w:t>Endocrinology</w:t>
+      </w:r>
+      <w:r>
+        <w:rPr>
+          <w:rFonts w:ascii="Calibri" w:hAnsi="Calibri" w:cs="Calibri"/>
+        </w:rPr>
+        <w:t xml:space="preserve"> 2018;159(6):2275–2287.</w:t>
       </w:r>
     </w:p>
     <w:p>
@@ -18955,7 +20340,7 @@
           <w:rFonts w:ascii="Calibri" w:hAnsi="Calibri" w:cs="Calibri"/>
         </w:rPr>
         <w:tab/>
-        <w:t xml:space="preserve">Böttner M, Laaff M, Schechinger B, Rappold G, Unsicker K, Suter-Crazzolara C. Characterization of the rat, mouse, and human genes of growth/differentiation factor-15/macrophage inhibiting cytokine-1 (GDF-15/MIC-1). </w:t>
+        <w:t xml:space="preserve">Wang P, Ma W, Zhou Y, Zhao Y, Shi H, Yang Q, Zhang Y. Circulating metal concentrations, inflammatory cytokines and gestational weight gain: Shanghai MCPC cohort. </w:t>
       </w:r>
       <w:r>
         <w:rPr>
@@ -18963,13 +20348,13 @@
           <w:i/>
           <w:iCs/>
         </w:rPr>
-        <w:t>Gene</w:t>
-      </w:r>
-      <w:r>
-        <w:rPr>
-          <w:rFonts w:ascii="Calibri" w:hAnsi="Calibri" w:cs="Calibri"/>
-        </w:rPr>
-        <w:t xml:space="preserve"> 1999;237(1):105–111.</w:t>
+        <w:t>Ecotoxicology and Environmental Safety</w:t>
+      </w:r>
+      <w:r>
+        <w:rPr>
+          <w:rFonts w:ascii="Calibri" w:hAnsi="Calibri" w:cs="Calibri"/>
+        </w:rPr>
+        <w:t xml:space="preserve"> 2020;199:110697.</w:t>
       </w:r>
     </w:p>
     <w:p>
@@ -18990,21 +20375,45 @@
           <w:rFonts w:ascii="Calibri" w:hAnsi="Calibri" w:cs="Calibri"/>
         </w:rPr>
         <w:tab/>
-        <w:t xml:space="preserve">Patel S, Alvarez-Guaita A, Melvin A, Rimmington D, Dattilo A, Miedzybrodzka EL, Cimino I, Maurin A-C, Roberts GP, Meek CL, Virtue S, Sparks LM, Parsons SA, Redman LM, Bray GA, Liou AP, Woods RM, Parry SA, Jeppesen PB, Kolnes AJ, Harding HP, Ron D, Vidal-Puig A, Reimann F, Gribble FM, Hulston CJ, Farooqi IS, Fafournoux P, Smith SR, Jensen J, Breen D, Wu Z, Zhang BB, Coll AP, Savage DB, O’Rahilly S. GDF15 Provides an Endocrine Signal of Nutritional Stress in Mice and Humans. </w:t>
-      </w:r>
+        <w:t xml:space="preserve">Binder AK, Kosak JP, </w:t>
+      </w:r>
+      <w:proofErr w:type="spellStart"/>
+      <w:r>
+        <w:rPr>
+          <w:rFonts w:ascii="Calibri" w:hAnsi="Calibri" w:cs="Calibri"/>
+        </w:rPr>
+        <w:t>Janhardhan</w:t>
+      </w:r>
+      <w:proofErr w:type="spellEnd"/>
+      <w:r>
+        <w:rPr>
+          <w:rFonts w:ascii="Calibri" w:hAnsi="Calibri" w:cs="Calibri"/>
+        </w:rPr>
+        <w:t xml:space="preserve"> KS, Moser G, Eling TE, Korach KS. Expression of Human NSAID Activated Gene 1 in Mice Leads to Altered Mammary Gland Differentiation and Impaired Lactation. </w:t>
+      </w:r>
+      <w:proofErr w:type="spellStart"/>
       <w:r>
         <w:rPr>
           <w:rFonts w:ascii="Calibri" w:hAnsi="Calibri" w:cs="Calibri"/>
           <w:i/>
           <w:iCs/>
         </w:rPr>
-        <w:t>Cell Metabolism</w:t>
-      </w:r>
-      <w:r>
-        <w:rPr>
-          <w:rFonts w:ascii="Calibri" w:hAnsi="Calibri" w:cs="Calibri"/>
-        </w:rPr>
-        <w:t xml:space="preserve"> 2019;29(3):707-718.e8.</w:t>
+        <w:t>PLoS</w:t>
+      </w:r>
+      <w:proofErr w:type="spellEnd"/>
+      <w:r>
+        <w:rPr>
+          <w:rFonts w:ascii="Calibri" w:hAnsi="Calibri" w:cs="Calibri"/>
+          <w:i/>
+          <w:iCs/>
+        </w:rPr>
+        <w:t xml:space="preserve"> One</w:t>
+      </w:r>
+      <w:r>
+        <w:rPr>
+          <w:rFonts w:ascii="Calibri" w:hAnsi="Calibri" w:cs="Calibri"/>
+        </w:rPr>
+        <w:t xml:space="preserve"> 2016;11(1):e0146518.</w:t>
       </w:r>
     </w:p>
     <w:p>
@@ -19025,7 +20434,35 @@
           <w:rFonts w:ascii="Calibri" w:hAnsi="Calibri" w:cs="Calibri"/>
         </w:rPr>
         <w:tab/>
-        <w:t xml:space="preserve">Klein AB, Ranea-Robles P, Nicolaisen TS, Gil C, Johann K, Quesada JP, Pistolevij N, Hviid KVR, Fich L, Offersen SM, Helge JW, Nielsen HS, Bakker J, Kleinert M, Clemmensen C. Cross-species comparison of pregnancy-induced GDF15. </w:t>
+        <w:t xml:space="preserve">Böttner M, </w:t>
+      </w:r>
+      <w:proofErr w:type="spellStart"/>
+      <w:r>
+        <w:rPr>
+          <w:rFonts w:ascii="Calibri" w:hAnsi="Calibri" w:cs="Calibri"/>
+        </w:rPr>
+        <w:t>Laaff</w:t>
+      </w:r>
+      <w:proofErr w:type="spellEnd"/>
+      <w:r>
+        <w:rPr>
+          <w:rFonts w:ascii="Calibri" w:hAnsi="Calibri" w:cs="Calibri"/>
+        </w:rPr>
+        <w:t xml:space="preserve"> M, Schechinger B, Rappold G, Unsicker K, Suter-</w:t>
+      </w:r>
+      <w:proofErr w:type="spellStart"/>
+      <w:r>
+        <w:rPr>
+          <w:rFonts w:ascii="Calibri" w:hAnsi="Calibri" w:cs="Calibri"/>
+        </w:rPr>
+        <w:t>Crazzolara</w:t>
+      </w:r>
+      <w:proofErr w:type="spellEnd"/>
+      <w:r>
+        <w:rPr>
+          <w:rFonts w:ascii="Calibri" w:hAnsi="Calibri" w:cs="Calibri"/>
+        </w:rPr>
+        <w:t xml:space="preserve"> C. Characterization of the rat, mouse, and human genes of growth/differentiation factor-15/macrophage inhibiting cytokine-1 (GDF-15/MIC-1). </w:t>
       </w:r>
       <w:r>
         <w:rPr>
@@ -19033,13 +20470,13 @@
           <w:i/>
           <w:iCs/>
         </w:rPr>
-        <w:t>American Journal of Physiology-Endocrinology and Metabolism</w:t>
-      </w:r>
-      <w:r>
-        <w:rPr>
-          <w:rFonts w:ascii="Calibri" w:hAnsi="Calibri" w:cs="Calibri"/>
-        </w:rPr>
-        <w:t xml:space="preserve"> 2023;325(4):E303–E309.</w:t>
+        <w:t>Gene</w:t>
+      </w:r>
+      <w:r>
+        <w:rPr>
+          <w:rFonts w:ascii="Calibri" w:hAnsi="Calibri" w:cs="Calibri"/>
+        </w:rPr>
+        <w:t xml:space="preserve"> 1999;237(1):105–111.</w:t>
       </w:r>
     </w:p>
     <w:p>
@@ -19060,7 +20497,118 @@
           <w:rFonts w:ascii="Calibri" w:hAnsi="Calibri" w:cs="Calibri"/>
         </w:rPr>
         <w:tab/>
-        <w:t xml:space="preserve">Schmidt A, Morales-Prieto DM, Pastuschek J, Fröhlich K, Markert UR. Only humans have human placentas: molecular differences between mice and humans. </w:t>
+      </w:r>
+      <w:proofErr w:type="spellStart"/>
+      <w:r>
+        <w:rPr>
+          <w:rFonts w:ascii="Calibri" w:hAnsi="Calibri" w:cs="Calibri"/>
+        </w:rPr>
+        <w:t>Gurtan</w:t>
+      </w:r>
+      <w:proofErr w:type="spellEnd"/>
+      <w:r>
+        <w:rPr>
+          <w:rFonts w:ascii="Calibri" w:hAnsi="Calibri" w:cs="Calibri"/>
+        </w:rPr>
+        <w:t xml:space="preserve"> AM, Khalid S, Koch C, Khan MZ, Lamarche LB, </w:t>
+      </w:r>
+      <w:proofErr w:type="spellStart"/>
+      <w:r>
+        <w:rPr>
+          <w:rFonts w:ascii="Calibri" w:hAnsi="Calibri" w:cs="Calibri"/>
+        </w:rPr>
+        <w:t>Splawski</w:t>
+      </w:r>
+      <w:proofErr w:type="spellEnd"/>
+      <w:r>
+        <w:rPr>
+          <w:rFonts w:ascii="Calibri" w:hAnsi="Calibri" w:cs="Calibri"/>
+        </w:rPr>
+        <w:t xml:space="preserve"> I, Dolan E, Carrion AM, </w:t>
+      </w:r>
+      <w:proofErr w:type="spellStart"/>
+      <w:r>
+        <w:rPr>
+          <w:rFonts w:ascii="Calibri" w:hAnsi="Calibri" w:cs="Calibri"/>
+        </w:rPr>
+        <w:t>Zessis</w:t>
+      </w:r>
+      <w:proofErr w:type="spellEnd"/>
+      <w:r>
+        <w:rPr>
+          <w:rFonts w:ascii="Calibri" w:hAnsi="Calibri" w:cs="Calibri"/>
+        </w:rPr>
+        <w:t xml:space="preserve"> R, Clement ME, Chen Z, Lindsley LD, Chiu Y-H, Streeper RS, Denning DP, Goldfine AB, Doyon B, Abbasi A, Harrow JL, </w:t>
+      </w:r>
+      <w:proofErr w:type="spellStart"/>
+      <w:r>
+        <w:rPr>
+          <w:rFonts w:ascii="Calibri" w:hAnsi="Calibri" w:cs="Calibri"/>
+        </w:rPr>
+        <w:t>Tsunoyama</w:t>
+      </w:r>
+      <w:proofErr w:type="spellEnd"/>
+      <w:r>
+        <w:rPr>
+          <w:rFonts w:ascii="Calibri" w:hAnsi="Calibri" w:cs="Calibri"/>
+        </w:rPr>
+        <w:t xml:space="preserve"> K, </w:t>
+      </w:r>
+      <w:proofErr w:type="spellStart"/>
+      <w:r>
+        <w:rPr>
+          <w:rFonts w:ascii="Calibri" w:hAnsi="Calibri" w:cs="Calibri"/>
+        </w:rPr>
+        <w:t>Asaumi</w:t>
+      </w:r>
+      <w:proofErr w:type="spellEnd"/>
+      <w:r>
+        <w:rPr>
+          <w:rFonts w:ascii="Calibri" w:hAnsi="Calibri" w:cs="Calibri"/>
+        </w:rPr>
+        <w:t xml:space="preserve"> M, Kou I, </w:t>
+      </w:r>
+      <w:proofErr w:type="spellStart"/>
+      <w:r>
+        <w:rPr>
+          <w:rFonts w:ascii="Calibri" w:hAnsi="Calibri" w:cs="Calibri"/>
+        </w:rPr>
+        <w:t>Shuldiner</w:t>
+      </w:r>
+      <w:proofErr w:type="spellEnd"/>
+      <w:r>
+        <w:rPr>
+          <w:rFonts w:ascii="Calibri" w:hAnsi="Calibri" w:cs="Calibri"/>
+        </w:rPr>
+        <w:t xml:space="preserve"> AR, Rodriguez-Flores JL, Rasheed A, </w:t>
+      </w:r>
+      <w:proofErr w:type="spellStart"/>
+      <w:r>
+        <w:rPr>
+          <w:rFonts w:ascii="Calibri" w:hAnsi="Calibri" w:cs="Calibri"/>
+        </w:rPr>
+        <w:t>Jahanzaib</w:t>
+      </w:r>
+      <w:proofErr w:type="spellEnd"/>
+      <w:r>
+        <w:rPr>
+          <w:rFonts w:ascii="Calibri" w:hAnsi="Calibri" w:cs="Calibri"/>
+        </w:rPr>
+        <w:t xml:space="preserve"> M, Mian MR, Liaqat MB, Raza SS, Sultana R, Jalal A, Saeed MH, Abbas S, Memon FR, Ishaq M, Dominy JE, </w:t>
+      </w:r>
+      <w:proofErr w:type="spellStart"/>
+      <w:r>
+        <w:rPr>
+          <w:rFonts w:ascii="Calibri" w:hAnsi="Calibri" w:cs="Calibri"/>
+        </w:rPr>
+        <w:t>Saleheen</w:t>
+      </w:r>
+      <w:proofErr w:type="spellEnd"/>
+      <w:r>
+        <w:rPr>
+          <w:rFonts w:ascii="Calibri" w:hAnsi="Calibri" w:cs="Calibri"/>
+        </w:rPr>
+        <w:t xml:space="preserve"> D. Identification and characterization of human GDF15 knockouts. </w:t>
       </w:r>
       <w:r>
         <w:rPr>
@@ -19068,25 +20616,176 @@
           <w:i/>
           <w:iCs/>
         </w:rPr>
-        <w:t>Journal of Reproductive Immunology</w:t>
-      </w:r>
-      <w:r>
-        <w:rPr>
-          <w:rFonts w:ascii="Calibri" w:hAnsi="Calibri" w:cs="Calibri"/>
-        </w:rPr>
-        <w:t xml:space="preserve"> 2015;108:65–71.</w:t>
+        <w:t xml:space="preserve">Nat </w:t>
+      </w:r>
+      <w:proofErr w:type="spellStart"/>
+      <w:r>
+        <w:rPr>
+          <w:rFonts w:ascii="Calibri" w:hAnsi="Calibri" w:cs="Calibri"/>
+          <w:i/>
+          <w:iCs/>
+        </w:rPr>
+        <w:t>Metab</w:t>
+      </w:r>
+      <w:proofErr w:type="spellEnd"/>
+      <w:r>
+        <w:rPr>
+          <w:rFonts w:ascii="Calibri" w:hAnsi="Calibri" w:cs="Calibri"/>
+        </w:rPr>
+        <w:t xml:space="preserve"> 2024:1–9.</w:t>
       </w:r>
     </w:p>
     <w:p>
       <w:pPr>
-        <w:rPr>
-          <w:rFonts w:ascii="Times New Roman" w:hAnsi="Times New Roman" w:cs="Times New Roman"/>
+        <w:pStyle w:val="Bibliography"/>
+        <w:rPr>
+          <w:rFonts w:ascii="Calibri" w:hAnsi="Calibri" w:cs="Calibri"/>
         </w:rPr>
       </w:pPr>
       <w:r>
         <w:rPr>
-          <w:rFonts w:ascii="Times New Roman" w:hAnsi="Times New Roman" w:cs="Times New Roman"/>
-        </w:rPr>
+          <w:rFonts w:ascii="Calibri" w:hAnsi="Calibri" w:cs="Calibri"/>
+        </w:rPr>
+        <w:t xml:space="preserve">47. </w:t>
+      </w:r>
+      <w:r>
+        <w:rPr>
+          <w:rFonts w:ascii="Calibri" w:hAnsi="Calibri" w:cs="Calibri"/>
+        </w:rPr>
+        <w:tab/>
+        <w:t>Patel S, Alvarez-</w:t>
+      </w:r>
+      <w:proofErr w:type="spellStart"/>
+      <w:r>
+        <w:rPr>
+          <w:rFonts w:ascii="Calibri" w:hAnsi="Calibri" w:cs="Calibri"/>
+        </w:rPr>
+        <w:t>Guaita</w:t>
+      </w:r>
+      <w:proofErr w:type="spellEnd"/>
+      <w:r>
+        <w:rPr>
+          <w:rFonts w:ascii="Calibri" w:hAnsi="Calibri" w:cs="Calibri"/>
+        </w:rPr>
+        <w:t xml:space="preserve"> A, Melvin A, Rimmington D, Dattilo A, </w:t>
+      </w:r>
+      <w:proofErr w:type="spellStart"/>
+      <w:r>
+        <w:rPr>
+          <w:rFonts w:ascii="Calibri" w:hAnsi="Calibri" w:cs="Calibri"/>
+        </w:rPr>
+        <w:t>Miedzybrodzka</w:t>
+      </w:r>
+      <w:proofErr w:type="spellEnd"/>
+      <w:r>
+        <w:rPr>
+          <w:rFonts w:ascii="Calibri" w:hAnsi="Calibri" w:cs="Calibri"/>
+        </w:rPr>
+        <w:t xml:space="preserve"> EL, Cimino I, Maurin A-C, Roberts GP, Meek CL, Virtue S, Sparks LM, Parsons SA, Redman LM, Bray GA, Liou AP, Woods RM, Parry SA, Jeppesen PB, Kolnes AJ, Harding HP, Ron D, Vidal-Puig A, Reimann F, Gribble FM, </w:t>
+      </w:r>
+      <w:proofErr w:type="spellStart"/>
+      <w:r>
+        <w:rPr>
+          <w:rFonts w:ascii="Calibri" w:hAnsi="Calibri" w:cs="Calibri"/>
+        </w:rPr>
+        <w:t>Hulston</w:t>
+      </w:r>
+      <w:proofErr w:type="spellEnd"/>
+      <w:r>
+        <w:rPr>
+          <w:rFonts w:ascii="Calibri" w:hAnsi="Calibri" w:cs="Calibri"/>
+        </w:rPr>
+        <w:t xml:space="preserve"> CJ, Farooqi IS, </w:t>
+      </w:r>
+      <w:proofErr w:type="spellStart"/>
+      <w:r>
+        <w:rPr>
+          <w:rFonts w:ascii="Calibri" w:hAnsi="Calibri" w:cs="Calibri"/>
+        </w:rPr>
+        <w:t>Fafournoux</w:t>
+      </w:r>
+      <w:proofErr w:type="spellEnd"/>
+      <w:r>
+        <w:rPr>
+          <w:rFonts w:ascii="Calibri" w:hAnsi="Calibri" w:cs="Calibri"/>
+        </w:rPr>
+        <w:t xml:space="preserve"> P, Smith SR, Jensen J, Breen D, Wu Z, Zhang BB, Coll AP, Savage DB, O’Rahilly S. GDF15 Provides an Endocrine Signal of Nutritional Stress in Mice and Humans. </w:t>
+      </w:r>
+      <w:r>
+        <w:rPr>
+          <w:rFonts w:ascii="Calibri" w:hAnsi="Calibri" w:cs="Calibri"/>
+          <w:i/>
+          <w:iCs/>
+        </w:rPr>
+        <w:t>Cell Metabolism</w:t>
+      </w:r>
+      <w:r>
+        <w:rPr>
+          <w:rFonts w:ascii="Calibri" w:hAnsi="Calibri" w:cs="Calibri"/>
+        </w:rPr>
+        <w:t xml:space="preserve"> 2019;29(3):707-718.e8.</w:t>
+      </w:r>
+    </w:p>
+    <w:p>
+      <w:pPr>
+        <w:pStyle w:val="Bibliography"/>
+        <w:rPr>
+          <w:rFonts w:ascii="Calibri" w:hAnsi="Calibri" w:cs="Calibri"/>
+        </w:rPr>
+      </w:pPr>
+      <w:r>
+        <w:rPr>
+          <w:rFonts w:ascii="Calibri" w:hAnsi="Calibri" w:cs="Calibri"/>
+        </w:rPr>
+        <w:t xml:space="preserve">48. </w:t>
+      </w:r>
+      <w:r>
+        <w:rPr>
+          <w:rFonts w:ascii="Calibri" w:hAnsi="Calibri" w:cs="Calibri"/>
+        </w:rPr>
+        <w:tab/>
+        <w:t xml:space="preserve">Schmidt A, Morales-Prieto DM, </w:t>
+      </w:r>
+      <w:proofErr w:type="spellStart"/>
+      <w:r>
+        <w:rPr>
+          <w:rFonts w:ascii="Calibri" w:hAnsi="Calibri" w:cs="Calibri"/>
+        </w:rPr>
+        <w:t>Pastuschek</w:t>
+      </w:r>
+      <w:proofErr w:type="spellEnd"/>
+      <w:r>
+        <w:rPr>
+          <w:rFonts w:ascii="Calibri" w:hAnsi="Calibri" w:cs="Calibri"/>
+        </w:rPr>
+        <w:t xml:space="preserve"> J, Fröhlich K, Markert UR. Only humans have human placentas: molecular differences between mice and humans. </w:t>
+      </w:r>
+      <w:r>
+        <w:rPr>
+          <w:rFonts w:ascii="Calibri" w:hAnsi="Calibri" w:cs="Calibri"/>
+          <w:i/>
+          <w:iCs/>
+        </w:rPr>
+        <w:t>Journal of Reproductive Immunology</w:t>
+      </w:r>
+      <w:r>
+        <w:rPr>
+          <w:rFonts w:ascii="Calibri" w:hAnsi="Calibri" w:cs="Calibri"/>
+        </w:rPr>
+        <w:t xml:space="preserve"> 2015;108:65–71.</w:t>
+      </w:r>
+    </w:p>
+    <w:p>
+      <w:pPr>
+        <w:rPr>
+          <w:rFonts w:ascii="Times New Roman" w:hAnsi="Times New Roman" w:cs="Times New Roman"/>
+        </w:rPr>
+      </w:pPr>
+      <w:r>
+        <w:rPr>
+          <w:rFonts w:ascii="Times New Roman" w:hAnsi="Times New Roman" w:cs="Times New Roman"/>
+        </w:rPr>
+        <w:lastRenderedPageBreak/>
         <w:fldChar w:fldCharType="end"/>
       </w:r>
     </w:p>
@@ -19341,7 +21040,7 @@
         </w:rPr>
         <w:t>mice given plain water and age-matched non-pregnant females. Values are relative to fasting blood glucose and were assessed using a linear mixed effect model. B) Fasting blood glucose values in pregnant dams given water and non-pregnant females, assessed using student’s T test</w:t>
       </w:r>
-      <w:bookmarkStart w:id="255" w:name="_Hlk172037327"/>
+      <w:bookmarkStart w:id="303" w:name="_Hlk172037327"/>
       <w:r>
         <w:rPr>
           <w:rFonts w:ascii="Times New Roman" w:hAnsi="Times New Roman" w:cs="Times New Roman"/>
@@ -19354,7 +21053,7 @@
         </w:rPr>
         <w:t xml:space="preserve">) GDF15 levels at ZT1 </w:t>
       </w:r>
-      <w:ins w:id="256" w:author="Molly C. MULCAHY" w:date="2024-07-16T15:48:00Z">
+      <w:ins w:id="304" w:author="Molly C. MULCAHY" w:date="2024-07-16T15:48:00Z">
         <w:r>
           <w:rPr>
             <w:rFonts w:ascii="Times New Roman" w:hAnsi="Times New Roman" w:cs="Times New Roman"/>
@@ -19374,7 +21073,7 @@
         </w:rPr>
         <w:t xml:space="preserve">assessed </w:t>
       </w:r>
-      <w:del w:id="257" w:author="Molly C. MULCAHY" w:date="2024-07-16T15:46:00Z">
+      <w:del w:id="305" w:author="Molly C. MULCAHY" w:date="2024-07-16T15:46:00Z">
         <w:r>
           <w:rPr>
             <w:rFonts w:ascii="Times New Roman" w:hAnsi="Times New Roman" w:cs="Times New Roman"/>
@@ -19382,7 +21081,7 @@
           <w:delText>as paired t tests</w:delText>
         </w:r>
       </w:del>
-      <w:ins w:id="258" w:author="Molly C. MULCAHY" w:date="2024-07-16T15:46:00Z">
+      <w:ins w:id="306" w:author="Molly C. MULCAHY" w:date="2024-07-16T15:46:00Z">
         <w:r>
           <w:rPr>
             <w:rFonts w:ascii="Times New Roman" w:hAnsi="Times New Roman" w:cs="Times New Roman"/>
@@ -19390,7 +21089,7 @@
           <w:t>by two</w:t>
         </w:r>
       </w:ins>
-      <w:ins w:id="259" w:author="Dave Bridges" w:date="2024-07-26T08:49:00Z">
+      <w:ins w:id="307" w:author="Dave Bridges" w:date="2024-07-26T08:49:00Z">
         <w:r>
           <w:rPr>
             <w:rFonts w:ascii="Times New Roman" w:hAnsi="Times New Roman" w:cs="Times New Roman"/>
@@ -19398,8 +21097,8 @@
           <w:t>-</w:t>
         </w:r>
       </w:ins>
-      <w:ins w:id="260" w:author="Molly C. MULCAHY" w:date="2024-07-16T15:46:00Z">
-        <w:del w:id="261" w:author="Dave Bridges" w:date="2024-07-26T08:49:00Z">
+      <w:ins w:id="308" w:author="Molly C. MULCAHY" w:date="2024-07-16T15:46:00Z">
+        <w:del w:id="309" w:author="Dave Bridges" w:date="2024-07-26T08:49:00Z">
           <w:r>
             <w:rPr>
               <w:rFonts w:ascii="Times New Roman" w:hAnsi="Times New Roman" w:cs="Times New Roman"/>
@@ -19413,7 +21112,7 @@
           </w:rPr>
           <w:t xml:space="preserve">way </w:t>
         </w:r>
-        <w:del w:id="262" w:author="Dave Bridges" w:date="2024-07-26T08:49:00Z">
+        <w:del w:id="310" w:author="Dave Bridges" w:date="2024-07-26T08:49:00Z">
           <w:r>
             <w:rPr>
               <w:rFonts w:ascii="Times New Roman" w:hAnsi="Times New Roman" w:cs="Times New Roman"/>
@@ -19422,7 +21121,7 @@
           </w:r>
         </w:del>
       </w:ins>
-      <w:ins w:id="263" w:author="Dave Bridges" w:date="2024-07-26T08:49:00Z">
+      <w:ins w:id="311" w:author="Dave Bridges" w:date="2024-07-26T08:49:00Z">
         <w:r>
           <w:rPr>
             <w:rFonts w:ascii="Times New Roman" w:hAnsi="Times New Roman" w:cs="Times New Roman"/>
@@ -19430,7 +21129,7 @@
           <w:t>ANOVA</w:t>
         </w:r>
       </w:ins>
-      <w:ins w:id="264" w:author="Molly C. MULCAHY" w:date="2024-07-16T15:46:00Z">
+      <w:ins w:id="312" w:author="Molly C. MULCAHY" w:date="2024-07-16T15:46:00Z">
         <w:r>
           <w:rPr>
             <w:rFonts w:ascii="Times New Roman" w:hAnsi="Times New Roman" w:cs="Times New Roman"/>
@@ -19438,7 +21137,7 @@
           <w:t xml:space="preserve"> </w:t>
         </w:r>
       </w:ins>
-      <w:ins w:id="265" w:author="Dave Bridges" w:date="2024-07-26T08:50:00Z">
+      <w:ins w:id="313" w:author="Dave Bridges" w:date="2024-07-26T08:50:00Z">
         <w:r>
           <w:rPr>
             <w:rFonts w:ascii="Times New Roman" w:hAnsi="Times New Roman" w:cs="Times New Roman"/>
@@ -19446,7 +21145,7 @@
           <w:t xml:space="preserve">testing </w:t>
         </w:r>
       </w:ins>
-      <w:ins w:id="266" w:author="Molly C. MULCAHY" w:date="2024-07-16T15:46:00Z">
+      <w:ins w:id="314" w:author="Molly C. MULCAHY" w:date="2024-07-16T15:46:00Z">
         <w:r>
           <w:rPr>
             <w:rFonts w:ascii="Times New Roman" w:hAnsi="Times New Roman" w:cs="Times New Roman"/>
@@ -19454,7 +21153,7 @@
           <w:t>for effect</w:t>
         </w:r>
       </w:ins>
-      <w:ins w:id="267" w:author="Dave Bridges" w:date="2024-07-26T08:50:00Z">
+      <w:ins w:id="315" w:author="Dave Bridges" w:date="2024-07-26T08:50:00Z">
         <w:r>
           <w:rPr>
             <w:rFonts w:ascii="Times New Roman" w:hAnsi="Times New Roman" w:cs="Times New Roman"/>
@@ -19462,7 +21161,7 @@
           <w:t>s</w:t>
         </w:r>
       </w:ins>
-      <w:ins w:id="268" w:author="Molly C. MULCAHY" w:date="2024-07-16T15:46:00Z">
+      <w:ins w:id="316" w:author="Molly C. MULCAHY" w:date="2024-07-16T15:46:00Z">
         <w:r>
           <w:rPr>
             <w:rFonts w:ascii="Times New Roman" w:hAnsi="Times New Roman" w:cs="Times New Roman"/>
@@ -19476,7 +21175,7 @@
         </w:rPr>
         <w:t xml:space="preserve">. </w:t>
       </w:r>
-      <w:bookmarkEnd w:id="255"/>
+      <w:bookmarkEnd w:id="303"/>
       <w:r>
         <w:rPr>
           <w:rFonts w:ascii="Times New Roman" w:hAnsi="Times New Roman" w:cs="Times New Roman"/>
@@ -19507,7 +21206,7 @@
         </w:rPr>
         <w:t xml:space="preserve">ssessed </w:t>
       </w:r>
-      <w:del w:id="269" w:author="Molly C. MULCAHY" w:date="2024-07-16T15:47:00Z">
+      <w:del w:id="317" w:author="Molly C. MULCAHY" w:date="2024-07-16T15:47:00Z">
         <w:r>
           <w:rPr>
             <w:rFonts w:ascii="Times New Roman" w:hAnsi="Times New Roman" w:cs="Times New Roman"/>
@@ -19515,14 +21214,14 @@
           <w:delText>as paired t tests</w:delText>
         </w:r>
       </w:del>
-      <w:ins w:id="270" w:author="Molly C. MULCAHY" w:date="2024-07-16T15:47:00Z">
+      <w:ins w:id="318" w:author="Molly C. MULCAHY" w:date="2024-07-16T15:47:00Z">
         <w:r>
           <w:rPr>
             <w:rFonts w:ascii="Times New Roman" w:hAnsi="Times New Roman" w:cs="Times New Roman"/>
           </w:rPr>
           <w:t xml:space="preserve">by two-way </w:t>
         </w:r>
-        <w:del w:id="271" w:author="Dave Bridges" w:date="2024-07-26T08:51:00Z">
+        <w:del w:id="319" w:author="Dave Bridges" w:date="2024-07-26T08:51:00Z">
           <w:r>
             <w:rPr>
               <w:rFonts w:ascii="Times New Roman" w:hAnsi="Times New Roman" w:cs="Times New Roman"/>
@@ -19531,7 +21230,7 @@
           </w:r>
         </w:del>
       </w:ins>
-      <w:ins w:id="272" w:author="Dave Bridges" w:date="2024-07-26T08:51:00Z">
+      <w:ins w:id="320" w:author="Dave Bridges" w:date="2024-07-26T08:51:00Z">
         <w:r>
           <w:rPr>
             <w:rFonts w:ascii="Times New Roman" w:hAnsi="Times New Roman" w:cs="Times New Roman"/>
@@ -19539,7 +21238,7 @@
           <w:t>ANOVA</w:t>
         </w:r>
       </w:ins>
-      <w:ins w:id="273" w:author="Molly C. MULCAHY" w:date="2024-07-16T15:47:00Z">
+      <w:ins w:id="321" w:author="Molly C. MULCAHY" w:date="2024-07-16T15:47:00Z">
         <w:r>
           <w:rPr>
             <w:rFonts w:ascii="Times New Roman" w:hAnsi="Times New Roman" w:cs="Times New Roman"/>
@@ -19547,7 +21246,7 @@
           <w:t xml:space="preserve"> </w:t>
         </w:r>
       </w:ins>
-      <w:ins w:id="274" w:author="Dave Bridges" w:date="2024-07-26T08:51:00Z">
+      <w:ins w:id="322" w:author="Dave Bridges" w:date="2024-07-26T08:51:00Z">
         <w:r>
           <w:rPr>
             <w:rFonts w:ascii="Times New Roman" w:hAnsi="Times New Roman" w:cs="Times New Roman"/>
@@ -19555,7 +21254,7 @@
           <w:t xml:space="preserve">testing </w:t>
         </w:r>
       </w:ins>
-      <w:ins w:id="275" w:author="Molly C. MULCAHY" w:date="2024-07-16T15:47:00Z">
+      <w:ins w:id="323" w:author="Molly C. MULCAHY" w:date="2024-07-16T15:47:00Z">
         <w:r>
           <w:rPr>
             <w:rFonts w:ascii="Times New Roman" w:hAnsi="Times New Roman" w:cs="Times New Roman"/>
@@ -19563,7 +21262,7 @@
           <w:t xml:space="preserve">for </w:t>
         </w:r>
       </w:ins>
-      <w:ins w:id="276" w:author="Dave Bridges" w:date="2024-07-26T08:52:00Z">
+      <w:ins w:id="324" w:author="Dave Bridges" w:date="2024-07-26T08:52:00Z">
         <w:r>
           <w:rPr>
             <w:rFonts w:ascii="Times New Roman" w:hAnsi="Times New Roman" w:cs="Times New Roman"/>
@@ -19571,7 +21270,7 @@
           <w:t xml:space="preserve">the </w:t>
         </w:r>
       </w:ins>
-      <w:ins w:id="277" w:author="Molly C. MULCAHY" w:date="2024-07-16T15:47:00Z">
+      <w:ins w:id="325" w:author="Molly C. MULCAHY" w:date="2024-07-16T15:47:00Z">
         <w:r>
           <w:rPr>
             <w:rFonts w:ascii="Times New Roman" w:hAnsi="Times New Roman" w:cs="Times New Roman"/>
@@ -19579,7 +21278,7 @@
           <w:t>effect</w:t>
         </w:r>
       </w:ins>
-      <w:ins w:id="278" w:author="Dave Bridges" w:date="2024-07-26T08:52:00Z">
+      <w:ins w:id="326" w:author="Dave Bridges" w:date="2024-07-26T08:52:00Z">
         <w:r>
           <w:rPr>
             <w:rFonts w:ascii="Times New Roman" w:hAnsi="Times New Roman" w:cs="Times New Roman"/>
@@ -19587,7 +21286,7 @@
           <w:t>s</w:t>
         </w:r>
       </w:ins>
-      <w:ins w:id="279" w:author="Molly C. MULCAHY" w:date="2024-07-16T15:47:00Z">
+      <w:ins w:id="327" w:author="Molly C. MULCAHY" w:date="2024-07-16T15:47:00Z">
         <w:r>
           <w:rPr>
             <w:rFonts w:ascii="Times New Roman" w:hAnsi="Times New Roman" w:cs="Times New Roman"/>
@@ -19681,7 +21380,7 @@
         </w:rPr>
         <w:t xml:space="preserve"> test. B) Weight gained during prenatal period, assessed via student’s t test. C)</w:t>
       </w:r>
-      <w:ins w:id="280" w:author="Molly C. MULCAHY" w:date="2024-08-01T14:22:00Z">
+      <w:ins w:id="328" w:author="Molly C. MULCAHY" w:date="2024-08-01T14:22:00Z">
         <w:r>
           <w:rPr>
             <w:rFonts w:ascii="Times New Roman" w:hAnsi="Times New Roman" w:cs="Times New Roman"/>
@@ -20203,10 +21902,10 @@
       <w:pPr>
         <w:pStyle w:val="Heading1"/>
         <w:rPr>
-          <w:del w:id="281" w:author="Molly C. MULCAHY" w:date="2024-08-02T14:04:00Z"/>
+          <w:del w:id="329" w:author="Molly C. MULCAHY" w:date="2024-08-02T14:04:00Z"/>
         </w:rPr>
       </w:pPr>
-      <w:del w:id="282" w:author="Molly C. MULCAHY" w:date="2024-08-02T14:04:00Z">
+      <w:del w:id="330" w:author="Molly C. MULCAHY" w:date="2024-08-02T14:04:00Z">
         <w:r>
           <w:lastRenderedPageBreak/>
           <w:delText>Supplementary Figure Legends</w:delText>
@@ -20216,7 +21915,7 @@
     <w:p>
       <w:pPr>
         <w:rPr>
-          <w:del w:id="283" w:author="Molly C. MULCAHY" w:date="2024-08-02T14:04:00Z"/>
+          <w:del w:id="331" w:author="Molly C. MULCAHY" w:date="2024-08-02T14:04:00Z"/>
         </w:rPr>
       </w:pPr>
     </w:p>
@@ -20225,10 +21924,10 @@
         <w:pStyle w:val="Heading2"/>
         <w:spacing w:line="480" w:lineRule="auto"/>
         <w:rPr>
-          <w:del w:id="284" w:author="Molly C. MULCAHY" w:date="2024-08-02T14:04:00Z"/>
+          <w:del w:id="332" w:author="Molly C. MULCAHY" w:date="2024-08-02T14:04:00Z"/>
         </w:rPr>
       </w:pPr>
-      <w:del w:id="285" w:author="Molly C. MULCAHY" w:date="2024-08-02T14:04:00Z">
+      <w:del w:id="333" w:author="Molly C. MULCAHY" w:date="2024-08-02T14:04:00Z">
         <w:r>
           <w:delText>Supplementary Figure 1: Gdf15 levels in Knockout animals</w:delText>
         </w:r>
@@ -20241,11 +21940,11 @@
       <w:pPr>
         <w:spacing w:line="480" w:lineRule="auto"/>
         <w:rPr>
-          <w:del w:id="286" w:author="Molly C. MULCAHY" w:date="2024-08-02T14:04:00Z"/>
+          <w:del w:id="334" w:author="Molly C. MULCAHY" w:date="2024-08-02T14:04:00Z"/>
           <w:rFonts w:ascii="Times New Roman" w:hAnsi="Times New Roman" w:cs="Times New Roman"/>
         </w:rPr>
       </w:pPr>
-      <w:del w:id="287" w:author="Molly C. MULCAHY" w:date="2024-08-02T14:04:00Z">
+      <w:del w:id="335" w:author="Molly C. MULCAHY" w:date="2024-08-02T14:04:00Z">
         <w:r>
           <w:rPr>
             <w:rFonts w:ascii="Times New Roman" w:hAnsi="Times New Roman" w:cs="Times New Roman"/>
@@ -20348,7 +22047,7 @@
         <w:pStyle w:val="Heading2"/>
         <w:spacing w:line="480" w:lineRule="auto"/>
         <w:rPr>
-          <w:del w:id="288" w:author="Molly C. MULCAHY" w:date="2024-08-02T14:04:00Z"/>
+          <w:del w:id="336" w:author="Molly C. MULCAHY" w:date="2024-08-02T14:04:00Z"/>
         </w:rPr>
       </w:pPr>
     </w:p>
@@ -20357,10 +22056,10 @@
         <w:pStyle w:val="Heading2"/>
         <w:spacing w:line="480" w:lineRule="auto"/>
         <w:rPr>
-          <w:del w:id="289" w:author="Molly C. MULCAHY" w:date="2024-08-02T14:04:00Z"/>
+          <w:del w:id="337" w:author="Molly C. MULCAHY" w:date="2024-08-02T14:04:00Z"/>
         </w:rPr>
       </w:pPr>
-      <w:del w:id="290" w:author="Molly C. MULCAHY" w:date="2024-08-02T14:04:00Z">
+      <w:del w:id="338" w:author="Molly C. MULCAHY" w:date="2024-08-02T14:04:00Z">
         <w:r>
           <w:delText>Supplementary Figure 2: Pregnancy Increases Body Weight in Mice, but Weight Gain Is Impaired by Dexamethasone Treatment</w:delText>
         </w:r>
@@ -20370,11 +22069,11 @@
       <w:pPr>
         <w:spacing w:line="480" w:lineRule="auto"/>
         <w:rPr>
-          <w:del w:id="291" w:author="Molly C. MULCAHY" w:date="2024-08-02T14:04:00Z"/>
+          <w:del w:id="339" w:author="Molly C. MULCAHY" w:date="2024-08-02T14:04:00Z"/>
           <w:rFonts w:ascii="Times New Roman" w:hAnsi="Times New Roman" w:cs="Times New Roman"/>
         </w:rPr>
       </w:pPr>
-      <w:del w:id="292" w:author="Molly C. MULCAHY" w:date="2024-08-02T14:04:00Z">
+      <w:del w:id="340" w:author="Molly C. MULCAHY" w:date="2024-08-02T14:04:00Z">
         <w:r>
           <w:rPr>
             <w:rFonts w:ascii="Times New Roman" w:hAnsi="Times New Roman" w:cs="Times New Roman"/>
@@ -20432,7 +22131,7 @@
 </file>
 
 <file path=word/endnotes.xml><?xml version="1.0" encoding="utf-8"?>
-<w:endnotes xmlns:wpc="http://schemas.microsoft.com/office/word/2010/wordprocessingCanvas" xmlns:cx="http://schemas.microsoft.com/office/drawing/2014/chartex" xmlns:cx1="http://schemas.microsoft.com/office/drawing/2015/9/8/chartex" xmlns:cx2="http://schemas.microsoft.com/office/drawing/2015/10/21/chartex" xmlns:cx3="http://schemas.microsoft.com/office/drawing/2016/5/9/chartex" xmlns:cx4="http://schemas.microsoft.com/office/drawing/2016/5/10/chartex" xmlns:cx5="http://schemas.microsoft.com/office/drawing/2016/5/11/chartex" xmlns:cx6="http://schemas.microsoft.com/office/drawing/2016/5/12/chartex" xmlns:cx7="http://schemas.microsoft.com/office/drawing/2016/5/13/chartex" xmlns:cx8="http://schemas.microsoft.com/office/drawing/2016/5/14/chartex" xmlns:mc="http://schemas.openxmlformats.org/markup-compatibility/2006" xmlns:aink="http://schemas.microsoft.com/office/drawing/2016/ink" xmlns:am3d="http://schemas.microsoft.com/office/drawing/2017/model3d" xmlns:o="urn:schemas-microsoft-com:office:office" xmlns:r="http://schemas.openxmlformats.org/officeDocument/2006/relationships" xmlns:m="http://schemas.openxmlformats.org/officeDocument/2006/math" xmlns:v="urn:schemas-microsoft-com:vml" xmlns:wp14="http://schemas.microsoft.com/office/word/2010/wordprocessingDrawing" xmlns:wp="http://schemas.openxmlformats.org/drawingml/2006/wordprocessingDrawing" xmlns:w10="urn:schemas-microsoft-com:office:word" xmlns:w="http://schemas.openxmlformats.org/wordprocessingml/2006/main" xmlns:w14="http://schemas.microsoft.com/office/word/2010/wordml" xmlns:w15="http://schemas.microsoft.com/office/word/2012/wordml" xmlns:w16cid="http://schemas.microsoft.com/office/word/2016/wordml/cid" xmlns:w16se="http://schemas.microsoft.com/office/word/2015/wordml/symex" xmlns:wpg="http://schemas.microsoft.com/office/word/2010/wordprocessingGroup" xmlns:wpi="http://schemas.microsoft.com/office/word/2010/wordprocessingInk" xmlns:wne="http://schemas.microsoft.com/office/word/2006/wordml" xmlns:wps="http://schemas.microsoft.com/office/word/2010/wordprocessingShape" mc:Ignorable="w14 w15 w16se w16cid wp14">
+<w:endnotes xmlns:wpc="http://schemas.microsoft.com/office/word/2010/wordprocessingCanvas" xmlns:cx="http://schemas.microsoft.com/office/drawing/2014/chartex" xmlns:cx1="http://schemas.microsoft.com/office/drawing/2015/9/8/chartex" xmlns:cx2="http://schemas.microsoft.com/office/drawing/2015/10/21/chartex" xmlns:cx3="http://schemas.microsoft.com/office/drawing/2016/5/9/chartex" xmlns:cx4="http://schemas.microsoft.com/office/drawing/2016/5/10/chartex" xmlns:cx5="http://schemas.microsoft.com/office/drawing/2016/5/11/chartex" xmlns:cx6="http://schemas.microsoft.com/office/drawing/2016/5/12/chartex" xmlns:cx7="http://schemas.microsoft.com/office/drawing/2016/5/13/chartex" xmlns:cx8="http://schemas.microsoft.com/office/drawing/2016/5/14/chartex" xmlns:mc="http://schemas.openxmlformats.org/markup-compatibility/2006" xmlns:aink="http://schemas.microsoft.com/office/drawing/2016/ink" xmlns:am3d="http://schemas.microsoft.com/office/drawing/2017/model3d" xmlns:o="urn:schemas-microsoft-com:office:office" xmlns:oel="http://schemas.microsoft.com/office/2019/extlst" xmlns:r="http://schemas.openxmlformats.org/officeDocument/2006/relationships" xmlns:m="http://schemas.openxmlformats.org/officeDocument/2006/math" xmlns:v="urn:schemas-microsoft-com:vml" xmlns:wp14="http://schemas.microsoft.com/office/word/2010/wordprocessingDrawing" xmlns:wp="http://schemas.openxmlformats.org/drawingml/2006/wordprocessingDrawing" xmlns:w10="urn:schemas-microsoft-com:office:word" xmlns:w="http://schemas.openxmlformats.org/wordprocessingml/2006/main" xmlns:w14="http://schemas.microsoft.com/office/word/2010/wordml" xmlns:w15="http://schemas.microsoft.com/office/word/2012/wordml" xmlns:w16cex="http://schemas.microsoft.com/office/word/2018/wordml/cex" xmlns:w16cid="http://schemas.microsoft.com/office/word/2016/wordml/cid" xmlns:w16="http://schemas.microsoft.com/office/word/2018/wordml" xmlns:w16du="http://schemas.microsoft.com/office/word/2023/wordml/word16du" xmlns:w16sdtdh="http://schemas.microsoft.com/office/word/2020/wordml/sdtdatahash" xmlns:w16se="http://schemas.microsoft.com/office/word/2015/wordml/symex" xmlns:wpg="http://schemas.microsoft.com/office/word/2010/wordprocessingGroup" xmlns:wpi="http://schemas.microsoft.com/office/word/2010/wordprocessingInk" xmlns:wne="http://schemas.microsoft.com/office/word/2006/wordml" xmlns:wps="http://schemas.microsoft.com/office/word/2010/wordprocessingShape" mc:Ignorable="w14 w15 w16se w16cid w16 w16cex w16sdtdh w16du wp14">
   <w:endnote w:type="separator" w:id="-1">
     <w:p>
       <w:r>
@@ -20451,7 +22150,7 @@
 </file>
 
 <file path=word/footer1.xml><?xml version="1.0" encoding="utf-8"?>
-<w:ftr xmlns:wpc="http://schemas.microsoft.com/office/word/2010/wordprocessingCanvas" xmlns:cx="http://schemas.microsoft.com/office/drawing/2014/chartex" xmlns:cx1="http://schemas.microsoft.com/office/drawing/2015/9/8/chartex" xmlns:cx2="http://schemas.microsoft.com/office/drawing/2015/10/21/chartex" xmlns:cx3="http://schemas.microsoft.com/office/drawing/2016/5/9/chartex" xmlns:cx4="http://schemas.microsoft.com/office/drawing/2016/5/10/chartex" xmlns:cx5="http://schemas.microsoft.com/office/drawing/2016/5/11/chartex" xmlns:cx6="http://schemas.microsoft.com/office/drawing/2016/5/12/chartex" xmlns:cx7="http://schemas.microsoft.com/office/drawing/2016/5/13/chartex" xmlns:cx8="http://schemas.microsoft.com/office/drawing/2016/5/14/chartex" xmlns:mc="http://schemas.openxmlformats.org/markup-compatibility/2006" xmlns:aink="http://schemas.microsoft.com/office/drawing/2016/ink" xmlns:am3d="http://schemas.microsoft.com/office/drawing/2017/model3d" xmlns:o="urn:schemas-microsoft-com:office:office" xmlns:r="http://schemas.openxmlformats.org/officeDocument/2006/relationships" xmlns:m="http://schemas.openxmlformats.org/officeDocument/2006/math" xmlns:v="urn:schemas-microsoft-com:vml" xmlns:wp14="http://schemas.microsoft.com/office/word/2010/wordprocessingDrawing" xmlns:wp="http://schemas.openxmlformats.org/drawingml/2006/wordprocessingDrawing" xmlns:w10="urn:schemas-microsoft-com:office:word" xmlns:w="http://schemas.openxmlformats.org/wordprocessingml/2006/main" xmlns:w14="http://schemas.microsoft.com/office/word/2010/wordml" xmlns:w15="http://schemas.microsoft.com/office/word/2012/wordml" xmlns:w16cid="http://schemas.microsoft.com/office/word/2016/wordml/cid" xmlns:w16se="http://schemas.microsoft.com/office/word/2015/wordml/symex" xmlns:wpg="http://schemas.microsoft.com/office/word/2010/wordprocessingGroup" xmlns:wpi="http://schemas.microsoft.com/office/word/2010/wordprocessingInk" xmlns:wne="http://schemas.microsoft.com/office/word/2006/wordml" xmlns:wps="http://schemas.microsoft.com/office/word/2010/wordprocessingShape" mc:Ignorable="w14 w15 w16se w16cid wp14">
+<w:ftr xmlns:wpc="http://schemas.microsoft.com/office/word/2010/wordprocessingCanvas" xmlns:cx="http://schemas.microsoft.com/office/drawing/2014/chartex" xmlns:cx1="http://schemas.microsoft.com/office/drawing/2015/9/8/chartex" xmlns:cx2="http://schemas.microsoft.com/office/drawing/2015/10/21/chartex" xmlns:cx3="http://schemas.microsoft.com/office/drawing/2016/5/9/chartex" xmlns:cx4="http://schemas.microsoft.com/office/drawing/2016/5/10/chartex" xmlns:cx5="http://schemas.microsoft.com/office/drawing/2016/5/11/chartex" xmlns:cx6="http://schemas.microsoft.com/office/drawing/2016/5/12/chartex" xmlns:cx7="http://schemas.microsoft.com/office/drawing/2016/5/13/chartex" xmlns:cx8="http://schemas.microsoft.com/office/drawing/2016/5/14/chartex" xmlns:mc="http://schemas.openxmlformats.org/markup-compatibility/2006" xmlns:aink="http://schemas.microsoft.com/office/drawing/2016/ink" xmlns:am3d="http://schemas.microsoft.com/office/drawing/2017/model3d" xmlns:o="urn:schemas-microsoft-com:office:office" xmlns:oel="http://schemas.microsoft.com/office/2019/extlst" xmlns:r="http://schemas.openxmlformats.org/officeDocument/2006/relationships" xmlns:m="http://schemas.openxmlformats.org/officeDocument/2006/math" xmlns:v="urn:schemas-microsoft-com:vml" xmlns:wp14="http://schemas.microsoft.com/office/word/2010/wordprocessingDrawing" xmlns:wp="http://schemas.openxmlformats.org/drawingml/2006/wordprocessingDrawing" xmlns:w10="urn:schemas-microsoft-com:office:word" xmlns:w="http://schemas.openxmlformats.org/wordprocessingml/2006/main" xmlns:w14="http://schemas.microsoft.com/office/word/2010/wordml" xmlns:w15="http://schemas.microsoft.com/office/word/2012/wordml" xmlns:w16cex="http://schemas.microsoft.com/office/word/2018/wordml/cex" xmlns:w16cid="http://schemas.microsoft.com/office/word/2016/wordml/cid" xmlns:w16="http://schemas.microsoft.com/office/word/2018/wordml" xmlns:w16du="http://schemas.microsoft.com/office/word/2023/wordml/word16du" xmlns:w16sdtdh="http://schemas.microsoft.com/office/word/2020/wordml/sdtdatahash" xmlns:w16se="http://schemas.microsoft.com/office/word/2015/wordml/symex" xmlns:wpg="http://schemas.microsoft.com/office/word/2010/wordprocessingGroup" xmlns:wpi="http://schemas.microsoft.com/office/word/2010/wordprocessingInk" xmlns:wne="http://schemas.microsoft.com/office/word/2006/wordml" xmlns:wps="http://schemas.microsoft.com/office/word/2010/wordprocessingShape" mc:Ignorable="w14 w15 w16se w16cid w16 w16cex w16sdtdh w16du wp14">
   <w:sdt>
     <w:sdtPr>
       <w:rPr>
@@ -20463,11 +22162,6 @@
         <w:docPartUnique/>
       </w:docPartObj>
     </w:sdtPr>
-    <w:sdtEndPr>
-      <w:rPr>
-        <w:rStyle w:val="PageNumber"/>
-      </w:rPr>
-    </w:sdtEndPr>
     <w:sdtContent>
       <w:p>
         <w:pPr>
@@ -20521,7 +22215,7 @@
 </file>
 
 <file path=word/footer2.xml><?xml version="1.0" encoding="utf-8"?>
-<w:ftr xmlns:wpc="http://schemas.microsoft.com/office/word/2010/wordprocessingCanvas" xmlns:cx="http://schemas.microsoft.com/office/drawing/2014/chartex" xmlns:cx1="http://schemas.microsoft.com/office/drawing/2015/9/8/chartex" xmlns:cx2="http://schemas.microsoft.com/office/drawing/2015/10/21/chartex" xmlns:cx3="http://schemas.microsoft.com/office/drawing/2016/5/9/chartex" xmlns:cx4="http://schemas.microsoft.com/office/drawing/2016/5/10/chartex" xmlns:cx5="http://schemas.microsoft.com/office/drawing/2016/5/11/chartex" xmlns:cx6="http://schemas.microsoft.com/office/drawing/2016/5/12/chartex" xmlns:cx7="http://schemas.microsoft.com/office/drawing/2016/5/13/chartex" xmlns:cx8="http://schemas.microsoft.com/office/drawing/2016/5/14/chartex" xmlns:mc="http://schemas.openxmlformats.org/markup-compatibility/2006" xmlns:aink="http://schemas.microsoft.com/office/drawing/2016/ink" xmlns:am3d="http://schemas.microsoft.com/office/drawing/2017/model3d" xmlns:o="urn:schemas-microsoft-com:office:office" xmlns:r="http://schemas.openxmlformats.org/officeDocument/2006/relationships" xmlns:m="http://schemas.openxmlformats.org/officeDocument/2006/math" xmlns:v="urn:schemas-microsoft-com:vml" xmlns:wp14="http://schemas.microsoft.com/office/word/2010/wordprocessingDrawing" xmlns:wp="http://schemas.openxmlformats.org/drawingml/2006/wordprocessingDrawing" xmlns:w10="urn:schemas-microsoft-com:office:word" xmlns:w="http://schemas.openxmlformats.org/wordprocessingml/2006/main" xmlns:w14="http://schemas.microsoft.com/office/word/2010/wordml" xmlns:w15="http://schemas.microsoft.com/office/word/2012/wordml" xmlns:w16cid="http://schemas.microsoft.com/office/word/2016/wordml/cid" xmlns:w16se="http://schemas.microsoft.com/office/word/2015/wordml/symex" xmlns:wpg="http://schemas.microsoft.com/office/word/2010/wordprocessingGroup" xmlns:wpi="http://schemas.microsoft.com/office/word/2010/wordprocessingInk" xmlns:wne="http://schemas.microsoft.com/office/word/2006/wordml" xmlns:wps="http://schemas.microsoft.com/office/word/2010/wordprocessingShape" mc:Ignorable="w14 w15 w16se w16cid wp14">
+<w:ftr xmlns:wpc="http://schemas.microsoft.com/office/word/2010/wordprocessingCanvas" xmlns:cx="http://schemas.microsoft.com/office/drawing/2014/chartex" xmlns:cx1="http://schemas.microsoft.com/office/drawing/2015/9/8/chartex" xmlns:cx2="http://schemas.microsoft.com/office/drawing/2015/10/21/chartex" xmlns:cx3="http://schemas.microsoft.com/office/drawing/2016/5/9/chartex" xmlns:cx4="http://schemas.microsoft.com/office/drawing/2016/5/10/chartex" xmlns:cx5="http://schemas.microsoft.com/office/drawing/2016/5/11/chartex" xmlns:cx6="http://schemas.microsoft.com/office/drawing/2016/5/12/chartex" xmlns:cx7="http://schemas.microsoft.com/office/drawing/2016/5/13/chartex" xmlns:cx8="http://schemas.microsoft.com/office/drawing/2016/5/14/chartex" xmlns:mc="http://schemas.openxmlformats.org/markup-compatibility/2006" xmlns:aink="http://schemas.microsoft.com/office/drawing/2016/ink" xmlns:am3d="http://schemas.microsoft.com/office/drawing/2017/model3d" xmlns:o="urn:schemas-microsoft-com:office:office" xmlns:oel="http://schemas.microsoft.com/office/2019/extlst" xmlns:r="http://schemas.openxmlformats.org/officeDocument/2006/relationships" xmlns:m="http://schemas.openxmlformats.org/officeDocument/2006/math" xmlns:v="urn:schemas-microsoft-com:vml" xmlns:wp14="http://schemas.microsoft.com/office/word/2010/wordprocessingDrawing" xmlns:wp="http://schemas.openxmlformats.org/drawingml/2006/wordprocessingDrawing" xmlns:w10="urn:schemas-microsoft-com:office:word" xmlns:w="http://schemas.openxmlformats.org/wordprocessingml/2006/main" xmlns:w14="http://schemas.microsoft.com/office/word/2010/wordml" xmlns:w15="http://schemas.microsoft.com/office/word/2012/wordml" xmlns:w16cex="http://schemas.microsoft.com/office/word/2018/wordml/cex" xmlns:w16cid="http://schemas.microsoft.com/office/word/2016/wordml/cid" xmlns:w16="http://schemas.microsoft.com/office/word/2018/wordml" xmlns:w16du="http://schemas.microsoft.com/office/word/2023/wordml/word16du" xmlns:w16sdtdh="http://schemas.microsoft.com/office/word/2020/wordml/sdtdatahash" xmlns:w16se="http://schemas.microsoft.com/office/word/2015/wordml/symex" xmlns:wpg="http://schemas.microsoft.com/office/word/2010/wordprocessingGroup" xmlns:wpi="http://schemas.microsoft.com/office/word/2010/wordprocessingInk" xmlns:wne="http://schemas.microsoft.com/office/word/2006/wordml" xmlns:wps="http://schemas.microsoft.com/office/word/2010/wordprocessingShape" mc:Ignorable="w14 w15 w16se w16cid w16 w16cex w16sdtdh w16du wp14">
   <w:sdt>
     <w:sdtPr>
       <w:rPr>
@@ -20533,11 +22227,6 @@
         <w:docPartUnique/>
       </w:docPartObj>
     </w:sdtPr>
-    <w:sdtEndPr>
-      <w:rPr>
-        <w:rStyle w:val="PageNumber"/>
-      </w:rPr>
-    </w:sdtEndPr>
     <w:sdtContent>
       <w:p>
         <w:pPr>
@@ -20591,7 +22280,7 @@
 </file>
 
 <file path=word/footnotes.xml><?xml version="1.0" encoding="utf-8"?>
-<w:footnotes xmlns:wpc="http://schemas.microsoft.com/office/word/2010/wordprocessingCanvas" xmlns:cx="http://schemas.microsoft.com/office/drawing/2014/chartex" xmlns:cx1="http://schemas.microsoft.com/office/drawing/2015/9/8/chartex" xmlns:cx2="http://schemas.microsoft.com/office/drawing/2015/10/21/chartex" xmlns:cx3="http://schemas.microsoft.com/office/drawing/2016/5/9/chartex" xmlns:cx4="http://schemas.microsoft.com/office/drawing/2016/5/10/chartex" xmlns:cx5="http://schemas.microsoft.com/office/drawing/2016/5/11/chartex" xmlns:cx6="http://schemas.microsoft.com/office/drawing/2016/5/12/chartex" xmlns:cx7="http://schemas.microsoft.com/office/drawing/2016/5/13/chartex" xmlns:cx8="http://schemas.microsoft.com/office/drawing/2016/5/14/chartex" xmlns:mc="http://schemas.openxmlformats.org/markup-compatibility/2006" xmlns:aink="http://schemas.microsoft.com/office/drawing/2016/ink" xmlns:am3d="http://schemas.microsoft.com/office/drawing/2017/model3d" xmlns:o="urn:schemas-microsoft-com:office:office" xmlns:r="http://schemas.openxmlformats.org/officeDocument/2006/relationships" xmlns:m="http://schemas.openxmlformats.org/officeDocument/2006/math" xmlns:v="urn:schemas-microsoft-com:vml" xmlns:wp14="http://schemas.microsoft.com/office/word/2010/wordprocessingDrawing" xmlns:wp="http://schemas.openxmlformats.org/drawingml/2006/wordprocessingDrawing" xmlns:w10="urn:schemas-microsoft-com:office:word" xmlns:w="http://schemas.openxmlformats.org/wordprocessingml/2006/main" xmlns:w14="http://schemas.microsoft.com/office/word/2010/wordml" xmlns:w15="http://schemas.microsoft.com/office/word/2012/wordml" xmlns:w16cid="http://schemas.microsoft.com/office/word/2016/wordml/cid" xmlns:w16se="http://schemas.microsoft.com/office/word/2015/wordml/symex" xmlns:wpg="http://schemas.microsoft.com/office/word/2010/wordprocessingGroup" xmlns:wpi="http://schemas.microsoft.com/office/word/2010/wordprocessingInk" xmlns:wne="http://schemas.microsoft.com/office/word/2006/wordml" xmlns:wps="http://schemas.microsoft.com/office/word/2010/wordprocessingShape" mc:Ignorable="w14 w15 w16se w16cid wp14">
+<w:footnotes xmlns:wpc="http://schemas.microsoft.com/office/word/2010/wordprocessingCanvas" xmlns:cx="http://schemas.microsoft.com/office/drawing/2014/chartex" xmlns:cx1="http://schemas.microsoft.com/office/drawing/2015/9/8/chartex" xmlns:cx2="http://schemas.microsoft.com/office/drawing/2015/10/21/chartex" xmlns:cx3="http://schemas.microsoft.com/office/drawing/2016/5/9/chartex" xmlns:cx4="http://schemas.microsoft.com/office/drawing/2016/5/10/chartex" xmlns:cx5="http://schemas.microsoft.com/office/drawing/2016/5/11/chartex" xmlns:cx6="http://schemas.microsoft.com/office/drawing/2016/5/12/chartex" xmlns:cx7="http://schemas.microsoft.com/office/drawing/2016/5/13/chartex" xmlns:cx8="http://schemas.microsoft.com/office/drawing/2016/5/14/chartex" xmlns:mc="http://schemas.openxmlformats.org/markup-compatibility/2006" xmlns:aink="http://schemas.microsoft.com/office/drawing/2016/ink" xmlns:am3d="http://schemas.microsoft.com/office/drawing/2017/model3d" xmlns:o="urn:schemas-microsoft-com:office:office" xmlns:oel="http://schemas.microsoft.com/office/2019/extlst" xmlns:r="http://schemas.openxmlformats.org/officeDocument/2006/relationships" xmlns:m="http://schemas.openxmlformats.org/officeDocument/2006/math" xmlns:v="urn:schemas-microsoft-com:vml" xmlns:wp14="http://schemas.microsoft.com/office/word/2010/wordprocessingDrawing" xmlns:wp="http://schemas.openxmlformats.org/drawingml/2006/wordprocessingDrawing" xmlns:w10="urn:schemas-microsoft-com:office:word" xmlns:w="http://schemas.openxmlformats.org/wordprocessingml/2006/main" xmlns:w14="http://schemas.microsoft.com/office/word/2010/wordml" xmlns:w15="http://schemas.microsoft.com/office/word/2012/wordml" xmlns:w16cex="http://schemas.microsoft.com/office/word/2018/wordml/cex" xmlns:w16cid="http://schemas.microsoft.com/office/word/2016/wordml/cid" xmlns:w16="http://schemas.microsoft.com/office/word/2018/wordml" xmlns:w16du="http://schemas.microsoft.com/office/word/2023/wordml/word16du" xmlns:w16sdtdh="http://schemas.microsoft.com/office/word/2020/wordml/sdtdatahash" xmlns:w16se="http://schemas.microsoft.com/office/word/2015/wordml/symex" xmlns:wpg="http://schemas.microsoft.com/office/word/2010/wordprocessingGroup" xmlns:wpi="http://schemas.microsoft.com/office/word/2010/wordprocessingInk" xmlns:wne="http://schemas.microsoft.com/office/word/2006/wordml" xmlns:wps="http://schemas.microsoft.com/office/word/2010/wordprocessingShape" mc:Ignorable="w14 w15 w16se w16cid w16 w16cex w16sdtdh w16du wp14">
   <w:footnote w:type="separator" w:id="-1">
     <w:p>
       <w:r>
@@ -20610,7 +22299,7 @@
 </file>
 
 <file path=word/numbering.xml><?xml version="1.0" encoding="utf-8"?>
-<w:numbering xmlns:wpc="http://schemas.microsoft.com/office/word/2010/wordprocessingCanvas" xmlns:cx="http://schemas.microsoft.com/office/drawing/2014/chartex" xmlns:cx1="http://schemas.microsoft.com/office/drawing/2015/9/8/chartex" xmlns:cx2="http://schemas.microsoft.com/office/drawing/2015/10/21/chartex" xmlns:cx3="http://schemas.microsoft.com/office/drawing/2016/5/9/chartex" xmlns:cx4="http://schemas.microsoft.com/office/drawing/2016/5/10/chartex" xmlns:cx5="http://schemas.microsoft.com/office/drawing/2016/5/11/chartex" xmlns:cx6="http://schemas.microsoft.com/office/drawing/2016/5/12/chartex" xmlns:cx7="http://schemas.microsoft.com/office/drawing/2016/5/13/chartex" xmlns:cx8="http://schemas.microsoft.com/office/drawing/2016/5/14/chartex" xmlns:mc="http://schemas.openxmlformats.org/markup-compatibility/2006" xmlns:aink="http://schemas.microsoft.com/office/drawing/2016/ink" xmlns:am3d="http://schemas.microsoft.com/office/drawing/2017/model3d" xmlns:o="urn:schemas-microsoft-com:office:office" xmlns:r="http://schemas.openxmlformats.org/officeDocument/2006/relationships" xmlns:m="http://schemas.openxmlformats.org/officeDocument/2006/math" xmlns:v="urn:schemas-microsoft-com:vml" xmlns:wp14="http://schemas.microsoft.com/office/word/2010/wordprocessingDrawing" xmlns:wp="http://schemas.openxmlformats.org/drawingml/2006/wordprocessingDrawing" xmlns:w10="urn:schemas-microsoft-com:office:word" xmlns:w="http://schemas.openxmlformats.org/wordprocessingml/2006/main" xmlns:w14="http://schemas.microsoft.com/office/word/2010/wordml" xmlns:w15="http://schemas.microsoft.com/office/word/2012/wordml" xmlns:w16cid="http://schemas.microsoft.com/office/word/2016/wordml/cid" xmlns:w16se="http://schemas.microsoft.com/office/word/2015/wordml/symex" xmlns:wpg="http://schemas.microsoft.com/office/word/2010/wordprocessingGroup" xmlns:wpi="http://schemas.microsoft.com/office/word/2010/wordprocessingInk" xmlns:wne="http://schemas.microsoft.com/office/word/2006/wordml" xmlns:wps="http://schemas.microsoft.com/office/word/2010/wordprocessingShape" mc:Ignorable="w14 w15 w16se w16cid wp14">
+<w:numbering xmlns:wpc="http://schemas.microsoft.com/office/word/2010/wordprocessingCanvas" xmlns:cx="http://schemas.microsoft.com/office/drawing/2014/chartex" xmlns:cx1="http://schemas.microsoft.com/office/drawing/2015/9/8/chartex" xmlns:cx2="http://schemas.microsoft.com/office/drawing/2015/10/21/chartex" xmlns:cx3="http://schemas.microsoft.com/office/drawing/2016/5/9/chartex" xmlns:cx4="http://schemas.microsoft.com/office/drawing/2016/5/10/chartex" xmlns:cx5="http://schemas.microsoft.com/office/drawing/2016/5/11/chartex" xmlns:cx6="http://schemas.microsoft.com/office/drawing/2016/5/12/chartex" xmlns:cx7="http://schemas.microsoft.com/office/drawing/2016/5/13/chartex" xmlns:cx8="http://schemas.microsoft.com/office/drawing/2016/5/14/chartex" xmlns:mc="http://schemas.openxmlformats.org/markup-compatibility/2006" xmlns:aink="http://schemas.microsoft.com/office/drawing/2016/ink" xmlns:am3d="http://schemas.microsoft.com/office/drawing/2017/model3d" xmlns:o="urn:schemas-microsoft-com:office:office" xmlns:oel="http://schemas.microsoft.com/office/2019/extlst" xmlns:r="http://schemas.openxmlformats.org/officeDocument/2006/relationships" xmlns:m="http://schemas.openxmlformats.org/officeDocument/2006/math" xmlns:v="urn:schemas-microsoft-com:vml" xmlns:wp14="http://schemas.microsoft.com/office/word/2010/wordprocessingDrawing" xmlns:wp="http://schemas.openxmlformats.org/drawingml/2006/wordprocessingDrawing" xmlns:w10="urn:schemas-microsoft-com:office:word" xmlns:w="http://schemas.openxmlformats.org/wordprocessingml/2006/main" xmlns:w14="http://schemas.microsoft.com/office/word/2010/wordml" xmlns:w15="http://schemas.microsoft.com/office/word/2012/wordml" xmlns:w16cex="http://schemas.microsoft.com/office/word/2018/wordml/cex" xmlns:w16cid="http://schemas.microsoft.com/office/word/2016/wordml/cid" xmlns:w16="http://schemas.microsoft.com/office/word/2018/wordml" xmlns:w16du="http://schemas.microsoft.com/office/word/2023/wordml/word16du" xmlns:w16sdtdh="http://schemas.microsoft.com/office/word/2020/wordml/sdtdatahash" xmlns:w16se="http://schemas.microsoft.com/office/word/2015/wordml/symex" xmlns:wpg="http://schemas.microsoft.com/office/word/2010/wordprocessingGroup" xmlns:wpi="http://schemas.microsoft.com/office/word/2010/wordprocessingInk" xmlns:wne="http://schemas.microsoft.com/office/word/2006/wordml" xmlns:wps="http://schemas.microsoft.com/office/word/2010/wordprocessingShape" mc:Ignorable="w14 w15 w16se w16cid w16 w16cex w16sdtdh w16du wp14">
   <w:abstractNum w:abstractNumId="0" w15:restartNumberingAfterBreak="0">
     <w:nsid w:val="112C0551"/>
     <w:multiLevelType w:val="hybridMultilevel"/>
@@ -21306,32 +22995,32 @@
       </w:rPr>
     </w:lvl>
   </w:abstractNum>
-  <w:num w:numId="1">
+  <w:num w:numId="1" w16cid:durableId="1360088615">
     <w:abstractNumId w:val="5"/>
   </w:num>
-  <w:num w:numId="2">
+  <w:num w:numId="2" w16cid:durableId="453448952">
     <w:abstractNumId w:val="6"/>
   </w:num>
-  <w:num w:numId="3">
+  <w:num w:numId="3" w16cid:durableId="153449433">
     <w:abstractNumId w:val="4"/>
   </w:num>
-  <w:num w:numId="4">
+  <w:num w:numId="4" w16cid:durableId="339895712">
     <w:abstractNumId w:val="1"/>
   </w:num>
-  <w:num w:numId="5">
+  <w:num w:numId="5" w16cid:durableId="880677912">
     <w:abstractNumId w:val="2"/>
   </w:num>
-  <w:num w:numId="6">
+  <w:num w:numId="6" w16cid:durableId="760762685">
     <w:abstractNumId w:val="3"/>
   </w:num>
-  <w:num w:numId="7">
+  <w:num w:numId="7" w16cid:durableId="1837645716">
     <w:abstractNumId w:val="0"/>
   </w:num>
 </w:numbering>
 </file>
 
 <file path=word/people.xml><?xml version="1.0" encoding="utf-8"?>
-<w15:people xmlns:wpc="http://schemas.microsoft.com/office/word/2010/wordprocessingCanvas" xmlns:cx="http://schemas.microsoft.com/office/drawing/2014/chartex" xmlns:cx1="http://schemas.microsoft.com/office/drawing/2015/9/8/chartex" xmlns:cx2="http://schemas.microsoft.com/office/drawing/2015/10/21/chartex" xmlns:cx3="http://schemas.microsoft.com/office/drawing/2016/5/9/chartex" xmlns:cx4="http://schemas.microsoft.com/office/drawing/2016/5/10/chartex" xmlns:cx5="http://schemas.microsoft.com/office/drawing/2016/5/11/chartex" xmlns:cx6="http://schemas.microsoft.com/office/drawing/2016/5/12/chartex" xmlns:cx7="http://schemas.microsoft.com/office/drawing/2016/5/13/chartex" xmlns:cx8="http://schemas.microsoft.com/office/drawing/2016/5/14/chartex" xmlns:mc="http://schemas.openxmlformats.org/markup-compatibility/2006" xmlns:aink="http://schemas.microsoft.com/office/drawing/2016/ink" xmlns:am3d="http://schemas.microsoft.com/office/drawing/2017/model3d" xmlns:o="urn:schemas-microsoft-com:office:office" xmlns:r="http://schemas.openxmlformats.org/officeDocument/2006/relationships" xmlns:m="http://schemas.openxmlformats.org/officeDocument/2006/math" xmlns:v="urn:schemas-microsoft-com:vml" xmlns:wp14="http://schemas.microsoft.com/office/word/2010/wordprocessingDrawing" xmlns:wp="http://schemas.openxmlformats.org/drawingml/2006/wordprocessingDrawing" xmlns:w10="urn:schemas-microsoft-com:office:word" xmlns:w="http://schemas.openxmlformats.org/wordprocessingml/2006/main" xmlns:w14="http://schemas.microsoft.com/office/word/2010/wordml" xmlns:w15="http://schemas.microsoft.com/office/word/2012/wordml" xmlns:w16cid="http://schemas.microsoft.com/office/word/2016/wordml/cid" xmlns:w16se="http://schemas.microsoft.com/office/word/2015/wordml/symex" xmlns:wpg="http://schemas.microsoft.com/office/word/2010/wordprocessingGroup" xmlns:wpi="http://schemas.microsoft.com/office/word/2010/wordprocessingInk" xmlns:wne="http://schemas.microsoft.com/office/word/2006/wordml" xmlns:wps="http://schemas.microsoft.com/office/word/2010/wordprocessingShape" mc:Ignorable="w14 w15 w16se w16cid wp14">
+<w15:people xmlns:wpc="http://schemas.microsoft.com/office/word/2010/wordprocessingCanvas" xmlns:cx="http://schemas.microsoft.com/office/drawing/2014/chartex" xmlns:cx1="http://schemas.microsoft.com/office/drawing/2015/9/8/chartex" xmlns:cx2="http://schemas.microsoft.com/office/drawing/2015/10/21/chartex" xmlns:cx3="http://schemas.microsoft.com/office/drawing/2016/5/9/chartex" xmlns:cx4="http://schemas.microsoft.com/office/drawing/2016/5/10/chartex" xmlns:cx5="http://schemas.microsoft.com/office/drawing/2016/5/11/chartex" xmlns:cx6="http://schemas.microsoft.com/office/drawing/2016/5/12/chartex" xmlns:cx7="http://schemas.microsoft.com/office/drawing/2016/5/13/chartex" xmlns:cx8="http://schemas.microsoft.com/office/drawing/2016/5/14/chartex" xmlns:mc="http://schemas.openxmlformats.org/markup-compatibility/2006" xmlns:aink="http://schemas.microsoft.com/office/drawing/2016/ink" xmlns:am3d="http://schemas.microsoft.com/office/drawing/2017/model3d" xmlns:o="urn:schemas-microsoft-com:office:office" xmlns:oel="http://schemas.microsoft.com/office/2019/extlst" xmlns:r="http://schemas.openxmlformats.org/officeDocument/2006/relationships" xmlns:m="http://schemas.openxmlformats.org/officeDocument/2006/math" xmlns:v="urn:schemas-microsoft-com:vml" xmlns:wp14="http://schemas.microsoft.com/office/word/2010/wordprocessingDrawing" xmlns:wp="http://schemas.openxmlformats.org/drawingml/2006/wordprocessingDrawing" xmlns:w10="urn:schemas-microsoft-com:office:word" xmlns:w="http://schemas.openxmlformats.org/wordprocessingml/2006/main" xmlns:w14="http://schemas.microsoft.com/office/word/2010/wordml" xmlns:w15="http://schemas.microsoft.com/office/word/2012/wordml" xmlns:w16cex="http://schemas.microsoft.com/office/word/2018/wordml/cex" xmlns:w16cid="http://schemas.microsoft.com/office/word/2016/wordml/cid" xmlns:w16="http://schemas.microsoft.com/office/word/2018/wordml" xmlns:w16du="http://schemas.microsoft.com/office/word/2023/wordml/word16du" xmlns:w16sdtdh="http://schemas.microsoft.com/office/word/2020/wordml/sdtdatahash" xmlns:w16se="http://schemas.microsoft.com/office/word/2015/wordml/symex" xmlns:wpg="http://schemas.microsoft.com/office/word/2010/wordprocessingGroup" xmlns:wpi="http://schemas.microsoft.com/office/word/2010/wordprocessingInk" xmlns:wne="http://schemas.microsoft.com/office/word/2006/wordml" xmlns:wps="http://schemas.microsoft.com/office/word/2010/wordprocessingShape" mc:Ignorable="w14 w15 w16se w16cid w16 w16cex w16sdtdh w16du wp14">
   <w15:person w15:author="Molly C. MULCAHY">
     <w15:presenceInfo w15:providerId="AD" w15:userId="S::mmulcahy3@wisc.edu::ecfe12e5-25e2-440a-a234-22f3559cd207"/>
   </w15:person>
@@ -21339,7 +23028,7 @@
 </file>
 
 <file path=word/styles.xml><?xml version="1.0" encoding="utf-8"?>
-<w:styles xmlns:mc="http://schemas.openxmlformats.org/markup-compatibility/2006" xmlns:r="http://schemas.openxmlformats.org/officeDocument/2006/relationships" xmlns:w="http://schemas.openxmlformats.org/wordprocessingml/2006/main" xmlns:w14="http://schemas.microsoft.com/office/word/2010/wordml" xmlns:w15="http://schemas.microsoft.com/office/word/2012/wordml" xmlns:w16cid="http://schemas.microsoft.com/office/word/2016/wordml/cid" xmlns:w16se="http://schemas.microsoft.com/office/word/2015/wordml/symex" mc:Ignorable="w14 w15 w16se w16cid">
+<w:styles xmlns:mc="http://schemas.openxmlformats.org/markup-compatibility/2006" xmlns:r="http://schemas.openxmlformats.org/officeDocument/2006/relationships" xmlns:w="http://schemas.openxmlformats.org/wordprocessingml/2006/main" xmlns:w14="http://schemas.microsoft.com/office/word/2010/wordml" xmlns:w15="http://schemas.microsoft.com/office/word/2012/wordml" xmlns:w16cex="http://schemas.microsoft.com/office/word/2018/wordml/cex" xmlns:w16cid="http://schemas.microsoft.com/office/word/2016/wordml/cid" xmlns:w16="http://schemas.microsoft.com/office/word/2018/wordml" xmlns:w16du="http://schemas.microsoft.com/office/word/2023/wordml/word16du" xmlns:w16sdtdh="http://schemas.microsoft.com/office/word/2020/wordml/sdtdatahash" xmlns:w16se="http://schemas.microsoft.com/office/word/2015/wordml/symex" mc:Ignorable="w14 w15 w16se w16cid w16 w16cex w16sdtdh w16du">
   <w:docDefaults>
     <w:rPrDefault>
       <w:rPr>
@@ -21351,7 +23040,7 @@
     </w:rPrDefault>
     <w:pPrDefault/>
   </w:docDefaults>
-  <w:latentStyles w:defLockedState="0" w:defUIPriority="99" w:defSemiHidden="0" w:defUnhideWhenUsed="0" w:defQFormat="0" w:count="375">
+  <w:latentStyles w:defLockedState="0" w:defUIPriority="99" w:defSemiHidden="0" w:defUnhideWhenUsed="0" w:defQFormat="0" w:count="376">
     <w:lsdException w:name="Normal" w:uiPriority="0" w:qFormat="1"/>
     <w:lsdException w:name="heading 1" w:uiPriority="9" w:qFormat="1"/>
     <w:lsdException w:name="heading 2" w:semiHidden="1" w:uiPriority="9" w:unhideWhenUsed="1" w:qFormat="1"/>
@@ -21727,6 +23416,7 @@
     <w:lsdException w:name="Smart Hyperlink" w:semiHidden="1" w:unhideWhenUsed="1"/>
     <w:lsdException w:name="Hashtag" w:semiHidden="1" w:unhideWhenUsed="1"/>
     <w:lsdException w:name="Unresolved Mention" w:semiHidden="1" w:unhideWhenUsed="1"/>
+    <w:lsdException w:name="Smart Link" w:semiHidden="1" w:unhideWhenUsed="1"/>
   </w:latentStyles>
   <w:style w:type="paragraph" w:default="1" w:styleId="Normal">
     <w:name w:val="Normal"/>
@@ -21799,7 +23489,6 @@
   <w:style w:type="character" w:default="1" w:styleId="DefaultParagraphFont">
     <w:name w:val="Default Paragraph Font"/>
     <w:uiPriority w:val="1"/>
-    <w:semiHidden/>
     <w:unhideWhenUsed/>
   </w:style>
   <w:style w:type="table" w:default="1" w:styleId="TableNormal">

</xml_diff>

<commit_message>
updated language in the introduction to frame the IR study better.
</commit_message>
<xml_diff>
--- a/Manuscripts/GDF15 during Pregnancy/GDF15.Manuscript_trackedchanges.docx
+++ b/Manuscripts/GDF15 during Pregnancy/GDF15.Manuscript_trackedchanges.docx
@@ -1406,7 +1406,29 @@
         <w:rPr>
           <w:rFonts w:ascii="Times New Roman" w:hAnsi="Times New Roman" w:cs="Times New Roman"/>
         </w:rPr>
-        <w:t xml:space="preserve">, placental derived growth factor, and </w:t>
+        <w:t>, placental</w:t>
+      </w:r>
+      <w:ins w:id="2" w:author="Molly C. MULCAHY" w:date="2024-10-08T13:43:00Z" w16du:dateUtc="2024-10-08T18:43:00Z">
+        <w:r>
+          <w:rPr>
+            <w:rFonts w:ascii="Times New Roman" w:hAnsi="Times New Roman" w:cs="Times New Roman"/>
+          </w:rPr>
+          <w:t>-</w:t>
+        </w:r>
+      </w:ins>
+      <w:del w:id="3" w:author="Molly C. MULCAHY" w:date="2024-10-08T13:43:00Z" w16du:dateUtc="2024-10-08T18:43:00Z">
+        <w:r>
+          <w:rPr>
+            <w:rFonts w:ascii="Times New Roman" w:hAnsi="Times New Roman" w:cs="Times New Roman"/>
+          </w:rPr>
+          <w:delText xml:space="preserve"> </w:delText>
+        </w:r>
+      </w:del>
+      <w:r>
+        <w:rPr>
+          <w:rFonts w:ascii="Times New Roman" w:hAnsi="Times New Roman" w:cs="Times New Roman"/>
+        </w:rPr>
+        <w:t xml:space="preserve">derived growth factor, and </w:t>
       </w:r>
       <w:r>
         <w:rPr>
@@ -1882,7 +1904,7 @@
         </w:rPr>
         <w:t xml:space="preserve">, </w:t>
       </w:r>
-      <w:ins w:id="2" w:author="Molly C. MULCAHY" w:date="2024-07-19T12:50:00Z">
+      <w:ins w:id="4" w:author="Molly C. MULCAHY" w:date="2024-07-19T12:50:00Z">
         <w:r>
           <w:rPr>
             <w:rFonts w:ascii="Times New Roman" w:hAnsi="Times New Roman" w:cs="Times New Roman"/>
@@ -1920,7 +1942,7 @@
         </w:rPr>
         <w:fldChar w:fldCharType="end"/>
       </w:r>
-      <w:ins w:id="3" w:author="Molly C. MULCAHY" w:date="2024-07-19T12:50:00Z">
+      <w:ins w:id="5" w:author="Molly C. MULCAHY" w:date="2024-07-19T12:50:00Z">
         <w:r>
           <w:rPr>
             <w:rFonts w:ascii="Times New Roman" w:hAnsi="Times New Roman" w:cs="Times New Roman"/>
@@ -1928,7 +1950,7 @@
           <w:t>,</w:t>
         </w:r>
       </w:ins>
-      <w:ins w:id="4" w:author="Molly C. MULCAHY" w:date="2024-07-22T16:36:00Z">
+      <w:ins w:id="6" w:author="Molly C. MULCAHY" w:date="2024-07-22T16:36:00Z">
         <w:r>
           <w:rPr>
             <w:rFonts w:ascii="Times New Roman" w:hAnsi="Times New Roman" w:cs="Times New Roman"/>
@@ -2029,7 +2051,7 @@
         </w:rPr>
         <w:t xml:space="preserve">models </w:t>
       </w:r>
-      <w:del w:id="5" w:author="Molly C. MULCAHY" w:date="2024-07-22T16:37:00Z">
+      <w:del w:id="7" w:author="Molly C. MULCAHY" w:date="2024-07-22T16:37:00Z">
         <w:r>
           <w:rPr>
             <w:rFonts w:ascii="Times New Roman" w:hAnsi="Times New Roman" w:cs="Times New Roman"/>
@@ -2055,7 +2077,7 @@
         </w:rPr>
         <w:t>highlight</w:t>
       </w:r>
-      <w:del w:id="6" w:author="Molly C. MULCAHY" w:date="2024-07-22T16:37:00Z">
+      <w:del w:id="8" w:author="Molly C. MULCAHY" w:date="2024-07-22T16:37:00Z">
         <w:r>
           <w:rPr>
             <w:rFonts w:ascii="Times New Roman" w:hAnsi="Times New Roman" w:cs="Times New Roman"/>
@@ -2174,7 +2196,7 @@
         </w:rPr>
         <w:t>,</w:t>
       </w:r>
-      <w:del w:id="7" w:author="Molly C. MULCAHY" w:date="2024-07-19T12:42:00Z">
+      <w:del w:id="9" w:author="Molly C. MULCAHY" w:date="2024-07-19T12:42:00Z">
         <w:r>
           <w:rPr>
             <w:rFonts w:ascii="Times New Roman" w:hAnsi="Times New Roman" w:cs="Times New Roman"/>
@@ -2224,7 +2246,7 @@
         </w:rPr>
         <w:fldChar w:fldCharType="end"/>
       </w:r>
-      <w:ins w:id="8" w:author="Molly C. MULCAHY" w:date="2024-07-19T12:42:00Z">
+      <w:ins w:id="10" w:author="Molly C. MULCAHY" w:date="2024-07-19T12:42:00Z">
         <w:r>
           <w:rPr>
             <w:rFonts w:ascii="Times New Roman" w:hAnsi="Times New Roman" w:cs="Times New Roman"/>
@@ -2232,7 +2254,7 @@
           <w:t>, and insulin sensitivity</w:t>
         </w:r>
       </w:ins>
-      <w:ins w:id="9" w:author="Molly C. MULCAHY" w:date="2024-07-22T16:37:00Z">
+      <w:ins w:id="11" w:author="Molly C. MULCAHY" w:date="2024-07-22T16:37:00Z">
         <w:r>
           <w:rPr>
             <w:rFonts w:ascii="Times New Roman" w:hAnsi="Times New Roman" w:cs="Times New Roman"/>
@@ -2282,21 +2304,7 @@
         </w:rPr>
         <w:t>In rodents,</w:t>
       </w:r>
-      <w:ins w:id="10" w:author="Molly C. MULCAHY" w:date="2024-07-22T16:40:00Z">
-        <w:r>
-          <w:rPr>
-            <w:rFonts w:ascii="Times New Roman" w:hAnsi="Times New Roman" w:cs="Times New Roman"/>
-            <w:rPrChange w:id="11" w:author="Molly C. MULCAHY" w:date="2024-08-01T12:47:00Z">
-              <w:rPr>
-                <w:rFonts w:ascii="Times New Roman" w:hAnsi="Times New Roman" w:cs="Times New Roman"/>
-                <w:highlight w:val="yellow"/>
-              </w:rPr>
-            </w:rPrChange>
-          </w:rPr>
-          <w:t xml:space="preserve"> GDF15 signal interruption </w:t>
-        </w:r>
-      </w:ins>
-      <w:ins w:id="12" w:author="Molly C. MULCAHY" w:date="2024-07-22T16:41:00Z">
+      <w:ins w:id="12" w:author="Molly C. MULCAHY" w:date="2024-07-22T16:40:00Z">
         <w:r>
           <w:rPr>
             <w:rFonts w:ascii="Times New Roman" w:hAnsi="Times New Roman" w:cs="Times New Roman"/>
@@ -2307,31 +2315,29 @@
               </w:rPr>
             </w:rPrChange>
           </w:rPr>
+          <w:t xml:space="preserve"> GDF15 signal interruption </w:t>
+        </w:r>
+      </w:ins>
+      <w:ins w:id="14" w:author="Molly C. MULCAHY" w:date="2024-07-22T16:41:00Z">
+        <w:r>
+          <w:rPr>
+            <w:rFonts w:ascii="Times New Roman" w:hAnsi="Times New Roman" w:cs="Times New Roman"/>
+            <w:rPrChange w:id="15" w:author="Molly C. MULCAHY" w:date="2024-08-01T12:47:00Z">
+              <w:rPr>
+                <w:rFonts w:ascii="Times New Roman" w:hAnsi="Times New Roman" w:cs="Times New Roman"/>
+                <w:highlight w:val="yellow"/>
+              </w:rPr>
+            </w:rPrChange>
+          </w:rPr>
           <w:t xml:space="preserve">impacts </w:t>
         </w:r>
       </w:ins>
-      <w:del w:id="14" w:author="Molly C. MULCAHY" w:date="2024-07-22T16:40:00Z">
+      <w:del w:id="16" w:author="Molly C. MULCAHY" w:date="2024-07-22T16:40:00Z">
         <w:r>
           <w:rPr>
             <w:rFonts w:ascii="Times New Roman" w:hAnsi="Times New Roman" w:cs="Times New Roman"/>
           </w:rPr>
           <w:delText xml:space="preserve"> </w:delText>
-        </w:r>
-      </w:del>
-      <w:del w:id="15" w:author="Molly C. MULCAHY" w:date="2024-07-22T16:37:00Z">
-        <w:r>
-          <w:rPr>
-            <w:rFonts w:ascii="Times New Roman" w:hAnsi="Times New Roman" w:cs="Times New Roman"/>
-          </w:rPr>
-          <w:delText xml:space="preserve">the effect of </w:delText>
-        </w:r>
-      </w:del>
-      <w:del w:id="16" w:author="Molly C. MULCAHY" w:date="2024-07-22T16:38:00Z">
-        <w:r>
-          <w:rPr>
-            <w:rFonts w:ascii="Times New Roman" w:hAnsi="Times New Roman" w:cs="Times New Roman"/>
-          </w:rPr>
-          <w:delText>GDF15 antagonism</w:delText>
         </w:r>
       </w:del>
       <w:del w:id="17" w:author="Molly C. MULCAHY" w:date="2024-07-22T16:37:00Z">
@@ -2339,10 +2345,26 @@
           <w:rPr>
             <w:rFonts w:ascii="Times New Roman" w:hAnsi="Times New Roman" w:cs="Times New Roman"/>
           </w:rPr>
+          <w:delText xml:space="preserve">the effect of </w:delText>
+        </w:r>
+      </w:del>
+      <w:del w:id="18" w:author="Molly C. MULCAHY" w:date="2024-07-22T16:38:00Z">
+        <w:r>
+          <w:rPr>
+            <w:rFonts w:ascii="Times New Roman" w:hAnsi="Times New Roman" w:cs="Times New Roman"/>
+          </w:rPr>
+          <w:delText>GDF15 antagonism</w:delText>
+        </w:r>
+      </w:del>
+      <w:del w:id="19" w:author="Molly C. MULCAHY" w:date="2024-07-22T16:37:00Z">
+        <w:r>
+          <w:rPr>
+            <w:rFonts w:ascii="Times New Roman" w:hAnsi="Times New Roman" w:cs="Times New Roman"/>
+          </w:rPr>
           <w:delText xml:space="preserve"> </w:delText>
         </w:r>
       </w:del>
-      <w:del w:id="18" w:author="Molly C. MULCAHY" w:date="2024-07-22T16:40:00Z">
+      <w:del w:id="20" w:author="Molly C. MULCAHY" w:date="2024-07-22T16:40:00Z">
         <w:r>
           <w:rPr>
             <w:rFonts w:ascii="Times New Roman" w:hAnsi="Times New Roman" w:cs="Times New Roman"/>
@@ -2350,7 +2372,7 @@
           <w:delText>through antibodies or knockout o</w:delText>
         </w:r>
       </w:del>
-      <w:del w:id="19" w:author="Molly C. MULCAHY" w:date="2024-07-22T16:41:00Z">
+      <w:del w:id="21" w:author="Molly C. MULCAHY" w:date="2024-07-22T16:41:00Z">
         <w:r>
           <w:rPr>
             <w:rFonts w:ascii="Times New Roman" w:hAnsi="Times New Roman" w:cs="Times New Roman"/>
@@ -2364,7 +2386,7 @@
         </w:rPr>
         <w:t xml:space="preserve"> food intake </w:t>
       </w:r>
-      <w:del w:id="20" w:author="Molly C. MULCAHY" w:date="2024-07-22T16:41:00Z">
+      <w:del w:id="22" w:author="Molly C. MULCAHY" w:date="2024-07-22T16:41:00Z">
         <w:r>
           <w:rPr>
             <w:rFonts w:ascii="Times New Roman" w:hAnsi="Times New Roman" w:cs="Times New Roman"/>
@@ -2372,7 +2394,7 @@
           <w:delText>depends on diet</w:delText>
         </w:r>
       </w:del>
-      <w:ins w:id="21" w:author="Molly C. MULCAHY" w:date="2024-07-22T16:41:00Z">
+      <w:ins w:id="23" w:author="Molly C. MULCAHY" w:date="2024-07-22T16:41:00Z">
         <w:r>
           <w:rPr>
             <w:rFonts w:ascii="Times New Roman" w:hAnsi="Times New Roman" w:cs="Times New Roman"/>
@@ -2446,7 +2468,7 @@
         </w:rPr>
         <w:t xml:space="preserve"> </w:t>
       </w:r>
-      <w:ins w:id="22" w:author="Molly C. MULCAHY" w:date="2024-07-22T16:50:00Z">
+      <w:ins w:id="24" w:author="Molly C. MULCAHY" w:date="2024-07-22T16:50:00Z">
         <w:r>
           <w:rPr>
             <w:rFonts w:ascii="Times New Roman" w:hAnsi="Times New Roman" w:cs="Times New Roman"/>
@@ -2508,7 +2530,7 @@
         </w:rPr>
         <w:t>.</w:t>
       </w:r>
-      <w:del w:id="23" w:author="Molly C. MULCAHY" w:date="2024-07-22T16:42:00Z">
+      <w:del w:id="25" w:author="Molly C. MULCAHY" w:date="2024-07-22T16:42:00Z">
         <w:r>
           <w:rPr>
             <w:rFonts w:ascii="Times New Roman" w:hAnsi="Times New Roman" w:cs="Times New Roman"/>
@@ -2620,7 +2642,7 @@
         </w:rPr>
         <w:t xml:space="preserve"> brain</w:t>
       </w:r>
-      <w:ins w:id="24" w:author="Molly C. MULCAHY" w:date="2024-07-22T16:51:00Z">
+      <w:ins w:id="26" w:author="Molly C. MULCAHY" w:date="2024-07-22T16:51:00Z">
         <w:r>
           <w:rPr>
             <w:rFonts w:ascii="Times New Roman" w:hAnsi="Times New Roman" w:cs="Times New Roman"/>
@@ -2628,7 +2650,7 @@
           <w:t xml:space="preserve">, where it plays a crucial role in </w:t>
         </w:r>
       </w:ins>
-      <w:del w:id="25" w:author="Molly C. MULCAHY" w:date="2024-07-22T16:52:00Z">
+      <w:del w:id="27" w:author="Molly C. MULCAHY" w:date="2024-07-22T16:52:00Z">
         <w:r>
           <w:rPr>
             <w:rFonts w:ascii="Times New Roman" w:hAnsi="Times New Roman" w:cs="Times New Roman"/>
@@ -2648,7 +2670,7 @@
         </w:rPr>
         <w:t xml:space="preserve"> body weight and food </w:t>
       </w:r>
-      <w:del w:id="26" w:author="Molly C. MULCAHY" w:date="2024-07-22T16:52:00Z">
+      <w:del w:id="28" w:author="Molly C. MULCAHY" w:date="2024-07-22T16:52:00Z">
         <w:r>
           <w:rPr>
             <w:rFonts w:ascii="Times New Roman" w:hAnsi="Times New Roman" w:cs="Times New Roman"/>
@@ -2678,34 +2700,6 @@
             <w:rFonts w:ascii="Times New Roman" w:hAnsi="Times New Roman" w:cs="Times New Roman"/>
           </w:rPr>
           <w:delText>.</w:delText>
-        </w:r>
-      </w:del>
-      <w:ins w:id="27" w:author="Molly C. MULCAHY" w:date="2024-07-22T16:52:00Z">
-        <w:r>
-          <w:rPr>
-            <w:rFonts w:ascii="Times New Roman" w:hAnsi="Times New Roman" w:cs="Times New Roman"/>
-          </w:rPr>
-          <w:t xml:space="preserve">intake regulation. </w:t>
-        </w:r>
-      </w:ins>
-      <w:del w:id="28" w:author="Molly C. MULCAHY" w:date="2024-07-22T16:52:00Z">
-        <w:r>
-          <w:rPr>
-            <w:rFonts w:ascii="Times New Roman" w:hAnsi="Times New Roman" w:cs="Times New Roman"/>
-          </w:rPr>
-          <w:delText xml:space="preserve"> </w:delText>
-        </w:r>
-        <w:r>
-          <w:rPr>
-            <w:rFonts w:ascii="Times New Roman" w:hAnsi="Times New Roman" w:cs="Times New Roman"/>
-          </w:rPr>
-          <w:delText>There is evidence of</w:delText>
-        </w:r>
-        <w:r>
-          <w:rPr>
-            <w:rFonts w:ascii="Times New Roman" w:hAnsi="Times New Roman" w:cs="Times New Roman"/>
-          </w:rPr>
-          <w:delText xml:space="preserve"> a </w:delText>
         </w:r>
       </w:del>
       <w:ins w:id="29" w:author="Molly C. MULCAHY" w:date="2024-07-22T16:52:00Z">
@@ -2713,10 +2707,38 @@
           <w:rPr>
             <w:rFonts w:ascii="Times New Roman" w:hAnsi="Times New Roman" w:cs="Times New Roman"/>
           </w:rPr>
+          <w:t xml:space="preserve">intake regulation. </w:t>
+        </w:r>
+      </w:ins>
+      <w:del w:id="30" w:author="Molly C. MULCAHY" w:date="2024-07-22T16:52:00Z">
+        <w:r>
+          <w:rPr>
+            <w:rFonts w:ascii="Times New Roman" w:hAnsi="Times New Roman" w:cs="Times New Roman"/>
+          </w:rPr>
+          <w:delText xml:space="preserve"> </w:delText>
+        </w:r>
+        <w:r>
+          <w:rPr>
+            <w:rFonts w:ascii="Times New Roman" w:hAnsi="Times New Roman" w:cs="Times New Roman"/>
+          </w:rPr>
+          <w:delText>There is evidence of</w:delText>
+        </w:r>
+        <w:r>
+          <w:rPr>
+            <w:rFonts w:ascii="Times New Roman" w:hAnsi="Times New Roman" w:cs="Times New Roman"/>
+          </w:rPr>
+          <w:delText xml:space="preserve"> a </w:delText>
+        </w:r>
+      </w:del>
+      <w:ins w:id="31" w:author="Molly C. MULCAHY" w:date="2024-07-22T16:52:00Z">
+        <w:r>
+          <w:rPr>
+            <w:rFonts w:ascii="Times New Roman" w:hAnsi="Times New Roman" w:cs="Times New Roman"/>
+          </w:rPr>
           <w:t>P</w:t>
         </w:r>
       </w:ins>
-      <w:del w:id="30" w:author="Molly C. MULCAHY" w:date="2024-07-22T16:52:00Z">
+      <w:del w:id="32" w:author="Molly C. MULCAHY" w:date="2024-07-22T16:52:00Z">
         <w:r>
           <w:rPr>
             <w:rFonts w:ascii="Times New Roman" w:hAnsi="Times New Roman" w:cs="Times New Roman"/>
@@ -2730,21 +2752,67 @@
         </w:rPr>
         <w:t xml:space="preserve">ositive association between </w:t>
       </w:r>
-      <w:ins w:id="31" w:author="Molly C. MULCAHY" w:date="2024-07-22T16:52:00Z">
-        <w:r>
-          <w:rPr>
-            <w:rFonts w:ascii="Times New Roman" w:hAnsi="Times New Roman" w:cs="Times New Roman"/>
-          </w:rPr>
-          <w:t xml:space="preserve">quantities of </w:t>
-        </w:r>
-      </w:ins>
-      <w:r>
-        <w:rPr>
-          <w:rFonts w:ascii="Times New Roman" w:hAnsi="Times New Roman" w:cs="Times New Roman"/>
-        </w:rPr>
-        <w:t xml:space="preserve">GFRAL positive neurons and fat mass/body weight gain </w:t>
-      </w:r>
-      <w:ins w:id="32" w:author="Molly C. MULCAHY" w:date="2024-07-22T16:52:00Z">
+      <w:ins w:id="33" w:author="Molly C. MULCAHY" w:date="2024-10-08T13:44:00Z" w16du:dateUtc="2024-10-08T18:44:00Z">
+        <w:r>
+          <w:rPr>
+            <w:rFonts w:ascii="Times New Roman" w:hAnsi="Times New Roman" w:cs="Times New Roman"/>
+          </w:rPr>
+          <w:t xml:space="preserve">the </w:t>
+        </w:r>
+      </w:ins>
+      <w:ins w:id="34" w:author="Molly C. MULCAHY" w:date="2024-07-22T16:52:00Z">
+        <w:r>
+          <w:rPr>
+            <w:rFonts w:ascii="Times New Roman" w:hAnsi="Times New Roman" w:cs="Times New Roman"/>
+          </w:rPr>
+          <w:t>quantit</w:t>
+        </w:r>
+      </w:ins>
+      <w:ins w:id="35" w:author="Molly C. MULCAHY" w:date="2024-10-08T13:44:00Z" w16du:dateUtc="2024-10-08T18:44:00Z">
+        <w:r>
+          <w:rPr>
+            <w:rFonts w:ascii="Times New Roman" w:hAnsi="Times New Roman" w:cs="Times New Roman"/>
+          </w:rPr>
+          <w:t>y</w:t>
+        </w:r>
+      </w:ins>
+      <w:ins w:id="36" w:author="Molly C. MULCAHY" w:date="2024-07-22T16:52:00Z">
+        <w:r>
+          <w:rPr>
+            <w:rFonts w:ascii="Times New Roman" w:hAnsi="Times New Roman" w:cs="Times New Roman"/>
+          </w:rPr>
+          <w:t xml:space="preserve"> of </w:t>
+        </w:r>
+      </w:ins>
+      <w:r>
+        <w:rPr>
+          <w:rFonts w:ascii="Times New Roman" w:hAnsi="Times New Roman" w:cs="Times New Roman"/>
+        </w:rPr>
+        <w:t>GFRAL</w:t>
+      </w:r>
+      <w:ins w:id="37" w:author="Molly C. MULCAHY" w:date="2024-10-08T13:44:00Z" w16du:dateUtc="2024-10-08T18:44:00Z">
+        <w:r>
+          <w:rPr>
+            <w:rFonts w:ascii="Times New Roman" w:hAnsi="Times New Roman" w:cs="Times New Roman"/>
+          </w:rPr>
+          <w:t>-</w:t>
+        </w:r>
+      </w:ins>
+      <w:del w:id="38" w:author="Molly C. MULCAHY" w:date="2024-10-08T13:44:00Z" w16du:dateUtc="2024-10-08T18:44:00Z">
+        <w:r>
+          <w:rPr>
+            <w:rFonts w:ascii="Times New Roman" w:hAnsi="Times New Roman" w:cs="Times New Roman"/>
+          </w:rPr>
+          <w:delText xml:space="preserve"> </w:delText>
+        </w:r>
+      </w:del>
+      <w:r>
+        <w:rPr>
+          <w:rFonts w:ascii="Times New Roman" w:hAnsi="Times New Roman" w:cs="Times New Roman"/>
+        </w:rPr>
+        <w:t xml:space="preserve">positive neurons and fat mass/body weight gain </w:t>
+      </w:r>
+      <w:ins w:id="39" w:author="Molly C. MULCAHY" w:date="2024-07-22T16:52:00Z">
         <w:r>
           <w:rPr>
             <w:rFonts w:ascii="Times New Roman" w:hAnsi="Times New Roman" w:cs="Times New Roman"/>
@@ -2752,7 +2820,7 @@
           <w:t xml:space="preserve">reinforce its role in </w:t>
         </w:r>
       </w:ins>
-      <w:ins w:id="33" w:author="Molly C. MULCAHY" w:date="2024-07-22T16:53:00Z">
+      <w:ins w:id="40" w:author="Molly C. MULCAHY" w:date="2024-07-22T16:53:00Z">
         <w:r>
           <w:rPr>
             <w:rFonts w:ascii="Times New Roman" w:hAnsi="Times New Roman" w:cs="Times New Roman"/>
@@ -2796,7 +2864,7 @@
         </w:rPr>
         <w:t xml:space="preserve">. </w:t>
       </w:r>
-      <w:ins w:id="34" w:author="Molly C. MULCAHY" w:date="2024-07-22T16:53:00Z">
+      <w:ins w:id="41" w:author="Molly C. MULCAHY" w:date="2024-07-22T16:53:00Z">
         <w:r>
           <w:rPr>
             <w:rFonts w:ascii="Times New Roman" w:hAnsi="Times New Roman" w:cs="Times New Roman"/>
@@ -2804,7 +2872,7 @@
           <w:t xml:space="preserve">The </w:t>
         </w:r>
       </w:ins>
-      <w:ins w:id="35" w:author="Molly C. MULCAHY" w:date="2024-07-22T16:54:00Z">
+      <w:ins w:id="42" w:author="Molly C. MULCAHY" w:date="2024-07-22T16:54:00Z">
         <w:r>
           <w:rPr>
             <w:rFonts w:ascii="Times New Roman" w:hAnsi="Times New Roman" w:cs="Times New Roman"/>
@@ -2812,7 +2880,7 @@
           <w:t>role</w:t>
         </w:r>
       </w:ins>
-      <w:ins w:id="36" w:author="Molly C. MULCAHY" w:date="2024-07-22T16:53:00Z">
+      <w:ins w:id="43" w:author="Molly C. MULCAHY" w:date="2024-07-22T16:53:00Z">
         <w:r>
           <w:rPr>
             <w:rFonts w:ascii="Times New Roman" w:hAnsi="Times New Roman" w:cs="Times New Roman"/>
@@ -2820,7 +2888,7 @@
           <w:t xml:space="preserve"> of</w:t>
         </w:r>
       </w:ins>
-      <w:del w:id="37" w:author="Molly C. MULCAHY" w:date="2024-07-22T16:53:00Z">
+      <w:del w:id="44" w:author="Molly C. MULCAHY" w:date="2024-07-22T16:53:00Z">
         <w:r>
           <w:rPr>
             <w:rFonts w:ascii="Times New Roman" w:hAnsi="Times New Roman" w:cs="Times New Roman"/>
@@ -2834,7 +2902,7 @@
         </w:rPr>
         <w:t xml:space="preserve"> GFRAL</w:t>
       </w:r>
-      <w:del w:id="38" w:author="Molly C. MULCAHY" w:date="2024-07-22T16:54:00Z">
+      <w:del w:id="45" w:author="Molly C. MULCAHY" w:date="2024-07-22T16:54:00Z">
         <w:r>
           <w:rPr>
             <w:rFonts w:ascii="Times New Roman" w:hAnsi="Times New Roman" w:cs="Times New Roman"/>
@@ -2848,7 +2916,7 @@
         </w:rPr>
         <w:t xml:space="preserve"> in </w:t>
       </w:r>
-      <w:ins w:id="39" w:author="Molly C. MULCAHY" w:date="2024-07-22T16:53:00Z">
+      <w:ins w:id="46" w:author="Molly C. MULCAHY" w:date="2024-07-22T16:53:00Z">
         <w:r>
           <w:rPr>
             <w:rFonts w:ascii="Times New Roman" w:hAnsi="Times New Roman" w:cs="Times New Roman"/>
@@ -2856,7 +2924,7 @@
           <w:t>weight and f</w:t>
         </w:r>
       </w:ins>
-      <w:ins w:id="40" w:author="Molly C. MULCAHY" w:date="2024-07-22T16:54:00Z">
+      <w:ins w:id="47" w:author="Molly C. MULCAHY" w:date="2024-07-22T16:54:00Z">
         <w:r>
           <w:rPr>
             <w:rFonts w:ascii="Times New Roman" w:hAnsi="Times New Roman" w:cs="Times New Roman"/>
@@ -2864,12 +2932,12 @@
           <w:t xml:space="preserve">eeding behavior is not clear. </w:t>
         </w:r>
       </w:ins>
-      <w:del w:id="41" w:author="Molly C. MULCAHY" w:date="2024-07-22T16:54:00Z">
+      <w:del w:id="48" w:author="Molly C. MULCAHY" w:date="2024-07-22T16:54:00Z">
         <w:r>
           <w:rPr>
             <w:rFonts w:ascii="Times New Roman" w:hAnsi="Times New Roman" w:cs="Times New Roman"/>
             <w:highlight w:val="yellow"/>
-            <w:rPrChange w:id="42" w:author="Molly C. MULCAHY" w:date="2024-07-22T16:42:00Z">
+            <w:rPrChange w:id="49" w:author="Molly C. MULCAHY" w:date="2024-07-22T16:42:00Z">
               <w:rPr>
                 <w:rFonts w:ascii="Times New Roman" w:hAnsi="Times New Roman" w:cs="Times New Roman"/>
               </w:rPr>
@@ -2881,7 +2949,7 @@
           <w:rPr>
             <w:rFonts w:ascii="Times New Roman" w:hAnsi="Times New Roman" w:cs="Times New Roman"/>
             <w:highlight w:val="yellow"/>
-            <w:rPrChange w:id="43" w:author="Molly C. MULCAHY" w:date="2024-07-22T16:42:00Z">
+            <w:rPrChange w:id="50" w:author="Molly C. MULCAHY" w:date="2024-07-22T16:42:00Z">
               <w:rPr>
                 <w:rFonts w:ascii="Times New Roman" w:hAnsi="Times New Roman" w:cs="Times New Roman"/>
               </w:rPr>
@@ -2893,7 +2961,7 @@
           <w:rPr>
             <w:rFonts w:ascii="Times New Roman" w:hAnsi="Times New Roman" w:cs="Times New Roman"/>
             <w:highlight w:val="yellow"/>
-            <w:rPrChange w:id="44" w:author="Molly C. MULCAHY" w:date="2024-07-22T16:42:00Z">
+            <w:rPrChange w:id="51" w:author="Molly C. MULCAHY" w:date="2024-07-22T16:42:00Z">
               <w:rPr>
                 <w:rFonts w:ascii="Times New Roman" w:hAnsi="Times New Roman" w:cs="Times New Roman"/>
               </w:rPr>
@@ -2905,7 +2973,7 @@
           <w:rPr>
             <w:rFonts w:ascii="Times New Roman" w:hAnsi="Times New Roman" w:cs="Times New Roman"/>
             <w:highlight w:val="yellow"/>
-            <w:rPrChange w:id="45" w:author="Molly C. MULCAHY" w:date="2024-07-22T16:42:00Z">
+            <w:rPrChange w:id="52" w:author="Molly C. MULCAHY" w:date="2024-07-22T16:42:00Z">
               <w:rPr>
                 <w:rFonts w:ascii="Times New Roman" w:hAnsi="Times New Roman" w:cs="Times New Roman"/>
               </w:rPr>
@@ -2917,7 +2985,7 @@
           <w:rPr>
             <w:rFonts w:ascii="Times New Roman" w:hAnsi="Times New Roman" w:cs="Times New Roman"/>
             <w:highlight w:val="yellow"/>
-            <w:rPrChange w:id="46" w:author="Molly C. MULCAHY" w:date="2024-07-22T16:42:00Z">
+            <w:rPrChange w:id="53" w:author="Molly C. MULCAHY" w:date="2024-07-22T16:42:00Z">
               <w:rPr>
                 <w:rFonts w:ascii="Times New Roman" w:hAnsi="Times New Roman" w:cs="Times New Roman"/>
               </w:rPr>
@@ -2932,7 +3000,7 @@
           <w:delText xml:space="preserve"> </w:delText>
         </w:r>
       </w:del>
-      <w:del w:id="47" w:author="Molly C. MULCAHY" w:date="2024-07-22T16:55:00Z">
+      <w:del w:id="54" w:author="Molly C. MULCAHY" w:date="2024-07-22T16:55:00Z">
         <w:r>
           <w:rPr>
             <w:rFonts w:ascii="Times New Roman" w:hAnsi="Times New Roman" w:cs="Times New Roman"/>
@@ -2952,7 +3020,7 @@
           <w:delText xml:space="preserve"> a</w:delText>
         </w:r>
       </w:del>
-      <w:ins w:id="48" w:author="Molly C. MULCAHY" w:date="2024-07-22T16:55:00Z">
+      <w:ins w:id="55" w:author="Molly C. MULCAHY" w:date="2024-07-22T16:55:00Z">
         <w:r>
           <w:rPr>
             <w:rFonts w:ascii="Times New Roman" w:hAnsi="Times New Roman" w:cs="Times New Roman"/>
@@ -2960,7 +3028,7 @@
           <w:t>Ablating</w:t>
         </w:r>
       </w:ins>
-      <w:del w:id="49" w:author="Molly C. MULCAHY" w:date="2024-07-22T16:55:00Z">
+      <w:del w:id="56" w:author="Molly C. MULCAHY" w:date="2024-07-22T16:55:00Z">
         <w:r>
           <w:rPr>
             <w:rFonts w:ascii="Times New Roman" w:hAnsi="Times New Roman" w:cs="Times New Roman"/>
@@ -2974,7 +3042,7 @@
         </w:rPr>
         <w:t xml:space="preserve"> GFRAL </w:t>
       </w:r>
-      <w:ins w:id="50" w:author="Molly C. MULCAHY" w:date="2024-07-22T16:55:00Z">
+      <w:ins w:id="57" w:author="Molly C. MULCAHY" w:date="2024-07-22T16:55:00Z">
         <w:r>
           <w:rPr>
             <w:rFonts w:ascii="Times New Roman" w:hAnsi="Times New Roman" w:cs="Times New Roman"/>
@@ -2982,7 +3050,7 @@
           <w:t xml:space="preserve">has </w:t>
         </w:r>
       </w:ins>
-      <w:ins w:id="51" w:author="Molly C. MULCAHY" w:date="2024-07-22T16:56:00Z">
+      <w:ins w:id="58" w:author="Molly C. MULCAHY" w:date="2024-07-22T16:56:00Z">
         <w:r>
           <w:rPr>
             <w:rFonts w:ascii="Times New Roman" w:hAnsi="Times New Roman" w:cs="Times New Roman"/>
@@ -2990,6 +3058,14 @@
           <w:t>resulted in small mice that are susceptible to overnutrition</w:t>
         </w:r>
       </w:ins>
+      <w:ins w:id="59" w:author="Molly C. MULCAHY" w:date="2024-10-08T13:45:00Z" w16du:dateUtc="2024-10-08T18:45:00Z">
+        <w:r>
+          <w:rPr>
+            <w:rFonts w:ascii="Times New Roman" w:hAnsi="Times New Roman" w:cs="Times New Roman"/>
+          </w:rPr>
+          <w:t xml:space="preserve"> </w:t>
+        </w:r>
+      </w:ins>
       <w:r>
         <w:rPr>
           <w:rFonts w:ascii="Times New Roman" w:hAnsi="Times New Roman" w:cs="Times New Roman"/>
@@ -3020,7 +3096,7 @@
         </w:rPr>
         <w:fldChar w:fldCharType="end"/>
       </w:r>
-      <w:ins w:id="52" w:author="Molly C. MULCAHY" w:date="2024-07-22T16:56:00Z">
+      <w:ins w:id="60" w:author="Molly C. MULCAHY" w:date="2024-07-22T16:56:00Z">
         <w:r>
           <w:rPr>
             <w:rFonts w:ascii="Times New Roman" w:hAnsi="Times New Roman" w:cs="Times New Roman"/>
@@ -3028,7 +3104,7 @@
           <w:t xml:space="preserve"> and </w:t>
         </w:r>
       </w:ins>
-      <w:ins w:id="53" w:author="Molly C. MULCAHY" w:date="2024-07-22T16:57:00Z">
+      <w:ins w:id="61" w:author="Molly C. MULCAHY" w:date="2024-07-22T16:57:00Z">
         <w:r>
           <w:rPr>
             <w:rFonts w:ascii="Times New Roman" w:hAnsi="Times New Roman" w:cs="Times New Roman"/>
@@ -3036,7 +3112,7 @@
           <w:t xml:space="preserve">mice with no notable </w:t>
         </w:r>
       </w:ins>
-      <w:del w:id="54" w:author="Molly C. MULCAHY" w:date="2024-07-22T16:57:00Z">
+      <w:del w:id="62" w:author="Molly C. MULCAHY" w:date="2024-07-22T16:57:00Z">
         <w:r>
           <w:rPr>
             <w:rFonts w:ascii="Times New Roman" w:hAnsi="Times New Roman" w:cs="Times New Roman"/>
@@ -3122,7 +3198,7 @@
         </w:rPr>
         <w:t xml:space="preserve">differences in food intake, weight accretion, or </w:t>
       </w:r>
-      <w:ins w:id="55" w:author="Molly C. MULCAHY" w:date="2024-07-22T16:57:00Z">
+      <w:ins w:id="63" w:author="Molly C. MULCAHY" w:date="2024-07-22T16:57:00Z">
         <w:r>
           <w:rPr>
             <w:rFonts w:ascii="Times New Roman" w:hAnsi="Times New Roman" w:cs="Times New Roman"/>
@@ -3130,7 +3206,7 @@
           <w:t xml:space="preserve">body </w:t>
         </w:r>
       </w:ins>
-      <w:del w:id="56" w:author="Molly C. MULCAHY" w:date="2024-07-22T16:57:00Z">
+      <w:del w:id="64" w:author="Molly C. MULCAHY" w:date="2024-07-22T16:57:00Z">
         <w:r>
           <w:rPr>
             <w:rFonts w:ascii="Times New Roman" w:hAnsi="Times New Roman" w:cs="Times New Roman"/>
@@ -3144,7 +3220,7 @@
         </w:rPr>
         <w:t xml:space="preserve">size </w:t>
       </w:r>
-      <w:del w:id="57" w:author="Molly C. MULCAHY" w:date="2024-07-22T16:57:00Z">
+      <w:del w:id="65" w:author="Molly C. MULCAHY" w:date="2024-07-22T16:57:00Z">
         <w:r>
           <w:rPr>
             <w:rFonts w:ascii="Times New Roman" w:hAnsi="Times New Roman" w:cs="Times New Roman"/>
@@ -3354,7 +3430,7 @@
         </w:rPr>
         <w:t xml:space="preserve">, </w:t>
       </w:r>
-      <w:ins w:id="58" w:author="Molly C. MULCAHY" w:date="2024-07-23T09:28:00Z">
+      <w:ins w:id="66" w:author="Molly C. MULCAHY" w:date="2024-07-23T09:28:00Z">
         <w:r>
           <w:rPr>
             <w:rFonts w:ascii="Times New Roman" w:hAnsi="Times New Roman" w:cs="Times New Roman"/>
@@ -3362,7 +3438,7 @@
           <w:t>loss of</w:t>
         </w:r>
       </w:ins>
-      <w:ins w:id="59" w:author="Molly C. MULCAHY" w:date="2024-07-23T11:28:00Z">
+      <w:ins w:id="67" w:author="Molly C. MULCAHY" w:date="2024-07-23T11:28:00Z">
         <w:r>
           <w:rPr>
             <w:rFonts w:ascii="Times New Roman" w:hAnsi="Times New Roman" w:cs="Times New Roman"/>
@@ -3370,7 +3446,7 @@
           <w:t xml:space="preserve"> </w:t>
         </w:r>
       </w:ins>
-      <w:ins w:id="60" w:author="Molly C. MULCAHY" w:date="2024-07-23T09:28:00Z">
+      <w:ins w:id="68" w:author="Molly C. MULCAHY" w:date="2024-07-23T09:28:00Z">
         <w:r>
           <w:rPr>
             <w:rFonts w:ascii="Times New Roman" w:hAnsi="Times New Roman" w:cs="Times New Roman"/>
@@ -3378,12 +3454,12 @@
           <w:t xml:space="preserve">fat taste preference </w:t>
         </w:r>
       </w:ins>
-      <w:del w:id="61" w:author="Molly C. MULCAHY" w:date="2024-07-23T09:28:00Z">
+      <w:del w:id="69" w:author="Molly C. MULCAHY" w:date="2024-07-23T09:28:00Z">
         <w:r>
           <w:rPr>
             <w:rFonts w:ascii="Times New Roman" w:hAnsi="Times New Roman" w:cs="Times New Roman"/>
             <w:highlight w:val="yellow"/>
-            <w:rPrChange w:id="62" w:author="Molly C. MULCAHY" w:date="2024-07-22T16:58:00Z">
+            <w:rPrChange w:id="70" w:author="Molly C. MULCAHY" w:date="2024-07-22T16:58:00Z">
               <w:rPr>
                 <w:rFonts w:ascii="Times New Roman" w:hAnsi="Times New Roman" w:cs="Times New Roman"/>
               </w:rPr>
@@ -3483,7 +3559,7 @@
         </w:rPr>
         <w:t xml:space="preserve"> </w:t>
       </w:r>
-      <w:ins w:id="63" w:author="Molly C. MULCAHY" w:date="2024-07-19T12:51:00Z">
+      <w:ins w:id="71" w:author="Molly C. MULCAHY" w:date="2024-07-19T12:51:00Z">
         <w:r>
           <w:rPr>
             <w:rFonts w:ascii="Times New Roman" w:hAnsi="Times New Roman" w:cs="Times New Roman"/>
@@ -3491,7 +3567,7 @@
           <w:t>Exogenous</w:t>
         </w:r>
       </w:ins>
-      <w:ins w:id="64" w:author="Molly C. MULCAHY" w:date="2024-07-19T12:43:00Z">
+      <w:ins w:id="72" w:author="Molly C. MULCAHY" w:date="2024-07-19T12:43:00Z">
         <w:r>
           <w:rPr>
             <w:rFonts w:ascii="Times New Roman" w:hAnsi="Times New Roman" w:cs="Times New Roman"/>
@@ -3499,7 +3575,7 @@
           <w:t xml:space="preserve"> GDF15</w:t>
         </w:r>
       </w:ins>
-      <w:ins w:id="65" w:author="Molly C. MULCAHY" w:date="2024-07-19T12:44:00Z">
+      <w:ins w:id="73" w:author="Molly C. MULCAHY" w:date="2024-07-19T12:44:00Z">
         <w:r>
           <w:rPr>
             <w:rFonts w:ascii="Times New Roman" w:hAnsi="Times New Roman" w:cs="Times New Roman"/>
@@ -3507,7 +3583,7 @@
           <w:t xml:space="preserve"> can improve </w:t>
         </w:r>
       </w:ins>
-      <w:ins w:id="66" w:author="Molly C. MULCAHY" w:date="2024-07-23T11:33:00Z">
+      <w:ins w:id="74" w:author="Molly C. MULCAHY" w:date="2024-07-23T11:33:00Z">
         <w:r>
           <w:rPr>
             <w:rFonts w:ascii="Times New Roman" w:hAnsi="Times New Roman" w:cs="Times New Roman"/>
@@ -3515,7 +3591,7 @@
           <w:t>glycemia</w:t>
         </w:r>
       </w:ins>
-      <w:ins w:id="67" w:author="Molly C. MULCAHY" w:date="2024-07-19T12:44:00Z">
+      <w:ins w:id="75" w:author="Molly C. MULCAHY" w:date="2024-07-19T12:44:00Z">
         <w:r>
           <w:rPr>
             <w:rFonts w:ascii="Times New Roman" w:hAnsi="Times New Roman" w:cs="Times New Roman"/>
@@ -3523,7 +3599,7 @@
           <w:t xml:space="preserve"> </w:t>
         </w:r>
       </w:ins>
-      <w:ins w:id="68" w:author="Molly C. MULCAHY" w:date="2024-07-23T11:33:00Z">
+      <w:ins w:id="76" w:author="Molly C. MULCAHY" w:date="2024-07-23T11:33:00Z">
         <w:r>
           <w:rPr>
             <w:rFonts w:ascii="Times New Roman" w:hAnsi="Times New Roman" w:cs="Times New Roman"/>
@@ -3531,7 +3607,7 @@
           <w:t>by reducing</w:t>
         </w:r>
       </w:ins>
-      <w:ins w:id="69" w:author="Molly C. MULCAHY" w:date="2024-07-19T12:44:00Z">
+      <w:ins w:id="77" w:author="Molly C. MULCAHY" w:date="2024-07-19T12:44:00Z">
         <w:r>
           <w:rPr>
             <w:rFonts w:ascii="Times New Roman" w:hAnsi="Times New Roman" w:cs="Times New Roman"/>
@@ -3539,7 +3615,7 @@
           <w:t xml:space="preserve"> endogenous glucose production and improv</w:t>
         </w:r>
       </w:ins>
-      <w:ins w:id="70" w:author="Molly C. MULCAHY" w:date="2024-07-23T11:33:00Z">
+      <w:ins w:id="78" w:author="Molly C. MULCAHY" w:date="2024-07-23T11:33:00Z">
         <w:r>
           <w:rPr>
             <w:rFonts w:ascii="Times New Roman" w:hAnsi="Times New Roman" w:cs="Times New Roman"/>
@@ -3547,7 +3623,7 @@
           <w:t>ing</w:t>
         </w:r>
       </w:ins>
-      <w:ins w:id="71" w:author="Molly C. MULCAHY" w:date="2024-07-19T12:45:00Z">
+      <w:ins w:id="79" w:author="Molly C. MULCAHY" w:date="2024-07-19T12:45:00Z">
         <w:r>
           <w:rPr>
             <w:rFonts w:ascii="Times New Roman" w:hAnsi="Times New Roman" w:cs="Times New Roman"/>
@@ -3555,7 +3631,7 @@
           <w:t xml:space="preserve"> peripheral insulin </w:t>
         </w:r>
       </w:ins>
-      <w:ins w:id="72" w:author="Molly C. MULCAHY" w:date="2024-07-23T11:33:00Z">
+      <w:ins w:id="80" w:author="Molly C. MULCAHY" w:date="2024-07-23T11:33:00Z">
         <w:r>
           <w:rPr>
             <w:rFonts w:ascii="Times New Roman" w:hAnsi="Times New Roman" w:cs="Times New Roman"/>
@@ -3563,7 +3639,7 @@
           <w:t>resistance</w:t>
         </w:r>
       </w:ins>
-      <w:ins w:id="73" w:author="Molly C. MULCAHY" w:date="2024-07-19T12:46:00Z">
+      <w:ins w:id="81" w:author="Molly C. MULCAHY" w:date="2024-07-19T12:46:00Z">
         <w:r>
           <w:rPr>
             <w:rFonts w:ascii="Times New Roman" w:hAnsi="Times New Roman" w:cs="Times New Roman"/>
@@ -3571,7 +3647,7 @@
           <w:t xml:space="preserve">, which </w:t>
         </w:r>
       </w:ins>
-      <w:ins w:id="74" w:author="Molly C. MULCAHY" w:date="2024-07-19T12:52:00Z">
+      <w:ins w:id="82" w:author="Molly C. MULCAHY" w:date="2024-07-19T12:52:00Z">
         <w:r>
           <w:rPr>
             <w:rFonts w:ascii="Times New Roman" w:hAnsi="Times New Roman" w:cs="Times New Roman"/>
@@ -3579,7 +3655,7 @@
           <w:t>i</w:t>
         </w:r>
       </w:ins>
-      <w:ins w:id="75" w:author="Molly C. MULCAHY" w:date="2024-07-19T12:46:00Z">
+      <w:ins w:id="83" w:author="Molly C. MULCAHY" w:date="2024-07-19T12:46:00Z">
         <w:r>
           <w:rPr>
             <w:rFonts w:ascii="Times New Roman" w:hAnsi="Times New Roman" w:cs="Times New Roman"/>
@@ -3587,6 +3663,14 @@
           <w:t>s abrogated in knockout animals</w:t>
         </w:r>
       </w:ins>
+      <w:ins w:id="84" w:author="Molly C. MULCAHY" w:date="2024-10-08T13:46:00Z" w16du:dateUtc="2024-10-08T18:46:00Z">
+        <w:r>
+          <w:rPr>
+            <w:rFonts w:ascii="Times New Roman" w:hAnsi="Times New Roman" w:cs="Times New Roman"/>
+          </w:rPr>
+          <w:t xml:space="preserve"> </w:t>
+        </w:r>
+      </w:ins>
       <w:r>
         <w:rPr>
           <w:rFonts w:ascii="Times New Roman" w:hAnsi="Times New Roman" w:cs="Times New Roman"/>
@@ -3617,7 +3701,7 @@
         </w:rPr>
         <w:fldChar w:fldCharType="end"/>
       </w:r>
-      <w:ins w:id="76" w:author="Molly C. MULCAHY" w:date="2024-07-19T12:46:00Z">
+      <w:ins w:id="85" w:author="Molly C. MULCAHY" w:date="2024-07-19T12:46:00Z">
         <w:r>
           <w:rPr>
             <w:rFonts w:ascii="Times New Roman" w:hAnsi="Times New Roman" w:cs="Times New Roman"/>
@@ -3631,18 +3715,20 @@
         </w:rPr>
         <w:t xml:space="preserve">As such, </w:t>
       </w:r>
-      <w:r>
-        <w:rPr>
-          <w:rFonts w:ascii="Times New Roman" w:hAnsi="Times New Roman" w:cs="Times New Roman"/>
-        </w:rPr>
-        <w:t>evaluating</w:t>
-      </w:r>
-      <w:r>
-        <w:rPr>
-          <w:rFonts w:ascii="Times New Roman" w:hAnsi="Times New Roman" w:cs="Times New Roman"/>
-        </w:rPr>
-        <w:t xml:space="preserve"> </w:t>
-      </w:r>
+      <w:del w:id="86" w:author="Molly C. MULCAHY" w:date="2024-10-08T13:46:00Z" w16du:dateUtc="2024-10-08T18:46:00Z">
+        <w:r>
+          <w:rPr>
+            <w:rFonts w:ascii="Times New Roman" w:hAnsi="Times New Roman" w:cs="Times New Roman"/>
+          </w:rPr>
+          <w:delText>evaluating</w:delText>
+        </w:r>
+        <w:r>
+          <w:rPr>
+            <w:rFonts w:ascii="Times New Roman" w:hAnsi="Times New Roman" w:cs="Times New Roman"/>
+          </w:rPr>
+          <w:delText xml:space="preserve"> </w:delText>
+        </w:r>
+      </w:del>
       <w:r>
         <w:rPr>
           <w:rFonts w:ascii="Times New Roman" w:hAnsi="Times New Roman" w:cs="Times New Roman"/>
@@ -3651,38 +3737,81 @@
         </w:rPr>
         <w:t>Gdf15</w:t>
       </w:r>
-      <w:r>
-        <w:rPr>
-          <w:rFonts w:ascii="Times New Roman" w:hAnsi="Times New Roman" w:cs="Times New Roman"/>
-          <w:i/>
-          <w:iCs/>
-        </w:rPr>
-        <w:t xml:space="preserve"> </w:t>
-      </w:r>
-      <w:r>
-        <w:rPr>
-          <w:rFonts w:ascii="Times New Roman" w:hAnsi="Times New Roman" w:cs="Times New Roman"/>
-        </w:rPr>
-        <w:t xml:space="preserve">for </w:t>
-      </w:r>
-      <w:r>
-        <w:rPr>
-          <w:rFonts w:ascii="Times New Roman" w:hAnsi="Times New Roman" w:cs="Times New Roman"/>
-        </w:rPr>
-        <w:t>its capacity to a</w:t>
-      </w:r>
-      <w:r>
-        <w:rPr>
-          <w:rFonts w:ascii="Times New Roman" w:hAnsi="Times New Roman" w:cs="Times New Roman"/>
-        </w:rPr>
-        <w:t>brog</w:t>
-      </w:r>
-      <w:r>
-        <w:rPr>
-          <w:rFonts w:ascii="Times New Roman" w:hAnsi="Times New Roman" w:cs="Times New Roman"/>
-        </w:rPr>
-        <w:t xml:space="preserve">ate </w:t>
-      </w:r>
+      <w:ins w:id="87" w:author="Molly C. MULCAHY" w:date="2024-10-08T13:47:00Z" w16du:dateUtc="2024-10-08T18:47:00Z">
+        <w:r>
+          <w:rPr>
+            <w:rFonts w:ascii="Times New Roman" w:hAnsi="Times New Roman" w:cs="Times New Roman"/>
+            <w:i/>
+            <w:iCs/>
+          </w:rPr>
+          <w:t xml:space="preserve"> </w:t>
+        </w:r>
+        <w:r>
+          <w:rPr>
+            <w:rFonts w:ascii="Times New Roman" w:hAnsi="Times New Roman" w:cs="Times New Roman"/>
+            <w:rPrChange w:id="88" w:author="Molly C. MULCAHY" w:date="2024-10-08T13:48:00Z" w16du:dateUtc="2024-10-08T18:48:00Z">
+              <w:rPr>
+                <w:rFonts w:ascii="Times New Roman" w:hAnsi="Times New Roman" w:cs="Times New Roman"/>
+                <w:i/>
+                <w:iCs/>
+              </w:rPr>
+            </w:rPrChange>
+          </w:rPr>
+          <w:t>and its ability to correct</w:t>
+        </w:r>
+      </w:ins>
+      <w:ins w:id="89" w:author="Molly C. MULCAHY" w:date="2024-10-08T13:48:00Z" w16du:dateUtc="2024-10-08T18:48:00Z">
+        <w:r>
+          <w:rPr>
+            <w:rFonts w:ascii="Times New Roman" w:hAnsi="Times New Roman" w:cs="Times New Roman"/>
+            <w:i/>
+            <w:iCs/>
+          </w:rPr>
+          <w:t xml:space="preserve"> </w:t>
+        </w:r>
+      </w:ins>
+      <w:del w:id="90" w:author="Molly C. MULCAHY" w:date="2024-10-08T13:47:00Z" w16du:dateUtc="2024-10-08T18:47:00Z">
+        <w:r>
+          <w:rPr>
+            <w:rFonts w:ascii="Times New Roman" w:hAnsi="Times New Roman" w:cs="Times New Roman"/>
+            <w:i/>
+            <w:iCs/>
+          </w:rPr>
+          <w:delText xml:space="preserve"> </w:delText>
+        </w:r>
+        <w:r>
+          <w:rPr>
+            <w:rFonts w:ascii="Times New Roman" w:hAnsi="Times New Roman" w:cs="Times New Roman"/>
+          </w:rPr>
+          <w:delText xml:space="preserve">for </w:delText>
+        </w:r>
+        <w:r>
+          <w:rPr>
+            <w:rFonts w:ascii="Times New Roman" w:hAnsi="Times New Roman" w:cs="Times New Roman"/>
+          </w:rPr>
+          <w:delText xml:space="preserve">its capacity to </w:delText>
+        </w:r>
+      </w:del>
+      <w:del w:id="91" w:author="Molly C. MULCAHY" w:date="2024-10-08T13:46:00Z" w16du:dateUtc="2024-10-08T18:46:00Z">
+        <w:r>
+          <w:rPr>
+            <w:rFonts w:ascii="Times New Roman" w:hAnsi="Times New Roman" w:cs="Times New Roman"/>
+          </w:rPr>
+          <w:delText>a</w:delText>
+        </w:r>
+        <w:r>
+          <w:rPr>
+            <w:rFonts w:ascii="Times New Roman" w:hAnsi="Times New Roman" w:cs="Times New Roman"/>
+          </w:rPr>
+          <w:delText>brog</w:delText>
+        </w:r>
+        <w:r>
+          <w:rPr>
+            <w:rFonts w:ascii="Times New Roman" w:hAnsi="Times New Roman" w:cs="Times New Roman"/>
+          </w:rPr>
+          <w:delText xml:space="preserve">ate </w:delText>
+        </w:r>
+      </w:del>
       <w:r>
         <w:rPr>
           <w:rFonts w:ascii="Times New Roman" w:hAnsi="Times New Roman" w:cs="Times New Roman"/>
@@ -3705,8 +3834,32 @@
         <w:rPr>
           <w:rFonts w:ascii="Times New Roman" w:hAnsi="Times New Roman" w:cs="Times New Roman"/>
         </w:rPr>
-        <w:t xml:space="preserve"> is currently being explored</w:t>
-      </w:r>
+        <w:t xml:space="preserve"> is </w:t>
+      </w:r>
+      <w:del w:id="92" w:author="Molly C. MULCAHY" w:date="2024-10-08T13:48:00Z" w16du:dateUtc="2024-10-08T18:48:00Z">
+        <w:r>
+          <w:rPr>
+            <w:rFonts w:ascii="Times New Roman" w:hAnsi="Times New Roman" w:cs="Times New Roman"/>
+          </w:rPr>
+          <w:delText>currently being explored</w:delText>
+        </w:r>
+      </w:del>
+      <w:ins w:id="93" w:author="Molly C. MULCAHY" w:date="2024-10-08T13:48:00Z" w16du:dateUtc="2024-10-08T18:48:00Z">
+        <w:r>
+          <w:rPr>
+            <w:rFonts w:ascii="Times New Roman" w:hAnsi="Times New Roman" w:cs="Times New Roman"/>
+          </w:rPr>
+          <w:t xml:space="preserve">being evaluated for therapeutic </w:t>
+        </w:r>
+      </w:ins>
+      <w:ins w:id="94" w:author="Molly C. MULCAHY" w:date="2024-10-08T13:49:00Z" w16du:dateUtc="2024-10-08T18:49:00Z">
+        <w:r>
+          <w:rPr>
+            <w:rFonts w:ascii="Times New Roman" w:hAnsi="Times New Roman" w:cs="Times New Roman"/>
+          </w:rPr>
+          <w:t>capacity</w:t>
+        </w:r>
+      </w:ins>
       <w:r>
         <w:rPr>
           <w:rFonts w:ascii="Times New Roman" w:hAnsi="Times New Roman" w:cs="Times New Roman"/>
@@ -3777,7 +3930,7 @@
         </w:rPr>
         <w:t xml:space="preserve">increases across gestation and </w:t>
       </w:r>
-      <w:del w:id="77" w:author="Molly C. MULCAHY" w:date="2024-07-23T11:34:00Z">
+      <w:del w:id="95" w:author="Molly C. MULCAHY" w:date="2024-07-23T11:34:00Z">
         <w:r>
           <w:rPr>
             <w:rFonts w:ascii="Times New Roman" w:hAnsi="Times New Roman" w:cs="Times New Roman"/>
@@ -3785,7 +3938,7 @@
           <w:delText>reaches its highest levels</w:delText>
         </w:r>
       </w:del>
-      <w:ins w:id="78" w:author="Molly C. MULCAHY" w:date="2024-07-23T11:34:00Z">
+      <w:ins w:id="96" w:author="Molly C. MULCAHY" w:date="2024-07-23T11:34:00Z">
         <w:r>
           <w:rPr>
             <w:rFonts w:ascii="Times New Roman" w:hAnsi="Times New Roman" w:cs="Times New Roman"/>
@@ -3931,7 +4084,7 @@
         </w:rPr>
         <w:t xml:space="preserve">secreted into </w:t>
       </w:r>
-      <w:ins w:id="79" w:author="Molly C. MULCAHY" w:date="2024-07-23T11:34:00Z">
+      <w:ins w:id="97" w:author="Molly C. MULCAHY" w:date="2024-07-23T11:34:00Z">
         <w:r>
           <w:rPr>
             <w:rFonts w:ascii="Times New Roman" w:hAnsi="Times New Roman" w:cs="Times New Roman"/>
@@ -3945,7 +4098,7 @@
         </w:rPr>
         <w:t>parent</w:t>
       </w:r>
-      <w:del w:id="80" w:author="Molly C. MULCAHY" w:date="2024-07-23T11:34:00Z">
+      <w:del w:id="98" w:author="Molly C. MULCAHY" w:date="2024-07-23T11:34:00Z">
         <w:r>
           <w:rPr>
             <w:rFonts w:ascii="Times New Roman" w:hAnsi="Times New Roman" w:cs="Times New Roman"/>
@@ -4017,7 +4170,21 @@
         <w:rPr>
           <w:rFonts w:ascii="Times New Roman" w:hAnsi="Times New Roman" w:cs="Times New Roman"/>
         </w:rPr>
-        <w:t xml:space="preserve"> In fact, the majority of GDF15 in circulation is derived from the fetus </w:t>
+        <w:t xml:space="preserve"> In fact, the majority of GDF15 in circulation</w:t>
+      </w:r>
+      <w:ins w:id="99" w:author="Molly C. MULCAHY" w:date="2024-10-08T13:49:00Z" w16du:dateUtc="2024-10-08T18:49:00Z">
+        <w:r>
+          <w:rPr>
+            <w:rFonts w:ascii="Times New Roman" w:hAnsi="Times New Roman" w:cs="Times New Roman"/>
+          </w:rPr>
+          <w:t xml:space="preserve"> during pregnancy</w:t>
+        </w:r>
+      </w:ins>
+      <w:r>
+        <w:rPr>
+          <w:rFonts w:ascii="Times New Roman" w:hAnsi="Times New Roman" w:cs="Times New Roman"/>
+        </w:rPr>
+        <w:t xml:space="preserve"> is derived from the fetus </w:t>
       </w:r>
       <w:r>
         <w:rPr>
@@ -4284,7 +4451,7 @@
         </w:rPr>
         <w:t xml:space="preserve">15 </w:t>
       </w:r>
-      <w:ins w:id="81" w:author="Molly C. MULCAHY" w:date="2024-07-23T11:35:00Z">
+      <w:ins w:id="100" w:author="Molly C. MULCAHY" w:date="2024-07-23T11:35:00Z">
         <w:r>
           <w:rPr>
             <w:rFonts w:ascii="Times New Roman" w:hAnsi="Times New Roman" w:cs="Times New Roman"/>
@@ -4292,7 +4459,7 @@
           <w:t>elevations are</w:t>
         </w:r>
       </w:ins>
-      <w:del w:id="82" w:author="Molly C. MULCAHY" w:date="2024-07-23T11:35:00Z">
+      <w:del w:id="101" w:author="Molly C. MULCAHY" w:date="2024-07-23T11:35:00Z">
         <w:r>
           <w:rPr>
             <w:rFonts w:ascii="Times New Roman" w:hAnsi="Times New Roman" w:cs="Times New Roman"/>
@@ -4336,7 +4503,7 @@
         </w:rPr>
         <w:t xml:space="preserve"> </w:t>
       </w:r>
-      <w:del w:id="83" w:author="Molly C. MULCAHY" w:date="2024-07-23T11:36:00Z">
+      <w:del w:id="102" w:author="Molly C. MULCAHY" w:date="2024-07-23T11:36:00Z">
         <w:r>
           <w:rPr>
             <w:rFonts w:ascii="Times New Roman" w:hAnsi="Times New Roman" w:cs="Times New Roman"/>
@@ -4344,7 +4511,7 @@
           <w:delText xml:space="preserve">negatively </w:delText>
         </w:r>
       </w:del>
-      <w:ins w:id="84" w:author="Molly C. MULCAHY" w:date="2024-07-23T11:36:00Z">
+      <w:ins w:id="103" w:author="Molly C. MULCAHY" w:date="2024-07-23T11:36:00Z">
         <w:r>
           <w:rPr>
             <w:rFonts w:ascii="Times New Roman" w:hAnsi="Times New Roman" w:cs="Times New Roman"/>
@@ -4358,7 +4525,7 @@
         </w:rPr>
         <w:t xml:space="preserve">associated with </w:t>
       </w:r>
-      <w:del w:id="85" w:author="Molly C. MULCAHY" w:date="2024-07-23T11:36:00Z">
+      <w:del w:id="104" w:author="Molly C. MULCAHY" w:date="2024-07-23T11:36:00Z">
         <w:r>
           <w:rPr>
             <w:rFonts w:ascii="Times New Roman" w:hAnsi="Times New Roman" w:cs="Times New Roman"/>
@@ -4372,7 +4539,7 @@
         </w:rPr>
         <w:t xml:space="preserve">gestational weight gain </w:t>
       </w:r>
-      <w:ins w:id="86" w:author="Molly C. MULCAHY" w:date="2024-07-23T11:36:00Z">
+      <w:ins w:id="105" w:author="Molly C. MULCAHY" w:date="2024-07-23T11:36:00Z">
         <w:r>
           <w:rPr>
             <w:rFonts w:ascii="Times New Roman" w:hAnsi="Times New Roman" w:cs="Times New Roman"/>
@@ -4380,7 +4547,7 @@
           <w:t xml:space="preserve">and </w:t>
         </w:r>
       </w:ins>
-      <w:del w:id="87" w:author="Molly C. MULCAHY" w:date="2024-07-23T11:36:00Z">
+      <w:del w:id="106" w:author="Molly C. MULCAHY" w:date="2024-07-23T11:36:00Z">
         <w:r>
           <w:rPr>
             <w:rFonts w:ascii="Times New Roman" w:hAnsi="Times New Roman" w:cs="Times New Roman"/>
@@ -4430,7 +4597,7 @@
         </w:rPr>
         <w:t xml:space="preserve">pre-pregnancy BMI </w:t>
       </w:r>
-      <w:del w:id="88" w:author="Molly C. MULCAHY" w:date="2024-07-23T11:36:00Z">
+      <w:del w:id="107" w:author="Molly C. MULCAHY" w:date="2024-07-23T11:36:00Z">
         <w:r>
           <w:rPr>
             <w:rFonts w:ascii="Times New Roman" w:hAnsi="Times New Roman" w:cs="Times New Roman"/>
@@ -4504,7 +4671,7 @@
         </w:rPr>
         <w:t xml:space="preserve"> in concert with complications of pregnancy. </w:t>
       </w:r>
-      <w:del w:id="89" w:author="Molly C. MULCAHY" w:date="2024-08-01T12:48:00Z">
+      <w:del w:id="108" w:author="Molly C. MULCAHY" w:date="2024-08-01T12:48:00Z">
         <w:r>
           <w:rPr>
             <w:rFonts w:ascii="Times New Roman" w:hAnsi="Times New Roman" w:cs="Times New Roman"/>
@@ -4512,7 +4679,7 @@
           <w:delText>In several cases, the e</w:delText>
         </w:r>
       </w:del>
-      <w:ins w:id="90" w:author="Molly C. MULCAHY" w:date="2024-08-01T12:48:00Z">
+      <w:ins w:id="109" w:author="Molly C. MULCAHY" w:date="2024-08-01T12:48:00Z">
         <w:r>
           <w:rPr>
             <w:rFonts w:ascii="Times New Roman" w:hAnsi="Times New Roman" w:cs="Times New Roman"/>
@@ -4526,7 +4693,7 @@
         </w:rPr>
         <w:t xml:space="preserve">pidemiological data </w:t>
       </w:r>
-      <w:del w:id="91" w:author="Molly C. MULCAHY" w:date="2024-08-01T12:48:00Z">
+      <w:del w:id="110" w:author="Molly C. MULCAHY" w:date="2024-08-01T12:48:00Z">
         <w:r>
           <w:rPr>
             <w:rFonts w:ascii="Times New Roman" w:hAnsi="Times New Roman" w:cs="Times New Roman"/>
@@ -4540,7 +4707,7 @@
           <w:delText>ing</w:delText>
         </w:r>
       </w:del>
-      <w:ins w:id="92" w:author="Molly C. MULCAHY" w:date="2024-08-01T12:48:00Z">
+      <w:ins w:id="111" w:author="Molly C. MULCAHY" w:date="2024-08-01T12:48:00Z">
         <w:r>
           <w:rPr>
             <w:rFonts w:ascii="Times New Roman" w:hAnsi="Times New Roman" w:cs="Times New Roman"/>
@@ -4554,7 +4721,7 @@
         </w:rPr>
         <w:t xml:space="preserve">.  </w:t>
       </w:r>
-      <w:del w:id="93" w:author="Molly C. MULCAHY" w:date="2024-08-01T12:48:00Z">
+      <w:del w:id="112" w:author="Molly C. MULCAHY" w:date="2024-08-01T12:48:00Z">
         <w:r>
           <w:rPr>
             <w:rFonts w:ascii="Times New Roman" w:hAnsi="Times New Roman" w:cs="Times New Roman"/>
@@ -4568,7 +4735,7 @@
           <w:delText>re</w:delText>
         </w:r>
       </w:del>
-      <w:ins w:id="94" w:author="Molly C. MULCAHY" w:date="2024-08-01T12:48:00Z">
+      <w:ins w:id="113" w:author="Molly C. MULCAHY" w:date="2024-08-01T12:48:00Z">
         <w:r>
           <w:rPr>
             <w:rFonts w:ascii="Times New Roman" w:hAnsi="Times New Roman" w:cs="Times New Roman"/>
@@ -4582,7 +4749,7 @@
         </w:rPr>
         <w:t>-eclampsia</w:t>
       </w:r>
-      <w:ins w:id="95" w:author="Molly C. MULCAHY" w:date="2024-08-01T12:49:00Z">
+      <w:ins w:id="114" w:author="Molly C. MULCAHY" w:date="2024-08-01T12:49:00Z">
         <w:r>
           <w:rPr>
             <w:rFonts w:ascii="Times New Roman" w:hAnsi="Times New Roman" w:cs="Times New Roman"/>
@@ -4590,7 +4757,7 @@
           <w:t xml:space="preserve"> </w:t>
         </w:r>
       </w:ins>
-      <w:del w:id="96" w:author="Molly C. MULCAHY" w:date="2024-08-01T12:49:00Z">
+      <w:del w:id="115" w:author="Molly C. MULCAHY" w:date="2024-08-01T12:49:00Z">
         <w:r>
           <w:rPr>
             <w:rFonts w:ascii="Times New Roman" w:hAnsi="Times New Roman" w:cs="Times New Roman"/>
@@ -4760,7 +4927,7 @@
         </w:rPr>
         <w:t xml:space="preserve"> in</w:t>
       </w:r>
-      <w:ins w:id="97" w:author="Molly C. MULCAHY" w:date="2024-08-01T12:49:00Z">
+      <w:ins w:id="116" w:author="Molly C. MULCAHY" w:date="2024-08-01T12:49:00Z">
         <w:r>
           <w:rPr>
             <w:rFonts w:ascii="Times New Roman" w:hAnsi="Times New Roman" w:cs="Times New Roman"/>
@@ -4780,7 +4947,7 @@
         </w:rPr>
         <w:t>GDF15</w:t>
       </w:r>
-      <w:del w:id="98" w:author="Molly C. MULCAHY" w:date="2024-08-01T12:49:00Z">
+      <w:del w:id="117" w:author="Molly C. MULCAHY" w:date="2024-08-01T12:49:00Z">
         <w:r>
           <w:rPr>
             <w:rFonts w:ascii="Times New Roman" w:hAnsi="Times New Roman" w:cs="Times New Roman"/>
@@ -4800,7 +4967,7 @@
         </w:rPr>
         <w:t xml:space="preserve"> compared to non-pre</w:t>
       </w:r>
-      <w:ins w:id="99" w:author="Molly C. MULCAHY" w:date="2024-08-01T12:49:00Z">
+      <w:ins w:id="118" w:author="Molly C. MULCAHY" w:date="2024-08-01T12:49:00Z">
         <w:r>
           <w:rPr>
             <w:rFonts w:ascii="Times New Roman" w:hAnsi="Times New Roman" w:cs="Times New Roman"/>
@@ -4814,7 +4981,7 @@
         </w:rPr>
         <w:t>eclamptic</w:t>
       </w:r>
-      <w:del w:id="100" w:author="Molly C. MULCAHY" w:date="2024-08-01T12:49:00Z">
+      <w:del w:id="119" w:author="Molly C. MULCAHY" w:date="2024-08-01T12:49:00Z">
         <w:r>
           <w:rPr>
             <w:rFonts w:ascii="Times New Roman" w:hAnsi="Times New Roman" w:cs="Times New Roman"/>
@@ -4822,7 +4989,7 @@
           <w:delText>, normotensive</w:delText>
         </w:r>
       </w:del>
-      <w:ins w:id="101" w:author="Molly C. MULCAHY" w:date="2024-08-01T12:49:00Z">
+      <w:ins w:id="120" w:author="Molly C. MULCAHY" w:date="2024-08-01T12:49:00Z">
         <w:r>
           <w:rPr>
             <w:rFonts w:ascii="Times New Roman" w:hAnsi="Times New Roman" w:cs="Times New Roman"/>
@@ -5153,7 +5320,14 @@
         <w:rPr>
           <w:rFonts w:ascii="Times New Roman" w:hAnsi="Times New Roman" w:cs="Times New Roman"/>
         </w:rPr>
-        <w:t>, an extreme form of nausea and vomiting of pregnancy</w:t>
+        <w:t xml:space="preserve">, an extreme form of nausea and vomiting of </w:t>
+      </w:r>
+      <w:r>
+        <w:rPr>
+          <w:rFonts w:ascii="Times New Roman" w:hAnsi="Times New Roman" w:cs="Times New Roman"/>
+        </w:rPr>
+        <w:lastRenderedPageBreak/>
+        <w:t>pregnancy</w:t>
       </w:r>
       <w:r>
         <w:rPr>
@@ -5207,7 +5381,6 @@
         <w:rPr>
           <w:rFonts w:ascii="Times New Roman" w:hAnsi="Times New Roman" w:cs="Times New Roman"/>
         </w:rPr>
-        <w:lastRenderedPageBreak/>
         <w:t xml:space="preserve">Recent evidence </w:t>
       </w:r>
       <w:r>
@@ -5288,7 +5461,7 @@
         </w:rPr>
         <w:t xml:space="preserve">. </w:t>
       </w:r>
-      <w:ins w:id="102" w:author="Molly C. MULCAHY" w:date="2024-07-19T12:34:00Z">
+      <w:ins w:id="121" w:author="Molly C. MULCAHY" w:date="2024-07-19T12:34:00Z">
         <w:r>
           <w:rPr>
             <w:rFonts w:ascii="Times New Roman" w:hAnsi="Times New Roman" w:cs="Times New Roman"/>
@@ -5296,7 +5469,7 @@
           <w:t xml:space="preserve">GDF15 </w:t>
         </w:r>
       </w:ins>
-      <w:ins w:id="103" w:author="Molly C. MULCAHY" w:date="2024-07-19T12:53:00Z">
+      <w:ins w:id="122" w:author="Molly C. MULCAHY" w:date="2024-07-19T12:53:00Z">
         <w:r>
           <w:rPr>
             <w:rFonts w:ascii="Times New Roman" w:hAnsi="Times New Roman" w:cs="Times New Roman"/>
@@ -5304,7 +5477,7 @@
           <w:t>elevations</w:t>
         </w:r>
       </w:ins>
-      <w:ins w:id="104" w:author="Molly C. MULCAHY" w:date="2024-07-19T12:35:00Z">
+      <w:ins w:id="123" w:author="Molly C. MULCAHY" w:date="2024-07-19T12:35:00Z">
         <w:r>
           <w:rPr>
             <w:rFonts w:ascii="Times New Roman" w:hAnsi="Times New Roman" w:cs="Times New Roman"/>
@@ -5312,7 +5485,7 @@
           <w:t xml:space="preserve"> in circu</w:t>
         </w:r>
       </w:ins>
-      <w:ins w:id="105" w:author="Molly C. MULCAHY" w:date="2024-07-19T12:37:00Z">
+      <w:ins w:id="124" w:author="Molly C. MULCAHY" w:date="2024-07-19T12:37:00Z">
         <w:r>
           <w:rPr>
             <w:rFonts w:ascii="Times New Roman" w:hAnsi="Times New Roman" w:cs="Times New Roman"/>
@@ -5320,7 +5493,7 @@
           <w:t xml:space="preserve">lation </w:t>
         </w:r>
       </w:ins>
-      <w:ins w:id="106" w:author="Molly C. MULCAHY" w:date="2024-07-19T12:53:00Z">
+      <w:ins w:id="125" w:author="Molly C. MULCAHY" w:date="2024-07-19T12:53:00Z">
         <w:r>
           <w:rPr>
             <w:rFonts w:ascii="Times New Roman" w:hAnsi="Times New Roman" w:cs="Times New Roman"/>
@@ -5328,7 +5501,7 @@
           <w:t>are</w:t>
         </w:r>
       </w:ins>
-      <w:ins w:id="107" w:author="Molly C. MULCAHY" w:date="2024-07-19T12:37:00Z">
+      <w:ins w:id="126" w:author="Molly C. MULCAHY" w:date="2024-07-19T12:37:00Z">
         <w:r>
           <w:rPr>
             <w:rFonts w:ascii="Times New Roman" w:hAnsi="Times New Roman" w:cs="Times New Roman"/>
@@ -5336,7 +5509,7 @@
           <w:t xml:space="preserve"> thought t</w:t>
         </w:r>
       </w:ins>
-      <w:ins w:id="108" w:author="Molly C. MULCAHY" w:date="2024-07-19T12:38:00Z">
+      <w:ins w:id="127" w:author="Molly C. MULCAHY" w:date="2024-07-19T12:38:00Z">
         <w:r>
           <w:rPr>
             <w:rFonts w:ascii="Times New Roman" w:hAnsi="Times New Roman" w:cs="Times New Roman"/>
@@ -5344,7 +5517,7 @@
           <w:t xml:space="preserve">o be </w:t>
         </w:r>
       </w:ins>
-      <w:ins w:id="109" w:author="Molly C. MULCAHY" w:date="2024-07-19T14:29:00Z">
+      <w:ins w:id="128" w:author="Molly C. MULCAHY" w:date="2024-07-19T14:29:00Z">
         <w:r>
           <w:rPr>
             <w:rFonts w:ascii="Times New Roman" w:hAnsi="Times New Roman" w:cs="Times New Roman"/>
@@ -5352,7 +5525,7 @@
           <w:t>sentinels</w:t>
         </w:r>
       </w:ins>
-      <w:ins w:id="110" w:author="Molly C. MULCAHY" w:date="2024-07-19T12:38:00Z">
+      <w:ins w:id="129" w:author="Molly C. MULCAHY" w:date="2024-07-19T12:38:00Z">
         <w:r>
           <w:rPr>
             <w:rFonts w:ascii="Times New Roman" w:hAnsi="Times New Roman" w:cs="Times New Roman"/>
@@ -5360,7 +5533,7 @@
           <w:t xml:space="preserve"> of stress</w:t>
         </w:r>
       </w:ins>
-      <w:ins w:id="111" w:author="Molly C. MULCAHY" w:date="2024-07-19T12:53:00Z">
+      <w:ins w:id="130" w:author="Molly C. MULCAHY" w:date="2024-07-19T12:53:00Z">
         <w:r>
           <w:rPr>
             <w:rFonts w:ascii="Times New Roman" w:hAnsi="Times New Roman" w:cs="Times New Roman"/>
@@ -5368,7 +5541,7 @@
           <w:t>ors present in the body</w:t>
         </w:r>
       </w:ins>
-      <w:ins w:id="112" w:author="Molly C. MULCAHY" w:date="2024-07-19T12:39:00Z">
+      <w:ins w:id="131" w:author="Molly C. MULCAHY" w:date="2024-07-19T12:39:00Z">
         <w:r>
           <w:rPr>
             <w:rFonts w:ascii="Times New Roman" w:hAnsi="Times New Roman" w:cs="Times New Roman"/>
@@ -5376,7 +5549,7 @@
           <w:t xml:space="preserve">. </w:t>
         </w:r>
       </w:ins>
-      <w:ins w:id="113" w:author="Molly C. MULCAHY" w:date="2024-07-19T14:30:00Z">
+      <w:ins w:id="132" w:author="Molly C. MULCAHY" w:date="2024-07-19T14:30:00Z">
         <w:r>
           <w:rPr>
             <w:rFonts w:ascii="Times New Roman" w:hAnsi="Times New Roman" w:cs="Times New Roman"/>
@@ -5384,7 +5557,7 @@
           <w:t>Comparisons between non-pregnant and p</w:t>
         </w:r>
       </w:ins>
-      <w:ins w:id="114" w:author="Molly C. MULCAHY" w:date="2024-07-19T12:39:00Z">
+      <w:ins w:id="133" w:author="Molly C. MULCAHY" w:date="2024-07-19T12:39:00Z">
         <w:r>
           <w:rPr>
             <w:rFonts w:ascii="Times New Roman" w:hAnsi="Times New Roman" w:cs="Times New Roman"/>
@@ -5392,7 +5565,7 @@
           <w:t>regna</w:t>
         </w:r>
       </w:ins>
-      <w:ins w:id="115" w:author="Molly C. MULCAHY" w:date="2024-07-19T14:30:00Z">
+      <w:ins w:id="134" w:author="Molly C. MULCAHY" w:date="2024-07-19T14:30:00Z">
         <w:r>
           <w:rPr>
             <w:rFonts w:ascii="Times New Roman" w:hAnsi="Times New Roman" w:cs="Times New Roman"/>
@@ -5400,8 +5573,8 @@
           <w:t xml:space="preserve">nt individuals and between healthy versus chronic </w:t>
         </w:r>
       </w:ins>
-      <w:ins w:id="116" w:author="Molly C. MULCAHY" w:date="2024-07-19T12:39:00Z">
-        <w:del w:id="117" w:author="Dave Bridges" w:date="2024-09-04T10:50:00Z">
+      <w:ins w:id="135" w:author="Molly C. MULCAHY" w:date="2024-07-19T12:39:00Z">
+        <w:del w:id="136" w:author="Dave Bridges" w:date="2024-09-04T10:50:00Z">
           <w:r>
             <w:rPr>
               <w:rFonts w:ascii="Times New Roman" w:hAnsi="Times New Roman" w:cs="Times New Roman"/>
@@ -5410,7 +5583,7 @@
           </w:r>
         </w:del>
       </w:ins>
-      <w:ins w:id="118" w:author="Dave Bridges" w:date="2024-09-04T10:50:00Z">
+      <w:ins w:id="137" w:author="Dave Bridges" w:date="2024-09-04T10:50:00Z">
         <w:r>
           <w:rPr>
             <w:rFonts w:ascii="Times New Roman" w:hAnsi="Times New Roman" w:cs="Times New Roman"/>
@@ -5418,7 +5591,7 @@
           <w:t>glucocorticoid elevations</w:t>
         </w:r>
       </w:ins>
-      <w:ins w:id="119" w:author="Molly C. MULCAHY" w:date="2024-07-19T12:39:00Z">
+      <w:ins w:id="138" w:author="Molly C. MULCAHY" w:date="2024-07-19T12:39:00Z">
         <w:r>
           <w:rPr>
             <w:rFonts w:ascii="Times New Roman" w:hAnsi="Times New Roman" w:cs="Times New Roman"/>
@@ -5426,7 +5599,7 @@
           <w:t xml:space="preserve"> during pregnancy</w:t>
         </w:r>
       </w:ins>
-      <w:ins w:id="120" w:author="Dave Bridges" w:date="2024-09-04T10:50:00Z">
+      <w:ins w:id="139" w:author="Dave Bridges" w:date="2024-09-04T10:50:00Z">
         <w:r>
           <w:rPr>
             <w:rFonts w:ascii="Times New Roman" w:hAnsi="Times New Roman" w:cs="Times New Roman"/>
@@ -5434,8 +5607,8 @@
           <w:t xml:space="preserve"> </w:t>
         </w:r>
       </w:ins>
-      <w:ins w:id="121" w:author="Molly C. MULCAHY" w:date="2024-07-19T14:30:00Z">
-        <w:del w:id="122" w:author="Dave Bridges" w:date="2024-09-04T10:50:00Z">
+      <w:ins w:id="140" w:author="Molly C. MULCAHY" w:date="2024-07-19T14:30:00Z">
+        <w:del w:id="141" w:author="Dave Bridges" w:date="2024-09-04T10:50:00Z">
           <w:r>
             <w:rPr>
               <w:rFonts w:ascii="Times New Roman" w:hAnsi="Times New Roman" w:cs="Times New Roman"/>
@@ -5450,7 +5623,7 @@
           <w:t>are</w:t>
         </w:r>
       </w:ins>
-      <w:ins w:id="123" w:author="Molly C. MULCAHY" w:date="2024-07-19T14:31:00Z">
+      <w:ins w:id="142" w:author="Molly C. MULCAHY" w:date="2024-07-19T14:31:00Z">
         <w:r>
           <w:rPr>
             <w:rFonts w:ascii="Times New Roman" w:hAnsi="Times New Roman" w:cs="Times New Roman"/>
@@ -5458,7 +5631,7 @@
           <w:t xml:space="preserve"> understudied in murine models</w:t>
         </w:r>
       </w:ins>
-      <w:ins w:id="124" w:author="Molly C. MULCAHY" w:date="2024-07-19T14:30:00Z">
+      <w:ins w:id="143" w:author="Molly C. MULCAHY" w:date="2024-07-19T14:30:00Z">
         <w:r>
           <w:rPr>
             <w:rFonts w:ascii="Times New Roman" w:hAnsi="Times New Roman" w:cs="Times New Roman"/>
@@ -5484,14 +5657,14 @@
         </w:rPr>
         <w:t xml:space="preserve"> human data</w:t>
       </w:r>
-      <w:ins w:id="125" w:author="Molly C. MULCAHY" w:date="2024-07-19T14:31:00Z">
+      <w:ins w:id="144" w:author="Molly C. MULCAHY" w:date="2024-07-19T14:31:00Z">
         <w:r>
           <w:rPr>
             <w:rFonts w:ascii="Times New Roman" w:hAnsi="Times New Roman" w:cs="Times New Roman"/>
           </w:rPr>
           <w:t xml:space="preserve"> </w:t>
         </w:r>
-        <w:del w:id="126" w:author="Dave Bridges" w:date="2024-09-04T10:54:00Z">
+        <w:del w:id="145" w:author="Dave Bridges" w:date="2024-09-04T10:54:00Z">
           <w:r>
             <w:rPr>
               <w:rFonts w:ascii="Times New Roman" w:hAnsi="Times New Roman" w:cs="Times New Roman"/>
@@ -5499,7 +5672,7 @@
             <w:delText xml:space="preserve">and lack of evaluation of physiological state and chronic </w:delText>
           </w:r>
         </w:del>
-        <w:del w:id="127" w:author="Dave Bridges" w:date="2024-09-04T10:53:00Z">
+        <w:del w:id="146" w:author="Dave Bridges" w:date="2024-09-04T10:53:00Z">
           <w:r>
             <w:rPr>
               <w:rFonts w:ascii="Times New Roman" w:hAnsi="Times New Roman" w:cs="Times New Roman"/>
@@ -5507,7 +5680,7 @@
             <w:delText>stress</w:delText>
           </w:r>
         </w:del>
-        <w:del w:id="128" w:author="Dave Bridges" w:date="2024-09-04T10:54:00Z">
+        <w:del w:id="147" w:author="Dave Bridges" w:date="2024-09-04T10:54:00Z">
           <w:r>
             <w:rPr>
               <w:rFonts w:ascii="Times New Roman" w:hAnsi="Times New Roman" w:cs="Times New Roman"/>
@@ -5516,7 +5689,7 @@
           </w:r>
         </w:del>
       </w:ins>
-      <w:del w:id="129" w:author="Dave Bridges" w:date="2024-09-04T10:54:00Z">
+      <w:del w:id="148" w:author="Dave Bridges" w:date="2024-09-04T10:54:00Z">
         <w:r>
           <w:rPr>
             <w:rFonts w:ascii="Times New Roman" w:hAnsi="Times New Roman" w:cs="Times New Roman"/>
@@ -5530,7 +5703,7 @@
           <w:delText xml:space="preserve">we </w:delText>
         </w:r>
       </w:del>
-      <w:ins w:id="130" w:author="Dave Bridges" w:date="2024-09-04T10:54:00Z">
+      <w:ins w:id="149" w:author="Dave Bridges" w:date="2024-09-04T10:54:00Z">
         <w:r>
           <w:rPr>
             <w:rFonts w:ascii="Times New Roman" w:hAnsi="Times New Roman" w:cs="Times New Roman"/>
@@ -5544,7 +5717,7 @@
         </w:rPr>
         <w:t>sought to</w:t>
       </w:r>
-      <w:del w:id="131" w:author="Molly C. MULCAHY" w:date="2024-10-07T11:02:00Z" w16du:dateUtc="2024-10-07T16:02:00Z">
+      <w:del w:id="150" w:author="Molly C. MULCAHY" w:date="2024-10-07T11:02:00Z" w16du:dateUtc="2024-10-07T16:02:00Z">
         <w:r>
           <w:rPr>
             <w:rFonts w:ascii="Times New Roman" w:hAnsi="Times New Roman" w:cs="Times New Roman"/>
@@ -5552,7 +5725,7 @@
           <w:delText xml:space="preserve"> </w:delText>
         </w:r>
       </w:del>
-      <w:ins w:id="132" w:author="Molly C. MULCAHY" w:date="2024-10-07T11:02:00Z" w16du:dateUtc="2024-10-07T16:02:00Z">
+      <w:ins w:id="151" w:author="Molly C. MULCAHY" w:date="2024-10-07T11:02:00Z" w16du:dateUtc="2024-10-07T16:02:00Z">
         <w:r>
           <w:rPr>
             <w:rFonts w:ascii="Times New Roman" w:hAnsi="Times New Roman" w:cs="Times New Roman"/>
@@ -5580,7 +5753,7 @@
           <w:t xml:space="preserve">. We also evaluated </w:t>
         </w:r>
       </w:ins>
-      <w:ins w:id="133" w:author="Molly C. MULCAHY" w:date="2024-07-19T14:31:00Z">
+      <w:ins w:id="152" w:author="Molly C. MULCAHY" w:date="2024-07-19T14:31:00Z">
         <w:r>
           <w:rPr>
             <w:rFonts w:ascii="Times New Roman" w:hAnsi="Times New Roman" w:cs="Times New Roman"/>
@@ -5588,7 +5761,7 @@
           <w:t xml:space="preserve">GDF15 in circulation </w:t>
         </w:r>
       </w:ins>
-      <w:ins w:id="134" w:author="Molly C. MULCAHY" w:date="2024-10-07T11:03:00Z" w16du:dateUtc="2024-10-07T16:03:00Z">
+      <w:ins w:id="153" w:author="Molly C. MULCAHY" w:date="2024-10-07T11:03:00Z" w16du:dateUtc="2024-10-07T16:03:00Z">
         <w:r>
           <w:rPr>
             <w:rFonts w:ascii="Times New Roman" w:hAnsi="Times New Roman" w:cs="Times New Roman"/>
@@ -5596,7 +5769,7 @@
           <w:t xml:space="preserve">to understand </w:t>
         </w:r>
       </w:ins>
-      <w:ins w:id="135" w:author="Molly C. MULCAHY" w:date="2024-10-07T11:05:00Z" w16du:dateUtc="2024-10-07T16:05:00Z">
+      <w:ins w:id="154" w:author="Molly C. MULCAHY" w:date="2024-10-07T11:05:00Z" w16du:dateUtc="2024-10-07T16:05:00Z">
         <w:r>
           <w:rPr>
             <w:rFonts w:ascii="Times New Roman" w:hAnsi="Times New Roman" w:cs="Times New Roman"/>
@@ -5604,7 +5777,7 @@
           <w:t xml:space="preserve">differences based on physiological state and </w:t>
         </w:r>
       </w:ins>
-      <w:ins w:id="136" w:author="Molly C. MULCAHY" w:date="2024-10-07T11:07:00Z" w16du:dateUtc="2024-10-07T16:07:00Z">
+      <w:ins w:id="155" w:author="Molly C. MULCAHY" w:date="2024-10-07T11:07:00Z" w16du:dateUtc="2024-10-07T16:07:00Z">
         <w:r>
           <w:rPr>
             <w:rFonts w:ascii="Times New Roman" w:hAnsi="Times New Roman" w:cs="Times New Roman"/>
@@ -5612,7 +5785,7 @@
           <w:t>complications</w:t>
         </w:r>
       </w:ins>
-      <w:ins w:id="137" w:author="Molly C. MULCAHY" w:date="2024-10-07T11:05:00Z" w16du:dateUtc="2024-10-07T16:05:00Z">
+      <w:ins w:id="156" w:author="Molly C. MULCAHY" w:date="2024-10-07T11:05:00Z" w16du:dateUtc="2024-10-07T16:05:00Z">
         <w:r>
           <w:rPr>
             <w:rFonts w:ascii="Times New Roman" w:hAnsi="Times New Roman" w:cs="Times New Roman"/>
@@ -5620,7 +5793,7 @@
           <w:t xml:space="preserve"> </w:t>
         </w:r>
       </w:ins>
-      <w:ins w:id="138" w:author="Molly C. MULCAHY" w:date="2024-10-07T11:07:00Z" w16du:dateUtc="2024-10-07T16:07:00Z">
+      <w:ins w:id="157" w:author="Molly C. MULCAHY" w:date="2024-10-07T11:07:00Z" w16du:dateUtc="2024-10-07T16:07:00Z">
         <w:r>
           <w:rPr>
             <w:rFonts w:ascii="Times New Roman" w:hAnsi="Times New Roman" w:cs="Times New Roman"/>
@@ -5628,15 +5801,23 @@
           <w:t>from</w:t>
         </w:r>
       </w:ins>
-      <w:ins w:id="139" w:author="Molly C. MULCAHY" w:date="2024-10-07T11:05:00Z" w16du:dateUtc="2024-10-07T16:05:00Z">
-        <w:r>
-          <w:rPr>
-            <w:rFonts w:ascii="Times New Roman" w:hAnsi="Times New Roman" w:cs="Times New Roman"/>
-          </w:rPr>
-          <w:t xml:space="preserve"> exogenous glucocorticoids </w:t>
-        </w:r>
-      </w:ins>
-      <w:ins w:id="140" w:author="Molly C. MULCAHY" w:date="2024-10-07T11:06:00Z" w16du:dateUtc="2024-10-07T16:06:00Z">
+      <w:ins w:id="158" w:author="Molly C. MULCAHY" w:date="2024-10-07T11:05:00Z" w16du:dateUtc="2024-10-07T16:05:00Z">
+        <w:r>
+          <w:rPr>
+            <w:rFonts w:ascii="Times New Roman" w:hAnsi="Times New Roman" w:cs="Times New Roman"/>
+          </w:rPr>
+          <w:t xml:space="preserve"> exogenous glucocorticoid</w:t>
+        </w:r>
+      </w:ins>
+      <w:ins w:id="159" w:author="Molly C. MULCAHY" w:date="2024-10-08T14:52:00Z" w16du:dateUtc="2024-10-08T19:52:00Z">
+        <w:r>
+          <w:rPr>
+            <w:rFonts w:ascii="Times New Roman" w:hAnsi="Times New Roman" w:cs="Times New Roman"/>
+          </w:rPr>
+          <w:t>-</w:t>
+        </w:r>
+      </w:ins>
+      <w:ins w:id="160" w:author="Molly C. MULCAHY" w:date="2024-10-07T11:06:00Z" w16du:dateUtc="2024-10-07T16:06:00Z">
         <w:r>
           <w:rPr>
             <w:rFonts w:ascii="Times New Roman" w:hAnsi="Times New Roman" w:cs="Times New Roman"/>
@@ -5644,8 +5825,8 @@
           <w:t xml:space="preserve">induced insulin resistance. </w:t>
         </w:r>
       </w:ins>
-      <w:ins w:id="141" w:author="Dave Bridges" w:date="2024-09-04T10:54:00Z">
-        <w:del w:id="142" w:author="Molly C. MULCAHY" w:date="2024-10-07T11:06:00Z" w16du:dateUtc="2024-10-07T16:06:00Z">
+      <w:ins w:id="161" w:author="Dave Bridges" w:date="2024-09-04T10:54:00Z">
+        <w:del w:id="162" w:author="Molly C. MULCAHY" w:date="2024-10-07T11:06:00Z" w16du:dateUtc="2024-10-07T16:06:00Z">
           <w:r>
             <w:rPr>
               <w:rFonts w:ascii="Times New Roman" w:hAnsi="Times New Roman" w:cs="Times New Roman"/>
@@ -5654,7 +5835,7 @@
           </w:r>
         </w:del>
       </w:ins>
-      <w:del w:id="143" w:author="Molly C. MULCAHY" w:date="2024-10-07T11:06:00Z" w16du:dateUtc="2024-10-07T16:06:00Z">
+      <w:del w:id="163" w:author="Molly C. MULCAHY" w:date="2024-10-07T11:06:00Z" w16du:dateUtc="2024-10-07T16:06:00Z">
         <w:r>
           <w:rPr>
             <w:rFonts w:ascii="Times New Roman" w:hAnsi="Times New Roman" w:cs="Times New Roman"/>
@@ -5936,7 +6117,7 @@
         </w:rPr>
         <w:t xml:space="preserve">Virgin female C57BL/6J (RRID: </w:t>
       </w:r>
-      <w:ins w:id="144" w:author="Molly C. MULCAHY" w:date="2024-08-02T14:01:00Z">
+      <w:ins w:id="164" w:author="Molly C. MULCAHY" w:date="2024-08-02T14:01:00Z">
         <w:r>
           <w:rPr>
             <w:rFonts w:ascii="Times New Roman" w:hAnsi="Times New Roman" w:cs="Times New Roman"/>
@@ -9233,7 +9414,7 @@
     <w:p>
       <w:pPr>
         <w:spacing w:line="480" w:lineRule="auto"/>
-        <w:pPrChange w:id="145" w:author="Dave Bridges" w:date="2024-09-27T11:05:00Z">
+        <w:pPrChange w:id="165" w:author="Dave Bridges" w:date="2024-09-27T11:05:00Z">
           <w:pPr>
             <w:spacing w:line="480" w:lineRule="auto"/>
             <w:ind w:firstLine="720"/>
@@ -9336,7 +9517,7 @@
         </w:rPr>
         <w:t xml:space="preserve"> </w:t>
       </w:r>
-      <w:ins w:id="146" w:author="Molly C. MULCAHY" w:date="2024-10-04T11:29:00Z" w16du:dateUtc="2024-10-04T16:29:00Z">
+      <w:ins w:id="166" w:author="Molly C. MULCAHY" w:date="2024-10-04T11:29:00Z" w16du:dateUtc="2024-10-04T16:29:00Z">
         <w:r>
           <w:rPr>
             <w:rFonts w:ascii="Times New Roman" w:hAnsi="Times New Roman" w:cs="Times New Roman"/>
@@ -9344,7 +9525,7 @@
           <w:t xml:space="preserve">This insulin resistance </w:t>
         </w:r>
       </w:ins>
-      <w:ins w:id="147" w:author="Molly C. MULCAHY" w:date="2024-10-04T11:31:00Z" w16du:dateUtc="2024-10-04T16:31:00Z">
+      <w:ins w:id="167" w:author="Molly C. MULCAHY" w:date="2024-10-04T11:31:00Z" w16du:dateUtc="2024-10-04T16:31:00Z">
         <w:r>
           <w:rPr>
             <w:rFonts w:ascii="Times New Roman" w:hAnsi="Times New Roman" w:cs="Times New Roman"/>
@@ -9352,7 +9533,7 @@
           <w:t xml:space="preserve">of pregnancy in mice </w:t>
         </w:r>
       </w:ins>
-      <w:ins w:id="148" w:author="Molly C. MULCAHY" w:date="2024-10-04T11:29:00Z" w16du:dateUtc="2024-10-04T16:29:00Z">
+      <w:ins w:id="168" w:author="Molly C. MULCAHY" w:date="2024-10-04T11:29:00Z" w16du:dateUtc="2024-10-04T16:29:00Z">
         <w:r>
           <w:rPr>
             <w:rFonts w:ascii="Times New Roman" w:hAnsi="Times New Roman" w:cs="Times New Roman"/>
@@ -9360,7 +9541,7 @@
           <w:t>is concomitant with elevations in GDF15</w:t>
         </w:r>
       </w:ins>
-      <w:ins w:id="149" w:author="Molly C. MULCAHY" w:date="2024-10-04T11:31:00Z" w16du:dateUtc="2024-10-04T16:31:00Z">
+      <w:ins w:id="169" w:author="Molly C. MULCAHY" w:date="2024-10-04T11:31:00Z" w16du:dateUtc="2024-10-04T16:31:00Z">
         <w:r>
           <w:rPr>
             <w:rFonts w:ascii="Times New Roman" w:hAnsi="Times New Roman" w:cs="Times New Roman"/>
@@ -9398,15 +9579,31 @@
         </w:rPr>
         <w:fldChar w:fldCharType="end"/>
       </w:r>
-      <w:ins w:id="150" w:author="Molly C. MULCAHY" w:date="2024-10-04T11:29:00Z" w16du:dateUtc="2024-10-04T16:29:00Z">
-        <w:r>
-          <w:rPr>
-            <w:rFonts w:ascii="Times New Roman" w:hAnsi="Times New Roman" w:cs="Times New Roman"/>
-          </w:rPr>
-          <w:t xml:space="preserve"> and glucocorticoids</w:t>
-        </w:r>
-      </w:ins>
-      <w:ins w:id="151" w:author="Molly C. MULCAHY" w:date="2024-10-04T11:30:00Z" w16du:dateUtc="2024-10-04T16:30:00Z">
+      <w:ins w:id="170" w:author="Molly C. MULCAHY" w:date="2024-10-04T11:29:00Z" w16du:dateUtc="2024-10-04T16:29:00Z">
+        <w:r>
+          <w:rPr>
+            <w:rFonts w:ascii="Times New Roman" w:hAnsi="Times New Roman" w:cs="Times New Roman"/>
+          </w:rPr>
+          <w:t xml:space="preserve"> and </w:t>
+        </w:r>
+      </w:ins>
+      <w:ins w:id="171" w:author="Molly C. MULCAHY" w:date="2024-10-07T11:18:00Z" w16du:dateUtc="2024-10-07T16:18:00Z">
+        <w:r>
+          <w:rPr>
+            <w:rFonts w:ascii="Times New Roman" w:hAnsi="Times New Roman" w:cs="Times New Roman"/>
+          </w:rPr>
+          <w:t xml:space="preserve">endogenous </w:t>
+        </w:r>
+      </w:ins>
+      <w:ins w:id="172" w:author="Molly C. MULCAHY" w:date="2024-10-04T11:29:00Z" w16du:dateUtc="2024-10-04T16:29:00Z">
+        <w:r>
+          <w:rPr>
+            <w:rFonts w:ascii="Times New Roman" w:hAnsi="Times New Roman" w:cs="Times New Roman"/>
+          </w:rPr>
+          <w:t>glucocorticoids</w:t>
+        </w:r>
+      </w:ins>
+      <w:ins w:id="173" w:author="Molly C. MULCAHY" w:date="2024-10-04T11:30:00Z" w16du:dateUtc="2024-10-04T16:30:00Z">
         <w:r>
           <w:rPr>
             <w:rFonts w:ascii="Times New Roman" w:hAnsi="Times New Roman" w:cs="Times New Roman"/>
@@ -9444,7 +9641,7 @@
         </w:rPr>
         <w:fldChar w:fldCharType="end"/>
       </w:r>
-      <w:ins w:id="152" w:author="Molly C. MULCAHY" w:date="2024-10-04T11:29:00Z" w16du:dateUtc="2024-10-04T16:29:00Z">
+      <w:ins w:id="174" w:author="Molly C. MULCAHY" w:date="2024-10-04T11:29:00Z" w16du:dateUtc="2024-10-04T16:29:00Z">
         <w:r>
           <w:rPr>
             <w:rFonts w:ascii="Times New Roman" w:hAnsi="Times New Roman" w:cs="Times New Roman"/>
@@ -9452,7 +9649,7 @@
           <w:t>.</w:t>
         </w:r>
       </w:ins>
-      <w:ins w:id="153" w:author="Molly C. MULCAHY" w:date="2024-10-04T14:28:00Z" w16du:dateUtc="2024-10-04T19:28:00Z">
+      <w:ins w:id="175" w:author="Molly C. MULCAHY" w:date="2024-10-04T14:28:00Z" w16du:dateUtc="2024-10-04T19:28:00Z">
         <w:r>
           <w:rPr>
             <w:rFonts w:ascii="Times New Roman" w:hAnsi="Times New Roman" w:cs="Times New Roman"/>
@@ -9460,7 +9657,7 @@
           <w:t xml:space="preserve"> We sought to </w:t>
         </w:r>
       </w:ins>
-      <w:ins w:id="154" w:author="Molly C. MULCAHY" w:date="2024-10-04T11:31:00Z" w16du:dateUtc="2024-10-04T16:31:00Z">
+      <w:ins w:id="176" w:author="Molly C. MULCAHY" w:date="2024-10-04T11:31:00Z" w16du:dateUtc="2024-10-04T16:31:00Z">
         <w:r>
           <w:rPr>
             <w:rFonts w:ascii="Times New Roman" w:hAnsi="Times New Roman" w:cs="Times New Roman"/>
@@ -9468,7 +9665,7 @@
           <w:t>model</w:t>
         </w:r>
       </w:ins>
-      <w:ins w:id="155" w:author="Molly C. MULCAHY" w:date="2024-10-04T11:35:00Z" w16du:dateUtc="2024-10-04T16:35:00Z">
+      <w:ins w:id="177" w:author="Molly C. MULCAHY" w:date="2024-10-04T11:35:00Z" w16du:dateUtc="2024-10-04T16:35:00Z">
         <w:r>
           <w:rPr>
             <w:rFonts w:ascii="Times New Roman" w:hAnsi="Times New Roman" w:cs="Times New Roman"/>
@@ -9476,7 +9673,7 @@
           <w:t xml:space="preserve"> the contributions of GDF15 and glucocorticoid excess on insulin resistance </w:t>
         </w:r>
       </w:ins>
-      <w:ins w:id="156" w:author="Molly C. MULCAHY" w:date="2024-10-04T11:36:00Z" w16du:dateUtc="2024-10-04T16:36:00Z">
+      <w:ins w:id="178" w:author="Molly C. MULCAHY" w:date="2024-10-04T11:36:00Z" w16du:dateUtc="2024-10-04T16:36:00Z">
         <w:r>
           <w:rPr>
             <w:rFonts w:ascii="Times New Roman" w:hAnsi="Times New Roman" w:cs="Times New Roman"/>
@@ -9484,7 +9681,7 @@
           <w:t>of pregnancy</w:t>
         </w:r>
       </w:ins>
-      <w:ins w:id="157" w:author="Molly C. MULCAHY" w:date="2024-10-04T11:41:00Z" w16du:dateUtc="2024-10-04T16:41:00Z">
+      <w:ins w:id="179" w:author="Molly C. MULCAHY" w:date="2024-10-04T11:41:00Z" w16du:dateUtc="2024-10-04T16:41:00Z">
         <w:r>
           <w:rPr>
             <w:rFonts w:ascii="Times New Roman" w:hAnsi="Times New Roman" w:cs="Times New Roman"/>
@@ -9492,7 +9689,7 @@
           <w:t xml:space="preserve"> and understand if GC excess would i</w:t>
         </w:r>
       </w:ins>
-      <w:ins w:id="158" w:author="Molly C. MULCAHY" w:date="2024-10-04T14:28:00Z" w16du:dateUtc="2024-10-04T19:28:00Z">
+      <w:ins w:id="180" w:author="Molly C. MULCAHY" w:date="2024-10-04T14:28:00Z" w16du:dateUtc="2024-10-04T19:28:00Z">
         <w:r>
           <w:rPr>
             <w:rFonts w:ascii="Times New Roman" w:hAnsi="Times New Roman" w:cs="Times New Roman"/>
@@ -9500,7 +9697,7 @@
           <w:t>ncreas</w:t>
         </w:r>
       </w:ins>
-      <w:ins w:id="159" w:author="Molly C. MULCAHY" w:date="2024-10-04T14:29:00Z" w16du:dateUtc="2024-10-04T19:29:00Z">
+      <w:ins w:id="181" w:author="Molly C. MULCAHY" w:date="2024-10-04T14:29:00Z" w16du:dateUtc="2024-10-04T19:29:00Z">
         <w:r>
           <w:rPr>
             <w:rFonts w:ascii="Times New Roman" w:hAnsi="Times New Roman" w:cs="Times New Roman"/>
@@ -9508,15 +9705,23 @@
           <w:t>e</w:t>
         </w:r>
       </w:ins>
-      <w:ins w:id="160" w:author="Molly C. MULCAHY" w:date="2024-10-04T11:41:00Z" w16du:dateUtc="2024-10-04T16:41:00Z">
-        <w:r>
-          <w:rPr>
-            <w:rFonts w:ascii="Times New Roman" w:hAnsi="Times New Roman" w:cs="Times New Roman"/>
-          </w:rPr>
-          <w:t xml:space="preserve"> GDF15 levels, we</w:t>
-        </w:r>
-      </w:ins>
-      <w:ins w:id="161" w:author="Molly C. MULCAHY" w:date="2024-10-04T11:36:00Z" w16du:dateUtc="2024-10-04T16:36:00Z">
+      <w:ins w:id="182" w:author="Molly C. MULCAHY" w:date="2024-10-04T11:41:00Z" w16du:dateUtc="2024-10-04T16:41:00Z">
+        <w:r>
+          <w:rPr>
+            <w:rFonts w:ascii="Times New Roman" w:hAnsi="Times New Roman" w:cs="Times New Roman"/>
+          </w:rPr>
+          <w:t xml:space="preserve"> GDF15 levels</w:t>
+        </w:r>
+      </w:ins>
+      <w:ins w:id="183" w:author="Molly C. MULCAHY" w:date="2024-10-07T11:19:00Z" w16du:dateUtc="2024-10-07T16:19:00Z">
+        <w:r>
+          <w:rPr>
+            <w:rFonts w:ascii="Times New Roman" w:hAnsi="Times New Roman" w:cs="Times New Roman"/>
+          </w:rPr>
+          <w:t>.</w:t>
+        </w:r>
+      </w:ins>
+      <w:ins w:id="184" w:author="Molly C. MULCAHY" w:date="2024-10-04T11:41:00Z" w16du:dateUtc="2024-10-04T16:41:00Z">
         <w:r>
           <w:rPr>
             <w:rFonts w:ascii="Times New Roman" w:hAnsi="Times New Roman" w:cs="Times New Roman"/>
@@ -9524,7 +9729,31 @@
           <w:t xml:space="preserve"> </w:t>
         </w:r>
       </w:ins>
-      <w:del w:id="162" w:author="Molly C. MULCAHY" w:date="2024-10-04T11:41:00Z" w16du:dateUtc="2024-10-04T16:41:00Z">
+      <w:ins w:id="185" w:author="Molly C. MULCAHY" w:date="2024-10-07T11:19:00Z" w16du:dateUtc="2024-10-07T16:19:00Z">
+        <w:r>
+          <w:rPr>
+            <w:rFonts w:ascii="Times New Roman" w:hAnsi="Times New Roman" w:cs="Times New Roman"/>
+          </w:rPr>
+          <w:t>W</w:t>
+        </w:r>
+      </w:ins>
+      <w:ins w:id="186" w:author="Molly C. MULCAHY" w:date="2024-10-04T11:41:00Z" w16du:dateUtc="2024-10-04T16:41:00Z">
+        <w:r>
+          <w:rPr>
+            <w:rFonts w:ascii="Times New Roman" w:hAnsi="Times New Roman" w:cs="Times New Roman"/>
+          </w:rPr>
+          <w:t>e</w:t>
+        </w:r>
+      </w:ins>
+      <w:ins w:id="187" w:author="Molly C. MULCAHY" w:date="2024-10-04T11:36:00Z" w16du:dateUtc="2024-10-04T16:36:00Z">
+        <w:r>
+          <w:rPr>
+            <w:rFonts w:ascii="Times New Roman" w:hAnsi="Times New Roman" w:cs="Times New Roman"/>
+          </w:rPr>
+          <w:t xml:space="preserve"> </w:t>
+        </w:r>
+      </w:ins>
+      <w:del w:id="188" w:author="Molly C. MULCAHY" w:date="2024-10-04T11:41:00Z" w16du:dateUtc="2024-10-04T16:41:00Z">
         <w:r>
           <w:rPr>
             <w:rFonts w:ascii="Times New Roman" w:hAnsi="Times New Roman" w:cs="Times New Roman"/>
@@ -9538,8 +9767,8 @@
           <w:delText>e sought to understand if GDF15 levels related to either pregnancy or a model of excess</w:delText>
         </w:r>
       </w:del>
-      <w:ins w:id="163" w:author="Dave Bridges" w:date="2024-09-04T10:55:00Z">
-        <w:del w:id="164" w:author="Molly C. MULCAHY" w:date="2024-10-04T11:41:00Z" w16du:dateUtc="2024-10-04T16:41:00Z">
+      <w:ins w:id="189" w:author="Dave Bridges" w:date="2024-09-04T10:55:00Z">
+        <w:del w:id="190" w:author="Molly C. MULCAHY" w:date="2024-10-04T11:41:00Z" w16du:dateUtc="2024-10-04T16:41:00Z">
           <w:r>
             <w:rPr>
               <w:rFonts w:ascii="Times New Roman" w:hAnsi="Times New Roman" w:cs="Times New Roman"/>
@@ -9548,7 +9777,7 @@
           </w:r>
         </w:del>
       </w:ins>
-      <w:del w:id="165" w:author="Molly C. MULCAHY" w:date="2024-10-04T11:41:00Z" w16du:dateUtc="2024-10-04T16:41:00Z">
+      <w:del w:id="191" w:author="Molly C. MULCAHY" w:date="2024-10-04T11:41:00Z" w16du:dateUtc="2024-10-04T16:41:00Z">
         <w:r>
           <w:rPr>
             <w:rFonts w:ascii="Times New Roman" w:hAnsi="Times New Roman" w:cs="Times New Roman"/>
@@ -9592,7 +9821,7 @@
         </w:rPr>
         <w:t xml:space="preserve"> </w:t>
       </w:r>
-      <w:ins w:id="166" w:author="Molly C. MULCAHY" w:date="2024-10-04T11:42:00Z" w16du:dateUtc="2024-10-04T16:42:00Z">
+      <w:ins w:id="192" w:author="Molly C. MULCAHY" w:date="2024-10-04T11:42:00Z" w16du:dateUtc="2024-10-04T16:42:00Z">
         <w:r>
           <w:rPr>
             <w:rFonts w:ascii="Times New Roman" w:hAnsi="Times New Roman" w:cs="Times New Roman"/>
@@ -9600,7 +9829,7 @@
           <w:t>and pregnant females with or without exogenous glucocorticoid</w:t>
         </w:r>
       </w:ins>
-      <w:ins w:id="167" w:author="Molly C. MULCAHY" w:date="2024-10-04T11:43:00Z" w16du:dateUtc="2024-10-04T16:43:00Z">
+      <w:ins w:id="193" w:author="Molly C. MULCAHY" w:date="2024-10-04T11:43:00Z" w16du:dateUtc="2024-10-04T16:43:00Z">
         <w:r>
           <w:rPr>
             <w:rFonts w:ascii="Times New Roman" w:hAnsi="Times New Roman" w:cs="Times New Roman"/>
@@ -9608,7 +9837,7 @@
           <w:t xml:space="preserve"> (</w:t>
         </w:r>
       </w:ins>
-      <w:ins w:id="168" w:author="Molly C. MULCAHY" w:date="2024-10-04T11:42:00Z" w16du:dateUtc="2024-10-04T16:42:00Z">
+      <w:ins w:id="194" w:author="Molly C. MULCAHY" w:date="2024-10-04T11:42:00Z" w16du:dateUtc="2024-10-04T16:42:00Z">
         <w:r>
           <w:rPr>
             <w:rFonts w:ascii="Times New Roman" w:hAnsi="Times New Roman" w:cs="Times New Roman"/>
@@ -9616,7 +9845,7 @@
           <w:t>dexamethasone</w:t>
         </w:r>
       </w:ins>
-      <w:ins w:id="169" w:author="Molly C. MULCAHY" w:date="2024-10-04T11:43:00Z" w16du:dateUtc="2024-10-04T16:43:00Z">
+      <w:ins w:id="195" w:author="Molly C. MULCAHY" w:date="2024-10-04T11:43:00Z" w16du:dateUtc="2024-10-04T16:43:00Z">
         <w:r>
           <w:rPr>
             <w:rFonts w:ascii="Times New Roman" w:hAnsi="Times New Roman" w:cs="Times New Roman"/>
@@ -9624,7 +9853,7 @@
           <w:t>), respectively,</w:t>
         </w:r>
       </w:ins>
-      <w:ins w:id="170" w:author="Molly C. MULCAHY" w:date="2024-10-04T11:42:00Z" w16du:dateUtc="2024-10-04T16:42:00Z">
+      <w:ins w:id="196" w:author="Molly C. MULCAHY" w:date="2024-10-04T11:42:00Z" w16du:dateUtc="2024-10-04T16:42:00Z">
         <w:r>
           <w:rPr>
             <w:rFonts w:ascii="Times New Roman" w:hAnsi="Times New Roman" w:cs="Times New Roman"/>
@@ -9632,7 +9861,7 @@
           <w:t xml:space="preserve"> given in drinking water. </w:t>
         </w:r>
       </w:ins>
-      <w:ins w:id="171" w:author="Molly C. MULCAHY" w:date="2024-10-04T11:43:00Z" w16du:dateUtc="2024-10-04T16:43:00Z">
+      <w:ins w:id="197" w:author="Molly C. MULCAHY" w:date="2024-10-04T11:43:00Z" w16du:dateUtc="2024-10-04T16:43:00Z">
         <w:r>
           <w:rPr>
             <w:rFonts w:ascii="Times New Roman" w:hAnsi="Times New Roman" w:cs="Times New Roman"/>
@@ -9845,7 +10074,7 @@
         </w:rPr>
         <w:t>.</w:t>
       </w:r>
-      <w:del w:id="172" w:author="Molly C. MULCAHY" w:date="2024-07-16T14:16:00Z">
+      <w:del w:id="198" w:author="Molly C. MULCAHY" w:date="2024-07-16T14:16:00Z">
         <w:r>
           <w:rPr>
             <w:rFonts w:ascii="Times New Roman" w:hAnsi="Times New Roman" w:cs="Times New Roman"/>
@@ -9853,7 +10082,7 @@
           <w:delText xml:space="preserve"> </w:delText>
         </w:r>
       </w:del>
-      <w:ins w:id="173" w:author="Molly C. MULCAHY" w:date="2024-07-16T14:17:00Z">
+      <w:ins w:id="199" w:author="Molly C. MULCAHY" w:date="2024-07-16T14:17:00Z">
         <w:r>
           <w:rPr>
             <w:rFonts w:ascii="Times New Roman" w:hAnsi="Times New Roman" w:cs="Times New Roman"/>
@@ -9861,7 +10090,7 @@
           <w:t xml:space="preserve"> Consistent with other murine models of pregnancy</w:t>
         </w:r>
       </w:ins>
-      <w:del w:id="174" w:author="Molly C. MULCAHY" w:date="2024-07-16T14:16:00Z">
+      <w:del w:id="200" w:author="Molly C. MULCAHY" w:date="2024-07-16T14:16:00Z">
         <w:r>
           <w:rPr>
             <w:rFonts w:ascii="Times New Roman" w:hAnsi="Times New Roman" w:cs="Times New Roman"/>
@@ -9887,7 +10116,7 @@
         </w:rPr>
         <w:t>,</w:t>
       </w:r>
-      <w:del w:id="175" w:author="Molly C. MULCAHY" w:date="2024-07-16T14:17:00Z">
+      <w:del w:id="201" w:author="Molly C. MULCAHY" w:date="2024-07-16T14:17:00Z">
         <w:r>
           <w:rPr>
             <w:rFonts w:ascii="Times New Roman" w:hAnsi="Times New Roman" w:cs="Times New Roman"/>
@@ -9919,7 +10148,7 @@
         </w:rPr>
         <w:t xml:space="preserve"> fasting blood glucose</w:t>
       </w:r>
-      <w:ins w:id="176" w:author="Molly C. MULCAHY" w:date="2024-07-16T14:17:00Z">
+      <w:ins w:id="202" w:author="Molly C. MULCAHY" w:date="2024-07-16T14:17:00Z">
         <w:r>
           <w:rPr>
             <w:rFonts w:ascii="Times New Roman" w:hAnsi="Times New Roman" w:cs="Times New Roman"/>
@@ -10023,7 +10252,7 @@
         </w:rPr>
         <w:t xml:space="preserve"> </w:t>
       </w:r>
-      <w:bookmarkStart w:id="177" w:name="_Hlk172037173"/>
+      <w:bookmarkStart w:id="203" w:name="_Hlk172037173"/>
       <w:r>
         <w:rPr>
           <w:rFonts w:ascii="Times New Roman" w:hAnsi="Times New Roman" w:cs="Times New Roman"/>
@@ -10078,8 +10307,8 @@
         </w:rPr>
         <w:t>0.007</w:t>
       </w:r>
-      <w:ins w:id="178" w:author="Dave Bridges" w:date="2024-07-26T08:50:00Z">
-        <w:del w:id="179" w:author="Molly C. MULCAHY" w:date="2024-08-01T12:54:00Z">
+      <w:ins w:id="204" w:author="Dave Bridges" w:date="2024-07-26T08:50:00Z">
+        <w:del w:id="205" w:author="Molly C. MULCAHY" w:date="2024-08-01T12:54:00Z">
           <w:r>
             <w:rPr>
               <w:rFonts w:ascii="Times New Roman" w:hAnsi="Times New Roman" w:cs="Times New Roman"/>
@@ -10088,7 +10317,7 @@
           </w:r>
         </w:del>
       </w:ins>
-      <w:ins w:id="180" w:author="Molly C. MULCAHY" w:date="2024-08-01T12:54:00Z">
+      <w:ins w:id="206" w:author="Molly C. MULCAHY" w:date="2024-08-01T12:54:00Z">
         <w:r>
           <w:rPr>
             <w:rFonts w:ascii="Times New Roman" w:hAnsi="Times New Roman" w:cs="Times New Roman"/>
@@ -10102,7 +10331,7 @@
         </w:rPr>
         <w:t>)</w:t>
       </w:r>
-      <w:ins w:id="181" w:author="Molly C. MULCAHY" w:date="2024-07-16T15:44:00Z">
+      <w:ins w:id="207" w:author="Molly C. MULCAHY" w:date="2024-07-16T15:44:00Z">
         <w:r>
           <w:rPr>
             <w:rFonts w:ascii="Times New Roman" w:hAnsi="Times New Roman" w:cs="Times New Roman"/>
@@ -10110,7 +10339,7 @@
           <w:t>, but does not differ based on collection time (</w:t>
         </w:r>
       </w:ins>
-      <w:ins w:id="182" w:author="Molly C. MULCAHY" w:date="2024-07-16T15:45:00Z">
+      <w:ins w:id="208" w:author="Molly C. MULCAHY" w:date="2024-07-16T15:45:00Z">
         <w:r>
           <w:rPr>
             <w:rFonts w:ascii="Times New Roman" w:hAnsi="Times New Roman" w:cs="Times New Roman"/>
@@ -10118,7 +10347,7 @@
           <w:t>p=0.98</w:t>
         </w:r>
       </w:ins>
-      <w:ins w:id="183" w:author="Molly C. MULCAHY" w:date="2024-07-16T15:44:00Z">
+      <w:ins w:id="209" w:author="Molly C. MULCAHY" w:date="2024-07-16T15:44:00Z">
         <w:r>
           <w:rPr>
             <w:rFonts w:ascii="Times New Roman" w:hAnsi="Times New Roman" w:cs="Times New Roman"/>
@@ -10132,7 +10361,7 @@
         </w:rPr>
         <w:t>.</w:t>
       </w:r>
-      <w:bookmarkEnd w:id="177"/>
+      <w:bookmarkEnd w:id="203"/>
       <w:r>
         <w:rPr>
           <w:rFonts w:ascii="Times New Roman" w:hAnsi="Times New Roman" w:cs="Times New Roman"/>
@@ -10298,7 +10527,7 @@
         </w:rPr>
         <w:t xml:space="preserve">To </w:t>
       </w:r>
-      <w:del w:id="184" w:author="Dave Bridges" w:date="2024-09-27T11:06:00Z">
+      <w:del w:id="210" w:author="Dave Bridges" w:date="2024-09-27T11:06:00Z">
         <w:r>
           <w:rPr>
             <w:rFonts w:ascii="Times New Roman" w:hAnsi="Times New Roman" w:cs="Times New Roman"/>
@@ -10306,7 +10535,7 @@
           <w:delText xml:space="preserve">enhance </w:delText>
         </w:r>
       </w:del>
-      <w:ins w:id="185" w:author="Dave Bridges" w:date="2024-09-27T11:06:00Z">
+      <w:ins w:id="211" w:author="Dave Bridges" w:date="2024-09-27T11:06:00Z">
         <w:r>
           <w:rPr>
             <w:rFonts w:ascii="Times New Roman" w:hAnsi="Times New Roman" w:cs="Times New Roman"/>
@@ -10314,7 +10543,7 @@
           <w:t xml:space="preserve">induce </w:t>
         </w:r>
       </w:ins>
-      <w:ins w:id="186" w:author="Molly C. MULCAHY" w:date="2024-10-04T14:30:00Z" w16du:dateUtc="2024-10-04T19:30:00Z">
+      <w:ins w:id="212" w:author="Molly C. MULCAHY" w:date="2024-10-04T14:30:00Z" w16du:dateUtc="2024-10-04T19:30:00Z">
         <w:r>
           <w:rPr>
             <w:rFonts w:ascii="Times New Roman" w:hAnsi="Times New Roman" w:cs="Times New Roman"/>
@@ -10346,7 +10575,7 @@
         </w:rPr>
         <w:t xml:space="preserve">has demonstrated that administering </w:t>
       </w:r>
-      <w:del w:id="187" w:author="Molly C. MULCAHY" w:date="2024-10-04T14:30:00Z" w16du:dateUtc="2024-10-04T19:30:00Z">
+      <w:del w:id="213" w:author="Molly C. MULCAHY" w:date="2024-10-04T14:30:00Z" w16du:dateUtc="2024-10-04T19:30:00Z">
         <w:r>
           <w:rPr>
             <w:rFonts w:ascii="Times New Roman" w:hAnsi="Times New Roman" w:cs="Times New Roman"/>
@@ -10786,7 +11015,7 @@
         </w:rPr>
         <w:t>, p=0.11</w:t>
       </w:r>
-      <w:ins w:id="188" w:author="Molly C. MULCAHY" w:date="2024-08-01T12:54:00Z">
+      <w:ins w:id="214" w:author="Molly C. MULCAHY" w:date="2024-08-01T12:54:00Z">
         <w:r>
           <w:rPr>
             <w:rFonts w:ascii="Times New Roman" w:hAnsi="Times New Roman" w:cs="Times New Roman"/>
@@ -10794,7 +11023,7 @@
           <w:t>, via two-</w:t>
         </w:r>
       </w:ins>
-      <w:ins w:id="189" w:author="Molly C. MULCAHY" w:date="2024-08-01T12:55:00Z">
+      <w:ins w:id="215" w:author="Molly C. MULCAHY" w:date="2024-08-01T12:55:00Z">
         <w:r>
           <w:rPr>
             <w:rFonts w:ascii="Times New Roman" w:hAnsi="Times New Roman" w:cs="Times New Roman"/>
@@ -10802,8 +11031,8 @@
           <w:t>way ANOVA testing for the effects of time and treatment</w:t>
         </w:r>
       </w:ins>
-      <w:ins w:id="190" w:author="Dave Bridges" w:date="2024-07-26T08:52:00Z">
-        <w:del w:id="191" w:author="Molly C. MULCAHY" w:date="2024-08-01T12:55:00Z">
+      <w:ins w:id="216" w:author="Dave Bridges" w:date="2024-07-26T08:52:00Z">
+        <w:del w:id="217" w:author="Molly C. MULCAHY" w:date="2024-08-01T12:55:00Z">
           <w:r>
             <w:rPr>
               <w:rFonts w:ascii="Times New Roman" w:hAnsi="Times New Roman" w:cs="Times New Roman"/>
@@ -10812,8 +11041,8 @@
           </w:r>
         </w:del>
       </w:ins>
-      <w:ins w:id="192" w:author="Dave Bridges" w:date="2024-07-26T08:53:00Z">
-        <w:del w:id="193" w:author="Molly C. MULCAHY" w:date="2024-08-01T12:55:00Z">
+      <w:ins w:id="218" w:author="Dave Bridges" w:date="2024-07-26T08:53:00Z">
+        <w:del w:id="219" w:author="Molly C. MULCAHY" w:date="2024-08-01T12:55:00Z">
           <w:r>
             <w:rPr>
               <w:rFonts w:ascii="Times New Roman" w:hAnsi="Times New Roman" w:cs="Times New Roman"/>
@@ -10988,7 +11217,7 @@
         </w:rPr>
         <w:t xml:space="preserve"> </w:t>
       </w:r>
-      <w:ins w:id="194" w:author="Molly C. MULCAHY" w:date="2024-10-04T14:51:00Z" w16du:dateUtc="2024-10-04T19:51:00Z">
+      <w:ins w:id="220" w:author="Molly C. MULCAHY" w:date="2024-10-04T14:51:00Z" w16du:dateUtc="2024-10-04T19:51:00Z">
         <w:r>
           <w:rPr>
             <w:rFonts w:ascii="Times New Roman" w:hAnsi="Times New Roman" w:cs="Times New Roman"/>
@@ -10996,7 +11225,7 @@
           <w:t xml:space="preserve">After </w:t>
         </w:r>
       </w:ins>
-      <w:ins w:id="195" w:author="Molly C. MULCAHY" w:date="2024-10-04T15:24:00Z" w16du:dateUtc="2024-10-04T20:24:00Z">
+      <w:ins w:id="221" w:author="Molly C. MULCAHY" w:date="2024-10-04T15:24:00Z" w16du:dateUtc="2024-10-04T20:24:00Z">
         <w:r>
           <w:rPr>
             <w:rFonts w:ascii="Times New Roman" w:hAnsi="Times New Roman" w:cs="Times New Roman"/>
@@ -11004,7 +11233,7 @@
           <w:t>confirming</w:t>
         </w:r>
       </w:ins>
-      <w:ins w:id="196" w:author="Molly C. MULCAHY" w:date="2024-10-04T14:32:00Z" w16du:dateUtc="2024-10-04T19:32:00Z">
+      <w:ins w:id="222" w:author="Molly C. MULCAHY" w:date="2024-10-04T14:32:00Z" w16du:dateUtc="2024-10-04T19:32:00Z">
         <w:r>
           <w:rPr>
             <w:rFonts w:ascii="Times New Roman" w:hAnsi="Times New Roman" w:cs="Times New Roman"/>
@@ -11012,7 +11241,7 @@
           <w:t xml:space="preserve"> GDF15 </w:t>
         </w:r>
       </w:ins>
-      <w:ins w:id="197" w:author="Molly C. MULCAHY" w:date="2024-10-04T15:25:00Z" w16du:dateUtc="2024-10-04T20:25:00Z">
+      <w:ins w:id="223" w:author="Molly C. MULCAHY" w:date="2024-10-04T15:25:00Z" w16du:dateUtc="2024-10-04T20:25:00Z">
         <w:r>
           <w:rPr>
             <w:rFonts w:ascii="Times New Roman" w:hAnsi="Times New Roman" w:cs="Times New Roman"/>
@@ -11020,7 +11249,7 @@
           <w:t>i</w:t>
         </w:r>
       </w:ins>
-      <w:ins w:id="198" w:author="Molly C. MULCAHY" w:date="2024-10-04T14:32:00Z" w16du:dateUtc="2024-10-04T19:32:00Z">
+      <w:ins w:id="224" w:author="Molly C. MULCAHY" w:date="2024-10-04T14:32:00Z" w16du:dateUtc="2024-10-04T19:32:00Z">
         <w:r>
           <w:rPr>
             <w:rFonts w:ascii="Times New Roman" w:hAnsi="Times New Roman" w:cs="Times New Roman"/>
@@ -11028,7 +11257,7 @@
           <w:t xml:space="preserve">s elevated during mouse pregnancy, but not </w:t>
         </w:r>
       </w:ins>
-      <w:ins w:id="199" w:author="Molly C. MULCAHY" w:date="2024-10-04T14:45:00Z" w16du:dateUtc="2024-10-04T19:45:00Z">
+      <w:ins w:id="225" w:author="Molly C. MULCAHY" w:date="2024-10-04T14:45:00Z" w16du:dateUtc="2024-10-04T19:45:00Z">
         <w:r>
           <w:rPr>
             <w:rFonts w:ascii="Times New Roman" w:hAnsi="Times New Roman" w:cs="Times New Roman"/>
@@ -11036,7 +11265,7 @@
           <w:t>further</w:t>
         </w:r>
       </w:ins>
-      <w:ins w:id="200" w:author="Molly C. MULCAHY" w:date="2024-10-04T14:32:00Z" w16du:dateUtc="2024-10-04T19:32:00Z">
+      <w:ins w:id="226" w:author="Molly C. MULCAHY" w:date="2024-10-04T14:32:00Z" w16du:dateUtc="2024-10-04T19:32:00Z">
         <w:r>
           <w:rPr>
             <w:rFonts w:ascii="Times New Roman" w:hAnsi="Times New Roman" w:cs="Times New Roman"/>
@@ -11044,7 +11273,7 @@
           <w:t xml:space="preserve"> </w:t>
         </w:r>
       </w:ins>
-      <w:ins w:id="201" w:author="Molly C. MULCAHY" w:date="2024-10-04T14:46:00Z" w16du:dateUtc="2024-10-04T19:46:00Z">
+      <w:ins w:id="227" w:author="Molly C. MULCAHY" w:date="2024-10-04T14:46:00Z" w16du:dateUtc="2024-10-04T19:46:00Z">
         <w:r>
           <w:rPr>
             <w:rFonts w:ascii="Times New Roman" w:hAnsi="Times New Roman" w:cs="Times New Roman"/>
@@ -11052,7 +11281,7 @@
           <w:t>elevat</w:t>
         </w:r>
       </w:ins>
-      <w:ins w:id="202" w:author="Molly C. MULCAHY" w:date="2024-10-04T14:32:00Z" w16du:dateUtc="2024-10-04T19:32:00Z">
+      <w:ins w:id="228" w:author="Molly C. MULCAHY" w:date="2024-10-04T14:32:00Z" w16du:dateUtc="2024-10-04T19:32:00Z">
         <w:r>
           <w:rPr>
             <w:rFonts w:ascii="Times New Roman" w:hAnsi="Times New Roman" w:cs="Times New Roman"/>
@@ -11060,7 +11289,7 @@
           <w:t>ed by glucocorticoid excess, we</w:t>
         </w:r>
       </w:ins>
-      <w:ins w:id="203" w:author="Molly C. MULCAHY" w:date="2024-10-04T15:25:00Z" w16du:dateUtc="2024-10-04T20:25:00Z">
+      <w:ins w:id="229" w:author="Molly C. MULCAHY" w:date="2024-10-04T15:25:00Z" w16du:dateUtc="2024-10-04T20:25:00Z">
         <w:r>
           <w:rPr>
             <w:rFonts w:ascii="Times New Roman" w:hAnsi="Times New Roman" w:cs="Times New Roman"/>
@@ -11068,7 +11297,7 @@
           <w:t xml:space="preserve"> </w:t>
         </w:r>
       </w:ins>
-      <w:ins w:id="204" w:author="Molly C. MULCAHY" w:date="2024-10-04T15:26:00Z" w16du:dateUtc="2024-10-04T20:26:00Z">
+      <w:ins w:id="230" w:author="Molly C. MULCAHY" w:date="2024-10-04T15:26:00Z" w16du:dateUtc="2024-10-04T20:26:00Z">
         <w:r>
           <w:rPr>
             <w:rFonts w:ascii="Times New Roman" w:hAnsi="Times New Roman" w:cs="Times New Roman"/>
@@ -11076,7 +11305,7 @@
           <w:t xml:space="preserve">sought to understand </w:t>
         </w:r>
       </w:ins>
-      <w:ins w:id="205" w:author="Molly C. MULCAHY" w:date="2024-10-04T15:27:00Z" w16du:dateUtc="2024-10-04T20:27:00Z">
+      <w:ins w:id="231" w:author="Molly C. MULCAHY" w:date="2024-10-04T15:27:00Z" w16du:dateUtc="2024-10-04T20:27:00Z">
         <w:r>
           <w:rPr>
             <w:rFonts w:ascii="Times New Roman" w:hAnsi="Times New Roman" w:cs="Times New Roman"/>
@@ -11084,7 +11313,7 @@
           <w:t>how</w:t>
         </w:r>
       </w:ins>
-      <w:ins w:id="206" w:author="Molly C. MULCAHY" w:date="2024-10-04T15:32:00Z" w16du:dateUtc="2024-10-04T20:32:00Z">
+      <w:ins w:id="232" w:author="Molly C. MULCAHY" w:date="2024-10-04T15:32:00Z" w16du:dateUtc="2024-10-04T20:32:00Z">
         <w:r>
           <w:rPr>
             <w:rFonts w:ascii="Times New Roman" w:hAnsi="Times New Roman" w:cs="Times New Roman"/>
@@ -11092,7 +11321,7 @@
           <w:t xml:space="preserve"> if</w:t>
         </w:r>
       </w:ins>
-      <w:ins w:id="207" w:author="Molly C. MULCAHY" w:date="2024-10-04T15:27:00Z" w16du:dateUtc="2024-10-04T20:27:00Z">
+      <w:ins w:id="233" w:author="Molly C. MULCAHY" w:date="2024-10-04T15:27:00Z" w16du:dateUtc="2024-10-04T20:27:00Z">
         <w:r>
           <w:rPr>
             <w:rFonts w:ascii="Times New Roman" w:hAnsi="Times New Roman" w:cs="Times New Roman"/>
@@ -11100,7 +11329,7 @@
           <w:t xml:space="preserve"> </w:t>
         </w:r>
       </w:ins>
-      <w:del w:id="208" w:author="Molly C. MULCAHY" w:date="2024-10-04T15:26:00Z" w16du:dateUtc="2024-10-04T20:26:00Z">
+      <w:del w:id="234" w:author="Molly C. MULCAHY" w:date="2024-10-04T15:26:00Z" w16du:dateUtc="2024-10-04T20:26:00Z">
         <w:r>
           <w:rPr>
             <w:rFonts w:ascii="Times New Roman" w:hAnsi="Times New Roman" w:cs="Times New Roman"/>
@@ -11108,7 +11337,7 @@
           <w:delText xml:space="preserve">To </w:delText>
         </w:r>
       </w:del>
-      <w:del w:id="209" w:author="Molly C. MULCAHY" w:date="2024-10-04T15:27:00Z" w16du:dateUtc="2024-10-04T20:27:00Z">
+      <w:del w:id="235" w:author="Molly C. MULCAHY" w:date="2024-10-04T15:27:00Z" w16du:dateUtc="2024-10-04T20:27:00Z">
         <w:r>
           <w:rPr>
             <w:rFonts w:ascii="Times New Roman" w:hAnsi="Times New Roman" w:cs="Times New Roman"/>
@@ -11136,7 +11365,7 @@
         </w:rPr>
         <w:t xml:space="preserve"> </w:t>
       </w:r>
-      <w:del w:id="210" w:author="Molly C. MULCAHY" w:date="2024-10-04T15:32:00Z" w16du:dateUtc="2024-10-04T20:32:00Z">
+      <w:del w:id="236" w:author="Molly C. MULCAHY" w:date="2024-10-04T15:32:00Z" w16du:dateUtc="2024-10-04T20:32:00Z">
         <w:r>
           <w:rPr>
             <w:rFonts w:ascii="Times New Roman" w:hAnsi="Times New Roman" w:cs="Times New Roman"/>
@@ -11144,7 +11373,7 @@
           <w:delText xml:space="preserve">ablation </w:delText>
         </w:r>
       </w:del>
-      <w:del w:id="211" w:author="Molly C. MULCAHY" w:date="2024-10-04T15:27:00Z" w16du:dateUtc="2024-10-04T20:27:00Z">
+      <w:del w:id="237" w:author="Molly C. MULCAHY" w:date="2024-10-04T15:27:00Z" w16du:dateUtc="2024-10-04T20:27:00Z">
         <w:r>
           <w:rPr>
             <w:rFonts w:ascii="Times New Roman" w:hAnsi="Times New Roman" w:cs="Times New Roman"/>
@@ -11152,7 +11381,7 @@
           <w:delText>in</w:delText>
         </w:r>
       </w:del>
-      <w:ins w:id="212" w:author="Molly C. MULCAHY" w:date="2024-10-04T15:32:00Z" w16du:dateUtc="2024-10-04T20:32:00Z">
+      <w:ins w:id="238" w:author="Molly C. MULCAHY" w:date="2024-10-04T15:32:00Z" w16du:dateUtc="2024-10-04T20:32:00Z">
         <w:r>
           <w:rPr>
             <w:rFonts w:ascii="Times New Roman" w:hAnsi="Times New Roman" w:cs="Times New Roman"/>
@@ -11178,7 +11407,7 @@
         </w:rPr>
         <w:t xml:space="preserve"> during pregnancy</w:t>
       </w:r>
-      <w:ins w:id="213" w:author="Molly C. MULCAHY" w:date="2024-10-04T15:27:00Z" w16du:dateUtc="2024-10-04T20:27:00Z">
+      <w:ins w:id="239" w:author="Molly C. MULCAHY" w:date="2024-10-04T15:27:00Z" w16du:dateUtc="2024-10-04T20:27:00Z">
         <w:r>
           <w:rPr>
             <w:rFonts w:ascii="Times New Roman" w:hAnsi="Times New Roman" w:cs="Times New Roman"/>
@@ -11186,7 +11415,7 @@
           <w:t xml:space="preserve">. </w:t>
         </w:r>
       </w:ins>
-      <w:del w:id="214" w:author="Molly C. MULCAHY" w:date="2024-10-04T15:27:00Z" w16du:dateUtc="2024-10-04T20:27:00Z">
+      <w:del w:id="240" w:author="Molly C. MULCAHY" w:date="2024-10-04T15:27:00Z" w16du:dateUtc="2024-10-04T20:27:00Z">
         <w:r>
           <w:rPr>
             <w:rFonts w:ascii="Times New Roman" w:hAnsi="Times New Roman" w:cs="Times New Roman"/>
@@ -11194,7 +11423,7 @@
           <w:delText>,</w:delText>
         </w:r>
       </w:del>
-      <w:del w:id="215" w:author="Molly C. MULCAHY" w:date="2024-10-04T15:28:00Z" w16du:dateUtc="2024-10-04T20:28:00Z">
+      <w:del w:id="241" w:author="Molly C. MULCAHY" w:date="2024-10-04T15:28:00Z" w16du:dateUtc="2024-10-04T20:28:00Z">
         <w:r>
           <w:rPr>
             <w:rFonts w:ascii="Times New Roman" w:hAnsi="Times New Roman" w:cs="Times New Roman"/>
@@ -11202,7 +11431,7 @@
           <w:delText xml:space="preserve"> </w:delText>
         </w:r>
       </w:del>
-      <w:ins w:id="216" w:author="Molly C. MULCAHY" w:date="2024-10-04T15:28:00Z" w16du:dateUtc="2024-10-04T20:28:00Z">
+      <w:ins w:id="242" w:author="Molly C. MULCAHY" w:date="2024-10-04T15:28:00Z" w16du:dateUtc="2024-10-04T20:28:00Z">
         <w:r>
           <w:rPr>
             <w:rFonts w:ascii="Times New Roman" w:hAnsi="Times New Roman" w:cs="Times New Roman"/>
@@ -11210,7 +11439,7 @@
           <w:t>W</w:t>
         </w:r>
       </w:ins>
-      <w:del w:id="217" w:author="Molly C. MULCAHY" w:date="2024-10-04T15:28:00Z" w16du:dateUtc="2024-10-04T20:28:00Z">
+      <w:del w:id="243" w:author="Molly C. MULCAHY" w:date="2024-10-04T15:28:00Z" w16du:dateUtc="2024-10-04T20:28:00Z">
         <w:r>
           <w:rPr>
             <w:rFonts w:ascii="Times New Roman" w:hAnsi="Times New Roman" w:cs="Times New Roman"/>
@@ -11672,7 +11901,7 @@
         </w:rPr>
         <w:t xml:space="preserve">. </w:t>
       </w:r>
-      <w:bookmarkStart w:id="218" w:name="_Hlk172556722"/>
+      <w:bookmarkStart w:id="244" w:name="_Hlk172556722"/>
       <w:r>
         <w:rPr>
           <w:rFonts w:ascii="Times New Roman" w:hAnsi="Times New Roman" w:cs="Times New Roman"/>
@@ -11691,7 +11920,7 @@
         </w:rPr>
         <w:t xml:space="preserve"> of pregnancy</w:t>
       </w:r>
-      <w:del w:id="219" w:author="Molly C. MULCAHY" w:date="2024-07-22T16:04:00Z">
+      <w:del w:id="245" w:author="Molly C. MULCAHY" w:date="2024-07-22T16:04:00Z">
         <w:r>
           <w:rPr>
             <w:rFonts w:ascii="Times New Roman" w:hAnsi="Times New Roman" w:cs="Times New Roman"/>
@@ -11746,7 +11975,7 @@
         </w:rPr>
         <w:t xml:space="preserve">.  </w:t>
       </w:r>
-      <w:bookmarkEnd w:id="218"/>
+      <w:bookmarkEnd w:id="244"/>
       <w:r>
         <w:rPr>
           <w:rFonts w:ascii="Times New Roman" w:hAnsi="Times New Roman" w:cs="Times New Roman"/>
@@ -11767,7 +11996,7 @@
         </w:rPr>
         <w:t>, p=0.94</w:t>
       </w:r>
-      <w:bookmarkStart w:id="220" w:name="_Hlk172127450"/>
+      <w:bookmarkStart w:id="246" w:name="_Hlk172127450"/>
       <w:r>
         <w:rPr>
           <w:rFonts w:ascii="Times New Roman" w:hAnsi="Times New Roman" w:cs="Times New Roman"/>
@@ -11806,7 +12035,7 @@
         </w:rPr>
         <w:t>had 5</w:t>
       </w:r>
-      <w:ins w:id="221" w:author="Molly C. MULCAHY" w:date="2024-07-17T16:46:00Z">
+      <w:ins w:id="247" w:author="Molly C. MULCAHY" w:date="2024-07-17T16:46:00Z">
         <w:r>
           <w:rPr>
             <w:rFonts w:ascii="Times New Roman" w:hAnsi="Times New Roman" w:cs="Times New Roman"/>
@@ -11814,7 +12043,7 @@
           <w:t>1</w:t>
         </w:r>
       </w:ins>
-      <w:del w:id="222" w:author="Molly C. MULCAHY" w:date="2024-07-17T16:46:00Z">
+      <w:del w:id="248" w:author="Molly C. MULCAHY" w:date="2024-07-17T16:46:00Z">
         <w:r>
           <w:rPr>
             <w:rFonts w:ascii="Times New Roman" w:hAnsi="Times New Roman" w:cs="Times New Roman"/>
@@ -11828,7 +12057,7 @@
         </w:rPr>
         <w:t>% lower</w:t>
       </w:r>
-      <w:ins w:id="223" w:author="Molly C. MULCAHY" w:date="2024-07-17T16:47:00Z">
+      <w:ins w:id="249" w:author="Molly C. MULCAHY" w:date="2024-07-17T16:47:00Z">
         <w:r>
           <w:rPr>
             <w:rFonts w:ascii="Times New Roman" w:hAnsi="Times New Roman" w:cs="Times New Roman"/>
@@ -11929,7 +12158,7 @@
         </w:rPr>
         <w:t>=0.</w:t>
       </w:r>
-      <w:ins w:id="224" w:author="Molly C. MULCAHY" w:date="2024-07-17T16:48:00Z">
+      <w:ins w:id="250" w:author="Molly C. MULCAHY" w:date="2024-07-17T16:48:00Z">
         <w:r>
           <w:rPr>
             <w:rFonts w:ascii="Times New Roman" w:hAnsi="Times New Roman" w:cs="Times New Roman"/>
@@ -11937,7 +12166,7 @@
           <w:t>14</w:t>
         </w:r>
       </w:ins>
-      <w:del w:id="225" w:author="Molly C. MULCAHY" w:date="2024-07-17T16:48:00Z">
+      <w:del w:id="251" w:author="Molly C. MULCAHY" w:date="2024-07-17T16:48:00Z">
         <w:r>
           <w:rPr>
             <w:rFonts w:ascii="Times New Roman" w:hAnsi="Times New Roman" w:cs="Times New Roman"/>
@@ -11965,7 +12194,7 @@
         </w:rPr>
         <w:t>)</w:t>
       </w:r>
-      <w:bookmarkEnd w:id="220"/>
+      <w:bookmarkEnd w:id="246"/>
       <w:r>
         <w:rPr>
           <w:rFonts w:ascii="Times New Roman" w:hAnsi="Times New Roman" w:cs="Times New Roman"/>
@@ -12299,7 +12528,7 @@
         </w:rPr>
         <w:t>0.</w:t>
       </w:r>
-      <w:ins w:id="226" w:author="Molly C. MULCAHY" w:date="2024-08-01T12:55:00Z">
+      <w:ins w:id="252" w:author="Molly C. MULCAHY" w:date="2024-08-01T12:55:00Z">
         <w:r>
           <w:rPr>
             <w:rFonts w:ascii="Times New Roman" w:hAnsi="Times New Roman" w:cs="Times New Roman"/>
@@ -12307,7 +12536,7 @@
           <w:t>2</w:t>
         </w:r>
       </w:ins>
-      <w:del w:id="227" w:author="Molly C. MULCAHY" w:date="2024-08-01T12:55:00Z">
+      <w:del w:id="253" w:author="Molly C. MULCAHY" w:date="2024-08-01T12:55:00Z">
         <w:r>
           <w:rPr>
             <w:rFonts w:ascii="Times New Roman" w:hAnsi="Times New Roman" w:cs="Times New Roman"/>
@@ -14549,7 +14778,7 @@
         </w:rPr>
         <w:t xml:space="preserve">GDF15 </w:t>
       </w:r>
-      <w:del w:id="228" w:author="Molly C. MULCAHY" w:date="2024-08-01T12:55:00Z">
+      <w:del w:id="254" w:author="Molly C. MULCAHY" w:date="2024-08-01T12:55:00Z">
         <w:r>
           <w:rPr>
             <w:rFonts w:ascii="Times New Roman" w:hAnsi="Times New Roman" w:cs="Times New Roman"/>
@@ -14557,7 +14786,7 @@
           <w:delText>has recently been</w:delText>
         </w:r>
       </w:del>
-      <w:ins w:id="229" w:author="Molly C. MULCAHY" w:date="2024-08-01T12:55:00Z">
+      <w:ins w:id="255" w:author="Molly C. MULCAHY" w:date="2024-08-01T12:55:00Z">
         <w:r>
           <w:rPr>
             <w:rFonts w:ascii="Times New Roman" w:hAnsi="Times New Roman" w:cs="Times New Roman"/>
@@ -14764,7 +14993,7 @@
         </w:rPr>
         <w:t xml:space="preserve"> have been documented in expectant </w:t>
       </w:r>
-      <w:ins w:id="230" w:author="Molly C. MULCAHY" w:date="2024-07-16T15:14:00Z">
+      <w:ins w:id="256" w:author="Molly C. MULCAHY" w:date="2024-07-16T15:14:00Z">
         <w:r>
           <w:rPr>
             <w:rFonts w:ascii="Times New Roman" w:hAnsi="Times New Roman" w:cs="Times New Roman"/>
@@ -14844,7 +15073,7 @@
         </w:rPr>
         <w:t xml:space="preserve"> has </w:t>
       </w:r>
-      <w:del w:id="231" w:author="Molly C. MULCAHY" w:date="2024-08-01T13:12:00Z">
+      <w:del w:id="257" w:author="Molly C. MULCAHY" w:date="2024-08-01T13:12:00Z">
         <w:r>
           <w:rPr>
             <w:rFonts w:ascii="Times New Roman" w:hAnsi="Times New Roman" w:cs="Times New Roman"/>
@@ -14912,7 +15141,7 @@
         </w:rPr>
         <w:t xml:space="preserve">Because of these associations in human pregnancy studies with lower body weights and gestational weight gain, we anticipated unrestrained food intake and weight gain in our </w:t>
       </w:r>
-      <w:ins w:id="232" w:author="Molly C. MULCAHY" w:date="2024-08-01T13:12:00Z">
+      <w:ins w:id="258" w:author="Molly C. MULCAHY" w:date="2024-08-01T13:12:00Z">
         <w:r>
           <w:rPr>
             <w:rFonts w:ascii="Times New Roman" w:hAnsi="Times New Roman" w:cs="Times New Roman"/>
@@ -14980,7 +15209,7 @@
         </w:rPr>
         <w:t xml:space="preserve"> literature. Previous </w:t>
       </w:r>
-      <w:del w:id="233" w:author="Molly C. MULCAHY" w:date="2024-08-01T13:12:00Z">
+      <w:del w:id="259" w:author="Molly C. MULCAHY" w:date="2024-08-01T13:12:00Z">
         <w:r>
           <w:rPr>
             <w:rFonts w:ascii="Times New Roman" w:hAnsi="Times New Roman" w:cs="Times New Roman"/>
@@ -15056,7 +15285,7 @@
         </w:rPr>
         <w:t>pregnancy or gestational outcomes during breeding or maintenance, but only describe differences as adults</w:t>
       </w:r>
-      <w:del w:id="234" w:author="Molly C. MULCAHY" w:date="2024-08-01T13:12:00Z">
+      <w:del w:id="260" w:author="Molly C. MULCAHY" w:date="2024-08-01T13:12:00Z">
         <w:r>
           <w:rPr>
             <w:rFonts w:ascii="Times New Roman" w:hAnsi="Times New Roman" w:cs="Times New Roman"/>
@@ -15376,7 +15605,7 @@
         </w:rPr>
         <w:t xml:space="preserve">. </w:t>
       </w:r>
-      <w:ins w:id="235" w:author="Molly C. MULCAHY" w:date="2024-10-04T11:27:00Z" w16du:dateUtc="2024-10-04T16:27:00Z">
+      <w:ins w:id="261" w:author="Molly C. MULCAHY" w:date="2024-10-04T11:27:00Z" w16du:dateUtc="2024-10-04T16:27:00Z">
         <w:r>
           <w:rPr>
             <w:rFonts w:ascii="Times New Roman" w:hAnsi="Times New Roman" w:cs="Times New Roman"/>
@@ -15415,7 +15644,7 @@
         </w:rPr>
         <w:instrText xml:space="preserve"> ADDIN ZOTERO_ITEM CSL_CITATION {"citationID":"SeLx9BjZ","properties":{"formattedCitation":"(46)","plainCitation":"(46)","noteIndex":0},"citationItems":[{"id":2421,"uris":["http://zotero.org/users/5073745/items/INLHAPS5"],"itemData":{"id":2421,"type":"article-journal","abstract":"Growth differentiation factor 15 (GDF15) is a secreted protein that regulates food intake, body weight and stress responses in pre-clinical models1. The physiological function of GDF15 in humans remains unclear. Pharmacologically, GDF15 agonism in humans causes nausea without accompanying weight loss2, and GDF15 antagonism is being tested in clinical trials to treat cachexia and anorexia. Human genetics point to a role for GDF15 in hyperemesis gravidarum, but the safety or impact of complete GDF15 loss, particularly during pregnancy, is unknown3–7. Here we show the absence of an overt phenotype in human GDF15 loss-of-function carriers, including stop gains, frameshifts and the fully inactivating missense variant C211G3. These individuals were identified from 75,018 whole-exome/genome-sequenced participants in the Pakistan Genomic Resource8,9 and recall-by-genotype studies with family-based recruitment of variant carrier probands. We describe 8 homozygous (‘knockouts’) and 227 heterozygous carriers of loss-of-function alleles, including C211G. GDF15 knockouts range in age from 31 to 75 years, are fertile, have multiple children and show no consistent overt phenotypes, including metabolic dysfunction. Our data support the hypothesis that GDF15 is not required for fertility, healthy pregnancy, foetal development or survival into adulthood. These observations support the safety of therapeutics that block GDF15.","container-title":"Nature Metabolism","DOI":"10.1038/s42255-024-01135-3","ISSN":"2522-5812","journalAbbreviation":"Nat Metab","language":"en","license":"2024 The Author(s), under exclusive licence to Springer Nature Limited","note":"publisher: Nature Publishing Group","page":"1-9","source":"www-nature-com.ezproxy.library.wisc.edu","title":"Identification and characterization of human GDF15 knockouts","author":[{"family":"Gurtan","given":"Allan M."},{"family":"Khalid","given":"Shareef"},{"family":"Koch","given":"Christopher"},{"family":"Khan","given":"Maleeha Zaman"},{"family":"Lamarche","given":"Lindsey B."},{"family":"Splawski","given":"Igor"},{"family":"Dolan","given":"Elizabeth"},{"family":"Carrion","given":"Ana M."},{"family":"Zessis","given":"Richard"},{"family":"Clement","given":"Matthew E."},{"family":"Chen","given":"Zhiping"},{"family":"Lindsley","given":"Loren D."},{"family":"Chiu","given":"Yu-Hsin"},{"family":"Streeper","given":"Ryan S."},{"family":"Denning","given":"Daniel P."},{"family":"Goldfine","given":"Allison B."},{"family":"Doyon","given":"Brian"},{"family":"Abbasi","given":"Ali"},{"family":"Harrow","given":"Jennifer L."},{"family":"Tsunoyama","given":"Kazuhisa"},{"family":"Asaumi","given":"Makoto"},{"family":"Kou","given":"Ikuyo"},{"family":"Shuldiner","given":"Alan R."},{"family":"Rodriguez-Flores","given":"Juan L."},{"family":"Rasheed","given":"Asif"},{"family":"Jahanzaib","given":"Muhammad"},{"family":"Mian","given":"Muhammad Rehan"},{"family":"Liaqat","given":"Muhammad Bilal"},{"family":"Raza","given":"Syed Shahzaib"},{"family":"Sultana","given":"Riffat"},{"family":"Jalal","given":"Anjum"},{"family":"Saeed","given":"Muhammad Hamid"},{"family":"Abbas","given":"Shahid"},{"family":"Memon","given":"Fazal Rehman"},{"family":"Ishaq","given":"Mohammad"},{"family":"Dominy","given":"John E."},{"family":"Saleheen","given":"Danish"}],"issued":{"date-parts":[["2024",9,26]]}}}],"schema":"https://github.com/citation-style-language/schema/raw/master/csl-citation.json"} </w:instrText>
       </w:r>
-      <w:ins w:id="236" w:author="Molly C. MULCAHY" w:date="2024-10-04T11:27:00Z" w16du:dateUtc="2024-10-04T16:27:00Z">
+      <w:ins w:id="262" w:author="Molly C. MULCAHY" w:date="2024-10-04T11:27:00Z" w16du:dateUtc="2024-10-04T16:27:00Z">
         <w:r>
           <w:rPr>
             <w:rFonts w:ascii="Times New Roman" w:hAnsi="Times New Roman" w:cs="Times New Roman"/>
@@ -15429,7 +15658,7 @@
         </w:rPr>
         <w:t>(46)</w:t>
       </w:r>
-      <w:ins w:id="237" w:author="Molly C. MULCAHY" w:date="2024-10-04T11:27:00Z" w16du:dateUtc="2024-10-04T16:27:00Z">
+      <w:ins w:id="263" w:author="Molly C. MULCAHY" w:date="2024-10-04T11:27:00Z" w16du:dateUtc="2024-10-04T16:27:00Z">
         <w:r>
           <w:rPr>
             <w:rFonts w:ascii="Times New Roman" w:hAnsi="Times New Roman" w:cs="Times New Roman"/>
@@ -15443,7 +15672,7 @@
           <w:t xml:space="preserve">.  </w:t>
         </w:r>
       </w:ins>
-      <w:ins w:id="238" w:author="Molly C. MULCAHY" w:date="2024-08-01T13:13:00Z">
+      <w:ins w:id="264" w:author="Molly C. MULCAHY" w:date="2024-08-01T13:13:00Z">
         <w:r>
           <w:rPr>
             <w:rFonts w:ascii="Times New Roman" w:hAnsi="Times New Roman" w:cs="Times New Roman"/>
@@ -15451,7 +15680,7 @@
           <w:t>E</w:t>
         </w:r>
       </w:ins>
-      <w:del w:id="239" w:author="Molly C. MULCAHY" w:date="2024-08-01T13:13:00Z">
+      <w:del w:id="265" w:author="Molly C. MULCAHY" w:date="2024-08-01T13:13:00Z">
         <w:r>
           <w:rPr>
             <w:rFonts w:ascii="Times New Roman" w:hAnsi="Times New Roman" w:cs="Times New Roman"/>
@@ -15619,7 +15848,7 @@
         </w:rPr>
         <w:t xml:space="preserve">period </w:t>
       </w:r>
-      <w:ins w:id="240" w:author="Molly C. MULCAHY" w:date="2024-08-01T13:25:00Z">
+      <w:ins w:id="266" w:author="Molly C. MULCAHY" w:date="2024-08-01T13:25:00Z">
         <w:r>
           <w:rPr>
             <w:rFonts w:ascii="Times New Roman" w:hAnsi="Times New Roman" w:cs="Times New Roman"/>
@@ -15627,7 +15856,7 @@
           <w:t xml:space="preserve">in dams and insignificant </w:t>
         </w:r>
       </w:ins>
-      <w:del w:id="241" w:author="Molly C. MULCAHY" w:date="2024-08-01T13:25:00Z">
+      <w:del w:id="267" w:author="Molly C. MULCAHY" w:date="2024-08-01T13:25:00Z">
         <w:r>
           <w:rPr>
             <w:rFonts w:ascii="Times New Roman" w:hAnsi="Times New Roman" w:cs="Times New Roman"/>
@@ -15677,7 +15906,7 @@
         </w:rPr>
         <w:t xml:space="preserve">is </w:t>
       </w:r>
-      <w:ins w:id="242" w:author="Molly C. MULCAHY" w:date="2024-08-01T13:25:00Z">
+      <w:ins w:id="268" w:author="Molly C. MULCAHY" w:date="2024-08-01T13:25:00Z">
         <w:r>
           <w:rPr>
             <w:rFonts w:ascii="Times New Roman" w:hAnsi="Times New Roman" w:cs="Times New Roman"/>
@@ -15685,7 +15914,7 @@
           <w:t>induced</w:t>
         </w:r>
       </w:ins>
-      <w:del w:id="243" w:author="Molly C. MULCAHY" w:date="2024-08-01T13:25:00Z">
+      <w:del w:id="269" w:author="Molly C. MULCAHY" w:date="2024-08-01T13:25:00Z">
         <w:r>
           <w:rPr>
             <w:rFonts w:ascii="Times New Roman" w:hAnsi="Times New Roman" w:cs="Times New Roman"/>
@@ -15765,7 +15994,7 @@
         </w:rPr>
         <w:t xml:space="preserve"> </w:t>
       </w:r>
-      <w:del w:id="244" w:author="Molly C. MULCAHY" w:date="2024-08-01T13:26:00Z">
+      <w:del w:id="270" w:author="Molly C. MULCAHY" w:date="2024-08-01T13:26:00Z">
         <w:r>
           <w:rPr>
             <w:rFonts w:ascii="Times New Roman" w:hAnsi="Times New Roman" w:cs="Times New Roman"/>
@@ -15773,7 +16002,7 @@
           <w:delText>It is also possible that</w:delText>
         </w:r>
       </w:del>
-      <w:ins w:id="245" w:author="Molly C. MULCAHY" w:date="2024-08-01T13:26:00Z">
+      <w:ins w:id="271" w:author="Molly C. MULCAHY" w:date="2024-08-01T13:26:00Z">
         <w:r>
           <w:rPr>
             <w:rFonts w:ascii="Times New Roman" w:hAnsi="Times New Roman" w:cs="Times New Roman"/>
@@ -15781,7 +16010,7 @@
           <w:t>The</w:t>
         </w:r>
       </w:ins>
-      <w:del w:id="246" w:author="Molly C. MULCAHY" w:date="2024-08-01T13:26:00Z">
+      <w:del w:id="272" w:author="Molly C. MULCAHY" w:date="2024-08-01T13:26:00Z">
         <w:r>
           <w:rPr>
             <w:rFonts w:ascii="Times New Roman" w:hAnsi="Times New Roman" w:cs="Times New Roman"/>
@@ -15888,7 +16117,7 @@
         </w:rPr>
         <w:t xml:space="preserve"> </w:t>
       </w:r>
-      <w:del w:id="247" w:author="Molly C. MULCAHY" w:date="2024-08-01T13:26:00Z">
+      <w:del w:id="273" w:author="Molly C. MULCAHY" w:date="2024-08-01T13:26:00Z">
         <w:r>
           <w:rPr>
             <w:rFonts w:ascii="Times New Roman" w:hAnsi="Times New Roman" w:cs="Times New Roman"/>
@@ -15896,7 +16125,7 @@
           <w:delText>food intake, body weight, insulin sensitivity</w:delText>
         </w:r>
       </w:del>
-      <w:ins w:id="248" w:author="Molly C. MULCAHY" w:date="2024-08-01T13:26:00Z">
+      <w:ins w:id="274" w:author="Molly C. MULCAHY" w:date="2024-08-01T13:26:00Z">
         <w:r>
           <w:rPr>
             <w:rFonts w:ascii="Times New Roman" w:hAnsi="Times New Roman" w:cs="Times New Roman"/>
@@ -15904,7 +16133,7 @@
           <w:t>perinatal</w:t>
         </w:r>
       </w:ins>
-      <w:del w:id="249" w:author="Molly C. MULCAHY" w:date="2024-08-01T13:26:00Z">
+      <w:del w:id="275" w:author="Molly C. MULCAHY" w:date="2024-08-01T13:26:00Z">
         <w:r>
           <w:rPr>
             <w:rFonts w:ascii="Times New Roman" w:hAnsi="Times New Roman" w:cs="Times New Roman"/>
@@ -15918,7 +16147,7 @@
         </w:rPr>
         <w:t xml:space="preserve"> and lactation </w:t>
       </w:r>
-      <w:ins w:id="250" w:author="Molly C. MULCAHY" w:date="2024-08-01T13:26:00Z">
+      <w:ins w:id="276" w:author="Molly C. MULCAHY" w:date="2024-08-01T13:26:00Z">
         <w:r>
           <w:rPr>
             <w:rFonts w:ascii="Times New Roman" w:hAnsi="Times New Roman" w:cs="Times New Roman"/>
@@ -15982,7 +16211,7 @@
         </w:rPr>
         <w:t xml:space="preserve">15 during pregnancy. </w:t>
       </w:r>
-      <w:del w:id="251" w:author="Molly C. MULCAHY" w:date="2024-08-01T13:27:00Z">
+      <w:del w:id="277" w:author="Molly C. MULCAHY" w:date="2024-08-01T13:27:00Z">
         <w:r>
           <w:rPr>
             <w:rFonts w:ascii="Times New Roman" w:hAnsi="Times New Roman" w:cs="Times New Roman"/>
@@ -15990,7 +16219,7 @@
           <w:delText>Only those studies that overexpress</w:delText>
         </w:r>
       </w:del>
-      <w:ins w:id="252" w:author="Molly C. MULCAHY" w:date="2024-08-01T13:27:00Z">
+      <w:ins w:id="278" w:author="Molly C. MULCAHY" w:date="2024-08-01T13:27:00Z">
         <w:r>
           <w:rPr>
             <w:rFonts w:ascii="Times New Roman" w:hAnsi="Times New Roman" w:cs="Times New Roman"/>
@@ -16004,7 +16233,7 @@
         </w:rPr>
         <w:t xml:space="preserve">, </w:t>
       </w:r>
-      <w:del w:id="253" w:author="Molly C. MULCAHY" w:date="2024-08-01T13:27:00Z">
+      <w:del w:id="279" w:author="Molly C. MULCAHY" w:date="2024-08-01T13:27:00Z">
         <w:r>
           <w:rPr>
             <w:rFonts w:ascii="Times New Roman" w:hAnsi="Times New Roman" w:cs="Times New Roman"/>
@@ -16018,7 +16247,7 @@
         </w:rPr>
         <w:t>exogenous</w:t>
       </w:r>
-      <w:ins w:id="254" w:author="Molly C. MULCAHY" w:date="2024-08-01T13:27:00Z">
+      <w:ins w:id="280" w:author="Molly C. MULCAHY" w:date="2024-08-01T13:27:00Z">
         <w:r>
           <w:rPr>
             <w:rFonts w:ascii="Times New Roman" w:hAnsi="Times New Roman" w:cs="Times New Roman"/>
@@ -16032,7 +16261,7 @@
         </w:rPr>
         <w:t xml:space="preserve">, or induce long-term highly disruptive stressors </w:t>
       </w:r>
-      <w:del w:id="255" w:author="Molly C. MULCAHY" w:date="2024-08-01T13:27:00Z">
+      <w:del w:id="281" w:author="Molly C. MULCAHY" w:date="2024-08-01T13:27:00Z">
         <w:r>
           <w:rPr>
             <w:rFonts w:ascii="Times New Roman" w:hAnsi="Times New Roman" w:cs="Times New Roman"/>
@@ -16046,8 +16275,8 @@
           <w:delText>show</w:delText>
         </w:r>
       </w:del>
-      <w:ins w:id="256" w:author="Molly C. MULCAHY" w:date="2024-08-01T13:27:00Z">
-        <w:del w:id="257" w:author="Dave Bridges" w:date="2024-09-04T10:56:00Z">
+      <w:ins w:id="282" w:author="Molly C. MULCAHY" w:date="2024-08-01T13:27:00Z">
+        <w:del w:id="283" w:author="Dave Bridges" w:date="2024-09-04T10:56:00Z">
           <w:r>
             <w:rPr>
               <w:rFonts w:ascii="Times New Roman" w:hAnsi="Times New Roman" w:cs="Times New Roman"/>
@@ -16056,7 +16285,7 @@
           </w:r>
         </w:del>
       </w:ins>
-      <w:ins w:id="258" w:author="Dave Bridges" w:date="2024-09-04T10:56:00Z">
+      <w:ins w:id="284" w:author="Dave Bridges" w:date="2024-09-04T10:56:00Z">
         <w:r>
           <w:rPr>
             <w:rFonts w:ascii="Times New Roman" w:hAnsi="Times New Roman" w:cs="Times New Roman"/>
@@ -16140,7 +16369,7 @@
         </w:rPr>
         <w:t xml:space="preserve"> </w:t>
       </w:r>
-      <w:del w:id="259" w:author="Molly C. MULCAHY" w:date="2024-08-01T13:27:00Z">
+      <w:del w:id="285" w:author="Molly C. MULCAHY" w:date="2024-08-01T13:27:00Z">
         <w:r>
           <w:rPr>
             <w:rFonts w:ascii="Times New Roman" w:hAnsi="Times New Roman" w:cs="Times New Roman"/>
@@ -16148,7 +16377,7 @@
           <w:delText xml:space="preserve">are </w:delText>
         </w:r>
       </w:del>
-      <w:ins w:id="260" w:author="Molly C. MULCAHY" w:date="2024-08-01T13:27:00Z">
+      <w:ins w:id="286" w:author="Molly C. MULCAHY" w:date="2024-08-01T13:27:00Z">
         <w:r>
           <w:rPr>
             <w:rFonts w:ascii="Times New Roman" w:hAnsi="Times New Roman" w:cs="Times New Roman"/>
@@ -16218,7 +16447,7 @@
         </w:rPr>
         <w:t xml:space="preserve">act </w:t>
       </w:r>
-      <w:ins w:id="261" w:author="Dave Bridges" w:date="2024-09-04T10:56:00Z">
+      <w:ins w:id="287" w:author="Dave Bridges" w:date="2024-09-04T10:56:00Z">
         <w:r>
           <w:rPr>
             <w:rFonts w:ascii="Times New Roman" w:hAnsi="Times New Roman" w:cs="Times New Roman"/>
@@ -16232,7 +16461,7 @@
         </w:rPr>
         <w:t>as a</w:t>
       </w:r>
-      <w:ins w:id="262" w:author="Dave Bridges" w:date="2024-09-04T10:56:00Z">
+      <w:ins w:id="288" w:author="Dave Bridges" w:date="2024-09-04T10:56:00Z">
         <w:r>
           <w:rPr>
             <w:rFonts w:ascii="Times New Roman" w:hAnsi="Times New Roman" w:cs="Times New Roman"/>
@@ -16240,7 +16469,7 @@
           <w:t xml:space="preserve">n </w:t>
         </w:r>
       </w:ins>
-      <w:del w:id="263" w:author="Dave Bridges" w:date="2024-09-04T10:56:00Z">
+      <w:del w:id="289" w:author="Dave Bridges" w:date="2024-09-04T10:56:00Z">
         <w:r>
           <w:rPr>
             <w:rFonts w:ascii="Times New Roman" w:hAnsi="Times New Roman" w:cs="Times New Roman"/>
@@ -16254,7 +16483,7 @@
         </w:rPr>
         <w:t xml:space="preserve">acute </w:t>
       </w:r>
-      <w:del w:id="264" w:author="Dave Bridges" w:date="2024-09-04T10:56:00Z">
+      <w:del w:id="290" w:author="Dave Bridges" w:date="2024-09-04T10:56:00Z">
         <w:r>
           <w:rPr>
             <w:rFonts w:ascii="Times New Roman" w:hAnsi="Times New Roman" w:cs="Times New Roman"/>
@@ -16262,7 +16491,7 @@
           <w:delText xml:space="preserve">stressor </w:delText>
         </w:r>
       </w:del>
-      <w:ins w:id="265" w:author="Dave Bridges" w:date="2024-09-04T10:56:00Z">
+      <w:ins w:id="291" w:author="Dave Bridges" w:date="2024-09-04T10:56:00Z">
         <w:r>
           <w:rPr>
             <w:rFonts w:ascii="Times New Roman" w:hAnsi="Times New Roman" w:cs="Times New Roman"/>
@@ -16321,7 +16550,7 @@
           <w:rFonts w:ascii="Times New Roman" w:hAnsi="Times New Roman" w:cs="Times New Roman"/>
         </w:rPr>
       </w:pPr>
-      <w:del w:id="266" w:author="Molly C. MULCAHY" w:date="2024-08-01T13:27:00Z">
+      <w:del w:id="292" w:author="Molly C. MULCAHY" w:date="2024-08-01T13:27:00Z">
         <w:r>
           <w:rPr>
             <w:rFonts w:ascii="Times New Roman" w:hAnsi="Times New Roman" w:cs="Times New Roman"/>
@@ -16347,7 +16576,7 @@
           <w:delText>limitations to our study</w:delText>
         </w:r>
       </w:del>
-      <w:ins w:id="267" w:author="Molly C. MULCAHY" w:date="2024-08-01T13:27:00Z">
+      <w:ins w:id="293" w:author="Molly C. MULCAHY" w:date="2024-08-01T13:27:00Z">
         <w:r>
           <w:rPr>
             <w:rFonts w:ascii="Times New Roman" w:hAnsi="Times New Roman" w:cs="Times New Roman"/>
@@ -16367,7 +16596,7 @@
         </w:rPr>
         <w:t xml:space="preserve">Murine pregnancy is not entirely comparable to human pregnancy. </w:t>
       </w:r>
-      <w:del w:id="268" w:author="Molly C. MULCAHY" w:date="2024-08-01T13:27:00Z">
+      <w:del w:id="294" w:author="Molly C. MULCAHY" w:date="2024-08-01T13:27:00Z">
         <w:r>
           <w:rPr>
             <w:rFonts w:ascii="Times New Roman" w:hAnsi="Times New Roman" w:cs="Times New Roman"/>
@@ -16375,7 +16604,7 @@
           <w:delText>The majority of</w:delText>
         </w:r>
       </w:del>
-      <w:ins w:id="269" w:author="Molly C. MULCAHY" w:date="2024-08-01T13:27:00Z">
+      <w:ins w:id="295" w:author="Molly C. MULCAHY" w:date="2024-08-01T13:27:00Z">
         <w:r>
           <w:rPr>
             <w:rFonts w:ascii="Times New Roman" w:hAnsi="Times New Roman" w:cs="Times New Roman"/>
@@ -16389,7 +16618,7 @@
         </w:rPr>
         <w:t xml:space="preserve"> human pregnancies are singleton </w:t>
       </w:r>
-      <w:del w:id="270" w:author="Molly C. MULCAHY" w:date="2024-08-01T13:28:00Z">
+      <w:del w:id="296" w:author="Molly C. MULCAHY" w:date="2024-08-01T13:28:00Z">
         <w:r>
           <w:rPr>
             <w:rFonts w:ascii="Times New Roman" w:hAnsi="Times New Roman" w:cs="Times New Roman"/>
@@ -16397,7 +16626,7 @@
           <w:delText xml:space="preserve">and </w:delText>
         </w:r>
       </w:del>
-      <w:ins w:id="271" w:author="Molly C. MULCAHY" w:date="2024-08-01T13:28:00Z">
+      <w:ins w:id="297" w:author="Molly C. MULCAHY" w:date="2024-08-01T13:28:00Z">
         <w:r>
           <w:rPr>
             <w:rFonts w:ascii="Times New Roman" w:hAnsi="Times New Roman" w:cs="Times New Roman"/>
@@ -16502,7 +16731,7 @@
         </w:rPr>
         <w:t xml:space="preserve">. </w:t>
       </w:r>
-      <w:ins w:id="272" w:author="Dave Bridges" w:date="2024-09-04T11:02:00Z">
+      <w:ins w:id="298" w:author="Dave Bridges" w:date="2024-09-04T11:02:00Z">
         <w:r>
           <w:rPr>
             <w:rFonts w:ascii="Times New Roman" w:hAnsi="Times New Roman" w:cs="Times New Roman"/>
@@ -16510,7 +16739,7 @@
           <w:t>Our data demons</w:t>
         </w:r>
       </w:ins>
-      <w:ins w:id="273" w:author="Dave Bridges" w:date="2024-09-04T11:03:00Z">
+      <w:ins w:id="299" w:author="Dave Bridges" w:date="2024-09-04T11:03:00Z">
         <w:r>
           <w:rPr>
             <w:rFonts w:ascii="Times New Roman" w:hAnsi="Times New Roman" w:cs="Times New Roman"/>
@@ -16524,7 +16753,7 @@
           <w:t xml:space="preserve">does not support a </w:t>
         </w:r>
       </w:ins>
-      <w:ins w:id="274" w:author="Dave Bridges" w:date="2024-09-04T11:04:00Z">
+      <w:ins w:id="300" w:author="Dave Bridges" w:date="2024-09-04T11:04:00Z">
         <w:r>
           <w:rPr>
             <w:rFonts w:ascii="Times New Roman" w:hAnsi="Times New Roman" w:cs="Times New Roman"/>
@@ -16532,7 +16761,7 @@
           <w:t xml:space="preserve">role of exogenous glucocorticoid excess on GDF15 levels in pregnancy, but does not </w:t>
         </w:r>
       </w:ins>
-      <w:ins w:id="275" w:author="Dave Bridges" w:date="2024-09-04T11:06:00Z">
+      <w:ins w:id="301" w:author="Dave Bridges" w:date="2024-09-04T11:06:00Z">
         <w:r>
           <w:rPr>
             <w:rFonts w:ascii="Times New Roman" w:hAnsi="Times New Roman" w:cs="Times New Roman"/>
@@ -16540,7 +16769,7 @@
           <w:t>clarify</w:t>
         </w:r>
       </w:ins>
-      <w:ins w:id="276" w:author="Dave Bridges" w:date="2024-09-04T11:04:00Z">
+      <w:ins w:id="302" w:author="Dave Bridges" w:date="2024-09-04T11:04:00Z">
         <w:r>
           <w:rPr>
             <w:rFonts w:ascii="Times New Roman" w:hAnsi="Times New Roman" w:cs="Times New Roman"/>
@@ -16548,7 +16777,7 @@
           <w:t xml:space="preserve"> to the role of endogenous corticosterone elevations due to chronic psychosocial stress, which involves circadian and intermittent inductions of the HPA axis</w:t>
         </w:r>
       </w:ins>
-      <w:ins w:id="277" w:author="Dave Bridges" w:date="2024-09-04T11:05:00Z">
+      <w:ins w:id="303" w:author="Dave Bridges" w:date="2024-09-04T11:05:00Z">
         <w:r>
           <w:rPr>
             <w:rFonts w:ascii="Times New Roman" w:hAnsi="Times New Roman" w:cs="Times New Roman"/>
@@ -16586,7 +16815,7 @@
         </w:rPr>
         <w:t xml:space="preserve">to </w:t>
       </w:r>
-      <w:del w:id="278" w:author="Molly C. MULCAHY" w:date="2024-08-01T13:28:00Z">
+      <w:del w:id="304" w:author="Molly C. MULCAHY" w:date="2024-08-01T13:28:00Z">
         <w:r>
           <w:rPr>
             <w:rFonts w:ascii="Times New Roman" w:hAnsi="Times New Roman" w:cs="Times New Roman"/>
@@ -16594,7 +16823,7 @@
           <w:delText xml:space="preserve">maternal </w:delText>
         </w:r>
       </w:del>
-      <w:ins w:id="279" w:author="Molly C. MULCAHY" w:date="2024-08-01T13:28:00Z">
+      <w:ins w:id="305" w:author="Molly C. MULCAHY" w:date="2024-08-01T13:28:00Z">
         <w:r>
           <w:rPr>
             <w:rFonts w:ascii="Times New Roman" w:hAnsi="Times New Roman" w:cs="Times New Roman"/>
@@ -16644,7 +16873,7 @@
         </w:rPr>
         <w:t xml:space="preserve">. </w:t>
       </w:r>
-      <w:del w:id="280" w:author="Molly C. MULCAHY" w:date="2024-08-01T13:28:00Z">
+      <w:del w:id="306" w:author="Molly C. MULCAHY" w:date="2024-08-01T13:28:00Z">
         <w:r>
           <w:rPr>
             <w:rFonts w:ascii="Times New Roman" w:hAnsi="Times New Roman" w:cs="Times New Roman"/>
@@ -16658,7 +16887,7 @@
           <w:delText>In the</w:delText>
         </w:r>
       </w:del>
-      <w:ins w:id="281" w:author="Molly C. MULCAHY" w:date="2024-08-01T13:28:00Z">
+      <w:ins w:id="307" w:author="Molly C. MULCAHY" w:date="2024-08-01T13:28:00Z">
         <w:r>
           <w:rPr>
             <w:rFonts w:ascii="Times New Roman" w:hAnsi="Times New Roman" w:cs="Times New Roman"/>
@@ -16672,7 +16901,7 @@
         </w:rPr>
         <w:t xml:space="preserve"> offspring </w:t>
       </w:r>
-      <w:del w:id="282" w:author="Molly C. MULCAHY" w:date="2024-08-01T13:28:00Z">
+      <w:del w:id="308" w:author="Molly C. MULCAHY" w:date="2024-08-01T13:28:00Z">
         <w:r>
           <w:rPr>
             <w:rFonts w:ascii="Times New Roman" w:hAnsi="Times New Roman" w:cs="Times New Roman"/>
@@ -16686,7 +16915,7 @@
         </w:rPr>
         <w:t xml:space="preserve">we did not detect any differences in growth. </w:t>
       </w:r>
-      <w:ins w:id="283" w:author="Molly C. MULCAHY" w:date="2024-08-01T13:28:00Z">
+      <w:ins w:id="309" w:author="Molly C. MULCAHY" w:date="2024-08-01T13:28:00Z">
         <w:r>
           <w:rPr>
             <w:rFonts w:ascii="Times New Roman" w:hAnsi="Times New Roman" w:cs="Times New Roman"/>
@@ -16694,7 +16923,7 @@
           <w:t>However, a</w:t>
         </w:r>
       </w:ins>
-      <w:del w:id="284" w:author="Molly C. MULCAHY" w:date="2024-08-01T13:28:00Z">
+      <w:del w:id="310" w:author="Molly C. MULCAHY" w:date="2024-08-01T13:28:00Z">
         <w:r>
           <w:rPr>
             <w:rFonts w:ascii="Times New Roman" w:hAnsi="Times New Roman" w:cs="Times New Roman"/>
@@ -16708,7 +16937,7 @@
         </w:rPr>
         <w:t xml:space="preserve"> larger sample size </w:t>
       </w:r>
-      <w:del w:id="285" w:author="Molly C. MULCAHY" w:date="2024-08-01T13:29:00Z">
+      <w:del w:id="311" w:author="Molly C. MULCAHY" w:date="2024-08-01T13:29:00Z">
         <w:r>
           <w:rPr>
             <w:rFonts w:ascii="Times New Roman" w:hAnsi="Times New Roman" w:cs="Times New Roman"/>
@@ -16752,7 +16981,7 @@
           <w:delText>e</w:delText>
         </w:r>
       </w:del>
-      <w:ins w:id="286" w:author="Molly C. MULCAHY" w:date="2024-08-01T13:29:00Z">
+      <w:ins w:id="312" w:author="Molly C. MULCAHY" w:date="2024-08-01T13:29:00Z">
         <w:r>
           <w:rPr>
             <w:rFonts w:ascii="Times New Roman" w:hAnsi="Times New Roman" w:cs="Times New Roman"/>
@@ -16766,7 +16995,7 @@
         </w:rPr>
         <w:t xml:space="preserve"> outcomes</w:t>
       </w:r>
-      <w:del w:id="287" w:author="Molly C. MULCAHY" w:date="2024-08-01T13:29:00Z">
+      <w:del w:id="313" w:author="Molly C. MULCAHY" w:date="2024-08-01T13:29:00Z">
         <w:r>
           <w:rPr>
             <w:rFonts w:ascii="Times New Roman" w:hAnsi="Times New Roman" w:cs="Times New Roman"/>
@@ -16780,7 +17009,7 @@
         </w:rPr>
         <w:t xml:space="preserve">. </w:t>
       </w:r>
-      <w:ins w:id="288" w:author="Molly C. MULCAHY" w:date="2024-08-01T13:29:00Z">
+      <w:ins w:id="314" w:author="Molly C. MULCAHY" w:date="2024-08-01T13:29:00Z">
         <w:r>
           <w:rPr>
             <w:rFonts w:ascii="Times New Roman" w:hAnsi="Times New Roman" w:cs="Times New Roman"/>
@@ -16788,7 +17017,7 @@
           <w:t>C</w:t>
         </w:r>
       </w:ins>
-      <w:del w:id="289" w:author="Molly C. MULCAHY" w:date="2024-08-01T13:29:00Z">
+      <w:del w:id="315" w:author="Molly C. MULCAHY" w:date="2024-08-01T13:29:00Z">
         <w:r>
           <w:rPr>
             <w:rFonts w:ascii="Times New Roman" w:hAnsi="Times New Roman" w:cs="Times New Roman"/>
@@ -16802,7 +17031,7 @@
         </w:rPr>
         <w:t>ompensatory adaptations, such as other feeding hormones</w:t>
       </w:r>
-      <w:ins w:id="290" w:author="Molly C. MULCAHY" w:date="2024-08-01T13:29:00Z">
+      <w:ins w:id="316" w:author="Molly C. MULCAHY" w:date="2024-08-01T13:29:00Z">
         <w:r>
           <w:rPr>
             <w:rFonts w:ascii="Times New Roman" w:hAnsi="Times New Roman" w:cs="Times New Roman"/>
@@ -16816,7 +17045,7 @@
         </w:rPr>
         <w:t xml:space="preserve"> </w:t>
       </w:r>
-      <w:ins w:id="291" w:author="Molly C. MULCAHY" w:date="2024-08-01T13:29:00Z">
+      <w:ins w:id="317" w:author="Molly C. MULCAHY" w:date="2024-08-01T13:29:00Z">
         <w:r>
           <w:rPr>
             <w:rFonts w:ascii="Times New Roman" w:hAnsi="Times New Roman" w:cs="Times New Roman"/>
@@ -16830,7 +17059,7 @@
         </w:rPr>
         <w:t xml:space="preserve">occur </w:t>
       </w:r>
-      <w:del w:id="292" w:author="Molly C. MULCAHY" w:date="2024-08-01T13:29:00Z">
+      <w:del w:id="318" w:author="Molly C. MULCAHY" w:date="2024-08-01T13:29:00Z">
         <w:r>
           <w:rPr>
             <w:rFonts w:ascii="Times New Roman" w:hAnsi="Times New Roman" w:cs="Times New Roman"/>
@@ -16844,7 +17073,7 @@
         </w:rPr>
         <w:t xml:space="preserve">with life-long loss of GDF15. </w:t>
       </w:r>
-      <w:del w:id="293" w:author="Molly C. MULCAHY" w:date="2024-08-01T13:30:00Z">
+      <w:del w:id="319" w:author="Molly C. MULCAHY" w:date="2024-08-01T13:30:00Z">
         <w:r>
           <w:rPr>
             <w:rFonts w:ascii="Times New Roman" w:hAnsi="Times New Roman" w:cs="Times New Roman"/>
@@ -16852,7 +17081,7 @@
           <w:delText>We also followed the pups for a</w:delText>
         </w:r>
       </w:del>
-      <w:ins w:id="294" w:author="Molly C. MULCAHY" w:date="2024-08-01T13:30:00Z">
+      <w:ins w:id="320" w:author="Molly C. MULCAHY" w:date="2024-08-01T13:30:00Z">
         <w:r>
           <w:rPr>
             <w:rFonts w:ascii="Times New Roman" w:hAnsi="Times New Roman" w:cs="Times New Roman"/>
@@ -16860,7 +17089,7 @@
           <w:t>The follow up period for offspr</w:t>
         </w:r>
       </w:ins>
-      <w:ins w:id="295" w:author="Molly C. MULCAHY" w:date="2024-08-02T09:55:00Z">
+      <w:ins w:id="321" w:author="Molly C. MULCAHY" w:date="2024-08-02T09:55:00Z">
         <w:r>
           <w:rPr>
             <w:rFonts w:ascii="Times New Roman" w:hAnsi="Times New Roman" w:cs="Times New Roman"/>
@@ -16868,7 +17097,7 @@
           <w:t>in</w:t>
         </w:r>
       </w:ins>
-      <w:ins w:id="296" w:author="Molly C. MULCAHY" w:date="2024-08-01T13:30:00Z">
+      <w:ins w:id="322" w:author="Molly C. MULCAHY" w:date="2024-08-01T13:30:00Z">
         <w:r>
           <w:rPr>
             <w:rFonts w:ascii="Times New Roman" w:hAnsi="Times New Roman" w:cs="Times New Roman"/>
@@ -16882,7 +17111,7 @@
         </w:rPr>
         <w:t xml:space="preserve"> relatively short</w:t>
       </w:r>
-      <w:ins w:id="297" w:author="Molly C. MULCAHY" w:date="2024-08-01T13:30:00Z">
+      <w:ins w:id="323" w:author="Molly C. MULCAHY" w:date="2024-08-01T13:30:00Z">
         <w:r>
           <w:rPr>
             <w:rFonts w:ascii="Times New Roman" w:hAnsi="Times New Roman" w:cs="Times New Roman"/>
@@ -16890,7 +17119,7 @@
           <w:t>, which could mean changed later in life occurred unobserved</w:t>
         </w:r>
       </w:ins>
-      <w:del w:id="298" w:author="Molly C. MULCAHY" w:date="2024-08-01T13:30:00Z">
+      <w:del w:id="324" w:author="Molly C. MULCAHY" w:date="2024-08-01T13:30:00Z">
         <w:r>
           <w:rPr>
             <w:rFonts w:ascii="Times New Roman" w:hAnsi="Times New Roman" w:cs="Times New Roman"/>
@@ -16910,7 +17139,7 @@
         </w:rPr>
         <w:t xml:space="preserve">. </w:t>
       </w:r>
-      <w:del w:id="299" w:author="Molly C. MULCAHY" w:date="2024-08-01T13:30:00Z">
+      <w:del w:id="325" w:author="Molly C. MULCAHY" w:date="2024-08-01T13:30:00Z">
         <w:r>
           <w:rPr>
             <w:rFonts w:ascii="Times New Roman" w:hAnsi="Times New Roman" w:cs="Times New Roman"/>
@@ -16972,7 +17201,7 @@
         </w:rPr>
         <w:t xml:space="preserve"> two other GDF15-associated complications,</w:t>
       </w:r>
-      <w:ins w:id="300" w:author="Molly C. MULCAHY" w:date="2024-08-01T13:31:00Z">
+      <w:ins w:id="326" w:author="Molly C. MULCAHY" w:date="2024-08-01T13:31:00Z">
         <w:r>
           <w:rPr>
             <w:rFonts w:ascii="Times New Roman" w:hAnsi="Times New Roman" w:cs="Times New Roman"/>
@@ -17019,7 +17248,7 @@
           <w:rFonts w:ascii="Times New Roman" w:hAnsi="Times New Roman" w:cs="Times New Roman"/>
         </w:rPr>
       </w:pPr>
-      <w:del w:id="301" w:author="Molly C. MULCAHY" w:date="2024-08-01T13:31:00Z">
+      <w:del w:id="327" w:author="Molly C. MULCAHY" w:date="2024-08-01T13:31:00Z">
         <w:r>
           <w:rPr>
             <w:rFonts w:ascii="Times New Roman" w:hAnsi="Times New Roman" w:cs="Times New Roman"/>
@@ -17033,7 +17262,7 @@
           <w:delText>his</w:delText>
         </w:r>
       </w:del>
-      <w:ins w:id="302" w:author="Molly C. MULCAHY" w:date="2024-08-01T13:31:00Z">
+      <w:ins w:id="328" w:author="Molly C. MULCAHY" w:date="2024-08-01T13:31:00Z">
         <w:r>
           <w:rPr>
             <w:rFonts w:ascii="Times New Roman" w:hAnsi="Times New Roman" w:cs="Times New Roman"/>
@@ -17047,7 +17276,7 @@
         </w:rPr>
         <w:t xml:space="preserve"> study </w:t>
       </w:r>
-      <w:del w:id="303" w:author="Molly C. MULCAHY" w:date="2024-08-01T13:31:00Z">
+      <w:del w:id="329" w:author="Molly C. MULCAHY" w:date="2024-08-01T13:31:00Z">
         <w:r>
           <w:rPr>
             <w:rFonts w:ascii="Times New Roman" w:hAnsi="Times New Roman" w:cs="Times New Roman"/>
@@ -17055,7 +17284,7 @@
           <w:delText>had several strengths</w:delText>
         </w:r>
       </w:del>
-      <w:ins w:id="304" w:author="Molly C. MULCAHY" w:date="2024-08-01T13:31:00Z">
+      <w:ins w:id="330" w:author="Molly C. MULCAHY" w:date="2024-08-01T13:31:00Z">
         <w:r>
           <w:rPr>
             <w:rFonts w:ascii="Times New Roman" w:hAnsi="Times New Roman" w:cs="Times New Roman"/>
@@ -17268,7 +17497,7 @@
         </w:rPr>
         <w:t xml:space="preserve">Despite </w:t>
       </w:r>
-      <w:ins w:id="305" w:author="Molly C. MULCAHY" w:date="2024-08-01T13:31:00Z">
+      <w:ins w:id="331" w:author="Molly C. MULCAHY" w:date="2024-08-01T13:31:00Z">
         <w:r>
           <w:rPr>
             <w:rFonts w:ascii="Times New Roman" w:hAnsi="Times New Roman" w:cs="Times New Roman"/>
@@ -17276,7 +17505,7 @@
           <w:t>elevations</w:t>
         </w:r>
       </w:ins>
-      <w:del w:id="306" w:author="Molly C. MULCAHY" w:date="2024-08-01T13:31:00Z">
+      <w:del w:id="332" w:author="Molly C. MULCAHY" w:date="2024-08-01T13:31:00Z">
         <w:r>
           <w:rPr>
             <w:rFonts w:ascii="Times New Roman" w:hAnsi="Times New Roman" w:cs="Times New Roman"/>
@@ -17637,7 +17866,7 @@
           <w:t>https://github.com/BridgesLab/Developmental-Obesity</w:t>
         </w:r>
       </w:hyperlink>
-      <w:ins w:id="307" w:author="Molly C. MULCAHY" w:date="2024-08-05T14:16:00Z">
+      <w:ins w:id="333" w:author="Molly C. MULCAHY" w:date="2024-08-05T14:16:00Z">
         <w:r>
           <w:rPr>
             <w:rStyle w:val="Hyperlink"/>
@@ -19661,7 +19890,7 @@
         </w:rPr>
         <w:t>mice given plain water and age-matched non-pregnant females. Values are relative to fasting blood glucose and were assessed using a linear mixed effect model. B) Fasting blood glucose values in pregnant dams given water and non-pregnant females, assessed using student’s T test</w:t>
       </w:r>
-      <w:bookmarkStart w:id="308" w:name="_Hlk172037327"/>
+      <w:bookmarkStart w:id="334" w:name="_Hlk172037327"/>
       <w:r>
         <w:rPr>
           <w:rFonts w:ascii="Times New Roman" w:hAnsi="Times New Roman" w:cs="Times New Roman"/>
@@ -19674,7 +19903,7 @@
         </w:rPr>
         <w:t xml:space="preserve">) GDF15 levels at ZT1 </w:t>
       </w:r>
-      <w:ins w:id="309" w:author="Molly C. MULCAHY" w:date="2024-07-16T15:48:00Z">
+      <w:ins w:id="335" w:author="Molly C. MULCAHY" w:date="2024-07-16T15:48:00Z">
         <w:r>
           <w:rPr>
             <w:rFonts w:ascii="Times New Roman" w:hAnsi="Times New Roman" w:cs="Times New Roman"/>
@@ -19694,7 +19923,7 @@
         </w:rPr>
         <w:t xml:space="preserve">assessed </w:t>
       </w:r>
-      <w:del w:id="310" w:author="Molly C. MULCAHY" w:date="2024-07-16T15:46:00Z">
+      <w:del w:id="336" w:author="Molly C. MULCAHY" w:date="2024-07-16T15:46:00Z">
         <w:r>
           <w:rPr>
             <w:rFonts w:ascii="Times New Roman" w:hAnsi="Times New Roman" w:cs="Times New Roman"/>
@@ -19702,7 +19931,7 @@
           <w:delText>as paired t tests</w:delText>
         </w:r>
       </w:del>
-      <w:ins w:id="311" w:author="Molly C. MULCAHY" w:date="2024-07-16T15:46:00Z">
+      <w:ins w:id="337" w:author="Molly C. MULCAHY" w:date="2024-07-16T15:46:00Z">
         <w:r>
           <w:rPr>
             <w:rFonts w:ascii="Times New Roman" w:hAnsi="Times New Roman" w:cs="Times New Roman"/>
@@ -19710,7 +19939,7 @@
           <w:t>by two</w:t>
         </w:r>
       </w:ins>
-      <w:ins w:id="312" w:author="Dave Bridges" w:date="2024-07-26T08:49:00Z">
+      <w:ins w:id="338" w:author="Dave Bridges" w:date="2024-07-26T08:49:00Z">
         <w:r>
           <w:rPr>
             <w:rFonts w:ascii="Times New Roman" w:hAnsi="Times New Roman" w:cs="Times New Roman"/>
@@ -19718,8 +19947,8 @@
           <w:t>-</w:t>
         </w:r>
       </w:ins>
-      <w:ins w:id="313" w:author="Molly C. MULCAHY" w:date="2024-07-16T15:46:00Z">
-        <w:del w:id="314" w:author="Dave Bridges" w:date="2024-07-26T08:49:00Z">
+      <w:ins w:id="339" w:author="Molly C. MULCAHY" w:date="2024-07-16T15:46:00Z">
+        <w:del w:id="340" w:author="Dave Bridges" w:date="2024-07-26T08:49:00Z">
           <w:r>
             <w:rPr>
               <w:rFonts w:ascii="Times New Roman" w:hAnsi="Times New Roman" w:cs="Times New Roman"/>
@@ -19733,7 +19962,7 @@
           </w:rPr>
           <w:t xml:space="preserve">way </w:t>
         </w:r>
-        <w:del w:id="315" w:author="Dave Bridges" w:date="2024-07-26T08:49:00Z">
+        <w:del w:id="341" w:author="Dave Bridges" w:date="2024-07-26T08:49:00Z">
           <w:r>
             <w:rPr>
               <w:rFonts w:ascii="Times New Roman" w:hAnsi="Times New Roman" w:cs="Times New Roman"/>
@@ -19742,7 +19971,7 @@
           </w:r>
         </w:del>
       </w:ins>
-      <w:ins w:id="316" w:author="Dave Bridges" w:date="2024-07-26T08:49:00Z">
+      <w:ins w:id="342" w:author="Dave Bridges" w:date="2024-07-26T08:49:00Z">
         <w:r>
           <w:rPr>
             <w:rFonts w:ascii="Times New Roman" w:hAnsi="Times New Roman" w:cs="Times New Roman"/>
@@ -19750,7 +19979,7 @@
           <w:t>ANOVA</w:t>
         </w:r>
       </w:ins>
-      <w:ins w:id="317" w:author="Molly C. MULCAHY" w:date="2024-07-16T15:46:00Z">
+      <w:ins w:id="343" w:author="Molly C. MULCAHY" w:date="2024-07-16T15:46:00Z">
         <w:r>
           <w:rPr>
             <w:rFonts w:ascii="Times New Roman" w:hAnsi="Times New Roman" w:cs="Times New Roman"/>
@@ -19758,7 +19987,7 @@
           <w:t xml:space="preserve"> </w:t>
         </w:r>
       </w:ins>
-      <w:ins w:id="318" w:author="Dave Bridges" w:date="2024-07-26T08:50:00Z">
+      <w:ins w:id="344" w:author="Dave Bridges" w:date="2024-07-26T08:50:00Z">
         <w:r>
           <w:rPr>
             <w:rFonts w:ascii="Times New Roman" w:hAnsi="Times New Roman" w:cs="Times New Roman"/>
@@ -19766,7 +19995,7 @@
           <w:t xml:space="preserve">testing </w:t>
         </w:r>
       </w:ins>
-      <w:ins w:id="319" w:author="Molly C. MULCAHY" w:date="2024-07-16T15:46:00Z">
+      <w:ins w:id="345" w:author="Molly C. MULCAHY" w:date="2024-07-16T15:46:00Z">
         <w:r>
           <w:rPr>
             <w:rFonts w:ascii="Times New Roman" w:hAnsi="Times New Roman" w:cs="Times New Roman"/>
@@ -19774,7 +20003,7 @@
           <w:t>for effect</w:t>
         </w:r>
       </w:ins>
-      <w:ins w:id="320" w:author="Dave Bridges" w:date="2024-07-26T08:50:00Z">
+      <w:ins w:id="346" w:author="Dave Bridges" w:date="2024-07-26T08:50:00Z">
         <w:r>
           <w:rPr>
             <w:rFonts w:ascii="Times New Roman" w:hAnsi="Times New Roman" w:cs="Times New Roman"/>
@@ -19782,7 +20011,7 @@
           <w:t>s</w:t>
         </w:r>
       </w:ins>
-      <w:ins w:id="321" w:author="Molly C. MULCAHY" w:date="2024-07-16T15:46:00Z">
+      <w:ins w:id="347" w:author="Molly C. MULCAHY" w:date="2024-07-16T15:46:00Z">
         <w:r>
           <w:rPr>
             <w:rFonts w:ascii="Times New Roman" w:hAnsi="Times New Roman" w:cs="Times New Roman"/>
@@ -19796,7 +20025,7 @@
         </w:rPr>
         <w:t xml:space="preserve">. </w:t>
       </w:r>
-      <w:bookmarkEnd w:id="308"/>
+      <w:bookmarkEnd w:id="334"/>
       <w:r>
         <w:rPr>
           <w:rFonts w:ascii="Times New Roman" w:hAnsi="Times New Roman" w:cs="Times New Roman"/>
@@ -19827,7 +20056,7 @@
         </w:rPr>
         <w:t xml:space="preserve">ssessed </w:t>
       </w:r>
-      <w:del w:id="322" w:author="Molly C. MULCAHY" w:date="2024-07-16T15:47:00Z">
+      <w:del w:id="348" w:author="Molly C. MULCAHY" w:date="2024-07-16T15:47:00Z">
         <w:r>
           <w:rPr>
             <w:rFonts w:ascii="Times New Roman" w:hAnsi="Times New Roman" w:cs="Times New Roman"/>
@@ -19835,14 +20064,14 @@
           <w:delText>as paired t tests</w:delText>
         </w:r>
       </w:del>
-      <w:ins w:id="323" w:author="Molly C. MULCAHY" w:date="2024-07-16T15:47:00Z">
+      <w:ins w:id="349" w:author="Molly C. MULCAHY" w:date="2024-07-16T15:47:00Z">
         <w:r>
           <w:rPr>
             <w:rFonts w:ascii="Times New Roman" w:hAnsi="Times New Roman" w:cs="Times New Roman"/>
           </w:rPr>
           <w:t xml:space="preserve">by two-way </w:t>
         </w:r>
-        <w:del w:id="324" w:author="Dave Bridges" w:date="2024-07-26T08:51:00Z">
+        <w:del w:id="350" w:author="Dave Bridges" w:date="2024-07-26T08:51:00Z">
           <w:r>
             <w:rPr>
               <w:rFonts w:ascii="Times New Roman" w:hAnsi="Times New Roman" w:cs="Times New Roman"/>
@@ -19851,7 +20080,7 @@
           </w:r>
         </w:del>
       </w:ins>
-      <w:ins w:id="325" w:author="Dave Bridges" w:date="2024-07-26T08:51:00Z">
+      <w:ins w:id="351" w:author="Dave Bridges" w:date="2024-07-26T08:51:00Z">
         <w:r>
           <w:rPr>
             <w:rFonts w:ascii="Times New Roman" w:hAnsi="Times New Roman" w:cs="Times New Roman"/>
@@ -19859,7 +20088,7 @@
           <w:t>ANOVA</w:t>
         </w:r>
       </w:ins>
-      <w:ins w:id="326" w:author="Molly C. MULCAHY" w:date="2024-07-16T15:47:00Z">
+      <w:ins w:id="352" w:author="Molly C. MULCAHY" w:date="2024-07-16T15:47:00Z">
         <w:r>
           <w:rPr>
             <w:rFonts w:ascii="Times New Roman" w:hAnsi="Times New Roman" w:cs="Times New Roman"/>
@@ -19867,7 +20096,7 @@
           <w:t xml:space="preserve"> </w:t>
         </w:r>
       </w:ins>
-      <w:ins w:id="327" w:author="Dave Bridges" w:date="2024-07-26T08:51:00Z">
+      <w:ins w:id="353" w:author="Dave Bridges" w:date="2024-07-26T08:51:00Z">
         <w:r>
           <w:rPr>
             <w:rFonts w:ascii="Times New Roman" w:hAnsi="Times New Roman" w:cs="Times New Roman"/>
@@ -19875,7 +20104,7 @@
           <w:t xml:space="preserve">testing </w:t>
         </w:r>
       </w:ins>
-      <w:ins w:id="328" w:author="Molly C. MULCAHY" w:date="2024-07-16T15:47:00Z">
+      <w:ins w:id="354" w:author="Molly C. MULCAHY" w:date="2024-07-16T15:47:00Z">
         <w:r>
           <w:rPr>
             <w:rFonts w:ascii="Times New Roman" w:hAnsi="Times New Roman" w:cs="Times New Roman"/>
@@ -19883,7 +20112,7 @@
           <w:t xml:space="preserve">for </w:t>
         </w:r>
       </w:ins>
-      <w:ins w:id="329" w:author="Dave Bridges" w:date="2024-07-26T08:52:00Z">
+      <w:ins w:id="355" w:author="Dave Bridges" w:date="2024-07-26T08:52:00Z">
         <w:r>
           <w:rPr>
             <w:rFonts w:ascii="Times New Roman" w:hAnsi="Times New Roman" w:cs="Times New Roman"/>
@@ -19891,7 +20120,7 @@
           <w:t xml:space="preserve">the </w:t>
         </w:r>
       </w:ins>
-      <w:ins w:id="330" w:author="Molly C. MULCAHY" w:date="2024-07-16T15:47:00Z">
+      <w:ins w:id="356" w:author="Molly C. MULCAHY" w:date="2024-07-16T15:47:00Z">
         <w:r>
           <w:rPr>
             <w:rFonts w:ascii="Times New Roman" w:hAnsi="Times New Roman" w:cs="Times New Roman"/>
@@ -19899,7 +20128,7 @@
           <w:t>effect</w:t>
         </w:r>
       </w:ins>
-      <w:ins w:id="331" w:author="Dave Bridges" w:date="2024-07-26T08:52:00Z">
+      <w:ins w:id="357" w:author="Dave Bridges" w:date="2024-07-26T08:52:00Z">
         <w:r>
           <w:rPr>
             <w:rFonts w:ascii="Times New Roman" w:hAnsi="Times New Roman" w:cs="Times New Roman"/>
@@ -19907,7 +20136,7 @@
           <w:t>s</w:t>
         </w:r>
       </w:ins>
-      <w:ins w:id="332" w:author="Molly C. MULCAHY" w:date="2024-07-16T15:47:00Z">
+      <w:ins w:id="358" w:author="Molly C. MULCAHY" w:date="2024-07-16T15:47:00Z">
         <w:r>
           <w:rPr>
             <w:rFonts w:ascii="Times New Roman" w:hAnsi="Times New Roman" w:cs="Times New Roman"/>
@@ -20001,7 +20230,7 @@
         </w:rPr>
         <w:t xml:space="preserve"> test. B) Weight gained during prenatal period, assessed via student’s t test. C)</w:t>
       </w:r>
-      <w:ins w:id="333" w:author="Molly C. MULCAHY" w:date="2024-08-01T14:22:00Z">
+      <w:ins w:id="359" w:author="Molly C. MULCAHY" w:date="2024-08-01T14:22:00Z">
         <w:r>
           <w:rPr>
             <w:rFonts w:ascii="Times New Roman" w:hAnsi="Times New Roman" w:cs="Times New Roman"/>
@@ -20523,10 +20752,10 @@
       <w:pPr>
         <w:pStyle w:val="Heading1"/>
         <w:rPr>
-          <w:del w:id="334" w:author="Molly C. MULCAHY" w:date="2024-08-02T14:04:00Z"/>
-        </w:rPr>
-      </w:pPr>
-      <w:del w:id="335" w:author="Molly C. MULCAHY" w:date="2024-08-02T14:04:00Z">
+          <w:del w:id="360" w:author="Molly C. MULCAHY" w:date="2024-08-02T14:04:00Z"/>
+        </w:rPr>
+      </w:pPr>
+      <w:del w:id="361" w:author="Molly C. MULCAHY" w:date="2024-08-02T14:04:00Z">
         <w:r>
           <w:lastRenderedPageBreak/>
           <w:delText>Supplementary Figure Legends</w:delText>
@@ -20536,7 +20765,7 @@
     <w:p>
       <w:pPr>
         <w:rPr>
-          <w:del w:id="336" w:author="Molly C. MULCAHY" w:date="2024-08-02T14:04:00Z"/>
+          <w:del w:id="362" w:author="Molly C. MULCAHY" w:date="2024-08-02T14:04:00Z"/>
         </w:rPr>
       </w:pPr>
     </w:p>
@@ -20545,10 +20774,10 @@
         <w:pStyle w:val="Heading2"/>
         <w:spacing w:line="480" w:lineRule="auto"/>
         <w:rPr>
-          <w:del w:id="337" w:author="Molly C. MULCAHY" w:date="2024-08-02T14:04:00Z"/>
-        </w:rPr>
-      </w:pPr>
-      <w:del w:id="338" w:author="Molly C. MULCAHY" w:date="2024-08-02T14:04:00Z">
+          <w:del w:id="363" w:author="Molly C. MULCAHY" w:date="2024-08-02T14:04:00Z"/>
+        </w:rPr>
+      </w:pPr>
+      <w:del w:id="364" w:author="Molly C. MULCAHY" w:date="2024-08-02T14:04:00Z">
         <w:r>
           <w:delText>Supplementary Figure 1: Gdf15 levels in Knockout animals</w:delText>
         </w:r>
@@ -20561,11 +20790,11 @@
       <w:pPr>
         <w:spacing w:line="480" w:lineRule="auto"/>
         <w:rPr>
-          <w:del w:id="339" w:author="Molly C. MULCAHY" w:date="2024-08-02T14:04:00Z"/>
-          <w:rFonts w:ascii="Times New Roman" w:hAnsi="Times New Roman" w:cs="Times New Roman"/>
-        </w:rPr>
-      </w:pPr>
-      <w:del w:id="340" w:author="Molly C. MULCAHY" w:date="2024-08-02T14:04:00Z">
+          <w:del w:id="365" w:author="Molly C. MULCAHY" w:date="2024-08-02T14:04:00Z"/>
+          <w:rFonts w:ascii="Times New Roman" w:hAnsi="Times New Roman" w:cs="Times New Roman"/>
+        </w:rPr>
+      </w:pPr>
+      <w:del w:id="366" w:author="Molly C. MULCAHY" w:date="2024-08-02T14:04:00Z">
         <w:r>
           <w:rPr>
             <w:rFonts w:ascii="Times New Roman" w:hAnsi="Times New Roman" w:cs="Times New Roman"/>
@@ -20668,7 +20897,7 @@
         <w:pStyle w:val="Heading2"/>
         <w:spacing w:line="480" w:lineRule="auto"/>
         <w:rPr>
-          <w:del w:id="341" w:author="Molly C. MULCAHY" w:date="2024-08-02T14:04:00Z"/>
+          <w:del w:id="367" w:author="Molly C. MULCAHY" w:date="2024-08-02T14:04:00Z"/>
         </w:rPr>
       </w:pPr>
     </w:p>
@@ -20677,10 +20906,10 @@
         <w:pStyle w:val="Heading2"/>
         <w:spacing w:line="480" w:lineRule="auto"/>
         <w:rPr>
-          <w:del w:id="342" w:author="Molly C. MULCAHY" w:date="2024-08-02T14:04:00Z"/>
-        </w:rPr>
-      </w:pPr>
-      <w:del w:id="343" w:author="Molly C. MULCAHY" w:date="2024-08-02T14:04:00Z">
+          <w:del w:id="368" w:author="Molly C. MULCAHY" w:date="2024-08-02T14:04:00Z"/>
+        </w:rPr>
+      </w:pPr>
+      <w:del w:id="369" w:author="Molly C. MULCAHY" w:date="2024-08-02T14:04:00Z">
         <w:r>
           <w:delText>Supplementary Figure 2: Pregnancy Increases Body Weight in Mice, but Weight Gain Is Impaired by Dexamethasone Treatment</w:delText>
         </w:r>
@@ -20690,11 +20919,11 @@
       <w:pPr>
         <w:spacing w:line="480" w:lineRule="auto"/>
         <w:rPr>
-          <w:del w:id="344" w:author="Molly C. MULCAHY" w:date="2024-08-02T14:04:00Z"/>
-          <w:rFonts w:ascii="Times New Roman" w:hAnsi="Times New Roman" w:cs="Times New Roman"/>
-        </w:rPr>
-      </w:pPr>
-      <w:del w:id="345" w:author="Molly C. MULCAHY" w:date="2024-08-02T14:04:00Z">
+          <w:del w:id="370" w:author="Molly C. MULCAHY" w:date="2024-08-02T14:04:00Z"/>
+          <w:rFonts w:ascii="Times New Roman" w:hAnsi="Times New Roman" w:cs="Times New Roman"/>
+        </w:rPr>
+      </w:pPr>
+      <w:del w:id="371" w:author="Molly C. MULCAHY" w:date="2024-08-02T14:04:00Z">
         <w:r>
           <w:rPr>
             <w:rFonts w:ascii="Times New Roman" w:hAnsi="Times New Roman" w:cs="Times New Roman"/>

</xml_diff>

<commit_message>
finalized line numbers on the response document
</commit_message>
<xml_diff>
--- a/Manuscripts/GDF15 during Pregnancy/GDF15.Manuscript_trackedchanges.docx
+++ b/Manuscripts/GDF15 during Pregnancy/GDF15.Manuscript_trackedchanges.docx
@@ -116,8 +116,16 @@
         <w:rPr>
           <w:rFonts w:ascii="Times New Roman" w:hAnsi="Times New Roman" w:cs="Times New Roman"/>
         </w:rPr>
-        <w:t>, JeAnna</w:t>
-      </w:r>
+        <w:t xml:space="preserve">, </w:t>
+      </w:r>
+      <w:proofErr w:type="spellStart"/>
+      <w:r>
+        <w:rPr>
+          <w:rFonts w:ascii="Times New Roman" w:hAnsi="Times New Roman" w:cs="Times New Roman"/>
+        </w:rPr>
+        <w:t>JeAnna</w:t>
+      </w:r>
+      <w:proofErr w:type="spellEnd"/>
       <w:r>
         <w:rPr>
           <w:rFonts w:ascii="Times New Roman" w:hAnsi="Times New Roman" w:cs="Times New Roman"/>
@@ -135,8 +143,16 @@
         <w:rPr>
           <w:rFonts w:ascii="Times New Roman" w:hAnsi="Times New Roman" w:cs="Times New Roman"/>
         </w:rPr>
-        <w:t>, Haijing</w:t>
-      </w:r>
+        <w:t xml:space="preserve">, </w:t>
+      </w:r>
+      <w:proofErr w:type="spellStart"/>
+      <w:r>
+        <w:rPr>
+          <w:rFonts w:ascii="Times New Roman" w:hAnsi="Times New Roman" w:cs="Times New Roman"/>
+        </w:rPr>
+        <w:t>Haijing</w:t>
+      </w:r>
+      <w:proofErr w:type="spellEnd"/>
       <w:r>
         <w:rPr>
           <w:rFonts w:ascii="Times New Roman" w:hAnsi="Times New Roman" w:cs="Times New Roman"/>
@@ -574,8 +590,16 @@
         <w:rPr>
           <w:rFonts w:ascii="Times New Roman" w:hAnsi="Times New Roman" w:cs="Times New Roman"/>
         </w:rPr>
-        <w:t>MCM is supported by a Rackham Merit Fellowship.  This study was supported by funds from the University of Michigan (MCubed</w:t>
-      </w:r>
+        <w:t>MCM is supported by a Rackham Merit Fellowship.  This study was supported by funds from the University of Michigan (</w:t>
+      </w:r>
+      <w:proofErr w:type="spellStart"/>
+      <w:r>
+        <w:rPr>
+          <w:rFonts w:ascii="Times New Roman" w:hAnsi="Times New Roman" w:cs="Times New Roman"/>
+        </w:rPr>
+        <w:t>MCubed</w:t>
+      </w:r>
+      <w:proofErr w:type="spellEnd"/>
       <w:r>
         <w:rPr>
           <w:rFonts w:ascii="Times New Roman" w:hAnsi="Times New Roman" w:cs="Times New Roman"/>
@@ -6281,7 +6305,21 @@
         <w:rPr>
           <w:rFonts w:ascii="Times New Roman" w:eastAsia="Times New Roman" w:hAnsi="Times New Roman" w:cs="Times New Roman"/>
         </w:rPr>
-        <w:t>CD, Picolab Laboratory Rodent diet</w:t>
+        <w:t xml:space="preserve">CD, </w:t>
+      </w:r>
+      <w:proofErr w:type="spellStart"/>
+      <w:r>
+        <w:rPr>
+          <w:rFonts w:ascii="Times New Roman" w:eastAsia="Times New Roman" w:hAnsi="Times New Roman" w:cs="Times New Roman"/>
+        </w:rPr>
+        <w:t>Picolab</w:t>
+      </w:r>
+      <w:proofErr w:type="spellEnd"/>
+      <w:r>
+        <w:rPr>
+          <w:rFonts w:ascii="Times New Roman" w:eastAsia="Times New Roman" w:hAnsi="Times New Roman" w:cs="Times New Roman"/>
+        </w:rPr>
+        <w:t xml:space="preserve"> Laboratory Rodent diet</w:t>
       </w:r>
       <w:r>
         <w:rPr>
@@ -6727,13 +6765,27 @@
         <w:rPr>
           <w:rFonts w:ascii="Times New Roman" w:hAnsi="Times New Roman" w:cs="Times New Roman"/>
         </w:rPr>
-        <w:t xml:space="preserve"> in dam serum as the fet</w:t>
-      </w:r>
-      <w:r>
-        <w:rPr>
-          <w:rFonts w:ascii="Times New Roman" w:hAnsi="Times New Roman" w:cs="Times New Roman"/>
-        </w:rPr>
-        <w:t>o-placental unit</w:t>
+        <w:t xml:space="preserve"> in dam serum as the </w:t>
+      </w:r>
+      <w:proofErr w:type="spellStart"/>
+      <w:r>
+        <w:rPr>
+          <w:rFonts w:ascii="Times New Roman" w:hAnsi="Times New Roman" w:cs="Times New Roman"/>
+        </w:rPr>
+        <w:t>fet</w:t>
+      </w:r>
+      <w:r>
+        <w:rPr>
+          <w:rFonts w:ascii="Times New Roman" w:hAnsi="Times New Roman" w:cs="Times New Roman"/>
+        </w:rPr>
+        <w:t>o</w:t>
+      </w:r>
+      <w:proofErr w:type="spellEnd"/>
+      <w:r>
+        <w:rPr>
+          <w:rFonts w:ascii="Times New Roman" w:hAnsi="Times New Roman" w:cs="Times New Roman"/>
+        </w:rPr>
+        <w:t>-placental unit</w:t>
       </w:r>
       <w:r>
         <w:rPr>
@@ -7358,7 +7410,21 @@
         <w:rPr>
           <w:rFonts w:ascii="Times New Roman" w:hAnsi="Times New Roman" w:cs="Times New Roman"/>
         </w:rPr>
-        <w:t xml:space="preserve"> DreamTaq </w:t>
+        <w:t xml:space="preserve"> </w:t>
+      </w:r>
+      <w:proofErr w:type="spellStart"/>
+      <w:r>
+        <w:rPr>
+          <w:rFonts w:ascii="Times New Roman" w:hAnsi="Times New Roman" w:cs="Times New Roman"/>
+        </w:rPr>
+        <w:t>DreamTaq</w:t>
+      </w:r>
+      <w:proofErr w:type="spellEnd"/>
+      <w:r>
+        <w:rPr>
+          <w:rFonts w:ascii="Times New Roman" w:hAnsi="Times New Roman" w:cs="Times New Roman"/>
+        </w:rPr>
+        <w:t xml:space="preserve"> </w:t>
       </w:r>
       <w:r>
         <w:rPr>
@@ -7388,7 +7454,21 @@
         <w:rPr>
           <w:rFonts w:ascii="Times New Roman" w:hAnsi="Times New Roman" w:cs="Times New Roman"/>
         </w:rPr>
-        <w:t>(ThermoFisher Scientific, Catalog #K1081)</w:t>
+        <w:t>(</w:t>
+      </w:r>
+      <w:proofErr w:type="spellStart"/>
+      <w:r>
+        <w:rPr>
+          <w:rFonts w:ascii="Times New Roman" w:hAnsi="Times New Roman" w:cs="Times New Roman"/>
+        </w:rPr>
+        <w:t>ThermoFisher</w:t>
+      </w:r>
+      <w:proofErr w:type="spellEnd"/>
+      <w:r>
+        <w:rPr>
+          <w:rFonts w:ascii="Times New Roman" w:hAnsi="Times New Roman" w:cs="Times New Roman"/>
+        </w:rPr>
+        <w:t xml:space="preserve"> Scientific, Catalog #K1081)</w:t>
       </w:r>
       <w:r>
         <w:rPr>
@@ -8874,7 +8954,21 @@
         <w:rPr>
           <w:rFonts w:ascii="Times New Roman" w:hAnsi="Times New Roman" w:cs="Times New Roman"/>
         </w:rPr>
-        <w:t xml:space="preserve">forelimb. Once the dam was fully anesthetized, an oxytocin injection (2U per dam) was given in the forelimb muscle to </w:t>
+        <w:t xml:space="preserve">forelimb. Once the dam was fully anesthetized, an oxytocin injection (2U per </w:t>
+      </w:r>
+      <w:proofErr w:type="spellStart"/>
+      <w:r>
+        <w:rPr>
+          <w:rFonts w:ascii="Times New Roman" w:hAnsi="Times New Roman" w:cs="Times New Roman"/>
+        </w:rPr>
+        <w:t>dam</w:t>
+      </w:r>
+      <w:proofErr w:type="spellEnd"/>
+      <w:r>
+        <w:rPr>
+          <w:rFonts w:ascii="Times New Roman" w:hAnsi="Times New Roman" w:cs="Times New Roman"/>
+        </w:rPr>
+        <w:t xml:space="preserve">) was given in the forelimb muscle to </w:t>
       </w:r>
       <w:r>
         <w:rPr>
@@ -9014,7 +9108,35 @@
         <w:rPr>
           <w:rFonts w:ascii="Times New Roman" w:hAnsi="Times New Roman" w:cs="Times New Roman"/>
         </w:rPr>
-        <w:t>Iris Sample Processing, StatSpin CritSpin M961-122</w:t>
+        <w:t xml:space="preserve">Iris Sample Processing, </w:t>
+      </w:r>
+      <w:proofErr w:type="spellStart"/>
+      <w:r>
+        <w:rPr>
+          <w:rFonts w:ascii="Times New Roman" w:hAnsi="Times New Roman" w:cs="Times New Roman"/>
+        </w:rPr>
+        <w:t>StatSpin</w:t>
+      </w:r>
+      <w:proofErr w:type="spellEnd"/>
+      <w:r>
+        <w:rPr>
+          <w:rFonts w:ascii="Times New Roman" w:hAnsi="Times New Roman" w:cs="Times New Roman"/>
+        </w:rPr>
+        <w:t xml:space="preserve"> </w:t>
+      </w:r>
+      <w:proofErr w:type="spellStart"/>
+      <w:r>
+        <w:rPr>
+          <w:rFonts w:ascii="Times New Roman" w:hAnsi="Times New Roman" w:cs="Times New Roman"/>
+        </w:rPr>
+        <w:t>CritSpin</w:t>
+      </w:r>
+      <w:proofErr w:type="spellEnd"/>
+      <w:r>
+        <w:rPr>
+          <w:rFonts w:ascii="Times New Roman" w:hAnsi="Times New Roman" w:cs="Times New Roman"/>
+        </w:rPr>
+        <w:t xml:space="preserve"> M961-122</w:t>
       </w:r>
       <w:r>
         <w:rPr>
@@ -9414,7 +9536,7 @@
     <w:p>
       <w:pPr>
         <w:spacing w:line="480" w:lineRule="auto"/>
-        <w:pPrChange w:id="165" w:author="Dave Bridges" w:date="2024-09-27T11:05:00Z">
+        <w:pPrChange w:id="165" w:author="Molly C. MULCAHY" w:date="2024-10-08T14:55:00Z" w16du:dateUtc="2024-10-08T19:55:00Z">
           <w:pPr>
             <w:spacing w:line="480" w:lineRule="auto"/>
             <w:ind w:firstLine="720"/>
@@ -10265,11 +10387,19 @@
         </w:rPr>
         <w:t xml:space="preserve">±18.8 </w:t>
       </w:r>
-      <w:r>
-        <w:rPr>
-          <w:rFonts w:ascii="Times New Roman" w:hAnsi="Times New Roman" w:cs="Times New Roman"/>
-        </w:rPr>
-        <w:t>pg/dL) elevated in pregnant animals compared to non-pregnant mice (</w:t>
+      <w:proofErr w:type="spellStart"/>
+      <w:r>
+        <w:rPr>
+          <w:rFonts w:ascii="Times New Roman" w:hAnsi="Times New Roman" w:cs="Times New Roman"/>
+        </w:rPr>
+        <w:t>pg</w:t>
+      </w:r>
+      <w:proofErr w:type="spellEnd"/>
+      <w:r>
+        <w:rPr>
+          <w:rFonts w:ascii="Times New Roman" w:hAnsi="Times New Roman" w:cs="Times New Roman"/>
+        </w:rPr>
+        <w:t>/dL) elevated in pregnant animals compared to non-pregnant mice (</w:t>
       </w:r>
       <w:r>
         <w:rPr>
@@ -10593,7 +10723,21 @@
         <w:rPr>
           <w:rFonts w:ascii="Times New Roman" w:hAnsi="Times New Roman" w:cs="Times New Roman"/>
         </w:rPr>
-        <w:t xml:space="preserve"> (dex)</w:t>
+        <w:t xml:space="preserve"> (</w:t>
+      </w:r>
+      <w:proofErr w:type="spellStart"/>
+      <w:r>
+        <w:rPr>
+          <w:rFonts w:ascii="Times New Roman" w:hAnsi="Times New Roman" w:cs="Times New Roman"/>
+        </w:rPr>
+        <w:t>dex</w:t>
+      </w:r>
+      <w:proofErr w:type="spellEnd"/>
+      <w:r>
+        <w:rPr>
+          <w:rFonts w:ascii="Times New Roman" w:hAnsi="Times New Roman" w:cs="Times New Roman"/>
+        </w:rPr>
+        <w:t>)</w:t>
       </w:r>
       <w:r>
         <w:rPr>
@@ -10857,14 +11001,29 @@
         <w:rPr>
           <w:rFonts w:ascii="Times New Roman" w:hAnsi="Times New Roman" w:cs="Times New Roman"/>
         </w:rPr>
-        <w:t>, p</w:t>
+        <w:t xml:space="preserve">, </w:t>
+      </w:r>
+      <w:proofErr w:type="spellStart"/>
+      <w:r>
+        <w:rPr>
+          <w:rFonts w:ascii="Times New Roman" w:hAnsi="Times New Roman" w:cs="Times New Roman"/>
+        </w:rPr>
+        <w:t>p</w:t>
       </w:r>
       <w:r>
         <w:rPr>
           <w:rFonts w:ascii="Times New Roman" w:hAnsi="Times New Roman" w:cs="Times New Roman"/>
           <w:vertAlign w:val="subscript"/>
         </w:rPr>
-        <w:t>dex*time</w:t>
+        <w:t>dex</w:t>
+      </w:r>
+      <w:proofErr w:type="spellEnd"/>
+      <w:r>
+        <w:rPr>
+          <w:rFonts w:ascii="Times New Roman" w:hAnsi="Times New Roman" w:cs="Times New Roman"/>
+          <w:vertAlign w:val="subscript"/>
+        </w:rPr>
+        <w:t>*time</w:t>
       </w:r>
       <w:r>
         <w:rPr>
@@ -10960,7 +11119,14 @@
         <w:rPr>
           <w:rFonts w:ascii="Times New Roman" w:hAnsi="Times New Roman" w:cs="Times New Roman"/>
         </w:rPr>
-        <w:t>, p</w:t>
+        <w:t xml:space="preserve">, </w:t>
+      </w:r>
+      <w:proofErr w:type="spellStart"/>
+      <w:r>
+        <w:rPr>
+          <w:rFonts w:ascii="Times New Roman" w:hAnsi="Times New Roman" w:cs="Times New Roman"/>
+        </w:rPr>
+        <w:t>p</w:t>
       </w:r>
       <w:r>
         <w:rPr>
@@ -10969,6 +11135,7 @@
         </w:rPr>
         <w:t>dex</w:t>
       </w:r>
+      <w:proofErr w:type="spellEnd"/>
       <w:r>
         <w:rPr>
           <w:rFonts w:ascii="Times New Roman" w:hAnsi="Times New Roman" w:cs="Times New Roman"/>
@@ -11091,7 +11258,21 @@
         <w:rPr>
           <w:rFonts w:ascii="Times New Roman" w:hAnsi="Times New Roman" w:cs="Times New Roman"/>
         </w:rPr>
-        <w:t xml:space="preserve"> in those treated with dex compared to </w:t>
+        <w:t xml:space="preserve"> in those treated with </w:t>
+      </w:r>
+      <w:proofErr w:type="spellStart"/>
+      <w:r>
+        <w:rPr>
+          <w:rFonts w:ascii="Times New Roman" w:hAnsi="Times New Roman" w:cs="Times New Roman"/>
+        </w:rPr>
+        <w:t>dex</w:t>
+      </w:r>
+      <w:proofErr w:type="spellEnd"/>
+      <w:r>
+        <w:rPr>
+          <w:rFonts w:ascii="Times New Roman" w:hAnsi="Times New Roman" w:cs="Times New Roman"/>
+        </w:rPr>
+        <w:t xml:space="preserve"> compared to </w:t>
       </w:r>
       <w:r>
         <w:rPr>
@@ -11870,6 +12051,7 @@
         </w:rPr>
         <w:t xml:space="preserve">, </w:t>
       </w:r>
+      <w:proofErr w:type="spellStart"/>
       <w:r>
         <w:rPr>
           <w:rFonts w:ascii="Times New Roman" w:hAnsi="Times New Roman" w:cs="Times New Roman"/>
@@ -11883,6 +12065,7 @@
         </w:rPr>
         <w:t>genotype</w:t>
       </w:r>
+      <w:proofErr w:type="spellEnd"/>
       <w:r>
         <w:rPr>
           <w:rFonts w:ascii="Times New Roman" w:hAnsi="Times New Roman" w:cs="Times New Roman"/>
@@ -12487,7 +12670,14 @@
         <w:rPr>
           <w:rFonts w:ascii="Times New Roman" w:hAnsi="Times New Roman" w:cs="Times New Roman"/>
         </w:rPr>
-        <w:t>(p</w:t>
+        <w:t>(</w:t>
+      </w:r>
+      <w:proofErr w:type="spellStart"/>
+      <w:r>
+        <w:rPr>
+          <w:rFonts w:ascii="Times New Roman" w:hAnsi="Times New Roman" w:cs="Times New Roman"/>
+        </w:rPr>
+        <w:t>p</w:t>
       </w:r>
       <w:r>
         <w:rPr>
@@ -12503,6 +12693,7 @@
         </w:rPr>
         <w:t>type</w:t>
       </w:r>
+      <w:proofErr w:type="spellEnd"/>
       <w:r>
         <w:rPr>
           <w:rFonts w:ascii="Times New Roman" w:hAnsi="Times New Roman" w:cs="Times New Roman"/>
@@ -14589,6 +14780,7 @@
         </w:rPr>
         <w:t xml:space="preserve">, </w:t>
       </w:r>
+      <w:proofErr w:type="spellStart"/>
       <w:r>
         <w:rPr>
           <w:rFonts w:ascii="Times New Roman" w:hAnsi="Times New Roman" w:cs="Times New Roman"/>
@@ -14602,6 +14794,7 @@
         </w:rPr>
         <w:t>genotype</w:t>
       </w:r>
+      <w:proofErr w:type="spellEnd"/>
       <w:r>
         <w:rPr>
           <w:rFonts w:ascii="Times New Roman" w:hAnsi="Times New Roman" w:cs="Times New Roman"/>
@@ -14672,7 +14865,14 @@
         <w:rPr>
           <w:rFonts w:ascii="Times New Roman" w:hAnsi="Times New Roman" w:cs="Times New Roman"/>
         </w:rPr>
-        <w:t>effect of sex on body weight from birth to PND 14.5 (p</w:t>
+        <w:t>effect of sex on body weight from birth to PND 14.5 (</w:t>
+      </w:r>
+      <w:proofErr w:type="spellStart"/>
+      <w:r>
+        <w:rPr>
+          <w:rFonts w:ascii="Times New Roman" w:hAnsi="Times New Roman" w:cs="Times New Roman"/>
+        </w:rPr>
+        <w:t>p</w:t>
       </w:r>
       <w:r>
         <w:rPr>
@@ -14681,6 +14881,7 @@
         </w:rPr>
         <w:t>sex</w:t>
       </w:r>
+      <w:proofErr w:type="spellEnd"/>
       <w:r>
         <w:rPr>
           <w:rFonts w:ascii="Times New Roman" w:hAnsi="Times New Roman" w:cs="Times New Roman"/>
@@ -15236,12 +15437,21 @@
         </w:rPr>
         <w:t xml:space="preserve">or </w:t>
       </w:r>
+      <w:proofErr w:type="spellStart"/>
       <w:r>
         <w:rPr>
           <w:rFonts w:ascii="Times New Roman" w:hAnsi="Times New Roman" w:cs="Times New Roman"/>
           <w:i/>
         </w:rPr>
-        <w:t xml:space="preserve">Gfral </w:t>
+        <w:t>Gfral</w:t>
+      </w:r>
+      <w:proofErr w:type="spellEnd"/>
+      <w:r>
+        <w:rPr>
+          <w:rFonts w:ascii="Times New Roman" w:hAnsi="Times New Roman" w:cs="Times New Roman"/>
+          <w:i/>
+        </w:rPr>
+        <w:t xml:space="preserve"> </w:t>
       </w:r>
       <w:r>
         <w:rPr>
@@ -16521,7 +16731,21 @@
         <w:rPr>
           <w:rFonts w:ascii="Times New Roman" w:hAnsi="Times New Roman" w:cs="Times New Roman"/>
         </w:rPr>
-        <w:t xml:space="preserve"> feto-placental implantation. </w:t>
+        <w:t xml:space="preserve"> </w:t>
+      </w:r>
+      <w:proofErr w:type="spellStart"/>
+      <w:r>
+        <w:rPr>
+          <w:rFonts w:ascii="Times New Roman" w:hAnsi="Times New Roman" w:cs="Times New Roman"/>
+        </w:rPr>
+        <w:t>feto</w:t>
+      </w:r>
+      <w:proofErr w:type="spellEnd"/>
+      <w:r>
+        <w:rPr>
+          <w:rFonts w:ascii="Times New Roman" w:hAnsi="Times New Roman" w:cs="Times New Roman"/>
+        </w:rPr>
+        <w:t xml:space="preserve">-placental implantation. </w:t>
       </w:r>
       <w:r>
         <w:rPr>
@@ -16801,7 +17025,21 @@
         <w:rPr>
           <w:rFonts w:ascii="Times New Roman" w:hAnsi="Times New Roman" w:cs="Times New Roman"/>
         </w:rPr>
-        <w:t xml:space="preserve"> feto-placental contribution of </w:t>
+        <w:t xml:space="preserve"> </w:t>
+      </w:r>
+      <w:proofErr w:type="spellStart"/>
+      <w:r>
+        <w:rPr>
+          <w:rFonts w:ascii="Times New Roman" w:hAnsi="Times New Roman" w:cs="Times New Roman"/>
+        </w:rPr>
+        <w:t>feto</w:t>
+      </w:r>
+      <w:proofErr w:type="spellEnd"/>
+      <w:r>
+        <w:rPr>
+          <w:rFonts w:ascii="Times New Roman" w:hAnsi="Times New Roman" w:cs="Times New Roman"/>
+        </w:rPr>
+        <w:t xml:space="preserve">-placental contribution of </w:t>
       </w:r>
       <w:r>
         <w:rPr>
@@ -17981,7 +18219,34 @@
           <w:rFonts w:ascii="Calibri" w:hAnsi="Calibri" w:cs="Calibri"/>
         </w:rPr>
         <w:tab/>
-        <w:t xml:space="preserve">Bootcov MR, Bauskin AR, Valenzuela SM, Moore AG, Bansal M, He XY, Zhang HP, Donnellan M, Mahler S, Pryor K, Walsh BJ, Nicholson RC, Fairlie WD, Por SB, Robbins JM, Breit SN. MIC-1, a novel macrophage inhibitory cytokine, is a divergent member of the TGF-β superfamily. </w:t>
+      </w:r>
+      <w:proofErr w:type="spellStart"/>
+      <w:r>
+        <w:rPr>
+          <w:rFonts w:ascii="Calibri" w:hAnsi="Calibri" w:cs="Calibri"/>
+        </w:rPr>
+        <w:t>Bootcov</w:t>
+      </w:r>
+      <w:proofErr w:type="spellEnd"/>
+      <w:r>
+        <w:rPr>
+          <w:rFonts w:ascii="Calibri" w:hAnsi="Calibri" w:cs="Calibri"/>
+        </w:rPr>
+        <w:t xml:space="preserve"> MR, </w:t>
+      </w:r>
+      <w:proofErr w:type="spellStart"/>
+      <w:r>
+        <w:rPr>
+          <w:rFonts w:ascii="Calibri" w:hAnsi="Calibri" w:cs="Calibri"/>
+        </w:rPr>
+        <w:t>Bauskin</w:t>
+      </w:r>
+      <w:proofErr w:type="spellEnd"/>
+      <w:r>
+        <w:rPr>
+          <w:rFonts w:ascii="Calibri" w:hAnsi="Calibri" w:cs="Calibri"/>
+        </w:rPr>
+        <w:t xml:space="preserve"> AR, Valenzuela SM, Moore AG, Bansal M, He XY, Zhang HP, Donnellan M, Mahler S, Pryor K, Walsh BJ, Nicholson RC, Fairlie WD, Por SB, Robbins JM, Breit SN. MIC-1, a novel macrophage inhibitory cytokine, is a divergent member of the TGF-β superfamily. </w:t>
       </w:r>
       <w:r>
         <w:rPr>
@@ -18016,7 +18281,21 @@
           <w:rFonts w:ascii="Calibri" w:hAnsi="Calibri" w:cs="Calibri"/>
         </w:rPr>
         <w:tab/>
-        <w:t xml:space="preserve">Welsh P, Kimenai DM, Marioni RE, Hayward C, Campbell A, Porteous D, Mills NL, O’Rahilly S, Sattar N. Reference ranges for GDF-15, and risk factors associated with GDF-15, in a large general population cohort. </w:t>
+        <w:t xml:space="preserve">Welsh P, </w:t>
+      </w:r>
+      <w:proofErr w:type="spellStart"/>
+      <w:r>
+        <w:rPr>
+          <w:rFonts w:ascii="Calibri" w:hAnsi="Calibri" w:cs="Calibri"/>
+        </w:rPr>
+        <w:t>Kimenai</w:t>
+      </w:r>
+      <w:proofErr w:type="spellEnd"/>
+      <w:r>
+        <w:rPr>
+          <w:rFonts w:ascii="Calibri" w:hAnsi="Calibri" w:cs="Calibri"/>
+        </w:rPr>
+        <w:t xml:space="preserve"> DM, Marioni RE, Hayward C, Campbell A, Porteous D, Mills NL, O’Rahilly S, Sattar N. Reference ranges for GDF-15, and risk factors associated with GDF-15, in a large general population cohort. </w:t>
       </w:r>
       <w:r>
         <w:rPr>
@@ -18051,7 +18330,35 @@
           <w:rFonts w:ascii="Calibri" w:hAnsi="Calibri" w:cs="Calibri"/>
         </w:rPr>
         <w:tab/>
-        <w:t xml:space="preserve">Kempf T, Eden M, Strelau J, Naguib M, Willenbockel C, Tongers J, Heineke J, Kotlarz D, Xu J, Molkentin JD, Niessen HW, Drexler H, Wollert KC. The transforming growth factor-beta superfamily member growth-differentiation factor-15 protects the heart from ischemia/reperfusion injury. </w:t>
+        <w:t xml:space="preserve">Kempf T, Eden M, Strelau J, Naguib M, </w:t>
+      </w:r>
+      <w:proofErr w:type="spellStart"/>
+      <w:r>
+        <w:rPr>
+          <w:rFonts w:ascii="Calibri" w:hAnsi="Calibri" w:cs="Calibri"/>
+        </w:rPr>
+        <w:t>Willenbockel</w:t>
+      </w:r>
+      <w:proofErr w:type="spellEnd"/>
+      <w:r>
+        <w:rPr>
+          <w:rFonts w:ascii="Calibri" w:hAnsi="Calibri" w:cs="Calibri"/>
+        </w:rPr>
+        <w:t xml:space="preserve"> C, </w:t>
+      </w:r>
+      <w:proofErr w:type="spellStart"/>
+      <w:r>
+        <w:rPr>
+          <w:rFonts w:ascii="Calibri" w:hAnsi="Calibri" w:cs="Calibri"/>
+        </w:rPr>
+        <w:t>Tongers</w:t>
+      </w:r>
+      <w:proofErr w:type="spellEnd"/>
+      <w:r>
+        <w:rPr>
+          <w:rFonts w:ascii="Calibri" w:hAnsi="Calibri" w:cs="Calibri"/>
+        </w:rPr>
+        <w:t xml:space="preserve"> J, Heineke J, Kotlarz D, Xu J, Molkentin JD, Niessen HW, Drexler H, Wollert KC. The transforming growth factor-beta superfamily member growth-differentiation factor-15 protects the heart from ischemia/reperfusion injury. </w:t>
       </w:r>
       <w:r>
         <w:rPr>
@@ -18086,7 +18393,132 @@
           <w:rFonts w:ascii="Calibri" w:hAnsi="Calibri" w:cs="Calibri"/>
         </w:rPr>
         <w:tab/>
-        <w:t xml:space="preserve">Suriben R, Chen M, Higbee J, Oeffinger J, Ventura R, Li B, Mondal K, Gao Z, Ayupova D, Taskar P, Li D, Starck SR, Chen H-IH, McEntee M, Katewa SD, Phung V, Wang M, Kekatpure A, Lakshminarasimhan D, White A, Olland A, Haldankar R, Solloway MJ, Hsu J-Y, Wang Y, Tang J, Lindhout DA, Allan BB. Antibody-mediated inhibition of GDF15-GFRAL activity reverses cancer cachexia in mice. </w:t>
+      </w:r>
+      <w:proofErr w:type="spellStart"/>
+      <w:r>
+        <w:rPr>
+          <w:rFonts w:ascii="Calibri" w:hAnsi="Calibri" w:cs="Calibri"/>
+        </w:rPr>
+        <w:t>Suriben</w:t>
+      </w:r>
+      <w:proofErr w:type="spellEnd"/>
+      <w:r>
+        <w:rPr>
+          <w:rFonts w:ascii="Calibri" w:hAnsi="Calibri" w:cs="Calibri"/>
+        </w:rPr>
+        <w:t xml:space="preserve"> R, Chen M, Higbee J, </w:t>
+      </w:r>
+      <w:proofErr w:type="spellStart"/>
+      <w:r>
+        <w:rPr>
+          <w:rFonts w:ascii="Calibri" w:hAnsi="Calibri" w:cs="Calibri"/>
+        </w:rPr>
+        <w:t>Oeffinger</w:t>
+      </w:r>
+      <w:proofErr w:type="spellEnd"/>
+      <w:r>
+        <w:rPr>
+          <w:rFonts w:ascii="Calibri" w:hAnsi="Calibri" w:cs="Calibri"/>
+        </w:rPr>
+        <w:t xml:space="preserve"> J, Ventura R, Li B, Mondal K, Gao Z, </w:t>
+      </w:r>
+      <w:proofErr w:type="spellStart"/>
+      <w:r>
+        <w:rPr>
+          <w:rFonts w:ascii="Calibri" w:hAnsi="Calibri" w:cs="Calibri"/>
+        </w:rPr>
+        <w:t>Ayupova</w:t>
+      </w:r>
+      <w:proofErr w:type="spellEnd"/>
+      <w:r>
+        <w:rPr>
+          <w:rFonts w:ascii="Calibri" w:hAnsi="Calibri" w:cs="Calibri"/>
+        </w:rPr>
+        <w:t xml:space="preserve"> D, </w:t>
+      </w:r>
+      <w:proofErr w:type="spellStart"/>
+      <w:r>
+        <w:rPr>
+          <w:rFonts w:ascii="Calibri" w:hAnsi="Calibri" w:cs="Calibri"/>
+        </w:rPr>
+        <w:t>Taskar</w:t>
+      </w:r>
+      <w:proofErr w:type="spellEnd"/>
+      <w:r>
+        <w:rPr>
+          <w:rFonts w:ascii="Calibri" w:hAnsi="Calibri" w:cs="Calibri"/>
+        </w:rPr>
+        <w:t xml:space="preserve"> P, Li D, Starck SR, Chen H-IH, McEntee M, </w:t>
+      </w:r>
+      <w:proofErr w:type="spellStart"/>
+      <w:r>
+        <w:rPr>
+          <w:rFonts w:ascii="Calibri" w:hAnsi="Calibri" w:cs="Calibri"/>
+        </w:rPr>
+        <w:t>Katewa</w:t>
+      </w:r>
+      <w:proofErr w:type="spellEnd"/>
+      <w:r>
+        <w:rPr>
+          <w:rFonts w:ascii="Calibri" w:hAnsi="Calibri" w:cs="Calibri"/>
+        </w:rPr>
+        <w:t xml:space="preserve"> SD, Phung V, Wang M, </w:t>
+      </w:r>
+      <w:proofErr w:type="spellStart"/>
+      <w:r>
+        <w:rPr>
+          <w:rFonts w:ascii="Calibri" w:hAnsi="Calibri" w:cs="Calibri"/>
+        </w:rPr>
+        <w:t>Kekatpure</w:t>
+      </w:r>
+      <w:proofErr w:type="spellEnd"/>
+      <w:r>
+        <w:rPr>
+          <w:rFonts w:ascii="Calibri" w:hAnsi="Calibri" w:cs="Calibri"/>
+        </w:rPr>
+        <w:t xml:space="preserve"> A, </w:t>
+      </w:r>
+      <w:proofErr w:type="spellStart"/>
+      <w:r>
+        <w:rPr>
+          <w:rFonts w:ascii="Calibri" w:hAnsi="Calibri" w:cs="Calibri"/>
+        </w:rPr>
+        <w:t>Lakshminarasimhan</w:t>
+      </w:r>
+      <w:proofErr w:type="spellEnd"/>
+      <w:r>
+        <w:rPr>
+          <w:rFonts w:ascii="Calibri" w:hAnsi="Calibri" w:cs="Calibri"/>
+        </w:rPr>
+        <w:t xml:space="preserve"> D, White A, </w:t>
+      </w:r>
+      <w:proofErr w:type="spellStart"/>
+      <w:r>
+        <w:rPr>
+          <w:rFonts w:ascii="Calibri" w:hAnsi="Calibri" w:cs="Calibri"/>
+        </w:rPr>
+        <w:t>Olland</w:t>
+      </w:r>
+      <w:proofErr w:type="spellEnd"/>
+      <w:r>
+        <w:rPr>
+          <w:rFonts w:ascii="Calibri" w:hAnsi="Calibri" w:cs="Calibri"/>
+        </w:rPr>
+        <w:t xml:space="preserve"> A, </w:t>
+      </w:r>
+      <w:proofErr w:type="spellStart"/>
+      <w:r>
+        <w:rPr>
+          <w:rFonts w:ascii="Calibri" w:hAnsi="Calibri" w:cs="Calibri"/>
+        </w:rPr>
+        <w:t>Haldankar</w:t>
+      </w:r>
+      <w:proofErr w:type="spellEnd"/>
+      <w:r>
+        <w:rPr>
+          <w:rFonts w:ascii="Calibri" w:hAnsi="Calibri" w:cs="Calibri"/>
+        </w:rPr>
+        <w:t xml:space="preserve"> R, Solloway MJ, Hsu J-Y, Wang Y, Tang J, Lindhout DA, Allan BB. Antibody-mediated inhibition of GDF15-GFRAL activity reverses cancer cachexia in mice. </w:t>
       </w:r>
       <w:r>
         <w:rPr>
@@ -18121,7 +18553,21 @@
           <w:rFonts w:ascii="Calibri" w:hAnsi="Calibri" w:cs="Calibri"/>
         </w:rPr>
         <w:tab/>
-        <w:t xml:space="preserve">Ost M, Igual Gil C, Coleman V, Keipert S, Efstathiou S, Vidic V, Weyers M, Klaus S. Muscle-derived GDF15 drives diurnal anorexia and systemic metabolic remodeling during mitochondrial stress. </w:t>
+        <w:t xml:space="preserve">Ost M, </w:t>
+      </w:r>
+      <w:proofErr w:type="spellStart"/>
+      <w:r>
+        <w:rPr>
+          <w:rFonts w:ascii="Calibri" w:hAnsi="Calibri" w:cs="Calibri"/>
+        </w:rPr>
+        <w:t>Igual</w:t>
+      </w:r>
+      <w:proofErr w:type="spellEnd"/>
+      <w:r>
+        <w:rPr>
+          <w:rFonts w:ascii="Calibri" w:hAnsi="Calibri" w:cs="Calibri"/>
+        </w:rPr>
+        <w:t xml:space="preserve"> Gil C, Coleman V, Keipert S, Efstathiou S, Vidic V, Weyers M, Klaus S. Muscle-derived GDF15 drives diurnal anorexia and systemic metabolic remodeling during mitochondrial stress. </w:t>
       </w:r>
       <w:r>
         <w:rPr>
@@ -18164,8 +18610,18 @@
           <w:i/>
           <w:iCs/>
         </w:rPr>
-        <w:t>Nat Commun</w:t>
-      </w:r>
+        <w:t xml:space="preserve">Nat </w:t>
+      </w:r>
+      <w:proofErr w:type="spellStart"/>
+      <w:r>
+        <w:rPr>
+          <w:rFonts w:ascii="Calibri" w:hAnsi="Calibri" w:cs="Calibri"/>
+          <w:i/>
+          <w:iCs/>
+        </w:rPr>
+        <w:t>Commun</w:t>
+      </w:r>
+      <w:proofErr w:type="spellEnd"/>
       <w:r>
         <w:rPr>
           <w:rFonts w:ascii="Calibri" w:hAnsi="Calibri" w:cs="Calibri"/>
@@ -18191,7 +18647,21 @@
           <w:rFonts w:ascii="Calibri" w:hAnsi="Calibri" w:cs="Calibri"/>
         </w:rPr>
         <w:tab/>
-        <w:t xml:space="preserve">Cimino I, Kim H, Tung YCL, Pedersen K, Rimmington D, Tadross JA, Kohnke SN, Neves-Costa A, Barros A, Joaquim S, Bennett D, Melvin A, Lockhart SM, Rostron AJ, Scott J, Liu H, Burling K, Barker P, Clatworthy MR, Lee E-C, Simpson AJ, Yeo GSH, Moita LF, Bence KK, Jørgensen SB, Coll AP, Breen DM, O’Rahilly S. Activation of the hypothalamic–pituitary–adrenal axis by exogenous and endogenous GDF15. </w:t>
+        <w:t xml:space="preserve">Cimino I, Kim H, Tung YCL, Pedersen K, Rimmington D, </w:t>
+      </w:r>
+      <w:proofErr w:type="spellStart"/>
+      <w:r>
+        <w:rPr>
+          <w:rFonts w:ascii="Calibri" w:hAnsi="Calibri" w:cs="Calibri"/>
+        </w:rPr>
+        <w:t>Tadross</w:t>
+      </w:r>
+      <w:proofErr w:type="spellEnd"/>
+      <w:r>
+        <w:rPr>
+          <w:rFonts w:ascii="Calibri" w:hAnsi="Calibri" w:cs="Calibri"/>
+        </w:rPr>
+        <w:t xml:space="preserve"> JA, Kohnke SN, Neves-Costa A, Barros A, Joaquim S, Bennett D, Melvin A, Lockhart SM, Rostron AJ, Scott J, Liu H, Burling K, Barker P, Clatworthy MR, Lee E-C, Simpson AJ, Yeo GSH, Moita LF, Bence KK, Jørgensen SB, Coll AP, Breen DM, O’Rahilly S. Activation of the hypothalamic–pituitary–adrenal axis by exogenous and endogenous GDF15. </w:t>
       </w:r>
       <w:r>
         <w:rPr>
@@ -18226,7 +18696,21 @@
           <w:rFonts w:ascii="Calibri" w:hAnsi="Calibri" w:cs="Calibri"/>
         </w:rPr>
         <w:tab/>
-        <w:t xml:space="preserve">Andersson-Hall U, Joelsson L, Svedin P, Mallard C, Holmäng A. Growth-differentiation-factor 15 levels in obese and healthy pregnancies: Relation to insulin resistance and insulin secretory function. </w:t>
+        <w:t xml:space="preserve">Andersson-Hall U, Joelsson L, Svedin P, Mallard C, </w:t>
+      </w:r>
+      <w:proofErr w:type="spellStart"/>
+      <w:r>
+        <w:rPr>
+          <w:rFonts w:ascii="Calibri" w:hAnsi="Calibri" w:cs="Calibri"/>
+        </w:rPr>
+        <w:t>Holmäng</w:t>
+      </w:r>
+      <w:proofErr w:type="spellEnd"/>
+      <w:r>
+        <w:rPr>
+          <w:rFonts w:ascii="Calibri" w:hAnsi="Calibri" w:cs="Calibri"/>
+        </w:rPr>
+        <w:t xml:space="preserve"> A. Growth-differentiation-factor 15 levels in obese and healthy pregnancies: Relation to insulin resistance and insulin secretory function. </w:t>
       </w:r>
       <w:r>
         <w:rPr>
@@ -18297,7 +18781,34 @@
           <w:rFonts w:ascii="Calibri" w:hAnsi="Calibri" w:cs="Calibri"/>
         </w:rPr>
         <w:tab/>
-        <w:t xml:space="preserve">Marjono AB, Brown DA, Horton KE, Wallace EM, Breit SN, Manuelpillai U. Macrophage Inhibitory Cytokine-1 in Gestational Tissues and Maternal Serum in Normal and Pre-eclamptic Pregnancy. </w:t>
+      </w:r>
+      <w:proofErr w:type="spellStart"/>
+      <w:r>
+        <w:rPr>
+          <w:rFonts w:ascii="Calibri" w:hAnsi="Calibri" w:cs="Calibri"/>
+        </w:rPr>
+        <w:t>Marjono</w:t>
+      </w:r>
+      <w:proofErr w:type="spellEnd"/>
+      <w:r>
+        <w:rPr>
+          <w:rFonts w:ascii="Calibri" w:hAnsi="Calibri" w:cs="Calibri"/>
+        </w:rPr>
+        <w:t xml:space="preserve"> AB, Brown DA, Horton KE, Wallace EM, Breit SN, </w:t>
+      </w:r>
+      <w:proofErr w:type="spellStart"/>
+      <w:r>
+        <w:rPr>
+          <w:rFonts w:ascii="Calibri" w:hAnsi="Calibri" w:cs="Calibri"/>
+        </w:rPr>
+        <w:t>Manuelpillai</w:t>
+      </w:r>
+      <w:proofErr w:type="spellEnd"/>
+      <w:r>
+        <w:rPr>
+          <w:rFonts w:ascii="Calibri" w:hAnsi="Calibri" w:cs="Calibri"/>
+        </w:rPr>
+        <w:t xml:space="preserve"> U. Macrophage Inhibitory Cytokine-1 in Gestational Tissues and Maternal Serum in Normal and Pre-eclamptic Pregnancy. </w:t>
       </w:r>
       <w:r>
         <w:rPr>
@@ -18332,7 +18843,48 @@
           <w:rFonts w:ascii="Calibri" w:hAnsi="Calibri" w:cs="Calibri"/>
         </w:rPr>
         <w:tab/>
-        <w:t xml:space="preserve">Sugulle M, Dechend R, Herse F, Weedon-Fekjaer MS, Johnsen GM, Brosnihan KB, Anton L, Luft FC, Wollert KC, Kempf T, Staff AC. Circulating and Placental Growth-Differentiation Factor 15 in Preeclampsia and in Pregnancy Complicated by Diabetes Mellitus. </w:t>
+      </w:r>
+      <w:proofErr w:type="spellStart"/>
+      <w:r>
+        <w:rPr>
+          <w:rFonts w:ascii="Calibri" w:hAnsi="Calibri" w:cs="Calibri"/>
+        </w:rPr>
+        <w:t>Sugulle</w:t>
+      </w:r>
+      <w:proofErr w:type="spellEnd"/>
+      <w:r>
+        <w:rPr>
+          <w:rFonts w:ascii="Calibri" w:hAnsi="Calibri" w:cs="Calibri"/>
+        </w:rPr>
+        <w:t xml:space="preserve"> M, </w:t>
+      </w:r>
+      <w:proofErr w:type="spellStart"/>
+      <w:r>
+        <w:rPr>
+          <w:rFonts w:ascii="Calibri" w:hAnsi="Calibri" w:cs="Calibri"/>
+        </w:rPr>
+        <w:t>Dechend</w:t>
+      </w:r>
+      <w:proofErr w:type="spellEnd"/>
+      <w:r>
+        <w:rPr>
+          <w:rFonts w:ascii="Calibri" w:hAnsi="Calibri" w:cs="Calibri"/>
+        </w:rPr>
+        <w:t xml:space="preserve"> R, Herse F, Weedon-</w:t>
+      </w:r>
+      <w:proofErr w:type="spellStart"/>
+      <w:r>
+        <w:rPr>
+          <w:rFonts w:ascii="Calibri" w:hAnsi="Calibri" w:cs="Calibri"/>
+        </w:rPr>
+        <w:t>Fekjaer</w:t>
+      </w:r>
+      <w:proofErr w:type="spellEnd"/>
+      <w:r>
+        <w:rPr>
+          <w:rFonts w:ascii="Calibri" w:hAnsi="Calibri" w:cs="Calibri"/>
+        </w:rPr>
+        <w:t xml:space="preserve"> MS, Johnsen GM, Brosnihan KB, Anton L, Luft FC, Wollert KC, Kempf T, Staff AC. Circulating and Placental Growth-Differentiation Factor 15 in Preeclampsia and in Pregnancy Complicated by Diabetes Mellitus. </w:t>
       </w:r>
       <w:r>
         <w:rPr>
@@ -18367,7 +18919,63 @@
           <w:rFonts w:ascii="Calibri" w:hAnsi="Calibri" w:cs="Calibri"/>
         </w:rPr>
         <w:tab/>
-        <w:t xml:space="preserve">Hsu J-Y, Crawley S, Chen M, Ayupova DA, Lindhout DA, Higbee J, Kutach A, Joo W, Gao Z, Fu D, To C, Mondal K, Li B, Kekatpure A, Wang M, Laird T, Horner G, Chan J, McEntee M, Lopez M, Lakshminarasimhan D, White A, Wang S-P, Yao J, Yie J, Matern H, Solloway M, Haldankar R, Parsons T, Tang J, Shen WD, Alice Chen Y, Tian H, Allan BB. Non-homeostatic body weight regulation through a brainstem-restricted receptor for GDF15. </w:t>
+        <w:t xml:space="preserve">Hsu J-Y, Crawley S, Chen M, </w:t>
+      </w:r>
+      <w:proofErr w:type="spellStart"/>
+      <w:r>
+        <w:rPr>
+          <w:rFonts w:ascii="Calibri" w:hAnsi="Calibri" w:cs="Calibri"/>
+        </w:rPr>
+        <w:t>Ayupova</w:t>
+      </w:r>
+      <w:proofErr w:type="spellEnd"/>
+      <w:r>
+        <w:rPr>
+          <w:rFonts w:ascii="Calibri" w:hAnsi="Calibri" w:cs="Calibri"/>
+        </w:rPr>
+        <w:t xml:space="preserve"> DA, Lindhout DA, Higbee J, Kutach A, Joo W, Gao Z, Fu D, To C, Mondal K, Li B, </w:t>
+      </w:r>
+      <w:proofErr w:type="spellStart"/>
+      <w:r>
+        <w:rPr>
+          <w:rFonts w:ascii="Calibri" w:hAnsi="Calibri" w:cs="Calibri"/>
+        </w:rPr>
+        <w:t>Kekatpure</w:t>
+      </w:r>
+      <w:proofErr w:type="spellEnd"/>
+      <w:r>
+        <w:rPr>
+          <w:rFonts w:ascii="Calibri" w:hAnsi="Calibri" w:cs="Calibri"/>
+        </w:rPr>
+        <w:t xml:space="preserve"> A, Wang M, Laird T, Horner G, Chan J, McEntee M, Lopez M, </w:t>
+      </w:r>
+      <w:proofErr w:type="spellStart"/>
+      <w:r>
+        <w:rPr>
+          <w:rFonts w:ascii="Calibri" w:hAnsi="Calibri" w:cs="Calibri"/>
+        </w:rPr>
+        <w:t>Lakshminarasimhan</w:t>
+      </w:r>
+      <w:proofErr w:type="spellEnd"/>
+      <w:r>
+        <w:rPr>
+          <w:rFonts w:ascii="Calibri" w:hAnsi="Calibri" w:cs="Calibri"/>
+        </w:rPr>
+        <w:t xml:space="preserve"> D, White A, Wang S-P, Yao J, Yie J, Matern H, Solloway M, </w:t>
+      </w:r>
+      <w:proofErr w:type="spellStart"/>
+      <w:r>
+        <w:rPr>
+          <w:rFonts w:ascii="Calibri" w:hAnsi="Calibri" w:cs="Calibri"/>
+        </w:rPr>
+        <w:t>Haldankar</w:t>
+      </w:r>
+      <w:proofErr w:type="spellEnd"/>
+      <w:r>
+        <w:rPr>
+          <w:rFonts w:ascii="Calibri" w:hAnsi="Calibri" w:cs="Calibri"/>
+        </w:rPr>
+        <w:t xml:space="preserve"> R, Parsons T, Tang J, Shen WD, Alice Chen Y, Tian H, Allan BB. Non-homeostatic body weight regulation through a brainstem-restricted receptor for GDF15. </w:t>
       </w:r>
       <w:r>
         <w:rPr>
@@ -18402,7 +19010,21 @@
           <w:rFonts w:ascii="Calibri" w:hAnsi="Calibri" w:cs="Calibri"/>
         </w:rPr>
         <w:tab/>
-        <w:t xml:space="preserve">Tsai VW-W, Zhang HP, Manandhar R, Schofield P, Christ D, Lee-Ng KKM, Lebhar H, Marquis CP, Husaini Y, Brown DA, Breit SN. GDF15 mediates adiposity resistance through actions on GFRAL neurons in the hindbrain AP/NTS. </w:t>
+        <w:t xml:space="preserve">Tsai VW-W, Zhang HP, Manandhar R, Schofield P, Christ D, Lee-Ng KKM, </w:t>
+      </w:r>
+      <w:proofErr w:type="spellStart"/>
+      <w:r>
+        <w:rPr>
+          <w:rFonts w:ascii="Calibri" w:hAnsi="Calibri" w:cs="Calibri"/>
+        </w:rPr>
+        <w:t>Lebhar</w:t>
+      </w:r>
+      <w:proofErr w:type="spellEnd"/>
+      <w:r>
+        <w:rPr>
+          <w:rFonts w:ascii="Calibri" w:hAnsi="Calibri" w:cs="Calibri"/>
+        </w:rPr>
+        <w:t xml:space="preserve"> H, Marquis CP, Husaini Y, Brown DA, Breit SN. GDF15 mediates adiposity resistance through actions on GFRAL neurons in the hindbrain AP/NTS. </w:t>
       </w:r>
       <w:r>
         <w:rPr>
@@ -18410,8 +19032,18 @@
           <w:i/>
           <w:iCs/>
         </w:rPr>
-        <w:t>Int J Obes</w:t>
-      </w:r>
+        <w:t xml:space="preserve">Int J </w:t>
+      </w:r>
+      <w:proofErr w:type="spellStart"/>
+      <w:r>
+        <w:rPr>
+          <w:rFonts w:ascii="Calibri" w:hAnsi="Calibri" w:cs="Calibri"/>
+          <w:i/>
+          <w:iCs/>
+        </w:rPr>
+        <w:t>Obes</w:t>
+      </w:r>
+      <w:proofErr w:type="spellEnd"/>
       <w:r>
         <w:rPr>
           <w:rFonts w:ascii="Calibri" w:hAnsi="Calibri" w:cs="Calibri"/>
@@ -18437,7 +19069,35 @@
           <w:rFonts w:ascii="Calibri" w:hAnsi="Calibri" w:cs="Calibri"/>
         </w:rPr>
         <w:tab/>
-        <w:t xml:space="preserve">Borner T, Shaulson ED, Ghidewon MY, Barnett AB, Horn CC, Doyle RP, Grill HJ, Hayes MR, De Jonghe BC. GDF15 Induces Anorexia through Nausea and Emesis. </w:t>
+        <w:t xml:space="preserve">Borner T, </w:t>
+      </w:r>
+      <w:proofErr w:type="spellStart"/>
+      <w:r>
+        <w:rPr>
+          <w:rFonts w:ascii="Calibri" w:hAnsi="Calibri" w:cs="Calibri"/>
+        </w:rPr>
+        <w:t>Shaulson</w:t>
+      </w:r>
+      <w:proofErr w:type="spellEnd"/>
+      <w:r>
+        <w:rPr>
+          <w:rFonts w:ascii="Calibri" w:hAnsi="Calibri" w:cs="Calibri"/>
+        </w:rPr>
+        <w:t xml:space="preserve"> ED, </w:t>
+      </w:r>
+      <w:proofErr w:type="spellStart"/>
+      <w:r>
+        <w:rPr>
+          <w:rFonts w:ascii="Calibri" w:hAnsi="Calibri" w:cs="Calibri"/>
+        </w:rPr>
+        <w:t>Ghidewon</w:t>
+      </w:r>
+      <w:proofErr w:type="spellEnd"/>
+      <w:r>
+        <w:rPr>
+          <w:rFonts w:ascii="Calibri" w:hAnsi="Calibri" w:cs="Calibri"/>
+        </w:rPr>
+        <w:t xml:space="preserve"> MY, Barnett AB, Horn CC, Doyle RP, Grill HJ, Hayes MR, De Jonghe BC. GDF15 Induces Anorexia through Nausea and Emesis. </w:t>
       </w:r>
       <w:r>
         <w:rPr>
@@ -18445,8 +19105,18 @@
           <w:i/>
           <w:iCs/>
         </w:rPr>
-        <w:t>Cell Metab</w:t>
-      </w:r>
+        <w:t xml:space="preserve">Cell </w:t>
+      </w:r>
+      <w:proofErr w:type="spellStart"/>
+      <w:r>
+        <w:rPr>
+          <w:rFonts w:ascii="Calibri" w:hAnsi="Calibri" w:cs="Calibri"/>
+          <w:i/>
+          <w:iCs/>
+        </w:rPr>
+        <w:t>Metab</w:t>
+      </w:r>
+      <w:proofErr w:type="spellEnd"/>
       <w:r>
         <w:rPr>
           <w:rFonts w:ascii="Calibri" w:hAnsi="Calibri" w:cs="Calibri"/>
@@ -18472,7 +19142,21 @@
           <w:rFonts w:ascii="Calibri" w:hAnsi="Calibri" w:cs="Calibri"/>
         </w:rPr>
         <w:tab/>
-        <w:t xml:space="preserve">Sjøberg KA, Sigvardsen CM, Alvarado-Diaz A, Andersen NR, Larance M, Seeley RJ, Schjerling P, Knudsen JG, Katzilieris-Petras G, Clemmensen C, Jørgensen SB, Bock KD, Richter EA. GDF15 increases insulin action in the liver and adipose tissue via a β-adrenergic receptor-mediated mechanism. </w:t>
+        <w:t xml:space="preserve">Sjøberg KA, Sigvardsen CM, Alvarado-Diaz A, Andersen NR, Larance M, Seeley RJ, Schjerling P, Knudsen JG, </w:t>
+      </w:r>
+      <w:proofErr w:type="spellStart"/>
+      <w:r>
+        <w:rPr>
+          <w:rFonts w:ascii="Calibri" w:hAnsi="Calibri" w:cs="Calibri"/>
+        </w:rPr>
+        <w:t>Katzilieris</w:t>
+      </w:r>
+      <w:proofErr w:type="spellEnd"/>
+      <w:r>
+        <w:rPr>
+          <w:rFonts w:ascii="Calibri" w:hAnsi="Calibri" w:cs="Calibri"/>
+        </w:rPr>
+        <w:t xml:space="preserve">-Petras G, Clemmensen C, Jørgensen SB, Bock KD, Richter EA. GDF15 increases insulin action in the liver and adipose tissue via a β-adrenergic receptor-mediated mechanism. </w:t>
       </w:r>
       <w:r>
         <w:rPr>
@@ -18509,13 +19193,23 @@
         <w:tab/>
         <w:t xml:space="preserve">Tran T, Yang J, Gardner J, Xiong Y. GDF15 deficiency promotes high fat diet-induced obesity in mice. </w:t>
       </w:r>
+      <w:proofErr w:type="spellStart"/>
       <w:r>
         <w:rPr>
           <w:rFonts w:ascii="Calibri" w:hAnsi="Calibri" w:cs="Calibri"/>
           <w:i/>
           <w:iCs/>
         </w:rPr>
-        <w:t>PLoS One</w:t>
+        <w:t>PLoS</w:t>
+      </w:r>
+      <w:proofErr w:type="spellEnd"/>
+      <w:r>
+        <w:rPr>
+          <w:rFonts w:ascii="Calibri" w:hAnsi="Calibri" w:cs="Calibri"/>
+          <w:i/>
+          <w:iCs/>
+        </w:rPr>
+        <w:t xml:space="preserve"> One</w:t>
       </w:r>
       <w:r>
         <w:rPr>
@@ -18542,7 +19236,21 @@
           <w:rFonts w:ascii="Calibri" w:hAnsi="Calibri" w:cs="Calibri"/>
         </w:rPr>
         <w:tab/>
-        <w:t xml:space="preserve">Mullican SE, Lin-Schmidt X, Chin C-N, Chavez JA, Furman JL, Armstrong AA, Beck SC, South VJ, Dinh TQ, Cash-Mason TD, Cavanaugh CR, Nelson S, Huang C, Hunter MJ, Rangwala SM. GFRAL is the receptor for GDF15 and the ligand promotes weight loss in mice and nonhuman primates. </w:t>
+        <w:t xml:space="preserve">Mullican SE, Lin-Schmidt X, Chin C-N, Chavez JA, Furman JL, Armstrong AA, Beck SC, South VJ, Dinh TQ, Cash-Mason TD, Cavanaugh CR, Nelson S, Huang C, Hunter MJ, Rangwala SM. GFRAL is the receptor for </w:t>
+      </w:r>
+      <w:proofErr w:type="gramStart"/>
+      <w:r>
+        <w:rPr>
+          <w:rFonts w:ascii="Calibri" w:hAnsi="Calibri" w:cs="Calibri"/>
+        </w:rPr>
+        <w:t>GDF15</w:t>
+      </w:r>
+      <w:proofErr w:type="gramEnd"/>
+      <w:r>
+        <w:rPr>
+          <w:rFonts w:ascii="Calibri" w:hAnsi="Calibri" w:cs="Calibri"/>
+        </w:rPr>
+        <w:t xml:space="preserve"> and the ligand promotes weight loss in mice and nonhuman primates. </w:t>
       </w:r>
       <w:r>
         <w:rPr>
@@ -18619,7 +19327,21 @@
           <w:rFonts w:ascii="Calibri" w:hAnsi="Calibri" w:cs="Calibri"/>
         </w:rPr>
         <w:tab/>
-        <w:t xml:space="preserve">Frikke-Schmidt H, Hultman K, Galaske JW, Jørgensen SB, Myers MG, Seeley RJ. GDF15 acts synergistically with liraglutide but is not necessary for the weight loss induced by bariatric surgery in mice. </w:t>
+        <w:t xml:space="preserve">Frikke-Schmidt H, Hultman K, </w:t>
+      </w:r>
+      <w:proofErr w:type="spellStart"/>
+      <w:r>
+        <w:rPr>
+          <w:rFonts w:ascii="Calibri" w:hAnsi="Calibri" w:cs="Calibri"/>
+        </w:rPr>
+        <w:t>Galaske</w:t>
+      </w:r>
+      <w:proofErr w:type="spellEnd"/>
+      <w:r>
+        <w:rPr>
+          <w:rFonts w:ascii="Calibri" w:hAnsi="Calibri" w:cs="Calibri"/>
+        </w:rPr>
+        <w:t xml:space="preserve"> JW, Jørgensen SB, Myers MG, Seeley RJ. GDF15 acts synergistically with liraglutide but is not necessary for the weight loss induced by bariatric surgery in mice. </w:t>
       </w:r>
       <w:r>
         <w:rPr>
@@ -18627,8 +19349,18 @@
           <w:i/>
           <w:iCs/>
         </w:rPr>
-        <w:t>Mol Metab</w:t>
-      </w:r>
+        <w:t xml:space="preserve">Mol </w:t>
+      </w:r>
+      <w:proofErr w:type="spellStart"/>
+      <w:r>
+        <w:rPr>
+          <w:rFonts w:ascii="Calibri" w:hAnsi="Calibri" w:cs="Calibri"/>
+          <w:i/>
+          <w:iCs/>
+        </w:rPr>
+        <w:t>Metab</w:t>
+      </w:r>
+      <w:proofErr w:type="spellEnd"/>
       <w:r>
         <w:rPr>
           <w:rFonts w:ascii="Calibri" w:hAnsi="Calibri" w:cs="Calibri"/>
@@ -18654,7 +19386,35 @@
           <w:rFonts w:ascii="Calibri" w:hAnsi="Calibri" w:cs="Calibri"/>
         </w:rPr>
         <w:tab/>
-        <w:t xml:space="preserve">Emmerson PJ, Wang F, Du Y, Liu Q, Pickard RT, Gonciarz MD, Coskun T, Hamang MJ, Sindelar DK, Ballman KK, Foltz LA, Muppidi A, Alsina-Fernandez J, Barnard GC, Tang JX, Liu X, Mao X, Siegel R, Sloan JH, Mitchell PJ, Zhang BB, Gimeno RE, Shan B, Wu X. The metabolic effects of GDF15 are mediated by the orphan receptor GFRAL. </w:t>
+        <w:t xml:space="preserve">Emmerson PJ, Wang F, Du Y, Liu Q, Pickard RT, </w:t>
+      </w:r>
+      <w:proofErr w:type="spellStart"/>
+      <w:r>
+        <w:rPr>
+          <w:rFonts w:ascii="Calibri" w:hAnsi="Calibri" w:cs="Calibri"/>
+        </w:rPr>
+        <w:t>Gonciarz</w:t>
+      </w:r>
+      <w:proofErr w:type="spellEnd"/>
+      <w:r>
+        <w:rPr>
+          <w:rFonts w:ascii="Calibri" w:hAnsi="Calibri" w:cs="Calibri"/>
+        </w:rPr>
+        <w:t xml:space="preserve"> MD, Coskun T, </w:t>
+      </w:r>
+      <w:proofErr w:type="spellStart"/>
+      <w:r>
+        <w:rPr>
+          <w:rFonts w:ascii="Calibri" w:hAnsi="Calibri" w:cs="Calibri"/>
+        </w:rPr>
+        <w:t>Hamang</w:t>
+      </w:r>
+      <w:proofErr w:type="spellEnd"/>
+      <w:r>
+        <w:rPr>
+          <w:rFonts w:ascii="Calibri" w:hAnsi="Calibri" w:cs="Calibri"/>
+        </w:rPr>
+        <w:t xml:space="preserve"> MJ, Sindelar DK, Ballman KK, Foltz LA, Muppidi A, Alsina-Fernandez J, Barnard GC, Tang JX, Liu X, Mao X, Siegel R, Sloan JH, Mitchell PJ, Zhang BB, Gimeno RE, Shan B, Wu X. The metabolic effects of GDF15 are mediated by the orphan receptor GFRAL. </w:t>
       </w:r>
       <w:r>
         <w:rPr>
@@ -18689,7 +19449,21 @@
           <w:rFonts w:ascii="Calibri" w:hAnsi="Calibri" w:cs="Calibri"/>
         </w:rPr>
         <w:tab/>
-        <w:t xml:space="preserve">Moore AG, Brown DA, Fairlie WD, Bauskin AR, Brown PK, Munier ML, Russell PK, Salamonsen LA, Wallace EM, Breit SN. The transforming growth factor-ss superfamily cytokine macrophage inhibitory cytokine-1 is present in high concentrations in the serum of pregnant women. </w:t>
+        <w:t xml:space="preserve">Moore AG, Brown DA, Fairlie WD, </w:t>
+      </w:r>
+      <w:proofErr w:type="spellStart"/>
+      <w:r>
+        <w:rPr>
+          <w:rFonts w:ascii="Calibri" w:hAnsi="Calibri" w:cs="Calibri"/>
+        </w:rPr>
+        <w:t>Bauskin</w:t>
+      </w:r>
+      <w:proofErr w:type="spellEnd"/>
+      <w:r>
+        <w:rPr>
+          <w:rFonts w:ascii="Calibri" w:hAnsi="Calibri" w:cs="Calibri"/>
+        </w:rPr>
+        <w:t xml:space="preserve"> AR, Brown PK, Munier ML, Russell PK, Salamonsen LA, Wallace EM, Breit SN. The transforming growth factor-ss superfamily cytokine macrophage inhibitory cytokine-1 is present in high concentrations in the serum of pregnant women. </w:t>
       </w:r>
       <w:r>
         <w:rPr>
@@ -18697,8 +19471,18 @@
           <w:i/>
           <w:iCs/>
         </w:rPr>
-        <w:t>J Clin Endocrinol Metab</w:t>
-      </w:r>
+        <w:t xml:space="preserve">J Clin Endocrinol </w:t>
+      </w:r>
+      <w:proofErr w:type="spellStart"/>
+      <w:r>
+        <w:rPr>
+          <w:rFonts w:ascii="Calibri" w:hAnsi="Calibri" w:cs="Calibri"/>
+          <w:i/>
+          <w:iCs/>
+        </w:rPr>
+        <w:t>Metab</w:t>
+      </w:r>
+      <w:proofErr w:type="spellEnd"/>
       <w:r>
         <w:rPr>
           <w:rFonts w:ascii="Calibri" w:hAnsi="Calibri" w:cs="Calibri"/>
@@ -18724,7 +19508,91 @@
           <w:rFonts w:ascii="Calibri" w:hAnsi="Calibri" w:cs="Calibri"/>
         </w:rPr>
         <w:tab/>
-        <w:t xml:space="preserve">Fejzo M, Rocha N, Cimino I, Lockhart SM, Petry CJ, Kay RG, Burling K, Barker P, George AL, Yasara N, Premawardhena A, Gong S, Cook E, Rimmington D, Rainbow K, Withers DJ, Cortessis V, Mullin PM, MacGibbon KW, Jin E, Kam A, Campbell A, Polasek O, Tzoneva G, Gribble FM, Yeo GSH, Lam BYH, Saudek V, Hughes IA, Ong KK, Perry JRB, Sutton Cole A, Baumgarten M, Welsh P, Sattar N, Smith GCS, Charnock-Jones DS, Coll AP, Meek CL, Mettananda S, Hayward C, Mancuso N, O’Rahilly S. GDF15 linked to maternal risk of nausea and vomiting during pregnancy. </w:t>
+        <w:t xml:space="preserve">Fejzo M, Rocha N, Cimino I, Lockhart SM, Petry CJ, Kay RG, Burling K, Barker P, George AL, </w:t>
+      </w:r>
+      <w:proofErr w:type="spellStart"/>
+      <w:r>
+        <w:rPr>
+          <w:rFonts w:ascii="Calibri" w:hAnsi="Calibri" w:cs="Calibri"/>
+        </w:rPr>
+        <w:t>Yasara</w:t>
+      </w:r>
+      <w:proofErr w:type="spellEnd"/>
+      <w:r>
+        <w:rPr>
+          <w:rFonts w:ascii="Calibri" w:hAnsi="Calibri" w:cs="Calibri"/>
+        </w:rPr>
+        <w:t xml:space="preserve"> N, </w:t>
+      </w:r>
+      <w:proofErr w:type="spellStart"/>
+      <w:r>
+        <w:rPr>
+          <w:rFonts w:ascii="Calibri" w:hAnsi="Calibri" w:cs="Calibri"/>
+        </w:rPr>
+        <w:t>Premawardhena</w:t>
+      </w:r>
+      <w:proofErr w:type="spellEnd"/>
+      <w:r>
+        <w:rPr>
+          <w:rFonts w:ascii="Calibri" w:hAnsi="Calibri" w:cs="Calibri"/>
+        </w:rPr>
+        <w:t xml:space="preserve"> A, Gong S, Cook E, Rimmington D, Rainbow K, Withers DJ, </w:t>
+      </w:r>
+      <w:proofErr w:type="spellStart"/>
+      <w:r>
+        <w:rPr>
+          <w:rFonts w:ascii="Calibri" w:hAnsi="Calibri" w:cs="Calibri"/>
+        </w:rPr>
+        <w:t>Cortessis</w:t>
+      </w:r>
+      <w:proofErr w:type="spellEnd"/>
+      <w:r>
+        <w:rPr>
+          <w:rFonts w:ascii="Calibri" w:hAnsi="Calibri" w:cs="Calibri"/>
+        </w:rPr>
+        <w:t xml:space="preserve"> V, Mullin PM, MacGibbon KW, Jin E, Kam A, Campbell A, Polasek O, </w:t>
+      </w:r>
+      <w:proofErr w:type="spellStart"/>
+      <w:r>
+        <w:rPr>
+          <w:rFonts w:ascii="Calibri" w:hAnsi="Calibri" w:cs="Calibri"/>
+        </w:rPr>
+        <w:t>Tzoneva</w:t>
+      </w:r>
+      <w:proofErr w:type="spellEnd"/>
+      <w:r>
+        <w:rPr>
+          <w:rFonts w:ascii="Calibri" w:hAnsi="Calibri" w:cs="Calibri"/>
+        </w:rPr>
+        <w:t xml:space="preserve"> G, Gribble FM, Yeo GSH, Lam BYH, </w:t>
+      </w:r>
+      <w:proofErr w:type="spellStart"/>
+      <w:r>
+        <w:rPr>
+          <w:rFonts w:ascii="Calibri" w:hAnsi="Calibri" w:cs="Calibri"/>
+        </w:rPr>
+        <w:t>Saudek</w:t>
+      </w:r>
+      <w:proofErr w:type="spellEnd"/>
+      <w:r>
+        <w:rPr>
+          <w:rFonts w:ascii="Calibri" w:hAnsi="Calibri" w:cs="Calibri"/>
+        </w:rPr>
+        <w:t xml:space="preserve"> V, Hughes IA, Ong KK, Perry JRB, Sutton Cole A, Baumgarten M, Welsh P, Sattar N, Smith GCS, Charnock-Jones DS, Coll AP, Meek CL, </w:t>
+      </w:r>
+      <w:proofErr w:type="spellStart"/>
+      <w:r>
+        <w:rPr>
+          <w:rFonts w:ascii="Calibri" w:hAnsi="Calibri" w:cs="Calibri"/>
+        </w:rPr>
+        <w:t>Mettananda</w:t>
+      </w:r>
+      <w:proofErr w:type="spellEnd"/>
+      <w:r>
+        <w:rPr>
+          <w:rFonts w:ascii="Calibri" w:hAnsi="Calibri" w:cs="Calibri"/>
+        </w:rPr>
+        <w:t xml:space="preserve"> S, Hayward C, Mancuso N, O’Rahilly S. GDF15 linked to maternal risk of nausea and vomiting during pregnancy. </w:t>
       </w:r>
       <w:r>
         <w:rPr>
@@ -18759,7 +19627,35 @@
           <w:rFonts w:ascii="Calibri" w:hAnsi="Calibri" w:cs="Calibri"/>
         </w:rPr>
         <w:tab/>
-        <w:t xml:space="preserve">Tong S, Marjono B, Brown DA, Mulvey S, Breit SN, Manuelpillai U, Wallace EM. Serum concentrations of macrophage inhibitory cytokine 1 (MIC 1) as a predictor of miscarriage. </w:t>
+        <w:t xml:space="preserve">Tong S, </w:t>
+      </w:r>
+      <w:proofErr w:type="spellStart"/>
+      <w:r>
+        <w:rPr>
+          <w:rFonts w:ascii="Calibri" w:hAnsi="Calibri" w:cs="Calibri"/>
+        </w:rPr>
+        <w:t>Marjono</w:t>
+      </w:r>
+      <w:proofErr w:type="spellEnd"/>
+      <w:r>
+        <w:rPr>
+          <w:rFonts w:ascii="Calibri" w:hAnsi="Calibri" w:cs="Calibri"/>
+        </w:rPr>
+        <w:t xml:space="preserve"> B, Brown DA, Mulvey S, Breit SN, </w:t>
+      </w:r>
+      <w:proofErr w:type="spellStart"/>
+      <w:r>
+        <w:rPr>
+          <w:rFonts w:ascii="Calibri" w:hAnsi="Calibri" w:cs="Calibri"/>
+        </w:rPr>
+        <w:t>Manuelpillai</w:t>
+      </w:r>
+      <w:proofErr w:type="spellEnd"/>
+      <w:r>
+        <w:rPr>
+          <w:rFonts w:ascii="Calibri" w:hAnsi="Calibri" w:cs="Calibri"/>
+        </w:rPr>
+        <w:t xml:space="preserve"> U, Wallace EM. Serum concentrations of macrophage inhibitory cytokine 1 (MIC 1) as a predictor of miscarriage. </w:t>
       </w:r>
       <w:r>
         <w:rPr>
@@ -18794,15 +19690,53 @@
           <w:rFonts w:ascii="Calibri" w:hAnsi="Calibri" w:cs="Calibri"/>
         </w:rPr>
         <w:tab/>
-        <w:t xml:space="preserve">Petry CJ, Ong KK, Burling KA, Barker P, Goodburn SF, Perry JRB, Acerini CL, Hughes IA, Painter RC, Afink GB, Dunger DB, O’Rahilly S. Associations of vomiting and antiemetic use in pregnancy with levels of circulating GDF15 early in the second trimester: A nested case-control study. </w:t>
-      </w:r>
+        <w:t xml:space="preserve">Petry CJ, Ong KK, Burling KA, Barker P, Goodburn SF, Perry JRB, </w:t>
+      </w:r>
+      <w:proofErr w:type="spellStart"/>
+      <w:r>
+        <w:rPr>
+          <w:rFonts w:ascii="Calibri" w:hAnsi="Calibri" w:cs="Calibri"/>
+        </w:rPr>
+        <w:t>Acerini</w:t>
+      </w:r>
+      <w:proofErr w:type="spellEnd"/>
+      <w:r>
+        <w:rPr>
+          <w:rFonts w:ascii="Calibri" w:hAnsi="Calibri" w:cs="Calibri"/>
+        </w:rPr>
+        <w:t xml:space="preserve"> CL, Hughes IA, Painter RC, </w:t>
+      </w:r>
+      <w:proofErr w:type="spellStart"/>
+      <w:r>
+        <w:rPr>
+          <w:rFonts w:ascii="Calibri" w:hAnsi="Calibri" w:cs="Calibri"/>
+        </w:rPr>
+        <w:t>Afink</w:t>
+      </w:r>
+      <w:proofErr w:type="spellEnd"/>
+      <w:r>
+        <w:rPr>
+          <w:rFonts w:ascii="Calibri" w:hAnsi="Calibri" w:cs="Calibri"/>
+        </w:rPr>
+        <w:t xml:space="preserve"> GB, Dunger DB, O’Rahilly S. Associations of vomiting and antiemetic use in pregnancy with levels of circulating GDF15 early in the second trimester: A nested case-control study. </w:t>
+      </w:r>
+      <w:proofErr w:type="spellStart"/>
       <w:r>
         <w:rPr>
           <w:rFonts w:ascii="Calibri" w:hAnsi="Calibri" w:cs="Calibri"/>
           <w:i/>
           <w:iCs/>
         </w:rPr>
-        <w:t>Wellcome Open Res</w:t>
+        <w:t>Wellcome</w:t>
+      </w:r>
+      <w:proofErr w:type="spellEnd"/>
+      <w:r>
+        <w:rPr>
+          <w:rFonts w:ascii="Calibri" w:hAnsi="Calibri" w:cs="Calibri"/>
+          <w:i/>
+          <w:iCs/>
+        </w:rPr>
+        <w:t xml:space="preserve"> Open Res</w:t>
       </w:r>
       <w:r>
         <w:rPr>
@@ -18837,7 +19771,25 @@
           <w:i/>
           <w:iCs/>
         </w:rPr>
-        <w:t>Horm Metab Res</w:t>
+        <w:t xml:space="preserve">Horm </w:t>
+      </w:r>
+      <w:proofErr w:type="spellStart"/>
+      <w:r>
+        <w:rPr>
+          <w:rFonts w:ascii="Calibri" w:hAnsi="Calibri" w:cs="Calibri"/>
+          <w:i/>
+          <w:iCs/>
+        </w:rPr>
+        <w:t>Metab</w:t>
+      </w:r>
+      <w:proofErr w:type="spellEnd"/>
+      <w:r>
+        <w:rPr>
+          <w:rFonts w:ascii="Calibri" w:hAnsi="Calibri" w:cs="Calibri"/>
+          <w:i/>
+          <w:iCs/>
+        </w:rPr>
+        <w:t xml:space="preserve"> Res</w:t>
       </w:r>
       <w:r>
         <w:rPr>
@@ -18864,7 +19816,21 @@
           <w:rFonts w:ascii="Calibri" w:hAnsi="Calibri" w:cs="Calibri"/>
         </w:rPr>
         <w:tab/>
-        <w:t xml:space="preserve">Yakut K, Öcal DF, Öztürk FH, Öztürk M, Oğuz Y, Sınacı S, Çağlar T. Is GDF-15 level associated with gestational diabetes mellitus and adverse perinatal outcomes? </w:t>
+        <w:t xml:space="preserve">Yakut K, Öcal DF, Öztürk FH, Öztürk M, Oğuz Y, </w:t>
+      </w:r>
+      <w:proofErr w:type="spellStart"/>
+      <w:r>
+        <w:rPr>
+          <w:rFonts w:ascii="Calibri" w:hAnsi="Calibri" w:cs="Calibri"/>
+        </w:rPr>
+        <w:t>Sınacı</w:t>
+      </w:r>
+      <w:proofErr w:type="spellEnd"/>
+      <w:r>
+        <w:rPr>
+          <w:rFonts w:ascii="Calibri" w:hAnsi="Calibri" w:cs="Calibri"/>
+        </w:rPr>
+        <w:t xml:space="preserve"> S, Çağlar T. Is GDF-15 level associated with gestational diabetes mellitus and adverse perinatal outcomes? </w:t>
       </w:r>
       <w:r>
         <w:rPr>
@@ -18899,7 +19865,21 @@
           <w:rFonts w:ascii="Calibri" w:hAnsi="Calibri" w:cs="Calibri"/>
         </w:rPr>
         <w:tab/>
-        <w:t xml:space="preserve">Jacobsen DP, Røysland R, Strand H, Moe K, Sugulle M, Omland T, Staff AC. Cardiovascular biomarkers in pregnancy with diabetes and associations to glucose control. </w:t>
+        <w:t xml:space="preserve">Jacobsen DP, Røysland R, Strand H, Moe K, </w:t>
+      </w:r>
+      <w:proofErr w:type="spellStart"/>
+      <w:r>
+        <w:rPr>
+          <w:rFonts w:ascii="Calibri" w:hAnsi="Calibri" w:cs="Calibri"/>
+        </w:rPr>
+        <w:t>Sugulle</w:t>
+      </w:r>
+      <w:proofErr w:type="spellEnd"/>
+      <w:r>
+        <w:rPr>
+          <w:rFonts w:ascii="Calibri" w:hAnsi="Calibri" w:cs="Calibri"/>
+        </w:rPr>
+        <w:t xml:space="preserve"> M, Omland T, Staff AC. Cardiovascular biomarkers in pregnancy with diabetes and associations to glucose control. </w:t>
       </w:r>
       <w:r>
         <w:rPr>
@@ -18907,8 +19887,18 @@
           <w:i/>
           <w:iCs/>
         </w:rPr>
-        <w:t>Acta Diabetol</w:t>
-      </w:r>
+        <w:t xml:space="preserve">Acta </w:t>
+      </w:r>
+      <w:proofErr w:type="spellStart"/>
+      <w:r>
+        <w:rPr>
+          <w:rFonts w:ascii="Calibri" w:hAnsi="Calibri" w:cs="Calibri"/>
+          <w:i/>
+          <w:iCs/>
+        </w:rPr>
+        <w:t>Diabetol</w:t>
+      </w:r>
+      <w:proofErr w:type="spellEnd"/>
       <w:r>
         <w:rPr>
           <w:rFonts w:ascii="Calibri" w:hAnsi="Calibri" w:cs="Calibri"/>
@@ -18935,7 +19925,91 @@
           <w:rFonts w:ascii="Calibri" w:hAnsi="Calibri" w:cs="Calibri"/>
         </w:rPr>
         <w:tab/>
-        <w:t xml:space="preserve">Fejzo MS, Sazonova OV, Sathirapongsasuti JF, Hallgrímsdóttir IB, Vacic V, MacGibbon KW, Schoenberg FP, Mancuso N, Slamon DJ, Mullin PM, Agee M, Alipanahi B, Auton A, Bell RK, Bryc K, Elson SL, Fontanillas P, Furlotte NA, Hinds DA, Hromatka BS, Huber KE, Kleinman A, Litterman NK, McIntyre MH, Mountain JL, Noblin ES, Northover CAM, Pitts SJ, Shelton JF, Shringarpure S, Tian C, Tung JY, Wilson CH. Placenta and appetite genes GDF15 and IGFBP7 are associated with hyperemesis gravidarum. </w:t>
+        <w:t xml:space="preserve">Fejzo MS, Sazonova OV, </w:t>
+      </w:r>
+      <w:proofErr w:type="spellStart"/>
+      <w:r>
+        <w:rPr>
+          <w:rFonts w:ascii="Calibri" w:hAnsi="Calibri" w:cs="Calibri"/>
+        </w:rPr>
+        <w:t>Sathirapongsasuti</w:t>
+      </w:r>
+      <w:proofErr w:type="spellEnd"/>
+      <w:r>
+        <w:rPr>
+          <w:rFonts w:ascii="Calibri" w:hAnsi="Calibri" w:cs="Calibri"/>
+        </w:rPr>
+        <w:t xml:space="preserve"> JF, Hallgrímsdóttir IB, </w:t>
+      </w:r>
+      <w:proofErr w:type="spellStart"/>
+      <w:r>
+        <w:rPr>
+          <w:rFonts w:ascii="Calibri" w:hAnsi="Calibri" w:cs="Calibri"/>
+        </w:rPr>
+        <w:t>Vacic</w:t>
+      </w:r>
+      <w:proofErr w:type="spellEnd"/>
+      <w:r>
+        <w:rPr>
+          <w:rFonts w:ascii="Calibri" w:hAnsi="Calibri" w:cs="Calibri"/>
+        </w:rPr>
+        <w:t xml:space="preserve"> V, MacGibbon KW, Schoenberg FP, Mancuso N, Slamon DJ, Mullin PM, Agee M, Alipanahi B, Auton A, Bell RK, Bryc K, Elson SL, </w:t>
+      </w:r>
+      <w:proofErr w:type="spellStart"/>
+      <w:r>
+        <w:rPr>
+          <w:rFonts w:ascii="Calibri" w:hAnsi="Calibri" w:cs="Calibri"/>
+        </w:rPr>
+        <w:t>Fontanillas</w:t>
+      </w:r>
+      <w:proofErr w:type="spellEnd"/>
+      <w:r>
+        <w:rPr>
+          <w:rFonts w:ascii="Calibri" w:hAnsi="Calibri" w:cs="Calibri"/>
+        </w:rPr>
+        <w:t xml:space="preserve"> P, Furlotte NA, Hinds DA, </w:t>
+      </w:r>
+      <w:proofErr w:type="spellStart"/>
+      <w:r>
+        <w:rPr>
+          <w:rFonts w:ascii="Calibri" w:hAnsi="Calibri" w:cs="Calibri"/>
+        </w:rPr>
+        <w:t>Hromatka</w:t>
+      </w:r>
+      <w:proofErr w:type="spellEnd"/>
+      <w:r>
+        <w:rPr>
+          <w:rFonts w:ascii="Calibri" w:hAnsi="Calibri" w:cs="Calibri"/>
+        </w:rPr>
+        <w:t xml:space="preserve"> BS, Huber KE, Kleinman A, </w:t>
+      </w:r>
+      <w:proofErr w:type="spellStart"/>
+      <w:r>
+        <w:rPr>
+          <w:rFonts w:ascii="Calibri" w:hAnsi="Calibri" w:cs="Calibri"/>
+        </w:rPr>
+        <w:t>Litterman</w:t>
+      </w:r>
+      <w:proofErr w:type="spellEnd"/>
+      <w:r>
+        <w:rPr>
+          <w:rFonts w:ascii="Calibri" w:hAnsi="Calibri" w:cs="Calibri"/>
+        </w:rPr>
+        <w:t xml:space="preserve"> NK, McIntyre MH, Mountain JL, Noblin ES, Northover CAM, Pitts SJ, Shelton JF, </w:t>
+      </w:r>
+      <w:proofErr w:type="spellStart"/>
+      <w:r>
+        <w:rPr>
+          <w:rFonts w:ascii="Calibri" w:hAnsi="Calibri" w:cs="Calibri"/>
+        </w:rPr>
+        <w:t>Shringarpure</w:t>
+      </w:r>
+      <w:proofErr w:type="spellEnd"/>
+      <w:r>
+        <w:rPr>
+          <w:rFonts w:ascii="Calibri" w:hAnsi="Calibri" w:cs="Calibri"/>
+        </w:rPr>
+        <w:t xml:space="preserve"> S, Tian C, Tung JY, Wilson CH. Placenta and appetite genes GDF15 and IGFBP7 are associated with hyperemesis gravidarum. </w:t>
       </w:r>
       <w:r>
         <w:rPr>
@@ -18970,16 +20044,50 @@
           <w:rFonts w:ascii="Calibri" w:hAnsi="Calibri" w:cs="Calibri"/>
         </w:rPr>
         <w:tab/>
-        <w:t xml:space="preserve">Fejzo MS, Fasching PA, Schneider MO, Schwitulla J, Beckmann MW, Schwenke E, MacGibbon KW, Mullin PM. Analysis of GDF15 and IGFBP7 in Hyperemesis Gravidarum Support Causality. </w:t>
-      </w:r>
+        <w:t xml:space="preserve">Fejzo MS, Fasching PA, Schneider MO, </w:t>
+      </w:r>
+      <w:proofErr w:type="spellStart"/>
+      <w:r>
+        <w:rPr>
+          <w:rFonts w:ascii="Calibri" w:hAnsi="Calibri" w:cs="Calibri"/>
+        </w:rPr>
+        <w:t>Schwitulla</w:t>
+      </w:r>
+      <w:proofErr w:type="spellEnd"/>
+      <w:r>
+        <w:rPr>
+          <w:rFonts w:ascii="Calibri" w:hAnsi="Calibri" w:cs="Calibri"/>
+        </w:rPr>
+        <w:t xml:space="preserve"> J, Beckmann MW, Schwenke E, MacGibbon KW, Mullin PM. Analysis of GDF15 and IGFBP7 in Hyperemesis Gravidarum Support Causality. </w:t>
+      </w:r>
+      <w:proofErr w:type="spellStart"/>
       <w:r>
         <w:rPr>
           <w:rFonts w:ascii="Calibri" w:hAnsi="Calibri" w:cs="Calibri"/>
           <w:i/>
           <w:iCs/>
         </w:rPr>
-        <w:t>Geburtshilfe Frauenheilkd</w:t>
-      </w:r>
+        <w:t>Geburtshilfe</w:t>
+      </w:r>
+      <w:proofErr w:type="spellEnd"/>
+      <w:r>
+        <w:rPr>
+          <w:rFonts w:ascii="Calibri" w:hAnsi="Calibri" w:cs="Calibri"/>
+          <w:i/>
+          <w:iCs/>
+        </w:rPr>
+        <w:t xml:space="preserve"> </w:t>
+      </w:r>
+      <w:proofErr w:type="spellStart"/>
+      <w:r>
+        <w:rPr>
+          <w:rFonts w:ascii="Calibri" w:hAnsi="Calibri" w:cs="Calibri"/>
+          <w:i/>
+          <w:iCs/>
+        </w:rPr>
+        <w:t>Frauenheilkd</w:t>
+      </w:r>
+      <w:proofErr w:type="spellEnd"/>
       <w:r>
         <w:rPr>
           <w:rFonts w:ascii="Calibri" w:hAnsi="Calibri" w:cs="Calibri"/>
@@ -19117,7 +20225,21 @@
           <w:rFonts w:ascii="Calibri" w:hAnsi="Calibri" w:cs="Calibri"/>
         </w:rPr>
         <w:tab/>
-        <w:t xml:space="preserve">Bates D, Mächler M, Bolker B, Walker S. Fitting Linear Mixed-Effects Models Using lme4. </w:t>
+        <w:t xml:space="preserve">Bates D, </w:t>
+      </w:r>
+      <w:proofErr w:type="spellStart"/>
+      <w:r>
+        <w:rPr>
+          <w:rFonts w:ascii="Calibri" w:hAnsi="Calibri" w:cs="Calibri"/>
+        </w:rPr>
+        <w:t>Mächler</w:t>
+      </w:r>
+      <w:proofErr w:type="spellEnd"/>
+      <w:r>
+        <w:rPr>
+          <w:rFonts w:ascii="Calibri" w:hAnsi="Calibri" w:cs="Calibri"/>
+        </w:rPr>
+        <w:t xml:space="preserve"> M, Bolker B, Walker S. Fitting Linear Mixed-Effects Models Using lme4. </w:t>
       </w:r>
       <w:r>
         <w:rPr>
@@ -19187,7 +20309,49 @@
           <w:rFonts w:ascii="Calibri" w:hAnsi="Calibri" w:cs="Calibri"/>
         </w:rPr>
         <w:tab/>
-        <w:t xml:space="preserve">Musial B, Fernandez-Twinn DS, Vaughan OR, Ozanne SE, Voshol P, Sferruzzi-Perri AN, Fowden AL. Proximity to Delivery Alters Insulin Sensitivity and Glucose Metabolism in Pregnant Mice. </w:t>
+        <w:t xml:space="preserve">Musial B, Fernandez-Twinn DS, Vaughan OR, Ozanne SE, </w:t>
+      </w:r>
+      <w:proofErr w:type="spellStart"/>
+      <w:r>
+        <w:rPr>
+          <w:rFonts w:ascii="Calibri" w:hAnsi="Calibri" w:cs="Calibri"/>
+        </w:rPr>
+        <w:t>Voshol</w:t>
+      </w:r>
+      <w:proofErr w:type="spellEnd"/>
+      <w:r>
+        <w:rPr>
+          <w:rFonts w:ascii="Calibri" w:hAnsi="Calibri" w:cs="Calibri"/>
+        </w:rPr>
+        <w:t xml:space="preserve"> P, </w:t>
+      </w:r>
+      <w:proofErr w:type="spellStart"/>
+      <w:r>
+        <w:rPr>
+          <w:rFonts w:ascii="Calibri" w:hAnsi="Calibri" w:cs="Calibri"/>
+        </w:rPr>
+        <w:t>Sferruzzi</w:t>
+      </w:r>
+      <w:proofErr w:type="spellEnd"/>
+      <w:r>
+        <w:rPr>
+          <w:rFonts w:ascii="Calibri" w:hAnsi="Calibri" w:cs="Calibri"/>
+        </w:rPr>
+        <w:t xml:space="preserve">-Perri AN, </w:t>
+      </w:r>
+      <w:proofErr w:type="spellStart"/>
+      <w:r>
+        <w:rPr>
+          <w:rFonts w:ascii="Calibri" w:hAnsi="Calibri" w:cs="Calibri"/>
+        </w:rPr>
+        <w:t>Fowden</w:t>
+      </w:r>
+      <w:proofErr w:type="spellEnd"/>
+      <w:r>
+        <w:rPr>
+          <w:rFonts w:ascii="Calibri" w:hAnsi="Calibri" w:cs="Calibri"/>
+        </w:rPr>
+        <w:t xml:space="preserve"> AL. Proximity to Delivery Alters Insulin Sensitivity and Glucose Metabolism in Pregnant Mice. </w:t>
       </w:r>
       <w:r>
         <w:rPr>
@@ -19222,7 +20386,21 @@
           <w:rFonts w:ascii="Calibri" w:hAnsi="Calibri" w:cs="Calibri"/>
         </w:rPr>
         <w:tab/>
-        <w:t xml:space="preserve">Klein AB, Ranea-Robles P, Nicolaisen TS, Gil C, Johann K, Quesada JP, Pistolevij N, Hviid KVR, Fich L, Offersen SM, Helge JW, Nielsen HS, Bakker J, Kleinert M, Clemmensen C. Cross-species comparison of pregnancy-induced GDF15. </w:t>
+        <w:t xml:space="preserve">Klein AB, Ranea-Robles P, Nicolaisen TS, Gil C, Johann K, Quesada JP, </w:t>
+      </w:r>
+      <w:proofErr w:type="spellStart"/>
+      <w:r>
+        <w:rPr>
+          <w:rFonts w:ascii="Calibri" w:hAnsi="Calibri" w:cs="Calibri"/>
+        </w:rPr>
+        <w:t>Pistolevij</w:t>
+      </w:r>
+      <w:proofErr w:type="spellEnd"/>
+      <w:r>
+        <w:rPr>
+          <w:rFonts w:ascii="Calibri" w:hAnsi="Calibri" w:cs="Calibri"/>
+        </w:rPr>
+        <w:t xml:space="preserve"> N, Hviid KVR, Fich L, Offersen SM, Helge JW, Nielsen HS, Bakker J, Kleinert M, Clemmensen C. Cross-species comparison of pregnancy-induced GDF15. </w:t>
       </w:r>
       <w:r>
         <w:rPr>
@@ -19293,7 +20471,21 @@
           <w:rFonts w:ascii="Calibri" w:hAnsi="Calibri" w:cs="Calibri"/>
         </w:rPr>
         <w:tab/>
-        <w:t xml:space="preserve">Rossi G, Lapaczewski P, Diamond MP, Jacob RJ, Shulman GI, Sherwin RS. Inhibitory effect of pregnancy on counterregulatory hormone responses to hypoglycemia in awake rat. </w:t>
+        <w:t xml:space="preserve">Rossi G, </w:t>
+      </w:r>
+      <w:proofErr w:type="spellStart"/>
+      <w:r>
+        <w:rPr>
+          <w:rFonts w:ascii="Calibri" w:hAnsi="Calibri" w:cs="Calibri"/>
+        </w:rPr>
+        <w:t>Lapaczewski</w:t>
+      </w:r>
+      <w:proofErr w:type="spellEnd"/>
+      <w:r>
+        <w:rPr>
+          <w:rFonts w:ascii="Calibri" w:hAnsi="Calibri" w:cs="Calibri"/>
+        </w:rPr>
+        <w:t xml:space="preserve"> P, Diamond MP, Jacob RJ, Shulman GI, Sherwin RS. Inhibitory effect of pregnancy on counterregulatory hormone responses to hypoglycemia in awake rat. </w:t>
       </w:r>
       <w:r>
         <w:rPr>
@@ -19468,15 +20660,39 @@
           <w:rFonts w:ascii="Calibri" w:hAnsi="Calibri" w:cs="Calibri"/>
         </w:rPr>
         <w:tab/>
-        <w:t xml:space="preserve">Binder AK, Kosak JP, Janhardhan KS, Moser G, Eling TE, Korach KS. Expression of Human NSAID Activated Gene 1 in Mice Leads to Altered Mammary Gland Differentiation and Impaired Lactation. </w:t>
-      </w:r>
+        <w:t xml:space="preserve">Binder AK, Kosak JP, </w:t>
+      </w:r>
+      <w:proofErr w:type="spellStart"/>
+      <w:r>
+        <w:rPr>
+          <w:rFonts w:ascii="Calibri" w:hAnsi="Calibri" w:cs="Calibri"/>
+        </w:rPr>
+        <w:t>Janhardhan</w:t>
+      </w:r>
+      <w:proofErr w:type="spellEnd"/>
+      <w:r>
+        <w:rPr>
+          <w:rFonts w:ascii="Calibri" w:hAnsi="Calibri" w:cs="Calibri"/>
+        </w:rPr>
+        <w:t xml:space="preserve"> KS, Moser G, Eling TE, Korach KS. Expression of Human NSAID Activated Gene 1 in Mice Leads to Altered Mammary Gland Differentiation and Impaired Lactation. </w:t>
+      </w:r>
+      <w:proofErr w:type="spellStart"/>
       <w:r>
         <w:rPr>
           <w:rFonts w:ascii="Calibri" w:hAnsi="Calibri" w:cs="Calibri"/>
           <w:i/>
           <w:iCs/>
         </w:rPr>
-        <w:t>PLoS One</w:t>
+        <w:t>PLoS</w:t>
+      </w:r>
+      <w:proofErr w:type="spellEnd"/>
+      <w:r>
+        <w:rPr>
+          <w:rFonts w:ascii="Calibri" w:hAnsi="Calibri" w:cs="Calibri"/>
+          <w:i/>
+          <w:iCs/>
+        </w:rPr>
+        <w:t xml:space="preserve"> One</w:t>
       </w:r>
       <w:r>
         <w:rPr>
@@ -19503,7 +20719,35 @@
           <w:rFonts w:ascii="Calibri" w:hAnsi="Calibri" w:cs="Calibri"/>
         </w:rPr>
         <w:tab/>
-        <w:t xml:space="preserve">Böttner M, Laaff M, Schechinger B, Rappold G, Unsicker K, Suter-Crazzolara C. Characterization of the rat, mouse, and human genes of growth/differentiation factor-15/macrophage inhibiting cytokine-1 (GDF-15/MIC-1). </w:t>
+        <w:t xml:space="preserve">Böttner M, </w:t>
+      </w:r>
+      <w:proofErr w:type="spellStart"/>
+      <w:r>
+        <w:rPr>
+          <w:rFonts w:ascii="Calibri" w:hAnsi="Calibri" w:cs="Calibri"/>
+        </w:rPr>
+        <w:t>Laaff</w:t>
+      </w:r>
+      <w:proofErr w:type="spellEnd"/>
+      <w:r>
+        <w:rPr>
+          <w:rFonts w:ascii="Calibri" w:hAnsi="Calibri" w:cs="Calibri"/>
+        </w:rPr>
+        <w:t xml:space="preserve"> M, Schechinger B, Rappold G, Unsicker K, Suter-</w:t>
+      </w:r>
+      <w:proofErr w:type="spellStart"/>
+      <w:r>
+        <w:rPr>
+          <w:rFonts w:ascii="Calibri" w:hAnsi="Calibri" w:cs="Calibri"/>
+        </w:rPr>
+        <w:t>Crazzolara</w:t>
+      </w:r>
+      <w:proofErr w:type="spellEnd"/>
+      <w:r>
+        <w:rPr>
+          <w:rFonts w:ascii="Calibri" w:hAnsi="Calibri" w:cs="Calibri"/>
+        </w:rPr>
+        <w:t xml:space="preserve"> C. Characterization of the rat, mouse, and human genes of growth/differentiation factor-15/macrophage inhibiting cytokine-1 (GDF-15/MIC-1). </w:t>
       </w:r>
       <w:r>
         <w:rPr>
@@ -19538,7 +20782,118 @@
           <w:rFonts w:ascii="Calibri" w:hAnsi="Calibri" w:cs="Calibri"/>
         </w:rPr>
         <w:tab/>
-        <w:t xml:space="preserve">Gurtan AM, Khalid S, Koch C, Khan MZ, Lamarche LB, Splawski I, Dolan E, Carrion AM, Zessis R, Clement ME, Chen Z, Lindsley LD, Chiu Y-H, Streeper RS, Denning DP, Goldfine AB, Doyon B, Abbasi A, Harrow JL, Tsunoyama K, Asaumi M, Kou I, Shuldiner AR, Rodriguez-Flores JL, Rasheed A, Jahanzaib M, Mian MR, Liaqat MB, Raza SS, Sultana R, Jalal A, Saeed MH, Abbas S, Memon FR, Ishaq M, Dominy JE, Saleheen D. Identification and characterization of human GDF15 knockouts. </w:t>
+      </w:r>
+      <w:proofErr w:type="spellStart"/>
+      <w:r>
+        <w:rPr>
+          <w:rFonts w:ascii="Calibri" w:hAnsi="Calibri" w:cs="Calibri"/>
+        </w:rPr>
+        <w:t>Gurtan</w:t>
+      </w:r>
+      <w:proofErr w:type="spellEnd"/>
+      <w:r>
+        <w:rPr>
+          <w:rFonts w:ascii="Calibri" w:hAnsi="Calibri" w:cs="Calibri"/>
+        </w:rPr>
+        <w:t xml:space="preserve"> AM, Khalid S, Koch C, Khan MZ, Lamarche LB, </w:t>
+      </w:r>
+      <w:proofErr w:type="spellStart"/>
+      <w:r>
+        <w:rPr>
+          <w:rFonts w:ascii="Calibri" w:hAnsi="Calibri" w:cs="Calibri"/>
+        </w:rPr>
+        <w:t>Splawski</w:t>
+      </w:r>
+      <w:proofErr w:type="spellEnd"/>
+      <w:r>
+        <w:rPr>
+          <w:rFonts w:ascii="Calibri" w:hAnsi="Calibri" w:cs="Calibri"/>
+        </w:rPr>
+        <w:t xml:space="preserve"> I, Dolan E, Carrion AM, </w:t>
+      </w:r>
+      <w:proofErr w:type="spellStart"/>
+      <w:r>
+        <w:rPr>
+          <w:rFonts w:ascii="Calibri" w:hAnsi="Calibri" w:cs="Calibri"/>
+        </w:rPr>
+        <w:t>Zessis</w:t>
+      </w:r>
+      <w:proofErr w:type="spellEnd"/>
+      <w:r>
+        <w:rPr>
+          <w:rFonts w:ascii="Calibri" w:hAnsi="Calibri" w:cs="Calibri"/>
+        </w:rPr>
+        <w:t xml:space="preserve"> R, Clement ME, Chen Z, Lindsley LD, Chiu Y-H, Streeper RS, Denning DP, Goldfine AB, Doyon B, Abbasi A, Harrow JL, </w:t>
+      </w:r>
+      <w:proofErr w:type="spellStart"/>
+      <w:r>
+        <w:rPr>
+          <w:rFonts w:ascii="Calibri" w:hAnsi="Calibri" w:cs="Calibri"/>
+        </w:rPr>
+        <w:t>Tsunoyama</w:t>
+      </w:r>
+      <w:proofErr w:type="spellEnd"/>
+      <w:r>
+        <w:rPr>
+          <w:rFonts w:ascii="Calibri" w:hAnsi="Calibri" w:cs="Calibri"/>
+        </w:rPr>
+        <w:t xml:space="preserve"> K, </w:t>
+      </w:r>
+      <w:proofErr w:type="spellStart"/>
+      <w:r>
+        <w:rPr>
+          <w:rFonts w:ascii="Calibri" w:hAnsi="Calibri" w:cs="Calibri"/>
+        </w:rPr>
+        <w:t>Asaumi</w:t>
+      </w:r>
+      <w:proofErr w:type="spellEnd"/>
+      <w:r>
+        <w:rPr>
+          <w:rFonts w:ascii="Calibri" w:hAnsi="Calibri" w:cs="Calibri"/>
+        </w:rPr>
+        <w:t xml:space="preserve"> M, Kou I, </w:t>
+      </w:r>
+      <w:proofErr w:type="spellStart"/>
+      <w:r>
+        <w:rPr>
+          <w:rFonts w:ascii="Calibri" w:hAnsi="Calibri" w:cs="Calibri"/>
+        </w:rPr>
+        <w:t>Shuldiner</w:t>
+      </w:r>
+      <w:proofErr w:type="spellEnd"/>
+      <w:r>
+        <w:rPr>
+          <w:rFonts w:ascii="Calibri" w:hAnsi="Calibri" w:cs="Calibri"/>
+        </w:rPr>
+        <w:t xml:space="preserve"> AR, Rodriguez-Flores JL, Rasheed A, </w:t>
+      </w:r>
+      <w:proofErr w:type="spellStart"/>
+      <w:r>
+        <w:rPr>
+          <w:rFonts w:ascii="Calibri" w:hAnsi="Calibri" w:cs="Calibri"/>
+        </w:rPr>
+        <w:t>Jahanzaib</w:t>
+      </w:r>
+      <w:proofErr w:type="spellEnd"/>
+      <w:r>
+        <w:rPr>
+          <w:rFonts w:ascii="Calibri" w:hAnsi="Calibri" w:cs="Calibri"/>
+        </w:rPr>
+        <w:t xml:space="preserve"> M, Mian MR, Liaqat MB, Raza SS, Sultana R, Jalal A, Saeed MH, Abbas S, Memon FR, Ishaq M, Dominy JE, </w:t>
+      </w:r>
+      <w:proofErr w:type="spellStart"/>
+      <w:r>
+        <w:rPr>
+          <w:rFonts w:ascii="Calibri" w:hAnsi="Calibri" w:cs="Calibri"/>
+        </w:rPr>
+        <w:t>Saleheen</w:t>
+      </w:r>
+      <w:proofErr w:type="spellEnd"/>
+      <w:r>
+        <w:rPr>
+          <w:rFonts w:ascii="Calibri" w:hAnsi="Calibri" w:cs="Calibri"/>
+        </w:rPr>
+        <w:t xml:space="preserve"> D. Identification and characterization of human GDF15 knockouts. </w:t>
       </w:r>
       <w:r>
         <w:rPr>
@@ -19546,8 +20901,18 @@
           <w:i/>
           <w:iCs/>
         </w:rPr>
-        <w:t>Nat Metab</w:t>
-      </w:r>
+        <w:t xml:space="preserve">Nat </w:t>
+      </w:r>
+      <w:proofErr w:type="spellStart"/>
+      <w:r>
+        <w:rPr>
+          <w:rFonts w:ascii="Calibri" w:hAnsi="Calibri" w:cs="Calibri"/>
+          <w:i/>
+          <w:iCs/>
+        </w:rPr>
+        <w:t>Metab</w:t>
+      </w:r>
+      <w:proofErr w:type="spellEnd"/>
       <w:r>
         <w:rPr>
           <w:rFonts w:ascii="Calibri" w:hAnsi="Calibri" w:cs="Calibri"/>
@@ -19573,7 +20938,63 @@
           <w:rFonts w:ascii="Calibri" w:hAnsi="Calibri" w:cs="Calibri"/>
         </w:rPr>
         <w:tab/>
-        <w:t xml:space="preserve">Patel S, Alvarez-Guaita A, Melvin A, Rimmington D, Dattilo A, Miedzybrodzka EL, Cimino I, Maurin A-C, Roberts GP, Meek CL, Virtue S, Sparks LM, Parsons SA, Redman LM, Bray GA, Liou AP, Woods RM, Parry SA, Jeppesen PB, Kolnes AJ, Harding HP, Ron D, Vidal-Puig A, Reimann F, Gribble FM, Hulston CJ, Farooqi IS, Fafournoux P, Smith SR, Jensen J, Breen D, Wu Z, Zhang BB, Coll AP, Savage DB, O’Rahilly S. GDF15 Provides an Endocrine Signal of Nutritional Stress in Mice and Humans. </w:t>
+        <w:t>Patel S, Alvarez-</w:t>
+      </w:r>
+      <w:proofErr w:type="spellStart"/>
+      <w:r>
+        <w:rPr>
+          <w:rFonts w:ascii="Calibri" w:hAnsi="Calibri" w:cs="Calibri"/>
+        </w:rPr>
+        <w:t>Guaita</w:t>
+      </w:r>
+      <w:proofErr w:type="spellEnd"/>
+      <w:r>
+        <w:rPr>
+          <w:rFonts w:ascii="Calibri" w:hAnsi="Calibri" w:cs="Calibri"/>
+        </w:rPr>
+        <w:t xml:space="preserve"> A, Melvin A, Rimmington D, Dattilo A, </w:t>
+      </w:r>
+      <w:proofErr w:type="spellStart"/>
+      <w:r>
+        <w:rPr>
+          <w:rFonts w:ascii="Calibri" w:hAnsi="Calibri" w:cs="Calibri"/>
+        </w:rPr>
+        <w:t>Miedzybrodzka</w:t>
+      </w:r>
+      <w:proofErr w:type="spellEnd"/>
+      <w:r>
+        <w:rPr>
+          <w:rFonts w:ascii="Calibri" w:hAnsi="Calibri" w:cs="Calibri"/>
+        </w:rPr>
+        <w:t xml:space="preserve"> EL, Cimino I, Maurin A-C, Roberts GP, Meek CL, Virtue S, Sparks LM, Parsons SA, Redman LM, Bray GA, Liou AP, Woods RM, Parry SA, Jeppesen PB, Kolnes AJ, Harding HP, Ron D, Vidal-Puig A, Reimann F, Gribble FM, </w:t>
+      </w:r>
+      <w:proofErr w:type="spellStart"/>
+      <w:r>
+        <w:rPr>
+          <w:rFonts w:ascii="Calibri" w:hAnsi="Calibri" w:cs="Calibri"/>
+        </w:rPr>
+        <w:t>Hulston</w:t>
+      </w:r>
+      <w:proofErr w:type="spellEnd"/>
+      <w:r>
+        <w:rPr>
+          <w:rFonts w:ascii="Calibri" w:hAnsi="Calibri" w:cs="Calibri"/>
+        </w:rPr>
+        <w:t xml:space="preserve"> CJ, Farooqi IS, </w:t>
+      </w:r>
+      <w:proofErr w:type="spellStart"/>
+      <w:r>
+        <w:rPr>
+          <w:rFonts w:ascii="Calibri" w:hAnsi="Calibri" w:cs="Calibri"/>
+        </w:rPr>
+        <w:t>Fafournoux</w:t>
+      </w:r>
+      <w:proofErr w:type="spellEnd"/>
+      <w:r>
+        <w:rPr>
+          <w:rFonts w:ascii="Calibri" w:hAnsi="Calibri" w:cs="Calibri"/>
+        </w:rPr>
+        <w:t xml:space="preserve"> P, Smith SR, Jensen J, Breen D, Wu Z, Zhang BB, Coll AP, Savage DB, O’Rahilly S. GDF15 Provides an Endocrine Signal of Nutritional Stress in Mice and Humans. </w:t>
       </w:r>
       <w:r>
         <w:rPr>
@@ -19608,7 +21029,21 @@
           <w:rFonts w:ascii="Calibri" w:hAnsi="Calibri" w:cs="Calibri"/>
         </w:rPr>
         <w:tab/>
-        <w:t xml:space="preserve">Schmidt A, Morales-Prieto DM, Pastuschek J, Fröhlich K, Markert UR. Only humans have human placentas: molecular differences between mice and humans. </w:t>
+        <w:t xml:space="preserve">Schmidt A, Morales-Prieto DM, </w:t>
+      </w:r>
+      <w:proofErr w:type="spellStart"/>
+      <w:r>
+        <w:rPr>
+          <w:rFonts w:ascii="Calibri" w:hAnsi="Calibri" w:cs="Calibri"/>
+        </w:rPr>
+        <w:t>Pastuschek</w:t>
+      </w:r>
+      <w:proofErr w:type="spellEnd"/>
+      <w:r>
+        <w:rPr>
+          <w:rFonts w:ascii="Calibri" w:hAnsi="Calibri" w:cs="Calibri"/>
+        </w:rPr>
+        <w:t xml:space="preserve"> J, Fröhlich K, Markert UR. Only humans have human placentas: molecular differences between mice and humans. </w:t>
       </w:r>
       <w:r>
         <w:rPr>

</xml_diff>